<commit_message>
+ bug fix + comments
</commit_message>
<xml_diff>
--- a/src/main/resources/template/code-analysis-template.docx
+++ b/src/main/resources/template/code-analysis-template.docx
@@ -1,6 +1,6 @@
 
 <file path=word/document.xml><?xml version="1.0" encoding="utf-8"?>
-<w:document xmlns:wpc="http://schemas.microsoft.com/office/word/2010/wordprocessingCanvas" xmlns:cx="http://schemas.microsoft.com/office/drawing/2014/chartex" xmlns:cx1="http://schemas.microsoft.com/office/drawing/2015/9/8/chartex" xmlns:cx2="http://schemas.microsoft.com/office/drawing/2015/10/21/chartex" xmlns:cx3="http://schemas.microsoft.com/office/drawing/2016/5/9/chartex" xmlns:cx4="http://schemas.microsoft.com/office/drawing/2016/5/10/chartex" xmlns:cx5="http://schemas.microsoft.com/office/drawing/2016/5/11/chartex" xmlns:cx6="http://schemas.microsoft.com/office/drawing/2016/5/12/chartex" xmlns:cx7="http://schemas.microsoft.com/office/drawing/2016/5/13/chartex" xmlns:cx8="http://schemas.microsoft.com/office/drawing/2016/5/14/chartex" xmlns:mc="http://schemas.openxmlformats.org/markup-compatibility/2006" xmlns:aink="http://schemas.microsoft.com/office/drawing/2016/ink" xmlns:o="urn:schemas-microsoft-com:office:office" xmlns:r="http://schemas.openxmlformats.org/officeDocument/2006/relationships" xmlns:m="http://schemas.openxmlformats.org/officeDocument/2006/math" xmlns:v="urn:schemas-microsoft-com:vml" xmlns:wp14="http://schemas.microsoft.com/office/word/2010/wordprocessingDrawing" xmlns:wp="http://schemas.openxmlformats.org/drawingml/2006/wordprocessingDrawing" xmlns:w10="urn:schemas-microsoft-com:office:word" xmlns:w="http://schemas.openxmlformats.org/wordprocessingml/2006/main" xmlns:w14="http://schemas.microsoft.com/office/word/2010/wordml" xmlns:w15="http://schemas.microsoft.com/office/word/2012/wordml" xmlns:w16se="http://schemas.microsoft.com/office/word/2015/wordml/symex" xmlns:wpg="http://schemas.microsoft.com/office/word/2010/wordprocessingGroup" xmlns:wpi="http://schemas.microsoft.com/office/word/2010/wordprocessingInk" xmlns:wne="http://schemas.microsoft.com/office/word/2006/wordml" xmlns:wps="http://schemas.microsoft.com/office/word/2010/wordprocessingShape" mc:Ignorable="w14 w15 w16se wp14">
+<w:document xmlns:wpc="http://schemas.microsoft.com/office/word/2010/wordprocessingCanvas" xmlns:mc="http://schemas.openxmlformats.org/markup-compatibility/2006" xmlns:o="urn:schemas-microsoft-com:office:office" xmlns:r="http://schemas.openxmlformats.org/officeDocument/2006/relationships" xmlns:m="http://schemas.openxmlformats.org/officeDocument/2006/math" xmlns:v="urn:schemas-microsoft-com:vml" xmlns:wp14="http://schemas.microsoft.com/office/word/2010/wordprocessingDrawing" xmlns:wp="http://schemas.openxmlformats.org/drawingml/2006/wordprocessingDrawing" xmlns:w10="urn:schemas-microsoft-com:office:word" xmlns:w="http://schemas.openxmlformats.org/wordprocessingml/2006/main" xmlns:w14="http://schemas.microsoft.com/office/word/2010/wordml" xmlns:wpg="http://schemas.microsoft.com/office/word/2010/wordprocessingGroup" xmlns:wpi="http://schemas.microsoft.com/office/word/2010/wordprocessingInk" xmlns:wne="http://schemas.microsoft.com/office/word/2006/wordml" xmlns:wps="http://schemas.microsoft.com/office/word/2010/wordprocessingShape" mc:Ignorable="w14 wp14">
   <w:body>
     <w:p>
       <w:bookmarkStart w:id="0" w:name="_Hlk483172806"/>
@@ -1167,6 +1167,16 @@
       <w:r>
         <w:t>t</w:t>
       </w:r>
+      <w:r>
+        <w:t xml:space="preserve"> </w:t>
+      </w:r>
+      <w:r>
+        <w:rPr>
+          <w:color w:val="FF0000"/>
+          <w:highlight w:val="yellow"/>
+        </w:rPr>
+        <w:t>A COMPLETER</w:t>
+      </w:r>
     </w:p>
     <w:p>
       <w:pPr>
@@ -1228,9 +1238,20 @@
       <w:r>
         <w:t xml:space="preserve"> qualité</w:t>
       </w:r>
+      <w:r>
+        <w:t xml:space="preserve"> </w:t>
+      </w:r>
+      <w:r>
+        <w:rPr>
+          <w:color w:val="FF0000"/>
+          <w:highlight w:val="yellow"/>
+        </w:rPr>
+        <w:t>SUPPRIMER LES PROFILS NON CONCERNES</w:t>
+      </w:r>
     </w:p>
     <w:p>
       <w:pPr>
+        <w:pStyle w:val="Paragraphedeliste"/>
         <w:numPr>
           <w:ilvl w:val="1"/>
           <w:numId w:val="3"/>
@@ -1258,9 +1279,19 @@
           <w:numId w:val="3"/>
         </w:numPr>
       </w:pPr>
+      <w:proofErr w:type="spellStart"/>
       <w:r>
-        <w:t>Quality Gate</w:t>
+        <w:t>Quality</w:t>
       </w:r>
+      <w:proofErr w:type="spellEnd"/>
+      <w:r>
+        <w:t xml:space="preserve"> </w:t>
+      </w:r>
+      <w:proofErr w:type="spellStart"/>
+      <w:r>
+        <w:t>Gate</w:t>
+      </w:r>
+      <w:proofErr w:type="spellEnd"/>
     </w:p>
     <w:p>
       <w:pPr>
@@ -1300,6 +1331,30 @@
       </w:r>
       <w:bookmarkEnd w:id="5"/>
     </w:p>
+    <w:p>
+      <w:pPr>
+        <w:jc w:val="both"/>
+      </w:pPr>
+      <w:r>
+        <w:t xml:space="preserve">La notation présente dans le tableau suivant décrit de façon macroscopique la qualité du projet analysé ainsi que l’état du </w:t>
+      </w:r>
+      <w:proofErr w:type="spellStart"/>
+      <w:r>
+        <w:t>quality</w:t>
+      </w:r>
+      <w:proofErr w:type="spellEnd"/>
+      <w:r>
+        <w:t xml:space="preserve"> </w:t>
+      </w:r>
+      <w:proofErr w:type="spellStart"/>
+      <w:r>
+        <w:t>gate</w:t>
+      </w:r>
+      <w:proofErr w:type="spellEnd"/>
+      <w:r>
+        <w:t xml:space="preserve"> qui peut être « OK », « WARN » ou « ERROR ».</w:t>
+      </w:r>
+    </w:p>
     <w:tbl>
       <w:tblPr>
         <w:tblStyle w:val="Trameclaire-Accent5"/>
@@ -1336,9 +1391,11 @@
               </w:rPr>
             </w:pPr>
             <w:bookmarkStart w:id="6" w:name="qualityGate"/>
+            <w:proofErr w:type="spellStart"/>
             <w:r>
               <w:t>Reliability</w:t>
             </w:r>
+            <w:proofErr w:type="spellEnd"/>
           </w:p>
         </w:tc>
         <w:tc>
@@ -1376,9 +1433,11 @@
                 <w:bCs w:val="0"/>
               </w:rPr>
             </w:pPr>
+            <w:proofErr w:type="spellStart"/>
             <w:r>
               <w:t>Maintainability</w:t>
             </w:r>
+            <w:proofErr w:type="spellEnd"/>
           </w:p>
         </w:tc>
         <w:tc>
@@ -1396,9 +1455,11 @@
                 <w:bCs w:val="0"/>
               </w:rPr>
             </w:pPr>
+            <w:proofErr w:type="spellStart"/>
             <w:r>
               <w:t>Coverage</w:t>
             </w:r>
+            <w:proofErr w:type="spellEnd"/>
           </w:p>
         </w:tc>
         <w:tc>
@@ -1424,6 +1485,7 @@
         <w:tc>
           <w:tcPr>
             <w:tcW w:w="0" w:type="auto"/>
+            <w:shd w:val="clear" w:color="auto" w:fill="D9D9D9" w:themeFill="background1" w:themeFillShade="D9"/>
             <w:vAlign w:val="center"/>
           </w:tcPr>
           <w:p>
@@ -1436,9 +1498,19 @@
                 <w:bCs w:val="0"/>
               </w:rPr>
             </w:pPr>
+            <w:proofErr w:type="spellStart"/>
             <w:r>
-              <w:t>Quality Gate</w:t>
+              <w:t>Quality</w:t>
             </w:r>
+            <w:proofErr w:type="spellEnd"/>
+            <w:r>
+              <w:t xml:space="preserve"> </w:t>
+            </w:r>
+            <w:proofErr w:type="spellStart"/>
+            <w:r>
+              <w:t>Gate</w:t>
+            </w:r>
+            <w:proofErr w:type="spellEnd"/>
           </w:p>
         </w:tc>
       </w:tr>
@@ -1650,6 +1722,7 @@
         <w:tc>
           <w:tcPr>
             <w:tcW w:w="0" w:type="auto"/>
+            <w:shd w:val="clear" w:color="auto" w:fill="92CDDC" w:themeFill="accent5" w:themeFillTint="99"/>
           </w:tcPr>
           <w:p>
             <w:pPr>
@@ -1689,30 +1762,24 @@
           </w:p>
         </w:tc>
       </w:tr>
-      <w:bookmarkEnd w:id="6"/>
     </w:tbl>
+    <w:bookmarkEnd w:id="6"/>
     <w:p>
       <w:pPr>
-        <w:rPr>
-          <w:b/>
-          <w:bCs/>
-        </w:rPr>
+        <w:pStyle w:val="Contenudetableau"/>
+        <w:spacing w:before="240"/>
+        <w:jc w:val="both"/>
       </w:pPr>
-    </w:p>
-    <w:p>
-      <w:pPr>
-        <w:rPr>
-          <w:b/>
-          <w:bCs/>
-          <w:color w:val="auto"/>
-        </w:rPr>
-      </w:pPr>
+      <w:r>
+        <w:t>Le tableau ci-dessous rassemble un ensemble de métriques relatives au code analysé.</w:t>
+      </w:r>
     </w:p>
     <w:tbl>
       <w:tblPr>
         <w:tblStyle w:val="Trameclaire-Accent5"/>
         <w:tblW w:w="5000" w:type="pct"/>
         <w:tblLook w:val="0420" w:firstRow="1" w:lastRow="0" w:firstColumn="0" w:lastColumn="0" w:noHBand="0" w:noVBand="1"/>
+        <w:tblCaption w:val="TT-METRICS-TT"/>
       </w:tblPr>
       <w:tblGrid>
         <w:gridCol w:w="4926"/>
@@ -1790,21 +1857,28 @@
           </w:p>
         </w:tc>
       </w:tr>
-      <w:bookmarkEnd w:id="7"/>
     </w:tbl>
-    <w:p/>
-    <w:p/>
+    <w:bookmarkEnd w:id="7"/>
+    <w:p>
+      <w:pPr>
+        <w:spacing w:before="240"/>
+        <w:jc w:val="both"/>
+      </w:pPr>
+      <w:r>
+        <w:t>Ce tableau montre le nombre de règles violées par type (vulnérabilité, bug et malfaçon) et sévérité (info, mineure, majeure, critique et bloquante).</w:t>
+      </w:r>
+    </w:p>
     <w:tbl>
       <w:tblPr>
         <w:tblStyle w:val="Trameclaire-Accent5"/>
         <w:tblW w:w="5000" w:type="pct"/>
         <w:tblLook w:val="0420" w:firstRow="1" w:lastRow="0" w:firstColumn="0" w:lastColumn="0" w:noHBand="0" w:noVBand="1"/>
+        <w:tblCaption w:val="TT-CATEGORIES-TT"/>
       </w:tblPr>
       <w:tblGrid>
-        <w:gridCol w:w="2670"/>
-        <w:gridCol w:w="2802"/>
-        <w:gridCol w:w="2191"/>
-        <w:gridCol w:w="2191"/>
+        <w:gridCol w:w="3434"/>
+        <w:gridCol w:w="3603"/>
+        <w:gridCol w:w="2817"/>
       </w:tblGrid>
       <w:tr>
         <w:trPr>
@@ -1868,27 +1942,7 @@
               <w:rPr>
                 <w:color w:val="auto"/>
               </w:rPr>
-              <w:t>Nombre</w:t>
-            </w:r>
-          </w:p>
-        </w:tc>
-        <w:tc>
-          <w:tcPr>
-            <w:tcW w:w="2191" w:type="dxa"/>
-            <w:vAlign w:val="center"/>
-          </w:tcPr>
-          <w:p>
-            <w:pPr>
-              <w:jc w:val="center"/>
-              <w:rPr>
-                <w:color w:val="auto"/>
-              </w:rPr>
-            </w:pPr>
-            <w:r>
-              <w:rPr>
-                <w:color w:val="auto"/>
-              </w:rPr>
-              <w:t>Dette technique</w:t>
+              <w:t>Nombre de règles violées</w:t>
             </w:r>
           </w:p>
         </w:tc>
@@ -1905,23 +1959,11 @@
             <w:r>
               <w:t>Y</w:t>
             </w:r>
-            <w:bookmarkStart w:id="9" w:name="_GoBack"/>
-            <w:bookmarkEnd w:id="9"/>
           </w:p>
         </w:tc>
         <w:tc>
           <w:tcPr>
             <w:tcW w:w="2802" w:type="dxa"/>
-          </w:tcPr>
-          <w:p>
-            <w:r>
-              <w:t>Y</w:t>
-            </w:r>
-          </w:p>
-        </w:tc>
-        <w:tc>
-          <w:tcPr>
-            <w:tcW w:w="2191" w:type="dxa"/>
           </w:tcPr>
           <w:p>
             <w:r>
@@ -1951,37 +1993,58 @@
           <w:numId w:val="1"/>
         </w:numPr>
       </w:pPr>
-      <w:bookmarkStart w:id="10" w:name="_Toc481744301"/>
-      <w:bookmarkStart w:id="11" w:name="_Toc484592465"/>
+      <w:bookmarkStart w:id="9" w:name="_Toc481744301"/>
+      <w:bookmarkStart w:id="10" w:name="_Toc484592465"/>
       <w:r>
         <w:lastRenderedPageBreak/>
         <w:t>V</w:t>
       </w:r>
-      <w:bookmarkEnd w:id="10"/>
+      <w:bookmarkEnd w:id="9"/>
       <w:r>
         <w:t>iolations recensées</w:t>
       </w:r>
-      <w:bookmarkEnd w:id="11"/>
+      <w:bookmarkEnd w:id="10"/>
     </w:p>
     <w:p>
       <w:pPr>
         <w:jc w:val="center"/>
       </w:pPr>
-      <w:bookmarkStart w:id="12" w:name="issuesPerSeverity"/>
+      <w:bookmarkStart w:id="11" w:name="issuesPerSeverity"/>
       <w:r>
         <w:rPr>
           <w:noProof/>
           <w:lang w:eastAsia="fr-FR"/>
         </w:rPr>
         <w:drawing>
-          <wp:inline distT="0" distB="0" distL="0" distR="0" wp14:anchorId="20A3A319" wp14:editId="40B4C090">
+          <wp:inline distT="0" distB="0" distL="0" distR="0" wp14:anchorId="3C46B3A1" wp14:editId="7F6609DE">
             <wp:extent cx="5934710" cy="3239135"/>
             <wp:effectExtent l="0" t="0" r="0" b="0"/>
             <wp:docPr id="1" name="Graphique 1"/>
             <wp:cNvGraphicFramePr/>
             <a:graphic xmlns:a="http://schemas.openxmlformats.org/drawingml/2006/main">
               <a:graphicData uri="http://schemas.openxmlformats.org/drawingml/2006/chart">
-                <c:chart xmlns:c="http://schemas.openxmlformats.org/drawingml/2006/chart" xmlns:r="http://schemas.openxmlformats.org/officeDocument/2006/relationships" r:id="rId8"/>
+                <c:chart xmlns:c="http://schemas.openxmlformats.org/drawingml/2006/chart" xmlns:r="http://schemas.openxmlformats.org/officeDocument/2006/relationships" r:id="rId9"/>
+              </a:graphicData>
+            </a:graphic>
+          </wp:inline>
+        </w:drawing>
+      </w:r>
+      <w:bookmarkStart w:id="12" w:name="issuesPerType"/>
+      <w:bookmarkEnd w:id="11"/>
+      <w:r>
+        <w:rPr>
+          <w:noProof/>
+          <w:lang w:eastAsia="fr-FR"/>
+        </w:rPr>
+        <w:drawing>
+          <wp:inline distT="0" distB="0" distL="0" distR="0" wp14:anchorId="6DBEFB0E" wp14:editId="52B23688">
+            <wp:extent cx="5934710" cy="3239135"/>
+            <wp:effectExtent l="0" t="0" r="0" b="0"/>
+            <wp:docPr id="2" name="Graphique 2"/>
+            <wp:cNvGraphicFramePr/>
+            <a:graphic xmlns:a="http://schemas.openxmlformats.org/drawingml/2006/main">
+              <a:graphicData uri="http://schemas.openxmlformats.org/drawingml/2006/chart">
+                <c:chart xmlns:c="http://schemas.openxmlformats.org/drawingml/2006/chart" xmlns:r="http://schemas.openxmlformats.org/officeDocument/2006/relationships" r:id="rId10"/>
               </a:graphicData>
             </a:graphic>
           </wp:inline>
@@ -1991,48 +2054,26 @@
     </w:p>
     <w:p>
       <w:pPr>
-        <w:jc w:val="center"/>
+        <w:spacing w:before="240"/>
+        <w:jc w:val="both"/>
       </w:pPr>
-      <w:bookmarkStart w:id="13" w:name="issuesPerType"/>
       <w:r>
-        <w:rPr>
-          <w:noProof/>
-          <w:lang w:eastAsia="fr-FR"/>
-        </w:rPr>
-        <w:drawing>
-          <wp:inline distT="0" distB="0" distL="0" distR="0" wp14:anchorId="0FFE3D97" wp14:editId="278D71A5">
-            <wp:extent cx="5934710" cy="3239135"/>
-            <wp:effectExtent l="0" t="0" r="0" b="0"/>
-            <wp:docPr id="2" name="Graphique 2"/>
-            <wp:cNvGraphicFramePr/>
-            <a:graphic xmlns:a="http://schemas.openxmlformats.org/drawingml/2006/main">
-              <a:graphicData uri="http://schemas.openxmlformats.org/drawingml/2006/chart">
-                <c:chart xmlns:c="http://schemas.openxmlformats.org/drawingml/2006/chart" xmlns:r="http://schemas.openxmlformats.org/officeDocument/2006/relationships" r:id="rId9"/>
-              </a:graphicData>
-            </a:graphic>
-          </wp:inline>
-        </w:drawing>
+        <w:t>Ce tableau énumère avec leurs détails toutes les règles violées et le nombre de fois où elles le sont.</w:t>
       </w:r>
-      <w:bookmarkEnd w:id="13"/>
-    </w:p>
-    <w:p>
-      <w:pPr>
-        <w:jc w:val="center"/>
-      </w:pPr>
     </w:p>
     <w:tbl>
       <w:tblPr>
         <w:tblStyle w:val="Trameclaire-Accent5"/>
         <w:tblW w:w="5000" w:type="pct"/>
         <w:tblLook w:val="0420" w:firstRow="1" w:lastRow="0" w:firstColumn="0" w:lastColumn="0" w:noHBand="0" w:noVBand="1"/>
+        <w:tblCaption w:val="TT-ISSUES-TT"/>
       </w:tblPr>
       <w:tblGrid>
-        <w:gridCol w:w="1733"/>
-        <w:gridCol w:w="1986"/>
-        <w:gridCol w:w="1714"/>
-        <w:gridCol w:w="1865"/>
-        <w:gridCol w:w="1239"/>
-        <w:gridCol w:w="1317"/>
+        <w:gridCol w:w="2001"/>
+        <w:gridCol w:w="2292"/>
+        <w:gridCol w:w="1978"/>
+        <w:gridCol w:w="2153"/>
+        <w:gridCol w:w="1430"/>
       </w:tblGrid>
       <w:tr>
         <w:trPr>
@@ -2052,7 +2093,7 @@
                 <w:sz w:val="22"/>
               </w:rPr>
             </w:pPr>
-            <w:bookmarkStart w:id="14" w:name="issuesDetails"/>
+            <w:bookmarkStart w:id="13" w:name="issuesDetails"/>
             <w:r>
               <w:rPr>
                 <w:color w:val="auto"/>
@@ -2097,6 +2138,8 @@
                 <w:sz w:val="22"/>
               </w:rPr>
             </w:pPr>
+            <w:bookmarkStart w:id="14" w:name="_GoBack"/>
+            <w:bookmarkEnd w:id="14"/>
             <w:r>
               <w:rPr>
                 <w:color w:val="auto"/>
@@ -2147,30 +2190,6 @@
                 <w:sz w:val="22"/>
               </w:rPr>
               <w:t>Nombre</w:t>
-            </w:r>
-          </w:p>
-        </w:tc>
-        <w:tc>
-          <w:tcPr>
-            <w:tcW w:w="1317" w:type="dxa"/>
-            <w:vAlign w:val="center"/>
-          </w:tcPr>
-          <w:p>
-            <w:pPr>
-              <w:jc w:val="center"/>
-              <w:rPr>
-                <w:b w:val="0"/>
-                <w:bCs w:val="0"/>
-                <w:color w:val="auto"/>
-                <w:sz w:val="22"/>
-              </w:rPr>
-            </w:pPr>
-            <w:r>
-              <w:rPr>
-                <w:color w:val="auto"/>
-                <w:sz w:val="22"/>
-              </w:rPr>
-              <w:t>Dette Technique</w:t>
             </w:r>
           </w:p>
         </w:tc>
@@ -2229,25 +2248,15 @@
             </w:r>
           </w:p>
         </w:tc>
-        <w:tc>
-          <w:tcPr>
-            <w:tcW w:w="1317" w:type="dxa"/>
-          </w:tcPr>
-          <w:p>
-            <w:r>
-              <w:t>YY-DEBT-YY</w:t>
-            </w:r>
-          </w:p>
-        </w:tc>
       </w:tr>
     </w:tbl>
     <w:p>
       <w:bookmarkStart w:id="15" w:name="_Toc481744304"/>
-      <w:bookmarkEnd w:id="14"/>
       <w:bookmarkEnd w:id="15"/>
+      <w:bookmarkEnd w:id="13"/>
     </w:p>
     <w:sectPr>
-      <w:headerReference w:type="default" r:id="rId10"/>
+      <w:headerReference w:type="default" r:id="rId11"/>
       <w:pgSz w:w="11906" w:h="16838"/>
       <w:pgMar w:top="1134" w:right="1134" w:bottom="1134" w:left="1134" w:header="709" w:footer="0" w:gutter="0"/>
       <w:cols w:space="720"/>
@@ -2259,7 +2268,7 @@
 </file>
 
 <file path=word/endnotes.xml><?xml version="1.0" encoding="utf-8"?>
-<w:endnotes xmlns:wpc="http://schemas.microsoft.com/office/word/2010/wordprocessingCanvas" xmlns:cx="http://schemas.microsoft.com/office/drawing/2014/chartex" xmlns:cx1="http://schemas.microsoft.com/office/drawing/2015/9/8/chartex" xmlns:cx2="http://schemas.microsoft.com/office/drawing/2015/10/21/chartex" xmlns:cx3="http://schemas.microsoft.com/office/drawing/2016/5/9/chartex" xmlns:cx4="http://schemas.microsoft.com/office/drawing/2016/5/10/chartex" xmlns:cx5="http://schemas.microsoft.com/office/drawing/2016/5/11/chartex" xmlns:cx6="http://schemas.microsoft.com/office/drawing/2016/5/12/chartex" xmlns:cx7="http://schemas.microsoft.com/office/drawing/2016/5/13/chartex" xmlns:cx8="http://schemas.microsoft.com/office/drawing/2016/5/14/chartex" xmlns:mc="http://schemas.openxmlformats.org/markup-compatibility/2006" xmlns:aink="http://schemas.microsoft.com/office/drawing/2016/ink" xmlns:o="urn:schemas-microsoft-com:office:office" xmlns:r="http://schemas.openxmlformats.org/officeDocument/2006/relationships" xmlns:m="http://schemas.openxmlformats.org/officeDocument/2006/math" xmlns:v="urn:schemas-microsoft-com:vml" xmlns:wp14="http://schemas.microsoft.com/office/word/2010/wordprocessingDrawing" xmlns:wp="http://schemas.openxmlformats.org/drawingml/2006/wordprocessingDrawing" xmlns:w10="urn:schemas-microsoft-com:office:word" xmlns:w="http://schemas.openxmlformats.org/wordprocessingml/2006/main" xmlns:w14="http://schemas.microsoft.com/office/word/2010/wordml" xmlns:w15="http://schemas.microsoft.com/office/word/2012/wordml" xmlns:w16se="http://schemas.microsoft.com/office/word/2015/wordml/symex" xmlns:wpg="http://schemas.microsoft.com/office/word/2010/wordprocessingGroup" xmlns:wpi="http://schemas.microsoft.com/office/word/2010/wordprocessingInk" xmlns:wne="http://schemas.microsoft.com/office/word/2006/wordml" xmlns:wps="http://schemas.microsoft.com/office/word/2010/wordprocessingShape" mc:Ignorable="w14 w15 w16se wp14">
+<w:endnotes xmlns:wpc="http://schemas.microsoft.com/office/word/2010/wordprocessingCanvas" xmlns:mc="http://schemas.openxmlformats.org/markup-compatibility/2006" xmlns:o="urn:schemas-microsoft-com:office:office" xmlns:r="http://schemas.openxmlformats.org/officeDocument/2006/relationships" xmlns:m="http://schemas.openxmlformats.org/officeDocument/2006/math" xmlns:v="urn:schemas-microsoft-com:vml" xmlns:wp14="http://schemas.microsoft.com/office/word/2010/wordprocessingDrawing" xmlns:wp="http://schemas.openxmlformats.org/drawingml/2006/wordprocessingDrawing" xmlns:w10="urn:schemas-microsoft-com:office:word" xmlns:w="http://schemas.openxmlformats.org/wordprocessingml/2006/main" xmlns:w14="http://schemas.microsoft.com/office/word/2010/wordml" xmlns:wpg="http://schemas.microsoft.com/office/word/2010/wordprocessingGroup" xmlns:wpi="http://schemas.microsoft.com/office/word/2010/wordprocessingInk" xmlns:wne="http://schemas.microsoft.com/office/word/2006/wordml" xmlns:wps="http://schemas.microsoft.com/office/word/2010/wordprocessingShape" mc:Ignorable="w14 wp14">
   <w:endnote w:type="separator" w:id="-1">
     <w:p>
       <w:r>
@@ -2278,7 +2287,7 @@
 </file>
 
 <file path=word/footnotes.xml><?xml version="1.0" encoding="utf-8"?>
-<w:footnotes xmlns:wpc="http://schemas.microsoft.com/office/word/2010/wordprocessingCanvas" xmlns:cx="http://schemas.microsoft.com/office/drawing/2014/chartex" xmlns:cx1="http://schemas.microsoft.com/office/drawing/2015/9/8/chartex" xmlns:cx2="http://schemas.microsoft.com/office/drawing/2015/10/21/chartex" xmlns:cx3="http://schemas.microsoft.com/office/drawing/2016/5/9/chartex" xmlns:cx4="http://schemas.microsoft.com/office/drawing/2016/5/10/chartex" xmlns:cx5="http://schemas.microsoft.com/office/drawing/2016/5/11/chartex" xmlns:cx6="http://schemas.microsoft.com/office/drawing/2016/5/12/chartex" xmlns:cx7="http://schemas.microsoft.com/office/drawing/2016/5/13/chartex" xmlns:cx8="http://schemas.microsoft.com/office/drawing/2016/5/14/chartex" xmlns:mc="http://schemas.openxmlformats.org/markup-compatibility/2006" xmlns:aink="http://schemas.microsoft.com/office/drawing/2016/ink" xmlns:o="urn:schemas-microsoft-com:office:office" xmlns:r="http://schemas.openxmlformats.org/officeDocument/2006/relationships" xmlns:m="http://schemas.openxmlformats.org/officeDocument/2006/math" xmlns:v="urn:schemas-microsoft-com:vml" xmlns:wp14="http://schemas.microsoft.com/office/word/2010/wordprocessingDrawing" xmlns:wp="http://schemas.openxmlformats.org/drawingml/2006/wordprocessingDrawing" xmlns:w10="urn:schemas-microsoft-com:office:word" xmlns:w="http://schemas.openxmlformats.org/wordprocessingml/2006/main" xmlns:w14="http://schemas.microsoft.com/office/word/2010/wordml" xmlns:w15="http://schemas.microsoft.com/office/word/2012/wordml" xmlns:w16se="http://schemas.microsoft.com/office/word/2015/wordml/symex" xmlns:wpg="http://schemas.microsoft.com/office/word/2010/wordprocessingGroup" xmlns:wpi="http://schemas.microsoft.com/office/word/2010/wordprocessingInk" xmlns:wne="http://schemas.microsoft.com/office/word/2006/wordml" xmlns:wps="http://schemas.microsoft.com/office/word/2010/wordprocessingShape" mc:Ignorable="w14 w15 w16se wp14">
+<w:footnotes xmlns:wpc="http://schemas.microsoft.com/office/word/2010/wordprocessingCanvas" xmlns:mc="http://schemas.openxmlformats.org/markup-compatibility/2006" xmlns:o="urn:schemas-microsoft-com:office:office" xmlns:r="http://schemas.openxmlformats.org/officeDocument/2006/relationships" xmlns:m="http://schemas.openxmlformats.org/officeDocument/2006/math" xmlns:v="urn:schemas-microsoft-com:vml" xmlns:wp14="http://schemas.microsoft.com/office/word/2010/wordprocessingDrawing" xmlns:wp="http://schemas.openxmlformats.org/drawingml/2006/wordprocessingDrawing" xmlns:w10="urn:schemas-microsoft-com:office:word" xmlns:w="http://schemas.openxmlformats.org/wordprocessingml/2006/main" xmlns:w14="http://schemas.microsoft.com/office/word/2010/wordml" xmlns:wpg="http://schemas.microsoft.com/office/word/2010/wordprocessingGroup" xmlns:wpi="http://schemas.microsoft.com/office/word/2010/wordprocessingInk" xmlns:wne="http://schemas.microsoft.com/office/word/2006/wordml" xmlns:wps="http://schemas.microsoft.com/office/word/2010/wordprocessingShape" mc:Ignorable="w14 wp14">
   <w:footnote w:type="separator" w:id="-1">
     <w:p>
       <w:r>
@@ -2297,7 +2306,7 @@
 </file>
 
 <file path=word/header1.xml><?xml version="1.0" encoding="utf-8"?>
-<w:hdr xmlns:wpc="http://schemas.microsoft.com/office/word/2010/wordprocessingCanvas" xmlns:cx="http://schemas.microsoft.com/office/drawing/2014/chartex" xmlns:cx1="http://schemas.microsoft.com/office/drawing/2015/9/8/chartex" xmlns:cx2="http://schemas.microsoft.com/office/drawing/2015/10/21/chartex" xmlns:cx3="http://schemas.microsoft.com/office/drawing/2016/5/9/chartex" xmlns:cx4="http://schemas.microsoft.com/office/drawing/2016/5/10/chartex" xmlns:cx5="http://schemas.microsoft.com/office/drawing/2016/5/11/chartex" xmlns:cx6="http://schemas.microsoft.com/office/drawing/2016/5/12/chartex" xmlns:cx7="http://schemas.microsoft.com/office/drawing/2016/5/13/chartex" xmlns:cx8="http://schemas.microsoft.com/office/drawing/2016/5/14/chartex" xmlns:mc="http://schemas.openxmlformats.org/markup-compatibility/2006" xmlns:aink="http://schemas.microsoft.com/office/drawing/2016/ink" xmlns:o="urn:schemas-microsoft-com:office:office" xmlns:r="http://schemas.openxmlformats.org/officeDocument/2006/relationships" xmlns:m="http://schemas.openxmlformats.org/officeDocument/2006/math" xmlns:v="urn:schemas-microsoft-com:vml" xmlns:wp14="http://schemas.microsoft.com/office/word/2010/wordprocessingDrawing" xmlns:wp="http://schemas.openxmlformats.org/drawingml/2006/wordprocessingDrawing" xmlns:w10="urn:schemas-microsoft-com:office:word" xmlns:w="http://schemas.openxmlformats.org/wordprocessingml/2006/main" xmlns:w14="http://schemas.microsoft.com/office/word/2010/wordml" xmlns:w15="http://schemas.microsoft.com/office/word/2012/wordml" xmlns:w16se="http://schemas.microsoft.com/office/word/2015/wordml/symex" xmlns:wpg="http://schemas.microsoft.com/office/word/2010/wordprocessingGroup" xmlns:wpi="http://schemas.microsoft.com/office/word/2010/wordprocessingInk" xmlns:wne="http://schemas.microsoft.com/office/word/2006/wordml" xmlns:wps="http://schemas.microsoft.com/office/word/2010/wordprocessingShape" mc:Ignorable="w14 w15 w16se wp14">
+<w:hdr xmlns:wpc="http://schemas.microsoft.com/office/word/2010/wordprocessingCanvas" xmlns:mc="http://schemas.openxmlformats.org/markup-compatibility/2006" xmlns:o="urn:schemas-microsoft-com:office:office" xmlns:r="http://schemas.openxmlformats.org/officeDocument/2006/relationships" xmlns:m="http://schemas.openxmlformats.org/officeDocument/2006/math" xmlns:v="urn:schemas-microsoft-com:vml" xmlns:wp14="http://schemas.microsoft.com/office/word/2010/wordprocessingDrawing" xmlns:wp="http://schemas.openxmlformats.org/drawingml/2006/wordprocessingDrawing" xmlns:w10="urn:schemas-microsoft-com:office:word" xmlns:w="http://schemas.openxmlformats.org/wordprocessingml/2006/main" xmlns:w14="http://schemas.microsoft.com/office/word/2010/wordml" xmlns:wpg="http://schemas.microsoft.com/office/word/2010/wordprocessingGroup" xmlns:wpi="http://schemas.microsoft.com/office/word/2010/wordprocessingInk" xmlns:wne="http://schemas.microsoft.com/office/word/2006/wordml" xmlns:wps="http://schemas.microsoft.com/office/word/2010/wordprocessingShape" mc:Ignorable="w14 wp14">
   <w:p>
     <w:pPr>
       <w:pStyle w:val="En-tte"/>
@@ -2496,13 +2505,33 @@
               <w:lang w:val="it-IT"/>
             </w:rPr>
           </w:pPr>
+          <w:proofErr w:type="spellStart"/>
           <w:r>
             <w:rPr>
               <w:b/>
               <w:sz w:val="22"/>
               <w:lang w:val="it-IT"/>
             </w:rPr>
-            <w:t xml:space="preserve">Chrono : </w:t>
+            <w:t>Chrono</w:t>
+          </w:r>
+          <w:proofErr w:type="spellEnd"/>
+          <w:proofErr w:type="gramStart"/>
+          <w:r>
+            <w:rPr>
+              <w:b/>
+              <w:sz w:val="22"/>
+              <w:lang w:val="it-IT"/>
+            </w:rPr>
+            <w:t xml:space="preserve"> :</w:t>
+          </w:r>
+          <w:proofErr w:type="gramEnd"/>
+          <w:r>
+            <w:rPr>
+              <w:b/>
+              <w:sz w:val="22"/>
+              <w:lang w:val="it-IT"/>
+            </w:rPr>
+            <w:t xml:space="preserve"> </w:t>
           </w:r>
           <w:r>
             <w:rPr>
@@ -2535,7 +2564,25 @@
               <w:sz w:val="22"/>
               <w:lang w:val="it-IT"/>
             </w:rPr>
-            <w:t>Edition : 1</w:t>
+            <w:t>Edition</w:t>
+          </w:r>
+          <w:proofErr w:type="gramStart"/>
+          <w:r>
+            <w:rPr>
+              <w:b/>
+              <w:sz w:val="22"/>
+              <w:lang w:val="it-IT"/>
+            </w:rPr>
+            <w:t xml:space="preserve"> :</w:t>
+          </w:r>
+          <w:proofErr w:type="gramEnd"/>
+          <w:r>
+            <w:rPr>
+              <w:b/>
+              <w:sz w:val="22"/>
+              <w:lang w:val="it-IT"/>
+            </w:rPr>
+            <w:t xml:space="preserve"> 1</w:t>
           </w:r>
         </w:p>
         <w:p>
@@ -2598,8 +2645,8 @@
 </file>
 
 <file path=word/numbering.xml><?xml version="1.0" encoding="utf-8"?>
-<w:numbering xmlns:wpc="http://schemas.microsoft.com/office/word/2010/wordprocessingCanvas" xmlns:cx="http://schemas.microsoft.com/office/drawing/2014/chartex" xmlns:cx1="http://schemas.microsoft.com/office/drawing/2015/9/8/chartex" xmlns:cx2="http://schemas.microsoft.com/office/drawing/2015/10/21/chartex" xmlns:cx3="http://schemas.microsoft.com/office/drawing/2016/5/9/chartex" xmlns:cx4="http://schemas.microsoft.com/office/drawing/2016/5/10/chartex" xmlns:cx5="http://schemas.microsoft.com/office/drawing/2016/5/11/chartex" xmlns:cx6="http://schemas.microsoft.com/office/drawing/2016/5/12/chartex" xmlns:cx7="http://schemas.microsoft.com/office/drawing/2016/5/13/chartex" xmlns:cx8="http://schemas.microsoft.com/office/drawing/2016/5/14/chartex" xmlns:mc="http://schemas.openxmlformats.org/markup-compatibility/2006" xmlns:aink="http://schemas.microsoft.com/office/drawing/2016/ink" xmlns:o="urn:schemas-microsoft-com:office:office" xmlns:r="http://schemas.openxmlformats.org/officeDocument/2006/relationships" xmlns:m="http://schemas.openxmlformats.org/officeDocument/2006/math" xmlns:v="urn:schemas-microsoft-com:vml" xmlns:wp14="http://schemas.microsoft.com/office/word/2010/wordprocessingDrawing" xmlns:wp="http://schemas.openxmlformats.org/drawingml/2006/wordprocessingDrawing" xmlns:w10="urn:schemas-microsoft-com:office:word" xmlns:w="http://schemas.openxmlformats.org/wordprocessingml/2006/main" xmlns:w14="http://schemas.microsoft.com/office/word/2010/wordml" xmlns:w15="http://schemas.microsoft.com/office/word/2012/wordml" xmlns:w16se="http://schemas.microsoft.com/office/word/2015/wordml/symex" xmlns:wpg="http://schemas.microsoft.com/office/word/2010/wordprocessingGroup" xmlns:wpi="http://schemas.microsoft.com/office/word/2010/wordprocessingInk" xmlns:wne="http://schemas.microsoft.com/office/word/2006/wordml" xmlns:wps="http://schemas.microsoft.com/office/word/2010/wordprocessingShape" mc:Ignorable="w14 w15 w16se wp14">
-  <w:abstractNum w:abstractNumId="0" w15:restartNumberingAfterBreak="0">
+<w:numbering xmlns:wpc="http://schemas.microsoft.com/office/word/2010/wordprocessingCanvas" xmlns:mc="http://schemas.openxmlformats.org/markup-compatibility/2006" xmlns:o="urn:schemas-microsoft-com:office:office" xmlns:r="http://schemas.openxmlformats.org/officeDocument/2006/relationships" xmlns:m="http://schemas.openxmlformats.org/officeDocument/2006/math" xmlns:v="urn:schemas-microsoft-com:vml" xmlns:wp14="http://schemas.microsoft.com/office/word/2010/wordprocessingDrawing" xmlns:wp="http://schemas.openxmlformats.org/drawingml/2006/wordprocessingDrawing" xmlns:w10="urn:schemas-microsoft-com:office:word" xmlns:w="http://schemas.openxmlformats.org/wordprocessingml/2006/main" xmlns:w14="http://schemas.microsoft.com/office/word/2010/wordml" xmlns:wpg="http://schemas.microsoft.com/office/word/2010/wordprocessingGroup" xmlns:wpi="http://schemas.microsoft.com/office/word/2010/wordprocessingInk" xmlns:wne="http://schemas.microsoft.com/office/word/2006/wordml" xmlns:wps="http://schemas.microsoft.com/office/word/2010/wordprocessingShape" mc:Ignorable="w14 wp14">
+  <w:abstractNum w:abstractNumId="0">
     <w:nsid w:val="209F3BFD"/>
     <w:multiLevelType w:val="multilevel"/>
     <w:tmpl w:val="49D84B60"/>
@@ -2734,7 +2781,7 @@
       </w:pPr>
     </w:lvl>
   </w:abstractNum>
-  <w:abstractNum w:abstractNumId="1" w15:restartNumberingAfterBreak="0">
+  <w:abstractNum w:abstractNumId="1">
     <w:nsid w:val="3AEC2621"/>
     <w:multiLevelType w:val="multilevel"/>
     <w:tmpl w:val="06A8AAAC"/>
@@ -2856,10 +2903,10 @@
       </w:pPr>
     </w:lvl>
   </w:abstractNum>
-  <w:abstractNum w:abstractNumId="2" w15:restartNumberingAfterBreak="0">
+  <w:abstractNum w:abstractNumId="2">
     <w:nsid w:val="499A6292"/>
     <w:multiLevelType w:val="multilevel"/>
-    <w:tmpl w:val="B0A4FA2E"/>
+    <w:tmpl w:val="9C329F0C"/>
     <w:lvl w:ilvl="0">
       <w:start w:val="1"/>
       <w:numFmt w:val="bullet"/>
@@ -2878,7 +2925,7 @@
     <w:lvl w:ilvl="1">
       <w:start w:val="1"/>
       <w:numFmt w:val="bullet"/>
-      <w:lvlText w:val="◦"/>
+      <w:lvlText w:val="o"/>
       <w:lvlJc w:val="left"/>
       <w:pPr>
         <w:tabs>
@@ -2887,7 +2934,7 @@
         <w:ind w:left="1080" w:hanging="360"/>
       </w:pPr>
       <w:rPr>
-        <w:rFonts w:ascii="OpenSymbol" w:hAnsi="OpenSymbol" w:cs="OpenSymbol" w:hint="default"/>
+        <w:rFonts w:ascii="Courier New" w:hAnsi="Courier New" w:cs="Courier New" w:hint="default"/>
       </w:rPr>
     </w:lvl>
     <w:lvl w:ilvl="2">
@@ -2996,7 +3043,7 @@
       </w:rPr>
     </w:lvl>
   </w:abstractNum>
-  <w:abstractNum w:abstractNumId="3" w15:restartNumberingAfterBreak="0">
+  <w:abstractNum w:abstractNumId="3">
     <w:nsid w:val="7A114180"/>
     <w:multiLevelType w:val="multilevel"/>
     <w:tmpl w:val="2356DE58"/>
@@ -3125,7 +3172,7 @@
 </file>
 
 <file path=word/styles.xml><?xml version="1.0" encoding="utf-8"?>
-<w:styles xmlns:mc="http://schemas.openxmlformats.org/markup-compatibility/2006" xmlns:r="http://schemas.openxmlformats.org/officeDocument/2006/relationships" xmlns:w="http://schemas.openxmlformats.org/wordprocessingml/2006/main" xmlns:w14="http://schemas.microsoft.com/office/word/2010/wordml" xmlns:w15="http://schemas.microsoft.com/office/word/2012/wordml" xmlns:w16se="http://schemas.microsoft.com/office/word/2015/wordml/symex" mc:Ignorable="w14 w15 w16se">
+<w:styles xmlns:mc="http://schemas.openxmlformats.org/markup-compatibility/2006" xmlns:r="http://schemas.openxmlformats.org/officeDocument/2006/relationships" xmlns:w="http://schemas.openxmlformats.org/wordprocessingml/2006/main" xmlns:w14="http://schemas.microsoft.com/office/word/2010/wordml" mc:Ignorable="w14">
   <w:docDefaults>
     <w:rPrDefault>
       <w:rPr>
@@ -3135,381 +3182,147 @@
     </w:rPrDefault>
     <w:pPrDefault/>
   </w:docDefaults>
-  <w:latentStyles w:defLockedState="0" w:defUIPriority="99" w:defSemiHidden="0" w:defUnhideWhenUsed="0" w:defQFormat="0" w:count="374">
-    <w:lsdException w:name="Normal" w:uiPriority="0" w:qFormat="1"/>
-    <w:lsdException w:name="heading 1" w:uiPriority="9" w:qFormat="1"/>
-    <w:lsdException w:name="heading 2" w:semiHidden="1" w:unhideWhenUsed="1" w:qFormat="1"/>
-    <w:lsdException w:name="heading 3" w:semiHidden="1" w:unhideWhenUsed="1" w:qFormat="1"/>
-    <w:lsdException w:name="heading 4" w:semiHidden="1" w:unhideWhenUsed="1" w:qFormat="1"/>
-    <w:lsdException w:name="heading 5" w:semiHidden="1" w:unhideWhenUsed="1" w:qFormat="1"/>
-    <w:lsdException w:name="heading 6" w:semiHidden="1" w:unhideWhenUsed="1" w:qFormat="1"/>
-    <w:lsdException w:name="heading 7" w:semiHidden="1" w:unhideWhenUsed="1" w:qFormat="1"/>
-    <w:lsdException w:name="heading 8" w:semiHidden="1" w:unhideWhenUsed="1" w:qFormat="1"/>
-    <w:lsdException w:name="heading 9" w:semiHidden="1" w:unhideWhenUsed="1" w:qFormat="1"/>
-    <w:lsdException w:name="index 1" w:semiHidden="1" w:unhideWhenUsed="1"/>
-    <w:lsdException w:name="index 2" w:semiHidden="1" w:unhideWhenUsed="1"/>
-    <w:lsdException w:name="index 3" w:semiHidden="1" w:unhideWhenUsed="1"/>
-    <w:lsdException w:name="index 4" w:semiHidden="1" w:unhideWhenUsed="1"/>
-    <w:lsdException w:name="index 5" w:semiHidden="1" w:unhideWhenUsed="1"/>
-    <w:lsdException w:name="index 6" w:semiHidden="1" w:unhideWhenUsed="1"/>
-    <w:lsdException w:name="index 7" w:semiHidden="1" w:unhideWhenUsed="1"/>
-    <w:lsdException w:name="index 8" w:semiHidden="1" w:unhideWhenUsed="1"/>
-    <w:lsdException w:name="index 9" w:semiHidden="1" w:unhideWhenUsed="1"/>
-    <w:lsdException w:name="toc 1" w:semiHidden="1" w:uiPriority="39" w:unhideWhenUsed="1"/>
-    <w:lsdException w:name="toc 2" w:semiHidden="1" w:uiPriority="39" w:unhideWhenUsed="1"/>
-    <w:lsdException w:name="toc 3" w:semiHidden="1" w:uiPriority="39" w:unhideWhenUsed="1"/>
-    <w:lsdException w:name="toc 4" w:semiHidden="1" w:uiPriority="39" w:unhideWhenUsed="1"/>
-    <w:lsdException w:name="toc 5" w:semiHidden="1" w:uiPriority="39" w:unhideWhenUsed="1"/>
-    <w:lsdException w:name="toc 6" w:semiHidden="1" w:uiPriority="39" w:unhideWhenUsed="1"/>
-    <w:lsdException w:name="toc 7" w:semiHidden="1" w:uiPriority="39" w:unhideWhenUsed="1"/>
-    <w:lsdException w:name="toc 8" w:semiHidden="1" w:uiPriority="39" w:unhideWhenUsed="1"/>
-    <w:lsdException w:name="toc 9" w:semiHidden="1" w:uiPriority="39" w:unhideWhenUsed="1"/>
-    <w:lsdException w:name="Normal Indent" w:semiHidden="1" w:unhideWhenUsed="1"/>
-    <w:lsdException w:name="footnote text" w:semiHidden="1" w:unhideWhenUsed="1"/>
-    <w:lsdException w:name="annotation text" w:semiHidden="1" w:unhideWhenUsed="1"/>
-    <w:lsdException w:name="header" w:semiHidden="1" w:uiPriority="0" w:unhideWhenUsed="1"/>
-    <w:lsdException w:name="footer" w:semiHidden="1" w:uiPriority="0" w:unhideWhenUsed="1"/>
-    <w:lsdException w:name="index heading" w:semiHidden="1" w:unhideWhenUsed="1"/>
-    <w:lsdException w:name="caption" w:semiHidden="1" w:uiPriority="35" w:unhideWhenUsed="1" w:qFormat="1"/>
-    <w:lsdException w:name="table of figures" w:semiHidden="1" w:unhideWhenUsed="1"/>
-    <w:lsdException w:name="envelope address" w:semiHidden="1" w:unhideWhenUsed="1"/>
-    <w:lsdException w:name="envelope return" w:semiHidden="1" w:unhideWhenUsed="1"/>
-    <w:lsdException w:name="footnote reference" w:semiHidden="1" w:unhideWhenUsed="1"/>
-    <w:lsdException w:name="annotation reference" w:semiHidden="1" w:unhideWhenUsed="1"/>
-    <w:lsdException w:name="line number" w:semiHidden="1" w:unhideWhenUsed="1"/>
-    <w:lsdException w:name="page number" w:semiHidden="1" w:uiPriority="0" w:unhideWhenUsed="1"/>
-    <w:lsdException w:name="endnote reference" w:semiHidden="1" w:unhideWhenUsed="1"/>
-    <w:lsdException w:name="endnote text" w:semiHidden="1" w:unhideWhenUsed="1"/>
-    <w:lsdException w:name="table of authorities" w:semiHidden="1" w:unhideWhenUsed="1"/>
-    <w:lsdException w:name="macro" w:semiHidden="1" w:unhideWhenUsed="1"/>
-    <w:lsdException w:name="toa heading" w:semiHidden="1" w:unhideWhenUsed="1"/>
-    <w:lsdException w:name="List" w:semiHidden="1" w:unhideWhenUsed="1"/>
-    <w:lsdException w:name="List Bullet" w:semiHidden="1" w:unhideWhenUsed="1"/>
-    <w:lsdException w:name="List Number" w:semiHidden="1" w:unhideWhenUsed="1"/>
-    <w:lsdException w:name="List 2" w:semiHidden="1" w:unhideWhenUsed="1"/>
-    <w:lsdException w:name="List 3" w:semiHidden="1" w:unhideWhenUsed="1"/>
-    <w:lsdException w:name="List 4" w:semiHidden="1" w:unhideWhenUsed="1"/>
-    <w:lsdException w:name="List 5" w:semiHidden="1" w:unhideWhenUsed="1"/>
-    <w:lsdException w:name="List Bullet 2" w:semiHidden="1" w:unhideWhenUsed="1"/>
-    <w:lsdException w:name="List Bullet 3" w:semiHidden="1" w:unhideWhenUsed="1"/>
-    <w:lsdException w:name="List Bullet 4" w:semiHidden="1" w:unhideWhenUsed="1"/>
-    <w:lsdException w:name="List Bullet 5" w:semiHidden="1" w:unhideWhenUsed="1"/>
-    <w:lsdException w:name="List Number 2" w:semiHidden="1" w:unhideWhenUsed="1"/>
-    <w:lsdException w:name="List Number 3" w:semiHidden="1" w:unhideWhenUsed="1"/>
-    <w:lsdException w:name="List Number 4" w:semiHidden="1" w:unhideWhenUsed="1"/>
-    <w:lsdException w:name="List Number 5" w:semiHidden="1" w:unhideWhenUsed="1"/>
-    <w:lsdException w:name="Title" w:uiPriority="0" w:qFormat="1"/>
-    <w:lsdException w:name="Closing" w:semiHidden="1" w:unhideWhenUsed="1"/>
-    <w:lsdException w:name="Signature" w:semiHidden="1" w:unhideWhenUsed="1"/>
-    <w:lsdException w:name="Default Paragraph Font" w:semiHidden="1" w:uiPriority="1" w:unhideWhenUsed="1"/>
-    <w:lsdException w:name="Body Text" w:semiHidden="1" w:unhideWhenUsed="1"/>
-    <w:lsdException w:name="Body Text Indent" w:semiHidden="1" w:unhideWhenUsed="1"/>
-    <w:lsdException w:name="List Continue" w:semiHidden="1" w:unhideWhenUsed="1"/>
-    <w:lsdException w:name="List Continue 2" w:semiHidden="1" w:unhideWhenUsed="1"/>
-    <w:lsdException w:name="List Continue 3" w:semiHidden="1" w:unhideWhenUsed="1"/>
-    <w:lsdException w:name="List Continue 4" w:semiHidden="1" w:unhideWhenUsed="1"/>
-    <w:lsdException w:name="List Continue 5" w:semiHidden="1" w:unhideWhenUsed="1"/>
-    <w:lsdException w:name="Message Header" w:semiHidden="1" w:unhideWhenUsed="1"/>
-    <w:lsdException w:name="Subtitle" w:uiPriority="11" w:qFormat="1"/>
-    <w:lsdException w:name="Salutation" w:semiHidden="1" w:unhideWhenUsed="1"/>
-    <w:lsdException w:name="Date" w:semiHidden="1" w:unhideWhenUsed="1"/>
-    <w:lsdException w:name="Body Text First Indent" w:semiHidden="1" w:unhideWhenUsed="1"/>
-    <w:lsdException w:name="Body Text First Indent 2" w:semiHidden="1" w:unhideWhenUsed="1"/>
-    <w:lsdException w:name="Note Heading" w:semiHidden="1" w:unhideWhenUsed="1"/>
-    <w:lsdException w:name="Body Text 2" w:semiHidden="1" w:unhideWhenUsed="1"/>
-    <w:lsdException w:name="Body Text 3" w:semiHidden="1" w:unhideWhenUsed="1"/>
-    <w:lsdException w:name="Body Text Indent 2" w:semiHidden="1" w:unhideWhenUsed="1"/>
-    <w:lsdException w:name="Body Text Indent 3" w:semiHidden="1" w:unhideWhenUsed="1"/>
-    <w:lsdException w:name="Block Text" w:semiHidden="1" w:unhideWhenUsed="1"/>
-    <w:lsdException w:name="Hyperlink" w:semiHidden="1" w:unhideWhenUsed="1"/>
-    <w:lsdException w:name="FollowedHyperlink" w:semiHidden="1" w:unhideWhenUsed="1"/>
-    <w:lsdException w:name="Strong" w:uiPriority="22" w:qFormat="1"/>
-    <w:lsdException w:name="Emphasis" w:uiPriority="20" w:qFormat="1"/>
-    <w:lsdException w:name="Document Map" w:semiHidden="1" w:unhideWhenUsed="1"/>
-    <w:lsdException w:name="Plain Text" w:semiHidden="1" w:unhideWhenUsed="1"/>
-    <w:lsdException w:name="E-mail Signature" w:semiHidden="1" w:unhideWhenUsed="1"/>
-    <w:lsdException w:name="HTML Top of Form" w:semiHidden="1" w:unhideWhenUsed="1"/>
-    <w:lsdException w:name="HTML Bottom of Form" w:semiHidden="1" w:unhideWhenUsed="1"/>
-    <w:lsdException w:name="Normal (Web)" w:semiHidden="1" w:unhideWhenUsed="1"/>
-    <w:lsdException w:name="HTML Acronym" w:semiHidden="1" w:unhideWhenUsed="1"/>
-    <w:lsdException w:name="HTML Address" w:semiHidden="1" w:unhideWhenUsed="1"/>
-    <w:lsdException w:name="HTML Cite" w:semiHidden="1" w:unhideWhenUsed="1"/>
-    <w:lsdException w:name="HTML Code" w:semiHidden="1" w:unhideWhenUsed="1"/>
-    <w:lsdException w:name="HTML Definition" w:semiHidden="1" w:unhideWhenUsed="1"/>
-    <w:lsdException w:name="HTML Keyboard" w:semiHidden="1" w:unhideWhenUsed="1"/>
-    <w:lsdException w:name="HTML Preformatted" w:semiHidden="1" w:unhideWhenUsed="1"/>
-    <w:lsdException w:name="HTML Sample" w:semiHidden="1" w:unhideWhenUsed="1"/>
-    <w:lsdException w:name="HTML Typewriter" w:semiHidden="1" w:unhideWhenUsed="1"/>
-    <w:lsdException w:name="HTML Variable" w:semiHidden="1" w:unhideWhenUsed="1"/>
-    <w:lsdException w:name="Normal Table" w:semiHidden="1" w:unhideWhenUsed="1"/>
-    <w:lsdException w:name="annotation subject" w:semiHidden="1" w:unhideWhenUsed="1"/>
-    <w:lsdException w:name="No List" w:semiHidden="1" w:unhideWhenUsed="1"/>
-    <w:lsdException w:name="Outline List 1" w:semiHidden="1" w:unhideWhenUsed="1"/>
-    <w:lsdException w:name="Outline List 2" w:semiHidden="1" w:unhideWhenUsed="1"/>
-    <w:lsdException w:name="Outline List 3" w:semiHidden="1" w:unhideWhenUsed="1"/>
-    <w:lsdException w:name="Table Simple 1" w:semiHidden="1" w:unhideWhenUsed="1"/>
-    <w:lsdException w:name="Table Simple 2" w:semiHidden="1" w:unhideWhenUsed="1"/>
-    <w:lsdException w:name="Table Simple 3" w:semiHidden="1" w:unhideWhenUsed="1"/>
-    <w:lsdException w:name="Table Classic 1" w:semiHidden="1" w:unhideWhenUsed="1"/>
-    <w:lsdException w:name="Table Classic 2" w:semiHidden="1" w:unhideWhenUsed="1"/>
-    <w:lsdException w:name="Table Classic 3" w:semiHidden="1" w:unhideWhenUsed="1"/>
-    <w:lsdException w:name="Table Classic 4" w:semiHidden="1" w:unhideWhenUsed="1"/>
-    <w:lsdException w:name="Table Colorful 1" w:semiHidden="1" w:unhideWhenUsed="1"/>
-    <w:lsdException w:name="Table Colorful 2" w:semiHidden="1" w:unhideWhenUsed="1"/>
-    <w:lsdException w:name="Table Colorful 3" w:semiHidden="1" w:unhideWhenUsed="1"/>
-    <w:lsdException w:name="Table Columns 1" w:semiHidden="1" w:unhideWhenUsed="1"/>
-    <w:lsdException w:name="Table Columns 2" w:semiHidden="1" w:unhideWhenUsed="1"/>
-    <w:lsdException w:name="Table Columns 3" w:semiHidden="1" w:unhideWhenUsed="1"/>
-    <w:lsdException w:name="Table Columns 4" w:semiHidden="1" w:unhideWhenUsed="1"/>
-    <w:lsdException w:name="Table Columns 5" w:semiHidden="1" w:unhideWhenUsed="1"/>
-    <w:lsdException w:name="Table Grid 1" w:semiHidden="1" w:unhideWhenUsed="1"/>
-    <w:lsdException w:name="Table Grid 2" w:semiHidden="1" w:unhideWhenUsed="1"/>
-    <w:lsdException w:name="Table Grid 3" w:semiHidden="1" w:unhideWhenUsed="1"/>
-    <w:lsdException w:name="Table Grid 4" w:semiHidden="1" w:unhideWhenUsed="1"/>
-    <w:lsdException w:name="Table Grid 5" w:semiHidden="1" w:unhideWhenUsed="1"/>
-    <w:lsdException w:name="Table Grid 6" w:semiHidden="1" w:unhideWhenUsed="1"/>
-    <w:lsdException w:name="Table Grid 7" w:semiHidden="1" w:unhideWhenUsed="1"/>
-    <w:lsdException w:name="Table Grid 8" w:semiHidden="1" w:unhideWhenUsed="1"/>
-    <w:lsdException w:name="Table List 1" w:semiHidden="1" w:unhideWhenUsed="1"/>
-    <w:lsdException w:name="Table List 2" w:semiHidden="1" w:unhideWhenUsed="1"/>
-    <w:lsdException w:name="Table List 3" w:semiHidden="1" w:unhideWhenUsed="1"/>
-    <w:lsdException w:name="Table List 4" w:semiHidden="1" w:unhideWhenUsed="1"/>
-    <w:lsdException w:name="Table List 5" w:semiHidden="1" w:unhideWhenUsed="1"/>
-    <w:lsdException w:name="Table List 6" w:semiHidden="1" w:unhideWhenUsed="1"/>
-    <w:lsdException w:name="Table List 7" w:semiHidden="1" w:unhideWhenUsed="1"/>
-    <w:lsdException w:name="Table List 8" w:semiHidden="1" w:unhideWhenUsed="1"/>
-    <w:lsdException w:name="Table 3D effects 1" w:semiHidden="1" w:unhideWhenUsed="1"/>
-    <w:lsdException w:name="Table 3D effects 2" w:semiHidden="1" w:unhideWhenUsed="1"/>
-    <w:lsdException w:name="Table 3D effects 3" w:semiHidden="1" w:unhideWhenUsed="1"/>
-    <w:lsdException w:name="Table Contemporary" w:semiHidden="1" w:unhideWhenUsed="1"/>
-    <w:lsdException w:name="Table Elegant" w:semiHidden="1" w:unhideWhenUsed="1"/>
-    <w:lsdException w:name="Table Professional" w:semiHidden="1" w:unhideWhenUsed="1"/>
-    <w:lsdException w:name="Table Subtle 1" w:semiHidden="1" w:unhideWhenUsed="1"/>
-    <w:lsdException w:name="Table Subtle 2" w:semiHidden="1" w:unhideWhenUsed="1"/>
-    <w:lsdException w:name="Table Web 1" w:semiHidden="1" w:unhideWhenUsed="1"/>
-    <w:lsdException w:name="Table Web 2" w:semiHidden="1" w:unhideWhenUsed="1"/>
-    <w:lsdException w:name="Table Web 3" w:semiHidden="1" w:unhideWhenUsed="1"/>
-    <w:lsdException w:name="Balloon Text" w:semiHidden="1" w:unhideWhenUsed="1"/>
-    <w:lsdException w:name="Table Grid" w:uiPriority="59"/>
-    <w:lsdException w:name="Table Theme" w:semiHidden="1" w:unhideWhenUsed="1"/>
-    <w:lsdException w:name="Placeholder Text" w:semiHidden="1"/>
-    <w:lsdException w:name="No Spacing" w:semiHidden="1" w:uiPriority="1"/>
-    <w:lsdException w:name="Light Shading" w:uiPriority="60"/>
-    <w:lsdException w:name="Light List" w:uiPriority="61"/>
-    <w:lsdException w:name="Light Grid" w:uiPriority="62"/>
-    <w:lsdException w:name="Medium Shading 1" w:uiPriority="63"/>
-    <w:lsdException w:name="Medium Shading 2" w:uiPriority="64"/>
-    <w:lsdException w:name="Medium List 1" w:uiPriority="65"/>
-    <w:lsdException w:name="Medium List 2" w:uiPriority="66"/>
-    <w:lsdException w:name="Medium Grid 1" w:uiPriority="67"/>
-    <w:lsdException w:name="Medium Grid 2" w:uiPriority="68"/>
-    <w:lsdException w:name="Medium Grid 3" w:uiPriority="69"/>
-    <w:lsdException w:name="Dark List" w:uiPriority="70"/>
-    <w:lsdException w:name="Colorful Shading" w:uiPriority="71"/>
-    <w:lsdException w:name="Colorful List" w:uiPriority="72"/>
-    <w:lsdException w:name="Colorful Grid" w:uiPriority="73"/>
-    <w:lsdException w:name="Light Shading Accent 1" w:uiPriority="60"/>
-    <w:lsdException w:name="Light List Accent 1" w:uiPriority="61"/>
-    <w:lsdException w:name="Light Grid Accent 1" w:uiPriority="62"/>
-    <w:lsdException w:name="Medium Shading 1 Accent 1" w:uiPriority="63"/>
-    <w:lsdException w:name="Medium Shading 2 Accent 1" w:uiPriority="64"/>
-    <w:lsdException w:name="Medium List 1 Accent 1" w:uiPriority="65"/>
-    <w:lsdException w:name="Revision" w:semiHidden="1"/>
-    <w:lsdException w:name="List Paragraph" w:uiPriority="34" w:qFormat="1"/>
-    <w:lsdException w:name="Quote" w:uiPriority="29" w:qFormat="1"/>
-    <w:lsdException w:name="Intense Quote" w:uiPriority="30" w:qFormat="1"/>
-    <w:lsdException w:name="Medium List 2 Accent 1" w:uiPriority="66"/>
-    <w:lsdException w:name="Medium Grid 1 Accent 1" w:uiPriority="67"/>
-    <w:lsdException w:name="Medium Grid 2 Accent 1" w:uiPriority="68"/>
-    <w:lsdException w:name="Medium Grid 3 Accent 1" w:uiPriority="69"/>
-    <w:lsdException w:name="Dark List Accent 1" w:uiPriority="70"/>
-    <w:lsdException w:name="Colorful Shading Accent 1" w:uiPriority="71"/>
-    <w:lsdException w:name="Colorful List Accent 1" w:uiPriority="72"/>
-    <w:lsdException w:name="Colorful Grid Accent 1" w:uiPriority="73"/>
-    <w:lsdException w:name="Light Shading Accent 2" w:uiPriority="60"/>
-    <w:lsdException w:name="Light List Accent 2" w:uiPriority="61"/>
-    <w:lsdException w:name="Light Grid Accent 2" w:uiPriority="62"/>
-    <w:lsdException w:name="Medium Shading 1 Accent 2" w:uiPriority="63"/>
-    <w:lsdException w:name="Medium Shading 2 Accent 2" w:uiPriority="64"/>
-    <w:lsdException w:name="Medium List 1 Accent 2" w:uiPriority="65"/>
-    <w:lsdException w:name="Medium List 2 Accent 2" w:uiPriority="66"/>
-    <w:lsdException w:name="Medium Grid 1 Accent 2" w:uiPriority="67"/>
-    <w:lsdException w:name="Medium Grid 2 Accent 2" w:uiPriority="68"/>
-    <w:lsdException w:name="Medium Grid 3 Accent 2" w:uiPriority="69"/>
-    <w:lsdException w:name="Dark List Accent 2" w:uiPriority="70"/>
-    <w:lsdException w:name="Colorful Shading Accent 2" w:uiPriority="71"/>
-    <w:lsdException w:name="Colorful List Accent 2" w:uiPriority="72"/>
-    <w:lsdException w:name="Colorful Grid Accent 2" w:uiPriority="73"/>
-    <w:lsdException w:name="Light Shading Accent 3" w:uiPriority="60"/>
-    <w:lsdException w:name="Light List Accent 3" w:uiPriority="61"/>
-    <w:lsdException w:name="Light Grid Accent 3" w:uiPriority="62"/>
-    <w:lsdException w:name="Medium Shading 1 Accent 3" w:uiPriority="63"/>
-    <w:lsdException w:name="Medium Shading 2 Accent 3" w:uiPriority="64"/>
-    <w:lsdException w:name="Medium List 1 Accent 3" w:uiPriority="65"/>
-    <w:lsdException w:name="Medium List 2 Accent 3" w:uiPriority="66"/>
-    <w:lsdException w:name="Medium Grid 1 Accent 3" w:uiPriority="67"/>
-    <w:lsdException w:name="Medium Grid 2 Accent 3" w:uiPriority="68"/>
-    <w:lsdException w:name="Medium Grid 3 Accent 3" w:uiPriority="69"/>
-    <w:lsdException w:name="Dark List Accent 3" w:uiPriority="70"/>
-    <w:lsdException w:name="Colorful Shading Accent 3" w:uiPriority="71"/>
-    <w:lsdException w:name="Colorful List Accent 3" w:uiPriority="72"/>
-    <w:lsdException w:name="Colorful Grid Accent 3" w:uiPriority="73"/>
-    <w:lsdException w:name="Light Shading Accent 4" w:uiPriority="60"/>
-    <w:lsdException w:name="Light List Accent 4" w:uiPriority="61"/>
-    <w:lsdException w:name="Light Grid Accent 4" w:uiPriority="62"/>
-    <w:lsdException w:name="Medium Shading 1 Accent 4" w:uiPriority="63"/>
-    <w:lsdException w:name="Medium Shading 2 Accent 4" w:uiPriority="64"/>
-    <w:lsdException w:name="Medium List 1 Accent 4" w:uiPriority="65"/>
-    <w:lsdException w:name="Medium List 2 Accent 4" w:uiPriority="66"/>
-    <w:lsdException w:name="Medium Grid 1 Accent 4" w:uiPriority="67"/>
-    <w:lsdException w:name="Medium Grid 2 Accent 4" w:uiPriority="68"/>
-    <w:lsdException w:name="Medium Grid 3 Accent 4" w:uiPriority="69"/>
-    <w:lsdException w:name="Dark List Accent 4" w:uiPriority="70"/>
-    <w:lsdException w:name="Colorful Shading Accent 4" w:uiPriority="71"/>
-    <w:lsdException w:name="Colorful List Accent 4" w:uiPriority="72"/>
-    <w:lsdException w:name="Colorful Grid Accent 4" w:uiPriority="73"/>
-    <w:lsdException w:name="Light Shading Accent 5" w:uiPriority="60"/>
-    <w:lsdException w:name="Light List Accent 5" w:uiPriority="61"/>
-    <w:lsdException w:name="Light Grid Accent 5" w:uiPriority="62"/>
-    <w:lsdException w:name="Medium Shading 1 Accent 5" w:uiPriority="63"/>
-    <w:lsdException w:name="Medium Shading 2 Accent 5" w:uiPriority="64"/>
-    <w:lsdException w:name="Medium List 1 Accent 5" w:uiPriority="65"/>
-    <w:lsdException w:name="Medium List 2 Accent 5" w:uiPriority="66"/>
-    <w:lsdException w:name="Medium Grid 1 Accent 5" w:uiPriority="67"/>
-    <w:lsdException w:name="Medium Grid 2 Accent 5" w:uiPriority="68"/>
-    <w:lsdException w:name="Medium Grid 3 Accent 5" w:uiPriority="69"/>
-    <w:lsdException w:name="Dark List Accent 5" w:uiPriority="70"/>
-    <w:lsdException w:name="Colorful Shading Accent 5" w:uiPriority="71"/>
-    <w:lsdException w:name="Colorful List Accent 5" w:uiPriority="72"/>
-    <w:lsdException w:name="Colorful Grid Accent 5" w:uiPriority="73"/>
-    <w:lsdException w:name="Light Shading Accent 6" w:uiPriority="60"/>
-    <w:lsdException w:name="Light List Accent 6" w:uiPriority="61"/>
-    <w:lsdException w:name="Light Grid Accent 6" w:uiPriority="62"/>
-    <w:lsdException w:name="Medium Shading 1 Accent 6" w:uiPriority="63"/>
-    <w:lsdException w:name="Medium Shading 2 Accent 6" w:uiPriority="64"/>
-    <w:lsdException w:name="Medium List 1 Accent 6" w:uiPriority="65"/>
-    <w:lsdException w:name="Medium List 2 Accent 6" w:uiPriority="66"/>
-    <w:lsdException w:name="Medium Grid 1 Accent 6" w:uiPriority="67"/>
-    <w:lsdException w:name="Medium Grid 2 Accent 6" w:uiPriority="68"/>
-    <w:lsdException w:name="Medium Grid 3 Accent 6" w:uiPriority="69"/>
-    <w:lsdException w:name="Dark List Accent 6" w:uiPriority="70"/>
-    <w:lsdException w:name="Colorful Shading Accent 6" w:uiPriority="71"/>
-    <w:lsdException w:name="Colorful List Accent 6" w:uiPriority="72"/>
-    <w:lsdException w:name="Colorful Grid Accent 6" w:uiPriority="73"/>
-    <w:lsdException w:name="Subtle Emphasis" w:uiPriority="19" w:qFormat="1"/>
-    <w:lsdException w:name="Intense Emphasis" w:uiPriority="21" w:qFormat="1"/>
-    <w:lsdException w:name="Subtle Reference" w:uiPriority="31" w:qFormat="1"/>
-    <w:lsdException w:name="Intense Reference" w:uiPriority="32" w:qFormat="1"/>
-    <w:lsdException w:name="Book Title" w:semiHidden="1" w:uiPriority="33" w:qFormat="1"/>
-    <w:lsdException w:name="Bibliography" w:semiHidden="1" w:uiPriority="37" w:unhideWhenUsed="1"/>
-    <w:lsdException w:name="TOC Heading" w:semiHidden="1" w:uiPriority="39" w:unhideWhenUsed="1" w:qFormat="1"/>
-    <w:lsdException w:name="Plain Table 1" w:uiPriority="41"/>
-    <w:lsdException w:name="Plain Table 2" w:uiPriority="42"/>
-    <w:lsdException w:name="Plain Table 3" w:uiPriority="43"/>
-    <w:lsdException w:name="Plain Table 4" w:uiPriority="44"/>
-    <w:lsdException w:name="Plain Table 5" w:uiPriority="45"/>
-    <w:lsdException w:name="Grid Table Light" w:uiPriority="40"/>
-    <w:lsdException w:name="Grid Table 1 Light" w:uiPriority="46"/>
-    <w:lsdException w:name="Grid Table 2" w:uiPriority="47"/>
-    <w:lsdException w:name="Grid Table 3" w:uiPriority="48"/>
-    <w:lsdException w:name="Grid Table 4" w:uiPriority="49"/>
-    <w:lsdException w:name="Grid Table 5 Dark" w:uiPriority="50"/>
-    <w:lsdException w:name="Grid Table 6 Colorful" w:uiPriority="51"/>
-    <w:lsdException w:name="Grid Table 7 Colorful" w:uiPriority="52"/>
-    <w:lsdException w:name="Grid Table 1 Light Accent 1" w:uiPriority="46"/>
-    <w:lsdException w:name="Grid Table 2 Accent 1" w:uiPriority="47"/>
-    <w:lsdException w:name="Grid Table 3 Accent 1" w:uiPriority="48"/>
-    <w:lsdException w:name="Grid Table 4 Accent 1" w:uiPriority="49"/>
-    <w:lsdException w:name="Grid Table 5 Dark Accent 1" w:uiPriority="50"/>
-    <w:lsdException w:name="Grid Table 6 Colorful Accent 1" w:uiPriority="51"/>
-    <w:lsdException w:name="Grid Table 7 Colorful Accent 1" w:uiPriority="52"/>
-    <w:lsdException w:name="Grid Table 1 Light Accent 2" w:uiPriority="46"/>
-    <w:lsdException w:name="Grid Table 2 Accent 2" w:uiPriority="47"/>
-    <w:lsdException w:name="Grid Table 3 Accent 2" w:uiPriority="48"/>
-    <w:lsdException w:name="Grid Table 4 Accent 2" w:uiPriority="49"/>
-    <w:lsdException w:name="Grid Table 5 Dark Accent 2" w:uiPriority="50"/>
-    <w:lsdException w:name="Grid Table 6 Colorful Accent 2" w:uiPriority="51"/>
-    <w:lsdException w:name="Grid Table 7 Colorful Accent 2" w:uiPriority="52"/>
-    <w:lsdException w:name="Grid Table 1 Light Accent 3" w:uiPriority="46"/>
-    <w:lsdException w:name="Grid Table 2 Accent 3" w:uiPriority="47"/>
-    <w:lsdException w:name="Grid Table 3 Accent 3" w:uiPriority="48"/>
-    <w:lsdException w:name="Grid Table 4 Accent 3" w:uiPriority="49"/>
-    <w:lsdException w:name="Grid Table 5 Dark Accent 3" w:uiPriority="50"/>
-    <w:lsdException w:name="Grid Table 6 Colorful Accent 3" w:uiPriority="51"/>
-    <w:lsdException w:name="Grid Table 7 Colorful Accent 3" w:uiPriority="52"/>
-    <w:lsdException w:name="Grid Table 1 Light Accent 4" w:uiPriority="46"/>
-    <w:lsdException w:name="Grid Table 2 Accent 4" w:uiPriority="47"/>
-    <w:lsdException w:name="Grid Table 3 Accent 4" w:uiPriority="48"/>
-    <w:lsdException w:name="Grid Table 4 Accent 4" w:uiPriority="49"/>
-    <w:lsdException w:name="Grid Table 5 Dark Accent 4" w:uiPriority="50"/>
-    <w:lsdException w:name="Grid Table 6 Colorful Accent 4" w:uiPriority="51"/>
-    <w:lsdException w:name="Grid Table 7 Colorful Accent 4" w:uiPriority="52"/>
-    <w:lsdException w:name="Grid Table 1 Light Accent 5" w:uiPriority="46"/>
-    <w:lsdException w:name="Grid Table 2 Accent 5" w:uiPriority="47"/>
-    <w:lsdException w:name="Grid Table 3 Accent 5" w:uiPriority="48"/>
-    <w:lsdException w:name="Grid Table 4 Accent 5" w:uiPriority="49"/>
-    <w:lsdException w:name="Grid Table 5 Dark Accent 5" w:uiPriority="50"/>
-    <w:lsdException w:name="Grid Table 6 Colorful Accent 5" w:uiPriority="51"/>
-    <w:lsdException w:name="Grid Table 7 Colorful Accent 5" w:uiPriority="52"/>
-    <w:lsdException w:name="Grid Table 1 Light Accent 6" w:uiPriority="46"/>
-    <w:lsdException w:name="Grid Table 2 Accent 6" w:uiPriority="47"/>
-    <w:lsdException w:name="Grid Table 3 Accent 6" w:uiPriority="48"/>
-    <w:lsdException w:name="Grid Table 4 Accent 6" w:uiPriority="49"/>
-    <w:lsdException w:name="Grid Table 5 Dark Accent 6" w:uiPriority="50"/>
-    <w:lsdException w:name="Grid Table 6 Colorful Accent 6" w:uiPriority="51"/>
-    <w:lsdException w:name="Grid Table 7 Colorful Accent 6" w:uiPriority="52"/>
-    <w:lsdException w:name="List Table 1 Light" w:uiPriority="46"/>
-    <w:lsdException w:name="List Table 2" w:uiPriority="47"/>
-    <w:lsdException w:name="List Table 3" w:uiPriority="48"/>
-    <w:lsdException w:name="List Table 4" w:uiPriority="49"/>
-    <w:lsdException w:name="List Table 5 Dark" w:uiPriority="50"/>
-    <w:lsdException w:name="List Table 6 Colorful" w:uiPriority="51"/>
-    <w:lsdException w:name="List Table 7 Colorful" w:uiPriority="52"/>
-    <w:lsdException w:name="List Table 1 Light Accent 1" w:uiPriority="46"/>
-    <w:lsdException w:name="List Table 2 Accent 1" w:uiPriority="47"/>
-    <w:lsdException w:name="List Table 3 Accent 1" w:uiPriority="48"/>
-    <w:lsdException w:name="List Table 4 Accent 1" w:uiPriority="49"/>
-    <w:lsdException w:name="List Table 5 Dark Accent 1" w:uiPriority="50"/>
-    <w:lsdException w:name="List Table 6 Colorful Accent 1" w:uiPriority="51"/>
-    <w:lsdException w:name="List Table 7 Colorful Accent 1" w:uiPriority="52"/>
-    <w:lsdException w:name="List Table 1 Light Accent 2" w:uiPriority="46"/>
-    <w:lsdException w:name="List Table 2 Accent 2" w:uiPriority="47"/>
-    <w:lsdException w:name="List Table 3 Accent 2" w:uiPriority="48"/>
-    <w:lsdException w:name="List Table 4 Accent 2" w:uiPriority="49"/>
-    <w:lsdException w:name="List Table 5 Dark Accent 2" w:uiPriority="50"/>
-    <w:lsdException w:name="List Table 6 Colorful Accent 2" w:uiPriority="51"/>
-    <w:lsdException w:name="List Table 7 Colorful Accent 2" w:uiPriority="52"/>
-    <w:lsdException w:name="List Table 1 Light Accent 3" w:uiPriority="46"/>
-    <w:lsdException w:name="List Table 2 Accent 3" w:uiPriority="47"/>
-    <w:lsdException w:name="List Table 3 Accent 3" w:uiPriority="48"/>
-    <w:lsdException w:name="List Table 4 Accent 3" w:uiPriority="49"/>
-    <w:lsdException w:name="List Table 5 Dark Accent 3" w:uiPriority="50"/>
-    <w:lsdException w:name="List Table 6 Colorful Accent 3" w:uiPriority="51"/>
-    <w:lsdException w:name="List Table 7 Colorful Accent 3" w:uiPriority="52"/>
-    <w:lsdException w:name="List Table 1 Light Accent 4" w:uiPriority="46"/>
-    <w:lsdException w:name="List Table 2 Accent 4" w:uiPriority="47"/>
-    <w:lsdException w:name="List Table 3 Accent 4" w:uiPriority="48"/>
-    <w:lsdException w:name="List Table 4 Accent 4" w:uiPriority="49"/>
-    <w:lsdException w:name="List Table 5 Dark Accent 4" w:uiPriority="50"/>
-    <w:lsdException w:name="List Table 6 Colorful Accent 4" w:uiPriority="51"/>
-    <w:lsdException w:name="List Table 7 Colorful Accent 4" w:uiPriority="52"/>
-    <w:lsdException w:name="List Table 1 Light Accent 5" w:uiPriority="46"/>
-    <w:lsdException w:name="List Table 2 Accent 5" w:uiPriority="47"/>
-    <w:lsdException w:name="List Table 3 Accent 5" w:uiPriority="48"/>
-    <w:lsdException w:name="List Table 4 Accent 5" w:uiPriority="49"/>
-    <w:lsdException w:name="List Table 5 Dark Accent 5" w:uiPriority="50"/>
-    <w:lsdException w:name="List Table 6 Colorful Accent 5" w:uiPriority="51"/>
-    <w:lsdException w:name="List Table 7 Colorful Accent 5" w:uiPriority="52"/>
-    <w:lsdException w:name="List Table 1 Light Accent 6" w:uiPriority="46"/>
-    <w:lsdException w:name="List Table 2 Accent 6" w:uiPriority="47"/>
-    <w:lsdException w:name="List Table 3 Accent 6" w:uiPriority="48"/>
-    <w:lsdException w:name="List Table 4 Accent 6" w:uiPriority="49"/>
-    <w:lsdException w:name="List Table 5 Dark Accent 6" w:uiPriority="50"/>
-    <w:lsdException w:name="List Table 6 Colorful Accent 6" w:uiPriority="51"/>
-    <w:lsdException w:name="List Table 7 Colorful Accent 6" w:uiPriority="52"/>
-    <w:lsdException w:name="Mention" w:semiHidden="1" w:unhideWhenUsed="1"/>
-    <w:lsdException w:name="Smart Hyperlink" w:semiHidden="1" w:unhideWhenUsed="1"/>
-    <w:lsdException w:name="Hashtag" w:semiHidden="1" w:unhideWhenUsed="1"/>
+  <w:latentStyles w:defLockedState="0" w:defUIPriority="99" w:defSemiHidden="1" w:defUnhideWhenUsed="1" w:defQFormat="0" w:count="267">
+    <w:lsdException w:name="Normal" w:semiHidden="0" w:uiPriority="0" w:unhideWhenUsed="0" w:qFormat="1"/>
+    <w:lsdException w:name="heading 1" w:semiHidden="0" w:uiPriority="9" w:unhideWhenUsed="0" w:qFormat="1"/>
+    <w:lsdException w:name="heading 2" w:qFormat="1"/>
+    <w:lsdException w:name="heading 3" w:qFormat="1"/>
+    <w:lsdException w:name="heading 4" w:qFormat="1"/>
+    <w:lsdException w:name="heading 5" w:qFormat="1"/>
+    <w:lsdException w:name="heading 6" w:qFormat="1"/>
+    <w:lsdException w:name="heading 7" w:qFormat="1"/>
+    <w:lsdException w:name="heading 8" w:qFormat="1"/>
+    <w:lsdException w:name="heading 9" w:qFormat="1"/>
+    <w:lsdException w:name="toc 1" w:uiPriority="39"/>
+    <w:lsdException w:name="toc 2" w:uiPriority="39"/>
+    <w:lsdException w:name="toc 3" w:uiPriority="39"/>
+    <w:lsdException w:name="toc 4" w:uiPriority="39"/>
+    <w:lsdException w:name="toc 5" w:uiPriority="39"/>
+    <w:lsdException w:name="toc 6" w:uiPriority="39"/>
+    <w:lsdException w:name="toc 7" w:uiPriority="39"/>
+    <w:lsdException w:name="toc 8" w:uiPriority="39"/>
+    <w:lsdException w:name="toc 9" w:uiPriority="39"/>
+    <w:lsdException w:name="header" w:uiPriority="0"/>
+    <w:lsdException w:name="footer" w:uiPriority="0"/>
+    <w:lsdException w:name="caption" w:uiPriority="35" w:qFormat="1"/>
+    <w:lsdException w:name="page number" w:uiPriority="0"/>
+    <w:lsdException w:name="Title" w:semiHidden="0" w:uiPriority="0" w:unhideWhenUsed="0" w:qFormat="1"/>
+    <w:lsdException w:name="Default Paragraph Font" w:uiPriority="1"/>
+    <w:lsdException w:name="Subtitle" w:semiHidden="0" w:uiPriority="11" w:unhideWhenUsed="0" w:qFormat="1"/>
+    <w:lsdException w:name="Strong" w:semiHidden="0" w:uiPriority="22" w:unhideWhenUsed="0" w:qFormat="1"/>
+    <w:lsdException w:name="Emphasis" w:semiHidden="0" w:uiPriority="20" w:unhideWhenUsed="0" w:qFormat="1"/>
+    <w:lsdException w:name="Table Grid" w:semiHidden="0" w:uiPriority="59" w:unhideWhenUsed="0"/>
+    <w:lsdException w:name="Placeholder Text" w:unhideWhenUsed="0"/>
+    <w:lsdException w:name="No Spacing" w:uiPriority="1" w:unhideWhenUsed="0"/>
+    <w:lsdException w:name="Light Shading" w:semiHidden="0" w:uiPriority="60" w:unhideWhenUsed="0"/>
+    <w:lsdException w:name="Light List" w:semiHidden="0" w:uiPriority="61" w:unhideWhenUsed="0"/>
+    <w:lsdException w:name="Light Grid" w:semiHidden="0" w:uiPriority="62" w:unhideWhenUsed="0"/>
+    <w:lsdException w:name="Medium Shading 1" w:semiHidden="0" w:uiPriority="63" w:unhideWhenUsed="0"/>
+    <w:lsdException w:name="Medium Shading 2" w:semiHidden="0" w:uiPriority="64" w:unhideWhenUsed="0"/>
+    <w:lsdException w:name="Medium List 1" w:semiHidden="0" w:uiPriority="65" w:unhideWhenUsed="0"/>
+    <w:lsdException w:name="Medium List 2" w:semiHidden="0" w:uiPriority="66" w:unhideWhenUsed="0"/>
+    <w:lsdException w:name="Medium Grid 1" w:semiHidden="0" w:uiPriority="67" w:unhideWhenUsed="0"/>
+    <w:lsdException w:name="Medium Grid 2" w:semiHidden="0" w:uiPriority="68" w:unhideWhenUsed="0"/>
+    <w:lsdException w:name="Medium Grid 3" w:semiHidden="0" w:uiPriority="69" w:unhideWhenUsed="0"/>
+    <w:lsdException w:name="Dark List" w:semiHidden="0" w:uiPriority="70" w:unhideWhenUsed="0"/>
+    <w:lsdException w:name="Colorful Shading" w:semiHidden="0" w:uiPriority="71" w:unhideWhenUsed="0"/>
+    <w:lsdException w:name="Colorful List" w:semiHidden="0" w:uiPriority="72" w:unhideWhenUsed="0"/>
+    <w:lsdException w:name="Colorful Grid" w:semiHidden="0" w:uiPriority="73" w:unhideWhenUsed="0"/>
+    <w:lsdException w:name="Light Shading Accent 1" w:semiHidden="0" w:uiPriority="60" w:unhideWhenUsed="0"/>
+    <w:lsdException w:name="Light List Accent 1" w:semiHidden="0" w:uiPriority="61" w:unhideWhenUsed="0"/>
+    <w:lsdException w:name="Light Grid Accent 1" w:semiHidden="0" w:uiPriority="62" w:unhideWhenUsed="0"/>
+    <w:lsdException w:name="Medium Shading 1 Accent 1" w:semiHidden="0" w:uiPriority="63" w:unhideWhenUsed="0"/>
+    <w:lsdException w:name="Medium Shading 2 Accent 1" w:semiHidden="0" w:uiPriority="64" w:unhideWhenUsed="0"/>
+    <w:lsdException w:name="Medium List 1 Accent 1" w:semiHidden="0" w:uiPriority="65" w:unhideWhenUsed="0"/>
+    <w:lsdException w:name="Revision" w:unhideWhenUsed="0"/>
+    <w:lsdException w:name="List Paragraph" w:semiHidden="0" w:uiPriority="34" w:unhideWhenUsed="0" w:qFormat="1"/>
+    <w:lsdException w:name="Quote" w:semiHidden="0" w:uiPriority="29" w:unhideWhenUsed="0" w:qFormat="1"/>
+    <w:lsdException w:name="Intense Quote" w:semiHidden="0" w:uiPriority="30" w:unhideWhenUsed="0" w:qFormat="1"/>
+    <w:lsdException w:name="Medium List 2 Accent 1" w:semiHidden="0" w:uiPriority="66" w:unhideWhenUsed="0"/>
+    <w:lsdException w:name="Medium Grid 1 Accent 1" w:semiHidden="0" w:uiPriority="67" w:unhideWhenUsed="0"/>
+    <w:lsdException w:name="Medium Grid 2 Accent 1" w:semiHidden="0" w:uiPriority="68" w:unhideWhenUsed="0"/>
+    <w:lsdException w:name="Medium Grid 3 Accent 1" w:semiHidden="0" w:uiPriority="69" w:unhideWhenUsed="0"/>
+    <w:lsdException w:name="Dark List Accent 1" w:semiHidden="0" w:uiPriority="70" w:unhideWhenUsed="0"/>
+    <w:lsdException w:name="Colorful Shading Accent 1" w:semiHidden="0" w:uiPriority="71" w:unhideWhenUsed="0"/>
+    <w:lsdException w:name="Colorful List Accent 1" w:semiHidden="0" w:uiPriority="72" w:unhideWhenUsed="0"/>
+    <w:lsdException w:name="Colorful Grid Accent 1" w:semiHidden="0" w:uiPriority="73" w:unhideWhenUsed="0"/>
+    <w:lsdException w:name="Light Shading Accent 2" w:semiHidden="0" w:uiPriority="60" w:unhideWhenUsed="0"/>
+    <w:lsdException w:name="Light List Accent 2" w:semiHidden="0" w:uiPriority="61" w:unhideWhenUsed="0"/>
+    <w:lsdException w:name="Light Grid Accent 2" w:semiHidden="0" w:uiPriority="62" w:unhideWhenUsed="0"/>
+    <w:lsdException w:name="Medium Shading 1 Accent 2" w:semiHidden="0" w:uiPriority="63" w:unhideWhenUsed="0"/>
+    <w:lsdException w:name="Medium Shading 2 Accent 2" w:semiHidden="0" w:uiPriority="64" w:unhideWhenUsed="0"/>
+    <w:lsdException w:name="Medium List 1 Accent 2" w:semiHidden="0" w:uiPriority="65" w:unhideWhenUsed="0"/>
+    <w:lsdException w:name="Medium List 2 Accent 2" w:semiHidden="0" w:uiPriority="66" w:unhideWhenUsed="0"/>
+    <w:lsdException w:name="Medium Grid 1 Accent 2" w:semiHidden="0" w:uiPriority="67" w:unhideWhenUsed="0"/>
+    <w:lsdException w:name="Medium Grid 2 Accent 2" w:semiHidden="0" w:uiPriority="68" w:unhideWhenUsed="0"/>
+    <w:lsdException w:name="Medium Grid 3 Accent 2" w:semiHidden="0" w:uiPriority="69" w:unhideWhenUsed="0"/>
+    <w:lsdException w:name="Dark List Accent 2" w:semiHidden="0" w:uiPriority="70" w:unhideWhenUsed="0"/>
+    <w:lsdException w:name="Colorful Shading Accent 2" w:semiHidden="0" w:uiPriority="71" w:unhideWhenUsed="0"/>
+    <w:lsdException w:name="Colorful List Accent 2" w:semiHidden="0" w:uiPriority="72" w:unhideWhenUsed="0"/>
+    <w:lsdException w:name="Colorful Grid Accent 2" w:semiHidden="0" w:uiPriority="73" w:unhideWhenUsed="0"/>
+    <w:lsdException w:name="Light Shading Accent 3" w:semiHidden="0" w:uiPriority="60" w:unhideWhenUsed="0"/>
+    <w:lsdException w:name="Light List Accent 3" w:semiHidden="0" w:uiPriority="61" w:unhideWhenUsed="0"/>
+    <w:lsdException w:name="Light Grid Accent 3" w:semiHidden="0" w:uiPriority="62" w:unhideWhenUsed="0"/>
+    <w:lsdException w:name="Medium Shading 1 Accent 3" w:semiHidden="0" w:uiPriority="63" w:unhideWhenUsed="0"/>
+    <w:lsdException w:name="Medium Shading 2 Accent 3" w:semiHidden="0" w:uiPriority="64" w:unhideWhenUsed="0"/>
+    <w:lsdException w:name="Medium List 1 Accent 3" w:semiHidden="0" w:uiPriority="65" w:unhideWhenUsed="0"/>
+    <w:lsdException w:name="Medium List 2 Accent 3" w:semiHidden="0" w:uiPriority="66" w:unhideWhenUsed="0"/>
+    <w:lsdException w:name="Medium Grid 1 Accent 3" w:semiHidden="0" w:uiPriority="67" w:unhideWhenUsed="0"/>
+    <w:lsdException w:name="Medium Grid 2 Accent 3" w:semiHidden="0" w:uiPriority="68" w:unhideWhenUsed="0"/>
+    <w:lsdException w:name="Medium Grid 3 Accent 3" w:semiHidden="0" w:uiPriority="69" w:unhideWhenUsed="0"/>
+    <w:lsdException w:name="Dark List Accent 3" w:semiHidden="0" w:uiPriority="70" w:unhideWhenUsed="0"/>
+    <w:lsdException w:name="Colorful Shading Accent 3" w:semiHidden="0" w:uiPriority="71" w:unhideWhenUsed="0"/>
+    <w:lsdException w:name="Colorful List Accent 3" w:semiHidden="0" w:uiPriority="72" w:unhideWhenUsed="0"/>
+    <w:lsdException w:name="Colorful Grid Accent 3" w:semiHidden="0" w:uiPriority="73" w:unhideWhenUsed="0"/>
+    <w:lsdException w:name="Light Shading Accent 4" w:semiHidden="0" w:uiPriority="60" w:unhideWhenUsed="0"/>
+    <w:lsdException w:name="Light List Accent 4" w:semiHidden="0" w:uiPriority="61" w:unhideWhenUsed="0"/>
+    <w:lsdException w:name="Light Grid Accent 4" w:semiHidden="0" w:uiPriority="62" w:unhideWhenUsed="0"/>
+    <w:lsdException w:name="Medium Shading 1 Accent 4" w:semiHidden="0" w:uiPriority="63" w:unhideWhenUsed="0"/>
+    <w:lsdException w:name="Medium Shading 2 Accent 4" w:semiHidden="0" w:uiPriority="64" w:unhideWhenUsed="0"/>
+    <w:lsdException w:name="Medium List 1 Accent 4" w:semiHidden="0" w:uiPriority="65" w:unhideWhenUsed="0"/>
+    <w:lsdException w:name="Medium List 2 Accent 4" w:semiHidden="0" w:uiPriority="66" w:unhideWhenUsed="0"/>
+    <w:lsdException w:name="Medium Grid 1 Accent 4" w:semiHidden="0" w:uiPriority="67" w:unhideWhenUsed="0"/>
+    <w:lsdException w:name="Medium Grid 2 Accent 4" w:semiHidden="0" w:uiPriority="68" w:unhideWhenUsed="0"/>
+    <w:lsdException w:name="Medium Grid 3 Accent 4" w:semiHidden="0" w:uiPriority="69" w:unhideWhenUsed="0"/>
+    <w:lsdException w:name="Dark List Accent 4" w:semiHidden="0" w:uiPriority="70" w:unhideWhenUsed="0"/>
+    <w:lsdException w:name="Colorful Shading Accent 4" w:semiHidden="0" w:uiPriority="71" w:unhideWhenUsed="0"/>
+    <w:lsdException w:name="Colorful List Accent 4" w:semiHidden="0" w:uiPriority="72" w:unhideWhenUsed="0"/>
+    <w:lsdException w:name="Colorful Grid Accent 4" w:semiHidden="0" w:uiPriority="73" w:unhideWhenUsed="0"/>
+    <w:lsdException w:name="Light Shading Accent 5" w:semiHidden="0" w:uiPriority="60" w:unhideWhenUsed="0"/>
+    <w:lsdException w:name="Light List Accent 5" w:semiHidden="0" w:uiPriority="61" w:unhideWhenUsed="0"/>
+    <w:lsdException w:name="Light Grid Accent 5" w:semiHidden="0" w:uiPriority="62" w:unhideWhenUsed="0"/>
+    <w:lsdException w:name="Medium Shading 1 Accent 5" w:semiHidden="0" w:uiPriority="63" w:unhideWhenUsed="0"/>
+    <w:lsdException w:name="Medium Shading 2 Accent 5" w:semiHidden="0" w:uiPriority="64" w:unhideWhenUsed="0"/>
+    <w:lsdException w:name="Medium List 1 Accent 5" w:semiHidden="0" w:uiPriority="65" w:unhideWhenUsed="0"/>
+    <w:lsdException w:name="Medium List 2 Accent 5" w:semiHidden="0" w:uiPriority="66" w:unhideWhenUsed="0"/>
+    <w:lsdException w:name="Medium Grid 1 Accent 5" w:semiHidden="0" w:uiPriority="67" w:unhideWhenUsed="0"/>
+    <w:lsdException w:name="Medium Grid 2 Accent 5" w:semiHidden="0" w:uiPriority="68" w:unhideWhenUsed="0"/>
+    <w:lsdException w:name="Medium Grid 3 Accent 5" w:semiHidden="0" w:uiPriority="69" w:unhideWhenUsed="0"/>
+    <w:lsdException w:name="Dark List Accent 5" w:semiHidden="0" w:uiPriority="70" w:unhideWhenUsed="0"/>
+    <w:lsdException w:name="Colorful Shading Accent 5" w:semiHidden="0" w:uiPriority="71" w:unhideWhenUsed="0"/>
+    <w:lsdException w:name="Colorful List Accent 5" w:semiHidden="0" w:uiPriority="72" w:unhideWhenUsed="0"/>
+    <w:lsdException w:name="Colorful Grid Accent 5" w:semiHidden="0" w:uiPriority="73" w:unhideWhenUsed="0"/>
+    <w:lsdException w:name="Light Shading Accent 6" w:semiHidden="0" w:uiPriority="60" w:unhideWhenUsed="0"/>
+    <w:lsdException w:name="Light List Accent 6" w:semiHidden="0" w:uiPriority="61" w:unhideWhenUsed="0"/>
+    <w:lsdException w:name="Light Grid Accent 6" w:semiHidden="0" w:uiPriority="62" w:unhideWhenUsed="0"/>
+    <w:lsdException w:name="Medium Shading 1 Accent 6" w:semiHidden="0" w:uiPriority="63" w:unhideWhenUsed="0"/>
+    <w:lsdException w:name="Medium Shading 2 Accent 6" w:semiHidden="0" w:uiPriority="64" w:unhideWhenUsed="0"/>
+    <w:lsdException w:name="Medium List 1 Accent 6" w:semiHidden="0" w:uiPriority="65" w:unhideWhenUsed="0"/>
+    <w:lsdException w:name="Medium List 2 Accent 6" w:semiHidden="0" w:uiPriority="66" w:unhideWhenUsed="0"/>
+    <w:lsdException w:name="Medium Grid 1 Accent 6" w:semiHidden="0" w:uiPriority="67" w:unhideWhenUsed="0"/>
+    <w:lsdException w:name="Medium Grid 2 Accent 6" w:semiHidden="0" w:uiPriority="68" w:unhideWhenUsed="0"/>
+    <w:lsdException w:name="Medium Grid 3 Accent 6" w:semiHidden="0" w:uiPriority="69" w:unhideWhenUsed="0"/>
+    <w:lsdException w:name="Dark List Accent 6" w:semiHidden="0" w:uiPriority="70" w:unhideWhenUsed="0"/>
+    <w:lsdException w:name="Colorful Shading Accent 6" w:semiHidden="0" w:uiPriority="71" w:unhideWhenUsed="0"/>
+    <w:lsdException w:name="Colorful List Accent 6" w:semiHidden="0" w:uiPriority="72" w:unhideWhenUsed="0"/>
+    <w:lsdException w:name="Colorful Grid Accent 6" w:semiHidden="0" w:uiPriority="73" w:unhideWhenUsed="0"/>
+    <w:lsdException w:name="Subtle Emphasis" w:semiHidden="0" w:uiPriority="19" w:unhideWhenUsed="0" w:qFormat="1"/>
+    <w:lsdException w:name="Intense Emphasis" w:semiHidden="0" w:uiPriority="21" w:unhideWhenUsed="0" w:qFormat="1"/>
+    <w:lsdException w:name="Subtle Reference" w:semiHidden="0" w:uiPriority="31" w:unhideWhenUsed="0" w:qFormat="1"/>
+    <w:lsdException w:name="Intense Reference" w:semiHidden="0" w:uiPriority="32" w:unhideWhenUsed="0" w:qFormat="1"/>
+    <w:lsdException w:name="Book Title" w:uiPriority="33" w:unhideWhenUsed="0" w:qFormat="1"/>
+    <w:lsdException w:name="Bibliography" w:uiPriority="37"/>
+    <w:lsdException w:name="TOC Heading" w:uiPriority="39" w:qFormat="1"/>
   </w:latentStyles>
   <w:style w:type="paragraph" w:default="1" w:styleId="Normal">
     <w:name w:val="Normal"/>
@@ -5711,8 +5524,2361 @@
 </w:styles>
 </file>
 
+<file path=word/stylesWithEffects.xml><?xml version="1.0" encoding="utf-8"?>
+<w:styles xmlns:wpc="http://schemas.microsoft.com/office/word/2010/wordprocessingCanvas" xmlns:mc="http://schemas.openxmlformats.org/markup-compatibility/2006" xmlns:o="urn:schemas-microsoft-com:office:office" xmlns:r="http://schemas.openxmlformats.org/officeDocument/2006/relationships" xmlns:m="http://schemas.openxmlformats.org/officeDocument/2006/math" xmlns:v="urn:schemas-microsoft-com:vml" xmlns:wp14="http://schemas.microsoft.com/office/word/2010/wordprocessingDrawing" xmlns:wp="http://schemas.openxmlformats.org/drawingml/2006/wordprocessingDrawing" xmlns:w10="urn:schemas-microsoft-com:office:word" xmlns:w="http://schemas.openxmlformats.org/wordprocessingml/2006/main" xmlns:w14="http://schemas.microsoft.com/office/word/2010/wordml" xmlns:wpg="http://schemas.microsoft.com/office/word/2010/wordprocessingGroup" xmlns:wpi="http://schemas.microsoft.com/office/word/2010/wordprocessingInk" xmlns:wne="http://schemas.microsoft.com/office/word/2006/wordml" xmlns:wps="http://schemas.microsoft.com/office/word/2010/wordprocessingShape" mc:Ignorable="w14 wp14">
+  <w:docDefaults>
+    <w:rPrDefault>
+      <w:rPr>
+        <w:rFonts w:ascii="Arial" w:eastAsiaTheme="minorHAnsi" w:hAnsi="Arial" w:cstheme="minorBidi"/>
+        <w:lang w:val="fr-FR" w:eastAsia="en-US" w:bidi="ar-SA"/>
+      </w:rPr>
+    </w:rPrDefault>
+    <w:pPrDefault/>
+  </w:docDefaults>
+  <w:latentStyles w:defLockedState="0" w:defUIPriority="99" w:defSemiHidden="1" w:defUnhideWhenUsed="1" w:defQFormat="0" w:count="267">
+    <w:lsdException w:name="Normal" w:semiHidden="0" w:uiPriority="0" w:unhideWhenUsed="0" w:qFormat="1"/>
+    <w:lsdException w:name="heading 1" w:semiHidden="0" w:uiPriority="9" w:unhideWhenUsed="0" w:qFormat="1"/>
+    <w:lsdException w:name="heading 2" w:qFormat="1"/>
+    <w:lsdException w:name="heading 3" w:qFormat="1"/>
+    <w:lsdException w:name="heading 4" w:qFormat="1"/>
+    <w:lsdException w:name="heading 5" w:qFormat="1"/>
+    <w:lsdException w:name="heading 6" w:qFormat="1"/>
+    <w:lsdException w:name="heading 7" w:qFormat="1"/>
+    <w:lsdException w:name="heading 8" w:qFormat="1"/>
+    <w:lsdException w:name="heading 9" w:qFormat="1"/>
+    <w:lsdException w:name="toc 1" w:uiPriority="39"/>
+    <w:lsdException w:name="toc 2" w:uiPriority="39"/>
+    <w:lsdException w:name="toc 3" w:uiPriority="39"/>
+    <w:lsdException w:name="toc 4" w:uiPriority="39"/>
+    <w:lsdException w:name="toc 5" w:uiPriority="39"/>
+    <w:lsdException w:name="toc 6" w:uiPriority="39"/>
+    <w:lsdException w:name="toc 7" w:uiPriority="39"/>
+    <w:lsdException w:name="toc 8" w:uiPriority="39"/>
+    <w:lsdException w:name="toc 9" w:uiPriority="39"/>
+    <w:lsdException w:name="header" w:uiPriority="0"/>
+    <w:lsdException w:name="footer" w:uiPriority="0"/>
+    <w:lsdException w:name="caption" w:uiPriority="35" w:qFormat="1"/>
+    <w:lsdException w:name="page number" w:uiPriority="0"/>
+    <w:lsdException w:name="Title" w:semiHidden="0" w:uiPriority="0" w:unhideWhenUsed="0" w:qFormat="1"/>
+    <w:lsdException w:name="Default Paragraph Font" w:uiPriority="1"/>
+    <w:lsdException w:name="Subtitle" w:semiHidden="0" w:uiPriority="11" w:unhideWhenUsed="0" w:qFormat="1"/>
+    <w:lsdException w:name="Strong" w:semiHidden="0" w:uiPriority="22" w:unhideWhenUsed="0" w:qFormat="1"/>
+    <w:lsdException w:name="Emphasis" w:semiHidden="0" w:uiPriority="20" w:unhideWhenUsed="0" w:qFormat="1"/>
+    <w:lsdException w:name="Table Grid" w:semiHidden="0" w:uiPriority="59" w:unhideWhenUsed="0"/>
+    <w:lsdException w:name="Placeholder Text" w:unhideWhenUsed="0"/>
+    <w:lsdException w:name="No Spacing" w:uiPriority="1" w:unhideWhenUsed="0"/>
+    <w:lsdException w:name="Light Shading" w:semiHidden="0" w:uiPriority="60" w:unhideWhenUsed="0"/>
+    <w:lsdException w:name="Light List" w:semiHidden="0" w:uiPriority="61" w:unhideWhenUsed="0"/>
+    <w:lsdException w:name="Light Grid" w:semiHidden="0" w:uiPriority="62" w:unhideWhenUsed="0"/>
+    <w:lsdException w:name="Medium Shading 1" w:semiHidden="0" w:uiPriority="63" w:unhideWhenUsed="0"/>
+    <w:lsdException w:name="Medium Shading 2" w:semiHidden="0" w:uiPriority="64" w:unhideWhenUsed="0"/>
+    <w:lsdException w:name="Medium List 1" w:semiHidden="0" w:uiPriority="65" w:unhideWhenUsed="0"/>
+    <w:lsdException w:name="Medium List 2" w:semiHidden="0" w:uiPriority="66" w:unhideWhenUsed="0"/>
+    <w:lsdException w:name="Medium Grid 1" w:semiHidden="0" w:uiPriority="67" w:unhideWhenUsed="0"/>
+    <w:lsdException w:name="Medium Grid 2" w:semiHidden="0" w:uiPriority="68" w:unhideWhenUsed="0"/>
+    <w:lsdException w:name="Medium Grid 3" w:semiHidden="0" w:uiPriority="69" w:unhideWhenUsed="0"/>
+    <w:lsdException w:name="Dark List" w:semiHidden="0" w:uiPriority="70" w:unhideWhenUsed="0"/>
+    <w:lsdException w:name="Colorful Shading" w:semiHidden="0" w:uiPriority="71" w:unhideWhenUsed="0"/>
+    <w:lsdException w:name="Colorful List" w:semiHidden="0" w:uiPriority="72" w:unhideWhenUsed="0"/>
+    <w:lsdException w:name="Colorful Grid" w:semiHidden="0" w:uiPriority="73" w:unhideWhenUsed="0"/>
+    <w:lsdException w:name="Light Shading Accent 1" w:semiHidden="0" w:uiPriority="60" w:unhideWhenUsed="0"/>
+    <w:lsdException w:name="Light List Accent 1" w:semiHidden="0" w:uiPriority="61" w:unhideWhenUsed="0"/>
+    <w:lsdException w:name="Light Grid Accent 1" w:semiHidden="0" w:uiPriority="62" w:unhideWhenUsed="0"/>
+    <w:lsdException w:name="Medium Shading 1 Accent 1" w:semiHidden="0" w:uiPriority="63" w:unhideWhenUsed="0"/>
+    <w:lsdException w:name="Medium Shading 2 Accent 1" w:semiHidden="0" w:uiPriority="64" w:unhideWhenUsed="0"/>
+    <w:lsdException w:name="Medium List 1 Accent 1" w:semiHidden="0" w:uiPriority="65" w:unhideWhenUsed="0"/>
+    <w:lsdException w:name="Revision" w:unhideWhenUsed="0"/>
+    <w:lsdException w:name="List Paragraph" w:semiHidden="0" w:uiPriority="34" w:unhideWhenUsed="0" w:qFormat="1"/>
+    <w:lsdException w:name="Quote" w:semiHidden="0" w:uiPriority="29" w:unhideWhenUsed="0" w:qFormat="1"/>
+    <w:lsdException w:name="Intense Quote" w:semiHidden="0" w:uiPriority="30" w:unhideWhenUsed="0" w:qFormat="1"/>
+    <w:lsdException w:name="Medium List 2 Accent 1" w:semiHidden="0" w:uiPriority="66" w:unhideWhenUsed="0"/>
+    <w:lsdException w:name="Medium Grid 1 Accent 1" w:semiHidden="0" w:uiPriority="67" w:unhideWhenUsed="0"/>
+    <w:lsdException w:name="Medium Grid 2 Accent 1" w:semiHidden="0" w:uiPriority="68" w:unhideWhenUsed="0"/>
+    <w:lsdException w:name="Medium Grid 3 Accent 1" w:semiHidden="0" w:uiPriority="69" w:unhideWhenUsed="0"/>
+    <w:lsdException w:name="Dark List Accent 1" w:semiHidden="0" w:uiPriority="70" w:unhideWhenUsed="0"/>
+    <w:lsdException w:name="Colorful Shading Accent 1" w:semiHidden="0" w:uiPriority="71" w:unhideWhenUsed="0"/>
+    <w:lsdException w:name="Colorful List Accent 1" w:semiHidden="0" w:uiPriority="72" w:unhideWhenUsed="0"/>
+    <w:lsdException w:name="Colorful Grid Accent 1" w:semiHidden="0" w:uiPriority="73" w:unhideWhenUsed="0"/>
+    <w:lsdException w:name="Light Shading Accent 2" w:semiHidden="0" w:uiPriority="60" w:unhideWhenUsed="0"/>
+    <w:lsdException w:name="Light List Accent 2" w:semiHidden="0" w:uiPriority="61" w:unhideWhenUsed="0"/>
+    <w:lsdException w:name="Light Grid Accent 2" w:semiHidden="0" w:uiPriority="62" w:unhideWhenUsed="0"/>
+    <w:lsdException w:name="Medium Shading 1 Accent 2" w:semiHidden="0" w:uiPriority="63" w:unhideWhenUsed="0"/>
+    <w:lsdException w:name="Medium Shading 2 Accent 2" w:semiHidden="0" w:uiPriority="64" w:unhideWhenUsed="0"/>
+    <w:lsdException w:name="Medium List 1 Accent 2" w:semiHidden="0" w:uiPriority="65" w:unhideWhenUsed="0"/>
+    <w:lsdException w:name="Medium List 2 Accent 2" w:semiHidden="0" w:uiPriority="66" w:unhideWhenUsed="0"/>
+    <w:lsdException w:name="Medium Grid 1 Accent 2" w:semiHidden="0" w:uiPriority="67" w:unhideWhenUsed="0"/>
+    <w:lsdException w:name="Medium Grid 2 Accent 2" w:semiHidden="0" w:uiPriority="68" w:unhideWhenUsed="0"/>
+    <w:lsdException w:name="Medium Grid 3 Accent 2" w:semiHidden="0" w:uiPriority="69" w:unhideWhenUsed="0"/>
+    <w:lsdException w:name="Dark List Accent 2" w:semiHidden="0" w:uiPriority="70" w:unhideWhenUsed="0"/>
+    <w:lsdException w:name="Colorful Shading Accent 2" w:semiHidden="0" w:uiPriority="71" w:unhideWhenUsed="0"/>
+    <w:lsdException w:name="Colorful List Accent 2" w:semiHidden="0" w:uiPriority="72" w:unhideWhenUsed="0"/>
+    <w:lsdException w:name="Colorful Grid Accent 2" w:semiHidden="0" w:uiPriority="73" w:unhideWhenUsed="0"/>
+    <w:lsdException w:name="Light Shading Accent 3" w:semiHidden="0" w:uiPriority="60" w:unhideWhenUsed="0"/>
+    <w:lsdException w:name="Light List Accent 3" w:semiHidden="0" w:uiPriority="61" w:unhideWhenUsed="0"/>
+    <w:lsdException w:name="Light Grid Accent 3" w:semiHidden="0" w:uiPriority="62" w:unhideWhenUsed="0"/>
+    <w:lsdException w:name="Medium Shading 1 Accent 3" w:semiHidden="0" w:uiPriority="63" w:unhideWhenUsed="0"/>
+    <w:lsdException w:name="Medium Shading 2 Accent 3" w:semiHidden="0" w:uiPriority="64" w:unhideWhenUsed="0"/>
+    <w:lsdException w:name="Medium List 1 Accent 3" w:semiHidden="0" w:uiPriority="65" w:unhideWhenUsed="0"/>
+    <w:lsdException w:name="Medium List 2 Accent 3" w:semiHidden="0" w:uiPriority="66" w:unhideWhenUsed="0"/>
+    <w:lsdException w:name="Medium Grid 1 Accent 3" w:semiHidden="0" w:uiPriority="67" w:unhideWhenUsed="0"/>
+    <w:lsdException w:name="Medium Grid 2 Accent 3" w:semiHidden="0" w:uiPriority="68" w:unhideWhenUsed="0"/>
+    <w:lsdException w:name="Medium Grid 3 Accent 3" w:semiHidden="0" w:uiPriority="69" w:unhideWhenUsed="0"/>
+    <w:lsdException w:name="Dark List Accent 3" w:semiHidden="0" w:uiPriority="70" w:unhideWhenUsed="0"/>
+    <w:lsdException w:name="Colorful Shading Accent 3" w:semiHidden="0" w:uiPriority="71" w:unhideWhenUsed="0"/>
+    <w:lsdException w:name="Colorful List Accent 3" w:semiHidden="0" w:uiPriority="72" w:unhideWhenUsed="0"/>
+    <w:lsdException w:name="Colorful Grid Accent 3" w:semiHidden="0" w:uiPriority="73" w:unhideWhenUsed="0"/>
+    <w:lsdException w:name="Light Shading Accent 4" w:semiHidden="0" w:uiPriority="60" w:unhideWhenUsed="0"/>
+    <w:lsdException w:name="Light List Accent 4" w:semiHidden="0" w:uiPriority="61" w:unhideWhenUsed="0"/>
+    <w:lsdException w:name="Light Grid Accent 4" w:semiHidden="0" w:uiPriority="62" w:unhideWhenUsed="0"/>
+    <w:lsdException w:name="Medium Shading 1 Accent 4" w:semiHidden="0" w:uiPriority="63" w:unhideWhenUsed="0"/>
+    <w:lsdException w:name="Medium Shading 2 Accent 4" w:semiHidden="0" w:uiPriority="64" w:unhideWhenUsed="0"/>
+    <w:lsdException w:name="Medium List 1 Accent 4" w:semiHidden="0" w:uiPriority="65" w:unhideWhenUsed="0"/>
+    <w:lsdException w:name="Medium List 2 Accent 4" w:semiHidden="0" w:uiPriority="66" w:unhideWhenUsed="0"/>
+    <w:lsdException w:name="Medium Grid 1 Accent 4" w:semiHidden="0" w:uiPriority="67" w:unhideWhenUsed="0"/>
+    <w:lsdException w:name="Medium Grid 2 Accent 4" w:semiHidden="0" w:uiPriority="68" w:unhideWhenUsed="0"/>
+    <w:lsdException w:name="Medium Grid 3 Accent 4" w:semiHidden="0" w:uiPriority="69" w:unhideWhenUsed="0"/>
+    <w:lsdException w:name="Dark List Accent 4" w:semiHidden="0" w:uiPriority="70" w:unhideWhenUsed="0"/>
+    <w:lsdException w:name="Colorful Shading Accent 4" w:semiHidden="0" w:uiPriority="71" w:unhideWhenUsed="0"/>
+    <w:lsdException w:name="Colorful List Accent 4" w:semiHidden="0" w:uiPriority="72" w:unhideWhenUsed="0"/>
+    <w:lsdException w:name="Colorful Grid Accent 4" w:semiHidden="0" w:uiPriority="73" w:unhideWhenUsed="0"/>
+    <w:lsdException w:name="Light Shading Accent 5" w:semiHidden="0" w:uiPriority="60" w:unhideWhenUsed="0"/>
+    <w:lsdException w:name="Light List Accent 5" w:semiHidden="0" w:uiPriority="61" w:unhideWhenUsed="0"/>
+    <w:lsdException w:name="Light Grid Accent 5" w:semiHidden="0" w:uiPriority="62" w:unhideWhenUsed="0"/>
+    <w:lsdException w:name="Medium Shading 1 Accent 5" w:semiHidden="0" w:uiPriority="63" w:unhideWhenUsed="0"/>
+    <w:lsdException w:name="Medium Shading 2 Accent 5" w:semiHidden="0" w:uiPriority="64" w:unhideWhenUsed="0"/>
+    <w:lsdException w:name="Medium List 1 Accent 5" w:semiHidden="0" w:uiPriority="65" w:unhideWhenUsed="0"/>
+    <w:lsdException w:name="Medium List 2 Accent 5" w:semiHidden="0" w:uiPriority="66" w:unhideWhenUsed="0"/>
+    <w:lsdException w:name="Medium Grid 1 Accent 5" w:semiHidden="0" w:uiPriority="67" w:unhideWhenUsed="0"/>
+    <w:lsdException w:name="Medium Grid 2 Accent 5" w:semiHidden="0" w:uiPriority="68" w:unhideWhenUsed="0"/>
+    <w:lsdException w:name="Medium Grid 3 Accent 5" w:semiHidden="0" w:uiPriority="69" w:unhideWhenUsed="0"/>
+    <w:lsdException w:name="Dark List Accent 5" w:semiHidden="0" w:uiPriority="70" w:unhideWhenUsed="0"/>
+    <w:lsdException w:name="Colorful Shading Accent 5" w:semiHidden="0" w:uiPriority="71" w:unhideWhenUsed="0"/>
+    <w:lsdException w:name="Colorful List Accent 5" w:semiHidden="0" w:uiPriority="72" w:unhideWhenUsed="0"/>
+    <w:lsdException w:name="Colorful Grid Accent 5" w:semiHidden="0" w:uiPriority="73" w:unhideWhenUsed="0"/>
+    <w:lsdException w:name="Light Shading Accent 6" w:semiHidden="0" w:uiPriority="60" w:unhideWhenUsed="0"/>
+    <w:lsdException w:name="Light List Accent 6" w:semiHidden="0" w:uiPriority="61" w:unhideWhenUsed="0"/>
+    <w:lsdException w:name="Light Grid Accent 6" w:semiHidden="0" w:uiPriority="62" w:unhideWhenUsed="0"/>
+    <w:lsdException w:name="Medium Shading 1 Accent 6" w:semiHidden="0" w:uiPriority="63" w:unhideWhenUsed="0"/>
+    <w:lsdException w:name="Medium Shading 2 Accent 6" w:semiHidden="0" w:uiPriority="64" w:unhideWhenUsed="0"/>
+    <w:lsdException w:name="Medium List 1 Accent 6" w:semiHidden="0" w:uiPriority="65" w:unhideWhenUsed="0"/>
+    <w:lsdException w:name="Medium List 2 Accent 6" w:semiHidden="0" w:uiPriority="66" w:unhideWhenUsed="0"/>
+    <w:lsdException w:name="Medium Grid 1 Accent 6" w:semiHidden="0" w:uiPriority="67" w:unhideWhenUsed="0"/>
+    <w:lsdException w:name="Medium Grid 2 Accent 6" w:semiHidden="0" w:uiPriority="68" w:unhideWhenUsed="0"/>
+    <w:lsdException w:name="Medium Grid 3 Accent 6" w:semiHidden="0" w:uiPriority="69" w:unhideWhenUsed="0"/>
+    <w:lsdException w:name="Dark List Accent 6" w:semiHidden="0" w:uiPriority="70" w:unhideWhenUsed="0"/>
+    <w:lsdException w:name="Colorful Shading Accent 6" w:semiHidden="0" w:uiPriority="71" w:unhideWhenUsed="0"/>
+    <w:lsdException w:name="Colorful List Accent 6" w:semiHidden="0" w:uiPriority="72" w:unhideWhenUsed="0"/>
+    <w:lsdException w:name="Colorful Grid Accent 6" w:semiHidden="0" w:uiPriority="73" w:unhideWhenUsed="0"/>
+    <w:lsdException w:name="Subtle Emphasis" w:semiHidden="0" w:uiPriority="19" w:unhideWhenUsed="0" w:qFormat="1"/>
+    <w:lsdException w:name="Intense Emphasis" w:semiHidden="0" w:uiPriority="21" w:unhideWhenUsed="0" w:qFormat="1"/>
+    <w:lsdException w:name="Subtle Reference" w:semiHidden="0" w:uiPriority="31" w:unhideWhenUsed="0" w:qFormat="1"/>
+    <w:lsdException w:name="Intense Reference" w:semiHidden="0" w:uiPriority="32" w:unhideWhenUsed="0" w:qFormat="1"/>
+    <w:lsdException w:name="Book Title" w:uiPriority="33" w:unhideWhenUsed="0" w:qFormat="1"/>
+    <w:lsdException w:name="Bibliography" w:uiPriority="37"/>
+    <w:lsdException w:name="TOC Heading" w:uiPriority="39" w:qFormat="1"/>
+  </w:latentStyles>
+  <w:style w:type="paragraph" w:default="1" w:styleId="Normal">
+    <w:name w:val="Normal"/>
+    <w:qFormat/>
+    <w:rsid w:val="000B149D"/>
+    <w:rPr>
+      <w:color w:val="00000A"/>
+    </w:rPr>
+  </w:style>
+  <w:style w:type="paragraph" w:styleId="Titre1">
+    <w:name w:val="heading 1"/>
+    <w:basedOn w:val="Normal"/>
+    <w:next w:val="Normal"/>
+    <w:link w:val="Titre1Car"/>
+    <w:uiPriority w:val="9"/>
+    <w:qFormat/>
+    <w:rsid w:val="00D47D1B"/>
+    <w:pPr>
+      <w:keepNext/>
+      <w:spacing w:before="240" w:after="120"/>
+      <w:ind w:right="567"/>
+      <w:outlineLvl w:val="0"/>
+    </w:pPr>
+    <w:rPr>
+      <w:rFonts w:eastAsiaTheme="majorEastAsia" w:cstheme="majorBidi"/>
+      <w:b/>
+      <w:bCs/>
+      <w:sz w:val="28"/>
+      <w:szCs w:val="28"/>
+    </w:rPr>
+  </w:style>
+  <w:style w:type="paragraph" w:styleId="Titre2">
+    <w:name w:val="heading 2"/>
+    <w:basedOn w:val="Normal"/>
+    <w:next w:val="Normal"/>
+    <w:link w:val="Titre2Car"/>
+    <w:uiPriority w:val="99"/>
+    <w:qFormat/>
+    <w:rsid w:val="00D47D1B"/>
+    <w:pPr>
+      <w:keepNext/>
+      <w:spacing w:before="240" w:after="120"/>
+      <w:ind w:right="142"/>
+      <w:outlineLvl w:val="1"/>
+    </w:pPr>
+    <w:rPr>
+      <w:b/>
+      <w:bCs/>
+      <w:caps/>
+      <w:sz w:val="22"/>
+    </w:rPr>
+  </w:style>
+  <w:style w:type="paragraph" w:styleId="Titre3">
+    <w:name w:val="heading 3"/>
+    <w:basedOn w:val="Normal"/>
+    <w:next w:val="Normal"/>
+    <w:link w:val="Titre3Car"/>
+    <w:uiPriority w:val="99"/>
+    <w:qFormat/>
+    <w:rsid w:val="00D47D1B"/>
+    <w:pPr>
+      <w:keepNext/>
+      <w:spacing w:before="240" w:after="120"/>
+      <w:ind w:right="567"/>
+      <w:outlineLvl w:val="2"/>
+    </w:pPr>
+    <w:rPr>
+      <w:b/>
+      <w:bCs/>
+      <w:caps/>
+      <w:sz w:val="22"/>
+      <w:szCs w:val="22"/>
+    </w:rPr>
+  </w:style>
+  <w:style w:type="paragraph" w:styleId="Titre4">
+    <w:name w:val="heading 4"/>
+    <w:basedOn w:val="Normal"/>
+    <w:next w:val="Normal"/>
+    <w:link w:val="Titre4Car"/>
+    <w:uiPriority w:val="99"/>
+    <w:qFormat/>
+    <w:rsid w:val="00D47D1B"/>
+    <w:pPr>
+      <w:keepNext/>
+      <w:spacing w:before="240" w:after="120"/>
+      <w:ind w:right="567"/>
+      <w:outlineLvl w:val="3"/>
+    </w:pPr>
+    <w:rPr>
+      <w:b/>
+      <w:bCs/>
+      <w:i/>
+      <w:iCs/>
+      <w:caps/>
+      <w:sz w:val="22"/>
+      <w:szCs w:val="22"/>
+    </w:rPr>
+  </w:style>
+  <w:style w:type="paragraph" w:styleId="Titre5">
+    <w:name w:val="heading 5"/>
+    <w:basedOn w:val="Normal"/>
+    <w:next w:val="Normal"/>
+    <w:link w:val="Titre5Car"/>
+    <w:uiPriority w:val="99"/>
+    <w:qFormat/>
+    <w:rsid w:val="00D47D1B"/>
+    <w:pPr>
+      <w:keepNext/>
+      <w:spacing w:before="240" w:after="120"/>
+      <w:ind w:right="567"/>
+      <w:outlineLvl w:val="4"/>
+    </w:pPr>
+    <w:rPr>
+      <w:b/>
+      <w:bCs/>
+    </w:rPr>
+  </w:style>
+  <w:style w:type="paragraph" w:styleId="Titre6">
+    <w:name w:val="heading 6"/>
+    <w:basedOn w:val="Normal"/>
+    <w:next w:val="Normal"/>
+    <w:link w:val="Titre6Car"/>
+    <w:uiPriority w:val="99"/>
+    <w:unhideWhenUsed/>
+    <w:qFormat/>
+    <w:rsid w:val="00D47D1B"/>
+    <w:pPr>
+      <w:keepNext/>
+      <w:keepLines/>
+      <w:spacing w:before="200"/>
+      <w:outlineLvl w:val="5"/>
+    </w:pPr>
+    <w:rPr>
+      <w:rFonts w:asciiTheme="majorHAnsi" w:eastAsiaTheme="majorEastAsia" w:hAnsiTheme="majorHAnsi" w:cstheme="majorBidi"/>
+      <w:i/>
+      <w:iCs/>
+      <w:color w:val="002848" w:themeColor="accent1" w:themeShade="7F"/>
+    </w:rPr>
+  </w:style>
+  <w:style w:type="paragraph" w:styleId="Titre7">
+    <w:name w:val="heading 7"/>
+    <w:basedOn w:val="Normal"/>
+    <w:next w:val="Normal"/>
+    <w:link w:val="Titre7Car"/>
+    <w:uiPriority w:val="99"/>
+    <w:qFormat/>
+    <w:rsid w:val="00776446"/>
+    <w:pPr>
+      <w:widowControl w:val="0"/>
+      <w:outlineLvl w:val="6"/>
+    </w:pPr>
+    <w:rPr>
+      <w:rFonts w:ascii="Times New Roman" w:eastAsiaTheme="minorEastAsia" w:hAnsi="Times New Roman" w:cs="Times New Roman"/>
+      <w:sz w:val="24"/>
+      <w:szCs w:val="24"/>
+      <w:lang w:eastAsia="fr-FR"/>
+    </w:rPr>
+  </w:style>
+  <w:style w:type="paragraph" w:styleId="Titre8">
+    <w:name w:val="heading 8"/>
+    <w:basedOn w:val="Normal"/>
+    <w:next w:val="Normal"/>
+    <w:link w:val="Titre8Car"/>
+    <w:uiPriority w:val="99"/>
+    <w:qFormat/>
+    <w:rsid w:val="00776446"/>
+    <w:pPr>
+      <w:widowControl w:val="0"/>
+      <w:outlineLvl w:val="7"/>
+    </w:pPr>
+    <w:rPr>
+      <w:rFonts w:ascii="Times New Roman" w:eastAsiaTheme="minorEastAsia" w:hAnsi="Times New Roman" w:cs="Times New Roman"/>
+      <w:sz w:val="24"/>
+      <w:szCs w:val="24"/>
+      <w:lang w:eastAsia="fr-FR"/>
+    </w:rPr>
+  </w:style>
+  <w:style w:type="paragraph" w:styleId="Titre9">
+    <w:name w:val="heading 9"/>
+    <w:basedOn w:val="Normal"/>
+    <w:next w:val="Normal"/>
+    <w:link w:val="Titre9Car"/>
+    <w:uiPriority w:val="99"/>
+    <w:qFormat/>
+    <w:rsid w:val="00776446"/>
+    <w:pPr>
+      <w:widowControl w:val="0"/>
+      <w:outlineLvl w:val="8"/>
+    </w:pPr>
+    <w:rPr>
+      <w:rFonts w:ascii="Times New Roman" w:eastAsiaTheme="minorEastAsia" w:hAnsi="Times New Roman" w:cs="Times New Roman"/>
+      <w:sz w:val="24"/>
+      <w:szCs w:val="24"/>
+      <w:lang w:eastAsia="fr-FR"/>
+    </w:rPr>
+  </w:style>
+  <w:style w:type="character" w:default="1" w:styleId="Policepardfaut">
+    <w:name w:val="Default Paragraph Font"/>
+    <w:uiPriority w:val="1"/>
+    <w:semiHidden/>
+    <w:unhideWhenUsed/>
+  </w:style>
+  <w:style w:type="table" w:default="1" w:styleId="TableauNormal">
+    <w:name w:val="Normal Table"/>
+    <w:uiPriority w:val="99"/>
+    <w:semiHidden/>
+    <w:unhideWhenUsed/>
+    <w:tblPr>
+      <w:tblInd w:w="0" w:type="dxa"/>
+      <w:tblCellMar>
+        <w:top w:w="0" w:type="dxa"/>
+        <w:left w:w="108" w:type="dxa"/>
+        <w:bottom w:w="0" w:type="dxa"/>
+        <w:right w:w="108" w:type="dxa"/>
+      </w:tblCellMar>
+    </w:tblPr>
+  </w:style>
+  <w:style w:type="numbering" w:default="1" w:styleId="Aucuneliste">
+    <w:name w:val="No List"/>
+    <w:uiPriority w:val="99"/>
+    <w:semiHidden/>
+    <w:unhideWhenUsed/>
+  </w:style>
+  <w:style w:type="character" w:customStyle="1" w:styleId="Titre1Car">
+    <w:name w:val="Titre 1 Car"/>
+    <w:basedOn w:val="Policepardfaut"/>
+    <w:link w:val="Titre1"/>
+    <w:uiPriority w:val="9"/>
+    <w:qFormat/>
+    <w:rsid w:val="00D47D1B"/>
+    <w:rPr>
+      <w:rFonts w:eastAsiaTheme="majorEastAsia" w:cstheme="majorBidi"/>
+      <w:b/>
+      <w:bCs/>
+      <w:sz w:val="28"/>
+      <w:szCs w:val="28"/>
+    </w:rPr>
+  </w:style>
+  <w:style w:type="character" w:customStyle="1" w:styleId="Titre2Car">
+    <w:name w:val="Titre 2 Car"/>
+    <w:basedOn w:val="Policepardfaut"/>
+    <w:link w:val="Titre2"/>
+    <w:uiPriority w:val="99"/>
+    <w:qFormat/>
+    <w:rsid w:val="00D47D1B"/>
+    <w:rPr>
+      <w:b/>
+      <w:bCs/>
+      <w:caps/>
+      <w:sz w:val="22"/>
+    </w:rPr>
+  </w:style>
+  <w:style w:type="character" w:customStyle="1" w:styleId="Titre3Car">
+    <w:name w:val="Titre 3 Car"/>
+    <w:basedOn w:val="Policepardfaut"/>
+    <w:link w:val="Titre3"/>
+    <w:uiPriority w:val="99"/>
+    <w:qFormat/>
+    <w:rsid w:val="00D47D1B"/>
+    <w:rPr>
+      <w:b/>
+      <w:bCs/>
+      <w:caps/>
+      <w:sz w:val="22"/>
+      <w:szCs w:val="22"/>
+    </w:rPr>
+  </w:style>
+  <w:style w:type="character" w:customStyle="1" w:styleId="Titre4Car">
+    <w:name w:val="Titre 4 Car"/>
+    <w:basedOn w:val="Policepardfaut"/>
+    <w:link w:val="Titre4"/>
+    <w:uiPriority w:val="99"/>
+    <w:qFormat/>
+    <w:rsid w:val="00D47D1B"/>
+    <w:rPr>
+      <w:b/>
+      <w:bCs/>
+      <w:i/>
+      <w:iCs/>
+      <w:caps/>
+      <w:sz w:val="22"/>
+      <w:szCs w:val="22"/>
+    </w:rPr>
+  </w:style>
+  <w:style w:type="character" w:customStyle="1" w:styleId="Titre5Car">
+    <w:name w:val="Titre 5 Car"/>
+    <w:basedOn w:val="Policepardfaut"/>
+    <w:link w:val="Titre5"/>
+    <w:uiPriority w:val="99"/>
+    <w:qFormat/>
+    <w:rsid w:val="00D47D1B"/>
+    <w:rPr>
+      <w:b/>
+      <w:bCs/>
+    </w:rPr>
+  </w:style>
+  <w:style w:type="character" w:customStyle="1" w:styleId="Titre6Car">
+    <w:name w:val="Titre 6 Car"/>
+    <w:basedOn w:val="Policepardfaut"/>
+    <w:link w:val="Titre6"/>
+    <w:uiPriority w:val="9"/>
+    <w:semiHidden/>
+    <w:qFormat/>
+    <w:rsid w:val="00D47D1B"/>
+    <w:rPr>
+      <w:rFonts w:asciiTheme="majorHAnsi" w:eastAsiaTheme="majorEastAsia" w:hAnsiTheme="majorHAnsi" w:cstheme="majorBidi"/>
+      <w:i/>
+      <w:iCs/>
+      <w:color w:val="002848" w:themeColor="accent1" w:themeShade="7F"/>
+      <w:sz w:val="20"/>
+      <w:szCs w:val="20"/>
+    </w:rPr>
+  </w:style>
+  <w:style w:type="character" w:customStyle="1" w:styleId="Titre7Car">
+    <w:name w:val="Titre 7 Car"/>
+    <w:basedOn w:val="Policepardfaut"/>
+    <w:link w:val="Titre7"/>
+    <w:uiPriority w:val="9"/>
+    <w:qFormat/>
+    <w:rsid w:val="00776446"/>
+    <w:rPr>
+      <w:rFonts w:ascii="Times New Roman" w:eastAsiaTheme="minorEastAsia" w:hAnsi="Times New Roman" w:cs="Times New Roman"/>
+      <w:sz w:val="24"/>
+      <w:szCs w:val="24"/>
+      <w:lang w:eastAsia="fr-FR"/>
+    </w:rPr>
+  </w:style>
+  <w:style w:type="character" w:customStyle="1" w:styleId="Titre8Car">
+    <w:name w:val="Titre 8 Car"/>
+    <w:basedOn w:val="Policepardfaut"/>
+    <w:link w:val="Titre8"/>
+    <w:uiPriority w:val="9"/>
+    <w:qFormat/>
+    <w:rsid w:val="00776446"/>
+    <w:rPr>
+      <w:rFonts w:ascii="Times New Roman" w:eastAsiaTheme="minorEastAsia" w:hAnsi="Times New Roman" w:cs="Times New Roman"/>
+      <w:sz w:val="24"/>
+      <w:szCs w:val="24"/>
+      <w:lang w:eastAsia="fr-FR"/>
+    </w:rPr>
+  </w:style>
+  <w:style w:type="character" w:customStyle="1" w:styleId="Titre9Car">
+    <w:name w:val="Titre 9 Car"/>
+    <w:basedOn w:val="Policepardfaut"/>
+    <w:link w:val="Titre9"/>
+    <w:uiPriority w:val="9"/>
+    <w:qFormat/>
+    <w:rsid w:val="00776446"/>
+    <w:rPr>
+      <w:rFonts w:ascii="Times New Roman" w:eastAsiaTheme="minorEastAsia" w:hAnsi="Times New Roman" w:cs="Times New Roman"/>
+      <w:sz w:val="24"/>
+      <w:szCs w:val="24"/>
+      <w:lang w:eastAsia="fr-FR"/>
+    </w:rPr>
+  </w:style>
+  <w:style w:type="character" w:customStyle="1" w:styleId="TextedebullesCar">
+    <w:name w:val="Texte de bulles Car"/>
+    <w:basedOn w:val="Policepardfaut"/>
+    <w:link w:val="Textedebulles"/>
+    <w:uiPriority w:val="99"/>
+    <w:semiHidden/>
+    <w:qFormat/>
+    <w:rsid w:val="002517D7"/>
+    <w:rPr>
+      <w:rFonts w:ascii="Tahoma" w:hAnsi="Tahoma" w:cs="Tahoma"/>
+      <w:sz w:val="16"/>
+      <w:szCs w:val="16"/>
+    </w:rPr>
+  </w:style>
+  <w:style w:type="character" w:customStyle="1" w:styleId="En-tteCar">
+    <w:name w:val="En-tête Car"/>
+    <w:basedOn w:val="Policepardfaut"/>
+    <w:uiPriority w:val="99"/>
+    <w:qFormat/>
+    <w:rsid w:val="008F5264"/>
+    <w:rPr>
+      <w:rFonts w:ascii="Arial" w:eastAsia="Times New Roman" w:hAnsi="Arial" w:cs="Arial"/>
+      <w:sz w:val="20"/>
+      <w:szCs w:val="20"/>
+    </w:rPr>
+  </w:style>
+  <w:style w:type="character" w:styleId="Numrodepage">
+    <w:name w:val="page number"/>
+    <w:basedOn w:val="Policepardfaut"/>
+    <w:qFormat/>
+    <w:rsid w:val="008F5264"/>
+  </w:style>
+  <w:style w:type="character" w:customStyle="1" w:styleId="PieddepageCar">
+    <w:name w:val="Pied de page Car"/>
+    <w:basedOn w:val="Policepardfaut"/>
+    <w:link w:val="Pieddepage"/>
+    <w:uiPriority w:val="99"/>
+    <w:qFormat/>
+    <w:rsid w:val="008F5264"/>
+    <w:rPr>
+      <w:rFonts w:ascii="Arial" w:eastAsia="Times New Roman" w:hAnsi="Arial" w:cs="Arial"/>
+      <w:sz w:val="10"/>
+      <w:szCs w:val="10"/>
+      <w:lang w:eastAsia="fr-FR"/>
+    </w:rPr>
+  </w:style>
+  <w:style w:type="character" w:customStyle="1" w:styleId="LienInternet">
+    <w:name w:val="Lien Internet"/>
+    <w:basedOn w:val="Policepardfaut"/>
+    <w:uiPriority w:val="99"/>
+    <w:rsid w:val="00D060DA"/>
+    <w:rPr>
+      <w:color w:val="0000FF"/>
+      <w:u w:val="single"/>
+    </w:rPr>
+  </w:style>
+  <w:style w:type="character" w:customStyle="1" w:styleId="TitreCar">
+    <w:name w:val="Titre Car"/>
+    <w:basedOn w:val="Policepardfaut"/>
+    <w:link w:val="Titre"/>
+    <w:qFormat/>
+    <w:rsid w:val="00AE0906"/>
+    <w:rPr>
+      <w:rFonts w:eastAsia="Times New Roman" w:cs="Arial"/>
+      <w:b/>
+      <w:bCs/>
+      <w:caps/>
+      <w:color w:val="808080"/>
+      <w:sz w:val="32"/>
+      <w:szCs w:val="32"/>
+    </w:rPr>
+  </w:style>
+  <w:style w:type="character" w:customStyle="1" w:styleId="CodeCar">
+    <w:name w:val="Code Car"/>
+    <w:basedOn w:val="Policepardfaut"/>
+    <w:link w:val="Code"/>
+    <w:qFormat/>
+    <w:rsid w:val="00C70664"/>
+    <w:rPr>
+      <w:rFonts w:ascii="Courier New" w:hAnsi="Courier New" w:cs="Courier New"/>
+      <w:color w:val="FFFFFF" w:themeColor="background1"/>
+      <w:shd w:val="clear" w:color="auto" w:fill="000000"/>
+      <w:lang w:val="en-US"/>
+    </w:rPr>
+  </w:style>
+  <w:style w:type="character" w:customStyle="1" w:styleId="PrformatHTMLCar">
+    <w:name w:val="Préformaté HTML Car"/>
+    <w:basedOn w:val="Policepardfaut"/>
+    <w:link w:val="PrformatHTML"/>
+    <w:uiPriority w:val="99"/>
+    <w:semiHidden/>
+    <w:qFormat/>
+    <w:rsid w:val="00FD546F"/>
+    <w:rPr>
+      <w:rFonts w:ascii="Courier New" w:eastAsia="Times New Roman" w:hAnsi="Courier New" w:cs="Courier New"/>
+      <w:lang w:eastAsia="fr-FR"/>
+    </w:rPr>
+  </w:style>
+  <w:style w:type="character" w:styleId="CodeHTML">
+    <w:name w:val="HTML Code"/>
+    <w:basedOn w:val="Policepardfaut"/>
+    <w:uiPriority w:val="99"/>
+    <w:semiHidden/>
+    <w:unhideWhenUsed/>
+    <w:qFormat/>
+    <w:rsid w:val="00FD546F"/>
+    <w:rPr>
+      <w:rFonts w:ascii="Courier New" w:eastAsia="Times New Roman" w:hAnsi="Courier New" w:cs="Courier New"/>
+      <w:sz w:val="20"/>
+      <w:szCs w:val="20"/>
+    </w:rPr>
+  </w:style>
+  <w:style w:type="character" w:customStyle="1" w:styleId="DescriptionCar">
+    <w:name w:val="Description Car"/>
+    <w:basedOn w:val="Policepardfaut"/>
+    <w:link w:val="Description"/>
+    <w:qFormat/>
+    <w:rsid w:val="00DC2588"/>
+    <w:rPr>
+      <w:shd w:val="clear" w:color="auto" w:fill="C6D9F1"/>
+      <w:lang w:val="en-US"/>
+    </w:rPr>
+  </w:style>
+  <w:style w:type="character" w:styleId="Textedelespacerserv">
+    <w:name w:val="Placeholder Text"/>
+    <w:basedOn w:val="Policepardfaut"/>
+    <w:uiPriority w:val="99"/>
+    <w:semiHidden/>
+    <w:qFormat/>
+    <w:rsid w:val="00173A3F"/>
+    <w:rPr>
+      <w:color w:val="808080"/>
+    </w:rPr>
+  </w:style>
+  <w:style w:type="character" w:customStyle="1" w:styleId="ListLabel1">
+    <w:name w:val="ListLabel 1"/>
+    <w:qFormat/>
+    <w:rPr>
+      <w:b w:val="0"/>
+      <w:bCs w:val="0"/>
+      <w:i w:val="0"/>
+      <w:iCs w:val="0"/>
+      <w:caps w:val="0"/>
+      <w:smallCaps w:val="0"/>
+      <w:strike w:val="0"/>
+      <w:dstrike w:val="0"/>
+      <w:outline w:val="0"/>
+      <w:shadow w:val="0"/>
+      <w:emboss w:val="0"/>
+      <w:imprint w:val="0"/>
+      <w:vanish w:val="0"/>
+      <w:spacing w:val="0"/>
+      <w:position w:val="0"/>
+      <w:sz w:val="20"/>
+      <w:u w:val="none"/>
+      <w:effect w:val="none"/>
+      <w:vertAlign w:val="baseline"/>
+      <w:em w:val="none"/>
+    </w:rPr>
+  </w:style>
+  <w:style w:type="character" w:customStyle="1" w:styleId="ListLabel2">
+    <w:name w:val="ListLabel 2"/>
+    <w:qFormat/>
+    <w:rPr>
+      <w:rFonts w:cs="Courier New"/>
+    </w:rPr>
+  </w:style>
+  <w:style w:type="character" w:customStyle="1" w:styleId="ListLabel3">
+    <w:name w:val="ListLabel 3"/>
+    <w:qFormat/>
+    <w:rPr>
+      <w:rFonts w:cs="Courier New"/>
+    </w:rPr>
+  </w:style>
+  <w:style w:type="character" w:customStyle="1" w:styleId="ListLabel4">
+    <w:name w:val="ListLabel 4"/>
+    <w:qFormat/>
+    <w:rPr>
+      <w:rFonts w:cs="Courier New"/>
+    </w:rPr>
+  </w:style>
+  <w:style w:type="character" w:customStyle="1" w:styleId="ListLabel5">
+    <w:name w:val="ListLabel 5"/>
+    <w:qFormat/>
+    <w:rPr>
+      <w:rFonts w:eastAsia="Calibri" w:cs="Arial"/>
+    </w:rPr>
+  </w:style>
+  <w:style w:type="character" w:customStyle="1" w:styleId="ListLabel6">
+    <w:name w:val="ListLabel 6"/>
+    <w:qFormat/>
+    <w:rPr>
+      <w:rFonts w:cs="Courier New"/>
+    </w:rPr>
+  </w:style>
+  <w:style w:type="character" w:customStyle="1" w:styleId="ListLabel7">
+    <w:name w:val="ListLabel 7"/>
+    <w:qFormat/>
+    <w:rPr>
+      <w:rFonts w:cs="Courier New"/>
+    </w:rPr>
+  </w:style>
+  <w:style w:type="character" w:customStyle="1" w:styleId="ListLabel8">
+    <w:name w:val="ListLabel 8"/>
+    <w:qFormat/>
+    <w:rPr>
+      <w:rFonts w:cs="Courier New"/>
+    </w:rPr>
+  </w:style>
+  <w:style w:type="character" w:customStyle="1" w:styleId="ListLabel9">
+    <w:name w:val="ListLabel 9"/>
+    <w:qFormat/>
+    <w:rPr>
+      <w:rFonts w:eastAsia="Calibri" w:cs="Arial"/>
+    </w:rPr>
+  </w:style>
+  <w:style w:type="character" w:customStyle="1" w:styleId="ListLabel10">
+    <w:name w:val="ListLabel 10"/>
+    <w:qFormat/>
+    <w:rPr>
+      <w:rFonts w:cs="Courier New"/>
+    </w:rPr>
+  </w:style>
+  <w:style w:type="character" w:customStyle="1" w:styleId="ListLabel11">
+    <w:name w:val="ListLabel 11"/>
+    <w:qFormat/>
+    <w:rPr>
+      <w:rFonts w:cs="Courier New"/>
+    </w:rPr>
+  </w:style>
+  <w:style w:type="character" w:customStyle="1" w:styleId="ListLabel12">
+    <w:name w:val="ListLabel 12"/>
+    <w:qFormat/>
+    <w:rPr>
+      <w:rFonts w:cs="Courier New"/>
+    </w:rPr>
+  </w:style>
+  <w:style w:type="character" w:customStyle="1" w:styleId="ListLabel13">
+    <w:name w:val="ListLabel 13"/>
+    <w:qFormat/>
+    <w:rPr>
+      <w:rFonts w:eastAsia="Calibri" w:cs="Arial"/>
+    </w:rPr>
+  </w:style>
+  <w:style w:type="character" w:customStyle="1" w:styleId="ListLabel14">
+    <w:name w:val="ListLabel 14"/>
+    <w:qFormat/>
+    <w:rPr>
+      <w:rFonts w:cs="Courier New"/>
+    </w:rPr>
+  </w:style>
+  <w:style w:type="character" w:customStyle="1" w:styleId="ListLabel15">
+    <w:name w:val="ListLabel 15"/>
+    <w:qFormat/>
+    <w:rPr>
+      <w:rFonts w:cs="Courier New"/>
+    </w:rPr>
+  </w:style>
+  <w:style w:type="character" w:customStyle="1" w:styleId="ListLabel16">
+    <w:name w:val="ListLabel 16"/>
+    <w:qFormat/>
+    <w:rPr>
+      <w:rFonts w:cs="Courier New"/>
+    </w:rPr>
+  </w:style>
+  <w:style w:type="character" w:customStyle="1" w:styleId="ListLabel17">
+    <w:name w:val="ListLabel 17"/>
+    <w:qFormat/>
+    <w:rPr>
+      <w:rFonts w:eastAsia="Calibri" w:cs="Arial"/>
+    </w:rPr>
+  </w:style>
+  <w:style w:type="character" w:customStyle="1" w:styleId="ListLabel18">
+    <w:name w:val="ListLabel 18"/>
+    <w:qFormat/>
+    <w:rPr>
+      <w:rFonts w:cs="Courier New"/>
+    </w:rPr>
+  </w:style>
+  <w:style w:type="character" w:customStyle="1" w:styleId="ListLabel19">
+    <w:name w:val="ListLabel 19"/>
+    <w:qFormat/>
+    <w:rPr>
+      <w:rFonts w:cs="Courier New"/>
+    </w:rPr>
+  </w:style>
+  <w:style w:type="character" w:customStyle="1" w:styleId="ListLabel20">
+    <w:name w:val="ListLabel 20"/>
+    <w:qFormat/>
+    <w:rPr>
+      <w:rFonts w:cs="Courier New"/>
+    </w:rPr>
+  </w:style>
+  <w:style w:type="character" w:customStyle="1" w:styleId="ListLabel21">
+    <w:name w:val="ListLabel 21"/>
+    <w:qFormat/>
+    <w:rPr>
+      <w:rFonts w:eastAsia="Calibri" w:cs="Arial"/>
+    </w:rPr>
+  </w:style>
+  <w:style w:type="character" w:customStyle="1" w:styleId="ListLabel22">
+    <w:name w:val="ListLabel 22"/>
+    <w:qFormat/>
+    <w:rPr>
+      <w:rFonts w:cs="Courier New"/>
+    </w:rPr>
+  </w:style>
+  <w:style w:type="character" w:customStyle="1" w:styleId="ListLabel23">
+    <w:name w:val="ListLabel 23"/>
+    <w:qFormat/>
+    <w:rPr>
+      <w:rFonts w:cs="Courier New"/>
+    </w:rPr>
+  </w:style>
+  <w:style w:type="character" w:customStyle="1" w:styleId="ListLabel24">
+    <w:name w:val="ListLabel 24"/>
+    <w:qFormat/>
+    <w:rPr>
+      <w:rFonts w:cs="Courier New"/>
+    </w:rPr>
+  </w:style>
+  <w:style w:type="character" w:customStyle="1" w:styleId="ListLabel25">
+    <w:name w:val="ListLabel 25"/>
+    <w:qFormat/>
+    <w:rPr>
+      <w:rFonts w:cs="Courier New"/>
+    </w:rPr>
+  </w:style>
+  <w:style w:type="character" w:customStyle="1" w:styleId="ListLabel26">
+    <w:name w:val="ListLabel 26"/>
+    <w:qFormat/>
+    <w:rPr>
+      <w:rFonts w:cs="Courier New"/>
+    </w:rPr>
+  </w:style>
+  <w:style w:type="character" w:customStyle="1" w:styleId="ListLabel27">
+    <w:name w:val="ListLabel 27"/>
+    <w:qFormat/>
+    <w:rPr>
+      <w:rFonts w:cs="Courier New"/>
+    </w:rPr>
+  </w:style>
+  <w:style w:type="character" w:customStyle="1" w:styleId="ListLabel28">
+    <w:name w:val="ListLabel 28"/>
+    <w:qFormat/>
+    <w:rPr>
+      <w:rFonts w:cs="Courier New"/>
+    </w:rPr>
+  </w:style>
+  <w:style w:type="character" w:customStyle="1" w:styleId="ListLabel29">
+    <w:name w:val="ListLabel 29"/>
+    <w:qFormat/>
+    <w:rPr>
+      <w:rFonts w:cs="Courier New"/>
+    </w:rPr>
+  </w:style>
+  <w:style w:type="character" w:customStyle="1" w:styleId="ListLabel30">
+    <w:name w:val="ListLabel 30"/>
+    <w:qFormat/>
+    <w:rPr>
+      <w:rFonts w:cs="Courier New"/>
+    </w:rPr>
+  </w:style>
+  <w:style w:type="character" w:customStyle="1" w:styleId="ListLabel31">
+    <w:name w:val="ListLabel 31"/>
+    <w:qFormat/>
+    <w:rPr>
+      <w:rFonts w:cs="Courier New"/>
+    </w:rPr>
+  </w:style>
+  <w:style w:type="character" w:customStyle="1" w:styleId="ListLabel32">
+    <w:name w:val="ListLabel 32"/>
+    <w:qFormat/>
+    <w:rPr>
+      <w:rFonts w:cs="Courier New"/>
+    </w:rPr>
+  </w:style>
+  <w:style w:type="character" w:customStyle="1" w:styleId="ListLabel33">
+    <w:name w:val="ListLabel 33"/>
+    <w:qFormat/>
+    <w:rPr>
+      <w:rFonts w:cs="Courier New"/>
+    </w:rPr>
+  </w:style>
+  <w:style w:type="character" w:customStyle="1" w:styleId="ListLabel34">
+    <w:name w:val="ListLabel 34"/>
+    <w:qFormat/>
+    <w:rPr>
+      <w:rFonts w:cs="Courier New"/>
+    </w:rPr>
+  </w:style>
+  <w:style w:type="character" w:customStyle="1" w:styleId="ListLabel35">
+    <w:name w:val="ListLabel 35"/>
+    <w:qFormat/>
+    <w:rPr>
+      <w:rFonts w:cs="Courier New"/>
+    </w:rPr>
+  </w:style>
+  <w:style w:type="character" w:customStyle="1" w:styleId="ListLabel36">
+    <w:name w:val="ListLabel 36"/>
+    <w:qFormat/>
+    <w:rPr>
+      <w:rFonts w:cs="Courier New"/>
+    </w:rPr>
+  </w:style>
+  <w:style w:type="character" w:customStyle="1" w:styleId="ListLabel37">
+    <w:name w:val="ListLabel 37"/>
+    <w:qFormat/>
+    <w:rPr>
+      <w:b w:val="0"/>
+      <w:bCs w:val="0"/>
+      <w:i w:val="0"/>
+      <w:iCs w:val="0"/>
+      <w:caps w:val="0"/>
+      <w:smallCaps w:val="0"/>
+      <w:strike w:val="0"/>
+      <w:dstrike w:val="0"/>
+      <w:outline w:val="0"/>
+      <w:shadow w:val="0"/>
+      <w:emboss w:val="0"/>
+      <w:imprint w:val="0"/>
+      <w:vanish w:val="0"/>
+      <w:spacing w:val="0"/>
+      <w:position w:val="0"/>
+      <w:sz w:val="20"/>
+      <w:u w:val="none"/>
+      <w:effect w:val="none"/>
+      <w:vertAlign w:val="baseline"/>
+      <w:em w:val="none"/>
+    </w:rPr>
+  </w:style>
+  <w:style w:type="character" w:customStyle="1" w:styleId="ListLabel38">
+    <w:name w:val="ListLabel 38"/>
+    <w:qFormat/>
+    <w:rPr>
+      <w:b w:val="0"/>
+      <w:bCs w:val="0"/>
+      <w:i w:val="0"/>
+      <w:iCs w:val="0"/>
+      <w:caps w:val="0"/>
+      <w:smallCaps w:val="0"/>
+      <w:strike w:val="0"/>
+      <w:dstrike w:val="0"/>
+      <w:outline w:val="0"/>
+      <w:shadow w:val="0"/>
+      <w:emboss w:val="0"/>
+      <w:imprint w:val="0"/>
+      <w:vanish w:val="0"/>
+      <w:spacing w:val="0"/>
+      <w:position w:val="0"/>
+      <w:sz w:val="20"/>
+      <w:u w:val="none"/>
+      <w:effect w:val="none"/>
+      <w:vertAlign w:val="baseline"/>
+      <w:em w:val="none"/>
+    </w:rPr>
+  </w:style>
+  <w:style w:type="character" w:customStyle="1" w:styleId="ListLabel39">
+    <w:name w:val="ListLabel 39"/>
+    <w:qFormat/>
+    <w:rPr>
+      <w:b w:val="0"/>
+      <w:bCs w:val="0"/>
+      <w:i w:val="0"/>
+      <w:iCs w:val="0"/>
+      <w:caps w:val="0"/>
+      <w:smallCaps w:val="0"/>
+      <w:strike w:val="0"/>
+      <w:dstrike w:val="0"/>
+      <w:outline w:val="0"/>
+      <w:shadow w:val="0"/>
+      <w:emboss w:val="0"/>
+      <w:imprint w:val="0"/>
+      <w:vanish w:val="0"/>
+      <w:spacing w:val="0"/>
+      <w:position w:val="0"/>
+      <w:sz w:val="20"/>
+      <w:u w:val="none"/>
+      <w:effect w:val="none"/>
+      <w:vertAlign w:val="baseline"/>
+      <w:em w:val="none"/>
+    </w:rPr>
+  </w:style>
+  <w:style w:type="character" w:customStyle="1" w:styleId="ListLabel40">
+    <w:name w:val="ListLabel 40"/>
+    <w:qFormat/>
+    <w:rPr>
+      <w:b w:val="0"/>
+      <w:bCs w:val="0"/>
+      <w:i w:val="0"/>
+      <w:iCs w:val="0"/>
+      <w:caps w:val="0"/>
+      <w:smallCaps w:val="0"/>
+      <w:strike w:val="0"/>
+      <w:dstrike w:val="0"/>
+      <w:outline w:val="0"/>
+      <w:shadow w:val="0"/>
+      <w:emboss w:val="0"/>
+      <w:imprint w:val="0"/>
+      <w:vanish w:val="0"/>
+      <w:spacing w:val="0"/>
+      <w:position w:val="0"/>
+      <w:sz w:val="20"/>
+      <w:u w:val="none"/>
+      <w:effect w:val="none"/>
+      <w:vertAlign w:val="baseline"/>
+      <w:em w:val="none"/>
+    </w:rPr>
+  </w:style>
+  <w:style w:type="character" w:customStyle="1" w:styleId="ListLabel41">
+    <w:name w:val="ListLabel 41"/>
+    <w:qFormat/>
+    <w:rPr>
+      <w:b w:val="0"/>
+      <w:bCs w:val="0"/>
+      <w:i w:val="0"/>
+      <w:iCs w:val="0"/>
+      <w:caps w:val="0"/>
+      <w:smallCaps w:val="0"/>
+      <w:strike w:val="0"/>
+      <w:dstrike w:val="0"/>
+      <w:outline w:val="0"/>
+      <w:shadow w:val="0"/>
+      <w:emboss w:val="0"/>
+      <w:imprint w:val="0"/>
+      <w:vanish w:val="0"/>
+      <w:spacing w:val="0"/>
+      <w:position w:val="0"/>
+      <w:sz w:val="20"/>
+      <w:u w:val="none"/>
+      <w:effect w:val="none"/>
+      <w:vertAlign w:val="baseline"/>
+      <w:em w:val="none"/>
+    </w:rPr>
+  </w:style>
+  <w:style w:type="character" w:customStyle="1" w:styleId="ListLabel42">
+    <w:name w:val="ListLabel 42"/>
+    <w:qFormat/>
+    <w:rPr>
+      <w:b w:val="0"/>
+      <w:bCs w:val="0"/>
+      <w:i w:val="0"/>
+      <w:iCs w:val="0"/>
+      <w:caps w:val="0"/>
+      <w:smallCaps w:val="0"/>
+      <w:strike w:val="0"/>
+      <w:dstrike w:val="0"/>
+      <w:outline w:val="0"/>
+      <w:shadow w:val="0"/>
+      <w:emboss w:val="0"/>
+      <w:imprint w:val="0"/>
+      <w:vanish w:val="0"/>
+      <w:spacing w:val="0"/>
+      <w:position w:val="0"/>
+      <w:sz w:val="20"/>
+      <w:u w:val="none"/>
+      <w:effect w:val="none"/>
+      <w:vertAlign w:val="baseline"/>
+      <w:em w:val="none"/>
+    </w:rPr>
+  </w:style>
+  <w:style w:type="character" w:customStyle="1" w:styleId="ListLabel43">
+    <w:name w:val="ListLabel 43"/>
+    <w:qFormat/>
+    <w:rPr>
+      <w:rFonts w:eastAsia="Calibri"/>
+    </w:rPr>
+  </w:style>
+  <w:style w:type="character" w:customStyle="1" w:styleId="ListLabel44">
+    <w:name w:val="ListLabel 44"/>
+    <w:qFormat/>
+    <w:rPr>
+      <w:rFonts w:cs="Courier New"/>
+    </w:rPr>
+  </w:style>
+  <w:style w:type="character" w:customStyle="1" w:styleId="ListLabel45">
+    <w:name w:val="ListLabel 45"/>
+    <w:qFormat/>
+    <w:rPr>
+      <w:rFonts w:cs="Courier New"/>
+    </w:rPr>
+  </w:style>
+  <w:style w:type="character" w:customStyle="1" w:styleId="ListLabel46">
+    <w:name w:val="ListLabel 46"/>
+    <w:qFormat/>
+    <w:rPr>
+      <w:rFonts w:cs="Courier New"/>
+    </w:rPr>
+  </w:style>
+  <w:style w:type="character" w:customStyle="1" w:styleId="ListLabel47">
+    <w:name w:val="ListLabel 47"/>
+    <w:qFormat/>
+    <w:rPr>
+      <w:rFonts w:cs="Courier New"/>
+    </w:rPr>
+  </w:style>
+  <w:style w:type="character" w:customStyle="1" w:styleId="ListLabel48">
+    <w:name w:val="ListLabel 48"/>
+    <w:qFormat/>
+    <w:rPr>
+      <w:rFonts w:cs="Courier New"/>
+    </w:rPr>
+  </w:style>
+  <w:style w:type="character" w:customStyle="1" w:styleId="ListLabel49">
+    <w:name w:val="ListLabel 49"/>
+    <w:qFormat/>
+    <w:rPr>
+      <w:rFonts w:cs="Courier New"/>
+    </w:rPr>
+  </w:style>
+  <w:style w:type="character" w:customStyle="1" w:styleId="Sautdindex">
+    <w:name w:val="Saut d'index"/>
+    <w:qFormat/>
+  </w:style>
+  <w:style w:type="character" w:customStyle="1" w:styleId="Puces">
+    <w:name w:val="Puces"/>
+    <w:qFormat/>
+    <w:rPr>
+      <w:rFonts w:ascii="OpenSymbol" w:eastAsia="OpenSymbol" w:hAnsi="OpenSymbol" w:cs="OpenSymbol"/>
+    </w:rPr>
+  </w:style>
+  <w:style w:type="character" w:customStyle="1" w:styleId="ListLabel50">
+    <w:name w:val="ListLabel 50"/>
+    <w:qFormat/>
+    <w:rPr>
+      <w:b w:val="0"/>
+      <w:bCs w:val="0"/>
+      <w:i w:val="0"/>
+      <w:iCs w:val="0"/>
+      <w:caps w:val="0"/>
+      <w:smallCaps w:val="0"/>
+      <w:strike w:val="0"/>
+      <w:dstrike w:val="0"/>
+      <w:outline w:val="0"/>
+      <w:shadow w:val="0"/>
+      <w:emboss w:val="0"/>
+      <w:imprint w:val="0"/>
+      <w:vanish w:val="0"/>
+      <w:spacing w:val="0"/>
+      <w:position w:val="0"/>
+      <w:sz w:val="20"/>
+      <w:u w:val="none"/>
+      <w:effect w:val="none"/>
+      <w:vertAlign w:val="baseline"/>
+      <w:em w:val="none"/>
+    </w:rPr>
+  </w:style>
+  <w:style w:type="character" w:customStyle="1" w:styleId="ListLabel51">
+    <w:name w:val="ListLabel 51"/>
+    <w:qFormat/>
+    <w:rPr>
+      <w:b w:val="0"/>
+      <w:bCs w:val="0"/>
+      <w:i w:val="0"/>
+      <w:iCs w:val="0"/>
+      <w:caps w:val="0"/>
+      <w:smallCaps w:val="0"/>
+      <w:strike w:val="0"/>
+      <w:dstrike w:val="0"/>
+      <w:outline w:val="0"/>
+      <w:shadow w:val="0"/>
+      <w:emboss w:val="0"/>
+      <w:imprint w:val="0"/>
+      <w:vanish w:val="0"/>
+      <w:spacing w:val="0"/>
+      <w:position w:val="0"/>
+      <w:sz w:val="20"/>
+      <w:u w:val="none"/>
+      <w:effect w:val="none"/>
+      <w:vertAlign w:val="baseline"/>
+      <w:em w:val="none"/>
+    </w:rPr>
+  </w:style>
+  <w:style w:type="character" w:customStyle="1" w:styleId="ListLabel52">
+    <w:name w:val="ListLabel 52"/>
+    <w:qFormat/>
+    <w:rPr>
+      <w:rFonts w:cs="Symbol"/>
+    </w:rPr>
+  </w:style>
+  <w:style w:type="character" w:customStyle="1" w:styleId="ListLabel53">
+    <w:name w:val="ListLabel 53"/>
+    <w:qFormat/>
+    <w:rPr>
+      <w:rFonts w:cs="Courier New"/>
+    </w:rPr>
+  </w:style>
+  <w:style w:type="character" w:customStyle="1" w:styleId="ListLabel54">
+    <w:name w:val="ListLabel 54"/>
+    <w:qFormat/>
+    <w:rPr>
+      <w:rFonts w:cs="Wingdings"/>
+    </w:rPr>
+  </w:style>
+  <w:style w:type="character" w:customStyle="1" w:styleId="ListLabel55">
+    <w:name w:val="ListLabel 55"/>
+    <w:qFormat/>
+    <w:rPr>
+      <w:rFonts w:cs="Symbol"/>
+    </w:rPr>
+  </w:style>
+  <w:style w:type="character" w:customStyle="1" w:styleId="ListLabel56">
+    <w:name w:val="ListLabel 56"/>
+    <w:qFormat/>
+    <w:rPr>
+      <w:rFonts w:cs="Courier New"/>
+    </w:rPr>
+  </w:style>
+  <w:style w:type="character" w:customStyle="1" w:styleId="ListLabel57">
+    <w:name w:val="ListLabel 57"/>
+    <w:qFormat/>
+    <w:rPr>
+      <w:rFonts w:cs="Wingdings"/>
+    </w:rPr>
+  </w:style>
+  <w:style w:type="character" w:customStyle="1" w:styleId="ListLabel58">
+    <w:name w:val="ListLabel 58"/>
+    <w:qFormat/>
+    <w:rPr>
+      <w:rFonts w:cs="Symbol"/>
+    </w:rPr>
+  </w:style>
+  <w:style w:type="character" w:customStyle="1" w:styleId="ListLabel59">
+    <w:name w:val="ListLabel 59"/>
+    <w:qFormat/>
+    <w:rPr>
+      <w:rFonts w:cs="Courier New"/>
+    </w:rPr>
+  </w:style>
+  <w:style w:type="character" w:customStyle="1" w:styleId="ListLabel60">
+    <w:name w:val="ListLabel 60"/>
+    <w:qFormat/>
+    <w:rPr>
+      <w:rFonts w:cs="Wingdings"/>
+    </w:rPr>
+  </w:style>
+  <w:style w:type="character" w:customStyle="1" w:styleId="ListLabel61">
+    <w:name w:val="ListLabel 61"/>
+    <w:qFormat/>
+    <w:rPr>
+      <w:rFonts w:cs="OpenSymbol"/>
+    </w:rPr>
+  </w:style>
+  <w:style w:type="character" w:customStyle="1" w:styleId="ListLabel62">
+    <w:name w:val="ListLabel 62"/>
+    <w:qFormat/>
+    <w:rPr>
+      <w:rFonts w:cs="OpenSymbol"/>
+    </w:rPr>
+  </w:style>
+  <w:style w:type="character" w:customStyle="1" w:styleId="ListLabel63">
+    <w:name w:val="ListLabel 63"/>
+    <w:qFormat/>
+    <w:rPr>
+      <w:rFonts w:cs="OpenSymbol"/>
+    </w:rPr>
+  </w:style>
+  <w:style w:type="character" w:customStyle="1" w:styleId="ListLabel64">
+    <w:name w:val="ListLabel 64"/>
+    <w:qFormat/>
+    <w:rPr>
+      <w:rFonts w:cs="OpenSymbol"/>
+    </w:rPr>
+  </w:style>
+  <w:style w:type="character" w:customStyle="1" w:styleId="ListLabel65">
+    <w:name w:val="ListLabel 65"/>
+    <w:qFormat/>
+    <w:rPr>
+      <w:rFonts w:cs="OpenSymbol"/>
+    </w:rPr>
+  </w:style>
+  <w:style w:type="character" w:customStyle="1" w:styleId="ListLabel66">
+    <w:name w:val="ListLabel 66"/>
+    <w:qFormat/>
+    <w:rPr>
+      <w:rFonts w:cs="OpenSymbol"/>
+    </w:rPr>
+  </w:style>
+  <w:style w:type="character" w:customStyle="1" w:styleId="ListLabel67">
+    <w:name w:val="ListLabel 67"/>
+    <w:qFormat/>
+    <w:rPr>
+      <w:rFonts w:cs="OpenSymbol"/>
+    </w:rPr>
+  </w:style>
+  <w:style w:type="character" w:customStyle="1" w:styleId="ListLabel68">
+    <w:name w:val="ListLabel 68"/>
+    <w:qFormat/>
+    <w:rPr>
+      <w:rFonts w:cs="OpenSymbol"/>
+    </w:rPr>
+  </w:style>
+  <w:style w:type="character" w:customStyle="1" w:styleId="ListLabel69">
+    <w:name w:val="ListLabel 69"/>
+    <w:qFormat/>
+    <w:rPr>
+      <w:rFonts w:cs="OpenSymbol"/>
+    </w:rPr>
+  </w:style>
+  <w:style w:type="character" w:customStyle="1" w:styleId="ListLabel70">
+    <w:name w:val="ListLabel 70"/>
+    <w:qFormat/>
+    <w:rPr>
+      <w:b w:val="0"/>
+      <w:bCs w:val="0"/>
+      <w:i w:val="0"/>
+      <w:iCs w:val="0"/>
+      <w:caps w:val="0"/>
+      <w:smallCaps w:val="0"/>
+      <w:strike w:val="0"/>
+      <w:dstrike w:val="0"/>
+      <w:outline w:val="0"/>
+      <w:shadow w:val="0"/>
+      <w:emboss w:val="0"/>
+      <w:imprint w:val="0"/>
+      <w:vanish w:val="0"/>
+      <w:spacing w:val="0"/>
+      <w:position w:val="0"/>
+      <w:sz w:val="20"/>
+      <w:u w:val="none"/>
+      <w:effect w:val="none"/>
+      <w:vertAlign w:val="baseline"/>
+      <w:em w:val="none"/>
+    </w:rPr>
+  </w:style>
+  <w:style w:type="character" w:customStyle="1" w:styleId="ListLabel71">
+    <w:name w:val="ListLabel 71"/>
+    <w:qFormat/>
+    <w:rPr>
+      <w:b w:val="0"/>
+      <w:bCs w:val="0"/>
+      <w:i w:val="0"/>
+      <w:iCs w:val="0"/>
+      <w:caps w:val="0"/>
+      <w:smallCaps w:val="0"/>
+      <w:strike w:val="0"/>
+      <w:dstrike w:val="0"/>
+      <w:outline w:val="0"/>
+      <w:shadow w:val="0"/>
+      <w:emboss w:val="0"/>
+      <w:imprint w:val="0"/>
+      <w:vanish w:val="0"/>
+      <w:spacing w:val="0"/>
+      <w:position w:val="0"/>
+      <w:sz w:val="20"/>
+      <w:u w:val="none"/>
+      <w:effect w:val="none"/>
+      <w:vertAlign w:val="baseline"/>
+      <w:em w:val="none"/>
+    </w:rPr>
+  </w:style>
+  <w:style w:type="character" w:customStyle="1" w:styleId="ListLabel72">
+    <w:name w:val="ListLabel 72"/>
+    <w:qFormat/>
+    <w:rPr>
+      <w:rFonts w:cs="Symbol"/>
+    </w:rPr>
+  </w:style>
+  <w:style w:type="character" w:customStyle="1" w:styleId="ListLabel73">
+    <w:name w:val="ListLabel 73"/>
+    <w:qFormat/>
+    <w:rPr>
+      <w:rFonts w:cs="Courier New"/>
+    </w:rPr>
+  </w:style>
+  <w:style w:type="character" w:customStyle="1" w:styleId="ListLabel74">
+    <w:name w:val="ListLabel 74"/>
+    <w:qFormat/>
+    <w:rPr>
+      <w:rFonts w:cs="Wingdings"/>
+    </w:rPr>
+  </w:style>
+  <w:style w:type="character" w:customStyle="1" w:styleId="ListLabel75">
+    <w:name w:val="ListLabel 75"/>
+    <w:qFormat/>
+    <w:rPr>
+      <w:rFonts w:cs="Symbol"/>
+    </w:rPr>
+  </w:style>
+  <w:style w:type="character" w:customStyle="1" w:styleId="ListLabel76">
+    <w:name w:val="ListLabel 76"/>
+    <w:qFormat/>
+    <w:rPr>
+      <w:rFonts w:cs="Courier New"/>
+    </w:rPr>
+  </w:style>
+  <w:style w:type="character" w:customStyle="1" w:styleId="ListLabel77">
+    <w:name w:val="ListLabel 77"/>
+    <w:qFormat/>
+    <w:rPr>
+      <w:rFonts w:cs="Wingdings"/>
+    </w:rPr>
+  </w:style>
+  <w:style w:type="character" w:customStyle="1" w:styleId="ListLabel78">
+    <w:name w:val="ListLabel 78"/>
+    <w:qFormat/>
+    <w:rPr>
+      <w:rFonts w:cs="Symbol"/>
+    </w:rPr>
+  </w:style>
+  <w:style w:type="character" w:customStyle="1" w:styleId="ListLabel79">
+    <w:name w:val="ListLabel 79"/>
+    <w:qFormat/>
+    <w:rPr>
+      <w:rFonts w:cs="Courier New"/>
+    </w:rPr>
+  </w:style>
+  <w:style w:type="character" w:customStyle="1" w:styleId="ListLabel80">
+    <w:name w:val="ListLabel 80"/>
+    <w:qFormat/>
+    <w:rPr>
+      <w:rFonts w:cs="Wingdings"/>
+    </w:rPr>
+  </w:style>
+  <w:style w:type="character" w:customStyle="1" w:styleId="ListLabel81">
+    <w:name w:val="ListLabel 81"/>
+    <w:qFormat/>
+    <w:rPr>
+      <w:rFonts w:cs="OpenSymbol"/>
+    </w:rPr>
+  </w:style>
+  <w:style w:type="character" w:customStyle="1" w:styleId="ListLabel82">
+    <w:name w:val="ListLabel 82"/>
+    <w:qFormat/>
+    <w:rPr>
+      <w:rFonts w:cs="OpenSymbol"/>
+    </w:rPr>
+  </w:style>
+  <w:style w:type="character" w:customStyle="1" w:styleId="ListLabel83">
+    <w:name w:val="ListLabel 83"/>
+    <w:qFormat/>
+    <w:rPr>
+      <w:rFonts w:cs="OpenSymbol"/>
+    </w:rPr>
+  </w:style>
+  <w:style w:type="character" w:customStyle="1" w:styleId="ListLabel84">
+    <w:name w:val="ListLabel 84"/>
+    <w:qFormat/>
+    <w:rPr>
+      <w:rFonts w:cs="OpenSymbol"/>
+    </w:rPr>
+  </w:style>
+  <w:style w:type="character" w:customStyle="1" w:styleId="ListLabel85">
+    <w:name w:val="ListLabel 85"/>
+    <w:qFormat/>
+    <w:rPr>
+      <w:rFonts w:cs="OpenSymbol"/>
+    </w:rPr>
+  </w:style>
+  <w:style w:type="character" w:customStyle="1" w:styleId="ListLabel86">
+    <w:name w:val="ListLabel 86"/>
+    <w:qFormat/>
+    <w:rPr>
+      <w:rFonts w:cs="OpenSymbol"/>
+    </w:rPr>
+  </w:style>
+  <w:style w:type="character" w:customStyle="1" w:styleId="ListLabel87">
+    <w:name w:val="ListLabel 87"/>
+    <w:qFormat/>
+    <w:rPr>
+      <w:rFonts w:cs="OpenSymbol"/>
+    </w:rPr>
+  </w:style>
+  <w:style w:type="character" w:customStyle="1" w:styleId="ListLabel88">
+    <w:name w:val="ListLabel 88"/>
+    <w:qFormat/>
+    <w:rPr>
+      <w:rFonts w:cs="OpenSymbol"/>
+    </w:rPr>
+  </w:style>
+  <w:style w:type="character" w:customStyle="1" w:styleId="ListLabel89">
+    <w:name w:val="ListLabel 89"/>
+    <w:qFormat/>
+    <w:rPr>
+      <w:rFonts w:cs="OpenSymbol"/>
+    </w:rPr>
+  </w:style>
+  <w:style w:type="paragraph" w:styleId="Titre">
+    <w:name w:val="Title"/>
+    <w:basedOn w:val="Normal"/>
+    <w:next w:val="Corpsdetexte"/>
+    <w:link w:val="TitreCar"/>
+    <w:qFormat/>
+    <w:pPr>
+      <w:keepNext/>
+      <w:spacing w:before="240" w:after="120"/>
+    </w:pPr>
+    <w:rPr>
+      <w:rFonts w:ascii="Liberation Sans" w:eastAsia="Microsoft YaHei" w:hAnsi="Liberation Sans" w:cs="Mangal"/>
+      <w:sz w:val="28"/>
+      <w:szCs w:val="28"/>
+    </w:rPr>
+  </w:style>
+  <w:style w:type="paragraph" w:styleId="Corpsdetexte">
+    <w:name w:val="Body Text"/>
+    <w:basedOn w:val="Normal"/>
+    <w:pPr>
+      <w:spacing w:after="140" w:line="288" w:lineRule="auto"/>
+    </w:pPr>
+  </w:style>
+  <w:style w:type="paragraph" w:styleId="Liste">
+    <w:name w:val="List"/>
+    <w:basedOn w:val="Corpsdetexte"/>
+    <w:rPr>
+      <w:rFonts w:cs="Mangal"/>
+    </w:rPr>
+  </w:style>
+  <w:style w:type="paragraph" w:styleId="Lgende">
+    <w:name w:val="caption"/>
+    <w:basedOn w:val="Normal"/>
+    <w:qFormat/>
+    <w:pPr>
+      <w:suppressLineNumbers/>
+      <w:spacing w:before="120" w:after="120"/>
+    </w:pPr>
+    <w:rPr>
+      <w:rFonts w:cs="Mangal"/>
+      <w:i/>
+      <w:iCs/>
+      <w:sz w:val="24"/>
+      <w:szCs w:val="24"/>
+    </w:rPr>
+  </w:style>
+  <w:style w:type="paragraph" w:customStyle="1" w:styleId="Index">
+    <w:name w:val="Index"/>
+    <w:basedOn w:val="Normal"/>
+    <w:qFormat/>
+    <w:pPr>
+      <w:suppressLineNumbers/>
+    </w:pPr>
+    <w:rPr>
+      <w:rFonts w:cs="Mangal"/>
+    </w:rPr>
+  </w:style>
+  <w:style w:type="paragraph" w:customStyle="1" w:styleId="Titreprincipal">
+    <w:name w:val="Titre principal"/>
+    <w:basedOn w:val="Normal"/>
+    <w:qFormat/>
+    <w:rsid w:val="00AE0906"/>
+    <w:pPr>
+      <w:spacing w:before="480" w:after="480"/>
+      <w:jc w:val="center"/>
+    </w:pPr>
+    <w:rPr>
+      <w:rFonts w:eastAsia="Times New Roman" w:cs="Arial"/>
+      <w:b/>
+      <w:bCs/>
+      <w:caps/>
+      <w:color w:val="808080"/>
+      <w:sz w:val="32"/>
+      <w:szCs w:val="32"/>
+    </w:rPr>
+  </w:style>
+  <w:style w:type="paragraph" w:styleId="Textedebulles">
+    <w:name w:val="Balloon Text"/>
+    <w:basedOn w:val="Normal"/>
+    <w:link w:val="TextedebullesCar"/>
+    <w:uiPriority w:val="99"/>
+    <w:semiHidden/>
+    <w:unhideWhenUsed/>
+    <w:qFormat/>
+    <w:rsid w:val="002517D7"/>
+    <w:rPr>
+      <w:rFonts w:ascii="Tahoma" w:hAnsi="Tahoma" w:cs="Tahoma"/>
+      <w:sz w:val="16"/>
+      <w:szCs w:val="16"/>
+    </w:rPr>
+  </w:style>
+  <w:style w:type="paragraph" w:styleId="En-tte">
+    <w:name w:val="header"/>
+    <w:basedOn w:val="Normal"/>
+    <w:rsid w:val="008F5264"/>
+    <w:pPr>
+      <w:ind w:right="1134"/>
+      <w:jc w:val="right"/>
+    </w:pPr>
+  </w:style>
+  <w:style w:type="paragraph" w:styleId="Pieddepage">
+    <w:name w:val="footer"/>
+    <w:basedOn w:val="Normal"/>
+    <w:link w:val="PieddepageCar"/>
+    <w:rsid w:val="008F5264"/>
+    <w:rPr>
+      <w:rFonts w:eastAsia="Times New Roman" w:cs="Arial"/>
+      <w:sz w:val="10"/>
+      <w:szCs w:val="10"/>
+      <w:lang w:eastAsia="fr-FR"/>
+    </w:rPr>
+  </w:style>
+  <w:style w:type="paragraph" w:styleId="Paragraphedeliste">
+    <w:name w:val="List Paragraph"/>
+    <w:basedOn w:val="Normal"/>
+    <w:uiPriority w:val="34"/>
+    <w:semiHidden/>
+    <w:qFormat/>
+    <w:rsid w:val="00776446"/>
+    <w:pPr>
+      <w:ind w:left="720"/>
+      <w:contextualSpacing/>
+    </w:pPr>
+  </w:style>
+  <w:style w:type="paragraph" w:styleId="En-ttedetabledesmatires">
+    <w:name w:val="TOC Heading"/>
+    <w:basedOn w:val="Titre1"/>
+    <w:next w:val="Normal"/>
+    <w:uiPriority w:val="39"/>
+    <w:semiHidden/>
+    <w:unhideWhenUsed/>
+    <w:qFormat/>
+    <w:rsid w:val="00AE0906"/>
+    <w:pPr>
+      <w:keepLines/>
+      <w:spacing w:before="480" w:after="0" w:line="276" w:lineRule="auto"/>
+      <w:ind w:right="0"/>
+    </w:pPr>
+    <w:rPr>
+      <w:rFonts w:asciiTheme="majorHAnsi" w:hAnsiTheme="majorHAnsi"/>
+      <w:color w:val="003C6C" w:themeColor="accent1" w:themeShade="BF"/>
+      <w:lang w:eastAsia="fr-FR"/>
+    </w:rPr>
+  </w:style>
+  <w:style w:type="paragraph" w:customStyle="1" w:styleId="Tabledesmatiresniveau1">
+    <w:name w:val="Table des matières niveau 1"/>
+    <w:basedOn w:val="Normal"/>
+    <w:next w:val="Normal"/>
+    <w:autoRedefine/>
+    <w:uiPriority w:val="39"/>
+    <w:unhideWhenUsed/>
+    <w:rsid w:val="00AE0906"/>
+    <w:pPr>
+      <w:spacing w:after="100"/>
+    </w:pPr>
+  </w:style>
+  <w:style w:type="paragraph" w:customStyle="1" w:styleId="Tabledesmatiresniveau2">
+    <w:name w:val="Table des matières niveau 2"/>
+    <w:basedOn w:val="Normal"/>
+    <w:next w:val="Normal"/>
+    <w:autoRedefine/>
+    <w:uiPriority w:val="39"/>
+    <w:unhideWhenUsed/>
+    <w:rsid w:val="00AE0906"/>
+    <w:pPr>
+      <w:spacing w:after="100"/>
+      <w:ind w:left="200"/>
+    </w:pPr>
+  </w:style>
+  <w:style w:type="paragraph" w:customStyle="1" w:styleId="Tabledesmatiresniveau3">
+    <w:name w:val="Table des matières niveau 3"/>
+    <w:basedOn w:val="Normal"/>
+    <w:next w:val="Normal"/>
+    <w:autoRedefine/>
+    <w:uiPriority w:val="39"/>
+    <w:unhideWhenUsed/>
+    <w:rsid w:val="00AE0906"/>
+    <w:pPr>
+      <w:spacing w:after="100"/>
+      <w:ind w:left="400"/>
+    </w:pPr>
+  </w:style>
+  <w:style w:type="paragraph" w:customStyle="1" w:styleId="Code">
+    <w:name w:val="Code"/>
+    <w:basedOn w:val="Normal"/>
+    <w:link w:val="CodeCar"/>
+    <w:qFormat/>
+    <w:rsid w:val="00C70664"/>
+    <w:pPr>
+      <w:shd w:val="clear" w:color="auto" w:fill="000000" w:themeFill="text1"/>
+    </w:pPr>
+    <w:rPr>
+      <w:rFonts w:ascii="Courier New" w:hAnsi="Courier New" w:cs="Courier New"/>
+      <w:b/>
+      <w:bCs/>
+      <w:color w:val="FFFFFF" w:themeColor="background1"/>
+      <w:lang w:val="en-US"/>
+    </w:rPr>
+  </w:style>
+  <w:style w:type="paragraph" w:styleId="PrformatHTML">
+    <w:name w:val="HTML Preformatted"/>
+    <w:basedOn w:val="Normal"/>
+    <w:link w:val="PrformatHTMLCar"/>
+    <w:uiPriority w:val="99"/>
+    <w:semiHidden/>
+    <w:unhideWhenUsed/>
+    <w:qFormat/>
+    <w:rsid w:val="00FD546F"/>
+    <w:pPr>
+      <w:tabs>
+        <w:tab w:val="left" w:pos="916"/>
+        <w:tab w:val="left" w:pos="1832"/>
+        <w:tab w:val="left" w:pos="2748"/>
+        <w:tab w:val="left" w:pos="3664"/>
+        <w:tab w:val="left" w:pos="4580"/>
+        <w:tab w:val="left" w:pos="5496"/>
+        <w:tab w:val="left" w:pos="6412"/>
+        <w:tab w:val="left" w:pos="7328"/>
+        <w:tab w:val="left" w:pos="8244"/>
+        <w:tab w:val="left" w:pos="9160"/>
+        <w:tab w:val="left" w:pos="10076"/>
+        <w:tab w:val="left" w:pos="10992"/>
+        <w:tab w:val="left" w:pos="11908"/>
+        <w:tab w:val="left" w:pos="12824"/>
+        <w:tab w:val="left" w:pos="13740"/>
+        <w:tab w:val="left" w:pos="14656"/>
+      </w:tabs>
+    </w:pPr>
+    <w:rPr>
+      <w:rFonts w:ascii="Courier New" w:eastAsia="Times New Roman" w:hAnsi="Courier New" w:cs="Courier New"/>
+      <w:lang w:eastAsia="fr-FR"/>
+    </w:rPr>
+  </w:style>
+  <w:style w:type="paragraph" w:customStyle="1" w:styleId="Description">
+    <w:name w:val="Description"/>
+    <w:basedOn w:val="Normal"/>
+    <w:link w:val="DescriptionCar"/>
+    <w:qFormat/>
+    <w:rsid w:val="00DC2588"/>
+    <w:pPr>
+      <w:pBdr>
+        <w:top w:val="single" w:sz="4" w:space="1" w:color="00000A"/>
+        <w:left w:val="single" w:sz="4" w:space="4" w:color="00000A"/>
+        <w:bottom w:val="single" w:sz="4" w:space="1" w:color="00000A"/>
+        <w:right w:val="single" w:sz="4" w:space="4" w:color="00000A"/>
+      </w:pBdr>
+      <w:shd w:val="clear" w:color="auto" w:fill="C6D9F1" w:themeFill="text2" w:themeFillTint="33"/>
+    </w:pPr>
+    <w:rPr>
+      <w:lang w:val="en-US"/>
+    </w:rPr>
+  </w:style>
+  <w:style w:type="paragraph" w:styleId="NormalWeb">
+    <w:name w:val="Normal (Web)"/>
+    <w:basedOn w:val="Normal"/>
+    <w:uiPriority w:val="99"/>
+    <w:semiHidden/>
+    <w:unhideWhenUsed/>
+    <w:qFormat/>
+    <w:rsid w:val="00A1008C"/>
+    <w:pPr>
+      <w:spacing w:beforeAutospacing="1" w:afterAutospacing="1"/>
+    </w:pPr>
+    <w:rPr>
+      <w:rFonts w:ascii="Times New Roman" w:eastAsia="Times New Roman" w:hAnsi="Times New Roman" w:cs="Times New Roman"/>
+      <w:sz w:val="24"/>
+      <w:szCs w:val="24"/>
+      <w:lang w:eastAsia="fr-FR"/>
+    </w:rPr>
+  </w:style>
+  <w:style w:type="paragraph" w:customStyle="1" w:styleId="Contenudetableau">
+    <w:name w:val="Contenu de tableau"/>
+    <w:basedOn w:val="Normal"/>
+    <w:qFormat/>
+  </w:style>
+  <w:style w:type="paragraph" w:customStyle="1" w:styleId="Titredetableau">
+    <w:name w:val="Titre de tableau"/>
+    <w:basedOn w:val="Contenudetableau"/>
+    <w:qFormat/>
+  </w:style>
+  <w:style w:type="table" w:styleId="Listeclaire">
+    <w:name w:val="Light List"/>
+    <w:basedOn w:val="TableauNormal"/>
+    <w:uiPriority w:val="61"/>
+    <w:rsid w:val="001159C8"/>
+    <w:tblPr>
+      <w:tblStyleRowBandSize w:val="1"/>
+      <w:tblStyleColBandSize w:val="1"/>
+      <w:tblBorders>
+        <w:top w:val="single" w:sz="8" w:space="0" w:color="000000" w:themeColor="text1"/>
+        <w:left w:val="single" w:sz="8" w:space="0" w:color="000000" w:themeColor="text1"/>
+        <w:bottom w:val="single" w:sz="8" w:space="0" w:color="000000" w:themeColor="text1"/>
+        <w:right w:val="single" w:sz="8" w:space="0" w:color="000000" w:themeColor="text1"/>
+      </w:tblBorders>
+    </w:tblPr>
+    <w:tblStylePr w:type="firstRow">
+      <w:pPr>
+        <w:spacing w:before="0" w:after="0" w:line="240" w:lineRule="auto"/>
+      </w:pPr>
+      <w:rPr>
+        <w:b/>
+        <w:bCs/>
+        <w:color w:val="FFFFFF" w:themeColor="background1"/>
+      </w:rPr>
+      <w:tblPr/>
+      <w:tcPr>
+        <w:shd w:val="clear" w:color="auto" w:fill="000000" w:themeFill="text1"/>
+      </w:tcPr>
+    </w:tblStylePr>
+    <w:tblStylePr w:type="lastRow">
+      <w:pPr>
+        <w:spacing w:before="0" w:after="0" w:line="240" w:lineRule="auto"/>
+      </w:pPr>
+      <w:rPr>
+        <w:b/>
+        <w:bCs/>
+      </w:rPr>
+      <w:tblPr/>
+      <w:tcPr>
+        <w:tcBorders>
+          <w:top w:val="double" w:sz="6" w:space="0" w:color="000000" w:themeColor="text1"/>
+          <w:left w:val="single" w:sz="8" w:space="0" w:color="000000" w:themeColor="text1"/>
+          <w:bottom w:val="single" w:sz="8" w:space="0" w:color="000000" w:themeColor="text1"/>
+          <w:right w:val="single" w:sz="8" w:space="0" w:color="000000" w:themeColor="text1"/>
+        </w:tcBorders>
+      </w:tcPr>
+    </w:tblStylePr>
+    <w:tblStylePr w:type="firstCol">
+      <w:rPr>
+        <w:b/>
+        <w:bCs/>
+      </w:rPr>
+    </w:tblStylePr>
+    <w:tblStylePr w:type="lastCol">
+      <w:rPr>
+        <w:b/>
+        <w:bCs/>
+      </w:rPr>
+    </w:tblStylePr>
+    <w:tblStylePr w:type="band1Vert">
+      <w:tblPr/>
+      <w:tcPr>
+        <w:tcBorders>
+          <w:top w:val="single" w:sz="8" w:space="0" w:color="000000" w:themeColor="text1"/>
+          <w:left w:val="single" w:sz="8" w:space="0" w:color="000000" w:themeColor="text1"/>
+          <w:bottom w:val="single" w:sz="8" w:space="0" w:color="000000" w:themeColor="text1"/>
+          <w:right w:val="single" w:sz="8" w:space="0" w:color="000000" w:themeColor="text1"/>
+        </w:tcBorders>
+      </w:tcPr>
+    </w:tblStylePr>
+    <w:tblStylePr w:type="band1Horz">
+      <w:tblPr/>
+      <w:tcPr>
+        <w:tcBorders>
+          <w:top w:val="single" w:sz="8" w:space="0" w:color="000000" w:themeColor="text1"/>
+          <w:left w:val="single" w:sz="8" w:space="0" w:color="000000" w:themeColor="text1"/>
+          <w:bottom w:val="single" w:sz="8" w:space="0" w:color="000000" w:themeColor="text1"/>
+          <w:right w:val="single" w:sz="8" w:space="0" w:color="000000" w:themeColor="text1"/>
+        </w:tcBorders>
+      </w:tcPr>
+    </w:tblStylePr>
+  </w:style>
+  <w:style w:type="table" w:styleId="Grilledutableau">
+    <w:name w:val="Table Grid"/>
+    <w:basedOn w:val="TableauNormal"/>
+    <w:uiPriority w:val="59"/>
+    <w:rsid w:val="001F1FAE"/>
+    <w:tblPr>
+      <w:tblBorders>
+        <w:top w:val="single" w:sz="4" w:space="0" w:color="auto"/>
+        <w:left w:val="single" w:sz="4" w:space="0" w:color="auto"/>
+        <w:bottom w:val="single" w:sz="4" w:space="0" w:color="auto"/>
+        <w:right w:val="single" w:sz="4" w:space="0" w:color="auto"/>
+        <w:insideH w:val="single" w:sz="4" w:space="0" w:color="auto"/>
+        <w:insideV w:val="single" w:sz="4" w:space="0" w:color="auto"/>
+      </w:tblBorders>
+    </w:tblPr>
+  </w:style>
+  <w:style w:type="table" w:styleId="Listeclaire-Accent1">
+    <w:name w:val="Light List Accent 1"/>
+    <w:basedOn w:val="TableauNormal"/>
+    <w:uiPriority w:val="61"/>
+    <w:rsid w:val="00DB4456"/>
+    <w:tblPr>
+      <w:tblStyleRowBandSize w:val="1"/>
+      <w:tblStyleColBandSize w:val="1"/>
+      <w:tblBorders>
+        <w:top w:val="single" w:sz="8" w:space="0" w:color="005191" w:themeColor="accent1"/>
+        <w:left w:val="single" w:sz="8" w:space="0" w:color="005191" w:themeColor="accent1"/>
+        <w:bottom w:val="single" w:sz="8" w:space="0" w:color="005191" w:themeColor="accent1"/>
+        <w:right w:val="single" w:sz="8" w:space="0" w:color="005191" w:themeColor="accent1"/>
+      </w:tblBorders>
+    </w:tblPr>
+    <w:tblStylePr w:type="firstRow">
+      <w:pPr>
+        <w:spacing w:before="0" w:after="0" w:line="240" w:lineRule="auto"/>
+      </w:pPr>
+      <w:rPr>
+        <w:b/>
+        <w:bCs/>
+        <w:color w:val="FFFFFF" w:themeColor="background1"/>
+      </w:rPr>
+      <w:tblPr/>
+      <w:tcPr>
+        <w:shd w:val="clear" w:color="auto" w:fill="005191" w:themeFill="accent1"/>
+      </w:tcPr>
+    </w:tblStylePr>
+    <w:tblStylePr w:type="lastRow">
+      <w:pPr>
+        <w:spacing w:before="0" w:after="0" w:line="240" w:lineRule="auto"/>
+      </w:pPr>
+      <w:rPr>
+        <w:b/>
+        <w:bCs/>
+      </w:rPr>
+      <w:tblPr/>
+      <w:tcPr>
+        <w:tcBorders>
+          <w:top w:val="double" w:sz="6" w:space="0" w:color="005191" w:themeColor="accent1"/>
+          <w:left w:val="single" w:sz="8" w:space="0" w:color="005191" w:themeColor="accent1"/>
+          <w:bottom w:val="single" w:sz="8" w:space="0" w:color="005191" w:themeColor="accent1"/>
+          <w:right w:val="single" w:sz="8" w:space="0" w:color="005191" w:themeColor="accent1"/>
+        </w:tcBorders>
+      </w:tcPr>
+    </w:tblStylePr>
+    <w:tblStylePr w:type="firstCol">
+      <w:rPr>
+        <w:b/>
+        <w:bCs/>
+      </w:rPr>
+    </w:tblStylePr>
+    <w:tblStylePr w:type="lastCol">
+      <w:rPr>
+        <w:b/>
+        <w:bCs/>
+      </w:rPr>
+    </w:tblStylePr>
+    <w:tblStylePr w:type="band1Vert">
+      <w:tblPr/>
+      <w:tcPr>
+        <w:tcBorders>
+          <w:top w:val="single" w:sz="8" w:space="0" w:color="005191" w:themeColor="accent1"/>
+          <w:left w:val="single" w:sz="8" w:space="0" w:color="005191" w:themeColor="accent1"/>
+          <w:bottom w:val="single" w:sz="8" w:space="0" w:color="005191" w:themeColor="accent1"/>
+          <w:right w:val="single" w:sz="8" w:space="0" w:color="005191" w:themeColor="accent1"/>
+        </w:tcBorders>
+      </w:tcPr>
+    </w:tblStylePr>
+    <w:tblStylePr w:type="band1Horz">
+      <w:tblPr/>
+      <w:tcPr>
+        <w:tcBorders>
+          <w:top w:val="single" w:sz="8" w:space="0" w:color="005191" w:themeColor="accent1"/>
+          <w:left w:val="single" w:sz="8" w:space="0" w:color="005191" w:themeColor="accent1"/>
+          <w:bottom w:val="single" w:sz="8" w:space="0" w:color="005191" w:themeColor="accent1"/>
+          <w:right w:val="single" w:sz="8" w:space="0" w:color="005191" w:themeColor="accent1"/>
+        </w:tcBorders>
+      </w:tcPr>
+    </w:tblStylePr>
+  </w:style>
+  <w:style w:type="table" w:styleId="Tramemoyenne1">
+    <w:name w:val="Medium Shading 1"/>
+    <w:basedOn w:val="TableauNormal"/>
+    <w:uiPriority w:val="63"/>
+    <w:rsid w:val="00953A61"/>
+    <w:tblPr>
+      <w:tblStyleRowBandSize w:val="1"/>
+      <w:tblStyleColBandSize w:val="1"/>
+      <w:tblBorders>
+        <w:top w:val="single" w:sz="8" w:space="0" w:color="404040" w:themeColor="text1" w:themeTint="BF"/>
+        <w:left w:val="single" w:sz="8" w:space="0" w:color="404040" w:themeColor="text1" w:themeTint="BF"/>
+        <w:bottom w:val="single" w:sz="8" w:space="0" w:color="404040" w:themeColor="text1" w:themeTint="BF"/>
+        <w:right w:val="single" w:sz="8" w:space="0" w:color="404040" w:themeColor="text1" w:themeTint="BF"/>
+        <w:insideH w:val="single" w:sz="8" w:space="0" w:color="404040" w:themeColor="text1" w:themeTint="BF"/>
+      </w:tblBorders>
+    </w:tblPr>
+    <w:tblStylePr w:type="firstRow">
+      <w:pPr>
+        <w:spacing w:before="0" w:after="0" w:line="240" w:lineRule="auto"/>
+      </w:pPr>
+      <w:rPr>
+        <w:b/>
+        <w:bCs/>
+        <w:color w:val="FFFFFF" w:themeColor="background1"/>
+      </w:rPr>
+      <w:tblPr/>
+      <w:tcPr>
+        <w:tcBorders>
+          <w:top w:val="single" w:sz="8" w:space="0" w:color="000000" w:themeColor="text1"/>
+          <w:left w:val="single" w:sz="8" w:space="0" w:color="000000" w:themeColor="text1"/>
+          <w:bottom w:val="single" w:sz="8" w:space="0" w:color="000000" w:themeColor="text1"/>
+          <w:right w:val="single" w:sz="8" w:space="0" w:color="000000" w:themeColor="text1"/>
+          <w:insideH w:val="nil"/>
+          <w:insideV w:val="nil"/>
+        </w:tcBorders>
+        <w:shd w:val="clear" w:color="auto" w:fill="000000" w:themeFill="text1"/>
+      </w:tcPr>
+    </w:tblStylePr>
+    <w:tblStylePr w:type="lastRow">
+      <w:pPr>
+        <w:spacing w:before="0" w:after="0" w:line="240" w:lineRule="auto"/>
+      </w:pPr>
+      <w:rPr>
+        <w:b/>
+        <w:bCs/>
+      </w:rPr>
+      <w:tblPr/>
+      <w:tcPr>
+        <w:tcBorders>
+          <w:top w:val="double" w:sz="6" w:space="0" w:color="000000" w:themeColor="text1"/>
+          <w:left w:val="single" w:sz="8" w:space="0" w:color="000000" w:themeColor="text1"/>
+          <w:bottom w:val="single" w:sz="8" w:space="0" w:color="000000" w:themeColor="text1"/>
+          <w:right w:val="single" w:sz="8" w:space="0" w:color="000000" w:themeColor="text1"/>
+          <w:insideH w:val="nil"/>
+          <w:insideV w:val="nil"/>
+        </w:tcBorders>
+      </w:tcPr>
+    </w:tblStylePr>
+    <w:tblStylePr w:type="firstCol">
+      <w:rPr>
+        <w:b/>
+        <w:bCs/>
+      </w:rPr>
+    </w:tblStylePr>
+    <w:tblStylePr w:type="lastCol">
+      <w:rPr>
+        <w:b/>
+        <w:bCs/>
+      </w:rPr>
+    </w:tblStylePr>
+    <w:tblStylePr w:type="band1Vert">
+      <w:tblPr/>
+      <w:tcPr>
+        <w:shd w:val="clear" w:color="auto" w:fill="C0C0C0" w:themeFill="text1" w:themeFillTint="3F"/>
+      </w:tcPr>
+    </w:tblStylePr>
+    <w:tblStylePr w:type="band1Horz">
+      <w:tblPr/>
+      <w:tcPr>
+        <w:tcBorders>
+          <w:insideH w:val="nil"/>
+          <w:insideV w:val="nil"/>
+        </w:tcBorders>
+        <w:shd w:val="clear" w:color="auto" w:fill="C0C0C0" w:themeFill="text1" w:themeFillTint="3F"/>
+      </w:tcPr>
+    </w:tblStylePr>
+    <w:tblStylePr w:type="band2Horz">
+      <w:tblPr/>
+      <w:tcPr>
+        <w:tcBorders>
+          <w:insideH w:val="nil"/>
+          <w:insideV w:val="nil"/>
+        </w:tcBorders>
+      </w:tcPr>
+    </w:tblStylePr>
+  </w:style>
+  <w:style w:type="table" w:styleId="Listemoyenne1-Accent5">
+    <w:name w:val="Medium List 1 Accent 5"/>
+    <w:basedOn w:val="TableauNormal"/>
+    <w:uiPriority w:val="65"/>
+    <w:rsid w:val="00426961"/>
+    <w:rPr>
+      <w:color w:val="000000" w:themeColor="text1"/>
+    </w:rPr>
+    <w:tblPr>
+      <w:tblStyleRowBandSize w:val="1"/>
+      <w:tblStyleColBandSize w:val="1"/>
+      <w:tblBorders>
+        <w:top w:val="single" w:sz="8" w:space="0" w:color="4BACC6" w:themeColor="accent5"/>
+        <w:bottom w:val="single" w:sz="8" w:space="0" w:color="4BACC6" w:themeColor="accent5"/>
+      </w:tblBorders>
+    </w:tblPr>
+    <w:tblStylePr w:type="firstRow">
+      <w:rPr>
+        <w:rFonts w:asciiTheme="majorHAnsi" w:eastAsiaTheme="majorEastAsia" w:hAnsiTheme="majorHAnsi" w:cstheme="majorBidi"/>
+      </w:rPr>
+      <w:tblPr/>
+      <w:tcPr>
+        <w:tcBorders>
+          <w:top w:val="nil"/>
+          <w:bottom w:val="single" w:sz="8" w:space="0" w:color="4BACC6" w:themeColor="accent5"/>
+        </w:tcBorders>
+      </w:tcPr>
+    </w:tblStylePr>
+    <w:tblStylePr w:type="lastRow">
+      <w:rPr>
+        <w:b/>
+        <w:bCs/>
+        <w:color w:val="1F497D" w:themeColor="text2"/>
+      </w:rPr>
+      <w:tblPr/>
+      <w:tcPr>
+        <w:tcBorders>
+          <w:top w:val="single" w:sz="8" w:space="0" w:color="4BACC6" w:themeColor="accent5"/>
+          <w:bottom w:val="single" w:sz="8" w:space="0" w:color="4BACC6" w:themeColor="accent5"/>
+        </w:tcBorders>
+      </w:tcPr>
+    </w:tblStylePr>
+    <w:tblStylePr w:type="firstCol">
+      <w:rPr>
+        <w:b/>
+        <w:bCs/>
+      </w:rPr>
+    </w:tblStylePr>
+    <w:tblStylePr w:type="lastCol">
+      <w:rPr>
+        <w:b/>
+        <w:bCs/>
+      </w:rPr>
+      <w:tblPr/>
+      <w:tcPr>
+        <w:tcBorders>
+          <w:top w:val="single" w:sz="8" w:space="0" w:color="4BACC6" w:themeColor="accent5"/>
+          <w:bottom w:val="single" w:sz="8" w:space="0" w:color="4BACC6" w:themeColor="accent5"/>
+        </w:tcBorders>
+      </w:tcPr>
+    </w:tblStylePr>
+    <w:tblStylePr w:type="band1Vert">
+      <w:tblPr/>
+      <w:tcPr>
+        <w:shd w:val="clear" w:color="auto" w:fill="D2EAF1" w:themeFill="accent5" w:themeFillTint="3F"/>
+      </w:tcPr>
+    </w:tblStylePr>
+    <w:tblStylePr w:type="band1Horz">
+      <w:tblPr/>
+      <w:tcPr>
+        <w:shd w:val="clear" w:color="auto" w:fill="D2EAF1" w:themeFill="accent5" w:themeFillTint="3F"/>
+      </w:tcPr>
+    </w:tblStylePr>
+  </w:style>
+  <w:style w:type="table" w:styleId="Grilleclaire-Accent5">
+    <w:name w:val="Light Grid Accent 5"/>
+    <w:basedOn w:val="TableauNormal"/>
+    <w:uiPriority w:val="62"/>
+    <w:rsid w:val="00CF2650"/>
+    <w:tblPr>
+      <w:tblStyleRowBandSize w:val="1"/>
+      <w:tblStyleColBandSize w:val="1"/>
+      <w:tblBorders>
+        <w:top w:val="single" w:sz="8" w:space="0" w:color="4BACC6" w:themeColor="accent5"/>
+        <w:left w:val="single" w:sz="8" w:space="0" w:color="4BACC6" w:themeColor="accent5"/>
+        <w:bottom w:val="single" w:sz="8" w:space="0" w:color="4BACC6" w:themeColor="accent5"/>
+        <w:right w:val="single" w:sz="8" w:space="0" w:color="4BACC6" w:themeColor="accent5"/>
+        <w:insideH w:val="single" w:sz="8" w:space="0" w:color="4BACC6" w:themeColor="accent5"/>
+        <w:insideV w:val="single" w:sz="8" w:space="0" w:color="4BACC6" w:themeColor="accent5"/>
+      </w:tblBorders>
+    </w:tblPr>
+    <w:tblStylePr w:type="firstRow">
+      <w:pPr>
+        <w:spacing w:before="0" w:after="0" w:line="240" w:lineRule="auto"/>
+      </w:pPr>
+      <w:rPr>
+        <w:rFonts w:asciiTheme="majorHAnsi" w:eastAsiaTheme="majorEastAsia" w:hAnsiTheme="majorHAnsi" w:cstheme="majorBidi"/>
+        <w:b/>
+        <w:bCs/>
+      </w:rPr>
+      <w:tblPr/>
+      <w:tcPr>
+        <w:tcBorders>
+          <w:top w:val="single" w:sz="8" w:space="0" w:color="4BACC6" w:themeColor="accent5"/>
+          <w:left w:val="single" w:sz="8" w:space="0" w:color="4BACC6" w:themeColor="accent5"/>
+          <w:bottom w:val="single" w:sz="18" w:space="0" w:color="4BACC6" w:themeColor="accent5"/>
+          <w:right w:val="single" w:sz="8" w:space="0" w:color="4BACC6" w:themeColor="accent5"/>
+          <w:insideH w:val="nil"/>
+          <w:insideV w:val="single" w:sz="8" w:space="0" w:color="4BACC6" w:themeColor="accent5"/>
+        </w:tcBorders>
+      </w:tcPr>
+    </w:tblStylePr>
+    <w:tblStylePr w:type="lastRow">
+      <w:pPr>
+        <w:spacing w:before="0" w:after="0" w:line="240" w:lineRule="auto"/>
+      </w:pPr>
+      <w:rPr>
+        <w:rFonts w:asciiTheme="majorHAnsi" w:eastAsiaTheme="majorEastAsia" w:hAnsiTheme="majorHAnsi" w:cstheme="majorBidi"/>
+        <w:b/>
+        <w:bCs/>
+      </w:rPr>
+      <w:tblPr/>
+      <w:tcPr>
+        <w:tcBorders>
+          <w:top w:val="double" w:sz="6" w:space="0" w:color="4BACC6" w:themeColor="accent5"/>
+          <w:left w:val="single" w:sz="8" w:space="0" w:color="4BACC6" w:themeColor="accent5"/>
+          <w:bottom w:val="single" w:sz="8" w:space="0" w:color="4BACC6" w:themeColor="accent5"/>
+          <w:right w:val="single" w:sz="8" w:space="0" w:color="4BACC6" w:themeColor="accent5"/>
+          <w:insideH w:val="nil"/>
+          <w:insideV w:val="single" w:sz="8" w:space="0" w:color="4BACC6" w:themeColor="accent5"/>
+        </w:tcBorders>
+      </w:tcPr>
+    </w:tblStylePr>
+    <w:tblStylePr w:type="firstCol">
+      <w:rPr>
+        <w:rFonts w:asciiTheme="majorHAnsi" w:eastAsiaTheme="majorEastAsia" w:hAnsiTheme="majorHAnsi" w:cstheme="majorBidi"/>
+        <w:b/>
+        <w:bCs/>
+      </w:rPr>
+    </w:tblStylePr>
+    <w:tblStylePr w:type="lastCol">
+      <w:rPr>
+        <w:rFonts w:asciiTheme="majorHAnsi" w:eastAsiaTheme="majorEastAsia" w:hAnsiTheme="majorHAnsi" w:cstheme="majorBidi"/>
+        <w:b/>
+        <w:bCs/>
+      </w:rPr>
+      <w:tblPr/>
+      <w:tcPr>
+        <w:tcBorders>
+          <w:top w:val="single" w:sz="8" w:space="0" w:color="4BACC6" w:themeColor="accent5"/>
+          <w:left w:val="single" w:sz="8" w:space="0" w:color="4BACC6" w:themeColor="accent5"/>
+          <w:bottom w:val="single" w:sz="8" w:space="0" w:color="4BACC6" w:themeColor="accent5"/>
+          <w:right w:val="single" w:sz="8" w:space="0" w:color="4BACC6" w:themeColor="accent5"/>
+        </w:tcBorders>
+      </w:tcPr>
+    </w:tblStylePr>
+    <w:tblStylePr w:type="band1Vert">
+      <w:tblPr/>
+      <w:tcPr>
+        <w:tcBorders>
+          <w:top w:val="single" w:sz="8" w:space="0" w:color="4BACC6" w:themeColor="accent5"/>
+          <w:left w:val="single" w:sz="8" w:space="0" w:color="4BACC6" w:themeColor="accent5"/>
+          <w:bottom w:val="single" w:sz="8" w:space="0" w:color="4BACC6" w:themeColor="accent5"/>
+          <w:right w:val="single" w:sz="8" w:space="0" w:color="4BACC6" w:themeColor="accent5"/>
+        </w:tcBorders>
+        <w:shd w:val="clear" w:color="auto" w:fill="D2EAF1" w:themeFill="accent5" w:themeFillTint="3F"/>
+      </w:tcPr>
+    </w:tblStylePr>
+    <w:tblStylePr w:type="band1Horz">
+      <w:tblPr/>
+      <w:tcPr>
+        <w:tcBorders>
+          <w:top w:val="single" w:sz="8" w:space="0" w:color="4BACC6" w:themeColor="accent5"/>
+          <w:left w:val="single" w:sz="8" w:space="0" w:color="4BACC6" w:themeColor="accent5"/>
+          <w:bottom w:val="single" w:sz="8" w:space="0" w:color="4BACC6" w:themeColor="accent5"/>
+          <w:right w:val="single" w:sz="8" w:space="0" w:color="4BACC6" w:themeColor="accent5"/>
+          <w:insideV w:val="single" w:sz="8" w:space="0" w:color="4BACC6" w:themeColor="accent5"/>
+        </w:tcBorders>
+        <w:shd w:val="clear" w:color="auto" w:fill="D2EAF1" w:themeFill="accent5" w:themeFillTint="3F"/>
+      </w:tcPr>
+    </w:tblStylePr>
+    <w:tblStylePr w:type="band2Horz">
+      <w:tblPr/>
+      <w:tcPr>
+        <w:tcBorders>
+          <w:top w:val="single" w:sz="8" w:space="0" w:color="4BACC6" w:themeColor="accent5"/>
+          <w:left w:val="single" w:sz="8" w:space="0" w:color="4BACC6" w:themeColor="accent5"/>
+          <w:bottom w:val="single" w:sz="8" w:space="0" w:color="4BACC6" w:themeColor="accent5"/>
+          <w:right w:val="single" w:sz="8" w:space="0" w:color="4BACC6" w:themeColor="accent5"/>
+          <w:insideV w:val="single" w:sz="8" w:space="0" w:color="4BACC6" w:themeColor="accent5"/>
+        </w:tcBorders>
+      </w:tcPr>
+    </w:tblStylePr>
+  </w:style>
+  <w:style w:type="table" w:styleId="Trameclaire-Accent5">
+    <w:name w:val="Light Shading Accent 5"/>
+    <w:basedOn w:val="TableauNormal"/>
+    <w:uiPriority w:val="60"/>
+    <w:rsid w:val="00CF2650"/>
+    <w:rPr>
+      <w:color w:val="31849B" w:themeColor="accent5" w:themeShade="BF"/>
+    </w:rPr>
+    <w:tblPr>
+      <w:tblStyleRowBandSize w:val="1"/>
+      <w:tblStyleColBandSize w:val="1"/>
+      <w:tblBorders>
+        <w:top w:val="single" w:sz="8" w:space="0" w:color="4BACC6" w:themeColor="accent5"/>
+        <w:bottom w:val="single" w:sz="8" w:space="0" w:color="4BACC6" w:themeColor="accent5"/>
+      </w:tblBorders>
+    </w:tblPr>
+    <w:tblStylePr w:type="firstRow">
+      <w:pPr>
+        <w:spacing w:before="0" w:after="0" w:line="240" w:lineRule="auto"/>
+      </w:pPr>
+      <w:rPr>
+        <w:b/>
+        <w:bCs/>
+      </w:rPr>
+      <w:tblPr/>
+      <w:tcPr>
+        <w:tcBorders>
+          <w:top w:val="single" w:sz="8" w:space="0" w:color="4BACC6" w:themeColor="accent5"/>
+          <w:left w:val="nil"/>
+          <w:bottom w:val="single" w:sz="8" w:space="0" w:color="4BACC6" w:themeColor="accent5"/>
+          <w:right w:val="nil"/>
+          <w:insideH w:val="nil"/>
+          <w:insideV w:val="nil"/>
+        </w:tcBorders>
+      </w:tcPr>
+    </w:tblStylePr>
+    <w:tblStylePr w:type="lastRow">
+      <w:pPr>
+        <w:spacing w:before="0" w:after="0" w:line="240" w:lineRule="auto"/>
+      </w:pPr>
+      <w:rPr>
+        <w:b/>
+        <w:bCs/>
+      </w:rPr>
+      <w:tblPr/>
+      <w:tcPr>
+        <w:tcBorders>
+          <w:top w:val="single" w:sz="8" w:space="0" w:color="4BACC6" w:themeColor="accent5"/>
+          <w:left w:val="nil"/>
+          <w:bottom w:val="single" w:sz="8" w:space="0" w:color="4BACC6" w:themeColor="accent5"/>
+          <w:right w:val="nil"/>
+          <w:insideH w:val="nil"/>
+          <w:insideV w:val="nil"/>
+        </w:tcBorders>
+      </w:tcPr>
+    </w:tblStylePr>
+    <w:tblStylePr w:type="firstCol">
+      <w:rPr>
+        <w:b/>
+        <w:bCs/>
+      </w:rPr>
+    </w:tblStylePr>
+    <w:tblStylePr w:type="lastCol">
+      <w:rPr>
+        <w:b/>
+        <w:bCs/>
+      </w:rPr>
+    </w:tblStylePr>
+    <w:tblStylePr w:type="band1Vert">
+      <w:tblPr/>
+      <w:tcPr>
+        <w:tcBorders>
+          <w:left w:val="nil"/>
+          <w:right w:val="nil"/>
+          <w:insideH w:val="nil"/>
+          <w:insideV w:val="nil"/>
+        </w:tcBorders>
+        <w:shd w:val="clear" w:color="auto" w:fill="D2EAF1" w:themeFill="accent5" w:themeFillTint="3F"/>
+      </w:tcPr>
+    </w:tblStylePr>
+    <w:tblStylePr w:type="band1Horz">
+      <w:tblPr/>
+      <w:tcPr>
+        <w:tcBorders>
+          <w:left w:val="nil"/>
+          <w:right w:val="nil"/>
+          <w:insideH w:val="nil"/>
+          <w:insideV w:val="nil"/>
+        </w:tcBorders>
+        <w:shd w:val="clear" w:color="auto" w:fill="D2EAF1" w:themeFill="accent5" w:themeFillTint="3F"/>
+      </w:tcPr>
+    </w:tblStylePr>
+  </w:style>
+  <w:style w:type="paragraph" w:styleId="TM1">
+    <w:name w:val="toc 1"/>
+    <w:basedOn w:val="Normal"/>
+    <w:next w:val="Normal"/>
+    <w:autoRedefine/>
+    <w:uiPriority w:val="39"/>
+    <w:unhideWhenUsed/>
+    <w:rsid w:val="00E04451"/>
+    <w:pPr>
+      <w:spacing w:after="100"/>
+    </w:pPr>
+  </w:style>
+  <w:style w:type="character" w:styleId="Lienhypertexte">
+    <w:name w:val="Hyperlink"/>
+    <w:basedOn w:val="Policepardfaut"/>
+    <w:uiPriority w:val="99"/>
+    <w:unhideWhenUsed/>
+    <w:rsid w:val="00E04451"/>
+    <w:rPr>
+      <w:color w:val="0000FF" w:themeColor="hyperlink"/>
+      <w:u w:val="single"/>
+    </w:rPr>
+  </w:style>
+</w:styles>
+</file>
+
 <file path=word/charts/chart1.xml><?xml version="1.0" encoding="utf-8"?>
-<c:chartSpace xmlns:c="http://schemas.openxmlformats.org/drawingml/2006/chart" xmlns:a="http://schemas.openxmlformats.org/drawingml/2006/main" xmlns:r="http://schemas.openxmlformats.org/officeDocument/2006/relationships" xmlns:c16r2="http://schemas.microsoft.com/office/drawing/2015/06/chart">
+<c:chartSpace xmlns:c="http://schemas.openxmlformats.org/drawingml/2006/chart" xmlns:a="http://schemas.openxmlformats.org/drawingml/2006/main" xmlns:r="http://schemas.openxmlformats.org/officeDocument/2006/relationships">
   <c:date1904 val="0"/>
   <c:lang val="fr-FR"/>
   <c:roundedCorners val="0"/>
@@ -5754,6 +7920,7 @@
           </a:p>
         </c:rich>
       </c:tx>
+      <c:layout/>
       <c:overlay val="0"/>
     </c:title>
     <c:autoTitleDeleted val="0"/>
@@ -5794,7 +7961,7 @@
                 <a:noFill/>
               </a:ln>
             </c:spPr>
-            <c:extLst>
+            <c:extLst xmlns:c16r2="http://schemas.microsoft.com/office/drawing/2015/06/chart">
               <c:ext xmlns:c16="http://schemas.microsoft.com/office/drawing/2014/chart" uri="{C3380CC4-5D6E-409C-BE32-E72D297353CC}">
                 <c16:uniqueId val="{00000001-B923-4B5F-90DD-8BCA1A158201}"/>
               </c:ext>
@@ -5811,7 +7978,7 @@
                 <a:noFill/>
               </a:ln>
             </c:spPr>
-            <c:extLst>
+            <c:extLst xmlns:c16r2="http://schemas.microsoft.com/office/drawing/2015/06/chart">
               <c:ext xmlns:c16="http://schemas.microsoft.com/office/drawing/2014/chart" uri="{C3380CC4-5D6E-409C-BE32-E72D297353CC}">
                 <c16:uniqueId val="{00000003-B923-4B5F-90DD-8BCA1A158201}"/>
               </c:ext>
@@ -5828,7 +7995,7 @@
                 <a:noFill/>
               </a:ln>
             </c:spPr>
-            <c:extLst>
+            <c:extLst xmlns:c16r2="http://schemas.microsoft.com/office/drawing/2015/06/chart">
               <c:ext xmlns:c16="http://schemas.microsoft.com/office/drawing/2014/chart" uri="{C3380CC4-5D6E-409C-BE32-E72D297353CC}">
                 <c16:uniqueId val="{00000005-B923-4B5F-90DD-8BCA1A158201}"/>
               </c:ext>
@@ -5845,7 +8012,7 @@
                 <a:noFill/>
               </a:ln>
             </c:spPr>
-            <c:extLst>
+            <c:extLst xmlns:c16r2="http://schemas.microsoft.com/office/drawing/2015/06/chart">
               <c:ext xmlns:c16="http://schemas.microsoft.com/office/drawing/2014/chart" uri="{C3380CC4-5D6E-409C-BE32-E72D297353CC}">
                 <c16:uniqueId val="{00000007-B923-4B5F-90DD-8BCA1A158201}"/>
               </c:ext>
@@ -5862,7 +8029,7 @@
                 <a:noFill/>
               </a:ln>
             </c:spPr>
-            <c:extLst>
+            <c:extLst xmlns:c16r2="http://schemas.microsoft.com/office/drawing/2015/06/chart">
               <c:ext xmlns:c16="http://schemas.microsoft.com/office/drawing/2014/chart" uri="{C3380CC4-5D6E-409C-BE32-E72D297353CC}">
                 <c16:uniqueId val="{00000009-B923-4B5F-90DD-8BCA1A158201}"/>
               </c:ext>
@@ -5876,7 +8043,7 @@
               </a:ln>
               <a:effectLst/>
             </c:spPr>
-            <c:dLblPos val="outEnd"/>
+            <c:dLblPos val="ctr"/>
             <c:showLegendKey val="0"/>
             <c:showVal val="0"/>
             <c:showCatName val="0"/>
@@ -5884,7 +8051,7 @@
             <c:showPercent val="0"/>
             <c:showBubbleSize val="1"/>
             <c:showLeaderLines val="0"/>
-            <c:extLst>
+            <c:extLst xmlns:c16r2="http://schemas.microsoft.com/office/drawing/2015/06/chart">
               <c:ext xmlns:c15="http://schemas.microsoft.com/office/drawing/2012/chart" uri="{CE6537A1-D6FC-4f65-9D91-7224C49458BB}"/>
             </c:extLst>
           </c:dLbls>
@@ -5935,14 +8102,14 @@
               </c:numCache>
             </c:numRef>
           </c:val>
-          <c:extLst>
+          <c:extLst xmlns:c16r2="http://schemas.microsoft.com/office/drawing/2015/06/chart">
             <c:ext xmlns:c16="http://schemas.microsoft.com/office/drawing/2014/chart" uri="{C3380CC4-5D6E-409C-BE32-E72D297353CC}">
               <c16:uniqueId val="{0000000A-B923-4B5F-90DD-8BCA1A158201}"/>
             </c:ext>
           </c:extLst>
         </c:ser>
         <c:dLbls>
-          <c:dLblPos val="outEnd"/>
+          <c:dLblPos val="ctr"/>
           <c:showLegendKey val="0"/>
           <c:showVal val="1"/>
           <c:showCatName val="0"/>
@@ -5964,6 +8131,7 @@
     </c:plotArea>
     <c:legend>
       <c:legendPos val="r"/>
+      <c:layout/>
       <c:overlay val="0"/>
       <c:spPr>
         <a:noFill/>
@@ -5989,7 +8157,7 @@
 </file>
 
 <file path=word/charts/chart2.xml><?xml version="1.0" encoding="utf-8"?>
-<c:chartSpace xmlns:c="http://schemas.openxmlformats.org/drawingml/2006/chart" xmlns:a="http://schemas.openxmlformats.org/drawingml/2006/main" xmlns:r="http://schemas.openxmlformats.org/officeDocument/2006/relationships" xmlns:c16r2="http://schemas.microsoft.com/office/drawing/2015/06/chart">
+<c:chartSpace xmlns:c="http://schemas.openxmlformats.org/drawingml/2006/chart" xmlns:a="http://schemas.openxmlformats.org/drawingml/2006/main" xmlns:r="http://schemas.openxmlformats.org/officeDocument/2006/relationships">
   <c:date1904 val="1"/>
   <c:lang val="fr-FR"/>
   <c:roundedCorners val="0"/>
@@ -6031,6 +8199,7 @@
           </a:p>
         </c:rich>
       </c:tx>
+      <c:layout/>
       <c:overlay val="0"/>
     </c:title>
     <c:autoTitleDeleted val="0"/>
@@ -6071,7 +8240,7 @@
                 <a:noFill/>
               </a:ln>
             </c:spPr>
-            <c:extLst>
+            <c:extLst xmlns:c16r2="http://schemas.microsoft.com/office/drawing/2015/06/chart">
               <c:ext xmlns:c16="http://schemas.microsoft.com/office/drawing/2014/chart" uri="{C3380CC4-5D6E-409C-BE32-E72D297353CC}">
                 <c16:uniqueId val="{00000001-5A23-45F9-9875-5A5A15BBE670}"/>
               </c:ext>
@@ -6088,7 +8257,7 @@
                 <a:noFill/>
               </a:ln>
             </c:spPr>
-            <c:extLst>
+            <c:extLst xmlns:c16r2="http://schemas.microsoft.com/office/drawing/2015/06/chart">
               <c:ext xmlns:c16="http://schemas.microsoft.com/office/drawing/2014/chart" uri="{C3380CC4-5D6E-409C-BE32-E72D297353CC}">
                 <c16:uniqueId val="{00000003-5A23-45F9-9875-5A5A15BBE670}"/>
               </c:ext>
@@ -6105,7 +8274,7 @@
                 <a:noFill/>
               </a:ln>
             </c:spPr>
-            <c:extLst>
+            <c:extLst xmlns:c16r2="http://schemas.microsoft.com/office/drawing/2015/06/chart">
               <c:ext xmlns:c16="http://schemas.microsoft.com/office/drawing/2014/chart" uri="{C3380CC4-5D6E-409C-BE32-E72D297353CC}">
                 <c16:uniqueId val="{00000005-5A23-45F9-9875-5A5A15BBE670}"/>
               </c:ext>
@@ -6119,7 +8288,7 @@
               </a:ln>
               <a:effectLst/>
             </c:spPr>
-            <c:dLblPos val="outEnd"/>
+            <c:dLblPos val="ctr"/>
             <c:showLegendKey val="0"/>
             <c:showVal val="0"/>
             <c:showCatName val="0"/>
@@ -6127,7 +8296,7 @@
             <c:showPercent val="0"/>
             <c:showBubbleSize val="1"/>
             <c:showLeaderLines val="0"/>
-            <c:extLst>
+            <c:extLst xmlns:c16r2="http://schemas.microsoft.com/office/drawing/2015/06/chart">
               <c:ext xmlns:c15="http://schemas.microsoft.com/office/drawing/2012/chart" uri="{CE6537A1-D6FC-4f65-9D91-7224C49458BB}"/>
             </c:extLst>
           </c:dLbls>
@@ -6166,14 +8335,14 @@
               </c:numCache>
             </c:numRef>
           </c:val>
-          <c:extLst>
+          <c:extLst xmlns:c16r2="http://schemas.microsoft.com/office/drawing/2015/06/chart">
             <c:ext xmlns:c16="http://schemas.microsoft.com/office/drawing/2014/chart" uri="{C3380CC4-5D6E-409C-BE32-E72D297353CC}">
               <c16:uniqueId val="{00000006-5A23-45F9-9875-5A5A15BBE670}"/>
             </c:ext>
           </c:extLst>
         </c:ser>
         <c:dLbls>
-          <c:dLblPos val="outEnd"/>
+          <c:dLblPos val="ctr"/>
           <c:showLegendKey val="0"/>
           <c:showVal val="1"/>
           <c:showCatName val="0"/>
@@ -6195,6 +8364,7 @@
     </c:plotArea>
     <c:legend>
       <c:legendPos val="r"/>
+      <c:layout/>
       <c:overlay val="0"/>
       <c:spPr>
         <a:noFill/>
@@ -6509,7 +8679,7 @@
 </file>
 
 <file path=customXml/itemProps1.xml><?xml version="1.0" encoding="utf-8"?>
-<ds:datastoreItem xmlns:ds="http://schemas.openxmlformats.org/officeDocument/2006/customXml" ds:itemID="{0D5EAB57-19FF-4C31-92F5-49EF32AF5143}">
+<ds:datastoreItem xmlns:ds="http://schemas.openxmlformats.org/officeDocument/2006/customXml" ds:itemID="{7F2E3F67-C247-4DB5-A278-294165FC52CE}">
   <ds:schemaRefs>
     <ds:schemaRef ds:uri="http://schemas.openxmlformats.org/officeDocument/2006/bibliography"/>
   </ds:schemaRefs>

</xml_diff>

<commit_message>
+ add version to the report + add description to the report + Update of the docx template + add table for volumes
</commit_message>
<xml_diff>
--- a/src/main/resources/template/code-analysis-template.docx
+++ b/src/main/resources/template/code-analysis-template.docx
@@ -66,6 +66,24 @@
                 <w:rStyle w:val="Titredulivre"/>
               </w:rPr>
               <w:t>XX-PROJECTNAME-XX</w:t>
+            </w:r>
+          </w:p>
+          <w:p>
+            <w:pPr>
+              <w:pStyle w:val="Sous-titre"/>
+              <w:rPr>
+                <w:rStyle w:val="Titredulivre"/>
+                <w:color w:val="4BACC6" w:themeColor="accent5"/>
+                <w:sz w:val="48"/>
+              </w:rPr>
+            </w:pPr>
+            <w:r>
+              <w:rPr>
+                <w:rStyle w:val="Titredulivre"/>
+                <w:color w:val="4BACC6" w:themeColor="accent5"/>
+                <w:sz w:val="48"/>
+              </w:rPr>
+              <w:t>Version XX-VERSION-XX</w:t>
             </w:r>
           </w:p>
           <w:p>
@@ -231,7 +249,7 @@
         <w:br w:type="page"/>
       </w:r>
     </w:p>
-    <w:bookmarkStart w:id="1" w:name="_Toc487646583" w:displacedByCustomXml="next"/>
+    <w:bookmarkStart w:id="1" w:name="_Toc492382915" w:displacedByCustomXml="next"/>
     <w:sdt>
       <w:sdtPr>
         <w:rPr>
@@ -271,9 +289,6 @@
         <w:p>
           <w:pPr>
             <w:pStyle w:val="TM1"/>
-            <w:tabs>
-              <w:tab w:val="right" w:leader="dot" w:pos="9628"/>
-            </w:tabs>
             <w:rPr>
               <w:noProof/>
               <w:sz w:val="22"/>
@@ -290,7 +305,7 @@
           <w:r>
             <w:fldChar w:fldCharType="separate"/>
           </w:r>
-          <w:hyperlink w:anchor="_Toc487646583" w:history="1">
+          <w:hyperlink w:anchor="_Toc492382915" w:history="1">
             <w:r>
               <w:rPr>
                 <w:rStyle w:val="Lienhypertexte"/>
@@ -317,7 +332,7 @@
                 <w:noProof/>
                 <w:webHidden/>
               </w:rPr>
-              <w:instrText xml:space="preserve"> PAGEREF _Toc487646583 \h </w:instrText>
+              <w:instrText xml:space="preserve"> PAGEREF _Toc492382915 \h </w:instrText>
             </w:r>
             <w:r>
               <w:rPr>
@@ -351,9 +366,6 @@
         <w:p>
           <w:pPr>
             <w:pStyle w:val="TM1"/>
-            <w:tabs>
-              <w:tab w:val="right" w:leader="dot" w:pos="9628"/>
-            </w:tabs>
             <w:rPr>
               <w:noProof/>
               <w:sz w:val="22"/>
@@ -361,11 +373,12 @@
               <w:lang w:eastAsia="fr-FR"/>
             </w:rPr>
           </w:pPr>
-          <w:hyperlink w:anchor="_Toc487646584" w:history="1">
+          <w:hyperlink w:anchor="_Toc492382916" w:history="1">
             <w:r>
               <w:rPr>
                 <w:rStyle w:val="Lienhypertexte"/>
                 <w:noProof/>
+                <w:lang w:val="en-US"/>
               </w:rPr>
               <w:t>Introduction</w:t>
             </w:r>
@@ -388,7 +401,7 @@
                 <w:noProof/>
                 <w:webHidden/>
               </w:rPr>
-              <w:instrText xml:space="preserve"> PAGEREF _Toc487646584 \h </w:instrText>
+              <w:instrText xml:space="preserve"> PAGEREF _Toc492382916 \h </w:instrText>
             </w:r>
             <w:r>
               <w:rPr>
@@ -422,9 +435,6 @@
         <w:p>
           <w:pPr>
             <w:pStyle w:val="TM1"/>
-            <w:tabs>
-              <w:tab w:val="right" w:leader="dot" w:pos="9628"/>
-            </w:tabs>
             <w:rPr>
               <w:noProof/>
               <w:sz w:val="22"/>
@@ -432,7 +442,7 @@
               <w:lang w:eastAsia="fr-FR"/>
             </w:rPr>
           </w:pPr>
-          <w:hyperlink w:anchor="_Toc487646585" w:history="1">
+          <w:hyperlink w:anchor="_Toc492382917" w:history="1">
             <w:r>
               <w:rPr>
                 <w:rStyle w:val="Lienhypertexte"/>
@@ -459,7 +469,7 @@
                 <w:noProof/>
                 <w:webHidden/>
               </w:rPr>
-              <w:instrText xml:space="preserve"> PAGEREF _Toc487646585 \h </w:instrText>
+              <w:instrText xml:space="preserve"> PAGEREF _Toc492382917 \h </w:instrText>
             </w:r>
             <w:r>
               <w:rPr>
@@ -493,9 +503,6 @@
         <w:p>
           <w:pPr>
             <w:pStyle w:val="TM1"/>
-            <w:tabs>
-              <w:tab w:val="right" w:leader="dot" w:pos="9628"/>
-            </w:tabs>
             <w:rPr>
               <w:noProof/>
               <w:sz w:val="22"/>
@@ -503,7 +510,7 @@
               <w:lang w:eastAsia="fr-FR"/>
             </w:rPr>
           </w:pPr>
-          <w:hyperlink w:anchor="_Toc487646586" w:history="1">
+          <w:hyperlink w:anchor="_Toc492382918" w:history="1">
             <w:r>
               <w:rPr>
                 <w:rStyle w:val="Lienhypertexte"/>
@@ -530,7 +537,7 @@
                 <w:noProof/>
                 <w:webHidden/>
               </w:rPr>
-              <w:instrText xml:space="preserve"> PAGEREF _Toc487646586 \h </w:instrText>
+              <w:instrText xml:space="preserve"> PAGEREF _Toc492382918 \h </w:instrText>
             </w:r>
             <w:r>
               <w:rPr>
@@ -564,9 +571,6 @@
         <w:p>
           <w:pPr>
             <w:pStyle w:val="TM1"/>
-            <w:tabs>
-              <w:tab w:val="right" w:leader="dot" w:pos="9628"/>
-            </w:tabs>
             <w:rPr>
               <w:noProof/>
               <w:sz w:val="22"/>
@@ -574,14 +578,14 @@
               <w:lang w:eastAsia="fr-FR"/>
             </w:rPr>
           </w:pPr>
-          <w:hyperlink w:anchor="_Toc487646587" w:history="1">
+          <w:hyperlink w:anchor="_Toc492382919" w:history="1">
             <w:r>
               <w:rPr>
                 <w:rStyle w:val="Lienhypertexte"/>
                 <w:noProof/>
                 <w:lang w:val="en-US"/>
               </w:rPr>
-              <w:t>Issues count by severity and type</w:t>
+              <w:t>Volume</w:t>
             </w:r>
             <w:r>
               <w:rPr>
@@ -602,7 +606,7 @@
                 <w:noProof/>
                 <w:webHidden/>
               </w:rPr>
-              <w:instrText xml:space="preserve"> PAGEREF _Toc487646587 \h </w:instrText>
+              <w:instrText xml:space="preserve"> PAGEREF _Toc492382919 \h </w:instrText>
             </w:r>
             <w:r>
               <w:rPr>
@@ -636,9 +640,6 @@
         <w:p>
           <w:pPr>
             <w:pStyle w:val="TM1"/>
-            <w:tabs>
-              <w:tab w:val="right" w:leader="dot" w:pos="9628"/>
-            </w:tabs>
             <w:rPr>
               <w:noProof/>
               <w:sz w:val="22"/>
@@ -646,13 +647,14 @@
               <w:lang w:eastAsia="fr-FR"/>
             </w:rPr>
           </w:pPr>
-          <w:hyperlink w:anchor="_Toc487646588" w:history="1">
+          <w:hyperlink w:anchor="_Toc492382920" w:history="1">
             <w:r>
               <w:rPr>
                 <w:rStyle w:val="Lienhypertexte"/>
                 <w:noProof/>
-              </w:rPr>
-              <w:t>Charts</w:t>
+                <w:lang w:val="en-US"/>
+              </w:rPr>
+              <w:t>Issues count by severity and type</w:t>
             </w:r>
             <w:r>
               <w:rPr>
@@ -673,7 +675,7 @@
                 <w:noProof/>
                 <w:webHidden/>
               </w:rPr>
-              <w:instrText xml:space="preserve"> PAGEREF _Toc487646588 \h </w:instrText>
+              <w:instrText xml:space="preserve"> PAGEREF _Toc492382920 \h </w:instrText>
             </w:r>
             <w:r>
               <w:rPr>
@@ -707,9 +709,6 @@
         <w:p>
           <w:pPr>
             <w:pStyle w:val="TM1"/>
-            <w:tabs>
-              <w:tab w:val="right" w:leader="dot" w:pos="9628"/>
-            </w:tabs>
             <w:rPr>
               <w:noProof/>
               <w:sz w:val="22"/>
@@ -717,13 +716,14 @@
               <w:lang w:eastAsia="fr-FR"/>
             </w:rPr>
           </w:pPr>
-          <w:hyperlink w:anchor="_Toc487646589" w:history="1">
+          <w:hyperlink w:anchor="_Toc492382921" w:history="1">
             <w:r>
               <w:rPr>
                 <w:rStyle w:val="Lienhypertexte"/>
                 <w:noProof/>
-              </w:rPr>
-              <w:t>Issues</w:t>
+                <w:lang w:val="en-US"/>
+              </w:rPr>
+              <w:t>Charts</w:t>
             </w:r>
             <w:r>
               <w:rPr>
@@ -744,7 +744,76 @@
                 <w:noProof/>
                 <w:webHidden/>
               </w:rPr>
-              <w:instrText xml:space="preserve"> PAGEREF _Toc487646589 \h </w:instrText>
+              <w:instrText xml:space="preserve"> PAGEREF _Toc492382921 \h </w:instrText>
+            </w:r>
+            <w:r>
+              <w:rPr>
+                <w:noProof/>
+                <w:webHidden/>
+              </w:rPr>
+            </w:r>
+            <w:r>
+              <w:rPr>
+                <w:noProof/>
+                <w:webHidden/>
+              </w:rPr>
+              <w:fldChar w:fldCharType="separate"/>
+            </w:r>
+            <w:r>
+              <w:rPr>
+                <w:noProof/>
+                <w:webHidden/>
+              </w:rPr>
+              <w:t>2</w:t>
+            </w:r>
+            <w:r>
+              <w:rPr>
+                <w:noProof/>
+                <w:webHidden/>
+              </w:rPr>
+              <w:fldChar w:fldCharType="end"/>
+            </w:r>
+          </w:hyperlink>
+        </w:p>
+        <w:p>
+          <w:pPr>
+            <w:pStyle w:val="TM1"/>
+            <w:rPr>
+              <w:noProof/>
+              <w:sz w:val="22"/>
+              <w:szCs w:val="22"/>
+              <w:lang w:eastAsia="fr-FR"/>
+            </w:rPr>
+          </w:pPr>
+          <w:hyperlink w:anchor="_Toc492382922" w:history="1">
+            <w:r>
+              <w:rPr>
+                <w:rStyle w:val="Lienhypertexte"/>
+                <w:noProof/>
+                <w:lang w:val="en-US"/>
+              </w:rPr>
+              <w:t>Issues</w:t>
+            </w:r>
+            <w:r>
+              <w:rPr>
+                <w:noProof/>
+                <w:webHidden/>
+              </w:rPr>
+              <w:tab/>
+            </w:r>
+            <w:r>
+              <w:rPr>
+                <w:noProof/>
+                <w:webHidden/>
+              </w:rPr>
+              <w:fldChar w:fldCharType="begin"/>
+            </w:r>
+            <w:r>
+              <w:rPr>
+                <w:noProof/>
+                <w:webHidden/>
+              </w:rPr>
+              <w:instrText xml:space="preserve"> PAGEREF _Toc492382922 \h </w:instrText>
             </w:r>
             <w:r>
               <w:rPr>
@@ -810,7 +879,7 @@
         </w:rPr>
       </w:pPr>
       <w:bookmarkStart w:id="3" w:name="_Toc481744297"/>
-      <w:bookmarkStart w:id="4" w:name="_Toc487646584"/>
+      <w:bookmarkStart w:id="4" w:name="_Toc492382916"/>
       <w:bookmarkEnd w:id="3"/>
       <w:r>
         <w:rPr>
@@ -842,9 +911,22 @@
     </w:p>
     <w:p>
       <w:pPr>
+        <w:rPr>
+          <w:lang w:val="en-US"/>
+        </w:rPr>
+      </w:pPr>
+      <w:r>
+        <w:rPr>
+          <w:lang w:val="en-US"/>
+        </w:rPr>
+        <w:t>XX-DESCRIPTION-XX</w:t>
+      </w:r>
+    </w:p>
+    <w:p>
+      <w:pPr>
         <w:pStyle w:val="Titre1"/>
       </w:pPr>
-      <w:bookmarkStart w:id="5" w:name="_Toc487646585"/>
+      <w:bookmarkStart w:id="5" w:name="_Toc492382917"/>
       <w:r>
         <w:t>Configuration</w:t>
       </w:r>
@@ -954,7 +1036,7 @@
         <w:pStyle w:val="Titre1"/>
       </w:pPr>
       <w:bookmarkStart w:id="6" w:name="_Toc481744298"/>
-      <w:bookmarkStart w:id="7" w:name="_Toc487646586"/>
+      <w:bookmarkStart w:id="7" w:name="_Toc492382918"/>
       <w:bookmarkEnd w:id="6"/>
       <w:r>
         <w:t>Synthesis</w:t>
@@ -969,12 +1051,12 @@
         <w:tblCaption w:val="TT-SYNTHESIS-TT"/>
       </w:tblPr>
       <w:tblGrid>
-        <w:gridCol w:w="1763"/>
-        <w:gridCol w:w="1562"/>
-        <w:gridCol w:w="1339"/>
-        <w:gridCol w:w="1961"/>
-        <w:gridCol w:w="1503"/>
-        <w:gridCol w:w="1726"/>
+        <w:gridCol w:w="1734"/>
+        <w:gridCol w:w="1533"/>
+        <w:gridCol w:w="1310"/>
+        <w:gridCol w:w="2106"/>
+        <w:gridCol w:w="1474"/>
+        <w:gridCol w:w="1697"/>
       </w:tblGrid>
       <w:tr>
         <w:trPr>
@@ -1273,7 +1355,25 @@
                 <w:sz w:val="24"/>
                 <w:szCs w:val="24"/>
               </w:rPr>
-              <w:t>XX-MAINTAINBILITY-XX</w:t>
+              <w:t>XX-MAINTAIN</w:t>
+            </w:r>
+            <w:r>
+              <w:rPr>
+                <w:b/>
+                <w:bCs/>
+                <w:sz w:val="24"/>
+                <w:szCs w:val="24"/>
+              </w:rPr>
+              <w:t>A</w:t>
+            </w:r>
+            <w:r>
+              <w:rPr>
+                <w:b/>
+                <w:bCs/>
+                <w:sz w:val="24"/>
+                <w:szCs w:val="24"/>
+              </w:rPr>
+              <w:t>BILITY-XX</w:t>
             </w:r>
           </w:p>
           <w:p>
@@ -1375,13 +1475,13 @@
           <w:lang w:val="en-US"/>
         </w:rPr>
       </w:pPr>
-      <w:bookmarkStart w:id="9" w:name="_Toc487646587"/>
+      <w:bookmarkStart w:id="9" w:name="_Toc492382919"/>
       <w:bookmarkEnd w:id="8"/>
       <w:r>
         <w:rPr>
           <w:lang w:val="en-US"/>
         </w:rPr>
-        <w:t>Issues count by severity and type</w:t>
+        <w:t>Volume</w:t>
       </w:r>
       <w:bookmarkEnd w:id="9"/>
     </w:p>
@@ -1412,12 +1512,17 @@
                 <w:color w:val="auto"/>
               </w:rPr>
             </w:pPr>
-            <w:bookmarkStart w:id="10" w:name="technicalDebt"/>
             <w:r>
               <w:rPr>
                 <w:color w:val="auto"/>
               </w:rPr>
-              <w:t>$ISSUES_COUNTS</w:t>
+              <w:t>$</w:t>
+            </w:r>
+            <w:r>
+              <w:rPr>
+                <w:color w:val="auto"/>
+              </w:rPr>
+              <w:t>VOLUME</w:t>
             </w:r>
           </w:p>
         </w:tc>
@@ -1426,27 +1531,91 @@
     <w:p>
       <w:pPr>
         <w:pStyle w:val="Titre1"/>
+        <w:rPr>
+          <w:lang w:val="en-US"/>
+        </w:rPr>
       </w:pPr>
-      <w:bookmarkStart w:id="11" w:name="_Toc487646588"/>
+      <w:bookmarkStart w:id="10" w:name="_Toc492382920"/>
+      <w:r>
+        <w:rPr>
+          <w:lang w:val="en-US"/>
+        </w:rPr>
+        <w:t>Issues count by severity and type</w:t>
+      </w:r>
       <w:bookmarkEnd w:id="10"/>
+    </w:p>
+    <w:tbl>
+      <w:tblPr>
+        <w:tblStyle w:val="Trameclaire-Accent5"/>
+        <w:tblW w:w="5000" w:type="pct"/>
+        <w:tblLook w:val="0420" w:firstRow="1" w:lastRow="0" w:firstColumn="0" w:lastColumn="0" w:noHBand="0" w:noVBand="1"/>
+        <w:tblCaption w:val="TT-CATEGORIES-TT"/>
+      </w:tblPr>
+      <w:tblGrid>
+        <w:gridCol w:w="9854"/>
+      </w:tblGrid>
+      <w:tr>
+        <w:trPr>
+          <w:cnfStyle w:val="100000000000" w:firstRow="1" w:lastRow="0" w:firstColumn="0" w:lastColumn="0" w:oddVBand="0" w:evenVBand="0" w:oddHBand="0" w:evenHBand="0" w:firstRowFirstColumn="0" w:firstRowLastColumn="0" w:lastRowFirstColumn="0" w:lastRowLastColumn="0"/>
+          <w:trHeight w:val="567"/>
+        </w:trPr>
+        <w:tc>
+          <w:tcPr>
+            <w:tcW w:w="9854" w:type="dxa"/>
+            <w:vAlign w:val="center"/>
+          </w:tcPr>
+          <w:p>
+            <w:pPr>
+              <w:jc w:val="center"/>
+              <w:rPr>
+                <w:color w:val="auto"/>
+                <w:lang w:val="en-US"/>
+              </w:rPr>
+            </w:pPr>
+            <w:bookmarkStart w:id="11" w:name="technicalDebt"/>
+            <w:r>
+              <w:rPr>
+                <w:color w:val="auto"/>
+                <w:lang w:val="en-US"/>
+              </w:rPr>
+              <w:t>$ISSUES_COUNTS</w:t>
+            </w:r>
+          </w:p>
+        </w:tc>
+      </w:tr>
+    </w:tbl>
+    <w:p>
+      <w:pPr>
+        <w:pStyle w:val="Titre1"/>
+        <w:rPr>
+          <w:lang w:val="en-US"/>
+        </w:rPr>
+      </w:pPr>
+      <w:bookmarkStart w:id="12" w:name="_Toc492382921"/>
+      <w:bookmarkEnd w:id="11"/>
       <w:r>
+        <w:rPr>
+          <w:lang w:val="en-US"/>
+        </w:rPr>
         <w:t>Charts</w:t>
       </w:r>
-      <w:bookmarkEnd w:id="11"/>
+      <w:bookmarkEnd w:id="12"/>
     </w:p>
     <w:p>
       <w:pPr>
         <w:jc w:val="center"/>
+        <w:rPr>
+          <w:lang w:val="en-US"/>
+        </w:rPr>
       </w:pPr>
-      <w:bookmarkStart w:id="12" w:name="issuesPerSeverity"/>
+      <w:bookmarkStart w:id="13" w:name="issuesPerSeverity"/>
       <w:r>
         <w:rPr>
           <w:noProof/>
           <w:lang w:eastAsia="fr-FR"/>
         </w:rPr>
-        <w:lastRenderedPageBreak/>
         <w:drawing>
-          <wp:inline distT="0" distB="0" distL="0" distR="0" wp14:anchorId="332F8A33" wp14:editId="41D59B0C">
+          <wp:inline distT="0" distB="0" distL="0" distR="0" wp14:anchorId="011C5E67" wp14:editId="385E3E54">
             <wp:extent cx="5934710" cy="3239135"/>
             <wp:effectExtent l="0" t="0" r="0" b="0"/>
             <wp:docPr id="1" name="Graphique 1"/>
@@ -1459,15 +1628,15 @@
           </wp:inline>
         </w:drawing>
       </w:r>
-      <w:bookmarkStart w:id="13" w:name="issuesPerType"/>
-      <w:bookmarkEnd w:id="12"/>
+      <w:bookmarkStart w:id="14" w:name="issuesPerType"/>
+      <w:bookmarkEnd w:id="13"/>
       <w:r>
         <w:rPr>
           <w:noProof/>
           <w:lang w:eastAsia="fr-FR"/>
         </w:rPr>
         <w:drawing>
-          <wp:inline distT="0" distB="0" distL="0" distR="0" wp14:anchorId="3AA9F101" wp14:editId="248F7E72">
+          <wp:inline distT="0" distB="0" distL="0" distR="0" wp14:anchorId="1289FD1A" wp14:editId="52BF928E">
             <wp:extent cx="5934710" cy="3239135"/>
             <wp:effectExtent l="0" t="0" r="0" b="0"/>
             <wp:docPr id="2" name="Graphique 2"/>
@@ -1480,17 +1649,23 @@
           </wp:inline>
         </w:drawing>
       </w:r>
-      <w:bookmarkEnd w:id="13"/>
+      <w:bookmarkEnd w:id="14"/>
     </w:p>
     <w:p>
       <w:pPr>
         <w:pStyle w:val="Titre1"/>
+        <w:rPr>
+          <w:lang w:val="en-US"/>
+        </w:rPr>
       </w:pPr>
-      <w:bookmarkStart w:id="14" w:name="_Toc487646589"/>
+      <w:bookmarkStart w:id="15" w:name="_Toc492382922"/>
       <w:r>
+        <w:rPr>
+          <w:lang w:val="en-US"/>
+        </w:rPr>
         <w:t>Issues</w:t>
       </w:r>
-      <w:bookmarkEnd w:id="14"/>
+      <w:bookmarkEnd w:id="15"/>
     </w:p>
     <w:tbl>
       <w:tblPr>
@@ -1518,13 +1693,15 @@
               <w:rPr>
                 <w:color w:val="auto"/>
                 <w:sz w:val="22"/>
+                <w:lang w:val="en-US"/>
               </w:rPr>
             </w:pPr>
-            <w:bookmarkStart w:id="15" w:name="issuesDetails"/>
+            <w:bookmarkStart w:id="16" w:name="issuesDetails"/>
             <w:r>
               <w:rPr>
                 <w:color w:val="auto"/>
                 <w:sz w:val="22"/>
+                <w:lang w:val="en-US"/>
               </w:rPr>
               <w:t>$ISSUES_DETAILS</w:t>
             </w:r>
@@ -1533,9 +1710,14 @@
       </w:tr>
     </w:tbl>
     <w:p>
-      <w:bookmarkStart w:id="16" w:name="_Toc481744304"/>
-      <w:bookmarkEnd w:id="15"/>
+      <w:pPr>
+        <w:rPr>
+          <w:lang w:val="en-US"/>
+        </w:rPr>
+      </w:pPr>
+      <w:bookmarkStart w:id="17" w:name="_Toc481744304"/>
       <w:bookmarkEnd w:id="16"/>
+      <w:bookmarkEnd w:id="17"/>
     </w:p>
     <w:sectPr>
       <w:headerReference w:type="default" r:id="rId11"/>
@@ -1675,7 +1857,7 @@
                                   <w:sz w:val="72"/>
                                   <w:szCs w:val="72"/>
                                 </w:rPr>
-                                <w:t>3</w:t>
+                                <w:t>1</w:t>
                               </w:r>
                               <w:r>
                                 <w:rPr>
@@ -1753,7 +1935,7 @@
                             <w:sz w:val="72"/>
                             <w:szCs w:val="72"/>
                           </w:rPr>
-                          <w:t>3</w:t>
+                          <w:t>1</w:t>
                         </w:r>
                         <w:r>
                           <w:rPr>
@@ -4581,8 +4763,11 @@
     <w:autoRedefine/>
     <w:uiPriority w:val="39"/>
     <w:unhideWhenUsed/>
-    <w:rsid w:val="00E04451"/>
+    <w:rsid w:val="00BB4162"/>
     <w:pPr>
+      <w:tabs>
+        <w:tab w:val="right" w:leader="dot" w:pos="9628"/>
+      </w:tabs>
       <w:spacing w:after="100"/>
     </w:pPr>
   </w:style>
@@ -4604,16 +4789,17 @@
     <w:link w:val="Sous-titreCar"/>
     <w:uiPriority w:val="11"/>
     <w:qFormat/>
-    <w:rsid w:val="001F5FAC"/>
+    <w:rsid w:val="00BB4162"/>
     <w:pPr>
-      <w:spacing w:after="1000" w:line="240" w:lineRule="auto"/>
+      <w:spacing w:before="80" w:line="240" w:lineRule="auto"/>
+      <w:jc w:val="center"/>
     </w:pPr>
     <w:rPr>
       <w:caps/>
-      <w:color w:val="595959" w:themeColor="text1" w:themeTint="A6"/>
+      <w:color w:val="4BACC6" w:themeColor="accent5"/>
       <w:spacing w:val="10"/>
-      <w:sz w:val="24"/>
-      <w:szCs w:val="24"/>
+      <w:sz w:val="48"/>
+      <w:szCs w:val="48"/>
     </w:rPr>
   </w:style>
   <w:style w:type="character" w:customStyle="1" w:styleId="Sous-titreCar">
@@ -4621,13 +4807,13 @@
     <w:basedOn w:val="Policepardfaut"/>
     <w:link w:val="Sous-titre"/>
     <w:uiPriority w:val="11"/>
-    <w:rsid w:val="001F5FAC"/>
+    <w:rsid w:val="00BB4162"/>
     <w:rPr>
       <w:caps/>
-      <w:color w:val="595959" w:themeColor="text1" w:themeTint="A6"/>
+      <w:color w:val="4BACC6" w:themeColor="accent5"/>
       <w:spacing w:val="10"/>
-      <w:sz w:val="24"/>
-      <w:szCs w:val="24"/>
+      <w:sz w:val="48"/>
+      <w:szCs w:val="48"/>
     </w:rPr>
   </w:style>
   <w:style w:type="character" w:styleId="lev">
@@ -7040,8 +7226,11 @@
     <w:autoRedefine/>
     <w:uiPriority w:val="39"/>
     <w:unhideWhenUsed/>
-    <w:rsid w:val="00E04451"/>
+    <w:rsid w:val="00BB4162"/>
     <w:pPr>
+      <w:tabs>
+        <w:tab w:val="right" w:leader="dot" w:pos="9628"/>
+      </w:tabs>
       <w:spacing w:after="100"/>
     </w:pPr>
   </w:style>
@@ -7063,16 +7252,17 @@
     <w:link w:val="Sous-titreCar"/>
     <w:uiPriority w:val="11"/>
     <w:qFormat/>
-    <w:rsid w:val="001F5FAC"/>
+    <w:rsid w:val="00BB4162"/>
     <w:pPr>
-      <w:spacing w:after="1000" w:line="240" w:lineRule="auto"/>
+      <w:spacing w:before="80" w:line="240" w:lineRule="auto"/>
+      <w:jc w:val="center"/>
     </w:pPr>
     <w:rPr>
       <w:caps/>
-      <w:color w:val="595959" w:themeColor="text1" w:themeTint="A6"/>
+      <w:color w:val="4BACC6" w:themeColor="accent5"/>
       <w:spacing w:val="10"/>
-      <w:sz w:val="24"/>
-      <w:szCs w:val="24"/>
+      <w:sz w:val="48"/>
+      <w:szCs w:val="48"/>
     </w:rPr>
   </w:style>
   <w:style w:type="character" w:customStyle="1" w:styleId="Sous-titreCar">
@@ -7080,13 +7270,13 @@
     <w:basedOn w:val="Policepardfaut"/>
     <w:link w:val="Sous-titre"/>
     <w:uiPriority w:val="11"/>
-    <w:rsid w:val="001F5FAC"/>
+    <w:rsid w:val="00BB4162"/>
     <w:rPr>
       <w:caps/>
-      <w:color w:val="595959" w:themeColor="text1" w:themeTint="A6"/>
+      <w:color w:val="4BACC6" w:themeColor="accent5"/>
       <w:spacing w:val="10"/>
-      <w:sz w:val="24"/>
-      <w:szCs w:val="24"/>
+      <w:sz w:val="48"/>
+      <w:szCs w:val="48"/>
     </w:rPr>
   </w:style>
   <w:style w:type="character" w:styleId="lev">
@@ -8033,7 +8223,7 @@
 </file>
 
 <file path=customXml/itemProps1.xml><?xml version="1.0" encoding="utf-8"?>
-<ds:datastoreItem xmlns:ds="http://schemas.openxmlformats.org/officeDocument/2006/customXml" ds:itemID="{F3892A42-A4E7-4DC7-BFD3-3B143859A845}">
+<ds:datastoreItem xmlns:ds="http://schemas.openxmlformats.org/officeDocument/2006/customXml" ds:itemID="{5D1BB4A4-19C1-425E-9E85-1D321D0AEA44}">
   <ds:schemaRefs>
     <ds:schemaRef ds:uri="http://schemas.openxmlformats.org/officeDocument/2006/bibliography"/>
   </ds:schemaRefs>

</xml_diff>

<commit_message>
add security hotspot count to docx report
</commit_message>
<xml_diff>
--- a/src/main/resources/template/code-analysis-template.docx
+++ b/src/main/resources/template/code-analysis-template.docx
@@ -1,6 +1,6 @@
 
 <file path=word/document.xml><?xml version="1.0" encoding="utf-8"?>
-<w:document xmlns:wpc="http://schemas.microsoft.com/office/word/2010/wordprocessingCanvas" xmlns:cx="http://schemas.microsoft.com/office/drawing/2014/chartex" xmlns:mc="http://schemas.openxmlformats.org/markup-compatibility/2006" xmlns:o="urn:schemas-microsoft-com:office:office" xmlns:r="http://schemas.openxmlformats.org/officeDocument/2006/relationships" xmlns:m="http://schemas.openxmlformats.org/officeDocument/2006/math" xmlns:v="urn:schemas-microsoft-com:vml" xmlns:wp14="http://schemas.microsoft.com/office/word/2010/wordprocessingDrawing" xmlns:wp="http://schemas.openxmlformats.org/drawingml/2006/wordprocessingDrawing" xmlns:w10="urn:schemas-microsoft-com:office:word" xmlns:w="http://schemas.openxmlformats.org/wordprocessingml/2006/main" xmlns:w14="http://schemas.microsoft.com/office/word/2010/wordml" xmlns:w15="http://schemas.microsoft.com/office/word/2012/wordml" xmlns:w16se="http://schemas.microsoft.com/office/word/2015/wordml/symex" xmlns:wpg="http://schemas.microsoft.com/office/word/2010/wordprocessingGroup" xmlns:wpi="http://schemas.microsoft.com/office/word/2010/wordprocessingInk" xmlns:wne="http://schemas.microsoft.com/office/word/2006/wordml" xmlns:wps="http://schemas.microsoft.com/office/word/2010/wordprocessingShape" mc:Ignorable="w14 w15 w16se wp14">
+<w:document xmlns:wpc="http://schemas.microsoft.com/office/word/2010/wordprocessingCanvas" xmlns:cx="http://schemas.microsoft.com/office/drawing/2014/chartex" xmlns:cx1="http://schemas.microsoft.com/office/drawing/2015/9/8/chartex" xmlns:mc="http://schemas.openxmlformats.org/markup-compatibility/2006" xmlns:o="urn:schemas-microsoft-com:office:office" xmlns:r="http://schemas.openxmlformats.org/officeDocument/2006/relationships" xmlns:m="http://schemas.openxmlformats.org/officeDocument/2006/math" xmlns:v="urn:schemas-microsoft-com:vml" xmlns:wp14="http://schemas.microsoft.com/office/word/2010/wordprocessingDrawing" xmlns:wp="http://schemas.openxmlformats.org/drawingml/2006/wordprocessingDrawing" xmlns:w10="urn:schemas-microsoft-com:office:word" xmlns:w="http://schemas.openxmlformats.org/wordprocessingml/2006/main" xmlns:w14="http://schemas.microsoft.com/office/word/2010/wordml" xmlns:w15="http://schemas.microsoft.com/office/word/2012/wordml" xmlns:w16se="http://schemas.microsoft.com/office/word/2015/wordml/symex" xmlns:wpg="http://schemas.microsoft.com/office/word/2010/wordprocessingGroup" xmlns:wpi="http://schemas.microsoft.com/office/word/2010/wordprocessingInk" xmlns:wne="http://schemas.microsoft.com/office/word/2006/wordml" xmlns:wps="http://schemas.microsoft.com/office/word/2010/wordprocessingShape" mc:Ignorable="w14 w15 w16se wp14">
   <w:body>
     <w:p>
       <w:bookmarkStart w:id="0" w:name="_Hlk483172806"/>
@@ -78,6 +78,8 @@
               </w:rPr>
               <w:t>XX-PROJECTNAME-XX</w:t>
             </w:r>
+            <w:bookmarkStart w:id="1" w:name="_GoBack"/>
+            <w:bookmarkEnd w:id="1"/>
           </w:p>
           <w:p>
             <w:pPr>
@@ -278,7 +280,7 @@
         <w:br w:type="page"/>
       </w:r>
     </w:p>
-    <w:bookmarkStart w:id="1" w:name="_Toc7772423" w:displacedByCustomXml="next"/>
+    <w:bookmarkStart w:id="2" w:name="_Toc69914685" w:displacedByCustomXml="next"/>
     <w:sdt>
       <w:sdtPr>
         <w:rPr>
@@ -311,7 +313,7 @@
           <w:r>
             <w:t>Content</w:t>
           </w:r>
-          <w:bookmarkEnd w:id="1"/>
+          <w:bookmarkEnd w:id="2"/>
         </w:p>
         <w:p>
           <w:pPr>
@@ -332,7 +334,7 @@
           <w:r>
             <w:fldChar w:fldCharType="separate"/>
           </w:r>
-          <w:hyperlink w:anchor="_Toc7772423" w:history="1">
+          <w:hyperlink w:anchor="_Toc69914685" w:history="1">
             <w:r>
               <w:rPr>
                 <w:rStyle w:val="Lienhypertexte"/>
@@ -359,7 +361,7 @@
                 <w:noProof/>
                 <w:webHidden/>
               </w:rPr>
-              <w:instrText xml:space="preserve"> PAGEREF _Toc7772423 \h </w:instrText>
+              <w:instrText xml:space="preserve"> PAGEREF _Toc69914685 \h </w:instrText>
             </w:r>
             <w:r>
               <w:rPr>
@@ -400,7 +402,7 @@
               <w:lang w:eastAsia="fr-FR"/>
             </w:rPr>
           </w:pPr>
-          <w:hyperlink w:anchor="_Toc7772424" w:history="1">
+          <w:hyperlink w:anchor="_Toc69914686" w:history="1">
             <w:r>
               <w:rPr>
                 <w:rStyle w:val="Lienhypertexte"/>
@@ -428,7 +430,7 @@
                 <w:noProof/>
                 <w:webHidden/>
               </w:rPr>
-              <w:instrText xml:space="preserve"> PAGEREF _Toc7772424 \h </w:instrText>
+              <w:instrText xml:space="preserve"> PAGEREF _Toc69914686 \h </w:instrText>
             </w:r>
             <w:r>
               <w:rPr>
@@ -469,7 +471,7 @@
               <w:lang w:eastAsia="fr-FR"/>
             </w:rPr>
           </w:pPr>
-          <w:hyperlink w:anchor="_Toc7772425" w:history="1">
+          <w:hyperlink w:anchor="_Toc69914687" w:history="1">
             <w:r>
               <w:rPr>
                 <w:rStyle w:val="Lienhypertexte"/>
@@ -496,7 +498,7 @@
                 <w:noProof/>
                 <w:webHidden/>
               </w:rPr>
-              <w:instrText xml:space="preserve"> PAGEREF _Toc7772425 \h </w:instrText>
+              <w:instrText xml:space="preserve"> PAGEREF _Toc69914687 \h </w:instrText>
             </w:r>
             <w:r>
               <w:rPr>
@@ -537,7 +539,7 @@
               <w:lang w:eastAsia="fr-FR"/>
             </w:rPr>
           </w:pPr>
-          <w:hyperlink w:anchor="_Toc7772426" w:history="1">
+          <w:hyperlink w:anchor="_Toc69914688" w:history="1">
             <w:r>
               <w:rPr>
                 <w:rStyle w:val="Lienhypertexte"/>
@@ -564,7 +566,7 @@
                 <w:noProof/>
                 <w:webHidden/>
               </w:rPr>
-              <w:instrText xml:space="preserve"> PAGEREF _Toc7772426 \h </w:instrText>
+              <w:instrText xml:space="preserve"> PAGEREF _Toc69914688 \h </w:instrText>
             </w:r>
             <w:r>
               <w:rPr>
@@ -605,7 +607,7 @@
               <w:lang w:eastAsia="fr-FR"/>
             </w:rPr>
           </w:pPr>
-          <w:hyperlink w:anchor="_Toc7772427" w:history="1">
+          <w:hyperlink w:anchor="_Toc69914689" w:history="1">
             <w:r>
               <w:rPr>
                 <w:rStyle w:val="Lienhypertexte"/>
@@ -632,7 +634,7 @@
                 <w:noProof/>
                 <w:webHidden/>
               </w:rPr>
-              <w:instrText xml:space="preserve"> PAGEREF _Toc7772427 \h </w:instrText>
+              <w:instrText xml:space="preserve"> PAGEREF _Toc69914689 \h </w:instrText>
             </w:r>
             <w:r>
               <w:rPr>
@@ -673,7 +675,7 @@
               <w:lang w:eastAsia="fr-FR"/>
             </w:rPr>
           </w:pPr>
-          <w:hyperlink w:anchor="_Toc7772428" w:history="1">
+          <w:hyperlink w:anchor="_Toc69914690" w:history="1">
             <w:r>
               <w:rPr>
                 <w:rStyle w:val="Lienhypertexte"/>
@@ -701,7 +703,7 @@
                 <w:noProof/>
                 <w:webHidden/>
               </w:rPr>
-              <w:instrText xml:space="preserve"> PAGEREF _Toc7772428 \h </w:instrText>
+              <w:instrText xml:space="preserve"> PAGEREF _Toc69914690 \h </w:instrText>
             </w:r>
             <w:r>
               <w:rPr>
@@ -742,7 +744,7 @@
               <w:lang w:eastAsia="fr-FR"/>
             </w:rPr>
           </w:pPr>
-          <w:hyperlink w:anchor="_Toc7772429" w:history="1">
+          <w:hyperlink w:anchor="_Toc69914691" w:history="1">
             <w:r>
               <w:rPr>
                 <w:rStyle w:val="Lienhypertexte"/>
@@ -770,7 +772,7 @@
                 <w:noProof/>
                 <w:webHidden/>
               </w:rPr>
-              <w:instrText xml:space="preserve"> PAGEREF _Toc7772429 \h </w:instrText>
+              <w:instrText xml:space="preserve"> PAGEREF _Toc69914691 \h </w:instrText>
             </w:r>
             <w:r>
               <w:rPr>
@@ -811,7 +813,7 @@
               <w:lang w:eastAsia="fr-FR"/>
             </w:rPr>
           </w:pPr>
-          <w:hyperlink w:anchor="_Toc7772430" w:history="1">
+          <w:hyperlink w:anchor="_Toc69914692" w:history="1">
             <w:r>
               <w:rPr>
                 <w:rStyle w:val="Lienhypertexte"/>
@@ -839,7 +841,7 @@
                 <w:noProof/>
                 <w:webHidden/>
               </w:rPr>
-              <w:instrText xml:space="preserve"> PAGEREF _Toc7772430 \h </w:instrText>
+              <w:instrText xml:space="preserve"> PAGEREF _Toc69914692 \h </w:instrText>
             </w:r>
             <w:r>
               <w:rPr>
@@ -880,7 +882,7 @@
               <w:lang w:eastAsia="fr-FR"/>
             </w:rPr>
           </w:pPr>
-          <w:hyperlink w:anchor="_Toc7772431" w:history="1">
+          <w:hyperlink w:anchor="_Toc69914693" w:history="1">
             <w:r>
               <w:rPr>
                 <w:rStyle w:val="Lienhypertexte"/>
@@ -908,7 +910,7 @@
                 <w:noProof/>
                 <w:webHidden/>
               </w:rPr>
-              <w:instrText xml:space="preserve"> PAGEREF _Toc7772431 \h </w:instrText>
+              <w:instrText xml:space="preserve"> PAGEREF _Toc69914693 \h </w:instrText>
             </w:r>
             <w:r>
               <w:rPr>
@@ -929,6 +931,75 @@
                 <w:webHidden/>
               </w:rPr>
               <w:t>3</w:t>
+            </w:r>
+            <w:r>
+              <w:rPr>
+                <w:noProof/>
+                <w:webHidden/>
+              </w:rPr>
+              <w:fldChar w:fldCharType="end"/>
+            </w:r>
+          </w:hyperlink>
+        </w:p>
+        <w:p>
+          <w:pPr>
+            <w:pStyle w:val="TM1"/>
+            <w:rPr>
+              <w:noProof/>
+              <w:sz w:val="22"/>
+              <w:szCs w:val="22"/>
+              <w:lang w:eastAsia="fr-FR"/>
+            </w:rPr>
+          </w:pPr>
+          <w:hyperlink w:anchor="_Toc69914694" w:history="1">
+            <w:r>
+              <w:rPr>
+                <w:rStyle w:val="Lienhypertexte"/>
+                <w:noProof/>
+                <w:lang w:val="en-US"/>
+              </w:rPr>
+              <w:t>Security hotspots count by category and priority</w:t>
+            </w:r>
+            <w:r>
+              <w:rPr>
+                <w:noProof/>
+                <w:webHidden/>
+              </w:rPr>
+              <w:tab/>
+            </w:r>
+            <w:r>
+              <w:rPr>
+                <w:noProof/>
+                <w:webHidden/>
+              </w:rPr>
+              <w:fldChar w:fldCharType="begin"/>
+            </w:r>
+            <w:r>
+              <w:rPr>
+                <w:noProof/>
+                <w:webHidden/>
+              </w:rPr>
+              <w:instrText xml:space="preserve"> PAGEREF _Toc69914694 \h </w:instrText>
+            </w:r>
+            <w:r>
+              <w:rPr>
+                <w:noProof/>
+                <w:webHidden/>
+              </w:rPr>
+            </w:r>
+            <w:r>
+              <w:rPr>
+                <w:noProof/>
+                <w:webHidden/>
+              </w:rPr>
+              <w:fldChar w:fldCharType="separate"/>
+            </w:r>
+            <w:r>
+              <w:rPr>
+                <w:noProof/>
+                <w:webHidden/>
+              </w:rPr>
+              <w:t>4</w:t>
             </w:r>
             <w:r>
               <w:rPr>
@@ -973,9 +1044,9 @@
           <w:lang w:val="en-US"/>
         </w:rPr>
       </w:pPr>
-      <w:bookmarkStart w:id="2" w:name="_Toc481744297"/>
-      <w:bookmarkStart w:id="3" w:name="_Toc7772424"/>
-      <w:bookmarkEnd w:id="2"/>
+      <w:bookmarkStart w:id="3" w:name="_Toc481744297"/>
+      <w:bookmarkStart w:id="4" w:name="_Toc69914686"/>
+      <w:bookmarkEnd w:id="3"/>
       <w:r>
         <w:rPr>
           <w:lang w:val="en-US"/>
@@ -983,7 +1054,7 @@
         <w:lastRenderedPageBreak/>
         <w:t>Introduction</w:t>
       </w:r>
-      <w:bookmarkEnd w:id="3"/>
+      <w:bookmarkEnd w:id="4"/>
     </w:p>
     <w:p>
       <w:pPr>
@@ -1021,11 +1092,11 @@
       <w:pPr>
         <w:pStyle w:val="Titre1"/>
       </w:pPr>
-      <w:bookmarkStart w:id="4" w:name="_Toc7772425"/>
+      <w:bookmarkStart w:id="5" w:name="_Toc69914687"/>
       <w:r>
         <w:t>Configuration</w:t>
       </w:r>
-      <w:bookmarkEnd w:id="4"/>
+      <w:bookmarkEnd w:id="5"/>
     </w:p>
     <w:p>
       <w:pPr>
@@ -1113,13 +1184,13 @@
       <w:pPr>
         <w:pStyle w:val="Titre1"/>
       </w:pPr>
-      <w:bookmarkStart w:id="5" w:name="_Toc481744298"/>
-      <w:bookmarkStart w:id="6" w:name="_Toc7772426"/>
-      <w:bookmarkEnd w:id="5"/>
+      <w:bookmarkStart w:id="6" w:name="_Toc481744298"/>
+      <w:bookmarkStart w:id="7" w:name="_Toc69914688"/>
+      <w:bookmarkEnd w:id="6"/>
       <w:r>
         <w:t>Synthesis</w:t>
       </w:r>
-      <w:bookmarkEnd w:id="6"/>
+      <w:bookmarkEnd w:id="7"/>
     </w:p>
     <w:tbl>
       <w:tblPr>
@@ -1177,7 +1248,7 @@
                 <w:bCs w:val="0"/>
               </w:rPr>
             </w:pPr>
-            <w:bookmarkStart w:id="7" w:name="qualityGate"/>
+            <w:bookmarkStart w:id="8" w:name="qualityGate"/>
             <w:r>
               <w:t>Reliability</w:t>
             </w:r>
@@ -1441,12 +1512,12 @@
       <w:pPr>
         <w:pStyle w:val="Titre1"/>
       </w:pPr>
-      <w:bookmarkStart w:id="8" w:name="_Toc7772427"/>
-      <w:bookmarkEnd w:id="7"/>
+      <w:bookmarkStart w:id="9" w:name="_Toc69914689"/>
+      <w:bookmarkEnd w:id="8"/>
       <w:r>
         <w:t>Metrics</w:t>
       </w:r>
-      <w:bookmarkEnd w:id="8"/>
+      <w:bookmarkEnd w:id="9"/>
     </w:p>
     <w:tbl>
       <w:tblPr>
@@ -1854,8 +1925,6 @@
             <w:r>
               <w:t>MAXC</w:t>
             </w:r>
-            <w:bookmarkStart w:id="9" w:name="_GoBack"/>
-            <w:bookmarkEnd w:id="9"/>
             <w:r>
               <w:t>OVERAGE-XX</w:t>
             </w:r>
@@ -1913,7 +1982,7 @@
           <w:lang w:val="en-US"/>
         </w:rPr>
       </w:pPr>
-      <w:bookmarkStart w:id="10" w:name="_Toc7772428"/>
+      <w:bookmarkStart w:id="10" w:name="_Toc69914690"/>
       <w:r>
         <w:rPr>
           <w:lang w:val="en-US"/>
@@ -1969,7 +2038,7 @@
           <w:lang w:val="en-US"/>
         </w:rPr>
       </w:pPr>
-      <w:bookmarkStart w:id="11" w:name="_Toc7772429"/>
+      <w:bookmarkStart w:id="11" w:name="_Toc69914691"/>
       <w:r>
         <w:rPr>
           <w:lang w:val="en-US"/>
@@ -2025,7 +2094,7 @@
           <w:lang w:val="en-US"/>
         </w:rPr>
       </w:pPr>
-      <w:bookmarkStart w:id="13" w:name="_Toc7772430"/>
+      <w:bookmarkStart w:id="13" w:name="_Toc69914692"/>
       <w:bookmarkEnd w:id="12"/>
       <w:r>
         <w:rPr>
@@ -2092,7 +2161,7 @@
           <w:lang w:val="en-US"/>
         </w:rPr>
       </w:pPr>
-      <w:bookmarkStart w:id="16" w:name="_Toc7772431"/>
+      <w:bookmarkStart w:id="16" w:name="_Toc69914693"/>
       <w:r>
         <w:rPr>
           <w:lang w:val="en-US"/>
@@ -2146,13 +2215,83 @@
     </w:tbl>
     <w:p>
       <w:pPr>
+        <w:pStyle w:val="Titre1"/>
         <w:rPr>
           <w:lang w:val="en-US"/>
         </w:rPr>
       </w:pPr>
       <w:bookmarkStart w:id="18" w:name="_Toc481744304"/>
+      <w:bookmarkStart w:id="19" w:name="_Toc69914694"/>
       <w:bookmarkEnd w:id="17"/>
       <w:bookmarkEnd w:id="18"/>
+      <w:r>
+        <w:rPr>
+          <w:lang w:val="en-US"/>
+        </w:rPr>
+        <w:t>Security hotspots count by category and priority</w:t>
+      </w:r>
+      <w:bookmarkEnd w:id="19"/>
+    </w:p>
+    <w:tbl>
+      <w:tblPr>
+        <w:tblStyle w:val="Trameclaire-Accent5"/>
+        <w:tblW w:w="9853" w:type="dxa"/>
+        <w:tblLook w:val="0420" w:firstRow="1" w:lastRow="0" w:firstColumn="0" w:lastColumn="0" w:noHBand="0" w:noVBand="1"/>
+      </w:tblPr>
+      <w:tblGrid>
+        <w:gridCol w:w="9853"/>
+      </w:tblGrid>
+      <w:tr>
+        <w:trPr>
+          <w:cnfStyle w:val="100000000000" w:firstRow="1" w:lastRow="0" w:firstColumn="0" w:lastColumn="0" w:oddVBand="0" w:evenVBand="0" w:oddHBand="0" w:evenHBand="0" w:firstRowFirstColumn="0" w:firstRowLastColumn="0" w:lastRowFirstColumn="0" w:lastRowLastColumn="0"/>
+          <w:trHeight w:val="567"/>
+        </w:trPr>
+        <w:tc>
+          <w:tcPr>
+            <w:tcW w:w="9853" w:type="dxa"/>
+            <w:vAlign w:val="center"/>
+          </w:tcPr>
+          <w:p>
+            <w:pPr>
+              <w:jc w:val="center"/>
+              <w:rPr>
+                <w:lang w:val="en-US"/>
+              </w:rPr>
+            </w:pPr>
+            <w:r>
+              <w:rPr>
+                <w:color w:val="auto"/>
+                <w:sz w:val="22"/>
+                <w:lang w:val="en-US"/>
+              </w:rPr>
+              <w:t>$SECURITY_HOTSPOTS</w:t>
+            </w:r>
+            <w:r>
+              <w:rPr>
+                <w:color w:val="auto"/>
+                <w:sz w:val="22"/>
+                <w:lang w:val="en-US"/>
+              </w:rPr>
+              <w:t>_</w:t>
+            </w:r>
+            <w:r>
+              <w:rPr>
+                <w:color w:val="auto"/>
+                <w:sz w:val="22"/>
+                <w:lang w:val="en-US"/>
+              </w:rPr>
+              <w:t>COUNT</w:t>
+            </w:r>
+          </w:p>
+        </w:tc>
+      </w:tr>
+    </w:tbl>
+    <w:p>
+      <w:pPr>
+        <w:rPr>
+          <w:lang w:val="en-US"/>
+        </w:rPr>
+      </w:pPr>
     </w:p>
     <w:sectPr>
       <w:headerReference w:type="default" r:id="rId10"/>
@@ -2170,7 +2309,7 @@
 </file>
 
 <file path=word/endnotes.xml><?xml version="1.0" encoding="utf-8"?>
-<w:endnotes xmlns:wpc="http://schemas.microsoft.com/office/word/2010/wordprocessingCanvas" xmlns:cx="http://schemas.microsoft.com/office/drawing/2014/chartex" xmlns:mc="http://schemas.openxmlformats.org/markup-compatibility/2006" xmlns:o="urn:schemas-microsoft-com:office:office" xmlns:r="http://schemas.openxmlformats.org/officeDocument/2006/relationships" xmlns:m="http://schemas.openxmlformats.org/officeDocument/2006/math" xmlns:v="urn:schemas-microsoft-com:vml" xmlns:wp14="http://schemas.microsoft.com/office/word/2010/wordprocessingDrawing" xmlns:wp="http://schemas.openxmlformats.org/drawingml/2006/wordprocessingDrawing" xmlns:w10="urn:schemas-microsoft-com:office:word" xmlns:w="http://schemas.openxmlformats.org/wordprocessingml/2006/main" xmlns:w14="http://schemas.microsoft.com/office/word/2010/wordml" xmlns:w15="http://schemas.microsoft.com/office/word/2012/wordml" xmlns:w16se="http://schemas.microsoft.com/office/word/2015/wordml/symex" xmlns:wpg="http://schemas.microsoft.com/office/word/2010/wordprocessingGroup" xmlns:wpi="http://schemas.microsoft.com/office/word/2010/wordprocessingInk" xmlns:wne="http://schemas.microsoft.com/office/word/2006/wordml" xmlns:wps="http://schemas.microsoft.com/office/word/2010/wordprocessingShape" mc:Ignorable="w14 w15 w16se wp14">
+<w:endnotes xmlns:wpc="http://schemas.microsoft.com/office/word/2010/wordprocessingCanvas" xmlns:cx="http://schemas.microsoft.com/office/drawing/2014/chartex" xmlns:cx1="http://schemas.microsoft.com/office/drawing/2015/9/8/chartex" xmlns:mc="http://schemas.openxmlformats.org/markup-compatibility/2006" xmlns:o="urn:schemas-microsoft-com:office:office" xmlns:r="http://schemas.openxmlformats.org/officeDocument/2006/relationships" xmlns:m="http://schemas.openxmlformats.org/officeDocument/2006/math" xmlns:v="urn:schemas-microsoft-com:vml" xmlns:wp14="http://schemas.microsoft.com/office/word/2010/wordprocessingDrawing" xmlns:wp="http://schemas.openxmlformats.org/drawingml/2006/wordprocessingDrawing" xmlns:w10="urn:schemas-microsoft-com:office:word" xmlns:w="http://schemas.openxmlformats.org/wordprocessingml/2006/main" xmlns:w14="http://schemas.microsoft.com/office/word/2010/wordml" xmlns:w15="http://schemas.microsoft.com/office/word/2012/wordml" xmlns:w16se="http://schemas.microsoft.com/office/word/2015/wordml/symex" xmlns:wpg="http://schemas.microsoft.com/office/word/2010/wordprocessingGroup" xmlns:wpi="http://schemas.microsoft.com/office/word/2010/wordprocessingInk" xmlns:wne="http://schemas.microsoft.com/office/word/2006/wordml" xmlns:wps="http://schemas.microsoft.com/office/word/2010/wordprocessingShape" mc:Ignorable="w14 w15 w16se wp14">
   <w:endnote w:type="separator" w:id="-1">
     <w:p>
       <w:r>
@@ -2189,7 +2328,7 @@
 </file>
 
 <file path=word/footer1.xml><?xml version="1.0" encoding="utf-8"?>
-<w:ftr xmlns:wpc="http://schemas.microsoft.com/office/word/2010/wordprocessingCanvas" xmlns:cx="http://schemas.microsoft.com/office/drawing/2014/chartex" xmlns:mc="http://schemas.openxmlformats.org/markup-compatibility/2006" xmlns:o="urn:schemas-microsoft-com:office:office" xmlns:r="http://schemas.openxmlformats.org/officeDocument/2006/relationships" xmlns:m="http://schemas.openxmlformats.org/officeDocument/2006/math" xmlns:v="urn:schemas-microsoft-com:vml" xmlns:wp14="http://schemas.microsoft.com/office/word/2010/wordprocessingDrawing" xmlns:wp="http://schemas.openxmlformats.org/drawingml/2006/wordprocessingDrawing" xmlns:w10="urn:schemas-microsoft-com:office:word" xmlns:w="http://schemas.openxmlformats.org/wordprocessingml/2006/main" xmlns:w14="http://schemas.microsoft.com/office/word/2010/wordml" xmlns:w15="http://schemas.microsoft.com/office/word/2012/wordml" xmlns:w16se="http://schemas.microsoft.com/office/word/2015/wordml/symex" xmlns:wpg="http://schemas.microsoft.com/office/word/2010/wordprocessingGroup" xmlns:wpi="http://schemas.microsoft.com/office/word/2010/wordprocessingInk" xmlns:wne="http://schemas.microsoft.com/office/word/2006/wordml" xmlns:wps="http://schemas.microsoft.com/office/word/2010/wordprocessingShape" mc:Ignorable="w14 w15 w16se wp14">
+<w:ftr xmlns:wpc="http://schemas.microsoft.com/office/word/2010/wordprocessingCanvas" xmlns:cx="http://schemas.microsoft.com/office/drawing/2014/chartex" xmlns:cx1="http://schemas.microsoft.com/office/drawing/2015/9/8/chartex" xmlns:mc="http://schemas.openxmlformats.org/markup-compatibility/2006" xmlns:o="urn:schemas-microsoft-com:office:office" xmlns:r="http://schemas.openxmlformats.org/officeDocument/2006/relationships" xmlns:m="http://schemas.openxmlformats.org/officeDocument/2006/math" xmlns:v="urn:schemas-microsoft-com:vml" xmlns:wp14="http://schemas.microsoft.com/office/word/2010/wordprocessingDrawing" xmlns:wp="http://schemas.openxmlformats.org/drawingml/2006/wordprocessingDrawing" xmlns:w10="urn:schemas-microsoft-com:office:word" xmlns:w="http://schemas.openxmlformats.org/wordprocessingml/2006/main" xmlns:w14="http://schemas.microsoft.com/office/word/2010/wordml" xmlns:w15="http://schemas.microsoft.com/office/word/2012/wordml" xmlns:w16se="http://schemas.microsoft.com/office/word/2015/wordml/symex" xmlns:wpg="http://schemas.microsoft.com/office/word/2010/wordprocessingGroup" xmlns:wpi="http://schemas.microsoft.com/office/word/2010/wordprocessingInk" xmlns:wne="http://schemas.microsoft.com/office/word/2006/wordml" xmlns:wps="http://schemas.microsoft.com/office/word/2010/wordprocessingShape" mc:Ignorable="w14 w15 w16se wp14">
   <w:sdt>
     <w:sdtPr>
       <w:id w:val="-1546826036"/>
@@ -2397,7 +2536,7 @@
 </file>
 
 <file path=word/footnotes.xml><?xml version="1.0" encoding="utf-8"?>
-<w:footnotes xmlns:wpc="http://schemas.microsoft.com/office/word/2010/wordprocessingCanvas" xmlns:cx="http://schemas.microsoft.com/office/drawing/2014/chartex" xmlns:mc="http://schemas.openxmlformats.org/markup-compatibility/2006" xmlns:o="urn:schemas-microsoft-com:office:office" xmlns:r="http://schemas.openxmlformats.org/officeDocument/2006/relationships" xmlns:m="http://schemas.openxmlformats.org/officeDocument/2006/math" xmlns:v="urn:schemas-microsoft-com:vml" xmlns:wp14="http://schemas.microsoft.com/office/word/2010/wordprocessingDrawing" xmlns:wp="http://schemas.openxmlformats.org/drawingml/2006/wordprocessingDrawing" xmlns:w10="urn:schemas-microsoft-com:office:word" xmlns:w="http://schemas.openxmlformats.org/wordprocessingml/2006/main" xmlns:w14="http://schemas.microsoft.com/office/word/2010/wordml" xmlns:w15="http://schemas.microsoft.com/office/word/2012/wordml" xmlns:w16se="http://schemas.microsoft.com/office/word/2015/wordml/symex" xmlns:wpg="http://schemas.microsoft.com/office/word/2010/wordprocessingGroup" xmlns:wpi="http://schemas.microsoft.com/office/word/2010/wordprocessingInk" xmlns:wne="http://schemas.microsoft.com/office/word/2006/wordml" xmlns:wps="http://schemas.microsoft.com/office/word/2010/wordprocessingShape" mc:Ignorable="w14 w15 w16se wp14">
+<w:footnotes xmlns:wpc="http://schemas.microsoft.com/office/word/2010/wordprocessingCanvas" xmlns:cx="http://schemas.microsoft.com/office/drawing/2014/chartex" xmlns:cx1="http://schemas.microsoft.com/office/drawing/2015/9/8/chartex" xmlns:mc="http://schemas.openxmlformats.org/markup-compatibility/2006" xmlns:o="urn:schemas-microsoft-com:office:office" xmlns:r="http://schemas.openxmlformats.org/officeDocument/2006/relationships" xmlns:m="http://schemas.openxmlformats.org/officeDocument/2006/math" xmlns:v="urn:schemas-microsoft-com:vml" xmlns:wp14="http://schemas.microsoft.com/office/word/2010/wordprocessingDrawing" xmlns:wp="http://schemas.openxmlformats.org/drawingml/2006/wordprocessingDrawing" xmlns:w10="urn:schemas-microsoft-com:office:word" xmlns:w="http://schemas.openxmlformats.org/wordprocessingml/2006/main" xmlns:w14="http://schemas.microsoft.com/office/word/2010/wordml" xmlns:w15="http://schemas.microsoft.com/office/word/2012/wordml" xmlns:w16se="http://schemas.microsoft.com/office/word/2015/wordml/symex" xmlns:wpg="http://schemas.microsoft.com/office/word/2010/wordprocessingGroup" xmlns:wpi="http://schemas.microsoft.com/office/word/2010/wordprocessingInk" xmlns:wne="http://schemas.microsoft.com/office/word/2006/wordml" xmlns:wps="http://schemas.microsoft.com/office/word/2010/wordprocessingShape" mc:Ignorable="w14 w15 w16se wp14">
   <w:footnote w:type="separator" w:id="-1">
     <w:p>
       <w:r>
@@ -2416,7 +2555,7 @@
 </file>
 
 <file path=word/header1.xml><?xml version="1.0" encoding="utf-8"?>
-<w:hdr xmlns:wpc="http://schemas.microsoft.com/office/word/2010/wordprocessingCanvas" xmlns:cx="http://schemas.microsoft.com/office/drawing/2014/chartex" xmlns:mc="http://schemas.openxmlformats.org/markup-compatibility/2006" xmlns:o="urn:schemas-microsoft-com:office:office" xmlns:r="http://schemas.openxmlformats.org/officeDocument/2006/relationships" xmlns:m="http://schemas.openxmlformats.org/officeDocument/2006/math" xmlns:v="urn:schemas-microsoft-com:vml" xmlns:wp14="http://schemas.microsoft.com/office/word/2010/wordprocessingDrawing" xmlns:wp="http://schemas.openxmlformats.org/drawingml/2006/wordprocessingDrawing" xmlns:w10="urn:schemas-microsoft-com:office:word" xmlns:w="http://schemas.openxmlformats.org/wordprocessingml/2006/main" xmlns:w14="http://schemas.microsoft.com/office/word/2010/wordml" xmlns:w15="http://schemas.microsoft.com/office/word/2012/wordml" xmlns:w16se="http://schemas.microsoft.com/office/word/2015/wordml/symex" xmlns:wpg="http://schemas.microsoft.com/office/word/2010/wordprocessingGroup" xmlns:wpi="http://schemas.microsoft.com/office/word/2010/wordprocessingInk" xmlns:wne="http://schemas.microsoft.com/office/word/2006/wordml" xmlns:wps="http://schemas.microsoft.com/office/word/2010/wordprocessingShape" mc:Ignorable="w14 w15 w16se wp14">
+<w:hdr xmlns:wpc="http://schemas.microsoft.com/office/word/2010/wordprocessingCanvas" xmlns:cx="http://schemas.microsoft.com/office/drawing/2014/chartex" xmlns:cx1="http://schemas.microsoft.com/office/drawing/2015/9/8/chartex" xmlns:mc="http://schemas.openxmlformats.org/markup-compatibility/2006" xmlns:o="urn:schemas-microsoft-com:office:office" xmlns:r="http://schemas.openxmlformats.org/officeDocument/2006/relationships" xmlns:m="http://schemas.openxmlformats.org/officeDocument/2006/math" xmlns:v="urn:schemas-microsoft-com:vml" xmlns:wp14="http://schemas.microsoft.com/office/word/2010/wordprocessingDrawing" xmlns:wp="http://schemas.openxmlformats.org/drawingml/2006/wordprocessingDrawing" xmlns:w10="urn:schemas-microsoft-com:office:word" xmlns:w="http://schemas.openxmlformats.org/wordprocessingml/2006/main" xmlns:w14="http://schemas.microsoft.com/office/word/2010/wordml" xmlns:w15="http://schemas.microsoft.com/office/word/2012/wordml" xmlns:w16se="http://schemas.microsoft.com/office/word/2015/wordml/symex" xmlns:wpg="http://schemas.microsoft.com/office/word/2010/wordprocessingGroup" xmlns:wpi="http://schemas.microsoft.com/office/word/2010/wordprocessingInk" xmlns:wne="http://schemas.microsoft.com/office/word/2006/wordml" xmlns:wps="http://schemas.microsoft.com/office/word/2010/wordprocessingShape" mc:Ignorable="w14 w15 w16se wp14">
   <w:p>
     <w:pPr>
       <w:pStyle w:val="En-tte"/>
@@ -2430,7 +2569,7 @@
 </file>
 
 <file path=word/numbering.xml><?xml version="1.0" encoding="utf-8"?>
-<w:numbering xmlns:wpc="http://schemas.microsoft.com/office/word/2010/wordprocessingCanvas" xmlns:cx="http://schemas.microsoft.com/office/drawing/2014/chartex" xmlns:mc="http://schemas.openxmlformats.org/markup-compatibility/2006" xmlns:o="urn:schemas-microsoft-com:office:office" xmlns:r="http://schemas.openxmlformats.org/officeDocument/2006/relationships" xmlns:m="http://schemas.openxmlformats.org/officeDocument/2006/math" xmlns:v="urn:schemas-microsoft-com:vml" xmlns:wp14="http://schemas.microsoft.com/office/word/2010/wordprocessingDrawing" xmlns:wp="http://schemas.openxmlformats.org/drawingml/2006/wordprocessingDrawing" xmlns:w10="urn:schemas-microsoft-com:office:word" xmlns:w="http://schemas.openxmlformats.org/wordprocessingml/2006/main" xmlns:w14="http://schemas.microsoft.com/office/word/2010/wordml" xmlns:w15="http://schemas.microsoft.com/office/word/2012/wordml" xmlns:w16se="http://schemas.microsoft.com/office/word/2015/wordml/symex" xmlns:wpg="http://schemas.microsoft.com/office/word/2010/wordprocessingGroup" xmlns:wpi="http://schemas.microsoft.com/office/word/2010/wordprocessingInk" xmlns:wne="http://schemas.microsoft.com/office/word/2006/wordml" xmlns:wps="http://schemas.microsoft.com/office/word/2010/wordprocessingShape" mc:Ignorable="w14 w15 w16se wp14">
+<w:numbering xmlns:wpc="http://schemas.microsoft.com/office/word/2010/wordprocessingCanvas" xmlns:cx="http://schemas.microsoft.com/office/drawing/2014/chartex" xmlns:cx1="http://schemas.microsoft.com/office/drawing/2015/9/8/chartex" xmlns:mc="http://schemas.openxmlformats.org/markup-compatibility/2006" xmlns:o="urn:schemas-microsoft-com:office:office" xmlns:r="http://schemas.openxmlformats.org/officeDocument/2006/relationships" xmlns:m="http://schemas.openxmlformats.org/officeDocument/2006/math" xmlns:v="urn:schemas-microsoft-com:vml" xmlns:wp14="http://schemas.microsoft.com/office/word/2010/wordprocessingDrawing" xmlns:wp="http://schemas.openxmlformats.org/drawingml/2006/wordprocessingDrawing" xmlns:w10="urn:schemas-microsoft-com:office:word" xmlns:w="http://schemas.openxmlformats.org/wordprocessingml/2006/main" xmlns:w14="http://schemas.microsoft.com/office/word/2010/wordml" xmlns:w15="http://schemas.microsoft.com/office/word/2012/wordml" xmlns:w16se="http://schemas.microsoft.com/office/word/2015/wordml/symex" xmlns:wpg="http://schemas.microsoft.com/office/word/2010/wordprocessingGroup" xmlns:wpi="http://schemas.microsoft.com/office/word/2010/wordprocessingInk" xmlns:wne="http://schemas.microsoft.com/office/word/2006/wordml" xmlns:wps="http://schemas.microsoft.com/office/word/2010/wordprocessingShape" mc:Ignorable="w14 w15 w16se wp14">
   <w:abstractNum w:abstractNumId="0" w15:restartNumberingAfterBreak="0">
     <w:nsid w:val="209F3BFD"/>
     <w:multiLevelType w:val="multilevel"/>
@@ -6432,7 +6571,7 @@
 </file>
 
 <file path=customXml/itemProps1.xml><?xml version="1.0" encoding="utf-8"?>
-<ds:datastoreItem xmlns:ds="http://schemas.openxmlformats.org/officeDocument/2006/customXml" ds:itemID="{F85BE695-EAEA-4BC2-B3B8-632F36B5D5B8}">
+<ds:datastoreItem xmlns:ds="http://schemas.openxmlformats.org/officeDocument/2006/customXml" ds:itemID="{52D80E31-208E-47C3-8D72-BD813BFD61CA}">
   <ds:schemaRefs>
     <ds:schemaRef ds:uri="http://schemas.openxmlformats.org/officeDocument/2006/bibliography"/>
   </ds:schemaRefs>

</xml_diff>

<commit_message>
add security hotspots details in docx report
</commit_message>
<xml_diff>
--- a/src/main/resources/template/code-analysis-template.docx
+++ b/src/main/resources/template/code-analysis-template.docx
@@ -78,8 +78,6 @@
               </w:rPr>
               <w:t>XX-PROJECTNAME-XX</w:t>
             </w:r>
-            <w:bookmarkStart w:id="1" w:name="_GoBack"/>
-            <w:bookmarkEnd w:id="1"/>
           </w:p>
           <w:p>
             <w:pPr>
@@ -280,7 +278,7 @@
         <w:br w:type="page"/>
       </w:r>
     </w:p>
-    <w:bookmarkStart w:id="2" w:name="_Toc69914685" w:displacedByCustomXml="next"/>
+    <w:bookmarkStart w:id="1" w:name="_Toc69997228" w:displacedByCustomXml="next"/>
     <w:sdt>
       <w:sdtPr>
         <w:rPr>
@@ -313,7 +311,7 @@
           <w:r>
             <w:t>Content</w:t>
           </w:r>
-          <w:bookmarkEnd w:id="2"/>
+          <w:bookmarkEnd w:id="1"/>
         </w:p>
         <w:p>
           <w:pPr>
@@ -334,7 +332,7 @@
           <w:r>
             <w:fldChar w:fldCharType="separate"/>
           </w:r>
-          <w:hyperlink w:anchor="_Toc69914685" w:history="1">
+          <w:hyperlink w:anchor="_Toc69997228" w:history="1">
             <w:r>
               <w:rPr>
                 <w:rStyle w:val="Lienhypertexte"/>
@@ -361,7 +359,7 @@
                 <w:noProof/>
                 <w:webHidden/>
               </w:rPr>
-              <w:instrText xml:space="preserve"> PAGEREF _Toc69914685 \h </w:instrText>
+              <w:instrText xml:space="preserve"> PAGEREF _Toc69997228 \h </w:instrText>
             </w:r>
             <w:r>
               <w:rPr>
@@ -402,7 +400,7 @@
               <w:lang w:eastAsia="fr-FR"/>
             </w:rPr>
           </w:pPr>
-          <w:hyperlink w:anchor="_Toc69914686" w:history="1">
+          <w:hyperlink w:anchor="_Toc69997229" w:history="1">
             <w:r>
               <w:rPr>
                 <w:rStyle w:val="Lienhypertexte"/>
@@ -430,7 +428,7 @@
                 <w:noProof/>
                 <w:webHidden/>
               </w:rPr>
-              <w:instrText xml:space="preserve"> PAGEREF _Toc69914686 \h </w:instrText>
+              <w:instrText xml:space="preserve"> PAGEREF _Toc69997229 \h </w:instrText>
             </w:r>
             <w:r>
               <w:rPr>
@@ -471,7 +469,7 @@
               <w:lang w:eastAsia="fr-FR"/>
             </w:rPr>
           </w:pPr>
-          <w:hyperlink w:anchor="_Toc69914687" w:history="1">
+          <w:hyperlink w:anchor="_Toc69997230" w:history="1">
             <w:r>
               <w:rPr>
                 <w:rStyle w:val="Lienhypertexte"/>
@@ -498,7 +496,7 @@
                 <w:noProof/>
                 <w:webHidden/>
               </w:rPr>
-              <w:instrText xml:space="preserve"> PAGEREF _Toc69914687 \h </w:instrText>
+              <w:instrText xml:space="preserve"> PAGEREF _Toc69997230 \h </w:instrText>
             </w:r>
             <w:r>
               <w:rPr>
@@ -539,7 +537,7 @@
               <w:lang w:eastAsia="fr-FR"/>
             </w:rPr>
           </w:pPr>
-          <w:hyperlink w:anchor="_Toc69914688" w:history="1">
+          <w:hyperlink w:anchor="_Toc69997231" w:history="1">
             <w:r>
               <w:rPr>
                 <w:rStyle w:val="Lienhypertexte"/>
@@ -566,7 +564,7 @@
                 <w:noProof/>
                 <w:webHidden/>
               </w:rPr>
-              <w:instrText xml:space="preserve"> PAGEREF _Toc69914688 \h </w:instrText>
+              <w:instrText xml:space="preserve"> PAGEREF _Toc69997231 \h </w:instrText>
             </w:r>
             <w:r>
               <w:rPr>
@@ -607,7 +605,7 @@
               <w:lang w:eastAsia="fr-FR"/>
             </w:rPr>
           </w:pPr>
-          <w:hyperlink w:anchor="_Toc69914689" w:history="1">
+          <w:hyperlink w:anchor="_Toc69997232" w:history="1">
             <w:r>
               <w:rPr>
                 <w:rStyle w:val="Lienhypertexte"/>
@@ -634,7 +632,7 @@
                 <w:noProof/>
                 <w:webHidden/>
               </w:rPr>
-              <w:instrText xml:space="preserve"> PAGEREF _Toc69914689 \h </w:instrText>
+              <w:instrText xml:space="preserve"> PAGEREF _Toc69997232 \h </w:instrText>
             </w:r>
             <w:r>
               <w:rPr>
@@ -675,7 +673,7 @@
               <w:lang w:eastAsia="fr-FR"/>
             </w:rPr>
           </w:pPr>
-          <w:hyperlink w:anchor="_Toc69914690" w:history="1">
+          <w:hyperlink w:anchor="_Toc69997233" w:history="1">
             <w:r>
               <w:rPr>
                 <w:rStyle w:val="Lienhypertexte"/>
@@ -703,7 +701,7 @@
                 <w:noProof/>
                 <w:webHidden/>
               </w:rPr>
-              <w:instrText xml:space="preserve"> PAGEREF _Toc69914690 \h </w:instrText>
+              <w:instrText xml:space="preserve"> PAGEREF _Toc69997233 \h </w:instrText>
             </w:r>
             <w:r>
               <w:rPr>
@@ -744,7 +742,7 @@
               <w:lang w:eastAsia="fr-FR"/>
             </w:rPr>
           </w:pPr>
-          <w:hyperlink w:anchor="_Toc69914691" w:history="1">
+          <w:hyperlink w:anchor="_Toc69997234" w:history="1">
             <w:r>
               <w:rPr>
                 <w:rStyle w:val="Lienhypertexte"/>
@@ -772,7 +770,7 @@
                 <w:noProof/>
                 <w:webHidden/>
               </w:rPr>
-              <w:instrText xml:space="preserve"> PAGEREF _Toc69914691 \h </w:instrText>
+              <w:instrText xml:space="preserve"> PAGEREF _Toc69997234 \h </w:instrText>
             </w:r>
             <w:r>
               <w:rPr>
@@ -813,7 +811,7 @@
               <w:lang w:eastAsia="fr-FR"/>
             </w:rPr>
           </w:pPr>
-          <w:hyperlink w:anchor="_Toc69914692" w:history="1">
+          <w:hyperlink w:anchor="_Toc69997235" w:history="1">
             <w:r>
               <w:rPr>
                 <w:rStyle w:val="Lienhypertexte"/>
@@ -841,7 +839,7 @@
                 <w:noProof/>
                 <w:webHidden/>
               </w:rPr>
-              <w:instrText xml:space="preserve"> PAGEREF _Toc69914692 \h </w:instrText>
+              <w:instrText xml:space="preserve"> PAGEREF _Toc69997235 \h </w:instrText>
             </w:r>
             <w:r>
               <w:rPr>
@@ -882,7 +880,7 @@
               <w:lang w:eastAsia="fr-FR"/>
             </w:rPr>
           </w:pPr>
-          <w:hyperlink w:anchor="_Toc69914693" w:history="1">
+          <w:hyperlink w:anchor="_Toc69997236" w:history="1">
             <w:r>
               <w:rPr>
                 <w:rStyle w:val="Lienhypertexte"/>
@@ -910,7 +908,7 @@
                 <w:noProof/>
                 <w:webHidden/>
               </w:rPr>
-              <w:instrText xml:space="preserve"> PAGEREF _Toc69914693 \h </w:instrText>
+              <w:instrText xml:space="preserve"> PAGEREF _Toc69997236 \h </w:instrText>
             </w:r>
             <w:r>
               <w:rPr>
@@ -951,7 +949,7 @@
               <w:lang w:eastAsia="fr-FR"/>
             </w:rPr>
           </w:pPr>
-          <w:hyperlink w:anchor="_Toc69914694" w:history="1">
+          <w:hyperlink w:anchor="_Toc69997237" w:history="1">
             <w:r>
               <w:rPr>
                 <w:rStyle w:val="Lienhypertexte"/>
@@ -979,7 +977,76 @@
                 <w:noProof/>
                 <w:webHidden/>
               </w:rPr>
-              <w:instrText xml:space="preserve"> PAGEREF _Toc69914694 \h </w:instrText>
+              <w:instrText xml:space="preserve"> PAGEREF _Toc69997237 \h </w:instrText>
+            </w:r>
+            <w:r>
+              <w:rPr>
+                <w:noProof/>
+                <w:webHidden/>
+              </w:rPr>
+            </w:r>
+            <w:r>
+              <w:rPr>
+                <w:noProof/>
+                <w:webHidden/>
+              </w:rPr>
+              <w:fldChar w:fldCharType="separate"/>
+            </w:r>
+            <w:r>
+              <w:rPr>
+                <w:noProof/>
+                <w:webHidden/>
+              </w:rPr>
+              <w:t>4</w:t>
+            </w:r>
+            <w:r>
+              <w:rPr>
+                <w:noProof/>
+                <w:webHidden/>
+              </w:rPr>
+              <w:fldChar w:fldCharType="end"/>
+            </w:r>
+          </w:hyperlink>
+        </w:p>
+        <w:p>
+          <w:pPr>
+            <w:pStyle w:val="TM1"/>
+            <w:rPr>
+              <w:noProof/>
+              <w:sz w:val="22"/>
+              <w:szCs w:val="22"/>
+              <w:lang w:eastAsia="fr-FR"/>
+            </w:rPr>
+          </w:pPr>
+          <w:hyperlink w:anchor="_Toc69997238" w:history="1">
+            <w:r>
+              <w:rPr>
+                <w:rStyle w:val="Lienhypertexte"/>
+                <w:noProof/>
+                <w:lang w:val="en-US"/>
+              </w:rPr>
+              <w:t>Security hotspots</w:t>
+            </w:r>
+            <w:r>
+              <w:rPr>
+                <w:noProof/>
+                <w:webHidden/>
+              </w:rPr>
+              <w:tab/>
+            </w:r>
+            <w:r>
+              <w:rPr>
+                <w:noProof/>
+                <w:webHidden/>
+              </w:rPr>
+              <w:fldChar w:fldCharType="begin"/>
+            </w:r>
+            <w:r>
+              <w:rPr>
+                <w:noProof/>
+                <w:webHidden/>
+              </w:rPr>
+              <w:instrText xml:space="preserve"> PAGEREF _Toc69997238 \h </w:instrText>
             </w:r>
             <w:r>
               <w:rPr>
@@ -1044,9 +1111,9 @@
           <w:lang w:val="en-US"/>
         </w:rPr>
       </w:pPr>
-      <w:bookmarkStart w:id="3" w:name="_Toc481744297"/>
-      <w:bookmarkStart w:id="4" w:name="_Toc69914686"/>
-      <w:bookmarkEnd w:id="3"/>
+      <w:bookmarkStart w:id="2" w:name="_Toc481744297"/>
+      <w:bookmarkStart w:id="3" w:name="_Toc69997229"/>
+      <w:bookmarkEnd w:id="2"/>
       <w:r>
         <w:rPr>
           <w:lang w:val="en-US"/>
@@ -1054,7 +1121,7 @@
         <w:lastRenderedPageBreak/>
         <w:t>Introduction</w:t>
       </w:r>
-      <w:bookmarkEnd w:id="4"/>
+      <w:bookmarkEnd w:id="3"/>
     </w:p>
     <w:p>
       <w:pPr>
@@ -1092,11 +1159,11 @@
       <w:pPr>
         <w:pStyle w:val="Titre1"/>
       </w:pPr>
-      <w:bookmarkStart w:id="5" w:name="_Toc69914687"/>
+      <w:bookmarkStart w:id="4" w:name="_Toc69997230"/>
       <w:r>
         <w:t>Configuration</w:t>
       </w:r>
-      <w:bookmarkEnd w:id="5"/>
+      <w:bookmarkEnd w:id="4"/>
     </w:p>
     <w:p>
       <w:pPr>
@@ -1184,13 +1251,13 @@
       <w:pPr>
         <w:pStyle w:val="Titre1"/>
       </w:pPr>
-      <w:bookmarkStart w:id="6" w:name="_Toc481744298"/>
-      <w:bookmarkStart w:id="7" w:name="_Toc69914688"/>
-      <w:bookmarkEnd w:id="6"/>
+      <w:bookmarkStart w:id="5" w:name="_Toc481744298"/>
+      <w:bookmarkStart w:id="6" w:name="_Toc69997231"/>
+      <w:bookmarkEnd w:id="5"/>
       <w:r>
         <w:t>Synthesis</w:t>
       </w:r>
-      <w:bookmarkEnd w:id="7"/>
+      <w:bookmarkEnd w:id="6"/>
     </w:p>
     <w:tbl>
       <w:tblPr>
@@ -1248,7 +1315,7 @@
                 <w:bCs w:val="0"/>
               </w:rPr>
             </w:pPr>
-            <w:bookmarkStart w:id="8" w:name="qualityGate"/>
+            <w:bookmarkStart w:id="7" w:name="qualityGate"/>
             <w:r>
               <w:t>Reliability</w:t>
             </w:r>
@@ -1512,12 +1579,12 @@
       <w:pPr>
         <w:pStyle w:val="Titre1"/>
       </w:pPr>
-      <w:bookmarkStart w:id="9" w:name="_Toc69914689"/>
-      <w:bookmarkEnd w:id="8"/>
+      <w:bookmarkStart w:id="8" w:name="_Toc69997232"/>
+      <w:bookmarkEnd w:id="7"/>
       <w:r>
         <w:t>Metrics</w:t>
       </w:r>
-      <w:bookmarkEnd w:id="9"/>
+      <w:bookmarkEnd w:id="8"/>
     </w:p>
     <w:tbl>
       <w:tblPr>
@@ -1982,13 +2049,68 @@
           <w:lang w:val="en-US"/>
         </w:rPr>
       </w:pPr>
-      <w:bookmarkStart w:id="10" w:name="_Toc69914690"/>
+      <w:bookmarkStart w:id="9" w:name="_Toc69997233"/>
       <w:r>
         <w:rPr>
           <w:lang w:val="en-US"/>
         </w:rPr>
         <w:lastRenderedPageBreak/>
         <w:t>Volume</w:t>
+      </w:r>
+      <w:bookmarkEnd w:id="9"/>
+    </w:p>
+    <w:tbl>
+      <w:tblPr>
+        <w:tblStyle w:val="Trameclaire-Accent5"/>
+        <w:tblW w:w="5000" w:type="pct"/>
+        <w:tblLook w:val="0420" w:firstRow="1" w:lastRow="0" w:firstColumn="0" w:lastColumn="0" w:noHBand="0" w:noVBand="1"/>
+        <w:tblCaption w:val="TT-CATEGORIES-TT"/>
+      </w:tblPr>
+      <w:tblGrid>
+        <w:gridCol w:w="9854"/>
+      </w:tblGrid>
+      <w:tr>
+        <w:trPr>
+          <w:cnfStyle w:val="100000000000" w:firstRow="1" w:lastRow="0" w:firstColumn="0" w:lastColumn="0" w:oddVBand="0" w:evenVBand="0" w:oddHBand="0" w:evenHBand="0" w:firstRowFirstColumn="0" w:firstRowLastColumn="0" w:lastRowFirstColumn="0" w:lastRowLastColumn="0"/>
+          <w:trHeight w:val="567"/>
+        </w:trPr>
+        <w:tc>
+          <w:tcPr>
+            <w:tcW w:w="9854" w:type="dxa"/>
+            <w:vAlign w:val="center"/>
+          </w:tcPr>
+          <w:p>
+            <w:pPr>
+              <w:jc w:val="center"/>
+              <w:rPr>
+                <w:color w:val="auto"/>
+                <w:lang w:val="en-US"/>
+              </w:rPr>
+            </w:pPr>
+            <w:r>
+              <w:rPr>
+                <w:color w:val="auto"/>
+                <w:lang w:val="en-US"/>
+              </w:rPr>
+              <w:t>$VOLUME</w:t>
+            </w:r>
+          </w:p>
+        </w:tc>
+      </w:tr>
+    </w:tbl>
+    <w:p>
+      <w:pPr>
+        <w:pStyle w:val="Titre1"/>
+        <w:rPr>
+          <w:lang w:val="en-US"/>
+        </w:rPr>
+      </w:pPr>
+      <w:bookmarkStart w:id="10" w:name="_Toc69997234"/>
+      <w:r>
+        <w:rPr>
+          <w:lang w:val="en-US"/>
+        </w:rPr>
+        <w:t>Issues count by severity and type</w:t>
       </w:r>
       <w:bookmarkEnd w:id="10"/>
     </w:p>
@@ -2020,12 +2142,13 @@
                 <w:lang w:val="en-US"/>
               </w:rPr>
             </w:pPr>
+            <w:bookmarkStart w:id="11" w:name="technicalDebt"/>
             <w:r>
               <w:rPr>
                 <w:color w:val="auto"/>
                 <w:lang w:val="en-US"/>
               </w:rPr>
-              <w:t>$VOLUME</w:t>
+              <w:t>$ISSUES_COUNTS</w:t>
             </w:r>
           </w:p>
         </w:tc>
@@ -2038,71 +2161,15 @@
           <w:lang w:val="en-US"/>
         </w:rPr>
       </w:pPr>
-      <w:bookmarkStart w:id="11" w:name="_Toc69914691"/>
-      <w:r>
-        <w:rPr>
-          <w:lang w:val="en-US"/>
-        </w:rPr>
-        <w:t>Issues count by severity and type</w:t>
-      </w:r>
+      <w:bookmarkStart w:id="12" w:name="_Toc69997235"/>
       <w:bookmarkEnd w:id="11"/>
-    </w:p>
-    <w:tbl>
-      <w:tblPr>
-        <w:tblStyle w:val="Trameclaire-Accent5"/>
-        <w:tblW w:w="5000" w:type="pct"/>
-        <w:tblLook w:val="0420" w:firstRow="1" w:lastRow="0" w:firstColumn="0" w:lastColumn="0" w:noHBand="0" w:noVBand="1"/>
-        <w:tblCaption w:val="TT-CATEGORIES-TT"/>
-      </w:tblPr>
-      <w:tblGrid>
-        <w:gridCol w:w="9854"/>
-      </w:tblGrid>
-      <w:tr>
-        <w:trPr>
-          <w:cnfStyle w:val="100000000000" w:firstRow="1" w:lastRow="0" w:firstColumn="0" w:lastColumn="0" w:oddVBand="0" w:evenVBand="0" w:oddHBand="0" w:evenHBand="0" w:firstRowFirstColumn="0" w:firstRowLastColumn="0" w:lastRowFirstColumn="0" w:lastRowLastColumn="0"/>
-          <w:trHeight w:val="567"/>
-        </w:trPr>
-        <w:tc>
-          <w:tcPr>
-            <w:tcW w:w="9854" w:type="dxa"/>
-            <w:vAlign w:val="center"/>
-          </w:tcPr>
-          <w:p>
-            <w:pPr>
-              <w:jc w:val="center"/>
-              <w:rPr>
-                <w:color w:val="auto"/>
-                <w:lang w:val="en-US"/>
-              </w:rPr>
-            </w:pPr>
-            <w:bookmarkStart w:id="12" w:name="technicalDebt"/>
-            <w:r>
-              <w:rPr>
-                <w:color w:val="auto"/>
-                <w:lang w:val="en-US"/>
-              </w:rPr>
-              <w:t>$ISSUES_COUNTS</w:t>
-            </w:r>
-          </w:p>
-        </w:tc>
-      </w:tr>
-    </w:tbl>
-    <w:p>
-      <w:pPr>
-        <w:pStyle w:val="Titre1"/>
-        <w:rPr>
-          <w:lang w:val="en-US"/>
-        </w:rPr>
-      </w:pPr>
-      <w:bookmarkStart w:id="13" w:name="_Toc69914692"/>
-      <w:bookmarkEnd w:id="12"/>
       <w:r>
         <w:rPr>
           <w:lang w:val="en-US"/>
         </w:rPr>
         <w:t>Charts</w:t>
       </w:r>
-      <w:bookmarkEnd w:id="13"/>
+      <w:bookmarkEnd w:id="12"/>
     </w:p>
     <w:p>
       <w:pPr>
@@ -2111,7 +2178,7 @@
           <w:lang w:val="en-US"/>
         </w:rPr>
       </w:pPr>
-      <w:bookmarkStart w:id="14" w:name="issuesPerSeverity"/>
+      <w:bookmarkStart w:id="13" w:name="issuesPerSeverity"/>
       <w:r>
         <w:rPr>
           <w:noProof/>
@@ -2131,8 +2198,8 @@
           </wp:inline>
         </w:drawing>
       </w:r>
-      <w:bookmarkStart w:id="15" w:name="issuesPerType"/>
-      <w:bookmarkEnd w:id="14"/>
+      <w:bookmarkStart w:id="14" w:name="issuesPerType"/>
+      <w:bookmarkEnd w:id="13"/>
       <w:r>
         <w:rPr>
           <w:noProof/>
@@ -2152,7 +2219,7 @@
           </wp:inline>
         </w:drawing>
       </w:r>
-      <w:bookmarkEnd w:id="15"/>
+      <w:bookmarkEnd w:id="14"/>
     </w:p>
     <w:p>
       <w:pPr>
@@ -2161,14 +2228,14 @@
           <w:lang w:val="en-US"/>
         </w:rPr>
       </w:pPr>
-      <w:bookmarkStart w:id="16" w:name="_Toc69914693"/>
+      <w:bookmarkStart w:id="15" w:name="_Toc69997236"/>
       <w:r>
         <w:rPr>
           <w:lang w:val="en-US"/>
         </w:rPr>
         <w:t>Issues</w:t>
       </w:r>
-      <w:bookmarkEnd w:id="16"/>
+      <w:bookmarkEnd w:id="15"/>
     </w:p>
     <w:tbl>
       <w:tblPr>
@@ -2199,7 +2266,7 @@
                 <w:lang w:val="en-US"/>
               </w:rPr>
             </w:pPr>
-            <w:bookmarkStart w:id="17" w:name="issuesDetails"/>
+            <w:bookmarkStart w:id="16" w:name="issuesDetails"/>
             <w:r>
               <w:rPr>
                 <w:color w:val="auto"/>
@@ -2220,17 +2287,17 @@
           <w:lang w:val="en-US"/>
         </w:rPr>
       </w:pPr>
-      <w:bookmarkStart w:id="18" w:name="_Toc481744304"/>
-      <w:bookmarkStart w:id="19" w:name="_Toc69914694"/>
+      <w:bookmarkStart w:id="17" w:name="_Toc481744304"/>
+      <w:bookmarkStart w:id="18" w:name="_Toc69997237"/>
+      <w:bookmarkEnd w:id="16"/>
       <w:bookmarkEnd w:id="17"/>
-      <w:bookmarkEnd w:id="18"/>
       <w:r>
         <w:rPr>
           <w:lang w:val="en-US"/>
         </w:rPr>
         <w:t>Security hotspots count by category and priority</w:t>
       </w:r>
-      <w:bookmarkEnd w:id="19"/>
+      <w:bookmarkEnd w:id="18"/>
     </w:p>
     <w:tbl>
       <w:tblPr>
@@ -2282,6 +2349,78 @@
               </w:rPr>
               <w:t>COUNT</w:t>
             </w:r>
+          </w:p>
+        </w:tc>
+      </w:tr>
+    </w:tbl>
+    <w:p>
+      <w:pPr>
+        <w:pStyle w:val="Titre1"/>
+        <w:rPr>
+          <w:lang w:val="en-US"/>
+        </w:rPr>
+      </w:pPr>
+      <w:bookmarkStart w:id="19" w:name="_Toc69997238"/>
+      <w:r>
+        <w:rPr>
+          <w:lang w:val="en-US"/>
+        </w:rPr>
+        <w:t>Security hotspots</w:t>
+      </w:r>
+      <w:bookmarkEnd w:id="19"/>
+    </w:p>
+    <w:tbl>
+      <w:tblPr>
+        <w:tblStyle w:val="Trameclaire-Accent5"/>
+        <w:tblW w:w="0" w:type="auto"/>
+        <w:tblLook w:val="0420" w:firstRow="1" w:lastRow="0" w:firstColumn="0" w:lastColumn="0" w:noHBand="0" w:noVBand="1"/>
+      </w:tblPr>
+      <w:tblGrid>
+        <w:gridCol w:w="9853"/>
+      </w:tblGrid>
+      <w:tr>
+        <w:trPr>
+          <w:cnfStyle w:val="100000000000" w:firstRow="1" w:lastRow="0" w:firstColumn="0" w:lastColumn="0" w:oddVBand="0" w:evenVBand="0" w:oddHBand="0" w:evenHBand="0" w:firstRowFirstColumn="0" w:firstRowLastColumn="0" w:lastRowFirstColumn="0" w:lastRowLastColumn="0"/>
+          <w:trHeight w:val="567"/>
+        </w:trPr>
+        <w:tc>
+          <w:tcPr>
+            <w:tcW w:w="9853" w:type="dxa"/>
+            <w:vAlign w:val="center"/>
+          </w:tcPr>
+          <w:p>
+            <w:pPr>
+              <w:jc w:val="center"/>
+              <w:rPr>
+                <w:lang w:val="en-US"/>
+              </w:rPr>
+            </w:pPr>
+            <w:bookmarkStart w:id="20" w:name="_GoBack"/>
+            <w:r>
+              <w:rPr>
+                <w:color w:val="auto"/>
+                <w:sz w:val="22"/>
+                <w:lang w:val="en-US"/>
+              </w:rPr>
+              <w:t>$SECURITY_HOTSPOTS</w:t>
+            </w:r>
+            <w:r>
+              <w:rPr>
+                <w:color w:val="auto"/>
+                <w:sz w:val="22"/>
+                <w:lang w:val="en-US"/>
+              </w:rPr>
+              <w:t>_</w:t>
+            </w:r>
+            <w:r>
+              <w:rPr>
+                <w:color w:val="auto"/>
+                <w:sz w:val="22"/>
+                <w:lang w:val="en-US"/>
+              </w:rPr>
+              <w:t>DETAILS</w:t>
+            </w:r>
+            <w:bookmarkEnd w:id="20"/>
           </w:p>
         </w:tc>
       </w:tr>
@@ -2431,7 +2570,7 @@
                                   <w:sz w:val="72"/>
                                   <w:szCs w:val="72"/>
                                 </w:rPr>
-                                <w:t>3</w:t>
+                                <w:t>4</w:t>
                               </w:r>
                               <w:r>
                                 <w:rPr>
@@ -2509,7 +2648,7 @@
                             <w:sz w:val="72"/>
                             <w:szCs w:val="72"/>
                           </w:rPr>
-                          <w:t>3</w:t>
+                          <w:t>4</w:t>
                         </w:r>
                         <w:r>
                           <w:rPr>
@@ -6571,7 +6710,7 @@
 </file>
 
 <file path=customXml/itemProps1.xml><?xml version="1.0" encoding="utf-8"?>
-<ds:datastoreItem xmlns:ds="http://schemas.openxmlformats.org/officeDocument/2006/customXml" ds:itemID="{52D80E31-208E-47C3-8D72-BD813BFD61CA}">
+<ds:datastoreItem xmlns:ds="http://schemas.openxmlformats.org/officeDocument/2006/customXml" ds:itemID="{940CDA8E-77DF-438F-B156-208271B57D81}">
   <ds:schemaRefs>
     <ds:schemaRef ds:uri="http://schemas.openxmlformats.org/officeDocument/2006/bibliography"/>
   </ds:schemaRefs>

</xml_diff>

<commit_message>
delete hotspots description field in docx template
</commit_message>
<xml_diff>
--- a/src/main/resources/template/code-analysis-template.docx
+++ b/src/main/resources/template/code-analysis-template.docx
@@ -2372,11 +2372,11 @@
     <w:tbl>
       <w:tblPr>
         <w:tblStyle w:val="Trameclaire-Accent5"/>
-        <w:tblW w:w="0" w:type="auto"/>
+        <w:tblW w:w="5000" w:type="pct"/>
         <w:tblLook w:val="0420" w:firstRow="1" w:lastRow="0" w:firstColumn="0" w:lastColumn="0" w:noHBand="0" w:noVBand="1"/>
       </w:tblPr>
       <w:tblGrid>
-        <w:gridCol w:w="9853"/>
+        <w:gridCol w:w="9854"/>
       </w:tblGrid>
       <w:tr>
         <w:trPr>
@@ -2395,7 +2395,6 @@
                 <w:lang w:val="en-US"/>
               </w:rPr>
             </w:pPr>
-            <w:bookmarkStart w:id="20" w:name="_GoBack"/>
             <w:r>
               <w:rPr>
                 <w:color w:val="auto"/>
@@ -2420,6 +2419,7 @@
               </w:rPr>
               <w:t>DETAILS</w:t>
             </w:r>
+            <w:bookmarkStart w:id="20" w:name="_GoBack"/>
             <w:bookmarkEnd w:id="20"/>
           </w:p>
         </w:tc>
@@ -2570,7 +2570,7 @@
                                   <w:sz w:val="72"/>
                                   <w:szCs w:val="72"/>
                                 </w:rPr>
-                                <w:t>4</w:t>
+                                <w:t>3</w:t>
                               </w:r>
                               <w:r>
                                 <w:rPr>
@@ -2648,7 +2648,7 @@
                             <w:sz w:val="72"/>
                             <w:szCs w:val="72"/>
                           </w:rPr>
-                          <w:t>4</w:t>
+                          <w:t>3</w:t>
                         </w:r>
                         <w:r>
                           <w:rPr>
@@ -6710,7 +6710,7 @@
 </file>
 
 <file path=customXml/itemProps1.xml><?xml version="1.0" encoding="utf-8"?>
-<ds:datastoreItem xmlns:ds="http://schemas.openxmlformats.org/officeDocument/2006/customXml" ds:itemID="{940CDA8E-77DF-438F-B156-208271B57D81}">
+<ds:datastoreItem xmlns:ds="http://schemas.openxmlformats.org/officeDocument/2006/customXml" ds:itemID="{57AE563A-AE72-455C-B0F8-82F6250C54D6}">
   <ds:schemaRefs>
     <ds:schemaRef ds:uri="http://schemas.openxmlformats.org/officeDocument/2006/bibliography"/>
   </ds:schemaRefs>

</xml_diff>

<commit_message>
add new metric in report
</commit_message>
<xml_diff>
--- a/src/main/resources/template/code-analysis-template.docx
+++ b/src/main/resources/template/code-analysis-template.docx
@@ -1262,17 +1262,18 @@
     <w:tbl>
       <w:tblPr>
         <w:tblStyle w:val="Trameclaire-Accent5"/>
-        <w:tblW w:w="4983" w:type="pct"/>
+        <w:tblW w:w="5000" w:type="pct"/>
         <w:tblLook w:val="04A0" w:firstRow="1" w:lastRow="0" w:firstColumn="1" w:lastColumn="0" w:noHBand="0" w:noVBand="1"/>
         <w:tblCaption w:val="TT-SYNTHESIS-TT"/>
       </w:tblPr>
       <w:tblGrid>
-        <w:gridCol w:w="1726"/>
-        <w:gridCol w:w="1527"/>
-        <w:gridCol w:w="1305"/>
-        <w:gridCol w:w="2106"/>
-        <w:gridCol w:w="1468"/>
-        <w:gridCol w:w="1688"/>
+        <w:gridCol w:w="1418"/>
+        <w:gridCol w:w="1225"/>
+        <w:gridCol w:w="1051"/>
+        <w:gridCol w:w="1747"/>
+        <w:gridCol w:w="1166"/>
+        <w:gridCol w:w="1391"/>
+        <w:gridCol w:w="1856"/>
       </w:tblGrid>
       <w:tr>
         <w:trPr>
@@ -1282,7 +1283,7 @@
         <w:tc>
           <w:tcPr>
             <w:cnfStyle w:val="001000000000" w:firstRow="0" w:lastRow="0" w:firstColumn="1" w:lastColumn="0" w:oddVBand="0" w:evenVBand="0" w:oddHBand="0" w:evenHBand="0" w:firstRowFirstColumn="0" w:firstRowLastColumn="0" w:lastRowFirstColumn="0" w:lastRowLastColumn="0"/>
-            <w:tcW w:w="880" w:type="pct"/>
+            <w:tcW w:w="0" w:type="auto"/>
             <w:shd w:val="clear" w:color="auto" w:fill="E5DFEC" w:themeFill="accent4" w:themeFillTint="33"/>
             <w:vAlign w:val="center"/>
           </w:tcPr>
@@ -1302,7 +1303,7 @@
         </w:tc>
         <w:tc>
           <w:tcPr>
-            <w:tcW w:w="778" w:type="pct"/>
+            <w:tcW w:w="0" w:type="auto"/>
             <w:vAlign w:val="center"/>
           </w:tcPr>
           <w:p>
@@ -1323,7 +1324,7 @@
         </w:tc>
         <w:tc>
           <w:tcPr>
-            <w:tcW w:w="665" w:type="pct"/>
+            <w:tcW w:w="0" w:type="auto"/>
             <w:vAlign w:val="center"/>
           </w:tcPr>
           <w:p>
@@ -1343,7 +1344,7 @@
         </w:tc>
         <w:tc>
           <w:tcPr>
-            <w:tcW w:w="1069" w:type="pct"/>
+            <w:tcW w:w="0" w:type="auto"/>
             <w:vAlign w:val="center"/>
           </w:tcPr>
           <w:p>
@@ -1363,7 +1364,7 @@
         </w:tc>
         <w:tc>
           <w:tcPr>
-            <w:tcW w:w="748" w:type="pct"/>
+            <w:tcW w:w="0" w:type="auto"/>
             <w:vAlign w:val="center"/>
           </w:tcPr>
           <w:p>
@@ -1383,7 +1384,7 @@
         </w:tc>
         <w:tc>
           <w:tcPr>
-            <w:tcW w:w="860" w:type="pct"/>
+            <w:tcW w:w="0" w:type="auto"/>
             <w:vAlign w:val="center"/>
           </w:tcPr>
           <w:p>
@@ -1398,6 +1399,34 @@
             </w:pPr>
             <w:r>
               <w:t>Duplication</w:t>
+            </w:r>
+          </w:p>
+        </w:tc>
+        <w:tc>
+          <w:tcPr>
+            <w:tcW w:w="0" w:type="auto"/>
+            <w:vAlign w:val="center"/>
+          </w:tcPr>
+          <w:p>
+            <w:pPr>
+              <w:pStyle w:val="Contenudetableau"/>
+              <w:jc w:val="center"/>
+              <w:cnfStyle w:val="100000000000" w:firstRow="1" w:lastRow="0" w:firstColumn="0" w:lastColumn="0" w:oddVBand="0" w:evenVBand="0" w:oddHBand="0" w:evenHBand="0" w:firstRowFirstColumn="0" w:firstRowLastColumn="0" w:lastRowFirstColumn="0" w:lastRowLastColumn="0"/>
+            </w:pPr>
+            <w:r>
+              <w:t>Comment</w:t>
+            </w:r>
+            <w:bookmarkStart w:id="8" w:name="_GoBack"/>
+            <w:bookmarkEnd w:id="8"/>
+          </w:p>
+          <w:p>
+            <w:pPr>
+              <w:pStyle w:val="Contenudetableau"/>
+              <w:jc w:val="center"/>
+              <w:cnfStyle w:val="100000000000" w:firstRow="1" w:lastRow="0" w:firstColumn="0" w:lastColumn="0" w:oddVBand="0" w:evenVBand="0" w:oddHBand="0" w:evenHBand="0" w:firstRowFirstColumn="0" w:firstRowLastColumn="0" w:lastRowFirstColumn="0" w:lastRowLastColumn="0"/>
+            </w:pPr>
+            <w:r>
+              <w:t>density</w:t>
             </w:r>
           </w:p>
         </w:tc>
@@ -1410,7 +1439,7 @@
         <w:tc>
           <w:tcPr>
             <w:cnfStyle w:val="001000000000" w:firstRow="0" w:lastRow="0" w:firstColumn="1" w:lastColumn="0" w:oddVBand="0" w:evenVBand="0" w:oddHBand="0" w:evenHBand="0" w:firstRowFirstColumn="0" w:firstRowLastColumn="0" w:lastRowFirstColumn="0" w:lastRowLastColumn="0"/>
-            <w:tcW w:w="880" w:type="pct"/>
+            <w:tcW w:w="0" w:type="auto"/>
             <w:shd w:val="clear" w:color="auto" w:fill="B2A1C7" w:themeFill="accent4" w:themeFillTint="99"/>
             <w:vAlign w:val="center"/>
           </w:tcPr>
@@ -1436,7 +1465,7 @@
         </w:tc>
         <w:tc>
           <w:tcPr>
-            <w:tcW w:w="778" w:type="pct"/>
+            <w:tcW w:w="0" w:type="auto"/>
             <w:vAlign w:val="center"/>
           </w:tcPr>
           <w:p>
@@ -1463,7 +1492,7 @@
         </w:tc>
         <w:tc>
           <w:tcPr>
-            <w:tcW w:w="665" w:type="pct"/>
+            <w:tcW w:w="0" w:type="auto"/>
             <w:vAlign w:val="center"/>
           </w:tcPr>
           <w:p>
@@ -1491,7 +1520,7 @@
         </w:tc>
         <w:tc>
           <w:tcPr>
-            <w:tcW w:w="1069" w:type="pct"/>
+            <w:tcW w:w="0" w:type="auto"/>
             <w:vAlign w:val="center"/>
           </w:tcPr>
           <w:p>
@@ -1519,7 +1548,7 @@
         </w:tc>
         <w:tc>
           <w:tcPr>
-            <w:tcW w:w="748" w:type="pct"/>
+            <w:tcW w:w="0" w:type="auto"/>
             <w:vAlign w:val="center"/>
           </w:tcPr>
           <w:p>
@@ -1547,7 +1576,7 @@
         </w:tc>
         <w:tc>
           <w:tcPr>
-            <w:tcW w:w="860" w:type="pct"/>
+            <w:tcW w:w="0" w:type="auto"/>
             <w:vAlign w:val="center"/>
           </w:tcPr>
           <w:p>
@@ -1573,18 +1602,46 @@
             </w:r>
           </w:p>
         </w:tc>
+        <w:tc>
+          <w:tcPr>
+            <w:tcW w:w="0" w:type="auto"/>
+            <w:vAlign w:val="center"/>
+          </w:tcPr>
+          <w:p>
+            <w:pPr>
+              <w:pStyle w:val="Contenudetableau"/>
+              <w:jc w:val="center"/>
+              <w:cnfStyle w:val="000000100000" w:firstRow="0" w:lastRow="0" w:firstColumn="0" w:lastColumn="0" w:oddVBand="0" w:evenVBand="0" w:oddHBand="1" w:evenHBand="0" w:firstRowFirstColumn="0" w:firstRowLastColumn="0" w:lastRowFirstColumn="0" w:lastRowLastColumn="0"/>
+              <w:rPr>
+                <w:b/>
+                <w:bCs/>
+                <w:sz w:val="24"/>
+                <w:szCs w:val="24"/>
+              </w:rPr>
+            </w:pPr>
+            <w:r>
+              <w:rPr>
+                <w:b/>
+                <w:bCs/>
+                <w:sz w:val="24"/>
+                <w:szCs w:val="24"/>
+              </w:rPr>
+              <w:t>XX-COMMENTDENSITY-XX %</w:t>
+            </w:r>
+          </w:p>
+        </w:tc>
       </w:tr>
     </w:tbl>
     <w:p>
       <w:pPr>
         <w:pStyle w:val="Titre1"/>
       </w:pPr>
-      <w:bookmarkStart w:id="8" w:name="_Toc69997232"/>
+      <w:bookmarkStart w:id="9" w:name="_Toc69997232"/>
       <w:bookmarkEnd w:id="7"/>
       <w:r>
         <w:t>Metrics</w:t>
       </w:r>
-      <w:bookmarkEnd w:id="8"/>
+      <w:bookmarkEnd w:id="9"/>
     </w:p>
     <w:tbl>
       <w:tblPr>
@@ -2049,68 +2106,13 @@
           <w:lang w:val="en-US"/>
         </w:rPr>
       </w:pPr>
-      <w:bookmarkStart w:id="9" w:name="_Toc69997233"/>
+      <w:bookmarkStart w:id="10" w:name="_Toc69997233"/>
       <w:r>
         <w:rPr>
           <w:lang w:val="en-US"/>
         </w:rPr>
         <w:lastRenderedPageBreak/>
         <w:t>Volume</w:t>
-      </w:r>
-      <w:bookmarkEnd w:id="9"/>
-    </w:p>
-    <w:tbl>
-      <w:tblPr>
-        <w:tblStyle w:val="Trameclaire-Accent5"/>
-        <w:tblW w:w="5000" w:type="pct"/>
-        <w:tblLook w:val="0420" w:firstRow="1" w:lastRow="0" w:firstColumn="0" w:lastColumn="0" w:noHBand="0" w:noVBand="1"/>
-        <w:tblCaption w:val="TT-CATEGORIES-TT"/>
-      </w:tblPr>
-      <w:tblGrid>
-        <w:gridCol w:w="9854"/>
-      </w:tblGrid>
-      <w:tr>
-        <w:trPr>
-          <w:cnfStyle w:val="100000000000" w:firstRow="1" w:lastRow="0" w:firstColumn="0" w:lastColumn="0" w:oddVBand="0" w:evenVBand="0" w:oddHBand="0" w:evenHBand="0" w:firstRowFirstColumn="0" w:firstRowLastColumn="0" w:lastRowFirstColumn="0" w:lastRowLastColumn="0"/>
-          <w:trHeight w:val="567"/>
-        </w:trPr>
-        <w:tc>
-          <w:tcPr>
-            <w:tcW w:w="9854" w:type="dxa"/>
-            <w:vAlign w:val="center"/>
-          </w:tcPr>
-          <w:p>
-            <w:pPr>
-              <w:jc w:val="center"/>
-              <w:rPr>
-                <w:color w:val="auto"/>
-                <w:lang w:val="en-US"/>
-              </w:rPr>
-            </w:pPr>
-            <w:r>
-              <w:rPr>
-                <w:color w:val="auto"/>
-                <w:lang w:val="en-US"/>
-              </w:rPr>
-              <w:t>$VOLUME</w:t>
-            </w:r>
-          </w:p>
-        </w:tc>
-      </w:tr>
-    </w:tbl>
-    <w:p>
-      <w:pPr>
-        <w:pStyle w:val="Titre1"/>
-        <w:rPr>
-          <w:lang w:val="en-US"/>
-        </w:rPr>
-      </w:pPr>
-      <w:bookmarkStart w:id="10" w:name="_Toc69997234"/>
-      <w:r>
-        <w:rPr>
-          <w:lang w:val="en-US"/>
-        </w:rPr>
-        <w:t>Issues count by severity and type</w:t>
       </w:r>
       <w:bookmarkEnd w:id="10"/>
     </w:p>
@@ -2142,13 +2144,12 @@
                 <w:lang w:val="en-US"/>
               </w:rPr>
             </w:pPr>
-            <w:bookmarkStart w:id="11" w:name="technicalDebt"/>
             <w:r>
               <w:rPr>
                 <w:color w:val="auto"/>
                 <w:lang w:val="en-US"/>
               </w:rPr>
-              <w:t>$ISSUES_COUNTS</w:t>
+              <w:t>$VOLUME</w:t>
             </w:r>
           </w:p>
         </w:tc>
@@ -2161,15 +2162,71 @@
           <w:lang w:val="en-US"/>
         </w:rPr>
       </w:pPr>
-      <w:bookmarkStart w:id="12" w:name="_Toc69997235"/>
+      <w:bookmarkStart w:id="11" w:name="_Toc69997234"/>
+      <w:r>
+        <w:rPr>
+          <w:lang w:val="en-US"/>
+        </w:rPr>
+        <w:t>Issues count by severity and type</w:t>
+      </w:r>
       <w:bookmarkEnd w:id="11"/>
+    </w:p>
+    <w:tbl>
+      <w:tblPr>
+        <w:tblStyle w:val="Trameclaire-Accent5"/>
+        <w:tblW w:w="5000" w:type="pct"/>
+        <w:tblLook w:val="0420" w:firstRow="1" w:lastRow="0" w:firstColumn="0" w:lastColumn="0" w:noHBand="0" w:noVBand="1"/>
+        <w:tblCaption w:val="TT-CATEGORIES-TT"/>
+      </w:tblPr>
+      <w:tblGrid>
+        <w:gridCol w:w="9854"/>
+      </w:tblGrid>
+      <w:tr>
+        <w:trPr>
+          <w:cnfStyle w:val="100000000000" w:firstRow="1" w:lastRow="0" w:firstColumn="0" w:lastColumn="0" w:oddVBand="0" w:evenVBand="0" w:oddHBand="0" w:evenHBand="0" w:firstRowFirstColumn="0" w:firstRowLastColumn="0" w:lastRowFirstColumn="0" w:lastRowLastColumn="0"/>
+          <w:trHeight w:val="567"/>
+        </w:trPr>
+        <w:tc>
+          <w:tcPr>
+            <w:tcW w:w="9854" w:type="dxa"/>
+            <w:vAlign w:val="center"/>
+          </w:tcPr>
+          <w:p>
+            <w:pPr>
+              <w:jc w:val="center"/>
+              <w:rPr>
+                <w:color w:val="auto"/>
+                <w:lang w:val="en-US"/>
+              </w:rPr>
+            </w:pPr>
+            <w:bookmarkStart w:id="12" w:name="technicalDebt"/>
+            <w:r>
+              <w:rPr>
+                <w:color w:val="auto"/>
+                <w:lang w:val="en-US"/>
+              </w:rPr>
+              <w:t>$ISSUES_COUNTS</w:t>
+            </w:r>
+          </w:p>
+        </w:tc>
+      </w:tr>
+    </w:tbl>
+    <w:p>
+      <w:pPr>
+        <w:pStyle w:val="Titre1"/>
+        <w:rPr>
+          <w:lang w:val="en-US"/>
+        </w:rPr>
+      </w:pPr>
+      <w:bookmarkStart w:id="13" w:name="_Toc69997235"/>
+      <w:bookmarkEnd w:id="12"/>
       <w:r>
         <w:rPr>
           <w:lang w:val="en-US"/>
         </w:rPr>
         <w:t>Charts</w:t>
       </w:r>
-      <w:bookmarkEnd w:id="12"/>
+      <w:bookmarkEnd w:id="13"/>
     </w:p>
     <w:p>
       <w:pPr>
@@ -2178,7 +2235,7 @@
           <w:lang w:val="en-US"/>
         </w:rPr>
       </w:pPr>
-      <w:bookmarkStart w:id="13" w:name="issuesPerSeverity"/>
+      <w:bookmarkStart w:id="14" w:name="issuesPerSeverity"/>
       <w:r>
         <w:rPr>
           <w:noProof/>
@@ -2198,8 +2255,8 @@
           </wp:inline>
         </w:drawing>
       </w:r>
-      <w:bookmarkStart w:id="14" w:name="issuesPerType"/>
-      <w:bookmarkEnd w:id="13"/>
+      <w:bookmarkStart w:id="15" w:name="issuesPerType"/>
+      <w:bookmarkEnd w:id="14"/>
       <w:r>
         <w:rPr>
           <w:noProof/>
@@ -2219,7 +2276,7 @@
           </wp:inline>
         </w:drawing>
       </w:r>
-      <w:bookmarkEnd w:id="14"/>
+      <w:bookmarkEnd w:id="15"/>
     </w:p>
     <w:p>
       <w:pPr>
@@ -2228,14 +2285,14 @@
           <w:lang w:val="en-US"/>
         </w:rPr>
       </w:pPr>
-      <w:bookmarkStart w:id="15" w:name="_Toc69997236"/>
+      <w:bookmarkStart w:id="16" w:name="_Toc69997236"/>
       <w:r>
         <w:rPr>
           <w:lang w:val="en-US"/>
         </w:rPr>
         <w:t>Issues</w:t>
       </w:r>
-      <w:bookmarkEnd w:id="15"/>
+      <w:bookmarkEnd w:id="16"/>
     </w:p>
     <w:tbl>
       <w:tblPr>
@@ -2266,7 +2323,7 @@
                 <w:lang w:val="en-US"/>
               </w:rPr>
             </w:pPr>
-            <w:bookmarkStart w:id="16" w:name="issuesDetails"/>
+            <w:bookmarkStart w:id="17" w:name="issuesDetails"/>
             <w:r>
               <w:rPr>
                 <w:color w:val="auto"/>
@@ -2287,17 +2344,17 @@
           <w:lang w:val="en-US"/>
         </w:rPr>
       </w:pPr>
-      <w:bookmarkStart w:id="17" w:name="_Toc481744304"/>
-      <w:bookmarkStart w:id="18" w:name="_Toc69997237"/>
-      <w:bookmarkEnd w:id="16"/>
+      <w:bookmarkStart w:id="18" w:name="_Toc481744304"/>
+      <w:bookmarkStart w:id="19" w:name="_Toc69997237"/>
       <w:bookmarkEnd w:id="17"/>
+      <w:bookmarkEnd w:id="18"/>
       <w:r>
         <w:rPr>
           <w:lang w:val="en-US"/>
         </w:rPr>
         <w:t>Security hotspots count by category and priority</w:t>
       </w:r>
-      <w:bookmarkEnd w:id="18"/>
+      <w:bookmarkEnd w:id="19"/>
     </w:p>
     <w:tbl>
       <w:tblPr>
@@ -2360,14 +2417,14 @@
           <w:lang w:val="en-US"/>
         </w:rPr>
       </w:pPr>
-      <w:bookmarkStart w:id="19" w:name="_Toc69997238"/>
+      <w:bookmarkStart w:id="20" w:name="_Toc69997238"/>
       <w:r>
         <w:rPr>
           <w:lang w:val="en-US"/>
         </w:rPr>
         <w:t>Security hotspots</w:t>
       </w:r>
-      <w:bookmarkEnd w:id="19"/>
+      <w:bookmarkEnd w:id="20"/>
     </w:p>
     <w:tbl>
       <w:tblPr>
@@ -2419,8 +2476,6 @@
               </w:rPr>
               <w:t>DETAILS</w:t>
             </w:r>
-            <w:bookmarkStart w:id="20" w:name="_GoBack"/>
-            <w:bookmarkEnd w:id="20"/>
           </w:p>
         </w:tc>
       </w:tr>
@@ -2570,7 +2625,7 @@
                                   <w:sz w:val="72"/>
                                   <w:szCs w:val="72"/>
                                 </w:rPr>
-                                <w:t>3</w:t>
+                                <w:t>2</w:t>
                               </w:r>
                               <w:r>
                                 <w:rPr>
@@ -2648,7 +2703,7 @@
                             <w:sz w:val="72"/>
                             <w:szCs w:val="72"/>
                           </w:rPr>
-                          <w:t>3</w:t>
+                          <w:t>2</w:t>
                         </w:r>
                         <w:r>
                           <w:rPr>
@@ -6710,7 +6765,7 @@
 </file>
 
 <file path=customXml/itemProps1.xml><?xml version="1.0" encoding="utf-8"?>
-<ds:datastoreItem xmlns:ds="http://schemas.openxmlformats.org/officeDocument/2006/customXml" ds:itemID="{57AE563A-AE72-455C-B0F8-82F6250C54D6}">
+<ds:datastoreItem xmlns:ds="http://schemas.openxmlformats.org/officeDocument/2006/customXml" ds:itemID="{D7F26C19-A888-4109-B380-041043DF99F9}">
   <ds:schemaRefs>
     <ds:schemaRef ds:uri="http://schemas.openxmlformats.org/officeDocument/2006/bibliography"/>
   </ds:schemaRefs>

</xml_diff>

<commit_message>
fix replacement of XX-MAXCOVERAGE-XX (#244)
</commit_message>
<xml_diff>
--- a/src/main/resources/template/code-analysis-template.docx
+++ b/src/main/resources/template/code-analysis-template.docx
@@ -1184,6 +1184,8 @@
           <w:numId w:val="3"/>
         </w:numPr>
       </w:pPr>
+      <w:bookmarkStart w:id="5" w:name="_GoBack"/>
+      <w:bookmarkEnd w:id="5"/>
       <w:r>
         <w:t>Names</w:t>
       </w:r>
@@ -1251,13 +1253,13 @@
       <w:pPr>
         <w:pStyle w:val="Titre1"/>
       </w:pPr>
-      <w:bookmarkStart w:id="5" w:name="_Toc481744298"/>
-      <w:bookmarkStart w:id="6" w:name="_Toc69997231"/>
-      <w:bookmarkEnd w:id="5"/>
+      <w:bookmarkStart w:id="6" w:name="_Toc481744298"/>
+      <w:bookmarkStart w:id="7" w:name="_Toc69997231"/>
+      <w:bookmarkEnd w:id="6"/>
       <w:r>
         <w:t>Synthesis</w:t>
       </w:r>
-      <w:bookmarkEnd w:id="6"/>
+      <w:bookmarkEnd w:id="7"/>
     </w:p>
     <w:tbl>
       <w:tblPr>
@@ -1316,7 +1318,7 @@
                 <w:bCs w:val="0"/>
               </w:rPr>
             </w:pPr>
-            <w:bookmarkStart w:id="7" w:name="qualityGate"/>
+            <w:bookmarkStart w:id="8" w:name="qualityGate"/>
             <w:r>
               <w:t>Reliability</w:t>
             </w:r>
@@ -1416,8 +1418,6 @@
             <w:r>
               <w:t>Comment</w:t>
             </w:r>
-            <w:bookmarkStart w:id="8" w:name="_GoBack"/>
-            <w:bookmarkEnd w:id="8"/>
           </w:p>
           <w:p>
             <w:pPr>
@@ -1637,7 +1637,7 @@
         <w:pStyle w:val="Titre1"/>
       </w:pPr>
       <w:bookmarkStart w:id="9" w:name="_Toc69997232"/>
-      <w:bookmarkEnd w:id="7"/>
+      <w:bookmarkEnd w:id="8"/>
       <w:r>
         <w:t>Metrics</w:t>
       </w:r>
@@ -2044,13 +2044,7 @@
               <w:cnfStyle w:val="000000000000" w:firstRow="0" w:lastRow="0" w:firstColumn="0" w:lastColumn="0" w:oddVBand="0" w:evenVBand="0" w:oddHBand="0" w:evenHBand="0" w:firstRowFirstColumn="0" w:firstRowLastColumn="0" w:lastRowFirstColumn="0" w:lastRowLastColumn="0"/>
             </w:pPr>
             <w:r>
-              <w:t>XX-</w:t>
-            </w:r>
-            <w:r>
-              <w:t>MAXC</w:t>
-            </w:r>
-            <w:r>
-              <w:t>OVERAGE-XX</w:t>
+              <w:t>XX-MAXCOVERAGE-XX</w:t>
             </w:r>
           </w:p>
         </w:tc>
@@ -6765,7 +6759,7 @@
 </file>
 
 <file path=customXml/itemProps1.xml><?xml version="1.0" encoding="utf-8"?>
-<ds:datastoreItem xmlns:ds="http://schemas.openxmlformats.org/officeDocument/2006/customXml" ds:itemID="{D7F26C19-A888-4109-B380-041043DF99F9}">
+<ds:datastoreItem xmlns:ds="http://schemas.openxmlformats.org/officeDocument/2006/customXml" ds:itemID="{E3A40E86-AA1E-4914-AF42-E62ADA611624}">
   <ds:schemaRefs>
     <ds:schemaRef ds:uri="http://schemas.openxmlformats.org/officeDocument/2006/bibliography"/>
   </ds:schemaRefs>

</xml_diff>

<commit_message>
add rating logos + quality gate status
</commit_message>
<xml_diff>
--- a/src/main/resources/template/code-analysis-template.docx
+++ b/src/main/resources/template/code-analysis-template.docx
@@ -278,7 +278,7 @@
         <w:br w:type="page"/>
       </w:r>
     </w:p>
-    <w:bookmarkStart w:id="1" w:name="_Toc69997228" w:displacedByCustomXml="next"/>
+    <w:bookmarkStart w:id="1" w:name="_Toc72333865" w:displacedByCustomXml="next"/>
     <w:sdt>
       <w:sdtPr>
         <w:rPr>
@@ -332,7 +332,7 @@
           <w:r>
             <w:fldChar w:fldCharType="separate"/>
           </w:r>
-          <w:hyperlink w:anchor="_Toc69997228" w:history="1">
+          <w:hyperlink w:anchor="_Toc72333865" w:history="1">
             <w:r>
               <w:rPr>
                 <w:rStyle w:val="Lienhypertexte"/>
@@ -359,7 +359,7 @@
                 <w:noProof/>
                 <w:webHidden/>
               </w:rPr>
-              <w:instrText xml:space="preserve"> PAGEREF _Toc69997228 \h </w:instrText>
+              <w:instrText xml:space="preserve"> PAGEREF _Toc72333865 \h </w:instrText>
             </w:r>
             <w:r>
               <w:rPr>
@@ -400,7 +400,7 @@
               <w:lang w:eastAsia="fr-FR"/>
             </w:rPr>
           </w:pPr>
-          <w:hyperlink w:anchor="_Toc69997229" w:history="1">
+          <w:hyperlink w:anchor="_Toc72333866" w:history="1">
             <w:r>
               <w:rPr>
                 <w:rStyle w:val="Lienhypertexte"/>
@@ -428,7 +428,7 @@
                 <w:noProof/>
                 <w:webHidden/>
               </w:rPr>
-              <w:instrText xml:space="preserve"> PAGEREF _Toc69997229 \h </w:instrText>
+              <w:instrText xml:space="preserve"> PAGEREF _Toc72333866 \h </w:instrText>
             </w:r>
             <w:r>
               <w:rPr>
@@ -469,7 +469,7 @@
               <w:lang w:eastAsia="fr-FR"/>
             </w:rPr>
           </w:pPr>
-          <w:hyperlink w:anchor="_Toc69997230" w:history="1">
+          <w:hyperlink w:anchor="_Toc72333867" w:history="1">
             <w:r>
               <w:rPr>
                 <w:rStyle w:val="Lienhypertexte"/>
@@ -496,7 +496,7 @@
                 <w:noProof/>
                 <w:webHidden/>
               </w:rPr>
-              <w:instrText xml:space="preserve"> PAGEREF _Toc69997230 \h </w:instrText>
+              <w:instrText xml:space="preserve"> PAGEREF _Toc72333867 \h </w:instrText>
             </w:r>
             <w:r>
               <w:rPr>
@@ -537,7 +537,7 @@
               <w:lang w:eastAsia="fr-FR"/>
             </w:rPr>
           </w:pPr>
-          <w:hyperlink w:anchor="_Toc69997231" w:history="1">
+          <w:hyperlink w:anchor="_Toc72333868" w:history="1">
             <w:r>
               <w:rPr>
                 <w:rStyle w:val="Lienhypertexte"/>
@@ -564,7 +564,7 @@
                 <w:noProof/>
                 <w:webHidden/>
               </w:rPr>
-              <w:instrText xml:space="preserve"> PAGEREF _Toc69997231 \h </w:instrText>
+              <w:instrText xml:space="preserve"> PAGEREF _Toc72333868 \h </w:instrText>
             </w:r>
             <w:r>
               <w:rPr>
@@ -605,13 +605,14 @@
               <w:lang w:eastAsia="fr-FR"/>
             </w:rPr>
           </w:pPr>
-          <w:hyperlink w:anchor="_Toc69997232" w:history="1">
+          <w:hyperlink w:anchor="_Toc72333869" w:history="1">
             <w:r>
               <w:rPr>
                 <w:rStyle w:val="Lienhypertexte"/>
                 <w:noProof/>
-              </w:rPr>
-              <w:t>Metrics</w:t>
+                <w:lang w:val="en-US"/>
+              </w:rPr>
+              <w:t>Quality gate status</w:t>
             </w:r>
             <w:r>
               <w:rPr>
@@ -632,7 +633,7 @@
                 <w:noProof/>
                 <w:webHidden/>
               </w:rPr>
-              <w:instrText xml:space="preserve"> PAGEREF _Toc69997232 \h </w:instrText>
+              <w:instrText xml:space="preserve"> PAGEREF _Toc72333869 \h </w:instrText>
             </w:r>
             <w:r>
               <w:rPr>
@@ -673,14 +674,13 @@
               <w:lang w:eastAsia="fr-FR"/>
             </w:rPr>
           </w:pPr>
-          <w:hyperlink w:anchor="_Toc69997233" w:history="1">
+          <w:hyperlink w:anchor="_Toc72333870" w:history="1">
             <w:r>
               <w:rPr>
                 <w:rStyle w:val="Lienhypertexte"/>
                 <w:noProof/>
-                <w:lang w:val="en-US"/>
-              </w:rPr>
-              <w:t>Volume</w:t>
+              </w:rPr>
+              <w:t>Metrics</w:t>
             </w:r>
             <w:r>
               <w:rPr>
@@ -701,7 +701,7 @@
                 <w:noProof/>
                 <w:webHidden/>
               </w:rPr>
-              <w:instrText xml:space="preserve"> PAGEREF _Toc69997233 \h </w:instrText>
+              <w:instrText xml:space="preserve"> PAGEREF _Toc72333870 \h </w:instrText>
             </w:r>
             <w:r>
               <w:rPr>
@@ -721,7 +721,7 @@
                 <w:noProof/>
                 <w:webHidden/>
               </w:rPr>
-              <w:t>3</w:t>
+              <w:t>2</w:t>
             </w:r>
             <w:r>
               <w:rPr>
@@ -742,14 +742,14 @@
               <w:lang w:eastAsia="fr-FR"/>
             </w:rPr>
           </w:pPr>
-          <w:hyperlink w:anchor="_Toc69997234" w:history="1">
+          <w:hyperlink w:anchor="_Toc72333871" w:history="1">
             <w:r>
               <w:rPr>
                 <w:rStyle w:val="Lienhypertexte"/>
                 <w:noProof/>
                 <w:lang w:val="en-US"/>
               </w:rPr>
-              <w:t>Issues count by severity and type</w:t>
+              <w:t>Volume</w:t>
             </w:r>
             <w:r>
               <w:rPr>
@@ -770,7 +770,7 @@
                 <w:noProof/>
                 <w:webHidden/>
               </w:rPr>
-              <w:instrText xml:space="preserve"> PAGEREF _Toc69997234 \h </w:instrText>
+              <w:instrText xml:space="preserve"> PAGEREF _Toc72333871 \h </w:instrText>
             </w:r>
             <w:r>
               <w:rPr>
@@ -811,14 +811,14 @@
               <w:lang w:eastAsia="fr-FR"/>
             </w:rPr>
           </w:pPr>
-          <w:hyperlink w:anchor="_Toc69997235" w:history="1">
+          <w:hyperlink w:anchor="_Toc72333872" w:history="1">
             <w:r>
               <w:rPr>
                 <w:rStyle w:val="Lienhypertexte"/>
                 <w:noProof/>
                 <w:lang w:val="en-US"/>
               </w:rPr>
-              <w:t>Charts</w:t>
+              <w:t>Issues count by severity and type</w:t>
             </w:r>
             <w:r>
               <w:rPr>
@@ -839,7 +839,7 @@
                 <w:noProof/>
                 <w:webHidden/>
               </w:rPr>
-              <w:instrText xml:space="preserve"> PAGEREF _Toc69997235 \h </w:instrText>
+              <w:instrText xml:space="preserve"> PAGEREF _Toc72333872 \h </w:instrText>
             </w:r>
             <w:r>
               <w:rPr>
@@ -880,14 +880,14 @@
               <w:lang w:eastAsia="fr-FR"/>
             </w:rPr>
           </w:pPr>
-          <w:hyperlink w:anchor="_Toc69997236" w:history="1">
+          <w:hyperlink w:anchor="_Toc72333873" w:history="1">
             <w:r>
               <w:rPr>
                 <w:rStyle w:val="Lienhypertexte"/>
                 <w:noProof/>
                 <w:lang w:val="en-US"/>
               </w:rPr>
-              <w:t>Issues</w:t>
+              <w:t>Charts</w:t>
             </w:r>
             <w:r>
               <w:rPr>
@@ -908,7 +908,7 @@
                 <w:noProof/>
                 <w:webHidden/>
               </w:rPr>
-              <w:instrText xml:space="preserve"> PAGEREF _Toc69997236 \h </w:instrText>
+              <w:instrText xml:space="preserve"> PAGEREF _Toc72333873 \h </w:instrText>
             </w:r>
             <w:r>
               <w:rPr>
@@ -949,14 +949,14 @@
               <w:lang w:eastAsia="fr-FR"/>
             </w:rPr>
           </w:pPr>
-          <w:hyperlink w:anchor="_Toc69997237" w:history="1">
+          <w:hyperlink w:anchor="_Toc72333874" w:history="1">
             <w:r>
               <w:rPr>
                 <w:rStyle w:val="Lienhypertexte"/>
                 <w:noProof/>
                 <w:lang w:val="en-US"/>
               </w:rPr>
-              <w:t>Security hotspots count by category and priority</w:t>
+              <w:t>Issues</w:t>
             </w:r>
             <w:r>
               <w:rPr>
@@ -977,7 +977,7 @@
                 <w:noProof/>
                 <w:webHidden/>
               </w:rPr>
-              <w:instrText xml:space="preserve"> PAGEREF _Toc69997237 \h </w:instrText>
+              <w:instrText xml:space="preserve"> PAGEREF _Toc72333874 \h </w:instrText>
             </w:r>
             <w:r>
               <w:rPr>
@@ -997,7 +997,7 @@
                 <w:noProof/>
                 <w:webHidden/>
               </w:rPr>
-              <w:t>4</w:t>
+              <w:t>3</w:t>
             </w:r>
             <w:r>
               <w:rPr>
@@ -1018,13 +1018,82 @@
               <w:lang w:eastAsia="fr-FR"/>
             </w:rPr>
           </w:pPr>
-          <w:hyperlink w:anchor="_Toc69997238" w:history="1">
+          <w:hyperlink w:anchor="_Toc72333875" w:history="1">
             <w:r>
               <w:rPr>
                 <w:rStyle w:val="Lienhypertexte"/>
                 <w:noProof/>
                 <w:lang w:val="en-US"/>
               </w:rPr>
+              <w:t>Security hotspots count by category and priority</w:t>
+            </w:r>
+            <w:r>
+              <w:rPr>
+                <w:noProof/>
+                <w:webHidden/>
+              </w:rPr>
+              <w:tab/>
+            </w:r>
+            <w:r>
+              <w:rPr>
+                <w:noProof/>
+                <w:webHidden/>
+              </w:rPr>
+              <w:fldChar w:fldCharType="begin"/>
+            </w:r>
+            <w:r>
+              <w:rPr>
+                <w:noProof/>
+                <w:webHidden/>
+              </w:rPr>
+              <w:instrText xml:space="preserve"> PAGEREF _Toc72333875 \h </w:instrText>
+            </w:r>
+            <w:r>
+              <w:rPr>
+                <w:noProof/>
+                <w:webHidden/>
+              </w:rPr>
+            </w:r>
+            <w:r>
+              <w:rPr>
+                <w:noProof/>
+                <w:webHidden/>
+              </w:rPr>
+              <w:fldChar w:fldCharType="separate"/>
+            </w:r>
+            <w:r>
+              <w:rPr>
+                <w:noProof/>
+                <w:webHidden/>
+              </w:rPr>
+              <w:t>4</w:t>
+            </w:r>
+            <w:r>
+              <w:rPr>
+                <w:noProof/>
+                <w:webHidden/>
+              </w:rPr>
+              <w:fldChar w:fldCharType="end"/>
+            </w:r>
+          </w:hyperlink>
+        </w:p>
+        <w:p>
+          <w:pPr>
+            <w:pStyle w:val="TM1"/>
+            <w:rPr>
+              <w:noProof/>
+              <w:sz w:val="22"/>
+              <w:szCs w:val="22"/>
+              <w:lang w:eastAsia="fr-FR"/>
+            </w:rPr>
+          </w:pPr>
+          <w:hyperlink w:anchor="_Toc72333876" w:history="1">
+            <w:r>
+              <w:rPr>
+                <w:rStyle w:val="Lienhypertexte"/>
+                <w:noProof/>
+                <w:lang w:val="en-US"/>
+              </w:rPr>
               <w:t>Security hotspots</w:t>
             </w:r>
             <w:r>
@@ -1046,7 +1115,7 @@
                 <w:noProof/>
                 <w:webHidden/>
               </w:rPr>
-              <w:instrText xml:space="preserve"> PAGEREF _Toc69997238 \h </w:instrText>
+              <w:instrText xml:space="preserve"> PAGEREF _Toc72333876 \h </w:instrText>
             </w:r>
             <w:r>
               <w:rPr>
@@ -1112,7 +1181,7 @@
         </w:rPr>
       </w:pPr>
       <w:bookmarkStart w:id="2" w:name="_Toc481744297"/>
-      <w:bookmarkStart w:id="3" w:name="_Toc69997229"/>
+      <w:bookmarkStart w:id="3" w:name="_Toc72333866"/>
       <w:bookmarkEnd w:id="2"/>
       <w:r>
         <w:rPr>
@@ -1159,7 +1228,7 @@
       <w:pPr>
         <w:pStyle w:val="Titre1"/>
       </w:pPr>
-      <w:bookmarkStart w:id="4" w:name="_Toc69997230"/>
+      <w:bookmarkStart w:id="4" w:name="_Toc72333867"/>
       <w:r>
         <w:t>Configuration</w:t>
       </w:r>
@@ -1184,8 +1253,6 @@
           <w:numId w:val="3"/>
         </w:numPr>
       </w:pPr>
-      <w:bookmarkStart w:id="5" w:name="_GoBack"/>
-      <w:bookmarkEnd w:id="5"/>
       <w:r>
         <w:t>Names</w:t>
       </w:r>
@@ -1253,13 +1320,13 @@
       <w:pPr>
         <w:pStyle w:val="Titre1"/>
       </w:pPr>
-      <w:bookmarkStart w:id="6" w:name="_Toc481744298"/>
-      <w:bookmarkStart w:id="7" w:name="_Toc69997231"/>
-      <w:bookmarkEnd w:id="6"/>
+      <w:bookmarkStart w:id="5" w:name="_Toc481744298"/>
+      <w:bookmarkStart w:id="6" w:name="_Toc72333868"/>
+      <w:bookmarkEnd w:id="5"/>
       <w:r>
         <w:t>Synthesis</w:t>
       </w:r>
-      <w:bookmarkEnd w:id="7"/>
+      <w:bookmarkEnd w:id="6"/>
     </w:p>
     <w:tbl>
       <w:tblPr>
@@ -1269,13 +1336,12 @@
         <w:tblCaption w:val="TT-SYNTHESIS-TT"/>
       </w:tblPr>
       <w:tblGrid>
-        <w:gridCol w:w="1418"/>
-        <w:gridCol w:w="1225"/>
-        <w:gridCol w:w="1051"/>
-        <w:gridCol w:w="1747"/>
-        <w:gridCol w:w="1166"/>
-        <w:gridCol w:w="1391"/>
-        <w:gridCol w:w="1856"/>
+        <w:gridCol w:w="1425"/>
+        <w:gridCol w:w="1217"/>
+        <w:gridCol w:w="2051"/>
+        <w:gridCol w:w="1355"/>
+        <w:gridCol w:w="1625"/>
+        <w:gridCol w:w="2181"/>
       </w:tblGrid>
       <w:tr>
         <w:trPr>
@@ -1286,7 +1352,6 @@
           <w:tcPr>
             <w:cnfStyle w:val="001000000000" w:firstRow="0" w:lastRow="0" w:firstColumn="1" w:lastColumn="0" w:oddVBand="0" w:evenVBand="0" w:oddHBand="0" w:evenHBand="0" w:firstRowFirstColumn="0" w:firstRowLastColumn="0" w:lastRowFirstColumn="0" w:lastRowLastColumn="0"/>
             <w:tcW w:w="0" w:type="auto"/>
-            <w:shd w:val="clear" w:color="auto" w:fill="E5DFEC" w:themeFill="accent4" w:themeFillTint="33"/>
             <w:vAlign w:val="center"/>
           </w:tcPr>
           <w:p>
@@ -1298,27 +1363,7 @@
                 <w:bCs w:val="0"/>
               </w:rPr>
             </w:pPr>
-            <w:r>
-              <w:t>Quality Gate</w:t>
-            </w:r>
-          </w:p>
-        </w:tc>
-        <w:tc>
-          <w:tcPr>
-            <w:tcW w:w="0" w:type="auto"/>
-            <w:vAlign w:val="center"/>
-          </w:tcPr>
-          <w:p>
-            <w:pPr>
-              <w:pStyle w:val="Contenudetableau"/>
-              <w:jc w:val="center"/>
-              <w:cnfStyle w:val="100000000000" w:firstRow="1" w:lastRow="0" w:firstColumn="0" w:lastColumn="0" w:oddVBand="0" w:evenVBand="0" w:oddHBand="0" w:evenHBand="0" w:firstRowFirstColumn="0" w:firstRowLastColumn="0" w:lastRowFirstColumn="0" w:lastRowLastColumn="0"/>
-              <w:rPr>
-                <w:b w:val="0"/>
-                <w:bCs w:val="0"/>
-              </w:rPr>
-            </w:pPr>
-            <w:bookmarkStart w:id="8" w:name="qualityGate"/>
+            <w:bookmarkStart w:id="7" w:name="qualityGate"/>
             <w:r>
               <w:t>Reliability</w:t>
             </w:r>
@@ -1440,7 +1485,6 @@
           <w:tcPr>
             <w:cnfStyle w:val="001000000000" w:firstRow="0" w:lastRow="0" w:firstColumn="1" w:lastColumn="0" w:oddVBand="0" w:evenVBand="0" w:oddHBand="0" w:evenHBand="0" w:firstRowFirstColumn="0" w:firstRowLastColumn="0" w:lastRowFirstColumn="0" w:lastRowLastColumn="0"/>
             <w:tcW w:w="0" w:type="auto"/>
-            <w:shd w:val="clear" w:color="auto" w:fill="B2A1C7" w:themeFill="accent4" w:themeFillTint="99"/>
             <w:vAlign w:val="center"/>
           </w:tcPr>
           <w:p>
@@ -1459,7 +1503,7 @@
                 <w:sz w:val="24"/>
                 <w:szCs w:val="24"/>
               </w:rPr>
-              <w:t>XX-QUALITYGATE-XX</w:t>
+              <w:t>XX-RELIABILITY-XX</w:t>
             </w:r>
           </w:p>
         </w:tc>
@@ -1483,10 +1527,11 @@
             <w:r>
               <w:rPr>
                 <w:b/>
+                <w:bCs/>
                 <w:sz w:val="24"/>
                 <w:szCs w:val="24"/>
               </w:rPr>
-              <w:t>XX-RELIABILITY-XX</w:t>
+              <w:t>XX-SECURITY-XX</w:t>
             </w:r>
           </w:p>
         </w:tc>
@@ -1514,7 +1559,7 @@
                 <w:sz w:val="24"/>
                 <w:szCs w:val="24"/>
               </w:rPr>
-              <w:t>XX-SECURITY-XX</w:t>
+              <w:t>XX-MAINTAINABILITY-XX</w:t>
             </w:r>
           </w:p>
         </w:tc>
@@ -1542,7 +1587,7 @@
                 <w:sz w:val="24"/>
                 <w:szCs w:val="24"/>
               </w:rPr>
-              <w:t>XX-MAINTAINABILITY-XX</w:t>
+              <w:t>XX-COVERAGE-XX %</w:t>
             </w:r>
           </w:p>
         </w:tc>
@@ -1570,7 +1615,7 @@
                 <w:sz w:val="24"/>
                 <w:szCs w:val="24"/>
               </w:rPr>
-              <w:t>XX-COVERAGE-XX %</w:t>
+              <w:t>XX-DUPLICATION-XX %</w:t>
             </w:r>
           </w:p>
         </w:tc>
@@ -1598,34 +1643,6 @@
                 <w:sz w:val="24"/>
                 <w:szCs w:val="24"/>
               </w:rPr>
-              <w:t>XX-DUPLICATION-XX %</w:t>
-            </w:r>
-          </w:p>
-        </w:tc>
-        <w:tc>
-          <w:tcPr>
-            <w:tcW w:w="0" w:type="auto"/>
-            <w:vAlign w:val="center"/>
-          </w:tcPr>
-          <w:p>
-            <w:pPr>
-              <w:pStyle w:val="Contenudetableau"/>
-              <w:jc w:val="center"/>
-              <w:cnfStyle w:val="000000100000" w:firstRow="0" w:lastRow="0" w:firstColumn="0" w:lastColumn="0" w:oddVBand="0" w:evenVBand="0" w:oddHBand="1" w:evenHBand="0" w:firstRowFirstColumn="0" w:firstRowLastColumn="0" w:lastRowFirstColumn="0" w:lastRowLastColumn="0"/>
-              <w:rPr>
-                <w:b/>
-                <w:bCs/>
-                <w:sz w:val="24"/>
-                <w:szCs w:val="24"/>
-              </w:rPr>
-            </w:pPr>
-            <w:r>
-              <w:rPr>
-                <w:b/>
-                <w:bCs/>
-                <w:sz w:val="24"/>
-                <w:szCs w:val="24"/>
-              </w:rPr>
               <w:t>XX-COMMENTDENSITY-XX %</w:t>
             </w:r>
           </w:p>
@@ -1635,13 +1652,69 @@
     <w:p>
       <w:pPr>
         <w:pStyle w:val="Titre1"/>
-      </w:pPr>
-      <w:bookmarkStart w:id="9" w:name="_Toc69997232"/>
+        <w:rPr>
+          <w:lang w:val="en-US"/>
+        </w:rPr>
+      </w:pPr>
+      <w:bookmarkStart w:id="8" w:name="_Toc72333869"/>
+      <w:bookmarkEnd w:id="7"/>
+      <w:r>
+        <w:rPr>
+          <w:lang w:val="en-US"/>
+        </w:rPr>
+        <w:t>Quality gate status</w:t>
+      </w:r>
       <w:bookmarkEnd w:id="8"/>
+    </w:p>
+    <w:tbl>
+      <w:tblPr>
+        <w:tblStyle w:val="Trameclaire-Accent5"/>
+        <w:tblW w:w="5000" w:type="pct"/>
+        <w:tblLook w:val="0420" w:firstRow="1" w:lastRow="0" w:firstColumn="0" w:lastColumn="0" w:noHBand="0" w:noVBand="1"/>
+      </w:tblPr>
+      <w:tblGrid>
+        <w:gridCol w:w="9854"/>
+      </w:tblGrid>
+      <w:tr>
+        <w:trPr>
+          <w:cnfStyle w:val="100000000000" w:firstRow="1" w:lastRow="0" w:firstColumn="0" w:lastColumn="0" w:oddVBand="0" w:evenVBand="0" w:oddHBand="0" w:evenHBand="0" w:firstRowFirstColumn="0" w:firstRowLastColumn="0" w:lastRowFirstColumn="0" w:lastRowLastColumn="0"/>
+          <w:trHeight w:val="567"/>
+        </w:trPr>
+        <w:tc>
+          <w:tcPr>
+            <w:tcW w:w="9853" w:type="dxa"/>
+            <w:vAlign w:val="center"/>
+          </w:tcPr>
+          <w:p>
+            <w:pPr>
+              <w:jc w:val="center"/>
+              <w:rPr>
+                <w:color w:val="auto"/>
+                <w:szCs w:val="22"/>
+              </w:rPr>
+            </w:pPr>
+            <w:r>
+              <w:rPr>
+                <w:color w:val="auto"/>
+                <w:szCs w:val="22"/>
+              </w:rPr>
+              <w:t>$QUALITY_GATE_STATUS</w:t>
+            </w:r>
+            <w:bookmarkStart w:id="9" w:name="_GoBack"/>
+            <w:bookmarkEnd w:id="9"/>
+          </w:p>
+        </w:tc>
+      </w:tr>
+    </w:tbl>
+    <w:p>
+      <w:pPr>
+        <w:pStyle w:val="Titre1"/>
+      </w:pPr>
+      <w:bookmarkStart w:id="10" w:name="_Toc72333870"/>
       <w:r>
         <w:t>Metrics</w:t>
       </w:r>
-      <w:bookmarkEnd w:id="9"/>
+      <w:bookmarkEnd w:id="10"/>
     </w:p>
     <w:tbl>
       <w:tblPr>
@@ -2100,68 +2173,13 @@
           <w:lang w:val="en-US"/>
         </w:rPr>
       </w:pPr>
-      <w:bookmarkStart w:id="10" w:name="_Toc69997233"/>
+      <w:bookmarkStart w:id="11" w:name="_Toc72333871"/>
       <w:r>
         <w:rPr>
           <w:lang w:val="en-US"/>
         </w:rPr>
         <w:lastRenderedPageBreak/>
         <w:t>Volume</w:t>
-      </w:r>
-      <w:bookmarkEnd w:id="10"/>
-    </w:p>
-    <w:tbl>
-      <w:tblPr>
-        <w:tblStyle w:val="Trameclaire-Accent5"/>
-        <w:tblW w:w="5000" w:type="pct"/>
-        <w:tblLook w:val="0420" w:firstRow="1" w:lastRow="0" w:firstColumn="0" w:lastColumn="0" w:noHBand="0" w:noVBand="1"/>
-        <w:tblCaption w:val="TT-CATEGORIES-TT"/>
-      </w:tblPr>
-      <w:tblGrid>
-        <w:gridCol w:w="9854"/>
-      </w:tblGrid>
-      <w:tr>
-        <w:trPr>
-          <w:cnfStyle w:val="100000000000" w:firstRow="1" w:lastRow="0" w:firstColumn="0" w:lastColumn="0" w:oddVBand="0" w:evenVBand="0" w:oddHBand="0" w:evenHBand="0" w:firstRowFirstColumn="0" w:firstRowLastColumn="0" w:lastRowFirstColumn="0" w:lastRowLastColumn="0"/>
-          <w:trHeight w:val="567"/>
-        </w:trPr>
-        <w:tc>
-          <w:tcPr>
-            <w:tcW w:w="9854" w:type="dxa"/>
-            <w:vAlign w:val="center"/>
-          </w:tcPr>
-          <w:p>
-            <w:pPr>
-              <w:jc w:val="center"/>
-              <w:rPr>
-                <w:color w:val="auto"/>
-                <w:lang w:val="en-US"/>
-              </w:rPr>
-            </w:pPr>
-            <w:r>
-              <w:rPr>
-                <w:color w:val="auto"/>
-                <w:lang w:val="en-US"/>
-              </w:rPr>
-              <w:t>$VOLUME</w:t>
-            </w:r>
-          </w:p>
-        </w:tc>
-      </w:tr>
-    </w:tbl>
-    <w:p>
-      <w:pPr>
-        <w:pStyle w:val="Titre1"/>
-        <w:rPr>
-          <w:lang w:val="en-US"/>
-        </w:rPr>
-      </w:pPr>
-      <w:bookmarkStart w:id="11" w:name="_Toc69997234"/>
-      <w:r>
-        <w:rPr>
-          <w:lang w:val="en-US"/>
-        </w:rPr>
-        <w:t>Issues count by severity and type</w:t>
       </w:r>
       <w:bookmarkEnd w:id="11"/>
     </w:p>
@@ -2193,13 +2211,12 @@
                 <w:lang w:val="en-US"/>
               </w:rPr>
             </w:pPr>
-            <w:bookmarkStart w:id="12" w:name="technicalDebt"/>
             <w:r>
               <w:rPr>
                 <w:color w:val="auto"/>
                 <w:lang w:val="en-US"/>
               </w:rPr>
-              <w:t>$ISSUES_COUNTS</w:t>
+              <w:t>$VOLUME</w:t>
             </w:r>
           </w:p>
         </w:tc>
@@ -2212,15 +2229,71 @@
           <w:lang w:val="en-US"/>
         </w:rPr>
       </w:pPr>
-      <w:bookmarkStart w:id="13" w:name="_Toc69997235"/>
+      <w:bookmarkStart w:id="12" w:name="_Toc72333872"/>
+      <w:r>
+        <w:rPr>
+          <w:lang w:val="en-US"/>
+        </w:rPr>
+        <w:t>Issues count by severity and type</w:t>
+      </w:r>
       <w:bookmarkEnd w:id="12"/>
+    </w:p>
+    <w:tbl>
+      <w:tblPr>
+        <w:tblStyle w:val="Trameclaire-Accent5"/>
+        <w:tblW w:w="5000" w:type="pct"/>
+        <w:tblLook w:val="0420" w:firstRow="1" w:lastRow="0" w:firstColumn="0" w:lastColumn="0" w:noHBand="0" w:noVBand="1"/>
+        <w:tblCaption w:val="TT-CATEGORIES-TT"/>
+      </w:tblPr>
+      <w:tblGrid>
+        <w:gridCol w:w="9854"/>
+      </w:tblGrid>
+      <w:tr>
+        <w:trPr>
+          <w:cnfStyle w:val="100000000000" w:firstRow="1" w:lastRow="0" w:firstColumn="0" w:lastColumn="0" w:oddVBand="0" w:evenVBand="0" w:oddHBand="0" w:evenHBand="0" w:firstRowFirstColumn="0" w:firstRowLastColumn="0" w:lastRowFirstColumn="0" w:lastRowLastColumn="0"/>
+          <w:trHeight w:val="567"/>
+        </w:trPr>
+        <w:tc>
+          <w:tcPr>
+            <w:tcW w:w="9854" w:type="dxa"/>
+            <w:vAlign w:val="center"/>
+          </w:tcPr>
+          <w:p>
+            <w:pPr>
+              <w:jc w:val="center"/>
+              <w:rPr>
+                <w:color w:val="auto"/>
+                <w:lang w:val="en-US"/>
+              </w:rPr>
+            </w:pPr>
+            <w:bookmarkStart w:id="13" w:name="technicalDebt"/>
+            <w:r>
+              <w:rPr>
+                <w:color w:val="auto"/>
+                <w:lang w:val="en-US"/>
+              </w:rPr>
+              <w:t>$ISSUES_COUNTS</w:t>
+            </w:r>
+          </w:p>
+        </w:tc>
+      </w:tr>
+    </w:tbl>
+    <w:p>
+      <w:pPr>
+        <w:pStyle w:val="Titre1"/>
+        <w:rPr>
+          <w:lang w:val="en-US"/>
+        </w:rPr>
+      </w:pPr>
+      <w:bookmarkStart w:id="14" w:name="_Toc72333873"/>
+      <w:bookmarkEnd w:id="13"/>
       <w:r>
         <w:rPr>
           <w:lang w:val="en-US"/>
         </w:rPr>
         <w:t>Charts</w:t>
       </w:r>
-      <w:bookmarkEnd w:id="13"/>
+      <w:bookmarkEnd w:id="14"/>
     </w:p>
     <w:p>
       <w:pPr>
@@ -2229,7 +2302,7 @@
           <w:lang w:val="en-US"/>
         </w:rPr>
       </w:pPr>
-      <w:bookmarkStart w:id="14" w:name="issuesPerSeverity"/>
+      <w:bookmarkStart w:id="15" w:name="issuesPerSeverity"/>
       <w:r>
         <w:rPr>
           <w:noProof/>
@@ -2249,8 +2322,8 @@
           </wp:inline>
         </w:drawing>
       </w:r>
-      <w:bookmarkStart w:id="15" w:name="issuesPerType"/>
-      <w:bookmarkEnd w:id="14"/>
+      <w:bookmarkStart w:id="16" w:name="issuesPerType"/>
+      <w:bookmarkEnd w:id="15"/>
       <w:r>
         <w:rPr>
           <w:noProof/>
@@ -2270,7 +2343,7 @@
           </wp:inline>
         </w:drawing>
       </w:r>
-      <w:bookmarkEnd w:id="15"/>
+      <w:bookmarkEnd w:id="16"/>
     </w:p>
     <w:p>
       <w:pPr>
@@ -2279,14 +2352,14 @@
           <w:lang w:val="en-US"/>
         </w:rPr>
       </w:pPr>
-      <w:bookmarkStart w:id="16" w:name="_Toc69997236"/>
+      <w:bookmarkStart w:id="17" w:name="_Toc72333874"/>
       <w:r>
         <w:rPr>
           <w:lang w:val="en-US"/>
         </w:rPr>
         <w:t>Issues</w:t>
       </w:r>
-      <w:bookmarkEnd w:id="16"/>
+      <w:bookmarkEnd w:id="17"/>
     </w:p>
     <w:tbl>
       <w:tblPr>
@@ -2317,7 +2390,7 @@
                 <w:lang w:val="en-US"/>
               </w:rPr>
             </w:pPr>
-            <w:bookmarkStart w:id="17" w:name="issuesDetails"/>
+            <w:bookmarkStart w:id="18" w:name="issuesDetails"/>
             <w:r>
               <w:rPr>
                 <w:color w:val="auto"/>
@@ -2338,17 +2411,17 @@
           <w:lang w:val="en-US"/>
         </w:rPr>
       </w:pPr>
-      <w:bookmarkStart w:id="18" w:name="_Toc481744304"/>
-      <w:bookmarkStart w:id="19" w:name="_Toc69997237"/>
-      <w:bookmarkEnd w:id="17"/>
+      <w:bookmarkStart w:id="19" w:name="_Toc481744304"/>
+      <w:bookmarkStart w:id="20" w:name="_Toc72333875"/>
       <w:bookmarkEnd w:id="18"/>
+      <w:bookmarkEnd w:id="19"/>
       <w:r>
         <w:rPr>
           <w:lang w:val="en-US"/>
         </w:rPr>
         <w:t>Security hotspots count by category and priority</w:t>
       </w:r>
-      <w:bookmarkEnd w:id="19"/>
+      <w:bookmarkEnd w:id="20"/>
     </w:p>
     <w:tbl>
       <w:tblPr>
@@ -2411,14 +2484,14 @@
           <w:lang w:val="en-US"/>
         </w:rPr>
       </w:pPr>
-      <w:bookmarkStart w:id="20" w:name="_Toc69997238"/>
+      <w:bookmarkStart w:id="21" w:name="_Toc72333876"/>
       <w:r>
         <w:rPr>
           <w:lang w:val="en-US"/>
         </w:rPr>
         <w:t>Security hotspots</w:t>
       </w:r>
-      <w:bookmarkEnd w:id="20"/>
+      <w:bookmarkEnd w:id="21"/>
     </w:p>
     <w:tbl>
       <w:tblPr>
@@ -2619,7 +2692,7 @@
                                   <w:sz w:val="72"/>
                                   <w:szCs w:val="72"/>
                                 </w:rPr>
-                                <w:t>2</w:t>
+                                <w:t>3</w:t>
                               </w:r>
                               <w:r>
                                 <w:rPr>
@@ -2697,7 +2770,7 @@
                             <w:sz w:val="72"/>
                             <w:szCs w:val="72"/>
                           </w:rPr>
-                          <w:t>2</w:t>
+                          <w:t>3</w:t>
                         </w:r>
                         <w:r>
                           <w:rPr>
@@ -3901,7 +3974,6 @@
   <w:style w:type="character" w:default="1" w:styleId="Policepardfaut">
     <w:name w:val="Default Paragraph Font"/>
     <w:uiPriority w:val="1"/>
-    <w:semiHidden/>
     <w:unhideWhenUsed/>
   </w:style>
   <w:style w:type="table" w:default="1" w:styleId="TableauNormal">
@@ -6759,7 +6831,7 @@
 </file>
 
 <file path=customXml/itemProps1.xml><?xml version="1.0" encoding="utf-8"?>
-<ds:datastoreItem xmlns:ds="http://schemas.openxmlformats.org/officeDocument/2006/customXml" ds:itemID="{E3A40E86-AA1E-4914-AF42-E62ADA611624}">
+<ds:datastoreItem xmlns:ds="http://schemas.openxmlformats.org/officeDocument/2006/customXml" ds:itemID="{3E875B55-B2DB-4899-AC78-872CD0C92D1A}">
   <ds:schemaRefs>
     <ds:schemaRef ds:uri="http://schemas.openxmlformats.org/officeDocument/2006/bibliography"/>
   </ds:schemaRefs>

</xml_diff>

<commit_message>
add security review rating + fix images display
</commit_message>
<xml_diff>
--- a/src/main/resources/template/code-analysis-template.docx
+++ b/src/main/resources/template/code-analysis-template.docx
@@ -278,7 +278,7 @@
         <w:br w:type="page"/>
       </w:r>
     </w:p>
-    <w:bookmarkStart w:id="1" w:name="_Toc72333865" w:displacedByCustomXml="next"/>
+    <w:bookmarkStart w:id="1" w:name="_Toc72398599" w:displacedByCustomXml="next"/>
     <w:sdt>
       <w:sdtPr>
         <w:rPr>
@@ -332,7 +332,7 @@
           <w:r>
             <w:fldChar w:fldCharType="separate"/>
           </w:r>
-          <w:hyperlink w:anchor="_Toc72333865" w:history="1">
+          <w:hyperlink w:anchor="_Toc72398599" w:history="1">
             <w:r>
               <w:rPr>
                 <w:rStyle w:val="Lienhypertexte"/>
@@ -359,7 +359,7 @@
                 <w:noProof/>
                 <w:webHidden/>
               </w:rPr>
-              <w:instrText xml:space="preserve"> PAGEREF _Toc72333865 \h </w:instrText>
+              <w:instrText xml:space="preserve"> PAGEREF _Toc72398599 \h </w:instrText>
             </w:r>
             <w:r>
               <w:rPr>
@@ -400,7 +400,7 @@
               <w:lang w:eastAsia="fr-FR"/>
             </w:rPr>
           </w:pPr>
-          <w:hyperlink w:anchor="_Toc72333866" w:history="1">
+          <w:hyperlink w:anchor="_Toc72398600" w:history="1">
             <w:r>
               <w:rPr>
                 <w:rStyle w:val="Lienhypertexte"/>
@@ -409,6 +409,8 @@
               </w:rPr>
               <w:t>Introduction</w:t>
             </w:r>
+            <w:bookmarkStart w:id="2" w:name="_GoBack"/>
+            <w:bookmarkEnd w:id="2"/>
             <w:r>
               <w:rPr>
                 <w:noProof/>
@@ -428,7 +430,7 @@
                 <w:noProof/>
                 <w:webHidden/>
               </w:rPr>
-              <w:instrText xml:space="preserve"> PAGEREF _Toc72333866 \h </w:instrText>
+              <w:instrText xml:space="preserve"> PAGEREF _Toc72398600 \h </w:instrText>
             </w:r>
             <w:r>
               <w:rPr>
@@ -469,7 +471,7 @@
               <w:lang w:eastAsia="fr-FR"/>
             </w:rPr>
           </w:pPr>
-          <w:hyperlink w:anchor="_Toc72333867" w:history="1">
+          <w:hyperlink w:anchor="_Toc72398601" w:history="1">
             <w:r>
               <w:rPr>
                 <w:rStyle w:val="Lienhypertexte"/>
@@ -496,7 +498,7 @@
                 <w:noProof/>
                 <w:webHidden/>
               </w:rPr>
-              <w:instrText xml:space="preserve"> PAGEREF _Toc72333867 \h </w:instrText>
+              <w:instrText xml:space="preserve"> PAGEREF _Toc72398601 \h </w:instrText>
             </w:r>
             <w:r>
               <w:rPr>
@@ -537,7 +539,7 @@
               <w:lang w:eastAsia="fr-FR"/>
             </w:rPr>
           </w:pPr>
-          <w:hyperlink w:anchor="_Toc72333868" w:history="1">
+          <w:hyperlink w:anchor="_Toc72398602" w:history="1">
             <w:r>
               <w:rPr>
                 <w:rStyle w:val="Lienhypertexte"/>
@@ -564,7 +566,7 @@
                 <w:noProof/>
                 <w:webHidden/>
               </w:rPr>
-              <w:instrText xml:space="preserve"> PAGEREF _Toc72333868 \h </w:instrText>
+              <w:instrText xml:space="preserve"> PAGEREF _Toc72398602 \h </w:instrText>
             </w:r>
             <w:r>
               <w:rPr>
@@ -605,7 +607,7 @@
               <w:lang w:eastAsia="fr-FR"/>
             </w:rPr>
           </w:pPr>
-          <w:hyperlink w:anchor="_Toc72333869" w:history="1">
+          <w:hyperlink w:anchor="_Toc72398603" w:history="1">
             <w:r>
               <w:rPr>
                 <w:rStyle w:val="Lienhypertexte"/>
@@ -633,7 +635,7 @@
                 <w:noProof/>
                 <w:webHidden/>
               </w:rPr>
-              <w:instrText xml:space="preserve"> PAGEREF _Toc72333869 \h </w:instrText>
+              <w:instrText xml:space="preserve"> PAGEREF _Toc72398603 \h </w:instrText>
             </w:r>
             <w:r>
               <w:rPr>
@@ -674,7 +676,7 @@
               <w:lang w:eastAsia="fr-FR"/>
             </w:rPr>
           </w:pPr>
-          <w:hyperlink w:anchor="_Toc72333870" w:history="1">
+          <w:hyperlink w:anchor="_Toc72398604" w:history="1">
             <w:r>
               <w:rPr>
                 <w:rStyle w:val="Lienhypertexte"/>
@@ -701,7 +703,7 @@
                 <w:noProof/>
                 <w:webHidden/>
               </w:rPr>
-              <w:instrText xml:space="preserve"> PAGEREF _Toc72333870 \h </w:instrText>
+              <w:instrText xml:space="preserve"> PAGEREF _Toc72398604 \h </w:instrText>
             </w:r>
             <w:r>
               <w:rPr>
@@ -742,7 +744,7 @@
               <w:lang w:eastAsia="fr-FR"/>
             </w:rPr>
           </w:pPr>
-          <w:hyperlink w:anchor="_Toc72333871" w:history="1">
+          <w:hyperlink w:anchor="_Toc72398605" w:history="1">
             <w:r>
               <w:rPr>
                 <w:rStyle w:val="Lienhypertexte"/>
@@ -770,7 +772,7 @@
                 <w:noProof/>
                 <w:webHidden/>
               </w:rPr>
-              <w:instrText xml:space="preserve"> PAGEREF _Toc72333871 \h </w:instrText>
+              <w:instrText xml:space="preserve"> PAGEREF _Toc72398605 \h </w:instrText>
             </w:r>
             <w:r>
               <w:rPr>
@@ -790,7 +792,7 @@
                 <w:noProof/>
                 <w:webHidden/>
               </w:rPr>
-              <w:t>3</w:t>
+              <w:t>2</w:t>
             </w:r>
             <w:r>
               <w:rPr>
@@ -811,7 +813,7 @@
               <w:lang w:eastAsia="fr-FR"/>
             </w:rPr>
           </w:pPr>
-          <w:hyperlink w:anchor="_Toc72333872" w:history="1">
+          <w:hyperlink w:anchor="_Toc72398606" w:history="1">
             <w:r>
               <w:rPr>
                 <w:rStyle w:val="Lienhypertexte"/>
@@ -839,7 +841,7 @@
                 <w:noProof/>
                 <w:webHidden/>
               </w:rPr>
-              <w:instrText xml:space="preserve"> PAGEREF _Toc72333872 \h </w:instrText>
+              <w:instrText xml:space="preserve"> PAGEREF _Toc72398606 \h </w:instrText>
             </w:r>
             <w:r>
               <w:rPr>
@@ -880,7 +882,7 @@
               <w:lang w:eastAsia="fr-FR"/>
             </w:rPr>
           </w:pPr>
-          <w:hyperlink w:anchor="_Toc72333873" w:history="1">
+          <w:hyperlink w:anchor="_Toc72398607" w:history="1">
             <w:r>
               <w:rPr>
                 <w:rStyle w:val="Lienhypertexte"/>
@@ -908,7 +910,7 @@
                 <w:noProof/>
                 <w:webHidden/>
               </w:rPr>
-              <w:instrText xml:space="preserve"> PAGEREF _Toc72333873 \h </w:instrText>
+              <w:instrText xml:space="preserve"> PAGEREF _Toc72398607 \h </w:instrText>
             </w:r>
             <w:r>
               <w:rPr>
@@ -949,7 +951,7 @@
               <w:lang w:eastAsia="fr-FR"/>
             </w:rPr>
           </w:pPr>
-          <w:hyperlink w:anchor="_Toc72333874" w:history="1">
+          <w:hyperlink w:anchor="_Toc72398608" w:history="1">
             <w:r>
               <w:rPr>
                 <w:rStyle w:val="Lienhypertexte"/>
@@ -977,7 +979,7 @@
                 <w:noProof/>
                 <w:webHidden/>
               </w:rPr>
-              <w:instrText xml:space="preserve"> PAGEREF _Toc72333874 \h </w:instrText>
+              <w:instrText xml:space="preserve"> PAGEREF _Toc72398608 \h </w:instrText>
             </w:r>
             <w:r>
               <w:rPr>
@@ -1018,7 +1020,7 @@
               <w:lang w:eastAsia="fr-FR"/>
             </w:rPr>
           </w:pPr>
-          <w:hyperlink w:anchor="_Toc72333875" w:history="1">
+          <w:hyperlink w:anchor="_Toc72398609" w:history="1">
             <w:r>
               <w:rPr>
                 <w:rStyle w:val="Lienhypertexte"/>
@@ -1046,7 +1048,7 @@
                 <w:noProof/>
                 <w:webHidden/>
               </w:rPr>
-              <w:instrText xml:space="preserve"> PAGEREF _Toc72333875 \h </w:instrText>
+              <w:instrText xml:space="preserve"> PAGEREF _Toc72398609 \h </w:instrText>
             </w:r>
             <w:r>
               <w:rPr>
@@ -1087,7 +1089,7 @@
               <w:lang w:eastAsia="fr-FR"/>
             </w:rPr>
           </w:pPr>
-          <w:hyperlink w:anchor="_Toc72333876" w:history="1">
+          <w:hyperlink w:anchor="_Toc72398610" w:history="1">
             <w:r>
               <w:rPr>
                 <w:rStyle w:val="Lienhypertexte"/>
@@ -1115,7 +1117,7 @@
                 <w:noProof/>
                 <w:webHidden/>
               </w:rPr>
-              <w:instrText xml:space="preserve"> PAGEREF _Toc72333876 \h </w:instrText>
+              <w:instrText xml:space="preserve"> PAGEREF _Toc72398610 \h </w:instrText>
             </w:r>
             <w:r>
               <w:rPr>
@@ -1180,9 +1182,9 @@
           <w:lang w:val="en-US"/>
         </w:rPr>
       </w:pPr>
-      <w:bookmarkStart w:id="2" w:name="_Toc481744297"/>
-      <w:bookmarkStart w:id="3" w:name="_Toc72333866"/>
-      <w:bookmarkEnd w:id="2"/>
+      <w:bookmarkStart w:id="3" w:name="_Toc481744297"/>
+      <w:bookmarkStart w:id="4" w:name="_Toc72398600"/>
+      <w:bookmarkEnd w:id="3"/>
       <w:r>
         <w:rPr>
           <w:lang w:val="en-US"/>
@@ -1190,7 +1192,7 @@
         <w:lastRenderedPageBreak/>
         <w:t>Introduction</w:t>
       </w:r>
-      <w:bookmarkEnd w:id="3"/>
+      <w:bookmarkEnd w:id="4"/>
     </w:p>
     <w:p>
       <w:pPr>
@@ -1228,11 +1230,11 @@
       <w:pPr>
         <w:pStyle w:val="Titre1"/>
       </w:pPr>
-      <w:bookmarkStart w:id="4" w:name="_Toc72333867"/>
+      <w:bookmarkStart w:id="5" w:name="_Toc72398601"/>
       <w:r>
         <w:t>Configuration</w:t>
       </w:r>
-      <w:bookmarkEnd w:id="4"/>
+      <w:bookmarkEnd w:id="5"/>
     </w:p>
     <w:p>
       <w:pPr>
@@ -1320,28 +1322,30 @@
       <w:pPr>
         <w:pStyle w:val="Titre1"/>
       </w:pPr>
-      <w:bookmarkStart w:id="5" w:name="_Toc481744298"/>
-      <w:bookmarkStart w:id="6" w:name="_Toc72333868"/>
-      <w:bookmarkEnd w:id="5"/>
+      <w:bookmarkStart w:id="6" w:name="_Toc481744298"/>
+      <w:bookmarkStart w:id="7" w:name="_Toc72398602"/>
+      <w:bookmarkEnd w:id="6"/>
       <w:r>
         <w:t>Synthesis</w:t>
       </w:r>
-      <w:bookmarkEnd w:id="6"/>
+      <w:bookmarkEnd w:id="7"/>
     </w:p>
     <w:tbl>
       <w:tblPr>
         <w:tblStyle w:val="Trameclaire-Accent5"/>
-        <w:tblW w:w="5000" w:type="pct"/>
+        <w:tblW w:w="4989" w:type="pct"/>
+        <w:tblLayout w:type="fixed"/>
         <w:tblLook w:val="04A0" w:firstRow="1" w:lastRow="0" w:firstColumn="1" w:lastColumn="0" w:noHBand="0" w:noVBand="1"/>
         <w:tblCaption w:val="TT-SYNTHESIS-TT"/>
       </w:tblPr>
       <w:tblGrid>
-        <w:gridCol w:w="1425"/>
-        <w:gridCol w:w="1217"/>
-        <w:gridCol w:w="2051"/>
-        <w:gridCol w:w="1355"/>
-        <w:gridCol w:w="1625"/>
-        <w:gridCol w:w="2181"/>
+        <w:gridCol w:w="1317"/>
+        <w:gridCol w:w="1314"/>
+        <w:gridCol w:w="1408"/>
+        <w:gridCol w:w="1494"/>
+        <w:gridCol w:w="1406"/>
+        <w:gridCol w:w="1408"/>
+        <w:gridCol w:w="1485"/>
       </w:tblGrid>
       <w:tr>
         <w:trPr>
@@ -1351,7 +1355,7 @@
         <w:tc>
           <w:tcPr>
             <w:cnfStyle w:val="001000000000" w:firstRow="0" w:lastRow="0" w:firstColumn="1" w:lastColumn="0" w:oddVBand="0" w:evenVBand="0" w:oddHBand="0" w:evenHBand="0" w:firstRowFirstColumn="0" w:firstRowLastColumn="0" w:lastRowFirstColumn="0" w:lastRowLastColumn="0"/>
-            <w:tcW w:w="0" w:type="auto"/>
+            <w:tcW w:w="669" w:type="pct"/>
             <w:vAlign w:val="center"/>
           </w:tcPr>
           <w:p>
@@ -1363,7 +1367,7 @@
                 <w:bCs w:val="0"/>
               </w:rPr>
             </w:pPr>
-            <w:bookmarkStart w:id="7" w:name="qualityGate"/>
+            <w:bookmarkStart w:id="8" w:name="qualityGate"/>
             <w:r>
               <w:t>Reliability</w:t>
             </w:r>
@@ -1371,7 +1375,7 @@
         </w:tc>
         <w:tc>
           <w:tcPr>
-            <w:tcW w:w="0" w:type="auto"/>
+            <w:tcW w:w="668" w:type="pct"/>
             <w:vAlign w:val="center"/>
           </w:tcPr>
           <w:p>
@@ -1391,67 +1395,7 @@
         </w:tc>
         <w:tc>
           <w:tcPr>
-            <w:tcW w:w="0" w:type="auto"/>
-            <w:vAlign w:val="center"/>
-          </w:tcPr>
-          <w:p>
-            <w:pPr>
-              <w:pStyle w:val="Contenudetableau"/>
-              <w:jc w:val="center"/>
-              <w:cnfStyle w:val="100000000000" w:firstRow="1" w:lastRow="0" w:firstColumn="0" w:lastColumn="0" w:oddVBand="0" w:evenVBand="0" w:oddHBand="0" w:evenHBand="0" w:firstRowFirstColumn="0" w:firstRowLastColumn="0" w:lastRowFirstColumn="0" w:lastRowLastColumn="0"/>
-              <w:rPr>
-                <w:b w:val="0"/>
-                <w:bCs w:val="0"/>
-              </w:rPr>
-            </w:pPr>
-            <w:r>
-              <w:t>Maintainability</w:t>
-            </w:r>
-          </w:p>
-        </w:tc>
-        <w:tc>
-          <w:tcPr>
-            <w:tcW w:w="0" w:type="auto"/>
-            <w:vAlign w:val="center"/>
-          </w:tcPr>
-          <w:p>
-            <w:pPr>
-              <w:pStyle w:val="Contenudetableau"/>
-              <w:jc w:val="center"/>
-              <w:cnfStyle w:val="100000000000" w:firstRow="1" w:lastRow="0" w:firstColumn="0" w:lastColumn="0" w:oddVBand="0" w:evenVBand="0" w:oddHBand="0" w:evenHBand="0" w:firstRowFirstColumn="0" w:firstRowLastColumn="0" w:lastRowFirstColumn="0" w:lastRowLastColumn="0"/>
-              <w:rPr>
-                <w:b w:val="0"/>
-                <w:bCs w:val="0"/>
-              </w:rPr>
-            </w:pPr>
-            <w:r>
-              <w:t>Coverage</w:t>
-            </w:r>
-          </w:p>
-        </w:tc>
-        <w:tc>
-          <w:tcPr>
-            <w:tcW w:w="0" w:type="auto"/>
-            <w:vAlign w:val="center"/>
-          </w:tcPr>
-          <w:p>
-            <w:pPr>
-              <w:pStyle w:val="Contenudetableau"/>
-              <w:jc w:val="center"/>
-              <w:cnfStyle w:val="100000000000" w:firstRow="1" w:lastRow="0" w:firstColumn="0" w:lastColumn="0" w:oddVBand="0" w:evenVBand="0" w:oddHBand="0" w:evenHBand="0" w:firstRowFirstColumn="0" w:firstRowLastColumn="0" w:lastRowFirstColumn="0" w:lastRowLastColumn="0"/>
-              <w:rPr>
-                <w:b w:val="0"/>
-                <w:bCs w:val="0"/>
-              </w:rPr>
-            </w:pPr>
-            <w:r>
-              <w:t>Duplication</w:t>
-            </w:r>
-          </w:p>
-        </w:tc>
-        <w:tc>
-          <w:tcPr>
-            <w:tcW w:w="0" w:type="auto"/>
+            <w:tcW w:w="716" w:type="pct"/>
             <w:vAlign w:val="center"/>
           </w:tcPr>
           <w:p>
@@ -1461,6 +1405,82 @@
               <w:cnfStyle w:val="100000000000" w:firstRow="1" w:lastRow="0" w:firstColumn="0" w:lastColumn="0" w:oddVBand="0" w:evenVBand="0" w:oddHBand="0" w:evenHBand="0" w:firstRowFirstColumn="0" w:firstRowLastColumn="0" w:lastRowFirstColumn="0" w:lastRowLastColumn="0"/>
             </w:pPr>
             <w:r>
+              <w:t>Security Review</w:t>
+            </w:r>
+          </w:p>
+        </w:tc>
+        <w:tc>
+          <w:tcPr>
+            <w:tcW w:w="760" w:type="pct"/>
+            <w:vAlign w:val="center"/>
+          </w:tcPr>
+          <w:p>
+            <w:pPr>
+              <w:pStyle w:val="Contenudetableau"/>
+              <w:jc w:val="center"/>
+              <w:cnfStyle w:val="100000000000" w:firstRow="1" w:lastRow="0" w:firstColumn="0" w:lastColumn="0" w:oddVBand="0" w:evenVBand="0" w:oddHBand="0" w:evenHBand="0" w:firstRowFirstColumn="0" w:firstRowLastColumn="0" w:lastRowFirstColumn="0" w:lastRowLastColumn="0"/>
+              <w:rPr>
+                <w:b w:val="0"/>
+                <w:bCs w:val="0"/>
+              </w:rPr>
+            </w:pPr>
+            <w:r>
+              <w:t>Maintainability</w:t>
+            </w:r>
+          </w:p>
+        </w:tc>
+        <w:tc>
+          <w:tcPr>
+            <w:tcW w:w="715" w:type="pct"/>
+            <w:vAlign w:val="center"/>
+          </w:tcPr>
+          <w:p>
+            <w:pPr>
+              <w:pStyle w:val="Contenudetableau"/>
+              <w:jc w:val="center"/>
+              <w:cnfStyle w:val="100000000000" w:firstRow="1" w:lastRow="0" w:firstColumn="0" w:lastColumn="0" w:oddVBand="0" w:evenVBand="0" w:oddHBand="0" w:evenHBand="0" w:firstRowFirstColumn="0" w:firstRowLastColumn="0" w:lastRowFirstColumn="0" w:lastRowLastColumn="0"/>
+              <w:rPr>
+                <w:b w:val="0"/>
+                <w:bCs w:val="0"/>
+              </w:rPr>
+            </w:pPr>
+            <w:r>
+              <w:t>Coverage</w:t>
+            </w:r>
+          </w:p>
+        </w:tc>
+        <w:tc>
+          <w:tcPr>
+            <w:tcW w:w="716" w:type="pct"/>
+            <w:vAlign w:val="center"/>
+          </w:tcPr>
+          <w:p>
+            <w:pPr>
+              <w:pStyle w:val="Contenudetableau"/>
+              <w:jc w:val="center"/>
+              <w:cnfStyle w:val="100000000000" w:firstRow="1" w:lastRow="0" w:firstColumn="0" w:lastColumn="0" w:oddVBand="0" w:evenVBand="0" w:oddHBand="0" w:evenHBand="0" w:firstRowFirstColumn="0" w:firstRowLastColumn="0" w:lastRowFirstColumn="0" w:lastRowLastColumn="0"/>
+              <w:rPr>
+                <w:b w:val="0"/>
+                <w:bCs w:val="0"/>
+              </w:rPr>
+            </w:pPr>
+            <w:r>
+              <w:t>Duplication</w:t>
+            </w:r>
+          </w:p>
+        </w:tc>
+        <w:tc>
+          <w:tcPr>
+            <w:tcW w:w="755" w:type="pct"/>
+            <w:vAlign w:val="center"/>
+          </w:tcPr>
+          <w:p>
+            <w:pPr>
+              <w:pStyle w:val="Contenudetableau"/>
+              <w:jc w:val="center"/>
+              <w:cnfStyle w:val="100000000000" w:firstRow="1" w:lastRow="0" w:firstColumn="0" w:lastColumn="0" w:oddVBand="0" w:evenVBand="0" w:oddHBand="0" w:evenHBand="0" w:firstRowFirstColumn="0" w:firstRowLastColumn="0" w:lastRowFirstColumn="0" w:lastRowLastColumn="0"/>
+            </w:pPr>
+            <w:r>
               <w:t>Comment</w:t>
             </w:r>
           </w:p>
@@ -1479,12 +1499,12 @@
       <w:tr>
         <w:trPr>
           <w:cnfStyle w:val="000000100000" w:firstRow="0" w:lastRow="0" w:firstColumn="0" w:lastColumn="0" w:oddVBand="0" w:evenVBand="0" w:oddHBand="1" w:evenHBand="0" w:firstRowFirstColumn="0" w:firstRowLastColumn="0" w:lastRowFirstColumn="0" w:lastRowLastColumn="0"/>
-          <w:trHeight w:val="2353"/>
+          <w:trHeight w:val="737"/>
         </w:trPr>
         <w:tc>
           <w:tcPr>
             <w:cnfStyle w:val="001000000000" w:firstRow="0" w:lastRow="0" w:firstColumn="1" w:lastColumn="0" w:oddVBand="0" w:evenVBand="0" w:oddHBand="0" w:evenHBand="0" w:firstRowFirstColumn="0" w:firstRowLastColumn="0" w:lastRowFirstColumn="0" w:lastRowLastColumn="0"/>
-            <w:tcW w:w="0" w:type="auto"/>
+            <w:tcW w:w="669" w:type="pct"/>
             <w:vAlign w:val="center"/>
           </w:tcPr>
           <w:p>
@@ -1509,7 +1529,7 @@
         </w:tc>
         <w:tc>
           <w:tcPr>
-            <w:tcW w:w="0" w:type="auto"/>
+            <w:tcW w:w="668" w:type="pct"/>
             <w:vAlign w:val="center"/>
           </w:tcPr>
           <w:p>
@@ -1537,7 +1557,7 @@
         </w:tc>
         <w:tc>
           <w:tcPr>
-            <w:tcW w:w="0" w:type="auto"/>
+            <w:tcW w:w="716" w:type="pct"/>
             <w:vAlign w:val="center"/>
           </w:tcPr>
           <w:p>
@@ -1559,13 +1579,13 @@
                 <w:sz w:val="24"/>
                 <w:szCs w:val="24"/>
               </w:rPr>
-              <w:t>XX-MAINTAINABILITY-XX</w:t>
+              <w:t>XX-SECURITY-REVIEW-XX</w:t>
             </w:r>
           </w:p>
         </w:tc>
         <w:tc>
           <w:tcPr>
-            <w:tcW w:w="0" w:type="auto"/>
+            <w:tcW w:w="760" w:type="pct"/>
             <w:vAlign w:val="center"/>
           </w:tcPr>
           <w:p>
@@ -1587,13 +1607,13 @@
                 <w:sz w:val="24"/>
                 <w:szCs w:val="24"/>
               </w:rPr>
-              <w:t>XX-COVERAGE-XX %</w:t>
+              <w:t>XX-MAINTAINABILITY-XX</w:t>
             </w:r>
           </w:p>
         </w:tc>
         <w:tc>
           <w:tcPr>
-            <w:tcW w:w="0" w:type="auto"/>
+            <w:tcW w:w="715" w:type="pct"/>
             <w:vAlign w:val="center"/>
           </w:tcPr>
           <w:p>
@@ -1615,13 +1635,13 @@
                 <w:sz w:val="24"/>
                 <w:szCs w:val="24"/>
               </w:rPr>
-              <w:t>XX-DUPLICATION-XX %</w:t>
+              <w:t>XX-COVERAGE-XX %</w:t>
             </w:r>
           </w:p>
         </w:tc>
         <w:tc>
           <w:tcPr>
-            <w:tcW w:w="0" w:type="auto"/>
+            <w:tcW w:w="716" w:type="pct"/>
             <w:vAlign w:val="center"/>
           </w:tcPr>
           <w:p>
@@ -1643,6 +1663,34 @@
                 <w:sz w:val="24"/>
                 <w:szCs w:val="24"/>
               </w:rPr>
+              <w:t>XX-DUPLICATION-XX %</w:t>
+            </w:r>
+          </w:p>
+        </w:tc>
+        <w:tc>
+          <w:tcPr>
+            <w:tcW w:w="755" w:type="pct"/>
+            <w:vAlign w:val="center"/>
+          </w:tcPr>
+          <w:p>
+            <w:pPr>
+              <w:pStyle w:val="Contenudetableau"/>
+              <w:jc w:val="center"/>
+              <w:cnfStyle w:val="000000100000" w:firstRow="0" w:lastRow="0" w:firstColumn="0" w:lastColumn="0" w:oddVBand="0" w:evenVBand="0" w:oddHBand="1" w:evenHBand="0" w:firstRowFirstColumn="0" w:firstRowLastColumn="0" w:lastRowFirstColumn="0" w:lastRowLastColumn="0"/>
+              <w:rPr>
+                <w:b/>
+                <w:bCs/>
+                <w:sz w:val="24"/>
+                <w:szCs w:val="24"/>
+              </w:rPr>
+            </w:pPr>
+            <w:r>
+              <w:rPr>
+                <w:b/>
+                <w:bCs/>
+                <w:sz w:val="24"/>
+                <w:szCs w:val="24"/>
+              </w:rPr>
               <w:t>XX-COMMENTDENSITY-XX %</w:t>
             </w:r>
           </w:p>
@@ -1656,15 +1704,15 @@
           <w:lang w:val="en-US"/>
         </w:rPr>
       </w:pPr>
-      <w:bookmarkStart w:id="8" w:name="_Toc72333869"/>
-      <w:bookmarkEnd w:id="7"/>
+      <w:bookmarkStart w:id="9" w:name="_Toc72398603"/>
+      <w:bookmarkEnd w:id="8"/>
       <w:r>
         <w:rPr>
           <w:lang w:val="en-US"/>
         </w:rPr>
         <w:t>Quality gate status</w:t>
       </w:r>
-      <w:bookmarkEnd w:id="8"/>
+      <w:bookmarkEnd w:id="9"/>
     </w:p>
     <w:tbl>
       <w:tblPr>
@@ -1700,8 +1748,6 @@
               </w:rPr>
               <w:t>$QUALITY_GATE_STATUS</w:t>
             </w:r>
-            <w:bookmarkStart w:id="9" w:name="_GoBack"/>
-            <w:bookmarkEnd w:id="9"/>
           </w:p>
         </w:tc>
       </w:tr>
@@ -1710,7 +1756,7 @@
       <w:pPr>
         <w:pStyle w:val="Titre1"/>
       </w:pPr>
-      <w:bookmarkStart w:id="10" w:name="_Toc72333870"/>
+      <w:bookmarkStart w:id="10" w:name="_Toc72398604"/>
       <w:r>
         <w:t>Metrics</w:t>
       </w:r>
@@ -2152,19 +2198,6 @@
           <w:lang w:val="en-US"/>
         </w:rPr>
       </w:pPr>
-      <w:r>
-        <w:rPr>
-          <w:b/>
-          <w:bCs/>
-          <w:caps/>
-          <w:color w:val="FFFFFF" w:themeColor="background1"/>
-          <w:spacing w:val="15"/>
-          <w:sz w:val="22"/>
-          <w:szCs w:val="22"/>
-          <w:lang w:val="en-US"/>
-        </w:rPr>
-        <w:br w:type="page"/>
-      </w:r>
     </w:p>
     <w:p>
       <w:pPr>
@@ -2173,12 +2206,11 @@
           <w:lang w:val="en-US"/>
         </w:rPr>
       </w:pPr>
-      <w:bookmarkStart w:id="11" w:name="_Toc72333871"/>
+      <w:bookmarkStart w:id="11" w:name="_Toc72398605"/>
       <w:r>
         <w:rPr>
           <w:lang w:val="en-US"/>
         </w:rPr>
-        <w:lastRenderedPageBreak/>
         <w:t>Volume</w:t>
       </w:r>
       <w:bookmarkEnd w:id="11"/>
@@ -2216,6 +2248,7 @@
                 <w:color w:val="auto"/>
                 <w:lang w:val="en-US"/>
               </w:rPr>
+              <w:lastRenderedPageBreak/>
               <w:t>$VOLUME</w:t>
             </w:r>
           </w:p>
@@ -2229,7 +2262,7 @@
           <w:lang w:val="en-US"/>
         </w:rPr>
       </w:pPr>
-      <w:bookmarkStart w:id="12" w:name="_Toc72333872"/>
+      <w:bookmarkStart w:id="12" w:name="_Toc72398606"/>
       <w:r>
         <w:rPr>
           <w:lang w:val="en-US"/>
@@ -2285,7 +2318,7 @@
           <w:lang w:val="en-US"/>
         </w:rPr>
       </w:pPr>
-      <w:bookmarkStart w:id="14" w:name="_Toc72333873"/>
+      <w:bookmarkStart w:id="14" w:name="_Toc72398607"/>
       <w:bookmarkEnd w:id="13"/>
       <w:r>
         <w:rPr>
@@ -2352,7 +2385,7 @@
           <w:lang w:val="en-US"/>
         </w:rPr>
       </w:pPr>
-      <w:bookmarkStart w:id="17" w:name="_Toc72333874"/>
+      <w:bookmarkStart w:id="17" w:name="_Toc72398608"/>
       <w:r>
         <w:rPr>
           <w:lang w:val="en-US"/>
@@ -2397,7 +2430,6 @@
                 <w:sz w:val="22"/>
                 <w:lang w:val="en-US"/>
               </w:rPr>
-              <w:lastRenderedPageBreak/>
               <w:t>$ISSUES_DETAILS</w:t>
             </w:r>
           </w:p>
@@ -2412,13 +2444,14 @@
         </w:rPr>
       </w:pPr>
       <w:bookmarkStart w:id="19" w:name="_Toc481744304"/>
-      <w:bookmarkStart w:id="20" w:name="_Toc72333875"/>
+      <w:bookmarkStart w:id="20" w:name="_Toc72398609"/>
       <w:bookmarkEnd w:id="18"/>
       <w:bookmarkEnd w:id="19"/>
       <w:r>
         <w:rPr>
           <w:lang w:val="en-US"/>
         </w:rPr>
+        <w:lastRenderedPageBreak/>
         <w:t>Security hotspots count by category and priority</w:t>
       </w:r>
       <w:bookmarkEnd w:id="20"/>
@@ -2484,7 +2517,7 @@
           <w:lang w:val="en-US"/>
         </w:rPr>
       </w:pPr>
-      <w:bookmarkStart w:id="21" w:name="_Toc72333876"/>
+      <w:bookmarkStart w:id="21" w:name="_Toc72398610"/>
       <w:r>
         <w:rPr>
           <w:lang w:val="en-US"/>
@@ -2692,7 +2725,7 @@
                                   <w:sz w:val="72"/>
                                   <w:szCs w:val="72"/>
                                 </w:rPr>
-                                <w:t>3</w:t>
+                                <w:t>1</w:t>
                               </w:r>
                               <w:r>
                                 <w:rPr>
@@ -2770,7 +2803,7 @@
                             <w:sz w:val="72"/>
                             <w:szCs w:val="72"/>
                           </w:rPr>
-                          <w:t>3</w:t>
+                          <w:t>1</w:t>
                         </w:r>
                         <w:r>
                           <w:rPr>
@@ -3974,6 +4007,7 @@
   <w:style w:type="character" w:default="1" w:styleId="Policepardfaut">
     <w:name w:val="Default Paragraph Font"/>
     <w:uiPriority w:val="1"/>
+    <w:semiHidden/>
     <w:unhideWhenUsed/>
   </w:style>
   <w:style w:type="table" w:default="1" w:styleId="TableauNormal">
@@ -6831,7 +6865,7 @@
 </file>
 
 <file path=customXml/itemProps1.xml><?xml version="1.0" encoding="utf-8"?>
-<ds:datastoreItem xmlns:ds="http://schemas.openxmlformats.org/officeDocument/2006/customXml" ds:itemID="{3E875B55-B2DB-4899-AC78-872CD0C92D1A}">
+<ds:datastoreItem xmlns:ds="http://schemas.openxmlformats.org/officeDocument/2006/customXml" ds:itemID="{75AD1378-77D4-4903-993B-9EF3EFEAF6D6}">
   <ds:schemaRefs>
     <ds:schemaRef ds:uri="http://schemas.openxmlformats.org/officeDocument/2006/bibliography"/>
   </ds:schemaRefs>

</xml_diff>

<commit_message>
add detailed technical debt to the report
</commit_message>
<xml_diff>
--- a/src/main/resources/template/code-analysis-template.docx
+++ b/src/main/resources/template/code-analysis-template.docx
@@ -278,7 +278,7 @@
         <w:br w:type="page"/>
       </w:r>
     </w:p>
-    <w:bookmarkStart w:id="1" w:name="_Toc72398599" w:displacedByCustomXml="next"/>
+    <w:bookmarkStart w:id="1" w:name="_Toc72834359" w:displacedByCustomXml="next"/>
     <w:sdt>
       <w:sdtPr>
         <w:rPr>
@@ -332,7 +332,7 @@
           <w:r>
             <w:fldChar w:fldCharType="separate"/>
           </w:r>
-          <w:hyperlink w:anchor="_Toc72398599" w:history="1">
+          <w:hyperlink w:anchor="_Toc72834359" w:history="1">
             <w:r>
               <w:rPr>
                 <w:rStyle w:val="Lienhypertexte"/>
@@ -359,7 +359,7 @@
                 <w:noProof/>
                 <w:webHidden/>
               </w:rPr>
-              <w:instrText xml:space="preserve"> PAGEREF _Toc72398599 \h </w:instrText>
+              <w:instrText xml:space="preserve"> PAGEREF _Toc72834359 \h </w:instrText>
             </w:r>
             <w:r>
               <w:rPr>
@@ -400,7 +400,7 @@
               <w:lang w:eastAsia="fr-FR"/>
             </w:rPr>
           </w:pPr>
-          <w:hyperlink w:anchor="_Toc72398600" w:history="1">
+          <w:hyperlink w:anchor="_Toc72834360" w:history="1">
             <w:r>
               <w:rPr>
                 <w:rStyle w:val="Lienhypertexte"/>
@@ -409,8 +409,6 @@
               </w:rPr>
               <w:t>Introduction</w:t>
             </w:r>
-            <w:bookmarkStart w:id="2" w:name="_GoBack"/>
-            <w:bookmarkEnd w:id="2"/>
             <w:r>
               <w:rPr>
                 <w:noProof/>
@@ -430,7 +428,7 @@
                 <w:noProof/>
                 <w:webHidden/>
               </w:rPr>
-              <w:instrText xml:space="preserve"> PAGEREF _Toc72398600 \h </w:instrText>
+              <w:instrText xml:space="preserve"> PAGEREF _Toc72834360 \h </w:instrText>
             </w:r>
             <w:r>
               <w:rPr>
@@ -471,7 +469,7 @@
               <w:lang w:eastAsia="fr-FR"/>
             </w:rPr>
           </w:pPr>
-          <w:hyperlink w:anchor="_Toc72398601" w:history="1">
+          <w:hyperlink w:anchor="_Toc72834361" w:history="1">
             <w:r>
               <w:rPr>
                 <w:rStyle w:val="Lienhypertexte"/>
@@ -498,7 +496,7 @@
                 <w:noProof/>
                 <w:webHidden/>
               </w:rPr>
-              <w:instrText xml:space="preserve"> PAGEREF _Toc72398601 \h </w:instrText>
+              <w:instrText xml:space="preserve"> PAGEREF _Toc72834361 \h </w:instrText>
             </w:r>
             <w:r>
               <w:rPr>
@@ -539,7 +537,7 @@
               <w:lang w:eastAsia="fr-FR"/>
             </w:rPr>
           </w:pPr>
-          <w:hyperlink w:anchor="_Toc72398602" w:history="1">
+          <w:hyperlink w:anchor="_Toc72834362" w:history="1">
             <w:r>
               <w:rPr>
                 <w:rStyle w:val="Lienhypertexte"/>
@@ -566,7 +564,7 @@
                 <w:noProof/>
                 <w:webHidden/>
               </w:rPr>
-              <w:instrText xml:space="preserve"> PAGEREF _Toc72398602 \h </w:instrText>
+              <w:instrText xml:space="preserve"> PAGEREF _Toc72834362 \h </w:instrText>
             </w:r>
             <w:r>
               <w:rPr>
@@ -607,7 +605,7 @@
               <w:lang w:eastAsia="fr-FR"/>
             </w:rPr>
           </w:pPr>
-          <w:hyperlink w:anchor="_Toc72398603" w:history="1">
+          <w:hyperlink w:anchor="_Toc72834363" w:history="1">
             <w:r>
               <w:rPr>
                 <w:rStyle w:val="Lienhypertexte"/>
@@ -635,7 +633,7 @@
                 <w:noProof/>
                 <w:webHidden/>
               </w:rPr>
-              <w:instrText xml:space="preserve"> PAGEREF _Toc72398603 \h </w:instrText>
+              <w:instrText xml:space="preserve"> PAGEREF _Toc72834363 \h </w:instrText>
             </w:r>
             <w:r>
               <w:rPr>
@@ -676,13 +674,13 @@
               <w:lang w:eastAsia="fr-FR"/>
             </w:rPr>
           </w:pPr>
-          <w:hyperlink w:anchor="_Toc72398604" w:history="1">
+          <w:hyperlink w:anchor="_Toc72834364" w:history="1">
             <w:r>
               <w:rPr>
                 <w:rStyle w:val="Lienhypertexte"/>
                 <w:noProof/>
               </w:rPr>
-              <w:t>Metrics</w:t>
+              <w:t>Detailed technical debt</w:t>
             </w:r>
             <w:r>
               <w:rPr>
@@ -703,7 +701,7 @@
                 <w:noProof/>
                 <w:webHidden/>
               </w:rPr>
-              <w:instrText xml:space="preserve"> PAGEREF _Toc72398604 \h </w:instrText>
+              <w:instrText xml:space="preserve"> PAGEREF _Toc72834364 \h </w:instrText>
             </w:r>
             <w:r>
               <w:rPr>
@@ -744,14 +742,13 @@
               <w:lang w:eastAsia="fr-FR"/>
             </w:rPr>
           </w:pPr>
-          <w:hyperlink w:anchor="_Toc72398605" w:history="1">
+          <w:hyperlink w:anchor="_Toc72834365" w:history="1">
             <w:r>
               <w:rPr>
                 <w:rStyle w:val="Lienhypertexte"/>
                 <w:noProof/>
-                <w:lang w:val="en-US"/>
-              </w:rPr>
-              <w:t>Volume</w:t>
+              </w:rPr>
+              <w:t>Metrics</w:t>
             </w:r>
             <w:r>
               <w:rPr>
@@ -772,7 +769,7 @@
                 <w:noProof/>
                 <w:webHidden/>
               </w:rPr>
-              <w:instrText xml:space="preserve"> PAGEREF _Toc72398605 \h </w:instrText>
+              <w:instrText xml:space="preserve"> PAGEREF _Toc72834365 \h </w:instrText>
             </w:r>
             <w:r>
               <w:rPr>
@@ -813,14 +810,14 @@
               <w:lang w:eastAsia="fr-FR"/>
             </w:rPr>
           </w:pPr>
-          <w:hyperlink w:anchor="_Toc72398606" w:history="1">
+          <w:hyperlink w:anchor="_Toc72834366" w:history="1">
             <w:r>
               <w:rPr>
                 <w:rStyle w:val="Lienhypertexte"/>
                 <w:noProof/>
                 <w:lang w:val="en-US"/>
               </w:rPr>
-              <w:t>Issues count by severity and type</w:t>
+              <w:t>Volume</w:t>
             </w:r>
             <w:r>
               <w:rPr>
@@ -841,7 +838,7 @@
                 <w:noProof/>
                 <w:webHidden/>
               </w:rPr>
-              <w:instrText xml:space="preserve"> PAGEREF _Toc72398606 \h </w:instrText>
+              <w:instrText xml:space="preserve"> PAGEREF _Toc72834366 \h </w:instrText>
             </w:r>
             <w:r>
               <w:rPr>
@@ -882,14 +879,14 @@
               <w:lang w:eastAsia="fr-FR"/>
             </w:rPr>
           </w:pPr>
-          <w:hyperlink w:anchor="_Toc72398607" w:history="1">
+          <w:hyperlink w:anchor="_Toc72834367" w:history="1">
             <w:r>
               <w:rPr>
                 <w:rStyle w:val="Lienhypertexte"/>
                 <w:noProof/>
                 <w:lang w:val="en-US"/>
               </w:rPr>
-              <w:t>Charts</w:t>
+              <w:t>Issues count by severity and type</w:t>
             </w:r>
             <w:r>
               <w:rPr>
@@ -910,7 +907,7 @@
                 <w:noProof/>
                 <w:webHidden/>
               </w:rPr>
-              <w:instrText xml:space="preserve"> PAGEREF _Toc72398607 \h </w:instrText>
+              <w:instrText xml:space="preserve"> PAGEREF _Toc72834367 \h </w:instrText>
             </w:r>
             <w:r>
               <w:rPr>
@@ -951,14 +948,14 @@
               <w:lang w:eastAsia="fr-FR"/>
             </w:rPr>
           </w:pPr>
-          <w:hyperlink w:anchor="_Toc72398608" w:history="1">
+          <w:hyperlink w:anchor="_Toc72834368" w:history="1">
             <w:r>
               <w:rPr>
                 <w:rStyle w:val="Lienhypertexte"/>
                 <w:noProof/>
                 <w:lang w:val="en-US"/>
               </w:rPr>
-              <w:t>Issues</w:t>
+              <w:t>Charts</w:t>
             </w:r>
             <w:r>
               <w:rPr>
@@ -979,7 +976,7 @@
                 <w:noProof/>
                 <w:webHidden/>
               </w:rPr>
-              <w:instrText xml:space="preserve"> PAGEREF _Toc72398608 \h </w:instrText>
+              <w:instrText xml:space="preserve"> PAGEREF _Toc72834368 \h </w:instrText>
             </w:r>
             <w:r>
               <w:rPr>
@@ -1020,14 +1017,14 @@
               <w:lang w:eastAsia="fr-FR"/>
             </w:rPr>
           </w:pPr>
-          <w:hyperlink w:anchor="_Toc72398609" w:history="1">
+          <w:hyperlink w:anchor="_Toc72834369" w:history="1">
             <w:r>
               <w:rPr>
                 <w:rStyle w:val="Lienhypertexte"/>
                 <w:noProof/>
                 <w:lang w:val="en-US"/>
               </w:rPr>
-              <w:t>Security hotspots count by category and priority</w:t>
+              <w:t>Issues</w:t>
             </w:r>
             <w:r>
               <w:rPr>
@@ -1048,7 +1045,7 @@
                 <w:noProof/>
                 <w:webHidden/>
               </w:rPr>
-              <w:instrText xml:space="preserve"> PAGEREF _Toc72398609 \h </w:instrText>
+              <w:instrText xml:space="preserve"> PAGEREF _Toc72834369 \h </w:instrText>
             </w:r>
             <w:r>
               <w:rPr>
@@ -1089,13 +1086,82 @@
               <w:lang w:eastAsia="fr-FR"/>
             </w:rPr>
           </w:pPr>
-          <w:hyperlink w:anchor="_Toc72398610" w:history="1">
+          <w:hyperlink w:anchor="_Toc72834370" w:history="1">
             <w:r>
               <w:rPr>
                 <w:rStyle w:val="Lienhypertexte"/>
                 <w:noProof/>
                 <w:lang w:val="en-US"/>
               </w:rPr>
+              <w:t>Security hotspots count by category and priority</w:t>
+            </w:r>
+            <w:r>
+              <w:rPr>
+                <w:noProof/>
+                <w:webHidden/>
+              </w:rPr>
+              <w:tab/>
+            </w:r>
+            <w:r>
+              <w:rPr>
+                <w:noProof/>
+                <w:webHidden/>
+              </w:rPr>
+              <w:fldChar w:fldCharType="begin"/>
+            </w:r>
+            <w:r>
+              <w:rPr>
+                <w:noProof/>
+                <w:webHidden/>
+              </w:rPr>
+              <w:instrText xml:space="preserve"> PAGEREF _Toc72834370 \h </w:instrText>
+            </w:r>
+            <w:r>
+              <w:rPr>
+                <w:noProof/>
+                <w:webHidden/>
+              </w:rPr>
+            </w:r>
+            <w:r>
+              <w:rPr>
+                <w:noProof/>
+                <w:webHidden/>
+              </w:rPr>
+              <w:fldChar w:fldCharType="separate"/>
+            </w:r>
+            <w:r>
+              <w:rPr>
+                <w:noProof/>
+                <w:webHidden/>
+              </w:rPr>
+              <w:t>4</w:t>
+            </w:r>
+            <w:r>
+              <w:rPr>
+                <w:noProof/>
+                <w:webHidden/>
+              </w:rPr>
+              <w:fldChar w:fldCharType="end"/>
+            </w:r>
+          </w:hyperlink>
+        </w:p>
+        <w:p>
+          <w:pPr>
+            <w:pStyle w:val="TM1"/>
+            <w:rPr>
+              <w:noProof/>
+              <w:sz w:val="22"/>
+              <w:szCs w:val="22"/>
+              <w:lang w:eastAsia="fr-FR"/>
+            </w:rPr>
+          </w:pPr>
+          <w:hyperlink w:anchor="_Toc72834371" w:history="1">
+            <w:r>
+              <w:rPr>
+                <w:rStyle w:val="Lienhypertexte"/>
+                <w:noProof/>
+                <w:lang w:val="en-US"/>
+              </w:rPr>
               <w:t>Security hotspots</w:t>
             </w:r>
             <w:r>
@@ -1117,7 +1183,7 @@
                 <w:noProof/>
                 <w:webHidden/>
               </w:rPr>
-              <w:instrText xml:space="preserve"> PAGEREF _Toc72398610 \h </w:instrText>
+              <w:instrText xml:space="preserve"> PAGEREF _Toc72834371 \h </w:instrText>
             </w:r>
             <w:r>
               <w:rPr>
@@ -1182,9 +1248,9 @@
           <w:lang w:val="en-US"/>
         </w:rPr>
       </w:pPr>
-      <w:bookmarkStart w:id="3" w:name="_Toc481744297"/>
-      <w:bookmarkStart w:id="4" w:name="_Toc72398600"/>
-      <w:bookmarkEnd w:id="3"/>
+      <w:bookmarkStart w:id="2" w:name="_Toc481744297"/>
+      <w:bookmarkStart w:id="3" w:name="_Toc72834360"/>
+      <w:bookmarkEnd w:id="2"/>
       <w:r>
         <w:rPr>
           <w:lang w:val="en-US"/>
@@ -1192,7 +1258,7 @@
         <w:lastRenderedPageBreak/>
         <w:t>Introduction</w:t>
       </w:r>
-      <w:bookmarkEnd w:id="4"/>
+      <w:bookmarkEnd w:id="3"/>
     </w:p>
     <w:p>
       <w:pPr>
@@ -1230,11 +1296,11 @@
       <w:pPr>
         <w:pStyle w:val="Titre1"/>
       </w:pPr>
-      <w:bookmarkStart w:id="5" w:name="_Toc72398601"/>
+      <w:bookmarkStart w:id="4" w:name="_Toc72834361"/>
       <w:r>
         <w:t>Configuration</w:t>
       </w:r>
-      <w:bookmarkEnd w:id="5"/>
+      <w:bookmarkEnd w:id="4"/>
     </w:p>
     <w:p>
       <w:pPr>
@@ -1322,40 +1388,40 @@
       <w:pPr>
         <w:pStyle w:val="Titre1"/>
       </w:pPr>
-      <w:bookmarkStart w:id="6" w:name="_Toc481744298"/>
-      <w:bookmarkStart w:id="7" w:name="_Toc72398602"/>
-      <w:bookmarkEnd w:id="6"/>
+      <w:bookmarkStart w:id="5" w:name="_Toc481744298"/>
+      <w:bookmarkStart w:id="6" w:name="_Toc72834362"/>
+      <w:bookmarkEnd w:id="5"/>
       <w:r>
         <w:t>Synthesis</w:t>
       </w:r>
-      <w:bookmarkEnd w:id="7"/>
+      <w:bookmarkEnd w:id="6"/>
     </w:p>
     <w:tbl>
       <w:tblPr>
         <w:tblStyle w:val="Trameclaire-Accent5"/>
-        <w:tblW w:w="4989" w:type="pct"/>
+        <w:tblW w:w="5000" w:type="pct"/>
         <w:tblLayout w:type="fixed"/>
         <w:tblLook w:val="04A0" w:firstRow="1" w:lastRow="0" w:firstColumn="1" w:lastColumn="0" w:noHBand="0" w:noVBand="1"/>
         <w:tblCaption w:val="TT-SYNTHESIS-TT"/>
       </w:tblPr>
       <w:tblGrid>
-        <w:gridCol w:w="1317"/>
-        <w:gridCol w:w="1314"/>
-        <w:gridCol w:w="1408"/>
+        <w:gridCol w:w="1327"/>
+        <w:gridCol w:w="1324"/>
+        <w:gridCol w:w="1417"/>
         <w:gridCol w:w="1494"/>
-        <w:gridCol w:w="1406"/>
-        <w:gridCol w:w="1408"/>
-        <w:gridCol w:w="1485"/>
+        <w:gridCol w:w="1403"/>
+        <w:gridCol w:w="1405"/>
+        <w:gridCol w:w="1484"/>
       </w:tblGrid>
       <w:tr>
         <w:trPr>
           <w:cnfStyle w:val="100000000000" w:firstRow="1" w:lastRow="0" w:firstColumn="0" w:lastColumn="0" w:oddVBand="0" w:evenVBand="0" w:oddHBand="0" w:evenHBand="0" w:firstRowFirstColumn="0" w:firstRowLastColumn="0" w:lastRowFirstColumn="0" w:lastRowLastColumn="0"/>
-          <w:trHeight w:val="562"/>
+          <w:trHeight w:val="567"/>
         </w:trPr>
         <w:tc>
           <w:tcPr>
             <w:cnfStyle w:val="001000000000" w:firstRow="0" w:lastRow="0" w:firstColumn="1" w:lastColumn="0" w:oddVBand="0" w:evenVBand="0" w:oddHBand="0" w:evenHBand="0" w:firstRowFirstColumn="0" w:firstRowLastColumn="0" w:lastRowFirstColumn="0" w:lastRowLastColumn="0"/>
-            <w:tcW w:w="669" w:type="pct"/>
+            <w:tcW w:w="673" w:type="pct"/>
             <w:vAlign w:val="center"/>
           </w:tcPr>
           <w:p>
@@ -1367,7 +1433,7 @@
                 <w:bCs w:val="0"/>
               </w:rPr>
             </w:pPr>
-            <w:bookmarkStart w:id="8" w:name="qualityGate"/>
+            <w:bookmarkStart w:id="7" w:name="qualityGate"/>
             <w:r>
               <w:t>Reliability</w:t>
             </w:r>
@@ -1375,7 +1441,7 @@
         </w:tc>
         <w:tc>
           <w:tcPr>
-            <w:tcW w:w="668" w:type="pct"/>
+            <w:tcW w:w="672" w:type="pct"/>
             <w:vAlign w:val="center"/>
           </w:tcPr>
           <w:p>
@@ -1395,7 +1461,7 @@
         </w:tc>
         <w:tc>
           <w:tcPr>
-            <w:tcW w:w="716" w:type="pct"/>
+            <w:tcW w:w="719" w:type="pct"/>
             <w:vAlign w:val="center"/>
           </w:tcPr>
           <w:p>
@@ -1411,7 +1477,7 @@
         </w:tc>
         <w:tc>
           <w:tcPr>
-            <w:tcW w:w="760" w:type="pct"/>
+            <w:tcW w:w="758" w:type="pct"/>
             <w:vAlign w:val="center"/>
           </w:tcPr>
           <w:p>
@@ -1431,7 +1497,7 @@
         </w:tc>
         <w:tc>
           <w:tcPr>
-            <w:tcW w:w="715" w:type="pct"/>
+            <w:tcW w:w="712" w:type="pct"/>
             <w:vAlign w:val="center"/>
           </w:tcPr>
           <w:p>
@@ -1451,7 +1517,7 @@
         </w:tc>
         <w:tc>
           <w:tcPr>
-            <w:tcW w:w="716" w:type="pct"/>
+            <w:tcW w:w="713" w:type="pct"/>
             <w:vAlign w:val="center"/>
           </w:tcPr>
           <w:p>
@@ -1471,7 +1537,7 @@
         </w:tc>
         <w:tc>
           <w:tcPr>
-            <w:tcW w:w="755" w:type="pct"/>
+            <w:tcW w:w="753" w:type="pct"/>
             <w:vAlign w:val="center"/>
           </w:tcPr>
           <w:p>
@@ -1504,7 +1570,7 @@
         <w:tc>
           <w:tcPr>
             <w:cnfStyle w:val="001000000000" w:firstRow="0" w:lastRow="0" w:firstColumn="1" w:lastColumn="0" w:oddVBand="0" w:evenVBand="0" w:oddHBand="0" w:evenHBand="0" w:firstRowFirstColumn="0" w:firstRowLastColumn="0" w:lastRowFirstColumn="0" w:lastRowLastColumn="0"/>
-            <w:tcW w:w="669" w:type="pct"/>
+            <w:tcW w:w="673" w:type="pct"/>
             <w:vAlign w:val="center"/>
           </w:tcPr>
           <w:p>
@@ -1514,13 +1580,11 @@
               <w:rPr>
                 <w:b w:val="0"/>
                 <w:bCs w:val="0"/>
-                <w:sz w:val="24"/>
                 <w:szCs w:val="24"/>
               </w:rPr>
             </w:pPr>
             <w:r>
               <w:rPr>
-                <w:sz w:val="24"/>
                 <w:szCs w:val="24"/>
               </w:rPr>
               <w:t>XX-RELIABILITY-XX</w:t>
@@ -1529,7 +1593,7 @@
         </w:tc>
         <w:tc>
           <w:tcPr>
-            <w:tcW w:w="668" w:type="pct"/>
+            <w:tcW w:w="672" w:type="pct"/>
             <w:vAlign w:val="center"/>
           </w:tcPr>
           <w:p>
@@ -1540,7 +1604,6 @@
               <w:rPr>
                 <w:b/>
                 <w:bCs/>
-                <w:sz w:val="24"/>
                 <w:szCs w:val="24"/>
               </w:rPr>
             </w:pPr>
@@ -1548,7 +1611,6 @@
               <w:rPr>
                 <w:b/>
                 <w:bCs/>
-                <w:sz w:val="24"/>
                 <w:szCs w:val="24"/>
               </w:rPr>
               <w:t>XX-SECURITY-XX</w:t>
@@ -1557,7 +1619,7 @@
         </w:tc>
         <w:tc>
           <w:tcPr>
-            <w:tcW w:w="716" w:type="pct"/>
+            <w:tcW w:w="719" w:type="pct"/>
             <w:vAlign w:val="center"/>
           </w:tcPr>
           <w:p>
@@ -1568,24 +1630,24 @@
               <w:rPr>
                 <w:b/>
                 <w:bCs/>
-                <w:sz w:val="24"/>
                 <w:szCs w:val="24"/>
               </w:rPr>
             </w:pPr>
+            <w:bookmarkStart w:id="8" w:name="_GoBack"/>
             <w:r>
               <w:rPr>
                 <w:b/>
                 <w:bCs/>
-                <w:sz w:val="24"/>
                 <w:szCs w:val="24"/>
               </w:rPr>
-              <w:t>XX-SECURITY-REVIEW-XX</w:t>
-            </w:r>
+              <w:t>XX-SECURITYREVIEW-XX</w:t>
+            </w:r>
+            <w:bookmarkEnd w:id="8"/>
           </w:p>
         </w:tc>
         <w:tc>
           <w:tcPr>
-            <w:tcW w:w="760" w:type="pct"/>
+            <w:tcW w:w="758" w:type="pct"/>
             <w:vAlign w:val="center"/>
           </w:tcPr>
           <w:p>
@@ -1596,7 +1658,6 @@
               <w:rPr>
                 <w:b/>
                 <w:bCs/>
-                <w:sz w:val="24"/>
                 <w:szCs w:val="24"/>
               </w:rPr>
             </w:pPr>
@@ -1604,7 +1665,6 @@
               <w:rPr>
                 <w:b/>
                 <w:bCs/>
-                <w:sz w:val="24"/>
                 <w:szCs w:val="24"/>
               </w:rPr>
               <w:t>XX-MAINTAINABILITY-XX</w:t>
@@ -1613,7 +1673,7 @@
         </w:tc>
         <w:tc>
           <w:tcPr>
-            <w:tcW w:w="715" w:type="pct"/>
+            <w:tcW w:w="712" w:type="pct"/>
             <w:vAlign w:val="center"/>
           </w:tcPr>
           <w:p>
@@ -1624,7 +1684,6 @@
               <w:rPr>
                 <w:b/>
                 <w:bCs/>
-                <w:sz w:val="24"/>
                 <w:szCs w:val="24"/>
               </w:rPr>
             </w:pPr>
@@ -1632,7 +1691,6 @@
               <w:rPr>
                 <w:b/>
                 <w:bCs/>
-                <w:sz w:val="24"/>
                 <w:szCs w:val="24"/>
               </w:rPr>
               <w:t>XX-COVERAGE-XX %</w:t>
@@ -1641,7 +1699,7 @@
         </w:tc>
         <w:tc>
           <w:tcPr>
-            <w:tcW w:w="716" w:type="pct"/>
+            <w:tcW w:w="713" w:type="pct"/>
             <w:vAlign w:val="center"/>
           </w:tcPr>
           <w:p>
@@ -1652,7 +1710,6 @@
               <w:rPr>
                 <w:b/>
                 <w:bCs/>
-                <w:sz w:val="24"/>
                 <w:szCs w:val="24"/>
               </w:rPr>
             </w:pPr>
@@ -1660,7 +1717,6 @@
               <w:rPr>
                 <w:b/>
                 <w:bCs/>
-                <w:sz w:val="24"/>
                 <w:szCs w:val="24"/>
               </w:rPr>
               <w:t>XX-DUPLICATION-XX %</w:t>
@@ -1669,7 +1725,7 @@
         </w:tc>
         <w:tc>
           <w:tcPr>
-            <w:tcW w:w="755" w:type="pct"/>
+            <w:tcW w:w="753" w:type="pct"/>
             <w:vAlign w:val="center"/>
           </w:tcPr>
           <w:p>
@@ -1680,7 +1736,6 @@
               <w:rPr>
                 <w:b/>
                 <w:bCs/>
-                <w:sz w:val="24"/>
                 <w:szCs w:val="24"/>
               </w:rPr>
             </w:pPr>
@@ -1688,7 +1743,6 @@
               <w:rPr>
                 <w:b/>
                 <w:bCs/>
-                <w:sz w:val="24"/>
                 <w:szCs w:val="24"/>
               </w:rPr>
               <w:t>XX-COMMENTDENSITY-XX %</w:t>
@@ -1704,8 +1758,8 @@
           <w:lang w:val="en-US"/>
         </w:rPr>
       </w:pPr>
-      <w:bookmarkStart w:id="9" w:name="_Toc72398603"/>
-      <w:bookmarkEnd w:id="8"/>
+      <w:bookmarkStart w:id="9" w:name="_Toc72834363"/>
+      <w:bookmarkEnd w:id="7"/>
       <w:r>
         <w:rPr>
           <w:lang w:val="en-US"/>
@@ -1756,11 +1810,73 @@
       <w:pPr>
         <w:pStyle w:val="Titre1"/>
       </w:pPr>
-      <w:bookmarkStart w:id="10" w:name="_Toc72398604"/>
+      <w:bookmarkStart w:id="10" w:name="_Toc72834364"/>
+      <w:r>
+        <w:t>Detailed t</w:t>
+      </w:r>
+      <w:r>
+        <w:t>echnical debt</w:t>
+      </w:r>
+      <w:bookmarkEnd w:id="10"/>
+    </w:p>
+    <w:tbl>
+      <w:tblPr>
+        <w:tblStyle w:val="Trameclaire-Accent5"/>
+        <w:tblW w:w="5000" w:type="pct"/>
+        <w:tblLook w:val="0520" w:firstRow="1" w:lastRow="0" w:firstColumn="0" w:lastColumn="1" w:noHBand="0" w:noVBand="1"/>
+      </w:tblPr>
+      <w:tblGrid>
+        <w:gridCol w:w="9854"/>
+      </w:tblGrid>
+      <w:tr>
+        <w:trPr>
+          <w:cnfStyle w:val="100000000000" w:firstRow="1" w:lastRow="0" w:firstColumn="0" w:lastColumn="0" w:oddVBand="0" w:evenVBand="0" w:oddHBand="0" w:evenHBand="0" w:firstRowFirstColumn="0" w:firstRowLastColumn="0" w:lastRowFirstColumn="0" w:lastRowLastColumn="0"/>
+          <w:trHeight w:val="567"/>
+        </w:trPr>
+        <w:tc>
+          <w:tcPr>
+            <w:cnfStyle w:val="000100000000" w:firstRow="0" w:lastRow="0" w:firstColumn="0" w:lastColumn="1" w:oddVBand="0" w:evenVBand="0" w:oddHBand="0" w:evenHBand="0" w:firstRowFirstColumn="0" w:firstRowLastColumn="0" w:lastRowFirstColumn="0" w:lastRowLastColumn="0"/>
+            <w:tcW w:w="9854" w:type="dxa"/>
+            <w:vAlign w:val="center"/>
+          </w:tcPr>
+          <w:p>
+            <w:pPr>
+              <w:jc w:val="center"/>
+            </w:pPr>
+            <w:r>
+              <w:rPr>
+                <w:color w:val="auto"/>
+                <w:szCs w:val="22"/>
+              </w:rPr>
+              <w:t>$</w:t>
+            </w:r>
+            <w:r>
+              <w:rPr>
+                <w:color w:val="auto"/>
+                <w:szCs w:val="22"/>
+              </w:rPr>
+              <w:t>DETAILED_</w:t>
+            </w:r>
+            <w:r>
+              <w:rPr>
+                <w:color w:val="auto"/>
+                <w:szCs w:val="22"/>
+              </w:rPr>
+              <w:t>TECHNICAL_DEBT</w:t>
+            </w:r>
+          </w:p>
+        </w:tc>
+      </w:tr>
+    </w:tbl>
+    <w:p>
+      <w:pPr>
+        <w:pStyle w:val="Titre1"/>
+      </w:pPr>
+      <w:bookmarkStart w:id="11" w:name="_Toc72834365"/>
       <w:r>
         <w:t>Metrics</w:t>
       </w:r>
-      <w:bookmarkEnd w:id="10"/>
+      <w:bookmarkEnd w:id="11"/>
     </w:p>
     <w:tbl>
       <w:tblPr>
@@ -2206,68 +2322,13 @@
           <w:lang w:val="en-US"/>
         </w:rPr>
       </w:pPr>
-      <w:bookmarkStart w:id="11" w:name="_Toc72398605"/>
+      <w:bookmarkStart w:id="12" w:name="_Toc72834366"/>
       <w:r>
         <w:rPr>
           <w:lang w:val="en-US"/>
         </w:rPr>
+        <w:lastRenderedPageBreak/>
         <w:t>Volume</w:t>
-      </w:r>
-      <w:bookmarkEnd w:id="11"/>
-    </w:p>
-    <w:tbl>
-      <w:tblPr>
-        <w:tblStyle w:val="Trameclaire-Accent5"/>
-        <w:tblW w:w="5000" w:type="pct"/>
-        <w:tblLook w:val="0420" w:firstRow="1" w:lastRow="0" w:firstColumn="0" w:lastColumn="0" w:noHBand="0" w:noVBand="1"/>
-        <w:tblCaption w:val="TT-CATEGORIES-TT"/>
-      </w:tblPr>
-      <w:tblGrid>
-        <w:gridCol w:w="9854"/>
-      </w:tblGrid>
-      <w:tr>
-        <w:trPr>
-          <w:cnfStyle w:val="100000000000" w:firstRow="1" w:lastRow="0" w:firstColumn="0" w:lastColumn="0" w:oddVBand="0" w:evenVBand="0" w:oddHBand="0" w:evenHBand="0" w:firstRowFirstColumn="0" w:firstRowLastColumn="0" w:lastRowFirstColumn="0" w:lastRowLastColumn="0"/>
-          <w:trHeight w:val="567"/>
-        </w:trPr>
-        <w:tc>
-          <w:tcPr>
-            <w:tcW w:w="9854" w:type="dxa"/>
-            <w:vAlign w:val="center"/>
-          </w:tcPr>
-          <w:p>
-            <w:pPr>
-              <w:jc w:val="center"/>
-              <w:rPr>
-                <w:color w:val="auto"/>
-                <w:lang w:val="en-US"/>
-              </w:rPr>
-            </w:pPr>
-            <w:r>
-              <w:rPr>
-                <w:color w:val="auto"/>
-                <w:lang w:val="en-US"/>
-              </w:rPr>
-              <w:lastRenderedPageBreak/>
-              <w:t>$VOLUME</w:t>
-            </w:r>
-          </w:p>
-        </w:tc>
-      </w:tr>
-    </w:tbl>
-    <w:p>
-      <w:pPr>
-        <w:pStyle w:val="Titre1"/>
-        <w:rPr>
-          <w:lang w:val="en-US"/>
-        </w:rPr>
-      </w:pPr>
-      <w:bookmarkStart w:id="12" w:name="_Toc72398606"/>
-      <w:r>
-        <w:rPr>
-          <w:lang w:val="en-US"/>
-        </w:rPr>
-        <w:t>Issues count by severity and type</w:t>
       </w:r>
       <w:bookmarkEnd w:id="12"/>
     </w:p>
@@ -2299,13 +2360,12 @@
                 <w:lang w:val="en-US"/>
               </w:rPr>
             </w:pPr>
-            <w:bookmarkStart w:id="13" w:name="technicalDebt"/>
             <w:r>
               <w:rPr>
                 <w:color w:val="auto"/>
                 <w:lang w:val="en-US"/>
               </w:rPr>
-              <w:t>$ISSUES_COUNTS</w:t>
+              <w:t>$VOLUME</w:t>
             </w:r>
           </w:p>
         </w:tc>
@@ -2318,15 +2378,71 @@
           <w:lang w:val="en-US"/>
         </w:rPr>
       </w:pPr>
-      <w:bookmarkStart w:id="14" w:name="_Toc72398607"/>
+      <w:bookmarkStart w:id="13" w:name="_Toc72834367"/>
+      <w:r>
+        <w:rPr>
+          <w:lang w:val="en-US"/>
+        </w:rPr>
+        <w:t>Issues count by severity and type</w:t>
+      </w:r>
       <w:bookmarkEnd w:id="13"/>
+    </w:p>
+    <w:tbl>
+      <w:tblPr>
+        <w:tblStyle w:val="Trameclaire-Accent5"/>
+        <w:tblW w:w="5000" w:type="pct"/>
+        <w:tblLook w:val="0420" w:firstRow="1" w:lastRow="0" w:firstColumn="0" w:lastColumn="0" w:noHBand="0" w:noVBand="1"/>
+        <w:tblCaption w:val="TT-CATEGORIES-TT"/>
+      </w:tblPr>
+      <w:tblGrid>
+        <w:gridCol w:w="9854"/>
+      </w:tblGrid>
+      <w:tr>
+        <w:trPr>
+          <w:cnfStyle w:val="100000000000" w:firstRow="1" w:lastRow="0" w:firstColumn="0" w:lastColumn="0" w:oddVBand="0" w:evenVBand="0" w:oddHBand="0" w:evenHBand="0" w:firstRowFirstColumn="0" w:firstRowLastColumn="0" w:lastRowFirstColumn="0" w:lastRowLastColumn="0"/>
+          <w:trHeight w:val="567"/>
+        </w:trPr>
+        <w:tc>
+          <w:tcPr>
+            <w:tcW w:w="9854" w:type="dxa"/>
+            <w:vAlign w:val="center"/>
+          </w:tcPr>
+          <w:p>
+            <w:pPr>
+              <w:jc w:val="center"/>
+              <w:rPr>
+                <w:color w:val="auto"/>
+                <w:lang w:val="en-US"/>
+              </w:rPr>
+            </w:pPr>
+            <w:bookmarkStart w:id="14" w:name="technicalDebt"/>
+            <w:r>
+              <w:rPr>
+                <w:color w:val="auto"/>
+                <w:lang w:val="en-US"/>
+              </w:rPr>
+              <w:t>$ISSUES_COUNTS</w:t>
+            </w:r>
+          </w:p>
+        </w:tc>
+      </w:tr>
+    </w:tbl>
+    <w:p>
+      <w:pPr>
+        <w:pStyle w:val="Titre1"/>
+        <w:rPr>
+          <w:lang w:val="en-US"/>
+        </w:rPr>
+      </w:pPr>
+      <w:bookmarkStart w:id="15" w:name="_Toc72834368"/>
+      <w:bookmarkEnd w:id="14"/>
       <w:r>
         <w:rPr>
           <w:lang w:val="en-US"/>
         </w:rPr>
         <w:t>Charts</w:t>
       </w:r>
-      <w:bookmarkEnd w:id="14"/>
+      <w:bookmarkEnd w:id="15"/>
     </w:p>
     <w:p>
       <w:pPr>
@@ -2335,7 +2451,7 @@
           <w:lang w:val="en-US"/>
         </w:rPr>
       </w:pPr>
-      <w:bookmarkStart w:id="15" w:name="issuesPerSeverity"/>
+      <w:bookmarkStart w:id="16" w:name="issuesPerSeverity"/>
       <w:r>
         <w:rPr>
           <w:noProof/>
@@ -2355,8 +2471,8 @@
           </wp:inline>
         </w:drawing>
       </w:r>
-      <w:bookmarkStart w:id="16" w:name="issuesPerType"/>
-      <w:bookmarkEnd w:id="15"/>
+      <w:bookmarkStart w:id="17" w:name="issuesPerType"/>
+      <w:bookmarkEnd w:id="16"/>
       <w:r>
         <w:rPr>
           <w:noProof/>
@@ -2376,7 +2492,7 @@
           </wp:inline>
         </w:drawing>
       </w:r>
-      <w:bookmarkEnd w:id="16"/>
+      <w:bookmarkEnd w:id="17"/>
     </w:p>
     <w:p>
       <w:pPr>
@@ -2385,14 +2501,14 @@
           <w:lang w:val="en-US"/>
         </w:rPr>
       </w:pPr>
-      <w:bookmarkStart w:id="17" w:name="_Toc72398608"/>
+      <w:bookmarkStart w:id="18" w:name="_Toc72834369"/>
       <w:r>
         <w:rPr>
           <w:lang w:val="en-US"/>
         </w:rPr>
         <w:t>Issues</w:t>
       </w:r>
-      <w:bookmarkEnd w:id="17"/>
+      <w:bookmarkEnd w:id="18"/>
     </w:p>
     <w:tbl>
       <w:tblPr>
@@ -2423,13 +2539,13 @@
                 <w:lang w:val="en-US"/>
               </w:rPr>
             </w:pPr>
-            <w:bookmarkStart w:id="18" w:name="issuesDetails"/>
+            <w:bookmarkStart w:id="19" w:name="issuesDetails"/>
             <w:r>
               <w:rPr>
                 <w:color w:val="auto"/>
-                <w:sz w:val="22"/>
                 <w:lang w:val="en-US"/>
               </w:rPr>
+              <w:lastRenderedPageBreak/>
               <w:t>$ISSUES_DETAILS</w:t>
             </w:r>
           </w:p>
@@ -2443,18 +2559,17 @@
           <w:lang w:val="en-US"/>
         </w:rPr>
       </w:pPr>
-      <w:bookmarkStart w:id="19" w:name="_Toc481744304"/>
-      <w:bookmarkStart w:id="20" w:name="_Toc72398609"/>
-      <w:bookmarkEnd w:id="18"/>
+      <w:bookmarkStart w:id="20" w:name="_Toc481744304"/>
+      <w:bookmarkStart w:id="21" w:name="_Toc72834370"/>
       <w:bookmarkEnd w:id="19"/>
+      <w:bookmarkEnd w:id="20"/>
       <w:r>
         <w:rPr>
           <w:lang w:val="en-US"/>
         </w:rPr>
-        <w:lastRenderedPageBreak/>
         <w:t>Security hotspots count by category and priority</w:t>
       </w:r>
-      <w:bookmarkEnd w:id="20"/>
+      <w:bookmarkEnd w:id="21"/>
     </w:p>
     <w:tbl>
       <w:tblPr>
@@ -2485,7 +2600,6 @@
             <w:r>
               <w:rPr>
                 <w:color w:val="auto"/>
-                <w:sz w:val="22"/>
                 <w:lang w:val="en-US"/>
               </w:rPr>
               <w:t>$SECURITY_HOTSPOTS</w:t>
@@ -2493,7 +2607,6 @@
             <w:r>
               <w:rPr>
                 <w:color w:val="auto"/>
-                <w:sz w:val="22"/>
                 <w:lang w:val="en-US"/>
               </w:rPr>
               <w:t>_</w:t>
@@ -2501,7 +2614,6 @@
             <w:r>
               <w:rPr>
                 <w:color w:val="auto"/>
-                <w:sz w:val="22"/>
                 <w:lang w:val="en-US"/>
               </w:rPr>
               <w:t>COUNT</w:t>
@@ -2517,14 +2629,14 @@
           <w:lang w:val="en-US"/>
         </w:rPr>
       </w:pPr>
-      <w:bookmarkStart w:id="21" w:name="_Toc72398610"/>
+      <w:bookmarkStart w:id="22" w:name="_Toc72834371"/>
       <w:r>
         <w:rPr>
           <w:lang w:val="en-US"/>
         </w:rPr>
         <w:t>Security hotspots</w:t>
       </w:r>
-      <w:bookmarkEnd w:id="21"/>
+      <w:bookmarkEnd w:id="22"/>
     </w:p>
     <w:tbl>
       <w:tblPr>
@@ -2555,26 +2667,9 @@
             <w:r>
               <w:rPr>
                 <w:color w:val="auto"/>
-                <w:sz w:val="22"/>
                 <w:lang w:val="en-US"/>
               </w:rPr>
-              <w:t>$SECURITY_HOTSPOTS</w:t>
-            </w:r>
-            <w:r>
-              <w:rPr>
-                <w:color w:val="auto"/>
-                <w:sz w:val="22"/>
-                <w:lang w:val="en-US"/>
-              </w:rPr>
-              <w:t>_</w:t>
-            </w:r>
-            <w:r>
-              <w:rPr>
-                <w:color w:val="auto"/>
-                <w:sz w:val="22"/>
-                <w:lang w:val="en-US"/>
-              </w:rPr>
-              <w:t>DETAILS</w:t>
+              <w:t>$SECURITY_HOTSPOTS_DETAILS</w:t>
             </w:r>
           </w:p>
         </w:tc>
@@ -2725,7 +2820,7 @@
                                   <w:sz w:val="72"/>
                                   <w:szCs w:val="72"/>
                                 </w:rPr>
-                                <w:t>1</w:t>
+                                <w:t>2</w:t>
                               </w:r>
                               <w:r>
                                 <w:rPr>
@@ -2803,7 +2898,7 @@
                             <w:sz w:val="72"/>
                             <w:szCs w:val="72"/>
                           </w:rPr>
-                          <w:t>1</w:t>
+                          <w:t>2</w:t>
                         </w:r>
                         <w:r>
                           <w:rPr>
@@ -6865,7 +6960,7 @@
 </file>
 
 <file path=customXml/itemProps1.xml><?xml version="1.0" encoding="utf-8"?>
-<ds:datastoreItem xmlns:ds="http://schemas.openxmlformats.org/officeDocument/2006/customXml" ds:itemID="{75AD1378-77D4-4903-993B-9EF3EFEAF6D6}">
+<ds:datastoreItem xmlns:ds="http://schemas.openxmlformats.org/officeDocument/2006/customXml" ds:itemID="{48EAC578-B080-4D4F-BC50-1D4798500BE5}">
   <ds:schemaRefs>
     <ds:schemaRef ds:uri="http://schemas.openxmlformats.org/officeDocument/2006/bibliography"/>
   </ds:schemaRefs>

</xml_diff>

<commit_message>
add median of lines of code per file to the report
</commit_message>
<xml_diff>
--- a/src/main/resources/template/code-analysis-template.docx
+++ b/src/main/resources/template/code-analysis-template.docx
@@ -1633,7 +1633,6 @@
                 <w:szCs w:val="24"/>
               </w:rPr>
             </w:pPr>
-            <w:bookmarkStart w:id="8" w:name="_GoBack"/>
             <w:r>
               <w:rPr>
                 <w:b/>
@@ -1642,7 +1641,6 @@
               </w:rPr>
               <w:t>XX-SECURITYREVIEW-XX</w:t>
             </w:r>
-            <w:bookmarkEnd w:id="8"/>
           </w:p>
         </w:tc>
         <w:tc>
@@ -1753,20 +1751,144 @@
     </w:tbl>
     <w:p>
       <w:pPr>
+        <w:rPr>
+          <w:lang w:val="en-US"/>
+        </w:rPr>
+      </w:pPr>
+      <w:bookmarkStart w:id="8" w:name="_Toc72834363"/>
+      <w:bookmarkEnd w:id="7"/>
+    </w:p>
+    <w:tbl>
+      <w:tblPr>
+        <w:tblStyle w:val="Trameclaire-Accent5"/>
+        <w:tblW w:w="5000" w:type="pct"/>
+        <w:tblLook w:val="04A0" w:firstRow="1" w:lastRow="0" w:firstColumn="1" w:lastColumn="0" w:noHBand="0" w:noVBand="1"/>
+      </w:tblPr>
+      <w:tblGrid>
+        <w:gridCol w:w="4927"/>
+        <w:gridCol w:w="4927"/>
+      </w:tblGrid>
+      <w:tr>
+        <w:trPr>
+          <w:cnfStyle w:val="100000000000" w:firstRow="1" w:lastRow="0" w:firstColumn="0" w:lastColumn="0" w:oddVBand="0" w:evenVBand="0" w:oddHBand="0" w:evenHBand="0" w:firstRowFirstColumn="0" w:firstRowLastColumn="0" w:lastRowFirstColumn="0" w:lastRowLastColumn="0"/>
+          <w:trHeight w:val="567"/>
+        </w:trPr>
+        <w:tc>
+          <w:tcPr>
+            <w:cnfStyle w:val="001000000000" w:firstRow="0" w:lastRow="0" w:firstColumn="1" w:lastColumn="0" w:oddVBand="0" w:evenVBand="0" w:oddHBand="0" w:evenHBand="0" w:firstRowFirstColumn="0" w:firstRowLastColumn="0" w:lastRowFirstColumn="0" w:lastRowLastColumn="0"/>
+            <w:tcW w:w="4889" w:type="dxa"/>
+            <w:vAlign w:val="center"/>
+          </w:tcPr>
+          <w:p>
+            <w:pPr>
+              <w:jc w:val="center"/>
+              <w:rPr>
+                <w:lang w:val="en-US"/>
+              </w:rPr>
+            </w:pPr>
+            <w:r>
+              <w:rPr>
+                <w:lang w:val="en-US"/>
+              </w:rPr>
+              <w:t>Median number of lines of code per file</w:t>
+            </w:r>
+          </w:p>
+        </w:tc>
+        <w:tc>
+          <w:tcPr>
+            <w:tcW w:w="4889" w:type="dxa"/>
+            <w:vAlign w:val="center"/>
+          </w:tcPr>
+          <w:p>
+            <w:pPr>
+              <w:jc w:val="center"/>
+              <w:cnfStyle w:val="100000000000" w:firstRow="1" w:lastRow="0" w:firstColumn="0" w:lastColumn="0" w:oddVBand="0" w:evenVBand="0" w:oddHBand="0" w:evenHBand="0" w:firstRowFirstColumn="0" w:firstRowLastColumn="0" w:lastRowFirstColumn="0" w:lastRowLastColumn="0"/>
+              <w:rPr>
+                <w:lang w:val="en-US"/>
+              </w:rPr>
+            </w:pPr>
+            <w:r>
+              <w:rPr>
+                <w:lang w:val="en-US"/>
+              </w:rPr>
+              <w:t>Adherence to coding standard</w:t>
+            </w:r>
+          </w:p>
+        </w:tc>
+      </w:tr>
+      <w:tr>
+        <w:trPr>
+          <w:cnfStyle w:val="000000100000" w:firstRow="0" w:lastRow="0" w:firstColumn="0" w:lastColumn="0" w:oddVBand="0" w:evenVBand="0" w:oddHBand="1" w:evenHBand="0" w:firstRowFirstColumn="0" w:firstRowLastColumn="0" w:lastRowFirstColumn="0" w:lastRowLastColumn="0"/>
+        </w:trPr>
+        <w:tc>
+          <w:tcPr>
+            <w:cnfStyle w:val="001000000000" w:firstRow="0" w:lastRow="0" w:firstColumn="1" w:lastColumn="0" w:oddVBand="0" w:evenVBand="0" w:oddHBand="0" w:evenHBand="0" w:firstRowFirstColumn="0" w:firstRowLastColumn="0" w:lastRowFirstColumn="0" w:lastRowLastColumn="0"/>
+            <w:tcW w:w="4889" w:type="dxa"/>
+            <w:vAlign w:val="center"/>
+          </w:tcPr>
+          <w:p>
+            <w:pPr>
+              <w:jc w:val="center"/>
+              <w:rPr>
+                <w:lang w:val="en-US"/>
+              </w:rPr>
+            </w:pPr>
+            <w:r>
+              <w:rPr>
+                <w:lang w:val="en-US"/>
+              </w:rPr>
+              <w:t>XX-MEDIANNCLOC-XX</w:t>
+            </w:r>
+          </w:p>
+        </w:tc>
+        <w:tc>
+          <w:tcPr>
+            <w:tcW w:w="4889" w:type="dxa"/>
+            <w:vAlign w:val="center"/>
+          </w:tcPr>
+          <w:p>
+            <w:pPr>
+              <w:jc w:val="center"/>
+              <w:cnfStyle w:val="000000100000" w:firstRow="0" w:lastRow="0" w:firstColumn="0" w:lastColumn="0" w:oddVBand="0" w:evenVBand="0" w:oddHBand="1" w:evenHBand="0" w:firstRowFirstColumn="0" w:firstRowLastColumn="0" w:lastRowFirstColumn="0" w:lastRowLastColumn="0"/>
+              <w:rPr>
+                <w:b/>
+                <w:lang w:val="en-US"/>
+              </w:rPr>
+            </w:pPr>
+            <w:r>
+              <w:rPr>
+                <w:b/>
+                <w:lang w:val="en-US"/>
+              </w:rPr>
+              <w:t>XX-COMPLIANCE-XX</w:t>
+            </w:r>
+            <w:r>
+              <w:rPr>
+                <w:b/>
+                <w:lang w:val="en-US"/>
+              </w:rPr>
+              <w:t xml:space="preserve"> %</w:t>
+            </w:r>
+            <w:bookmarkStart w:id="9" w:name="_GoBack"/>
+            <w:bookmarkEnd w:id="9"/>
+          </w:p>
+        </w:tc>
+      </w:tr>
+    </w:tbl>
+    <w:p>
+      <w:pPr>
         <w:pStyle w:val="Titre1"/>
         <w:rPr>
           <w:lang w:val="en-US"/>
         </w:rPr>
       </w:pPr>
-      <w:bookmarkStart w:id="9" w:name="_Toc72834363"/>
-      <w:bookmarkEnd w:id="7"/>
       <w:r>
         <w:rPr>
           <w:lang w:val="en-US"/>
         </w:rPr>
         <w:t>Quality gate status</w:t>
       </w:r>
-      <w:bookmarkEnd w:id="9"/>
+      <w:bookmarkEnd w:id="8"/>
     </w:p>
     <w:tbl>
       <w:tblPr>
@@ -2082,6 +2204,7 @@
               <w:jc w:val="center"/>
             </w:pPr>
             <w:r>
+              <w:lastRenderedPageBreak/>
               <w:t>Min</w:t>
             </w:r>
           </w:p>
@@ -2327,7 +2450,6 @@
         <w:rPr>
           <w:lang w:val="en-US"/>
         </w:rPr>
-        <w:lastRenderedPageBreak/>
         <w:t>Volume</w:t>
       </w:r>
       <w:bookmarkEnd w:id="12"/>
@@ -2457,6 +2579,7 @@
           <w:noProof/>
           <w:lang w:eastAsia="fr-FR"/>
         </w:rPr>
+        <w:lastRenderedPageBreak/>
         <w:drawing>
           <wp:inline distT="0" distB="0" distL="0" distR="0" wp14:anchorId="507AF124" wp14:editId="1781D848">
             <wp:extent cx="5934710" cy="3239135"/>
@@ -2545,7 +2668,6 @@
                 <w:color w:val="auto"/>
                 <w:lang w:val="en-US"/>
               </w:rPr>
-              <w:lastRenderedPageBreak/>
               <w:t>$ISSUES_DETAILS</w:t>
             </w:r>
           </w:p>
@@ -6960,7 +7082,7 @@
 </file>
 
 <file path=customXml/itemProps1.xml><?xml version="1.0" encoding="utf-8"?>
-<ds:datastoreItem xmlns:ds="http://schemas.openxmlformats.org/officeDocument/2006/customXml" ds:itemID="{48EAC578-B080-4D4F-BC50-1D4798500BE5}">
+<ds:datastoreItem xmlns:ds="http://schemas.openxmlformats.org/officeDocument/2006/customXml" ds:itemID="{7DADADC3-73C5-467B-8E03-6F847373BB69}">
   <ds:schemaRefs>
     <ds:schemaRef ds:uri="http://schemas.openxmlformats.org/officeDocument/2006/bibliography"/>
   </ds:schemaRefs>

</xml_diff>

<commit_message>
add a picture for global quality gate status
</commit_message>
<xml_diff>
--- a/src/main/resources/template/code-analysis-template.docx
+++ b/src/main/resources/template/code-analysis-template.docx
@@ -278,7 +278,7 @@
         <w:br w:type="page"/>
       </w:r>
     </w:p>
-    <w:bookmarkStart w:id="1" w:name="_Toc72834359" w:displacedByCustomXml="next"/>
+    <w:bookmarkStart w:id="1" w:name="_Toc72936665" w:displacedByCustomXml="next"/>
     <w:sdt>
       <w:sdtPr>
         <w:rPr>
@@ -332,7 +332,7 @@
           <w:r>
             <w:fldChar w:fldCharType="separate"/>
           </w:r>
-          <w:hyperlink w:anchor="_Toc72834359" w:history="1">
+          <w:hyperlink w:anchor="_Toc72936665" w:history="1">
             <w:r>
               <w:rPr>
                 <w:rStyle w:val="Lienhypertexte"/>
@@ -359,7 +359,7 @@
                 <w:noProof/>
                 <w:webHidden/>
               </w:rPr>
-              <w:instrText xml:space="preserve"> PAGEREF _Toc72834359 \h </w:instrText>
+              <w:instrText xml:space="preserve"> PAGEREF _Toc72936665 \h </w:instrText>
             </w:r>
             <w:r>
               <w:rPr>
@@ -400,7 +400,7 @@
               <w:lang w:eastAsia="fr-FR"/>
             </w:rPr>
           </w:pPr>
-          <w:hyperlink w:anchor="_Toc72834360" w:history="1">
+          <w:hyperlink w:anchor="_Toc72936666" w:history="1">
             <w:r>
               <w:rPr>
                 <w:rStyle w:val="Lienhypertexte"/>
@@ -428,7 +428,7 @@
                 <w:noProof/>
                 <w:webHidden/>
               </w:rPr>
-              <w:instrText xml:space="preserve"> PAGEREF _Toc72834360 \h </w:instrText>
+              <w:instrText xml:space="preserve"> PAGEREF _Toc72936666 \h </w:instrText>
             </w:r>
             <w:r>
               <w:rPr>
@@ -469,7 +469,7 @@
               <w:lang w:eastAsia="fr-FR"/>
             </w:rPr>
           </w:pPr>
-          <w:hyperlink w:anchor="_Toc72834361" w:history="1">
+          <w:hyperlink w:anchor="_Toc72936667" w:history="1">
             <w:r>
               <w:rPr>
                 <w:rStyle w:val="Lienhypertexte"/>
@@ -496,7 +496,7 @@
                 <w:noProof/>
                 <w:webHidden/>
               </w:rPr>
-              <w:instrText xml:space="preserve"> PAGEREF _Toc72834361 \h </w:instrText>
+              <w:instrText xml:space="preserve"> PAGEREF _Toc72936667 \h </w:instrText>
             </w:r>
             <w:r>
               <w:rPr>
@@ -537,7 +537,7 @@
               <w:lang w:eastAsia="fr-FR"/>
             </w:rPr>
           </w:pPr>
-          <w:hyperlink w:anchor="_Toc72834362" w:history="1">
+          <w:hyperlink w:anchor="_Toc72936668" w:history="1">
             <w:r>
               <w:rPr>
                 <w:rStyle w:val="Lienhypertexte"/>
@@ -564,7 +564,7 @@
                 <w:noProof/>
                 <w:webHidden/>
               </w:rPr>
-              <w:instrText xml:space="preserve"> PAGEREF _Toc72834362 \h </w:instrText>
+              <w:instrText xml:space="preserve"> PAGEREF _Toc72936668 \h </w:instrText>
             </w:r>
             <w:r>
               <w:rPr>
@@ -605,7 +605,7 @@
               <w:lang w:eastAsia="fr-FR"/>
             </w:rPr>
           </w:pPr>
-          <w:hyperlink w:anchor="_Toc72834363" w:history="1">
+          <w:hyperlink w:anchor="_Toc72936669" w:history="1">
             <w:r>
               <w:rPr>
                 <w:rStyle w:val="Lienhypertexte"/>
@@ -633,7 +633,7 @@
                 <w:noProof/>
                 <w:webHidden/>
               </w:rPr>
-              <w:instrText xml:space="preserve"> PAGEREF _Toc72834363 \h </w:instrText>
+              <w:instrText xml:space="preserve"> PAGEREF _Toc72936669 \h </w:instrText>
             </w:r>
             <w:r>
               <w:rPr>
@@ -674,7 +674,7 @@
               <w:lang w:eastAsia="fr-FR"/>
             </w:rPr>
           </w:pPr>
-          <w:hyperlink w:anchor="_Toc72834364" w:history="1">
+          <w:hyperlink w:anchor="_Toc72936670" w:history="1">
             <w:r>
               <w:rPr>
                 <w:rStyle w:val="Lienhypertexte"/>
@@ -701,7 +701,7 @@
                 <w:noProof/>
                 <w:webHidden/>
               </w:rPr>
-              <w:instrText xml:space="preserve"> PAGEREF _Toc72834364 \h </w:instrText>
+              <w:instrText xml:space="preserve"> PAGEREF _Toc72936670 \h </w:instrText>
             </w:r>
             <w:r>
               <w:rPr>
@@ -742,7 +742,7 @@
               <w:lang w:eastAsia="fr-FR"/>
             </w:rPr>
           </w:pPr>
-          <w:hyperlink w:anchor="_Toc72834365" w:history="1">
+          <w:hyperlink w:anchor="_Toc72936671" w:history="1">
             <w:r>
               <w:rPr>
                 <w:rStyle w:val="Lienhypertexte"/>
@@ -769,7 +769,7 @@
                 <w:noProof/>
                 <w:webHidden/>
               </w:rPr>
-              <w:instrText xml:space="preserve"> PAGEREF _Toc72834365 \h </w:instrText>
+              <w:instrText xml:space="preserve"> PAGEREF _Toc72936671 \h </w:instrText>
             </w:r>
             <w:r>
               <w:rPr>
@@ -810,7 +810,7 @@
               <w:lang w:eastAsia="fr-FR"/>
             </w:rPr>
           </w:pPr>
-          <w:hyperlink w:anchor="_Toc72834366" w:history="1">
+          <w:hyperlink w:anchor="_Toc72936672" w:history="1">
             <w:r>
               <w:rPr>
                 <w:rStyle w:val="Lienhypertexte"/>
@@ -838,7 +838,7 @@
                 <w:noProof/>
                 <w:webHidden/>
               </w:rPr>
-              <w:instrText xml:space="preserve"> PAGEREF _Toc72834366 \h </w:instrText>
+              <w:instrText xml:space="preserve"> PAGEREF _Toc72936672 \h </w:instrText>
             </w:r>
             <w:r>
               <w:rPr>
@@ -879,7 +879,7 @@
               <w:lang w:eastAsia="fr-FR"/>
             </w:rPr>
           </w:pPr>
-          <w:hyperlink w:anchor="_Toc72834367" w:history="1">
+          <w:hyperlink w:anchor="_Toc72936673" w:history="1">
             <w:r>
               <w:rPr>
                 <w:rStyle w:val="Lienhypertexte"/>
@@ -907,7 +907,7 @@
                 <w:noProof/>
                 <w:webHidden/>
               </w:rPr>
-              <w:instrText xml:space="preserve"> PAGEREF _Toc72834367 \h </w:instrText>
+              <w:instrText xml:space="preserve"> PAGEREF _Toc72936673 \h </w:instrText>
             </w:r>
             <w:r>
               <w:rPr>
@@ -948,7 +948,7 @@
               <w:lang w:eastAsia="fr-FR"/>
             </w:rPr>
           </w:pPr>
-          <w:hyperlink w:anchor="_Toc72834368" w:history="1">
+          <w:hyperlink w:anchor="_Toc72936674" w:history="1">
             <w:r>
               <w:rPr>
                 <w:rStyle w:val="Lienhypertexte"/>
@@ -976,7 +976,7 @@
                 <w:noProof/>
                 <w:webHidden/>
               </w:rPr>
-              <w:instrText xml:space="preserve"> PAGEREF _Toc72834368 \h </w:instrText>
+              <w:instrText xml:space="preserve"> PAGEREF _Toc72936674 \h </w:instrText>
             </w:r>
             <w:r>
               <w:rPr>
@@ -1017,7 +1017,7 @@
               <w:lang w:eastAsia="fr-FR"/>
             </w:rPr>
           </w:pPr>
-          <w:hyperlink w:anchor="_Toc72834369" w:history="1">
+          <w:hyperlink w:anchor="_Toc72936675" w:history="1">
             <w:r>
               <w:rPr>
                 <w:rStyle w:val="Lienhypertexte"/>
@@ -1045,7 +1045,7 @@
                 <w:noProof/>
                 <w:webHidden/>
               </w:rPr>
-              <w:instrText xml:space="preserve"> PAGEREF _Toc72834369 \h </w:instrText>
+              <w:instrText xml:space="preserve"> PAGEREF _Toc72936675 \h </w:instrText>
             </w:r>
             <w:r>
               <w:rPr>
@@ -1086,7 +1086,7 @@
               <w:lang w:eastAsia="fr-FR"/>
             </w:rPr>
           </w:pPr>
-          <w:hyperlink w:anchor="_Toc72834370" w:history="1">
+          <w:hyperlink w:anchor="_Toc72936676" w:history="1">
             <w:r>
               <w:rPr>
                 <w:rStyle w:val="Lienhypertexte"/>
@@ -1114,7 +1114,7 @@
                 <w:noProof/>
                 <w:webHidden/>
               </w:rPr>
-              <w:instrText xml:space="preserve"> PAGEREF _Toc72834370 \h </w:instrText>
+              <w:instrText xml:space="preserve"> PAGEREF _Toc72936676 \h </w:instrText>
             </w:r>
             <w:r>
               <w:rPr>
@@ -1155,7 +1155,7 @@
               <w:lang w:eastAsia="fr-FR"/>
             </w:rPr>
           </w:pPr>
-          <w:hyperlink w:anchor="_Toc72834371" w:history="1">
+          <w:hyperlink w:anchor="_Toc72936677" w:history="1">
             <w:r>
               <w:rPr>
                 <w:rStyle w:val="Lienhypertexte"/>
@@ -1183,7 +1183,7 @@
                 <w:noProof/>
                 <w:webHidden/>
               </w:rPr>
-              <w:instrText xml:space="preserve"> PAGEREF _Toc72834371 \h </w:instrText>
+              <w:instrText xml:space="preserve"> PAGEREF _Toc72936677 \h </w:instrText>
             </w:r>
             <w:r>
               <w:rPr>
@@ -1249,7 +1249,7 @@
         </w:rPr>
       </w:pPr>
       <w:bookmarkStart w:id="2" w:name="_Toc481744297"/>
-      <w:bookmarkStart w:id="3" w:name="_Toc72834360"/>
+      <w:bookmarkStart w:id="3" w:name="_Toc72936666"/>
       <w:bookmarkEnd w:id="2"/>
       <w:r>
         <w:rPr>
@@ -1296,7 +1296,7 @@
       <w:pPr>
         <w:pStyle w:val="Titre1"/>
       </w:pPr>
-      <w:bookmarkStart w:id="4" w:name="_Toc72834361"/>
+      <w:bookmarkStart w:id="4" w:name="_Toc72936667"/>
       <w:r>
         <w:t>Configuration</w:t>
       </w:r>
@@ -1389,7 +1389,7 @@
         <w:pStyle w:val="Titre1"/>
       </w:pPr>
       <w:bookmarkStart w:id="5" w:name="_Toc481744298"/>
-      <w:bookmarkStart w:id="6" w:name="_Toc72834362"/>
+      <w:bookmarkStart w:id="6" w:name="_Toc72936668"/>
       <w:bookmarkEnd w:id="5"/>
       <w:r>
         <w:t>Synthesis</w:t>
@@ -1748,6 +1748,7 @@
           </w:p>
         </w:tc>
       </w:tr>
+      <w:bookmarkEnd w:id="7"/>
     </w:tbl>
     <w:p>
       <w:pPr>
@@ -1755,8 +1756,6 @@
           <w:lang w:val="en-US"/>
         </w:rPr>
       </w:pPr>
-      <w:bookmarkStart w:id="8" w:name="_Toc72834363"/>
-      <w:bookmarkEnd w:id="7"/>
     </w:p>
     <w:tbl>
       <w:tblPr>
@@ -1869,8 +1868,6 @@
               </w:rPr>
               <w:t xml:space="preserve"> %</w:t>
             </w:r>
-            <w:bookmarkStart w:id="9" w:name="_GoBack"/>
-            <w:bookmarkEnd w:id="9"/>
           </w:p>
         </w:tc>
       </w:tr>
@@ -1882,6 +1879,7 @@
           <w:lang w:val="en-US"/>
         </w:rPr>
       </w:pPr>
+      <w:bookmarkStart w:id="8" w:name="_Toc72936669"/>
       <w:r>
         <w:rPr>
           <w:lang w:val="en-US"/>
@@ -1889,6 +1887,75 @@
         <w:t>Quality gate status</w:t>
       </w:r>
       <w:bookmarkEnd w:id="8"/>
+    </w:p>
+    <w:tbl>
+      <w:tblPr>
+        <w:tblStyle w:val="Trameclaire-Accent5"/>
+        <w:tblW w:w="5000" w:type="pct"/>
+        <w:tblLook w:val="0480" w:firstRow="0" w:lastRow="0" w:firstColumn="1" w:lastColumn="0" w:noHBand="0" w:noVBand="1"/>
+      </w:tblPr>
+      <w:tblGrid>
+        <w:gridCol w:w="4927"/>
+        <w:gridCol w:w="4927"/>
+      </w:tblGrid>
+      <w:tr>
+        <w:trPr>
+          <w:cnfStyle w:val="000000100000" w:firstRow="0" w:lastRow="0" w:firstColumn="0" w:lastColumn="0" w:oddVBand="0" w:evenVBand="0" w:oddHBand="1" w:evenHBand="0" w:firstRowFirstColumn="0" w:firstRowLastColumn="0" w:lastRowFirstColumn="0" w:lastRowLastColumn="0"/>
+        </w:trPr>
+        <w:tc>
+          <w:tcPr>
+            <w:cnfStyle w:val="001000000000" w:firstRow="0" w:lastRow="0" w:firstColumn="1" w:lastColumn="0" w:oddVBand="0" w:evenVBand="0" w:oddHBand="0" w:evenHBand="0" w:firstRowFirstColumn="0" w:firstRowLastColumn="0" w:lastRowFirstColumn="0" w:lastRowLastColumn="0"/>
+            <w:tcW w:w="4889" w:type="dxa"/>
+            <w:vAlign w:val="center"/>
+          </w:tcPr>
+          <w:p>
+            <w:pPr>
+              <w:jc w:val="center"/>
+              <w:rPr>
+                <w:lang w:val="en-US"/>
+              </w:rPr>
+            </w:pPr>
+            <w:r>
+              <w:rPr>
+                <w:lang w:val="en-US"/>
+              </w:rPr>
+              <w:t>Quality Gate Status</w:t>
+            </w:r>
+            <w:bookmarkStart w:id="9" w:name="_GoBack"/>
+            <w:bookmarkEnd w:id="9"/>
+          </w:p>
+        </w:tc>
+        <w:tc>
+          <w:tcPr>
+            <w:tcW w:w="4889" w:type="dxa"/>
+            <w:vAlign w:val="center"/>
+          </w:tcPr>
+          <w:p>
+            <w:pPr>
+              <w:jc w:val="center"/>
+              <w:cnfStyle w:val="000000100000" w:firstRow="0" w:lastRow="0" w:firstColumn="0" w:lastColumn="0" w:oddVBand="0" w:evenVBand="0" w:oddHBand="1" w:evenHBand="0" w:firstRowFirstColumn="0" w:firstRowLastColumn="0" w:lastRowFirstColumn="0" w:lastRowLastColumn="0"/>
+              <w:rPr>
+                <w:b/>
+                <w:lang w:val="en-US"/>
+              </w:rPr>
+            </w:pPr>
+            <w:r>
+              <w:rPr>
+                <w:rStyle w:val="pl-s"/>
+                <w:b/>
+              </w:rPr>
+              <w:t>XX-QUALITYGATE-XX</w:t>
+            </w:r>
+          </w:p>
+        </w:tc>
+      </w:tr>
+    </w:tbl>
+    <w:p>
+      <w:pPr>
+        <w:rPr>
+          <w:lang w:val="en-US"/>
+        </w:rPr>
+      </w:pPr>
     </w:p>
     <w:tbl>
       <w:tblPr>
@@ -1932,7 +1999,7 @@
       <w:pPr>
         <w:pStyle w:val="Titre1"/>
       </w:pPr>
-      <w:bookmarkStart w:id="10" w:name="_Toc72834364"/>
+      <w:bookmarkStart w:id="10" w:name="_Toc72936670"/>
       <w:r>
         <w:t>Detailed t</w:t>
       </w:r>
@@ -1994,7 +2061,7 @@
       <w:pPr>
         <w:pStyle w:val="Titre1"/>
       </w:pPr>
-      <w:bookmarkStart w:id="11" w:name="_Toc72834365"/>
+      <w:bookmarkStart w:id="11" w:name="_Toc72936671"/>
       <w:r>
         <w:t>Metrics</w:t>
       </w:r>
@@ -2204,7 +2271,6 @@
               <w:jc w:val="center"/>
             </w:pPr>
             <w:r>
-              <w:lastRenderedPageBreak/>
               <w:t>Min</w:t>
             </w:r>
           </w:p>
@@ -2445,7 +2511,7 @@
           <w:lang w:val="en-US"/>
         </w:rPr>
       </w:pPr>
-      <w:bookmarkStart w:id="12" w:name="_Toc72834366"/>
+      <w:bookmarkStart w:id="12" w:name="_Toc72936672"/>
       <w:r>
         <w:rPr>
           <w:lang w:val="en-US"/>
@@ -2500,7 +2566,7 @@
           <w:lang w:val="en-US"/>
         </w:rPr>
       </w:pPr>
-      <w:bookmarkStart w:id="13" w:name="_Toc72834367"/>
+      <w:bookmarkStart w:id="13" w:name="_Toc72936673"/>
       <w:r>
         <w:rPr>
           <w:lang w:val="en-US"/>
@@ -2556,7 +2622,7 @@
           <w:lang w:val="en-US"/>
         </w:rPr>
       </w:pPr>
-      <w:bookmarkStart w:id="15" w:name="_Toc72834368"/>
+      <w:bookmarkStart w:id="15" w:name="_Toc72936674"/>
       <w:bookmarkEnd w:id="14"/>
       <w:r>
         <w:rPr>
@@ -2624,7 +2690,7 @@
           <w:lang w:val="en-US"/>
         </w:rPr>
       </w:pPr>
-      <w:bookmarkStart w:id="18" w:name="_Toc72834369"/>
+      <w:bookmarkStart w:id="18" w:name="_Toc72936675"/>
       <w:r>
         <w:rPr>
           <w:lang w:val="en-US"/>
@@ -2682,7 +2748,7 @@
         </w:rPr>
       </w:pPr>
       <w:bookmarkStart w:id="20" w:name="_Toc481744304"/>
-      <w:bookmarkStart w:id="21" w:name="_Toc72834370"/>
+      <w:bookmarkStart w:id="21" w:name="_Toc72936676"/>
       <w:bookmarkEnd w:id="19"/>
       <w:bookmarkEnd w:id="20"/>
       <w:r>
@@ -2751,7 +2817,7 @@
           <w:lang w:val="en-US"/>
         </w:rPr>
       </w:pPr>
-      <w:bookmarkStart w:id="22" w:name="_Toc72834371"/>
+      <w:bookmarkStart w:id="22" w:name="_Toc72936677"/>
       <w:r>
         <w:rPr>
           <w:lang w:val="en-US"/>
@@ -2942,7 +3008,7 @@
                                   <w:sz w:val="72"/>
                                   <w:szCs w:val="72"/>
                                 </w:rPr>
-                                <w:t>2</w:t>
+                                <w:t>3</w:t>
                               </w:r>
                               <w:r>
                                 <w:rPr>
@@ -3020,7 +3086,7 @@
                             <w:sz w:val="72"/>
                             <w:szCs w:val="72"/>
                           </w:rPr>
-                          <w:t>2</w:t>
+                          <w:t>3</w:t>
                         </w:r>
                         <w:r>
                           <w:rPr>
@@ -6296,6 +6362,11 @@
       <w:color w:val="FFFFFF" w:themeColor="background1"/>
       <w:sz w:val="56"/>
     </w:rPr>
+  </w:style>
+  <w:style w:type="character" w:customStyle="1" w:styleId="pl-s">
+    <w:name w:val="pl-s"/>
+    <w:basedOn w:val="Policepardfaut"/>
+    <w:rsid w:val="00BC3D96"/>
   </w:style>
 </w:styles>
 </file>
@@ -7082,7 +7153,7 @@
 </file>
 
 <file path=customXml/itemProps1.xml><?xml version="1.0" encoding="utf-8"?>
-<ds:datastoreItem xmlns:ds="http://schemas.openxmlformats.org/officeDocument/2006/customXml" ds:itemID="{7DADADC3-73C5-467B-8E03-6F847373BB69}">
+<ds:datastoreItem xmlns:ds="http://schemas.openxmlformats.org/officeDocument/2006/customXml" ds:itemID="{1D893AC8-D917-43AB-83DD-08553778A89E}">
   <ds:schemaRefs>
     <ds:schemaRef ds:uri="http://schemas.openxmlformats.org/officeDocument/2006/bibliography"/>
   </ds:schemaRefs>

</xml_diff>

<commit_message>
Separate data into sections in Word/MD templates
</commit_message>
<xml_diff>
--- a/src/main/resources/template/code-analysis-template.docx
+++ b/src/main/resources/template/code-analysis-template.docx
@@ -278,7 +278,7 @@
         <w:br w:type="page"/>
       </w:r>
     </w:p>
-    <w:bookmarkStart w:id="1" w:name="_Toc72936665" w:displacedByCustomXml="next"/>
+    <w:bookmarkStart w:id="1" w:name="_Toc79573860" w:displacedByCustomXml="next"/>
     <w:sdt>
       <w:sdtPr>
         <w:rPr>
@@ -313,6 +313,8 @@
           </w:r>
           <w:bookmarkEnd w:id="1"/>
         </w:p>
+        <w:bookmarkStart w:id="2" w:name="_GoBack"/>
+        <w:bookmarkEnd w:id="2"/>
         <w:p>
           <w:pPr>
             <w:pStyle w:val="TM1"/>
@@ -332,7 +334,7 @@
           <w:r>
             <w:fldChar w:fldCharType="separate"/>
           </w:r>
-          <w:hyperlink w:anchor="_Toc72936665" w:history="1">
+          <w:hyperlink w:anchor="_Toc79573860" w:history="1">
             <w:r>
               <w:rPr>
                 <w:rStyle w:val="Lienhypertexte"/>
@@ -359,7 +361,7 @@
                 <w:noProof/>
                 <w:webHidden/>
               </w:rPr>
-              <w:instrText xml:space="preserve"> PAGEREF _Toc72936665 \h </w:instrText>
+              <w:instrText xml:space="preserve"> PAGEREF _Toc79573860 \h </w:instrText>
             </w:r>
             <w:r>
               <w:rPr>
@@ -400,7 +402,7 @@
               <w:lang w:eastAsia="fr-FR"/>
             </w:rPr>
           </w:pPr>
-          <w:hyperlink w:anchor="_Toc72936666" w:history="1">
+          <w:hyperlink w:anchor="_Toc79573861" w:history="1">
             <w:r>
               <w:rPr>
                 <w:rStyle w:val="Lienhypertexte"/>
@@ -428,7 +430,7 @@
                 <w:noProof/>
                 <w:webHidden/>
               </w:rPr>
-              <w:instrText xml:space="preserve"> PAGEREF _Toc72936666 \h </w:instrText>
+              <w:instrText xml:space="preserve"> PAGEREF _Toc79573861 \h </w:instrText>
             </w:r>
             <w:r>
               <w:rPr>
@@ -469,7 +471,7 @@
               <w:lang w:eastAsia="fr-FR"/>
             </w:rPr>
           </w:pPr>
-          <w:hyperlink w:anchor="_Toc72936667" w:history="1">
+          <w:hyperlink w:anchor="_Toc79573862" w:history="1">
             <w:r>
               <w:rPr>
                 <w:rStyle w:val="Lienhypertexte"/>
@@ -496,7 +498,7 @@
                 <w:noProof/>
                 <w:webHidden/>
               </w:rPr>
-              <w:instrText xml:space="preserve"> PAGEREF _Toc72936667 \h </w:instrText>
+              <w:instrText xml:space="preserve"> PAGEREF _Toc79573862 \h </w:instrText>
             </w:r>
             <w:r>
               <w:rPr>
@@ -537,7 +539,7 @@
               <w:lang w:eastAsia="fr-FR"/>
             </w:rPr>
           </w:pPr>
-          <w:hyperlink w:anchor="_Toc72936668" w:history="1">
+          <w:hyperlink w:anchor="_Toc79573863" w:history="1">
             <w:r>
               <w:rPr>
                 <w:rStyle w:val="Lienhypertexte"/>
@@ -564,7 +566,7 @@
                 <w:noProof/>
                 <w:webHidden/>
               </w:rPr>
-              <w:instrText xml:space="preserve"> PAGEREF _Toc72936668 \h </w:instrText>
+              <w:instrText xml:space="preserve"> PAGEREF _Toc79573863 \h </w:instrText>
             </w:r>
             <w:r>
               <w:rPr>
@@ -584,7 +586,435 @@
                 <w:noProof/>
                 <w:webHidden/>
               </w:rPr>
-              <w:t>2</w:t>
+              <w:t>3</w:t>
+            </w:r>
+            <w:r>
+              <w:rPr>
+                <w:noProof/>
+                <w:webHidden/>
+              </w:rPr>
+              <w:fldChar w:fldCharType="end"/>
+            </w:r>
+          </w:hyperlink>
+        </w:p>
+        <w:p>
+          <w:pPr>
+            <w:pStyle w:val="TM2"/>
+            <w:tabs>
+              <w:tab w:val="right" w:leader="dot" w:pos="9628"/>
+            </w:tabs>
+            <w:rPr>
+              <w:noProof/>
+              <w:sz w:val="22"/>
+              <w:szCs w:val="22"/>
+              <w:lang w:eastAsia="fr-FR"/>
+            </w:rPr>
+          </w:pPr>
+          <w:hyperlink w:anchor="_Toc79573864" w:history="1">
+            <w:r>
+              <w:rPr>
+                <w:rStyle w:val="Lienhypertexte"/>
+                <w:noProof/>
+              </w:rPr>
+              <w:t>Analysis Status</w:t>
+            </w:r>
+            <w:r>
+              <w:rPr>
+                <w:noProof/>
+                <w:webHidden/>
+              </w:rPr>
+              <w:tab/>
+            </w:r>
+            <w:r>
+              <w:rPr>
+                <w:noProof/>
+                <w:webHidden/>
+              </w:rPr>
+              <w:fldChar w:fldCharType="begin"/>
+            </w:r>
+            <w:r>
+              <w:rPr>
+                <w:noProof/>
+                <w:webHidden/>
+              </w:rPr>
+              <w:instrText xml:space="preserve"> PAGEREF _Toc79573864 \h </w:instrText>
+            </w:r>
+            <w:r>
+              <w:rPr>
+                <w:noProof/>
+                <w:webHidden/>
+              </w:rPr>
+            </w:r>
+            <w:r>
+              <w:rPr>
+                <w:noProof/>
+                <w:webHidden/>
+              </w:rPr>
+              <w:fldChar w:fldCharType="separate"/>
+            </w:r>
+            <w:r>
+              <w:rPr>
+                <w:noProof/>
+                <w:webHidden/>
+              </w:rPr>
+              <w:t>3</w:t>
+            </w:r>
+            <w:r>
+              <w:rPr>
+                <w:noProof/>
+                <w:webHidden/>
+              </w:rPr>
+              <w:fldChar w:fldCharType="end"/>
+            </w:r>
+          </w:hyperlink>
+        </w:p>
+        <w:p>
+          <w:pPr>
+            <w:pStyle w:val="TM2"/>
+            <w:tabs>
+              <w:tab w:val="right" w:leader="dot" w:pos="9628"/>
+            </w:tabs>
+            <w:rPr>
+              <w:noProof/>
+              <w:sz w:val="22"/>
+              <w:szCs w:val="22"/>
+              <w:lang w:eastAsia="fr-FR"/>
+            </w:rPr>
+          </w:pPr>
+          <w:hyperlink w:anchor="_Toc79573865" w:history="1">
+            <w:r>
+              <w:rPr>
+                <w:rStyle w:val="Lienhypertexte"/>
+                <w:noProof/>
+                <w:lang w:val="en-US"/>
+              </w:rPr>
+              <w:t>Quality gate status</w:t>
+            </w:r>
+            <w:r>
+              <w:rPr>
+                <w:noProof/>
+                <w:webHidden/>
+              </w:rPr>
+              <w:tab/>
+            </w:r>
+            <w:r>
+              <w:rPr>
+                <w:noProof/>
+                <w:webHidden/>
+              </w:rPr>
+              <w:fldChar w:fldCharType="begin"/>
+            </w:r>
+            <w:r>
+              <w:rPr>
+                <w:noProof/>
+                <w:webHidden/>
+              </w:rPr>
+              <w:instrText xml:space="preserve"> PAGEREF _Toc79573865 \h </w:instrText>
+            </w:r>
+            <w:r>
+              <w:rPr>
+                <w:noProof/>
+                <w:webHidden/>
+              </w:rPr>
+            </w:r>
+            <w:r>
+              <w:rPr>
+                <w:noProof/>
+                <w:webHidden/>
+              </w:rPr>
+              <w:fldChar w:fldCharType="separate"/>
+            </w:r>
+            <w:r>
+              <w:rPr>
+                <w:noProof/>
+                <w:webHidden/>
+              </w:rPr>
+              <w:t>3</w:t>
+            </w:r>
+            <w:r>
+              <w:rPr>
+                <w:noProof/>
+                <w:webHidden/>
+              </w:rPr>
+              <w:fldChar w:fldCharType="end"/>
+            </w:r>
+          </w:hyperlink>
+        </w:p>
+        <w:p>
+          <w:pPr>
+            <w:pStyle w:val="TM2"/>
+            <w:tabs>
+              <w:tab w:val="right" w:leader="dot" w:pos="9628"/>
+            </w:tabs>
+            <w:rPr>
+              <w:noProof/>
+              <w:sz w:val="22"/>
+              <w:szCs w:val="22"/>
+              <w:lang w:eastAsia="fr-FR"/>
+            </w:rPr>
+          </w:pPr>
+          <w:hyperlink w:anchor="_Toc79573866" w:history="1">
+            <w:r>
+              <w:rPr>
+                <w:rStyle w:val="Lienhypertexte"/>
+                <w:noProof/>
+              </w:rPr>
+              <w:t>Metrics</w:t>
+            </w:r>
+            <w:r>
+              <w:rPr>
+                <w:noProof/>
+                <w:webHidden/>
+              </w:rPr>
+              <w:tab/>
+            </w:r>
+            <w:r>
+              <w:rPr>
+                <w:noProof/>
+                <w:webHidden/>
+              </w:rPr>
+              <w:fldChar w:fldCharType="begin"/>
+            </w:r>
+            <w:r>
+              <w:rPr>
+                <w:noProof/>
+                <w:webHidden/>
+              </w:rPr>
+              <w:instrText xml:space="preserve"> PAGEREF _Toc79573866 \h </w:instrText>
+            </w:r>
+            <w:r>
+              <w:rPr>
+                <w:noProof/>
+                <w:webHidden/>
+              </w:rPr>
+            </w:r>
+            <w:r>
+              <w:rPr>
+                <w:noProof/>
+                <w:webHidden/>
+              </w:rPr>
+              <w:fldChar w:fldCharType="separate"/>
+            </w:r>
+            <w:r>
+              <w:rPr>
+                <w:noProof/>
+                <w:webHidden/>
+              </w:rPr>
+              <w:t>3</w:t>
+            </w:r>
+            <w:r>
+              <w:rPr>
+                <w:noProof/>
+                <w:webHidden/>
+              </w:rPr>
+              <w:fldChar w:fldCharType="end"/>
+            </w:r>
+          </w:hyperlink>
+        </w:p>
+        <w:p>
+          <w:pPr>
+            <w:pStyle w:val="TM2"/>
+            <w:tabs>
+              <w:tab w:val="right" w:leader="dot" w:pos="9628"/>
+            </w:tabs>
+            <w:rPr>
+              <w:noProof/>
+              <w:sz w:val="22"/>
+              <w:szCs w:val="22"/>
+              <w:lang w:eastAsia="fr-FR"/>
+            </w:rPr>
+          </w:pPr>
+          <w:hyperlink w:anchor="_Toc79573867" w:history="1">
+            <w:r>
+              <w:rPr>
+                <w:rStyle w:val="Lienhypertexte"/>
+                <w:noProof/>
+              </w:rPr>
+              <w:t>Detailed technical debt</w:t>
+            </w:r>
+            <w:r>
+              <w:rPr>
+                <w:noProof/>
+                <w:webHidden/>
+              </w:rPr>
+              <w:tab/>
+            </w:r>
+            <w:r>
+              <w:rPr>
+                <w:noProof/>
+                <w:webHidden/>
+              </w:rPr>
+              <w:fldChar w:fldCharType="begin"/>
+            </w:r>
+            <w:r>
+              <w:rPr>
+                <w:noProof/>
+                <w:webHidden/>
+              </w:rPr>
+              <w:instrText xml:space="preserve"> PAGEREF _Toc79573867 \h </w:instrText>
+            </w:r>
+            <w:r>
+              <w:rPr>
+                <w:noProof/>
+                <w:webHidden/>
+              </w:rPr>
+            </w:r>
+            <w:r>
+              <w:rPr>
+                <w:noProof/>
+                <w:webHidden/>
+              </w:rPr>
+              <w:fldChar w:fldCharType="separate"/>
+            </w:r>
+            <w:r>
+              <w:rPr>
+                <w:noProof/>
+                <w:webHidden/>
+              </w:rPr>
+              <w:t>3</w:t>
+            </w:r>
+            <w:r>
+              <w:rPr>
+                <w:noProof/>
+                <w:webHidden/>
+              </w:rPr>
+              <w:fldChar w:fldCharType="end"/>
+            </w:r>
+          </w:hyperlink>
+        </w:p>
+        <w:p>
+          <w:pPr>
+            <w:pStyle w:val="TM2"/>
+            <w:tabs>
+              <w:tab w:val="right" w:leader="dot" w:pos="9628"/>
+            </w:tabs>
+            <w:rPr>
+              <w:noProof/>
+              <w:sz w:val="22"/>
+              <w:szCs w:val="22"/>
+              <w:lang w:eastAsia="fr-FR"/>
+            </w:rPr>
+          </w:pPr>
+          <w:hyperlink w:anchor="_Toc79573868" w:history="1">
+            <w:r>
+              <w:rPr>
+                <w:rStyle w:val="Lienhypertexte"/>
+                <w:noProof/>
+              </w:rPr>
+              <w:t>Metrics Range</w:t>
+            </w:r>
+            <w:r>
+              <w:rPr>
+                <w:noProof/>
+                <w:webHidden/>
+              </w:rPr>
+              <w:tab/>
+            </w:r>
+            <w:r>
+              <w:rPr>
+                <w:noProof/>
+                <w:webHidden/>
+              </w:rPr>
+              <w:fldChar w:fldCharType="begin"/>
+            </w:r>
+            <w:r>
+              <w:rPr>
+                <w:noProof/>
+                <w:webHidden/>
+              </w:rPr>
+              <w:instrText xml:space="preserve"> PAGEREF _Toc79573868 \h </w:instrText>
+            </w:r>
+            <w:r>
+              <w:rPr>
+                <w:noProof/>
+                <w:webHidden/>
+              </w:rPr>
+            </w:r>
+            <w:r>
+              <w:rPr>
+                <w:noProof/>
+                <w:webHidden/>
+              </w:rPr>
+              <w:fldChar w:fldCharType="separate"/>
+            </w:r>
+            <w:r>
+              <w:rPr>
+                <w:noProof/>
+                <w:webHidden/>
+              </w:rPr>
+              <w:t>4</w:t>
+            </w:r>
+            <w:r>
+              <w:rPr>
+                <w:noProof/>
+                <w:webHidden/>
+              </w:rPr>
+              <w:fldChar w:fldCharType="end"/>
+            </w:r>
+          </w:hyperlink>
+        </w:p>
+        <w:p>
+          <w:pPr>
+            <w:pStyle w:val="TM2"/>
+            <w:tabs>
+              <w:tab w:val="right" w:leader="dot" w:pos="9628"/>
+            </w:tabs>
+            <w:rPr>
+              <w:noProof/>
+              <w:sz w:val="22"/>
+              <w:szCs w:val="22"/>
+              <w:lang w:eastAsia="fr-FR"/>
+            </w:rPr>
+          </w:pPr>
+          <w:hyperlink w:anchor="_Toc79573869" w:history="1">
+            <w:r>
+              <w:rPr>
+                <w:rStyle w:val="Lienhypertexte"/>
+                <w:noProof/>
+                <w:lang w:val="en-US"/>
+              </w:rPr>
+              <w:t>Volume</w:t>
+            </w:r>
+            <w:r>
+              <w:rPr>
+                <w:noProof/>
+                <w:webHidden/>
+              </w:rPr>
+              <w:tab/>
+            </w:r>
+            <w:r>
+              <w:rPr>
+                <w:noProof/>
+                <w:webHidden/>
+              </w:rPr>
+              <w:fldChar w:fldCharType="begin"/>
+            </w:r>
+            <w:r>
+              <w:rPr>
+                <w:noProof/>
+                <w:webHidden/>
+              </w:rPr>
+              <w:instrText xml:space="preserve"> PAGEREF _Toc79573869 \h </w:instrText>
+            </w:r>
+            <w:r>
+              <w:rPr>
+                <w:noProof/>
+                <w:webHidden/>
+              </w:rPr>
+            </w:r>
+            <w:r>
+              <w:rPr>
+                <w:noProof/>
+                <w:webHidden/>
+              </w:rPr>
+              <w:fldChar w:fldCharType="separate"/>
+            </w:r>
+            <w:r>
+              <w:rPr>
+                <w:noProof/>
+                <w:webHidden/>
+              </w:rPr>
+              <w:t>4</w:t>
             </w:r>
             <w:r>
               <w:rPr>
@@ -605,14 +1035,14 @@
               <w:lang w:eastAsia="fr-FR"/>
             </w:rPr>
           </w:pPr>
-          <w:hyperlink w:anchor="_Toc72936669" w:history="1">
+          <w:hyperlink w:anchor="_Toc79573870" w:history="1">
             <w:r>
               <w:rPr>
                 <w:rStyle w:val="Lienhypertexte"/>
                 <w:noProof/>
                 <w:lang w:val="en-US"/>
               </w:rPr>
-              <w:t>Quality gate status</w:t>
+              <w:t>Issues</w:t>
             </w:r>
             <w:r>
               <w:rPr>
@@ -633,7 +1063,7 @@
                 <w:noProof/>
                 <w:webHidden/>
               </w:rPr>
-              <w:instrText xml:space="preserve"> PAGEREF _Toc72936669 \h </w:instrText>
+              <w:instrText xml:space="preserve"> PAGEREF _Toc79573870 \h </w:instrText>
             </w:r>
             <w:r>
               <w:rPr>
@@ -653,7 +1083,223 @@
                 <w:noProof/>
                 <w:webHidden/>
               </w:rPr>
-              <w:t>2</w:t>
+              <w:t>5</w:t>
+            </w:r>
+            <w:r>
+              <w:rPr>
+                <w:noProof/>
+                <w:webHidden/>
+              </w:rPr>
+              <w:fldChar w:fldCharType="end"/>
+            </w:r>
+          </w:hyperlink>
+        </w:p>
+        <w:p>
+          <w:pPr>
+            <w:pStyle w:val="TM2"/>
+            <w:tabs>
+              <w:tab w:val="right" w:leader="dot" w:pos="9628"/>
+            </w:tabs>
+            <w:rPr>
+              <w:noProof/>
+              <w:sz w:val="22"/>
+              <w:szCs w:val="22"/>
+              <w:lang w:eastAsia="fr-FR"/>
+            </w:rPr>
+          </w:pPr>
+          <w:hyperlink w:anchor="_Toc79573871" w:history="1">
+            <w:r>
+              <w:rPr>
+                <w:rStyle w:val="Lienhypertexte"/>
+                <w:noProof/>
+                <w:lang w:val="en-US"/>
+              </w:rPr>
+              <w:t>Charts</w:t>
+            </w:r>
+            <w:r>
+              <w:rPr>
+                <w:noProof/>
+                <w:webHidden/>
+              </w:rPr>
+              <w:tab/>
+            </w:r>
+            <w:r>
+              <w:rPr>
+                <w:noProof/>
+                <w:webHidden/>
+              </w:rPr>
+              <w:fldChar w:fldCharType="begin"/>
+            </w:r>
+            <w:r>
+              <w:rPr>
+                <w:noProof/>
+                <w:webHidden/>
+              </w:rPr>
+              <w:instrText xml:space="preserve"> PAGEREF _Toc79573871 \h </w:instrText>
+            </w:r>
+            <w:r>
+              <w:rPr>
+                <w:noProof/>
+                <w:webHidden/>
+              </w:rPr>
+            </w:r>
+            <w:r>
+              <w:rPr>
+                <w:noProof/>
+                <w:webHidden/>
+              </w:rPr>
+              <w:fldChar w:fldCharType="separate"/>
+            </w:r>
+            <w:r>
+              <w:rPr>
+                <w:noProof/>
+                <w:webHidden/>
+              </w:rPr>
+              <w:t>5</w:t>
+            </w:r>
+            <w:r>
+              <w:rPr>
+                <w:noProof/>
+                <w:webHidden/>
+              </w:rPr>
+              <w:fldChar w:fldCharType="end"/>
+            </w:r>
+          </w:hyperlink>
+        </w:p>
+        <w:p>
+          <w:pPr>
+            <w:pStyle w:val="TM2"/>
+            <w:tabs>
+              <w:tab w:val="right" w:leader="dot" w:pos="9628"/>
+            </w:tabs>
+            <w:rPr>
+              <w:noProof/>
+              <w:sz w:val="22"/>
+              <w:szCs w:val="22"/>
+              <w:lang w:eastAsia="fr-FR"/>
+            </w:rPr>
+          </w:pPr>
+          <w:hyperlink w:anchor="_Toc79573872" w:history="1">
+            <w:r>
+              <w:rPr>
+                <w:rStyle w:val="Lienhypertexte"/>
+                <w:noProof/>
+                <w:lang w:val="en-US"/>
+              </w:rPr>
+              <w:t>Issues count by severity and type</w:t>
+            </w:r>
+            <w:r>
+              <w:rPr>
+                <w:noProof/>
+                <w:webHidden/>
+              </w:rPr>
+              <w:tab/>
+            </w:r>
+            <w:r>
+              <w:rPr>
+                <w:noProof/>
+                <w:webHidden/>
+              </w:rPr>
+              <w:fldChar w:fldCharType="begin"/>
+            </w:r>
+            <w:r>
+              <w:rPr>
+                <w:noProof/>
+                <w:webHidden/>
+              </w:rPr>
+              <w:instrText xml:space="preserve"> PAGEREF _Toc79573872 \h </w:instrText>
+            </w:r>
+            <w:r>
+              <w:rPr>
+                <w:noProof/>
+                <w:webHidden/>
+              </w:rPr>
+            </w:r>
+            <w:r>
+              <w:rPr>
+                <w:noProof/>
+                <w:webHidden/>
+              </w:rPr>
+              <w:fldChar w:fldCharType="separate"/>
+            </w:r>
+            <w:r>
+              <w:rPr>
+                <w:noProof/>
+                <w:webHidden/>
+              </w:rPr>
+              <w:t>6</w:t>
+            </w:r>
+            <w:r>
+              <w:rPr>
+                <w:noProof/>
+                <w:webHidden/>
+              </w:rPr>
+              <w:fldChar w:fldCharType="end"/>
+            </w:r>
+          </w:hyperlink>
+        </w:p>
+        <w:p>
+          <w:pPr>
+            <w:pStyle w:val="TM2"/>
+            <w:tabs>
+              <w:tab w:val="right" w:leader="dot" w:pos="9628"/>
+            </w:tabs>
+            <w:rPr>
+              <w:noProof/>
+              <w:sz w:val="22"/>
+              <w:szCs w:val="22"/>
+              <w:lang w:eastAsia="fr-FR"/>
+            </w:rPr>
+          </w:pPr>
+          <w:hyperlink w:anchor="_Toc79573873" w:history="1">
+            <w:r>
+              <w:rPr>
+                <w:rStyle w:val="Lienhypertexte"/>
+                <w:noProof/>
+                <w:lang w:val="en-US"/>
+              </w:rPr>
+              <w:t>Issues List</w:t>
+            </w:r>
+            <w:r>
+              <w:rPr>
+                <w:noProof/>
+                <w:webHidden/>
+              </w:rPr>
+              <w:tab/>
+            </w:r>
+            <w:r>
+              <w:rPr>
+                <w:noProof/>
+                <w:webHidden/>
+              </w:rPr>
+              <w:fldChar w:fldCharType="begin"/>
+            </w:r>
+            <w:r>
+              <w:rPr>
+                <w:noProof/>
+                <w:webHidden/>
+              </w:rPr>
+              <w:instrText xml:space="preserve"> PAGEREF _Toc79573873 \h </w:instrText>
+            </w:r>
+            <w:r>
+              <w:rPr>
+                <w:noProof/>
+                <w:webHidden/>
+              </w:rPr>
+            </w:r>
+            <w:r>
+              <w:rPr>
+                <w:noProof/>
+                <w:webHidden/>
+              </w:rPr>
+              <w:fldChar w:fldCharType="separate"/>
+            </w:r>
+            <w:r>
+              <w:rPr>
+                <w:noProof/>
+                <w:webHidden/>
+              </w:rPr>
+              <w:t>6</w:t>
             </w:r>
             <w:r>
               <w:rPr>
@@ -674,13 +1320,14 @@
               <w:lang w:eastAsia="fr-FR"/>
             </w:rPr>
           </w:pPr>
-          <w:hyperlink w:anchor="_Toc72936670" w:history="1">
+          <w:hyperlink w:anchor="_Toc79573874" w:history="1">
             <w:r>
               <w:rPr>
                 <w:rStyle w:val="Lienhypertexte"/>
                 <w:noProof/>
-              </w:rPr>
-              <w:t>Detailed technical debt</w:t>
+                <w:lang w:val="en-US"/>
+              </w:rPr>
+              <w:t>Security Hotspots</w:t>
             </w:r>
             <w:r>
               <w:rPr>
@@ -701,7 +1348,7 @@
                 <w:noProof/>
                 <w:webHidden/>
               </w:rPr>
-              <w:instrText xml:space="preserve"> PAGEREF _Toc72936670 \h </w:instrText>
+              <w:instrText xml:space="preserve"> PAGEREF _Toc79573874 \h </w:instrText>
             </w:r>
             <w:r>
               <w:rPr>
@@ -721,7 +1368,7 @@
                 <w:noProof/>
                 <w:webHidden/>
               </w:rPr>
-              <w:t>2</w:t>
+              <w:t>7</w:t>
             </w:r>
             <w:r>
               <w:rPr>
@@ -734,7 +1381,10 @@
         </w:p>
         <w:p>
           <w:pPr>
-            <w:pStyle w:val="TM1"/>
+            <w:pStyle w:val="TM2"/>
+            <w:tabs>
+              <w:tab w:val="right" w:leader="dot" w:pos="9628"/>
+            </w:tabs>
             <w:rPr>
               <w:noProof/>
               <w:sz w:val="22"/>
@@ -742,13 +1392,14 @@
               <w:lang w:eastAsia="fr-FR"/>
             </w:rPr>
           </w:pPr>
-          <w:hyperlink w:anchor="_Toc72936671" w:history="1">
+          <w:hyperlink w:anchor="_Toc79573875" w:history="1">
             <w:r>
               <w:rPr>
                 <w:rStyle w:val="Lienhypertexte"/>
                 <w:noProof/>
-              </w:rPr>
-              <w:t>Metrics</w:t>
+                <w:lang w:val="en-US"/>
+              </w:rPr>
+              <w:t>Security hotspots count by category and priority</w:t>
             </w:r>
             <w:r>
               <w:rPr>
@@ -769,7 +1420,7 @@
                 <w:noProof/>
                 <w:webHidden/>
               </w:rPr>
-              <w:instrText xml:space="preserve"> PAGEREF _Toc72936671 \h </w:instrText>
+              <w:instrText xml:space="preserve"> PAGEREF _Toc79573875 \h </w:instrText>
             </w:r>
             <w:r>
               <w:rPr>
@@ -789,7 +1440,7 @@
                 <w:noProof/>
                 <w:webHidden/>
               </w:rPr>
-              <w:t>2</w:t>
+              <w:t>7</w:t>
             </w:r>
             <w:r>
               <w:rPr>
@@ -802,7 +1453,10 @@
         </w:p>
         <w:p>
           <w:pPr>
-            <w:pStyle w:val="TM1"/>
+            <w:pStyle w:val="TM2"/>
+            <w:tabs>
+              <w:tab w:val="right" w:leader="dot" w:pos="9628"/>
+            </w:tabs>
             <w:rPr>
               <w:noProof/>
               <w:sz w:val="22"/>
@@ -810,14 +1464,14 @@
               <w:lang w:eastAsia="fr-FR"/>
             </w:rPr>
           </w:pPr>
-          <w:hyperlink w:anchor="_Toc72936672" w:history="1">
+          <w:hyperlink w:anchor="_Toc79573876" w:history="1">
             <w:r>
               <w:rPr>
                 <w:rStyle w:val="Lienhypertexte"/>
                 <w:noProof/>
                 <w:lang w:val="en-US"/>
               </w:rPr>
-              <w:t>Volume</w:t>
+              <w:t>Security hotspots List</w:t>
             </w:r>
             <w:r>
               <w:rPr>
@@ -838,7 +1492,7 @@
                 <w:noProof/>
                 <w:webHidden/>
               </w:rPr>
-              <w:instrText xml:space="preserve"> PAGEREF _Toc72936672 \h </w:instrText>
+              <w:instrText xml:space="preserve"> PAGEREF _Toc79573876 \h </w:instrText>
             </w:r>
             <w:r>
               <w:rPr>
@@ -858,352 +1512,7 @@
                 <w:noProof/>
                 <w:webHidden/>
               </w:rPr>
-              <w:t>3</w:t>
-            </w:r>
-            <w:r>
-              <w:rPr>
-                <w:noProof/>
-                <w:webHidden/>
-              </w:rPr>
-              <w:fldChar w:fldCharType="end"/>
-            </w:r>
-          </w:hyperlink>
-        </w:p>
-        <w:p>
-          <w:pPr>
-            <w:pStyle w:val="TM1"/>
-            <w:rPr>
-              <w:noProof/>
-              <w:sz w:val="22"/>
-              <w:szCs w:val="22"/>
-              <w:lang w:eastAsia="fr-FR"/>
-            </w:rPr>
-          </w:pPr>
-          <w:hyperlink w:anchor="_Toc72936673" w:history="1">
-            <w:r>
-              <w:rPr>
-                <w:rStyle w:val="Lienhypertexte"/>
-                <w:noProof/>
-                <w:lang w:val="en-US"/>
-              </w:rPr>
-              <w:t>Issues count by severity and type</w:t>
-            </w:r>
-            <w:r>
-              <w:rPr>
-                <w:noProof/>
-                <w:webHidden/>
-              </w:rPr>
-              <w:tab/>
-            </w:r>
-            <w:r>
-              <w:rPr>
-                <w:noProof/>
-                <w:webHidden/>
-              </w:rPr>
-              <w:fldChar w:fldCharType="begin"/>
-            </w:r>
-            <w:r>
-              <w:rPr>
-                <w:noProof/>
-                <w:webHidden/>
-              </w:rPr>
-              <w:instrText xml:space="preserve"> PAGEREF _Toc72936673 \h </w:instrText>
-            </w:r>
-            <w:r>
-              <w:rPr>
-                <w:noProof/>
-                <w:webHidden/>
-              </w:rPr>
-            </w:r>
-            <w:r>
-              <w:rPr>
-                <w:noProof/>
-                <w:webHidden/>
-              </w:rPr>
-              <w:fldChar w:fldCharType="separate"/>
-            </w:r>
-            <w:r>
-              <w:rPr>
-                <w:noProof/>
-                <w:webHidden/>
-              </w:rPr>
-              <w:t>3</w:t>
-            </w:r>
-            <w:r>
-              <w:rPr>
-                <w:noProof/>
-                <w:webHidden/>
-              </w:rPr>
-              <w:fldChar w:fldCharType="end"/>
-            </w:r>
-          </w:hyperlink>
-        </w:p>
-        <w:p>
-          <w:pPr>
-            <w:pStyle w:val="TM1"/>
-            <w:rPr>
-              <w:noProof/>
-              <w:sz w:val="22"/>
-              <w:szCs w:val="22"/>
-              <w:lang w:eastAsia="fr-FR"/>
-            </w:rPr>
-          </w:pPr>
-          <w:hyperlink w:anchor="_Toc72936674" w:history="1">
-            <w:r>
-              <w:rPr>
-                <w:rStyle w:val="Lienhypertexte"/>
-                <w:noProof/>
-                <w:lang w:val="en-US"/>
-              </w:rPr>
-              <w:t>Charts</w:t>
-            </w:r>
-            <w:r>
-              <w:rPr>
-                <w:noProof/>
-                <w:webHidden/>
-              </w:rPr>
-              <w:tab/>
-            </w:r>
-            <w:r>
-              <w:rPr>
-                <w:noProof/>
-                <w:webHidden/>
-              </w:rPr>
-              <w:fldChar w:fldCharType="begin"/>
-            </w:r>
-            <w:r>
-              <w:rPr>
-                <w:noProof/>
-                <w:webHidden/>
-              </w:rPr>
-              <w:instrText xml:space="preserve"> PAGEREF _Toc72936674 \h </w:instrText>
-            </w:r>
-            <w:r>
-              <w:rPr>
-                <w:noProof/>
-                <w:webHidden/>
-              </w:rPr>
-            </w:r>
-            <w:r>
-              <w:rPr>
-                <w:noProof/>
-                <w:webHidden/>
-              </w:rPr>
-              <w:fldChar w:fldCharType="separate"/>
-            </w:r>
-            <w:r>
-              <w:rPr>
-                <w:noProof/>
-                <w:webHidden/>
-              </w:rPr>
-              <w:t>3</w:t>
-            </w:r>
-            <w:r>
-              <w:rPr>
-                <w:noProof/>
-                <w:webHidden/>
-              </w:rPr>
-              <w:fldChar w:fldCharType="end"/>
-            </w:r>
-          </w:hyperlink>
-        </w:p>
-        <w:p>
-          <w:pPr>
-            <w:pStyle w:val="TM1"/>
-            <w:rPr>
-              <w:noProof/>
-              <w:sz w:val="22"/>
-              <w:szCs w:val="22"/>
-              <w:lang w:eastAsia="fr-FR"/>
-            </w:rPr>
-          </w:pPr>
-          <w:hyperlink w:anchor="_Toc72936675" w:history="1">
-            <w:r>
-              <w:rPr>
-                <w:rStyle w:val="Lienhypertexte"/>
-                <w:noProof/>
-                <w:lang w:val="en-US"/>
-              </w:rPr>
-              <w:t>Issues</w:t>
-            </w:r>
-            <w:r>
-              <w:rPr>
-                <w:noProof/>
-                <w:webHidden/>
-              </w:rPr>
-              <w:tab/>
-            </w:r>
-            <w:r>
-              <w:rPr>
-                <w:noProof/>
-                <w:webHidden/>
-              </w:rPr>
-              <w:fldChar w:fldCharType="begin"/>
-            </w:r>
-            <w:r>
-              <w:rPr>
-                <w:noProof/>
-                <w:webHidden/>
-              </w:rPr>
-              <w:instrText xml:space="preserve"> PAGEREF _Toc72936675 \h </w:instrText>
-            </w:r>
-            <w:r>
-              <w:rPr>
-                <w:noProof/>
-                <w:webHidden/>
-              </w:rPr>
-            </w:r>
-            <w:r>
-              <w:rPr>
-                <w:noProof/>
-                <w:webHidden/>
-              </w:rPr>
-              <w:fldChar w:fldCharType="separate"/>
-            </w:r>
-            <w:r>
-              <w:rPr>
-                <w:noProof/>
-                <w:webHidden/>
-              </w:rPr>
-              <w:t>4</w:t>
-            </w:r>
-            <w:r>
-              <w:rPr>
-                <w:noProof/>
-                <w:webHidden/>
-              </w:rPr>
-              <w:fldChar w:fldCharType="end"/>
-            </w:r>
-          </w:hyperlink>
-        </w:p>
-        <w:p>
-          <w:pPr>
-            <w:pStyle w:val="TM1"/>
-            <w:rPr>
-              <w:noProof/>
-              <w:sz w:val="22"/>
-              <w:szCs w:val="22"/>
-              <w:lang w:eastAsia="fr-FR"/>
-            </w:rPr>
-          </w:pPr>
-          <w:hyperlink w:anchor="_Toc72936676" w:history="1">
-            <w:r>
-              <w:rPr>
-                <w:rStyle w:val="Lienhypertexte"/>
-                <w:noProof/>
-                <w:lang w:val="en-US"/>
-              </w:rPr>
-              <w:t>Security hotspots count by category and priority</w:t>
-            </w:r>
-            <w:r>
-              <w:rPr>
-                <w:noProof/>
-                <w:webHidden/>
-              </w:rPr>
-              <w:tab/>
-            </w:r>
-            <w:r>
-              <w:rPr>
-                <w:noProof/>
-                <w:webHidden/>
-              </w:rPr>
-              <w:fldChar w:fldCharType="begin"/>
-            </w:r>
-            <w:r>
-              <w:rPr>
-                <w:noProof/>
-                <w:webHidden/>
-              </w:rPr>
-              <w:instrText xml:space="preserve"> PAGEREF _Toc72936676 \h </w:instrText>
-            </w:r>
-            <w:r>
-              <w:rPr>
-                <w:noProof/>
-                <w:webHidden/>
-              </w:rPr>
-            </w:r>
-            <w:r>
-              <w:rPr>
-                <w:noProof/>
-                <w:webHidden/>
-              </w:rPr>
-              <w:fldChar w:fldCharType="separate"/>
-            </w:r>
-            <w:r>
-              <w:rPr>
-                <w:noProof/>
-                <w:webHidden/>
-              </w:rPr>
-              <w:t>4</w:t>
-            </w:r>
-            <w:r>
-              <w:rPr>
-                <w:noProof/>
-                <w:webHidden/>
-              </w:rPr>
-              <w:fldChar w:fldCharType="end"/>
-            </w:r>
-          </w:hyperlink>
-        </w:p>
-        <w:p>
-          <w:pPr>
-            <w:pStyle w:val="TM1"/>
-            <w:rPr>
-              <w:noProof/>
-              <w:sz w:val="22"/>
-              <w:szCs w:val="22"/>
-              <w:lang w:eastAsia="fr-FR"/>
-            </w:rPr>
-          </w:pPr>
-          <w:hyperlink w:anchor="_Toc72936677" w:history="1">
-            <w:r>
-              <w:rPr>
-                <w:rStyle w:val="Lienhypertexte"/>
-                <w:noProof/>
-                <w:lang w:val="en-US"/>
-              </w:rPr>
-              <w:t>Security hotspots</w:t>
-            </w:r>
-            <w:r>
-              <w:rPr>
-                <w:noProof/>
-                <w:webHidden/>
-              </w:rPr>
-              <w:tab/>
-            </w:r>
-            <w:r>
-              <w:rPr>
-                <w:noProof/>
-                <w:webHidden/>
-              </w:rPr>
-              <w:fldChar w:fldCharType="begin"/>
-            </w:r>
-            <w:r>
-              <w:rPr>
-                <w:noProof/>
-                <w:webHidden/>
-              </w:rPr>
-              <w:instrText xml:space="preserve"> PAGEREF _Toc72936677 \h </w:instrText>
-            </w:r>
-            <w:r>
-              <w:rPr>
-                <w:noProof/>
-                <w:webHidden/>
-              </w:rPr>
-            </w:r>
-            <w:r>
-              <w:rPr>
-                <w:noProof/>
-                <w:webHidden/>
-              </w:rPr>
-              <w:fldChar w:fldCharType="separate"/>
-            </w:r>
-            <w:r>
-              <w:rPr>
-                <w:noProof/>
-                <w:webHidden/>
-              </w:rPr>
-              <w:t>4</w:t>
+              <w:t>7</w:t>
             </w:r>
             <w:r>
               <w:rPr>
@@ -1248,9 +1557,9 @@
           <w:lang w:val="en-US"/>
         </w:rPr>
       </w:pPr>
-      <w:bookmarkStart w:id="2" w:name="_Toc481744297"/>
-      <w:bookmarkStart w:id="3" w:name="_Toc72936666"/>
-      <w:bookmarkEnd w:id="2"/>
+      <w:bookmarkStart w:id="3" w:name="_Toc481744297"/>
+      <w:bookmarkStart w:id="4" w:name="_Toc79573861"/>
+      <w:bookmarkEnd w:id="3"/>
       <w:r>
         <w:rPr>
           <w:lang w:val="en-US"/>
@@ -1258,7 +1567,7 @@
         <w:lastRenderedPageBreak/>
         <w:t>Introduction</w:t>
       </w:r>
-      <w:bookmarkEnd w:id="3"/>
+      <w:bookmarkEnd w:id="4"/>
     </w:p>
     <w:p>
       <w:pPr>
@@ -1294,13 +1603,20 @@
     </w:p>
     <w:p>
       <w:pPr>
+        <w:rPr>
+          <w:lang w:val="en-US"/>
+        </w:rPr>
+      </w:pPr>
+    </w:p>
+    <w:p>
+      <w:pPr>
         <w:pStyle w:val="Titre1"/>
       </w:pPr>
-      <w:bookmarkStart w:id="4" w:name="_Toc72936667"/>
+      <w:bookmarkStart w:id="5" w:name="_Toc79573862"/>
       <w:r>
         <w:t>Configuration</w:t>
       </w:r>
-      <w:bookmarkEnd w:id="4"/>
+      <w:bookmarkEnd w:id="5"/>
     </w:p>
     <w:p>
       <w:pPr>
@@ -1386,42 +1702,66 @@
     </w:p>
     <w:p>
       <w:pPr>
+        <w:rPr>
+          <w:b/>
+          <w:bCs/>
+          <w:caps/>
+          <w:color w:val="FFFFFF" w:themeColor="background1"/>
+          <w:spacing w:val="15"/>
+          <w:sz w:val="22"/>
+          <w:szCs w:val="22"/>
+        </w:rPr>
+      </w:pPr>
+      <w:bookmarkStart w:id="6" w:name="_Toc481744298"/>
+      <w:bookmarkEnd w:id="6"/>
+      <w:r>
+        <w:br w:type="page"/>
+      </w:r>
+    </w:p>
+    <w:p>
+      <w:pPr>
         <w:pStyle w:val="Titre1"/>
       </w:pPr>
-      <w:bookmarkStart w:id="5" w:name="_Toc481744298"/>
-      <w:bookmarkStart w:id="6" w:name="_Toc72936668"/>
-      <w:bookmarkEnd w:id="5"/>
+      <w:bookmarkStart w:id="7" w:name="_Toc79573863"/>
       <w:r>
+        <w:lastRenderedPageBreak/>
         <w:t>Synthesis</w:t>
       </w:r>
-      <w:bookmarkEnd w:id="6"/>
+      <w:bookmarkEnd w:id="7"/>
+    </w:p>
+    <w:p>
+      <w:pPr>
+        <w:pStyle w:val="Titre2"/>
+      </w:pPr>
+      <w:bookmarkStart w:id="8" w:name="_Toc79573864"/>
+      <w:r>
+        <w:t>Analysis Status</w:t>
+      </w:r>
+      <w:bookmarkEnd w:id="8"/>
     </w:p>
     <w:tbl>
       <w:tblPr>
         <w:tblStyle w:val="Trameclaire-Accent5"/>
-        <w:tblW w:w="5000" w:type="pct"/>
+        <w:tblW w:w="4994" w:type="pct"/>
         <w:tblLayout w:type="fixed"/>
         <w:tblLook w:val="04A0" w:firstRow="1" w:lastRow="0" w:firstColumn="1" w:lastColumn="0" w:noHBand="0" w:noVBand="1"/>
         <w:tblCaption w:val="TT-SYNTHESIS-TT"/>
       </w:tblPr>
       <w:tblGrid>
-        <w:gridCol w:w="1327"/>
-        <w:gridCol w:w="1324"/>
-        <w:gridCol w:w="1417"/>
-        <w:gridCol w:w="1494"/>
-        <w:gridCol w:w="1403"/>
-        <w:gridCol w:w="1405"/>
-        <w:gridCol w:w="1484"/>
+        <w:gridCol w:w="2348"/>
+        <w:gridCol w:w="2342"/>
+        <w:gridCol w:w="2508"/>
+        <w:gridCol w:w="2644"/>
       </w:tblGrid>
       <w:tr>
         <w:trPr>
           <w:cnfStyle w:val="100000000000" w:firstRow="1" w:lastRow="0" w:firstColumn="0" w:lastColumn="0" w:oddVBand="0" w:evenVBand="0" w:oddHBand="0" w:evenHBand="0" w:firstRowFirstColumn="0" w:firstRowLastColumn="0" w:lastRowFirstColumn="0" w:lastRowLastColumn="0"/>
-          <w:trHeight w:val="567"/>
+          <w:trHeight w:val="649"/>
         </w:trPr>
         <w:tc>
           <w:tcPr>
             <w:cnfStyle w:val="001000000000" w:firstRow="0" w:lastRow="0" w:firstColumn="1" w:lastColumn="0" w:oddVBand="0" w:evenVBand="0" w:oddHBand="0" w:evenHBand="0" w:firstRowFirstColumn="0" w:firstRowLastColumn="0" w:lastRowFirstColumn="0" w:lastRowLastColumn="0"/>
-            <w:tcW w:w="673" w:type="pct"/>
+            <w:tcW w:w="1193" w:type="pct"/>
             <w:vAlign w:val="center"/>
           </w:tcPr>
           <w:p>
@@ -1433,7 +1773,6 @@
                 <w:bCs w:val="0"/>
               </w:rPr>
             </w:pPr>
-            <w:bookmarkStart w:id="7" w:name="qualityGate"/>
             <w:r>
               <w:t>Reliability</w:t>
             </w:r>
@@ -1441,7 +1780,7 @@
         </w:tc>
         <w:tc>
           <w:tcPr>
-            <w:tcW w:w="672" w:type="pct"/>
+            <w:tcW w:w="1190" w:type="pct"/>
             <w:vAlign w:val="center"/>
           </w:tcPr>
           <w:p>
@@ -1461,7 +1800,7 @@
         </w:tc>
         <w:tc>
           <w:tcPr>
-            <w:tcW w:w="719" w:type="pct"/>
+            <w:tcW w:w="1274" w:type="pct"/>
             <w:vAlign w:val="center"/>
           </w:tcPr>
           <w:p>
@@ -1477,7 +1816,7 @@
         </w:tc>
         <w:tc>
           <w:tcPr>
-            <w:tcW w:w="758" w:type="pct"/>
+            <w:tcW w:w="1343" w:type="pct"/>
             <w:vAlign w:val="center"/>
           </w:tcPr>
           <w:p>
@@ -1495,105 +1834,39 @@
             </w:r>
           </w:p>
         </w:tc>
+      </w:tr>
+      <w:tr>
+        <w:trPr>
+          <w:cnfStyle w:val="000000100000" w:firstRow="0" w:lastRow="0" w:firstColumn="0" w:lastColumn="0" w:oddVBand="0" w:evenVBand="0" w:oddHBand="1" w:evenHBand="0" w:firstRowFirstColumn="0" w:firstRowLastColumn="0" w:lastRowFirstColumn="0" w:lastRowLastColumn="0"/>
+          <w:trHeight w:val="843"/>
+        </w:trPr>
         <w:tc>
           <w:tcPr>
-            <w:tcW w:w="712" w:type="pct"/>
+            <w:cnfStyle w:val="001000000000" w:firstRow="0" w:lastRow="0" w:firstColumn="1" w:lastColumn="0" w:oddVBand="0" w:evenVBand="0" w:oddHBand="0" w:evenHBand="0" w:firstRowFirstColumn="0" w:firstRowLastColumn="0" w:lastRowFirstColumn="0" w:lastRowLastColumn="0"/>
+            <w:tcW w:w="1193" w:type="pct"/>
             <w:vAlign w:val="center"/>
           </w:tcPr>
           <w:p>
             <w:pPr>
               <w:pStyle w:val="Contenudetableau"/>
               <w:jc w:val="center"/>
-              <w:cnfStyle w:val="100000000000" w:firstRow="1" w:lastRow="0" w:firstColumn="0" w:lastColumn="0" w:oddVBand="0" w:evenVBand="0" w:oddHBand="0" w:evenHBand="0" w:firstRowFirstColumn="0" w:firstRowLastColumn="0" w:lastRowFirstColumn="0" w:lastRowLastColumn="0"/>
               <w:rPr>
                 <w:b w:val="0"/>
                 <w:bCs w:val="0"/>
+                <w:szCs w:val="24"/>
               </w:rPr>
             </w:pPr>
             <w:r>
-              <w:t>Coverage</w:t>
+              <w:rPr>
+                <w:szCs w:val="24"/>
+              </w:rPr>
+              <w:t>XX-RELIABILITY-XX</w:t>
             </w:r>
           </w:p>
         </w:tc>
         <w:tc>
           <w:tcPr>
-            <w:tcW w:w="713" w:type="pct"/>
-            <w:vAlign w:val="center"/>
-          </w:tcPr>
-          <w:p>
-            <w:pPr>
-              <w:pStyle w:val="Contenudetableau"/>
-              <w:jc w:val="center"/>
-              <w:cnfStyle w:val="100000000000" w:firstRow="1" w:lastRow="0" w:firstColumn="0" w:lastColumn="0" w:oddVBand="0" w:evenVBand="0" w:oddHBand="0" w:evenHBand="0" w:firstRowFirstColumn="0" w:firstRowLastColumn="0" w:lastRowFirstColumn="0" w:lastRowLastColumn="0"/>
-              <w:rPr>
-                <w:b w:val="0"/>
-                <w:bCs w:val="0"/>
-              </w:rPr>
-            </w:pPr>
-            <w:r>
-              <w:t>Duplication</w:t>
-            </w:r>
-          </w:p>
-        </w:tc>
-        <w:tc>
-          <w:tcPr>
-            <w:tcW w:w="753" w:type="pct"/>
-            <w:vAlign w:val="center"/>
-          </w:tcPr>
-          <w:p>
-            <w:pPr>
-              <w:pStyle w:val="Contenudetableau"/>
-              <w:jc w:val="center"/>
-              <w:cnfStyle w:val="100000000000" w:firstRow="1" w:lastRow="0" w:firstColumn="0" w:lastColumn="0" w:oddVBand="0" w:evenVBand="0" w:oddHBand="0" w:evenHBand="0" w:firstRowFirstColumn="0" w:firstRowLastColumn="0" w:lastRowFirstColumn="0" w:lastRowLastColumn="0"/>
-            </w:pPr>
-            <w:r>
-              <w:t>Comment</w:t>
-            </w:r>
-          </w:p>
-          <w:p>
-            <w:pPr>
-              <w:pStyle w:val="Contenudetableau"/>
-              <w:jc w:val="center"/>
-              <w:cnfStyle w:val="100000000000" w:firstRow="1" w:lastRow="0" w:firstColumn="0" w:lastColumn="0" w:oddVBand="0" w:evenVBand="0" w:oddHBand="0" w:evenHBand="0" w:firstRowFirstColumn="0" w:firstRowLastColumn="0" w:lastRowFirstColumn="0" w:lastRowLastColumn="0"/>
-            </w:pPr>
-            <w:r>
-              <w:t>density</w:t>
-            </w:r>
-          </w:p>
-        </w:tc>
-      </w:tr>
-      <w:tr>
-        <w:trPr>
-          <w:cnfStyle w:val="000000100000" w:firstRow="0" w:lastRow="0" w:firstColumn="0" w:lastColumn="0" w:oddVBand="0" w:evenVBand="0" w:oddHBand="1" w:evenHBand="0" w:firstRowFirstColumn="0" w:firstRowLastColumn="0" w:lastRowFirstColumn="0" w:lastRowLastColumn="0"/>
-          <w:trHeight w:val="737"/>
-        </w:trPr>
-        <w:tc>
-          <w:tcPr>
-            <w:cnfStyle w:val="001000000000" w:firstRow="0" w:lastRow="0" w:firstColumn="1" w:lastColumn="0" w:oddVBand="0" w:evenVBand="0" w:oddHBand="0" w:evenHBand="0" w:firstRowFirstColumn="0" w:firstRowLastColumn="0" w:lastRowFirstColumn="0" w:lastRowLastColumn="0"/>
-            <w:tcW w:w="673" w:type="pct"/>
-            <w:vAlign w:val="center"/>
-          </w:tcPr>
-          <w:p>
-            <w:pPr>
-              <w:pStyle w:val="Contenudetableau"/>
-              <w:jc w:val="center"/>
-              <w:rPr>
-                <w:b w:val="0"/>
-                <w:bCs w:val="0"/>
-                <w:szCs w:val="24"/>
-              </w:rPr>
-            </w:pPr>
-            <w:r>
-              <w:rPr>
-                <w:szCs w:val="24"/>
-              </w:rPr>
-              <w:t>XX-RELIABILITY-XX</w:t>
-            </w:r>
-          </w:p>
-        </w:tc>
-        <w:tc>
-          <w:tcPr>
-            <w:tcW w:w="672" w:type="pct"/>
+            <w:tcW w:w="1190" w:type="pct"/>
             <w:vAlign w:val="center"/>
           </w:tcPr>
           <w:p>
@@ -1619,7 +1892,7 @@
         </w:tc>
         <w:tc>
           <w:tcPr>
-            <w:tcW w:w="719" w:type="pct"/>
+            <w:tcW w:w="1274" w:type="pct"/>
             <w:vAlign w:val="center"/>
           </w:tcPr>
           <w:p>
@@ -1645,7 +1918,7 @@
         </w:tc>
         <w:tc>
           <w:tcPr>
-            <w:tcW w:w="758" w:type="pct"/>
+            <w:tcW w:w="1343" w:type="pct"/>
             <w:vAlign w:val="center"/>
           </w:tcPr>
           <w:p>
@@ -1669,86 +1942,7 @@
             </w:r>
           </w:p>
         </w:tc>
-        <w:tc>
-          <w:tcPr>
-            <w:tcW w:w="712" w:type="pct"/>
-            <w:vAlign w:val="center"/>
-          </w:tcPr>
-          <w:p>
-            <w:pPr>
-              <w:pStyle w:val="Contenudetableau"/>
-              <w:jc w:val="center"/>
-              <w:cnfStyle w:val="000000100000" w:firstRow="0" w:lastRow="0" w:firstColumn="0" w:lastColumn="0" w:oddVBand="0" w:evenVBand="0" w:oddHBand="1" w:evenHBand="0" w:firstRowFirstColumn="0" w:firstRowLastColumn="0" w:lastRowFirstColumn="0" w:lastRowLastColumn="0"/>
-              <w:rPr>
-                <w:b/>
-                <w:bCs/>
-                <w:szCs w:val="24"/>
-              </w:rPr>
-            </w:pPr>
-            <w:r>
-              <w:rPr>
-                <w:b/>
-                <w:bCs/>
-                <w:szCs w:val="24"/>
-              </w:rPr>
-              <w:t>XX-COVERAGE-XX %</w:t>
-            </w:r>
-          </w:p>
-        </w:tc>
-        <w:tc>
-          <w:tcPr>
-            <w:tcW w:w="713" w:type="pct"/>
-            <w:vAlign w:val="center"/>
-          </w:tcPr>
-          <w:p>
-            <w:pPr>
-              <w:pStyle w:val="Contenudetableau"/>
-              <w:jc w:val="center"/>
-              <w:cnfStyle w:val="000000100000" w:firstRow="0" w:lastRow="0" w:firstColumn="0" w:lastColumn="0" w:oddVBand="0" w:evenVBand="0" w:oddHBand="1" w:evenHBand="0" w:firstRowFirstColumn="0" w:firstRowLastColumn="0" w:lastRowFirstColumn="0" w:lastRowLastColumn="0"/>
-              <w:rPr>
-                <w:b/>
-                <w:bCs/>
-                <w:szCs w:val="24"/>
-              </w:rPr>
-            </w:pPr>
-            <w:r>
-              <w:rPr>
-                <w:b/>
-                <w:bCs/>
-                <w:szCs w:val="24"/>
-              </w:rPr>
-              <w:t>XX-DUPLICATION-XX %</w:t>
-            </w:r>
-          </w:p>
-        </w:tc>
-        <w:tc>
-          <w:tcPr>
-            <w:tcW w:w="753" w:type="pct"/>
-            <w:vAlign w:val="center"/>
-          </w:tcPr>
-          <w:p>
-            <w:pPr>
-              <w:pStyle w:val="Contenudetableau"/>
-              <w:jc w:val="center"/>
-              <w:cnfStyle w:val="000000100000" w:firstRow="0" w:lastRow="0" w:firstColumn="0" w:lastColumn="0" w:oddVBand="0" w:evenVBand="0" w:oddHBand="1" w:evenHBand="0" w:firstRowFirstColumn="0" w:firstRowLastColumn="0" w:lastRowFirstColumn="0" w:lastRowLastColumn="0"/>
-              <w:rPr>
-                <w:b/>
-                <w:bCs/>
-                <w:szCs w:val="24"/>
-              </w:rPr>
-            </w:pPr>
-            <w:r>
-              <w:rPr>
-                <w:b/>
-                <w:bCs/>
-                <w:szCs w:val="24"/>
-              </w:rPr>
-              <w:t>XX-COMMENTDENSITY-XX %</w:t>
-            </w:r>
-          </w:p>
-        </w:tc>
       </w:tr>
-      <w:bookmarkEnd w:id="7"/>
     </w:tbl>
     <w:p>
       <w:pPr>
@@ -1757,136 +1951,23 @@
         </w:rPr>
       </w:pPr>
     </w:p>
-    <w:tbl>
-      <w:tblPr>
-        <w:tblStyle w:val="Trameclaire-Accent5"/>
-        <w:tblW w:w="5000" w:type="pct"/>
-        <w:tblLook w:val="04A0" w:firstRow="1" w:lastRow="0" w:firstColumn="1" w:lastColumn="0" w:noHBand="0" w:noVBand="1"/>
-      </w:tblPr>
-      <w:tblGrid>
-        <w:gridCol w:w="4927"/>
-        <w:gridCol w:w="4927"/>
-      </w:tblGrid>
-      <w:tr>
-        <w:trPr>
-          <w:cnfStyle w:val="100000000000" w:firstRow="1" w:lastRow="0" w:firstColumn="0" w:lastColumn="0" w:oddVBand="0" w:evenVBand="0" w:oddHBand="0" w:evenHBand="0" w:firstRowFirstColumn="0" w:firstRowLastColumn="0" w:lastRowFirstColumn="0" w:lastRowLastColumn="0"/>
-          <w:trHeight w:val="567"/>
-        </w:trPr>
-        <w:tc>
-          <w:tcPr>
-            <w:cnfStyle w:val="001000000000" w:firstRow="0" w:lastRow="0" w:firstColumn="1" w:lastColumn="0" w:oddVBand="0" w:evenVBand="0" w:oddHBand="0" w:evenHBand="0" w:firstRowFirstColumn="0" w:firstRowLastColumn="0" w:lastRowFirstColumn="0" w:lastRowLastColumn="0"/>
-            <w:tcW w:w="4889" w:type="dxa"/>
-            <w:vAlign w:val="center"/>
-          </w:tcPr>
-          <w:p>
-            <w:pPr>
-              <w:jc w:val="center"/>
-              <w:rPr>
-                <w:lang w:val="en-US"/>
-              </w:rPr>
-            </w:pPr>
-            <w:r>
-              <w:rPr>
-                <w:lang w:val="en-US"/>
-              </w:rPr>
-              <w:t>Median number of lines of code per file</w:t>
-            </w:r>
-          </w:p>
-        </w:tc>
-        <w:tc>
-          <w:tcPr>
-            <w:tcW w:w="4889" w:type="dxa"/>
-            <w:vAlign w:val="center"/>
-          </w:tcPr>
-          <w:p>
-            <w:pPr>
-              <w:jc w:val="center"/>
-              <w:cnfStyle w:val="100000000000" w:firstRow="1" w:lastRow="0" w:firstColumn="0" w:lastColumn="0" w:oddVBand="0" w:evenVBand="0" w:oddHBand="0" w:evenHBand="0" w:firstRowFirstColumn="0" w:firstRowLastColumn="0" w:lastRowFirstColumn="0" w:lastRowLastColumn="0"/>
-              <w:rPr>
-                <w:lang w:val="en-US"/>
-              </w:rPr>
-            </w:pPr>
-            <w:r>
-              <w:rPr>
-                <w:lang w:val="en-US"/>
-              </w:rPr>
-              <w:t>Adherence to coding standard</w:t>
-            </w:r>
-          </w:p>
-        </w:tc>
-      </w:tr>
-      <w:tr>
-        <w:trPr>
-          <w:cnfStyle w:val="000000100000" w:firstRow="0" w:lastRow="0" w:firstColumn="0" w:lastColumn="0" w:oddVBand="0" w:evenVBand="0" w:oddHBand="1" w:evenHBand="0" w:firstRowFirstColumn="0" w:firstRowLastColumn="0" w:lastRowFirstColumn="0" w:lastRowLastColumn="0"/>
-        </w:trPr>
-        <w:tc>
-          <w:tcPr>
-            <w:cnfStyle w:val="001000000000" w:firstRow="0" w:lastRow="0" w:firstColumn="1" w:lastColumn="0" w:oddVBand="0" w:evenVBand="0" w:oddHBand="0" w:evenHBand="0" w:firstRowFirstColumn="0" w:firstRowLastColumn="0" w:lastRowFirstColumn="0" w:lastRowLastColumn="0"/>
-            <w:tcW w:w="4889" w:type="dxa"/>
-            <w:vAlign w:val="center"/>
-          </w:tcPr>
-          <w:p>
-            <w:pPr>
-              <w:jc w:val="center"/>
-              <w:rPr>
-                <w:lang w:val="en-US"/>
-              </w:rPr>
-            </w:pPr>
-            <w:r>
-              <w:rPr>
-                <w:lang w:val="en-US"/>
-              </w:rPr>
-              <w:t>XX-MEDIANNCLOC-XX</w:t>
-            </w:r>
-          </w:p>
-        </w:tc>
-        <w:tc>
-          <w:tcPr>
-            <w:tcW w:w="4889" w:type="dxa"/>
-            <w:vAlign w:val="center"/>
-          </w:tcPr>
-          <w:p>
-            <w:pPr>
-              <w:jc w:val="center"/>
-              <w:cnfStyle w:val="000000100000" w:firstRow="0" w:lastRow="0" w:firstColumn="0" w:lastColumn="0" w:oddVBand="0" w:evenVBand="0" w:oddHBand="1" w:evenHBand="0" w:firstRowFirstColumn="0" w:firstRowLastColumn="0" w:lastRowFirstColumn="0" w:lastRowLastColumn="0"/>
-              <w:rPr>
-                <w:b/>
-                <w:lang w:val="en-US"/>
-              </w:rPr>
-            </w:pPr>
-            <w:r>
-              <w:rPr>
-                <w:b/>
-                <w:lang w:val="en-US"/>
-              </w:rPr>
-              <w:t>XX-COMPLIANCE-XX</w:t>
-            </w:r>
-            <w:r>
-              <w:rPr>
-                <w:b/>
-                <w:lang w:val="en-US"/>
-              </w:rPr>
-              <w:t xml:space="preserve"> %</w:t>
-            </w:r>
-          </w:p>
-        </w:tc>
-      </w:tr>
-    </w:tbl>
     <w:p>
       <w:pPr>
-        <w:pStyle w:val="Titre1"/>
+        <w:pStyle w:val="Titre2"/>
         <w:rPr>
           <w:lang w:val="en-US"/>
         </w:rPr>
       </w:pPr>
-      <w:bookmarkStart w:id="8" w:name="_Toc72936669"/>
+      <w:bookmarkStart w:id="9" w:name="_Toc72936669"/>
+      <w:bookmarkStart w:id="10" w:name="_Toc79573865"/>
       <w:r>
         <w:rPr>
           <w:lang w:val="en-US"/>
         </w:rPr>
         <w:t>Quality gate status</w:t>
       </w:r>
-      <w:bookmarkEnd w:id="8"/>
+      <w:bookmarkEnd w:id="9"/>
+      <w:bookmarkEnd w:id="10"/>
     </w:p>
     <w:tbl>
       <w:tblPr>
@@ -1906,7 +1987,12 @@
           <w:tcPr>
             <w:cnfStyle w:val="001000000000" w:firstRow="0" w:lastRow="0" w:firstColumn="1" w:lastColumn="0" w:oddVBand="0" w:evenVBand="0" w:oddHBand="0" w:evenHBand="0" w:firstRowFirstColumn="0" w:firstRowLastColumn="0" w:lastRowFirstColumn="0" w:lastRowLastColumn="0"/>
             <w:tcW w:w="4889" w:type="dxa"/>
+            <w:tcBorders>
+              <w:top w:val="single" w:sz="8" w:space="0" w:color="4BACC6" w:themeColor="accent5"/>
+              <w:bottom w:val="single" w:sz="8" w:space="0" w:color="4BACC6" w:themeColor="accent5"/>
+            </w:tcBorders>
             <w:vAlign w:val="center"/>
+            <w:hideMark/>
           </w:tcPr>
           <w:p>
             <w:pPr>
@@ -1921,14 +2007,17 @@
               </w:rPr>
               <w:t>Quality Gate Status</w:t>
             </w:r>
-            <w:bookmarkStart w:id="9" w:name="_GoBack"/>
-            <w:bookmarkEnd w:id="9"/>
           </w:p>
         </w:tc>
         <w:tc>
           <w:tcPr>
             <w:tcW w:w="4889" w:type="dxa"/>
+            <w:tcBorders>
+              <w:top w:val="single" w:sz="8" w:space="0" w:color="4BACC6" w:themeColor="accent5"/>
+              <w:bottom w:val="single" w:sz="8" w:space="0" w:color="4BACC6" w:themeColor="accent5"/>
+            </w:tcBorders>
             <w:vAlign w:val="center"/>
+            <w:hideMark/>
           </w:tcPr>
           <w:p>
             <w:pPr>
@@ -1975,38 +2064,306 @@
           <w:tcPr>
             <w:tcW w:w="9853" w:type="dxa"/>
             <w:vAlign w:val="center"/>
+            <w:hideMark/>
           </w:tcPr>
           <w:p>
             <w:pPr>
               <w:jc w:val="center"/>
-              <w:rPr>
-                <w:color w:val="auto"/>
-                <w:szCs w:val="22"/>
-              </w:rPr>
             </w:pPr>
             <w:r>
-              <w:rPr>
-                <w:color w:val="auto"/>
-                <w:szCs w:val="22"/>
-              </w:rPr>
               <w:t>$QUALITY_GATE_STATUS</w:t>
             </w:r>
           </w:p>
         </w:tc>
       </w:tr>
     </w:tbl>
+    <w:p/>
     <w:p>
       <w:pPr>
-        <w:pStyle w:val="Titre1"/>
-      </w:pPr>
-      <w:bookmarkStart w:id="10" w:name="_Toc72936670"/>
+        <w:pStyle w:val="Titre2"/>
+      </w:pPr>
+      <w:bookmarkStart w:id="11" w:name="_Toc79573866"/>
+      <w:r>
+        <w:t>Metrics</w:t>
+      </w:r>
+      <w:bookmarkEnd w:id="11"/>
+    </w:p>
+    <w:tbl>
+      <w:tblPr>
+        <w:tblStyle w:val="Trameclaire-Accent5"/>
+        <w:tblW w:w="5002" w:type="pct"/>
+        <w:tblLook w:val="04A0" w:firstRow="1" w:lastRow="0" w:firstColumn="1" w:lastColumn="0" w:noHBand="0" w:noVBand="1"/>
+      </w:tblPr>
+      <w:tblGrid>
+        <w:gridCol w:w="1575"/>
+        <w:gridCol w:w="1586"/>
+        <w:gridCol w:w="1903"/>
+        <w:gridCol w:w="2443"/>
+        <w:gridCol w:w="2351"/>
+      </w:tblGrid>
+      <w:tr>
+        <w:trPr>
+          <w:cnfStyle w:val="100000000000" w:firstRow="1" w:lastRow="0" w:firstColumn="0" w:lastColumn="0" w:oddVBand="0" w:evenVBand="0" w:oddHBand="0" w:evenHBand="0" w:firstRowFirstColumn="0" w:firstRowLastColumn="0" w:lastRowFirstColumn="0" w:lastRowLastColumn="0"/>
+          <w:trHeight w:val="585"/>
+        </w:trPr>
+        <w:tc>
+          <w:tcPr>
+            <w:cnfStyle w:val="001000000000" w:firstRow="0" w:lastRow="0" w:firstColumn="1" w:lastColumn="0" w:oddVBand="0" w:evenVBand="0" w:oddHBand="0" w:evenHBand="0" w:firstRowFirstColumn="0" w:firstRowLastColumn="0" w:lastRowFirstColumn="0" w:lastRowLastColumn="0"/>
+            <w:tcW w:w="1580" w:type="dxa"/>
+            <w:vAlign w:val="center"/>
+          </w:tcPr>
+          <w:p>
+            <w:pPr>
+              <w:pStyle w:val="Contenudetableau"/>
+              <w:jc w:val="center"/>
+              <w:rPr>
+                <w:b w:val="0"/>
+                <w:bCs w:val="0"/>
+              </w:rPr>
+            </w:pPr>
+            <w:r>
+              <w:t>Coverage</w:t>
+            </w:r>
+          </w:p>
+        </w:tc>
+        <w:tc>
+          <w:tcPr>
+            <w:tcW w:w="1588" w:type="dxa"/>
+            <w:vAlign w:val="center"/>
+          </w:tcPr>
+          <w:p>
+            <w:pPr>
+              <w:pStyle w:val="Contenudetableau"/>
+              <w:jc w:val="center"/>
+              <w:cnfStyle w:val="100000000000" w:firstRow="1" w:lastRow="0" w:firstColumn="0" w:lastColumn="0" w:oddVBand="0" w:evenVBand="0" w:oddHBand="0" w:evenHBand="0" w:firstRowFirstColumn="0" w:firstRowLastColumn="0" w:lastRowFirstColumn="0" w:lastRowLastColumn="0"/>
+              <w:rPr>
+                <w:b w:val="0"/>
+                <w:bCs w:val="0"/>
+              </w:rPr>
+            </w:pPr>
+            <w:r>
+              <w:t>Duplication</w:t>
+            </w:r>
+          </w:p>
+        </w:tc>
+        <w:tc>
+          <w:tcPr>
+            <w:tcW w:w="1871" w:type="dxa"/>
+            <w:vAlign w:val="center"/>
+          </w:tcPr>
+          <w:p>
+            <w:pPr>
+              <w:pStyle w:val="Contenudetableau"/>
+              <w:jc w:val="center"/>
+              <w:cnfStyle w:val="100000000000" w:firstRow="1" w:lastRow="0" w:firstColumn="0" w:lastColumn="0" w:oddVBand="0" w:evenVBand="0" w:oddHBand="0" w:evenHBand="0" w:firstRowFirstColumn="0" w:firstRowLastColumn="0" w:lastRowFirstColumn="0" w:lastRowLastColumn="0"/>
+            </w:pPr>
+            <w:r>
+              <w:t>Comment</w:t>
+            </w:r>
+          </w:p>
+          <w:p>
+            <w:pPr>
+              <w:pStyle w:val="Contenudetableau"/>
+              <w:jc w:val="center"/>
+              <w:cnfStyle w:val="100000000000" w:firstRow="1" w:lastRow="0" w:firstColumn="0" w:lastColumn="0" w:oddVBand="0" w:evenVBand="0" w:oddHBand="0" w:evenHBand="0" w:firstRowFirstColumn="0" w:firstRowLastColumn="0" w:lastRowFirstColumn="0" w:lastRowLastColumn="0"/>
+            </w:pPr>
+            <w:r>
+              <w:t>density</w:t>
+            </w:r>
+          </w:p>
+        </w:tc>
+        <w:tc>
+          <w:tcPr>
+            <w:tcW w:w="2455" w:type="dxa"/>
+            <w:vAlign w:val="center"/>
+          </w:tcPr>
+          <w:p>
+            <w:pPr>
+              <w:jc w:val="center"/>
+              <w:cnfStyle w:val="100000000000" w:firstRow="1" w:lastRow="0" w:firstColumn="0" w:lastColumn="0" w:oddVBand="0" w:evenVBand="0" w:oddHBand="0" w:evenHBand="0" w:firstRowFirstColumn="0" w:firstRowLastColumn="0" w:lastRowFirstColumn="0" w:lastRowLastColumn="0"/>
+              <w:rPr>
+                <w:lang w:val="en-US"/>
+              </w:rPr>
+            </w:pPr>
+            <w:r>
+              <w:rPr>
+                <w:lang w:val="en-US"/>
+              </w:rPr>
+              <w:t>Median number of lines of code per file</w:t>
+            </w:r>
+          </w:p>
+        </w:tc>
+        <w:tc>
+          <w:tcPr>
+            <w:tcW w:w="2363" w:type="dxa"/>
+            <w:vAlign w:val="center"/>
+          </w:tcPr>
+          <w:p>
+            <w:pPr>
+              <w:jc w:val="center"/>
+              <w:cnfStyle w:val="100000000000" w:firstRow="1" w:lastRow="0" w:firstColumn="0" w:lastColumn="0" w:oddVBand="0" w:evenVBand="0" w:oddHBand="0" w:evenHBand="0" w:firstRowFirstColumn="0" w:firstRowLastColumn="0" w:lastRowFirstColumn="0" w:lastRowLastColumn="0"/>
+              <w:rPr>
+                <w:lang w:val="en-US"/>
+              </w:rPr>
+            </w:pPr>
+            <w:r>
+              <w:rPr>
+                <w:lang w:val="en-US"/>
+              </w:rPr>
+              <w:t>Adherence to coding standard</w:t>
+            </w:r>
+          </w:p>
+        </w:tc>
+      </w:tr>
+      <w:tr>
+        <w:trPr>
+          <w:cnfStyle w:val="000000100000" w:firstRow="0" w:lastRow="0" w:firstColumn="0" w:lastColumn="0" w:oddVBand="0" w:evenVBand="0" w:oddHBand="1" w:evenHBand="0" w:firstRowFirstColumn="0" w:firstRowLastColumn="0" w:lastRowFirstColumn="0" w:lastRowLastColumn="0"/>
+          <w:trHeight w:val="1080"/>
+        </w:trPr>
+        <w:tc>
+          <w:tcPr>
+            <w:cnfStyle w:val="001000000000" w:firstRow="0" w:lastRow="0" w:firstColumn="1" w:lastColumn="0" w:oddVBand="0" w:evenVBand="0" w:oddHBand="0" w:evenHBand="0" w:firstRowFirstColumn="0" w:firstRowLastColumn="0" w:lastRowFirstColumn="0" w:lastRowLastColumn="0"/>
+            <w:tcW w:w="1580" w:type="dxa"/>
+            <w:vAlign w:val="center"/>
+          </w:tcPr>
+          <w:p>
+            <w:pPr>
+              <w:pStyle w:val="Contenudetableau"/>
+              <w:jc w:val="center"/>
+              <w:rPr>
+                <w:b w:val="0"/>
+                <w:bCs w:val="0"/>
+                <w:szCs w:val="24"/>
+              </w:rPr>
+            </w:pPr>
+            <w:r>
+              <w:rPr>
+                <w:szCs w:val="24"/>
+              </w:rPr>
+              <w:t>XX-COVERAGE-XX %</w:t>
+            </w:r>
+          </w:p>
+        </w:tc>
+        <w:tc>
+          <w:tcPr>
+            <w:tcW w:w="1588" w:type="dxa"/>
+            <w:vAlign w:val="center"/>
+          </w:tcPr>
+          <w:p>
+            <w:pPr>
+              <w:pStyle w:val="Contenudetableau"/>
+              <w:jc w:val="center"/>
+              <w:cnfStyle w:val="000000100000" w:firstRow="0" w:lastRow="0" w:firstColumn="0" w:lastColumn="0" w:oddVBand="0" w:evenVBand="0" w:oddHBand="1" w:evenHBand="0" w:firstRowFirstColumn="0" w:firstRowLastColumn="0" w:lastRowFirstColumn="0" w:lastRowLastColumn="0"/>
+              <w:rPr>
+                <w:b/>
+                <w:bCs/>
+                <w:szCs w:val="24"/>
+              </w:rPr>
+            </w:pPr>
+            <w:r>
+              <w:rPr>
+                <w:b/>
+                <w:bCs/>
+                <w:szCs w:val="24"/>
+              </w:rPr>
+              <w:t>XX-DUPLICATION-XX %</w:t>
+            </w:r>
+          </w:p>
+        </w:tc>
+        <w:tc>
+          <w:tcPr>
+            <w:tcW w:w="1871" w:type="dxa"/>
+            <w:vAlign w:val="center"/>
+          </w:tcPr>
+          <w:p>
+            <w:pPr>
+              <w:pStyle w:val="Contenudetableau"/>
+              <w:jc w:val="center"/>
+              <w:cnfStyle w:val="000000100000" w:firstRow="0" w:lastRow="0" w:firstColumn="0" w:lastColumn="0" w:oddVBand="0" w:evenVBand="0" w:oddHBand="1" w:evenHBand="0" w:firstRowFirstColumn="0" w:firstRowLastColumn="0" w:lastRowFirstColumn="0" w:lastRowLastColumn="0"/>
+              <w:rPr>
+                <w:b/>
+                <w:bCs/>
+                <w:szCs w:val="24"/>
+              </w:rPr>
+            </w:pPr>
+            <w:r>
+              <w:rPr>
+                <w:b/>
+                <w:bCs/>
+                <w:szCs w:val="24"/>
+              </w:rPr>
+              <w:t>XX-COMMENTDENSITY-XX %</w:t>
+            </w:r>
+          </w:p>
+        </w:tc>
+        <w:tc>
+          <w:tcPr>
+            <w:tcW w:w="2455" w:type="dxa"/>
+            <w:vAlign w:val="center"/>
+          </w:tcPr>
+          <w:p>
+            <w:pPr>
+              <w:jc w:val="center"/>
+              <w:cnfStyle w:val="000000100000" w:firstRow="0" w:lastRow="0" w:firstColumn="0" w:lastColumn="0" w:oddVBand="0" w:evenVBand="0" w:oddHBand="1" w:evenHBand="0" w:firstRowFirstColumn="0" w:firstRowLastColumn="0" w:lastRowFirstColumn="0" w:lastRowLastColumn="0"/>
+              <w:rPr>
+                <w:b/>
+                <w:lang w:val="en-US"/>
+              </w:rPr>
+            </w:pPr>
+            <w:r>
+              <w:rPr>
+                <w:b/>
+                <w:lang w:val="en-US"/>
+              </w:rPr>
+              <w:t>XX-MEDIANNCLOC-XX</w:t>
+            </w:r>
+          </w:p>
+        </w:tc>
+        <w:tc>
+          <w:tcPr>
+            <w:tcW w:w="2363" w:type="dxa"/>
+            <w:vAlign w:val="center"/>
+          </w:tcPr>
+          <w:p>
+            <w:pPr>
+              <w:jc w:val="center"/>
+              <w:cnfStyle w:val="000000100000" w:firstRow="0" w:lastRow="0" w:firstColumn="0" w:lastColumn="0" w:oddVBand="0" w:evenVBand="0" w:oddHBand="1" w:evenHBand="0" w:firstRowFirstColumn="0" w:firstRowLastColumn="0" w:lastRowFirstColumn="0" w:lastRowLastColumn="0"/>
+              <w:rPr>
+                <w:b/>
+                <w:lang w:val="en-US"/>
+              </w:rPr>
+            </w:pPr>
+            <w:r>
+              <w:rPr>
+                <w:b/>
+                <w:lang w:val="en-US"/>
+              </w:rPr>
+              <w:t>XX-COMPLIANCE-XX</w:t>
+            </w:r>
+            <w:r>
+              <w:rPr>
+                <w:b/>
+                <w:lang w:val="en-US"/>
+              </w:rPr>
+              <w:t xml:space="preserve"> %</w:t>
+            </w:r>
+          </w:p>
+        </w:tc>
+      </w:tr>
+    </w:tbl>
+    <w:p/>
+    <w:p>
+      <w:pPr>
+        <w:pStyle w:val="Titre2"/>
+      </w:pPr>
+      <w:bookmarkStart w:id="12" w:name="_Toc79573867"/>
       <w:r>
         <w:t>Detailed t</w:t>
       </w:r>
       <w:r>
         <w:t>echnical debt</w:t>
       </w:r>
-      <w:bookmarkEnd w:id="10"/>
+      <w:bookmarkEnd w:id="12"/>
     </w:p>
     <w:tbl>
       <w:tblPr>
@@ -2057,15 +2414,36 @@
         </w:tc>
       </w:tr>
     </w:tbl>
+    <w:p/>
     <w:p>
       <w:pPr>
-        <w:pStyle w:val="Titre1"/>
-      </w:pPr>
-      <w:bookmarkStart w:id="11" w:name="_Toc72936671"/>
+        <w:rPr>
+          <w:caps/>
+          <w:spacing w:val="15"/>
+          <w:sz w:val="22"/>
+          <w:szCs w:val="22"/>
+        </w:rPr>
+      </w:pPr>
       <w:r>
+        <w:br w:type="page"/>
+      </w:r>
+    </w:p>
+    <w:p>
+      <w:pPr>
+        <w:pStyle w:val="Titre2"/>
+      </w:pPr>
+      <w:bookmarkStart w:id="13" w:name="_Toc79573868"/>
+      <w:r>
+        <w:lastRenderedPageBreak/>
         <w:t>Metrics</w:t>
       </w:r>
-      <w:bookmarkEnd w:id="11"/>
+      <w:r>
+        <w:t xml:space="preserve"> R</w:t>
+      </w:r>
+      <w:r>
+        <w:t>ange</w:t>
+      </w:r>
+      <w:bookmarkEnd w:id="13"/>
     </w:p>
     <w:tbl>
       <w:tblPr>
@@ -2506,19 +2884,19 @@
     </w:p>
     <w:p>
       <w:pPr>
-        <w:pStyle w:val="Titre1"/>
+        <w:pStyle w:val="Titre2"/>
         <w:rPr>
           <w:lang w:val="en-US"/>
         </w:rPr>
       </w:pPr>
-      <w:bookmarkStart w:id="12" w:name="_Toc72936672"/>
+      <w:bookmarkStart w:id="14" w:name="_Toc79573869"/>
       <w:r>
         <w:rPr>
           <w:lang w:val="en-US"/>
         </w:rPr>
         <w:t>Volume</w:t>
       </w:r>
-      <w:bookmarkEnd w:id="12"/>
+      <w:bookmarkEnd w:id="14"/>
     </w:p>
     <w:tbl>
       <w:tblPr>
@@ -2561,19 +2939,161 @@
     </w:tbl>
     <w:p>
       <w:pPr>
+        <w:rPr>
+          <w:lang w:val="en-US"/>
+        </w:rPr>
+      </w:pPr>
+    </w:p>
+    <w:p>
+      <w:pPr>
+        <w:rPr>
+          <w:b/>
+          <w:bCs/>
+          <w:caps/>
+          <w:color w:val="FFFFFF" w:themeColor="background1"/>
+          <w:spacing w:val="15"/>
+          <w:sz w:val="22"/>
+          <w:szCs w:val="22"/>
+          <w:lang w:val="en-US"/>
+        </w:rPr>
+      </w:pPr>
+      <w:r>
+        <w:rPr>
+          <w:lang w:val="en-US"/>
+        </w:rPr>
+        <w:br w:type="page"/>
+      </w:r>
+    </w:p>
+    <w:p>
+      <w:pPr>
         <w:pStyle w:val="Titre1"/>
         <w:rPr>
           <w:lang w:val="en-US"/>
         </w:rPr>
       </w:pPr>
-      <w:bookmarkStart w:id="13" w:name="_Toc72936673"/>
+      <w:bookmarkStart w:id="15" w:name="_Toc79573870"/>
       <w:r>
         <w:rPr>
           <w:lang w:val="en-US"/>
         </w:rPr>
+        <w:lastRenderedPageBreak/>
+        <w:t>Issues</w:t>
+      </w:r>
+      <w:bookmarkEnd w:id="15"/>
+    </w:p>
+    <w:p>
+      <w:pPr>
+        <w:pStyle w:val="Titre2"/>
+        <w:rPr>
+          <w:lang w:val="en-US"/>
+        </w:rPr>
+      </w:pPr>
+      <w:bookmarkStart w:id="16" w:name="_Toc79573871"/>
+      <w:r>
+        <w:rPr>
+          <w:lang w:val="en-US"/>
+        </w:rPr>
+        <w:t>Charts</w:t>
+      </w:r>
+      <w:bookmarkEnd w:id="16"/>
+    </w:p>
+    <w:p>
+      <w:pPr>
+        <w:jc w:val="center"/>
+        <w:rPr>
+          <w:lang w:val="en-US"/>
+        </w:rPr>
+      </w:pPr>
+      <w:r>
+        <w:rPr>
+          <w:noProof/>
+          <w:lang w:eastAsia="fr-FR"/>
+        </w:rPr>
+        <w:drawing>
+          <wp:inline distT="0" distB="0" distL="0" distR="0" wp14:anchorId="64048D3F" wp14:editId="1DAB90D7">
+            <wp:extent cx="5934710" cy="3239135"/>
+            <wp:effectExtent l="0" t="0" r="0" b="0"/>
+            <wp:docPr id="1" name="Graphique 1"/>
+            <wp:cNvGraphicFramePr/>
+            <a:graphic xmlns:a="http://schemas.openxmlformats.org/drawingml/2006/main">
+              <a:graphicData uri="http://schemas.openxmlformats.org/drawingml/2006/chart">
+                <c:chart xmlns:c="http://schemas.openxmlformats.org/drawingml/2006/chart" xmlns:r="http://schemas.openxmlformats.org/officeDocument/2006/relationships" r:id="rId8"/>
+              </a:graphicData>
+            </a:graphic>
+          </wp:inline>
+        </w:drawing>
+      </w:r>
+      <w:r>
+        <w:rPr>
+          <w:noProof/>
+          <w:lang w:eastAsia="fr-FR"/>
+        </w:rPr>
+        <w:drawing>
+          <wp:inline distT="0" distB="0" distL="0" distR="0" wp14:anchorId="59E0519C" wp14:editId="0DA7AEC8">
+            <wp:extent cx="5934710" cy="3239135"/>
+            <wp:effectExtent l="0" t="0" r="0" b="0"/>
+            <wp:docPr id="2" name="Graphique 2"/>
+            <wp:cNvGraphicFramePr/>
+            <a:graphic xmlns:a="http://schemas.openxmlformats.org/drawingml/2006/main">
+              <a:graphicData uri="http://schemas.openxmlformats.org/drawingml/2006/chart">
+                <c:chart xmlns:c="http://schemas.openxmlformats.org/drawingml/2006/chart" xmlns:r="http://schemas.openxmlformats.org/officeDocument/2006/relationships" r:id="rId9"/>
+              </a:graphicData>
+            </a:graphic>
+          </wp:inline>
+        </w:drawing>
+      </w:r>
+    </w:p>
+    <w:p>
+      <w:pPr>
+        <w:rPr>
+          <w:lang w:val="en-US"/>
+        </w:rPr>
+      </w:pPr>
+    </w:p>
+    <w:p>
+      <w:pPr>
+        <w:rPr>
+          <w:lang w:val="en-US"/>
+        </w:rPr>
+      </w:pPr>
+    </w:p>
+    <w:p>
+      <w:pPr>
+        <w:rPr>
+          <w:lang w:val="en-US"/>
+        </w:rPr>
+      </w:pPr>
+    </w:p>
+    <w:p>
+      <w:pPr>
+        <w:rPr>
+          <w:lang w:val="en-US"/>
+        </w:rPr>
+      </w:pPr>
+    </w:p>
+    <w:p>
+      <w:pPr>
+        <w:rPr>
+          <w:lang w:val="en-US"/>
+        </w:rPr>
+      </w:pPr>
+    </w:p>
+    <w:p>
+      <w:pPr>
+        <w:pStyle w:val="Titre2"/>
+        <w:rPr>
+          <w:lang w:val="en-US"/>
+        </w:rPr>
+      </w:pPr>
+      <w:bookmarkStart w:id="17" w:name="_Toc79573872"/>
+      <w:r>
+        <w:rPr>
+          <w:lang w:val="en-US"/>
+        </w:rPr>
+        <w:lastRenderedPageBreak/>
         <w:t>Issues count by severity and type</w:t>
       </w:r>
-      <w:bookmarkEnd w:id="13"/>
+      <w:bookmarkEnd w:id="17"/>
     </w:p>
     <w:tbl>
       <w:tblPr>
@@ -2603,7 +3123,6 @@
                 <w:lang w:val="en-US"/>
               </w:rPr>
             </w:pPr>
-            <w:bookmarkStart w:id="14" w:name="technicalDebt"/>
             <w:r>
               <w:rPr>
                 <w:color w:val="auto"/>
@@ -2617,85 +3136,43 @@
     </w:tbl>
     <w:p>
       <w:pPr>
-        <w:pStyle w:val="Titre1"/>
+        <w:rPr>
+          <w:b/>
+          <w:bCs/>
+          <w:caps/>
+          <w:color w:val="FFFFFF" w:themeColor="background1"/>
+          <w:spacing w:val="15"/>
+          <w:sz w:val="22"/>
+          <w:szCs w:val="22"/>
+          <w:lang w:val="en-US"/>
+        </w:rPr>
+      </w:pPr>
+    </w:p>
+    <w:p>
+      <w:pPr>
+        <w:pStyle w:val="Titre2"/>
         <w:rPr>
           <w:lang w:val="en-US"/>
         </w:rPr>
       </w:pPr>
-      <w:bookmarkStart w:id="15" w:name="_Toc72936674"/>
-      <w:bookmarkEnd w:id="14"/>
-      <w:r>
-        <w:rPr>
-          <w:lang w:val="en-US"/>
-        </w:rPr>
-        <w:t>Charts</w:t>
-      </w:r>
-      <w:bookmarkEnd w:id="15"/>
-    </w:p>
-    <w:p>
-      <w:pPr>
-        <w:jc w:val="center"/>
-        <w:rPr>
-          <w:lang w:val="en-US"/>
-        </w:rPr>
-      </w:pPr>
-      <w:bookmarkStart w:id="16" w:name="issuesPerSeverity"/>
-      <w:r>
-        <w:rPr>
-          <w:noProof/>
-          <w:lang w:eastAsia="fr-FR"/>
-        </w:rPr>
-        <w:lastRenderedPageBreak/>
-        <w:drawing>
-          <wp:inline distT="0" distB="0" distL="0" distR="0" wp14:anchorId="507AF124" wp14:editId="1781D848">
-            <wp:extent cx="5934710" cy="3239135"/>
-            <wp:effectExtent l="0" t="0" r="0" b="0"/>
-            <wp:docPr id="1" name="Graphique 1"/>
-            <wp:cNvGraphicFramePr/>
-            <a:graphic xmlns:a="http://schemas.openxmlformats.org/drawingml/2006/main">
-              <a:graphicData uri="http://schemas.openxmlformats.org/drawingml/2006/chart">
-                <c:chart xmlns:c="http://schemas.openxmlformats.org/drawingml/2006/chart" xmlns:r="http://schemas.openxmlformats.org/officeDocument/2006/relationships" r:id="rId8"/>
-              </a:graphicData>
-            </a:graphic>
-          </wp:inline>
-        </w:drawing>
-      </w:r>
-      <w:bookmarkStart w:id="17" w:name="issuesPerType"/>
-      <w:bookmarkEnd w:id="16"/>
-      <w:r>
-        <w:rPr>
-          <w:noProof/>
-          <w:lang w:eastAsia="fr-FR"/>
-        </w:rPr>
-        <w:drawing>
-          <wp:inline distT="0" distB="0" distL="0" distR="0" wp14:anchorId="6B5312B4" wp14:editId="6D016758">
-            <wp:extent cx="5934710" cy="3239135"/>
-            <wp:effectExtent l="0" t="0" r="0" b="0"/>
-            <wp:docPr id="2" name="Graphique 2"/>
-            <wp:cNvGraphicFramePr/>
-            <a:graphic xmlns:a="http://schemas.openxmlformats.org/drawingml/2006/main">
-              <a:graphicData uri="http://schemas.openxmlformats.org/drawingml/2006/chart">
-                <c:chart xmlns:c="http://schemas.openxmlformats.org/drawingml/2006/chart" xmlns:r="http://schemas.openxmlformats.org/officeDocument/2006/relationships" r:id="rId9"/>
-              </a:graphicData>
-            </a:graphic>
-          </wp:inline>
-        </w:drawing>
-      </w:r>
-      <w:bookmarkEnd w:id="17"/>
-    </w:p>
-    <w:p>
-      <w:pPr>
-        <w:pStyle w:val="Titre1"/>
-        <w:rPr>
-          <w:lang w:val="en-US"/>
-        </w:rPr>
-      </w:pPr>
-      <w:bookmarkStart w:id="18" w:name="_Toc72936675"/>
+      <w:bookmarkStart w:id="18" w:name="_Toc79573873"/>
       <w:r>
         <w:rPr>
           <w:lang w:val="en-US"/>
         </w:rPr>
         <w:t>Issues</w:t>
+      </w:r>
+      <w:r>
+        <w:rPr>
+          <w:lang w:val="en-US"/>
+        </w:rPr>
+        <w:t xml:space="preserve"> L</w:t>
+      </w:r>
+      <w:r>
+        <w:rPr>
+          <w:lang w:val="en-US"/>
+        </w:rPr>
+        <w:t>ist</w:t>
       </w:r>
       <w:bookmarkEnd w:id="18"/>
     </w:p>
@@ -2728,7 +3205,6 @@
                 <w:lang w:val="en-US"/>
               </w:rPr>
             </w:pPr>
-            <w:bookmarkStart w:id="19" w:name="issuesDetails"/>
             <w:r>
               <w:rPr>
                 <w:color w:val="auto"/>
@@ -2742,15 +3218,58 @@
     </w:tbl>
     <w:p>
       <w:pPr>
+        <w:rPr>
+          <w:lang w:val="en-US"/>
+        </w:rPr>
+      </w:pPr>
+      <w:bookmarkStart w:id="19" w:name="_Toc481744304"/>
+      <w:bookmarkEnd w:id="19"/>
+    </w:p>
+    <w:p>
+      <w:pPr>
+        <w:rPr>
+          <w:b/>
+          <w:bCs/>
+          <w:caps/>
+          <w:color w:val="FFFFFF" w:themeColor="background1"/>
+          <w:spacing w:val="15"/>
+          <w:sz w:val="22"/>
+          <w:szCs w:val="22"/>
+          <w:lang w:val="en-US"/>
+        </w:rPr>
+      </w:pPr>
+      <w:r>
+        <w:rPr>
+          <w:lang w:val="en-US"/>
+        </w:rPr>
+        <w:br w:type="page"/>
+      </w:r>
+    </w:p>
+    <w:p>
+      <w:pPr>
         <w:pStyle w:val="Titre1"/>
         <w:rPr>
           <w:lang w:val="en-US"/>
         </w:rPr>
       </w:pPr>
-      <w:bookmarkStart w:id="20" w:name="_Toc481744304"/>
-      <w:bookmarkStart w:id="21" w:name="_Toc72936676"/>
-      <w:bookmarkEnd w:id="19"/>
+      <w:bookmarkStart w:id="20" w:name="_Toc79573874"/>
+      <w:r>
+        <w:rPr>
+          <w:lang w:val="en-US"/>
+        </w:rPr>
+        <w:lastRenderedPageBreak/>
+        <w:t>Security Hotspots</w:t>
+      </w:r>
       <w:bookmarkEnd w:id="20"/>
+    </w:p>
+    <w:p>
+      <w:pPr>
+        <w:pStyle w:val="Titre2"/>
+        <w:rPr>
+          <w:lang w:val="en-US"/>
+        </w:rPr>
+      </w:pPr>
+      <w:bookmarkStart w:id="21" w:name="_Toc79573875"/>
       <w:r>
         <w:rPr>
           <w:lang w:val="en-US"/>
@@ -2812,17 +3331,36 @@
     </w:tbl>
     <w:p>
       <w:pPr>
-        <w:pStyle w:val="Titre1"/>
         <w:rPr>
           <w:lang w:val="en-US"/>
         </w:rPr>
       </w:pPr>
-      <w:bookmarkStart w:id="22" w:name="_Toc72936677"/>
+    </w:p>
+    <w:p>
+      <w:pPr>
+        <w:pStyle w:val="Titre2"/>
+        <w:rPr>
+          <w:lang w:val="en-US"/>
+        </w:rPr>
+      </w:pPr>
+      <w:bookmarkStart w:id="22" w:name="_Toc79573876"/>
       <w:r>
         <w:rPr>
           <w:lang w:val="en-US"/>
         </w:rPr>
         <w:t>Security hotspots</w:t>
+      </w:r>
+      <w:r>
+        <w:rPr>
+          <w:lang w:val="en-US"/>
+        </w:rPr>
+        <w:t xml:space="preserve"> L</w:t>
+      </w:r>
+      <w:r>
+        <w:rPr>
+          <w:lang w:val="en-US"/>
+        </w:rPr>
+        <w:t>ist</w:t>
       </w:r>
       <w:bookmarkEnd w:id="22"/>
     </w:p>
@@ -3008,7 +3546,7 @@
                                   <w:sz w:val="72"/>
                                   <w:szCs w:val="72"/>
                                 </w:rPr>
-                                <w:t>3</w:t>
+                                <w:t>6</w:t>
                               </w:r>
                               <w:r>
                                 <w:rPr>
@@ -3086,7 +3624,7 @@
                             <w:sz w:val="72"/>
                             <w:szCs w:val="72"/>
                           </w:rPr>
-                          <w:t>3</w:t>
+                          <w:t>6</w:t>
                         </w:r>
                         <w:r>
                           <w:rPr>
@@ -6368,6 +6906,19 @@
     <w:basedOn w:val="Policepardfaut"/>
     <w:rsid w:val="00BC3D96"/>
   </w:style>
+  <w:style w:type="paragraph" w:styleId="TM2">
+    <w:name w:val="toc 2"/>
+    <w:basedOn w:val="Normal"/>
+    <w:next w:val="Normal"/>
+    <w:autoRedefine/>
+    <w:uiPriority w:val="39"/>
+    <w:unhideWhenUsed/>
+    <w:rsid w:val="004521D7"/>
+    <w:pPr>
+      <w:spacing w:after="100"/>
+      <w:ind w:left="200"/>
+    </w:pPr>
+  </w:style>
 </w:styles>
 </file>
 
@@ -6376,7 +6927,14 @@
   <c:date1904 val="0"/>
   <c:lang val="fr-FR"/>
   <c:roundedCorners val="0"/>
-  <c:style val="2"/>
+  <mc:AlternateContent xmlns:mc="http://schemas.openxmlformats.org/markup-compatibility/2006">
+    <mc:Choice xmlns:c14="http://schemas.microsoft.com/office/drawing/2007/8/2/chart" Requires="c14">
+      <c14:style val="102"/>
+    </mc:Choice>
+    <mc:Fallback>
+      <c:style val="2"/>
+    </mc:Fallback>
+  </mc:AlternateContent>
   <c:chart>
     <c:title>
       <c:tx>
@@ -6456,7 +7014,7 @@
             </c:spPr>
             <c:extLst>
               <c:ext xmlns:c16="http://schemas.microsoft.com/office/drawing/2014/chart" uri="{C3380CC4-5D6E-409C-BE32-E72D297353CC}">
-                <c16:uniqueId val="{00000001-B923-4B5F-90DD-8BCA1A158201}"/>
+                <c16:uniqueId val="{00000001-A3CD-446B-A1DD-1829A805FD7E}"/>
               </c:ext>
             </c:extLst>
           </c:dPt>
@@ -6473,7 +7031,7 @@
             </c:spPr>
             <c:extLst>
               <c:ext xmlns:c16="http://schemas.microsoft.com/office/drawing/2014/chart" uri="{C3380CC4-5D6E-409C-BE32-E72D297353CC}">
-                <c16:uniqueId val="{00000003-B923-4B5F-90DD-8BCA1A158201}"/>
+                <c16:uniqueId val="{00000003-A3CD-446B-A1DD-1829A805FD7E}"/>
               </c:ext>
             </c:extLst>
           </c:dPt>
@@ -6490,7 +7048,7 @@
             </c:spPr>
             <c:extLst>
               <c:ext xmlns:c16="http://schemas.microsoft.com/office/drawing/2014/chart" uri="{C3380CC4-5D6E-409C-BE32-E72D297353CC}">
-                <c16:uniqueId val="{00000005-B923-4B5F-90DD-8BCA1A158201}"/>
+                <c16:uniqueId val="{00000005-A3CD-446B-A1DD-1829A805FD7E}"/>
               </c:ext>
             </c:extLst>
           </c:dPt>
@@ -6507,7 +7065,7 @@
             </c:spPr>
             <c:extLst>
               <c:ext xmlns:c16="http://schemas.microsoft.com/office/drawing/2014/chart" uri="{C3380CC4-5D6E-409C-BE32-E72D297353CC}">
-                <c16:uniqueId val="{00000007-B923-4B5F-90DD-8BCA1A158201}"/>
+                <c16:uniqueId val="{00000007-A3CD-446B-A1DD-1829A805FD7E}"/>
               </c:ext>
             </c:extLst>
           </c:dPt>
@@ -6524,7 +7082,7 @@
             </c:spPr>
             <c:extLst>
               <c:ext xmlns:c16="http://schemas.microsoft.com/office/drawing/2014/chart" uri="{C3380CC4-5D6E-409C-BE32-E72D297353CC}">
-                <c16:uniqueId val="{00000009-B923-4B5F-90DD-8BCA1A158201}"/>
+                <c16:uniqueId val="{00000009-A3CD-446B-A1DD-1829A805FD7E}"/>
               </c:ext>
             </c:extLst>
           </c:dPt>
@@ -6596,7 +7154,7 @@
           </c:val>
           <c:extLst>
             <c:ext xmlns:c16="http://schemas.microsoft.com/office/drawing/2014/chart" uri="{C3380CC4-5D6E-409C-BE32-E72D297353CC}">
-              <c16:uniqueId val="{0000000A-B923-4B5F-90DD-8BCA1A158201}"/>
+              <c16:uniqueId val="{0000000A-A3CD-446B-A1DD-1829A805FD7E}"/>
             </c:ext>
           </c:extLst>
         </c:ser>
@@ -6648,10 +7206,17 @@
 
 <file path=word/charts/chart2.xml><?xml version="1.0" encoding="utf-8"?>
 <c:chartSpace xmlns:c="http://schemas.openxmlformats.org/drawingml/2006/chart" xmlns:a="http://schemas.openxmlformats.org/drawingml/2006/main" xmlns:r="http://schemas.openxmlformats.org/officeDocument/2006/relationships" xmlns:c16r2="http://schemas.microsoft.com/office/drawing/2015/06/chart">
-  <c:date1904 val="1"/>
+  <c:date1904 val="0"/>
   <c:lang val="fr-FR"/>
   <c:roundedCorners val="0"/>
-  <c:style val="2"/>
+  <mc:AlternateContent xmlns:mc="http://schemas.openxmlformats.org/markup-compatibility/2006">
+    <mc:Choice xmlns:c14="http://schemas.microsoft.com/office/drawing/2007/8/2/chart" Requires="c14">
+      <c14:style val="102"/>
+    </mc:Choice>
+    <mc:Fallback>
+      <c:style val="2"/>
+    </mc:Fallback>
+  </mc:AlternateContent>
   <c:chart>
     <c:title>
       <c:tx>
@@ -6725,7 +7290,7 @@
             </c:spPr>
             <c:extLst>
               <c:ext xmlns:c16="http://schemas.microsoft.com/office/drawing/2014/chart" uri="{C3380CC4-5D6E-409C-BE32-E72D297353CC}">
-                <c16:uniqueId val="{00000001-5A23-45F9-9875-5A5A15BBE670}"/>
+                <c16:uniqueId val="{00000001-FE44-497D-83DB-2BDEE0A5D525}"/>
               </c:ext>
             </c:extLst>
           </c:dPt>
@@ -6742,7 +7307,7 @@
             </c:spPr>
             <c:extLst>
               <c:ext xmlns:c16="http://schemas.microsoft.com/office/drawing/2014/chart" uri="{C3380CC4-5D6E-409C-BE32-E72D297353CC}">
-                <c16:uniqueId val="{00000003-5A23-45F9-9875-5A5A15BBE670}"/>
+                <c16:uniqueId val="{00000003-FE44-497D-83DB-2BDEE0A5D525}"/>
               </c:ext>
             </c:extLst>
           </c:dPt>
@@ -6759,7 +7324,7 @@
             </c:spPr>
             <c:extLst>
               <c:ext xmlns:c16="http://schemas.microsoft.com/office/drawing/2014/chart" uri="{C3380CC4-5D6E-409C-BE32-E72D297353CC}">
-                <c16:uniqueId val="{00000005-5A23-45F9-9875-5A5A15BBE670}"/>
+                <c16:uniqueId val="{00000005-FE44-497D-83DB-2BDEE0A5D525}"/>
               </c:ext>
             </c:extLst>
           </c:dPt>
@@ -6819,7 +7384,7 @@
           </c:val>
           <c:extLst>
             <c:ext xmlns:c16="http://schemas.microsoft.com/office/drawing/2014/chart" uri="{C3380CC4-5D6E-409C-BE32-E72D297353CC}">
-              <c16:uniqueId val="{00000006-5A23-45F9-9875-5A5A15BBE670}"/>
+              <c16:uniqueId val="{00000006-FE44-497D-83DB-2BDEE0A5D525}"/>
             </c:ext>
           </c:extLst>
         </c:ser>
@@ -7153,7 +7718,7 @@
 </file>
 
 <file path=customXml/itemProps1.xml><?xml version="1.0" encoding="utf-8"?>
-<ds:datastoreItem xmlns:ds="http://schemas.openxmlformats.org/officeDocument/2006/customXml" ds:itemID="{1D893AC8-D917-43AB-83DD-08553778A89E}">
+<ds:datastoreItem xmlns:ds="http://schemas.openxmlformats.org/officeDocument/2006/customXml" ds:itemID="{449FDA43-1DB8-4D7A-86D5-539A2CF4C497}">
   <ds:schemaRefs>
     <ds:schemaRef ds:uri="http://schemas.openxmlformats.org/officeDocument/2006/bibliography"/>
   </ds:schemaRefs>

</xml_diff>

<commit_message>
add new charts to the docx report
</commit_message>
<xml_diff>
--- a/src/main/resources/template/code-analysis-template.docx
+++ b/src/main/resources/template/code-analysis-template.docx
@@ -313,8 +313,6 @@
           </w:r>
           <w:bookmarkEnd w:id="1"/>
         </w:p>
-        <w:bookmarkStart w:id="2" w:name="_GoBack"/>
-        <w:bookmarkEnd w:id="2"/>
         <w:p>
           <w:pPr>
             <w:pStyle w:val="TM1"/>
@@ -1557,9 +1555,9 @@
           <w:lang w:val="en-US"/>
         </w:rPr>
       </w:pPr>
-      <w:bookmarkStart w:id="3" w:name="_Toc481744297"/>
-      <w:bookmarkStart w:id="4" w:name="_Toc79573861"/>
-      <w:bookmarkEnd w:id="3"/>
+      <w:bookmarkStart w:id="2" w:name="_Toc481744297"/>
+      <w:bookmarkStart w:id="3" w:name="_Toc79573861"/>
+      <w:bookmarkEnd w:id="2"/>
       <w:r>
         <w:rPr>
           <w:lang w:val="en-US"/>
@@ -1567,7 +1565,7 @@
         <w:lastRenderedPageBreak/>
         <w:t>Introduction</w:t>
       </w:r>
-      <w:bookmarkEnd w:id="4"/>
+      <w:bookmarkEnd w:id="3"/>
     </w:p>
     <w:p>
       <w:pPr>
@@ -1612,11 +1610,11 @@
       <w:pPr>
         <w:pStyle w:val="Titre1"/>
       </w:pPr>
-      <w:bookmarkStart w:id="5" w:name="_Toc79573862"/>
+      <w:bookmarkStart w:id="4" w:name="_Toc79573862"/>
       <w:r>
         <w:t>Configuration</w:t>
       </w:r>
-      <w:bookmarkEnd w:id="5"/>
+      <w:bookmarkEnd w:id="4"/>
     </w:p>
     <w:p>
       <w:pPr>
@@ -1712,8 +1710,8 @@
           <w:szCs w:val="22"/>
         </w:rPr>
       </w:pPr>
-      <w:bookmarkStart w:id="6" w:name="_Toc481744298"/>
-      <w:bookmarkEnd w:id="6"/>
+      <w:bookmarkStart w:id="5" w:name="_Toc481744298"/>
+      <w:bookmarkEnd w:id="5"/>
       <w:r>
         <w:br w:type="page"/>
       </w:r>
@@ -1722,22 +1720,22 @@
       <w:pPr>
         <w:pStyle w:val="Titre1"/>
       </w:pPr>
-      <w:bookmarkStart w:id="7" w:name="_Toc79573863"/>
+      <w:bookmarkStart w:id="6" w:name="_Toc79573863"/>
       <w:r>
         <w:lastRenderedPageBreak/>
         <w:t>Synthesis</w:t>
       </w:r>
-      <w:bookmarkEnd w:id="7"/>
+      <w:bookmarkEnd w:id="6"/>
     </w:p>
     <w:p>
       <w:pPr>
         <w:pStyle w:val="Titre2"/>
       </w:pPr>
-      <w:bookmarkStart w:id="8" w:name="_Toc79573864"/>
+      <w:bookmarkStart w:id="7" w:name="_Toc79573864"/>
       <w:r>
         <w:t>Analysis Status</w:t>
       </w:r>
-      <w:bookmarkEnd w:id="8"/>
+      <w:bookmarkEnd w:id="7"/>
     </w:p>
     <w:tbl>
       <w:tblPr>
@@ -1958,16 +1956,16 @@
           <w:lang w:val="en-US"/>
         </w:rPr>
       </w:pPr>
-      <w:bookmarkStart w:id="9" w:name="_Toc72936669"/>
-      <w:bookmarkStart w:id="10" w:name="_Toc79573865"/>
+      <w:bookmarkStart w:id="8" w:name="_Toc72936669"/>
+      <w:bookmarkStart w:id="9" w:name="_Toc79573865"/>
       <w:r>
         <w:rPr>
           <w:lang w:val="en-US"/>
         </w:rPr>
         <w:t>Quality gate status</w:t>
       </w:r>
+      <w:bookmarkEnd w:id="8"/>
       <w:bookmarkEnd w:id="9"/>
-      <w:bookmarkEnd w:id="10"/>
     </w:p>
     <w:tbl>
       <w:tblPr>
@@ -2082,11 +2080,11 @@
       <w:pPr>
         <w:pStyle w:val="Titre2"/>
       </w:pPr>
-      <w:bookmarkStart w:id="11" w:name="_Toc79573866"/>
+      <w:bookmarkStart w:id="10" w:name="_Toc79573866"/>
       <w:r>
         <w:t>Metrics</w:t>
       </w:r>
-      <w:bookmarkEnd w:id="11"/>
+      <w:bookmarkEnd w:id="10"/>
     </w:p>
     <w:tbl>
       <w:tblPr>
@@ -2356,14 +2354,14 @@
       <w:pPr>
         <w:pStyle w:val="Titre2"/>
       </w:pPr>
-      <w:bookmarkStart w:id="12" w:name="_Toc79573867"/>
+      <w:bookmarkStart w:id="11" w:name="_Toc79573867"/>
       <w:r>
         <w:t>Detailed t</w:t>
       </w:r>
       <w:r>
         <w:t>echnical debt</w:t>
       </w:r>
-      <w:bookmarkEnd w:id="12"/>
+      <w:bookmarkEnd w:id="11"/>
     </w:p>
     <w:tbl>
       <w:tblPr>
@@ -2432,7 +2430,7 @@
       <w:pPr>
         <w:pStyle w:val="Titre2"/>
       </w:pPr>
-      <w:bookmarkStart w:id="13" w:name="_Toc79573868"/>
+      <w:bookmarkStart w:id="12" w:name="_Toc79573868"/>
       <w:r>
         <w:lastRenderedPageBreak/>
         <w:t>Metrics</w:t>
@@ -2443,7 +2441,7 @@
       <w:r>
         <w:t>ange</w:t>
       </w:r>
-      <w:bookmarkEnd w:id="13"/>
+      <w:bookmarkEnd w:id="12"/>
     </w:p>
     <w:tbl>
       <w:tblPr>
@@ -2889,14 +2887,14 @@
           <w:lang w:val="en-US"/>
         </w:rPr>
       </w:pPr>
-      <w:bookmarkStart w:id="14" w:name="_Toc79573869"/>
+      <w:bookmarkStart w:id="13" w:name="_Toc79573869"/>
       <w:r>
         <w:rPr>
           <w:lang w:val="en-US"/>
         </w:rPr>
         <w:t>Volume</w:t>
       </w:r>
-      <w:bookmarkEnd w:id="14"/>
+      <w:bookmarkEnd w:id="13"/>
     </w:p>
     <w:tbl>
       <w:tblPr>
@@ -2971,7 +2969,7 @@
           <w:lang w:val="en-US"/>
         </w:rPr>
       </w:pPr>
-      <w:bookmarkStart w:id="15" w:name="_Toc79573870"/>
+      <w:bookmarkStart w:id="14" w:name="_Toc79573870"/>
       <w:r>
         <w:rPr>
           <w:lang w:val="en-US"/>
@@ -2979,7 +2977,7 @@
         <w:lastRenderedPageBreak/>
         <w:t>Issues</w:t>
       </w:r>
-      <w:bookmarkEnd w:id="15"/>
+      <w:bookmarkEnd w:id="14"/>
     </w:p>
     <w:p>
       <w:pPr>
@@ -2988,14 +2986,14 @@
           <w:lang w:val="en-US"/>
         </w:rPr>
       </w:pPr>
-      <w:bookmarkStart w:id="16" w:name="_Toc79573871"/>
+      <w:bookmarkStart w:id="15" w:name="_Toc79573871"/>
       <w:r>
         <w:rPr>
           <w:lang w:val="en-US"/>
         </w:rPr>
         <w:t>Charts</w:t>
       </w:r>
-      <w:bookmarkEnd w:id="16"/>
+      <w:bookmarkEnd w:id="15"/>
     </w:p>
     <w:p>
       <w:pPr>
@@ -3042,6 +3040,111 @@
           </wp:inline>
         </w:drawing>
       </w:r>
+    </w:p>
+    <w:p>
+      <w:pPr>
+        <w:jc w:val="center"/>
+        <w:rPr>
+          <w:lang w:val="en-US"/>
+        </w:rPr>
+      </w:pPr>
+    </w:p>
+    <w:p>
+      <w:pPr>
+        <w:jc w:val="center"/>
+        <w:rPr>
+          <w:lang w:val="en-US"/>
+        </w:rPr>
+      </w:pPr>
+    </w:p>
+    <w:p>
+      <w:pPr>
+        <w:jc w:val="center"/>
+        <w:rPr>
+          <w:lang w:val="en-US"/>
+        </w:rPr>
+      </w:pPr>
+    </w:p>
+    <w:p>
+      <w:pPr>
+        <w:jc w:val="center"/>
+        <w:rPr>
+          <w:lang w:val="en-US"/>
+        </w:rPr>
+      </w:pPr>
+    </w:p>
+    <w:p>
+      <w:pPr>
+        <w:jc w:val="center"/>
+        <w:rPr>
+          <w:lang w:val="en-US"/>
+        </w:rPr>
+      </w:pPr>
+    </w:p>
+    <w:p>
+      <w:pPr>
+        <w:jc w:val="center"/>
+        <w:rPr>
+          <w:lang w:val="en-US"/>
+        </w:rPr>
+      </w:pPr>
+      <w:r>
+        <w:rPr>
+          <w:noProof/>
+          <w:lang w:eastAsia="fr-FR"/>
+        </w:rPr>
+        <w:lastRenderedPageBreak/>
+        <w:drawing>
+          <wp:inline distT="0" distB="0" distL="0" distR="0" wp14:anchorId="00D3F270" wp14:editId="5E0875F9">
+            <wp:extent cx="6073140" cy="3480180"/>
+            <wp:effectExtent l="0" t="0" r="3810" b="6350"/>
+            <wp:docPr id="3" name="Graphique 3"/>
+            <wp:cNvGraphicFramePr/>
+            <a:graphic xmlns:a="http://schemas.openxmlformats.org/drawingml/2006/main">
+              <a:graphicData uri="http://schemas.openxmlformats.org/drawingml/2006/chart">
+                <c:chart xmlns:c="http://schemas.openxmlformats.org/drawingml/2006/chart" xmlns:r="http://schemas.openxmlformats.org/officeDocument/2006/relationships" r:id="rId10"/>
+              </a:graphicData>
+            </a:graphic>
+          </wp:inline>
+        </w:drawing>
+      </w:r>
+    </w:p>
+    <w:p>
+      <w:pPr>
+        <w:jc w:val="center"/>
+        <w:rPr>
+          <w:lang w:val="en-US"/>
+        </w:rPr>
+      </w:pPr>
+      <w:r>
+        <w:rPr>
+          <w:noProof/>
+          <w:lang w:eastAsia="fr-FR"/>
+        </w:rPr>
+        <w:drawing>
+          <wp:inline distT="0" distB="0" distL="0" distR="0" wp14:anchorId="559A762B" wp14:editId="21B43A8C">
+            <wp:extent cx="6073140" cy="3480180"/>
+            <wp:effectExtent l="0" t="0" r="3810" b="6350"/>
+            <wp:docPr id="5" name="Graphique 5"/>
+            <wp:cNvGraphicFramePr/>
+            <a:graphic xmlns:a="http://schemas.openxmlformats.org/drawingml/2006/main">
+              <a:graphicData uri="http://schemas.openxmlformats.org/drawingml/2006/chart">
+                <c:chart xmlns:c="http://schemas.openxmlformats.org/drawingml/2006/chart" xmlns:r="http://schemas.openxmlformats.org/officeDocument/2006/relationships" r:id="rId11"/>
+              </a:graphicData>
+            </a:graphic>
+          </wp:inline>
+        </w:drawing>
+      </w:r>
+    </w:p>
+    <w:p>
+      <w:pPr>
+        <w:jc w:val="center"/>
+        <w:rPr>
+          <w:lang w:val="en-US"/>
+        </w:rPr>
+      </w:pPr>
+      <w:bookmarkStart w:id="16" w:name="_GoBack"/>
+      <w:bookmarkEnd w:id="16"/>
     </w:p>
     <w:p>
       <w:pPr>
@@ -3409,8 +3512,8 @@
       </w:pPr>
     </w:p>
     <w:sectPr>
-      <w:headerReference w:type="default" r:id="rId10"/>
-      <w:footerReference w:type="default" r:id="rId11"/>
+      <w:headerReference w:type="default" r:id="rId12"/>
+      <w:footerReference w:type="default" r:id="rId13"/>
       <w:pgSz w:w="11906" w:h="16838"/>
       <w:pgMar w:top="1134" w:right="1134" w:bottom="1134" w:left="1134" w:header="709" w:footer="0" w:gutter="0"/>
       <w:pgNumType w:start="0"/>
@@ -7428,6 +7531,1726 @@
 </c:chartSpace>
 </file>
 
+<file path=word/charts/chart3.xml><?xml version="1.0" encoding="utf-8"?>
+<c:chartSpace xmlns:c="http://schemas.openxmlformats.org/drawingml/2006/chart" xmlns:a="http://schemas.openxmlformats.org/drawingml/2006/main" xmlns:r="http://schemas.openxmlformats.org/officeDocument/2006/relationships" xmlns:c16r2="http://schemas.microsoft.com/office/drawing/2015/06/chart">
+  <c:date1904 val="0"/>
+  <c:lang val="fr-FR"/>
+  <c:roundedCorners val="0"/>
+  <mc:AlternateContent xmlns:mc="http://schemas.openxmlformats.org/markup-compatibility/2006">
+    <mc:Choice xmlns:c14="http://schemas.microsoft.com/office/drawing/2007/8/2/chart" Requires="c14">
+      <c14:style val="102"/>
+    </mc:Choice>
+    <mc:Fallback>
+      <c:style val="2"/>
+    </mc:Fallback>
+  </mc:AlternateContent>
+  <c:chart>
+    <c:title>
+      <c:tx>
+        <c:rich>
+          <a:bodyPr rot="0" spcFirstLastPara="1" vertOverflow="ellipsis" vert="horz" wrap="square" anchor="ctr" anchorCtr="1"/>
+          <a:lstStyle/>
+          <a:p>
+            <a:pPr>
+              <a:defRPr sz="1400" b="0" i="0" u="none" strike="noStrike" kern="1200" spc="0" baseline="0">
+                <a:solidFill>
+                  <a:schemeClr val="tx1">
+                    <a:lumMod val="65000"/>
+                    <a:lumOff val="35000"/>
+                  </a:schemeClr>
+                </a:solidFill>
+                <a:latin typeface="+mn-lt"/>
+                <a:ea typeface="+mn-ea"/>
+                <a:cs typeface="+mn-cs"/>
+              </a:defRPr>
+            </a:pPr>
+            <a:r>
+              <a:rPr lang="en-US" sz="1800" b="1">
+                <a:solidFill>
+                  <a:sysClr val="windowText" lastClr="000000"/>
+                </a:solidFill>
+              </a:rPr>
+              <a:t>$VIOLATIONS</a:t>
+            </a:r>
+          </a:p>
+        </c:rich>
+      </c:tx>
+      <c:overlay val="0"/>
+      <c:spPr>
+        <a:noFill/>
+        <a:ln>
+          <a:noFill/>
+        </a:ln>
+        <a:effectLst/>
+      </c:spPr>
+      <c:txPr>
+        <a:bodyPr rot="0" spcFirstLastPara="1" vertOverflow="ellipsis" vert="horz" wrap="square" anchor="ctr" anchorCtr="1"/>
+        <a:lstStyle/>
+        <a:p>
+          <a:pPr>
+            <a:defRPr sz="1400" b="0" i="0" u="none" strike="noStrike" kern="1200" spc="0" baseline="0">
+              <a:solidFill>
+                <a:schemeClr val="tx1">
+                  <a:lumMod val="65000"/>
+                  <a:lumOff val="35000"/>
+                </a:schemeClr>
+              </a:solidFill>
+              <a:latin typeface="+mn-lt"/>
+              <a:ea typeface="+mn-ea"/>
+              <a:cs typeface="+mn-cs"/>
+            </a:defRPr>
+          </a:pPr>
+          <a:endParaRPr lang="fr-FR"/>
+        </a:p>
+      </c:txPr>
+    </c:title>
+    <c:autoTitleDeleted val="0"/>
+    <c:plotArea>
+      <c:layout/>
+      <c:scatterChart>
+        <c:scatterStyle val="lineMarker"/>
+        <c:varyColors val="0"/>
+        <c:ser>
+          <c:idx val="0"/>
+          <c:order val="0"/>
+          <c:tx>
+            <c:strRef>
+              <c:f>Feuil1!$B$1</c:f>
+              <c:strCache>
+                <c:ptCount val="1"/>
+                <c:pt idx="0">
+                  <c:v>Valeur des Y</c:v>
+                </c:pt>
+              </c:strCache>
+            </c:strRef>
+          </c:tx>
+          <c:spPr>
+            <a:ln w="19050" cap="rnd">
+              <a:solidFill>
+                <a:schemeClr val="accent1"/>
+              </a:solidFill>
+              <a:round/>
+            </a:ln>
+            <a:effectLst/>
+          </c:spPr>
+          <c:marker>
+            <c:symbol val="circle"/>
+            <c:size val="5"/>
+            <c:spPr>
+              <a:solidFill>
+                <a:schemeClr val="accent1"/>
+              </a:solidFill>
+              <a:ln w="9525">
+                <a:solidFill>
+                  <a:schemeClr val="accent1"/>
+                </a:solidFill>
+              </a:ln>
+              <a:effectLst/>
+            </c:spPr>
+          </c:marker>
+          <c:xVal>
+            <c:numRef>
+              <c:f>Feuil1!$A$2:$A$3</c:f>
+              <c:numCache>
+                <c:formatCode>General</c:formatCode>
+                <c:ptCount val="2"/>
+              </c:numCache>
+            </c:numRef>
+          </c:xVal>
+          <c:yVal>
+            <c:numRef>
+              <c:f>Feuil1!$B$2:$B$3</c:f>
+              <c:numCache>
+                <c:formatCode>General</c:formatCode>
+                <c:ptCount val="2"/>
+              </c:numCache>
+            </c:numRef>
+          </c:yVal>
+          <c:smooth val="0"/>
+          <c:extLst>
+            <c:ext xmlns:c16="http://schemas.microsoft.com/office/drawing/2014/chart" uri="{C3380CC4-5D6E-409C-BE32-E72D297353CC}">
+              <c16:uniqueId val="{00000000-1CCF-4611-BB62-78A756E3749C}"/>
+            </c:ext>
+          </c:extLst>
+        </c:ser>
+        <c:dLbls>
+          <c:showLegendKey val="0"/>
+          <c:showVal val="0"/>
+          <c:showCatName val="0"/>
+          <c:showSerName val="0"/>
+          <c:showPercent val="0"/>
+          <c:showBubbleSize val="0"/>
+        </c:dLbls>
+        <c:axId val="402601512"/>
+        <c:axId val="402598560"/>
+      </c:scatterChart>
+      <c:valAx>
+        <c:axId val="402601512"/>
+        <c:scaling>
+          <c:orientation val="minMax"/>
+        </c:scaling>
+        <c:delete val="0"/>
+        <c:axPos val="b"/>
+        <c:numFmt formatCode="General" sourceLinked="1"/>
+        <c:majorTickMark val="out"/>
+        <c:minorTickMark val="none"/>
+        <c:tickLblPos val="nextTo"/>
+        <c:spPr>
+          <a:noFill/>
+          <a:ln w="9525" cap="flat" cmpd="sng" algn="ctr">
+            <a:solidFill>
+              <a:schemeClr val="tx1">
+                <a:lumMod val="25000"/>
+                <a:lumOff val="75000"/>
+              </a:schemeClr>
+            </a:solidFill>
+            <a:round/>
+          </a:ln>
+          <a:effectLst/>
+        </c:spPr>
+        <c:txPr>
+          <a:bodyPr rot="-1200000" spcFirstLastPara="1" vertOverflow="ellipsis" wrap="square" anchor="ctr" anchorCtr="1"/>
+          <a:lstStyle/>
+          <a:p>
+            <a:pPr>
+              <a:defRPr sz="900" b="0" i="0" u="none" strike="noStrike" kern="1200" baseline="0">
+                <a:solidFill>
+                  <a:schemeClr val="tx1">
+                    <a:lumMod val="65000"/>
+                    <a:lumOff val="35000"/>
+                  </a:schemeClr>
+                </a:solidFill>
+                <a:latin typeface="+mn-lt"/>
+                <a:ea typeface="+mn-ea"/>
+                <a:cs typeface="+mn-cs"/>
+              </a:defRPr>
+            </a:pPr>
+            <a:endParaRPr lang="fr-FR"/>
+          </a:p>
+        </c:txPr>
+        <c:crossAx val="402598560"/>
+        <c:crosses val="autoZero"/>
+        <c:crossBetween val="midCat"/>
+      </c:valAx>
+      <c:valAx>
+        <c:axId val="402598560"/>
+        <c:scaling>
+          <c:orientation val="minMax"/>
+        </c:scaling>
+        <c:delete val="0"/>
+        <c:axPos val="l"/>
+        <c:majorGridlines>
+          <c:spPr>
+            <a:ln w="9525" cap="flat" cmpd="sng" algn="ctr">
+              <a:solidFill>
+                <a:schemeClr val="tx1">
+                  <a:lumMod val="15000"/>
+                  <a:lumOff val="85000"/>
+                </a:schemeClr>
+              </a:solidFill>
+              <a:round/>
+            </a:ln>
+            <a:effectLst/>
+          </c:spPr>
+        </c:majorGridlines>
+        <c:numFmt formatCode="General" sourceLinked="1"/>
+        <c:majorTickMark val="none"/>
+        <c:minorTickMark val="none"/>
+        <c:tickLblPos val="nextTo"/>
+        <c:spPr>
+          <a:noFill/>
+          <a:ln w="9525" cap="flat" cmpd="sng" algn="ctr">
+            <a:solidFill>
+              <a:schemeClr val="tx1">
+                <a:lumMod val="25000"/>
+                <a:lumOff val="75000"/>
+              </a:schemeClr>
+            </a:solidFill>
+            <a:round/>
+          </a:ln>
+          <a:effectLst/>
+        </c:spPr>
+        <c:txPr>
+          <a:bodyPr rot="-60000000" spcFirstLastPara="1" vertOverflow="ellipsis" vert="horz" wrap="square" anchor="ctr" anchorCtr="1"/>
+          <a:lstStyle/>
+          <a:p>
+            <a:pPr>
+              <a:defRPr sz="900" b="0" i="0" u="none" strike="noStrike" kern="1200" baseline="0">
+                <a:solidFill>
+                  <a:sysClr val="windowText" lastClr="000000"/>
+                </a:solidFill>
+                <a:latin typeface="+mn-lt"/>
+                <a:ea typeface="+mn-ea"/>
+                <a:cs typeface="+mn-cs"/>
+              </a:defRPr>
+            </a:pPr>
+            <a:endParaRPr lang="fr-FR"/>
+          </a:p>
+        </c:txPr>
+        <c:crossAx val="402601512"/>
+        <c:crosses val="autoZero"/>
+        <c:crossBetween val="midCat"/>
+        <c:majorUnit val="1"/>
+      </c:valAx>
+      <c:spPr>
+        <a:noFill/>
+        <a:ln>
+          <a:noFill/>
+        </a:ln>
+        <a:effectLst/>
+      </c:spPr>
+    </c:plotArea>
+    <c:plotVisOnly val="1"/>
+    <c:dispBlanksAs val="gap"/>
+    <c:showDLblsOverMax val="0"/>
+  </c:chart>
+  <c:spPr>
+    <a:solidFill>
+      <a:schemeClr val="bg1"/>
+    </a:solidFill>
+    <a:ln w="9525" cap="flat" cmpd="sng" algn="ctr">
+      <a:solidFill>
+        <a:schemeClr val="tx1">
+          <a:lumMod val="15000"/>
+          <a:lumOff val="85000"/>
+        </a:schemeClr>
+      </a:solidFill>
+      <a:round/>
+    </a:ln>
+    <a:effectLst/>
+  </c:spPr>
+  <c:txPr>
+    <a:bodyPr/>
+    <a:lstStyle/>
+    <a:p>
+      <a:pPr>
+        <a:defRPr/>
+      </a:pPr>
+      <a:endParaRPr lang="fr-FR"/>
+    </a:p>
+  </c:txPr>
+  <c:externalData r:id="rId3">
+    <c:autoUpdate val="0"/>
+  </c:externalData>
+</c:chartSpace>
+</file>
+
+<file path=word/charts/chart4.xml><?xml version="1.0" encoding="utf-8"?>
+<c:chartSpace xmlns:c="http://schemas.openxmlformats.org/drawingml/2006/chart" xmlns:a="http://schemas.openxmlformats.org/drawingml/2006/main" xmlns:r="http://schemas.openxmlformats.org/officeDocument/2006/relationships" xmlns:c16r2="http://schemas.microsoft.com/office/drawing/2015/06/chart">
+  <c:date1904 val="0"/>
+  <c:lang val="fr-FR"/>
+  <c:roundedCorners val="0"/>
+  <mc:AlternateContent xmlns:mc="http://schemas.openxmlformats.org/markup-compatibility/2006">
+    <mc:Choice xmlns:c14="http://schemas.microsoft.com/office/drawing/2007/8/2/chart" Requires="c14">
+      <c14:style val="102"/>
+    </mc:Choice>
+    <mc:Fallback>
+      <c:style val="2"/>
+    </mc:Fallback>
+  </mc:AlternateContent>
+  <c:chart>
+    <c:title>
+      <c:tx>
+        <c:rich>
+          <a:bodyPr rot="0" spcFirstLastPara="1" vertOverflow="ellipsis" vert="horz" wrap="square" anchor="ctr" anchorCtr="1"/>
+          <a:lstStyle/>
+          <a:p>
+            <a:pPr>
+              <a:defRPr sz="1400" b="0" i="0" u="none" strike="noStrike" kern="1200" spc="0" baseline="0">
+                <a:solidFill>
+                  <a:schemeClr val="tx1">
+                    <a:lumMod val="65000"/>
+                    <a:lumOff val="35000"/>
+                  </a:schemeClr>
+                </a:solidFill>
+                <a:latin typeface="+mn-lt"/>
+                <a:ea typeface="+mn-ea"/>
+                <a:cs typeface="+mn-cs"/>
+              </a:defRPr>
+            </a:pPr>
+            <a:r>
+              <a:rPr lang="en-US" sz="1800" b="1">
+                <a:solidFill>
+                  <a:sysClr val="windowText" lastClr="000000"/>
+                </a:solidFill>
+              </a:rPr>
+              <a:t>$TECHNICAL_DEBT_RATIO</a:t>
+            </a:r>
+          </a:p>
+        </c:rich>
+      </c:tx>
+      <c:overlay val="0"/>
+      <c:spPr>
+        <a:noFill/>
+        <a:ln>
+          <a:noFill/>
+        </a:ln>
+        <a:effectLst/>
+      </c:spPr>
+      <c:txPr>
+        <a:bodyPr rot="0" spcFirstLastPara="1" vertOverflow="ellipsis" vert="horz" wrap="square" anchor="ctr" anchorCtr="1"/>
+        <a:lstStyle/>
+        <a:p>
+          <a:pPr>
+            <a:defRPr sz="1400" b="0" i="0" u="none" strike="noStrike" kern="1200" spc="0" baseline="0">
+              <a:solidFill>
+                <a:schemeClr val="tx1">
+                  <a:lumMod val="65000"/>
+                  <a:lumOff val="35000"/>
+                </a:schemeClr>
+              </a:solidFill>
+              <a:latin typeface="+mn-lt"/>
+              <a:ea typeface="+mn-ea"/>
+              <a:cs typeface="+mn-cs"/>
+            </a:defRPr>
+          </a:pPr>
+          <a:endParaRPr lang="fr-FR"/>
+        </a:p>
+      </c:txPr>
+    </c:title>
+    <c:autoTitleDeleted val="0"/>
+    <c:plotArea>
+      <c:layout/>
+      <c:scatterChart>
+        <c:scatterStyle val="lineMarker"/>
+        <c:varyColors val="0"/>
+        <c:ser>
+          <c:idx val="0"/>
+          <c:order val="0"/>
+          <c:tx>
+            <c:strRef>
+              <c:f>Feuil1!$B$1</c:f>
+              <c:strCache>
+                <c:ptCount val="1"/>
+                <c:pt idx="0">
+                  <c:v>Valeur des Y</c:v>
+                </c:pt>
+              </c:strCache>
+            </c:strRef>
+          </c:tx>
+          <c:spPr>
+            <a:ln w="19050" cap="rnd">
+              <a:solidFill>
+                <a:schemeClr val="accent1"/>
+              </a:solidFill>
+              <a:round/>
+            </a:ln>
+            <a:effectLst/>
+          </c:spPr>
+          <c:marker>
+            <c:symbol val="circle"/>
+            <c:size val="5"/>
+            <c:spPr>
+              <a:solidFill>
+                <a:schemeClr val="accent1"/>
+              </a:solidFill>
+              <a:ln w="9525">
+                <a:solidFill>
+                  <a:schemeClr val="accent1"/>
+                </a:solidFill>
+              </a:ln>
+              <a:effectLst/>
+            </c:spPr>
+          </c:marker>
+          <c:xVal>
+            <c:numRef>
+              <c:f>Feuil1!$A$2:$A$3</c:f>
+              <c:numCache>
+                <c:formatCode>General</c:formatCode>
+                <c:ptCount val="2"/>
+              </c:numCache>
+            </c:numRef>
+          </c:xVal>
+          <c:yVal>
+            <c:numRef>
+              <c:f>Feuil1!$B$2:$B$3</c:f>
+              <c:numCache>
+                <c:formatCode>General</c:formatCode>
+                <c:ptCount val="2"/>
+              </c:numCache>
+            </c:numRef>
+          </c:yVal>
+          <c:smooth val="0"/>
+          <c:extLst>
+            <c:ext xmlns:c16="http://schemas.microsoft.com/office/drawing/2014/chart" uri="{C3380CC4-5D6E-409C-BE32-E72D297353CC}">
+              <c16:uniqueId val="{00000000-332C-4D6F-B167-2CEA3F1ADBAF}"/>
+            </c:ext>
+          </c:extLst>
+        </c:ser>
+        <c:dLbls>
+          <c:showLegendKey val="0"/>
+          <c:showVal val="0"/>
+          <c:showCatName val="0"/>
+          <c:showSerName val="0"/>
+          <c:showPercent val="0"/>
+          <c:showBubbleSize val="0"/>
+        </c:dLbls>
+        <c:axId val="402601512"/>
+        <c:axId val="402598560"/>
+      </c:scatterChart>
+      <c:valAx>
+        <c:axId val="402601512"/>
+        <c:scaling>
+          <c:orientation val="minMax"/>
+        </c:scaling>
+        <c:delete val="0"/>
+        <c:axPos val="b"/>
+        <c:numFmt formatCode="General" sourceLinked="1"/>
+        <c:majorTickMark val="out"/>
+        <c:minorTickMark val="none"/>
+        <c:tickLblPos val="nextTo"/>
+        <c:spPr>
+          <a:noFill/>
+          <a:ln w="9525" cap="flat" cmpd="sng" algn="ctr">
+            <a:solidFill>
+              <a:schemeClr val="tx1">
+                <a:lumMod val="25000"/>
+                <a:lumOff val="75000"/>
+              </a:schemeClr>
+            </a:solidFill>
+            <a:round/>
+          </a:ln>
+          <a:effectLst/>
+        </c:spPr>
+        <c:txPr>
+          <a:bodyPr rot="-1200000" spcFirstLastPara="1" vertOverflow="ellipsis" wrap="square" anchor="ctr" anchorCtr="1"/>
+          <a:lstStyle/>
+          <a:p>
+            <a:pPr>
+              <a:defRPr sz="900" b="0" i="0" u="none" strike="noStrike" kern="1200" baseline="0">
+                <a:solidFill>
+                  <a:schemeClr val="tx1">
+                    <a:lumMod val="65000"/>
+                    <a:lumOff val="35000"/>
+                  </a:schemeClr>
+                </a:solidFill>
+                <a:latin typeface="+mn-lt"/>
+                <a:ea typeface="+mn-ea"/>
+                <a:cs typeface="+mn-cs"/>
+              </a:defRPr>
+            </a:pPr>
+            <a:endParaRPr lang="fr-FR"/>
+          </a:p>
+        </c:txPr>
+        <c:crossAx val="402598560"/>
+        <c:crosses val="autoZero"/>
+        <c:crossBetween val="midCat"/>
+      </c:valAx>
+      <c:valAx>
+        <c:axId val="402598560"/>
+        <c:scaling>
+          <c:orientation val="minMax"/>
+        </c:scaling>
+        <c:delete val="0"/>
+        <c:axPos val="l"/>
+        <c:majorGridlines>
+          <c:spPr>
+            <a:ln w="9525" cap="flat" cmpd="sng" algn="ctr">
+              <a:solidFill>
+                <a:schemeClr val="tx1">
+                  <a:lumMod val="15000"/>
+                  <a:lumOff val="85000"/>
+                </a:schemeClr>
+              </a:solidFill>
+              <a:round/>
+            </a:ln>
+            <a:effectLst/>
+          </c:spPr>
+        </c:majorGridlines>
+        <c:numFmt formatCode="General" sourceLinked="1"/>
+        <c:majorTickMark val="none"/>
+        <c:minorTickMark val="none"/>
+        <c:tickLblPos val="nextTo"/>
+        <c:spPr>
+          <a:noFill/>
+          <a:ln w="9525" cap="flat" cmpd="sng" algn="ctr">
+            <a:solidFill>
+              <a:schemeClr val="tx1">
+                <a:lumMod val="25000"/>
+                <a:lumOff val="75000"/>
+              </a:schemeClr>
+            </a:solidFill>
+            <a:round/>
+          </a:ln>
+          <a:effectLst/>
+        </c:spPr>
+        <c:txPr>
+          <a:bodyPr rot="-60000000" spcFirstLastPara="1" vertOverflow="ellipsis" vert="horz" wrap="square" anchor="ctr" anchorCtr="1"/>
+          <a:lstStyle/>
+          <a:p>
+            <a:pPr>
+              <a:defRPr sz="900" b="0" i="0" u="none" strike="noStrike" kern="1200" baseline="0">
+                <a:solidFill>
+                  <a:sysClr val="windowText" lastClr="000000"/>
+                </a:solidFill>
+                <a:latin typeface="+mn-lt"/>
+                <a:ea typeface="+mn-ea"/>
+                <a:cs typeface="+mn-cs"/>
+              </a:defRPr>
+            </a:pPr>
+            <a:endParaRPr lang="fr-FR"/>
+          </a:p>
+        </c:txPr>
+        <c:crossAx val="402601512"/>
+        <c:crosses val="autoZero"/>
+        <c:crossBetween val="midCat"/>
+        <c:majorUnit val="1"/>
+      </c:valAx>
+      <c:spPr>
+        <a:noFill/>
+        <a:ln>
+          <a:noFill/>
+        </a:ln>
+        <a:effectLst/>
+      </c:spPr>
+    </c:plotArea>
+    <c:plotVisOnly val="1"/>
+    <c:dispBlanksAs val="gap"/>
+    <c:showDLblsOverMax val="0"/>
+  </c:chart>
+  <c:spPr>
+    <a:solidFill>
+      <a:schemeClr val="bg1"/>
+    </a:solidFill>
+    <a:ln w="9525" cap="flat" cmpd="sng" algn="ctr">
+      <a:solidFill>
+        <a:schemeClr val="tx1">
+          <a:lumMod val="15000"/>
+          <a:lumOff val="85000"/>
+        </a:schemeClr>
+      </a:solidFill>
+      <a:round/>
+    </a:ln>
+    <a:effectLst/>
+  </c:spPr>
+  <c:txPr>
+    <a:bodyPr/>
+    <a:lstStyle/>
+    <a:p>
+      <a:pPr>
+        <a:defRPr/>
+      </a:pPr>
+      <a:endParaRPr lang="fr-FR"/>
+    </a:p>
+  </c:txPr>
+  <c:externalData r:id="rId3">
+    <c:autoUpdate val="0"/>
+  </c:externalData>
+</c:chartSpace>
+</file>
+
+<file path=word/charts/colors1.xml><?xml version="1.0" encoding="utf-8"?>
+<cs:colorStyle xmlns:cs="http://schemas.microsoft.com/office/drawing/2012/chartStyle" xmlns:a="http://schemas.openxmlformats.org/drawingml/2006/main" meth="cycle" id="10">
+  <a:schemeClr val="accent1"/>
+  <a:schemeClr val="accent2"/>
+  <a:schemeClr val="accent3"/>
+  <a:schemeClr val="accent4"/>
+  <a:schemeClr val="accent5"/>
+  <a:schemeClr val="accent6"/>
+  <cs:variation/>
+  <cs:variation>
+    <a:lumMod val="60000"/>
+  </cs:variation>
+  <cs:variation>
+    <a:lumMod val="80000"/>
+    <a:lumOff val="20000"/>
+  </cs:variation>
+  <cs:variation>
+    <a:lumMod val="80000"/>
+  </cs:variation>
+  <cs:variation>
+    <a:lumMod val="60000"/>
+    <a:lumOff val="40000"/>
+  </cs:variation>
+  <cs:variation>
+    <a:lumMod val="50000"/>
+  </cs:variation>
+  <cs:variation>
+    <a:lumMod val="70000"/>
+    <a:lumOff val="30000"/>
+  </cs:variation>
+  <cs:variation>
+    <a:lumMod val="70000"/>
+  </cs:variation>
+  <cs:variation>
+    <a:lumMod val="50000"/>
+    <a:lumOff val="50000"/>
+  </cs:variation>
+</cs:colorStyle>
+</file>
+
+<file path=word/charts/colors2.xml><?xml version="1.0" encoding="utf-8"?>
+<cs:colorStyle xmlns:cs="http://schemas.microsoft.com/office/drawing/2012/chartStyle" xmlns:a="http://schemas.openxmlformats.org/drawingml/2006/main" meth="cycle" id="10">
+  <a:schemeClr val="accent1"/>
+  <a:schemeClr val="accent2"/>
+  <a:schemeClr val="accent3"/>
+  <a:schemeClr val="accent4"/>
+  <a:schemeClr val="accent5"/>
+  <a:schemeClr val="accent6"/>
+  <cs:variation/>
+  <cs:variation>
+    <a:lumMod val="60000"/>
+  </cs:variation>
+  <cs:variation>
+    <a:lumMod val="80000"/>
+    <a:lumOff val="20000"/>
+  </cs:variation>
+  <cs:variation>
+    <a:lumMod val="80000"/>
+  </cs:variation>
+  <cs:variation>
+    <a:lumMod val="60000"/>
+    <a:lumOff val="40000"/>
+  </cs:variation>
+  <cs:variation>
+    <a:lumMod val="50000"/>
+  </cs:variation>
+  <cs:variation>
+    <a:lumMod val="70000"/>
+    <a:lumOff val="30000"/>
+  </cs:variation>
+  <cs:variation>
+    <a:lumMod val="70000"/>
+  </cs:variation>
+  <cs:variation>
+    <a:lumMod val="50000"/>
+    <a:lumOff val="50000"/>
+  </cs:variation>
+</cs:colorStyle>
+</file>
+
+<file path=word/charts/style1.xml><?xml version="1.0" encoding="utf-8"?>
+<cs:chartStyle xmlns:cs="http://schemas.microsoft.com/office/drawing/2012/chartStyle" xmlns:a="http://schemas.openxmlformats.org/drawingml/2006/main" id="240">
+  <cs:axisTitle>
+    <cs:lnRef idx="0"/>
+    <cs:fillRef idx="0"/>
+    <cs:effectRef idx="0"/>
+    <cs:fontRef idx="minor">
+      <a:schemeClr val="tx1">
+        <a:lumMod val="65000"/>
+        <a:lumOff val="35000"/>
+      </a:schemeClr>
+    </cs:fontRef>
+    <cs:defRPr sz="1000" kern="1200"/>
+  </cs:axisTitle>
+  <cs:categoryAxis>
+    <cs:lnRef idx="0"/>
+    <cs:fillRef idx="0"/>
+    <cs:effectRef idx="0"/>
+    <cs:fontRef idx="minor">
+      <a:schemeClr val="tx1">
+        <a:lumMod val="65000"/>
+        <a:lumOff val="35000"/>
+      </a:schemeClr>
+    </cs:fontRef>
+    <cs:spPr>
+      <a:ln w="9525" cap="flat" cmpd="sng" algn="ctr">
+        <a:solidFill>
+          <a:schemeClr val="tx1">
+            <a:lumMod val="25000"/>
+            <a:lumOff val="75000"/>
+          </a:schemeClr>
+        </a:solidFill>
+        <a:round/>
+      </a:ln>
+    </cs:spPr>
+    <cs:defRPr sz="900" kern="1200"/>
+  </cs:categoryAxis>
+  <cs:chartArea mods="allowNoFillOverride allowNoLineOverride">
+    <cs:lnRef idx="0"/>
+    <cs:fillRef idx="0"/>
+    <cs:effectRef idx="0"/>
+    <cs:fontRef idx="minor">
+      <a:schemeClr val="tx1"/>
+    </cs:fontRef>
+    <cs:spPr>
+      <a:solidFill>
+        <a:schemeClr val="bg1"/>
+      </a:solidFill>
+      <a:ln w="9525" cap="flat" cmpd="sng" algn="ctr">
+        <a:solidFill>
+          <a:schemeClr val="tx1">
+            <a:lumMod val="15000"/>
+            <a:lumOff val="85000"/>
+          </a:schemeClr>
+        </a:solidFill>
+        <a:round/>
+      </a:ln>
+    </cs:spPr>
+    <cs:defRPr sz="1000" kern="1200"/>
+  </cs:chartArea>
+  <cs:dataLabel>
+    <cs:lnRef idx="0"/>
+    <cs:fillRef idx="0"/>
+    <cs:effectRef idx="0"/>
+    <cs:fontRef idx="minor">
+      <a:schemeClr val="tx1">
+        <a:lumMod val="75000"/>
+        <a:lumOff val="25000"/>
+      </a:schemeClr>
+    </cs:fontRef>
+    <cs:defRPr sz="900" kern="1200"/>
+  </cs:dataLabel>
+  <cs:dataLabelCallout>
+    <cs:lnRef idx="0"/>
+    <cs:fillRef idx="0"/>
+    <cs:effectRef idx="0"/>
+    <cs:fontRef idx="minor">
+      <a:schemeClr val="dk1">
+        <a:lumMod val="65000"/>
+        <a:lumOff val="35000"/>
+      </a:schemeClr>
+    </cs:fontRef>
+    <cs:spPr>
+      <a:solidFill>
+        <a:schemeClr val="lt1"/>
+      </a:solidFill>
+      <a:ln>
+        <a:solidFill>
+          <a:schemeClr val="dk1">
+            <a:lumMod val="25000"/>
+            <a:lumOff val="75000"/>
+          </a:schemeClr>
+        </a:solidFill>
+      </a:ln>
+    </cs:spPr>
+    <cs:defRPr sz="900" kern="1200"/>
+    <cs:bodyPr rot="0" spcFirstLastPara="1" vertOverflow="clip" horzOverflow="clip" vert="horz" wrap="square" lIns="36576" tIns="18288" rIns="36576" bIns="18288" anchor="ctr" anchorCtr="1">
+      <a:spAutoFit/>
+    </cs:bodyPr>
+  </cs:dataLabelCallout>
+  <cs:dataPoint>
+    <cs:lnRef idx="0"/>
+    <cs:fillRef idx="1">
+      <cs:styleClr val="auto"/>
+    </cs:fillRef>
+    <cs:effectRef idx="0"/>
+    <cs:fontRef idx="minor">
+      <a:schemeClr val="tx1"/>
+    </cs:fontRef>
+  </cs:dataPoint>
+  <cs:dataPoint3D>
+    <cs:lnRef idx="0"/>
+    <cs:fillRef idx="1">
+      <cs:styleClr val="auto"/>
+    </cs:fillRef>
+    <cs:effectRef idx="0"/>
+    <cs:fontRef idx="minor">
+      <a:schemeClr val="tx1"/>
+    </cs:fontRef>
+  </cs:dataPoint3D>
+  <cs:dataPointLine>
+    <cs:lnRef idx="0">
+      <cs:styleClr val="auto"/>
+    </cs:lnRef>
+    <cs:fillRef idx="1"/>
+    <cs:effectRef idx="0"/>
+    <cs:fontRef idx="minor">
+      <a:schemeClr val="tx1"/>
+    </cs:fontRef>
+    <cs:spPr>
+      <a:ln w="19050" cap="rnd">
+        <a:solidFill>
+          <a:schemeClr val="phClr"/>
+        </a:solidFill>
+        <a:round/>
+      </a:ln>
+    </cs:spPr>
+  </cs:dataPointLine>
+  <cs:dataPointMarker>
+    <cs:lnRef idx="0">
+      <cs:styleClr val="auto"/>
+    </cs:lnRef>
+    <cs:fillRef idx="1">
+      <cs:styleClr val="auto"/>
+    </cs:fillRef>
+    <cs:effectRef idx="0"/>
+    <cs:fontRef idx="minor">
+      <a:schemeClr val="tx1"/>
+    </cs:fontRef>
+    <cs:spPr>
+      <a:ln w="9525">
+        <a:solidFill>
+          <a:schemeClr val="phClr"/>
+        </a:solidFill>
+      </a:ln>
+    </cs:spPr>
+  </cs:dataPointMarker>
+  <cs:dataPointMarkerLayout symbol="circle" size="5"/>
+  <cs:dataPointWireframe>
+    <cs:lnRef idx="0">
+      <cs:styleClr val="auto"/>
+    </cs:lnRef>
+    <cs:fillRef idx="0"/>
+    <cs:effectRef idx="0"/>
+    <cs:fontRef idx="minor">
+      <a:schemeClr val="dk1"/>
+    </cs:fontRef>
+    <cs:spPr>
+      <a:ln w="9525" cap="rnd">
+        <a:solidFill>
+          <a:schemeClr val="phClr"/>
+        </a:solidFill>
+        <a:round/>
+      </a:ln>
+    </cs:spPr>
+  </cs:dataPointWireframe>
+  <cs:dataTable>
+    <cs:lnRef idx="0"/>
+    <cs:fillRef idx="0"/>
+    <cs:effectRef idx="0"/>
+    <cs:fontRef idx="minor">
+      <a:schemeClr val="tx1">
+        <a:lumMod val="65000"/>
+        <a:lumOff val="35000"/>
+      </a:schemeClr>
+    </cs:fontRef>
+    <cs:spPr>
+      <a:noFill/>
+      <a:ln w="9525" cap="flat" cmpd="sng" algn="ctr">
+        <a:solidFill>
+          <a:schemeClr val="tx1">
+            <a:lumMod val="15000"/>
+            <a:lumOff val="85000"/>
+          </a:schemeClr>
+        </a:solidFill>
+        <a:round/>
+      </a:ln>
+    </cs:spPr>
+    <cs:defRPr sz="900" kern="1200"/>
+  </cs:dataTable>
+  <cs:downBar>
+    <cs:lnRef idx="0"/>
+    <cs:fillRef idx="0"/>
+    <cs:effectRef idx="0"/>
+    <cs:fontRef idx="minor">
+      <a:schemeClr val="tx1"/>
+    </cs:fontRef>
+    <cs:spPr>
+      <a:solidFill>
+        <a:schemeClr val="dk1">
+          <a:lumMod val="75000"/>
+          <a:lumOff val="25000"/>
+        </a:schemeClr>
+      </a:solidFill>
+      <a:ln w="9525" cap="flat" cmpd="sng" algn="ctr">
+        <a:solidFill>
+          <a:schemeClr val="tx1">
+            <a:lumMod val="65000"/>
+            <a:lumOff val="35000"/>
+          </a:schemeClr>
+        </a:solidFill>
+        <a:round/>
+      </a:ln>
+    </cs:spPr>
+  </cs:downBar>
+  <cs:dropLine>
+    <cs:lnRef idx="0"/>
+    <cs:fillRef idx="0"/>
+    <cs:effectRef idx="0"/>
+    <cs:fontRef idx="minor">
+      <a:schemeClr val="tx1"/>
+    </cs:fontRef>
+    <cs:spPr>
+      <a:ln w="9525" cap="flat" cmpd="sng" algn="ctr">
+        <a:solidFill>
+          <a:schemeClr val="tx1">
+            <a:lumMod val="35000"/>
+            <a:lumOff val="65000"/>
+          </a:schemeClr>
+        </a:solidFill>
+        <a:round/>
+      </a:ln>
+    </cs:spPr>
+  </cs:dropLine>
+  <cs:errorBar>
+    <cs:lnRef idx="0"/>
+    <cs:fillRef idx="0"/>
+    <cs:effectRef idx="0"/>
+    <cs:fontRef idx="minor">
+      <a:schemeClr val="tx1"/>
+    </cs:fontRef>
+    <cs:spPr>
+      <a:ln w="9525" cap="flat" cmpd="sng" algn="ctr">
+        <a:solidFill>
+          <a:schemeClr val="tx1">
+            <a:lumMod val="65000"/>
+            <a:lumOff val="35000"/>
+          </a:schemeClr>
+        </a:solidFill>
+        <a:round/>
+      </a:ln>
+    </cs:spPr>
+  </cs:errorBar>
+  <cs:floor>
+    <cs:lnRef idx="0"/>
+    <cs:fillRef idx="0"/>
+    <cs:effectRef idx="0"/>
+    <cs:fontRef idx="minor">
+      <a:schemeClr val="tx1"/>
+    </cs:fontRef>
+    <cs:spPr>
+      <a:noFill/>
+      <a:ln>
+        <a:noFill/>
+      </a:ln>
+    </cs:spPr>
+  </cs:floor>
+  <cs:gridlineMajor>
+    <cs:lnRef idx="0"/>
+    <cs:fillRef idx="0"/>
+    <cs:effectRef idx="0"/>
+    <cs:fontRef idx="minor">
+      <a:schemeClr val="tx1"/>
+    </cs:fontRef>
+    <cs:spPr>
+      <a:ln w="9525" cap="flat" cmpd="sng" algn="ctr">
+        <a:solidFill>
+          <a:schemeClr val="tx1">
+            <a:lumMod val="15000"/>
+            <a:lumOff val="85000"/>
+          </a:schemeClr>
+        </a:solidFill>
+        <a:round/>
+      </a:ln>
+    </cs:spPr>
+  </cs:gridlineMajor>
+  <cs:gridlineMinor>
+    <cs:lnRef idx="0"/>
+    <cs:fillRef idx="0"/>
+    <cs:effectRef idx="0"/>
+    <cs:fontRef idx="minor">
+      <a:schemeClr val="tx1"/>
+    </cs:fontRef>
+    <cs:spPr>
+      <a:ln w="9525" cap="flat" cmpd="sng" algn="ctr">
+        <a:solidFill>
+          <a:schemeClr val="tx1">
+            <a:lumMod val="5000"/>
+            <a:lumOff val="95000"/>
+          </a:schemeClr>
+        </a:solidFill>
+        <a:round/>
+      </a:ln>
+    </cs:spPr>
+  </cs:gridlineMinor>
+  <cs:hiLoLine>
+    <cs:lnRef idx="0"/>
+    <cs:fillRef idx="0"/>
+    <cs:effectRef idx="0"/>
+    <cs:fontRef idx="minor">
+      <a:schemeClr val="tx1"/>
+    </cs:fontRef>
+    <cs:spPr>
+      <a:ln w="9525" cap="flat" cmpd="sng" algn="ctr">
+        <a:solidFill>
+          <a:schemeClr val="tx1">
+            <a:lumMod val="50000"/>
+            <a:lumOff val="50000"/>
+          </a:schemeClr>
+        </a:solidFill>
+        <a:round/>
+      </a:ln>
+    </cs:spPr>
+  </cs:hiLoLine>
+  <cs:leaderLine>
+    <cs:lnRef idx="0"/>
+    <cs:fillRef idx="0"/>
+    <cs:effectRef idx="0"/>
+    <cs:fontRef idx="minor">
+      <a:schemeClr val="tx1"/>
+    </cs:fontRef>
+    <cs:spPr>
+      <a:ln w="9525" cap="flat" cmpd="sng" algn="ctr">
+        <a:solidFill>
+          <a:schemeClr val="tx1">
+            <a:lumMod val="35000"/>
+            <a:lumOff val="65000"/>
+          </a:schemeClr>
+        </a:solidFill>
+        <a:round/>
+      </a:ln>
+    </cs:spPr>
+  </cs:leaderLine>
+  <cs:legend>
+    <cs:lnRef idx="0"/>
+    <cs:fillRef idx="0"/>
+    <cs:effectRef idx="0"/>
+    <cs:fontRef idx="minor">
+      <a:schemeClr val="tx1">
+        <a:lumMod val="65000"/>
+        <a:lumOff val="35000"/>
+      </a:schemeClr>
+    </cs:fontRef>
+    <cs:defRPr sz="900" kern="1200"/>
+  </cs:legend>
+  <cs:plotArea mods="allowNoFillOverride allowNoLineOverride">
+    <cs:lnRef idx="0"/>
+    <cs:fillRef idx="0"/>
+    <cs:effectRef idx="0"/>
+    <cs:fontRef idx="minor">
+      <a:schemeClr val="tx1"/>
+    </cs:fontRef>
+  </cs:plotArea>
+  <cs:plotArea3D mods="allowNoFillOverride allowNoLineOverride">
+    <cs:lnRef idx="0"/>
+    <cs:fillRef idx="0"/>
+    <cs:effectRef idx="0"/>
+    <cs:fontRef idx="minor">
+      <a:schemeClr val="tx1"/>
+    </cs:fontRef>
+  </cs:plotArea3D>
+  <cs:seriesAxis>
+    <cs:lnRef idx="0"/>
+    <cs:fillRef idx="0"/>
+    <cs:effectRef idx="0"/>
+    <cs:fontRef idx="minor">
+      <a:schemeClr val="tx1">
+        <a:lumMod val="65000"/>
+        <a:lumOff val="35000"/>
+      </a:schemeClr>
+    </cs:fontRef>
+    <cs:defRPr sz="900" kern="1200"/>
+  </cs:seriesAxis>
+  <cs:seriesLine>
+    <cs:lnRef idx="0"/>
+    <cs:fillRef idx="0"/>
+    <cs:effectRef idx="0"/>
+    <cs:fontRef idx="minor">
+      <a:schemeClr val="tx1"/>
+    </cs:fontRef>
+    <cs:spPr>
+      <a:ln w="9525" cap="flat" cmpd="sng" algn="ctr">
+        <a:solidFill>
+          <a:schemeClr val="tx1">
+            <a:lumMod val="35000"/>
+            <a:lumOff val="65000"/>
+          </a:schemeClr>
+        </a:solidFill>
+        <a:round/>
+      </a:ln>
+    </cs:spPr>
+  </cs:seriesLine>
+  <cs:title>
+    <cs:lnRef idx="0"/>
+    <cs:fillRef idx="0"/>
+    <cs:effectRef idx="0"/>
+    <cs:fontRef idx="minor">
+      <a:schemeClr val="tx1">
+        <a:lumMod val="65000"/>
+        <a:lumOff val="35000"/>
+      </a:schemeClr>
+    </cs:fontRef>
+    <cs:defRPr sz="1400" b="0" kern="1200" spc="0" baseline="0"/>
+  </cs:title>
+  <cs:trendline>
+    <cs:lnRef idx="0">
+      <cs:styleClr val="auto"/>
+    </cs:lnRef>
+    <cs:fillRef idx="0"/>
+    <cs:effectRef idx="0"/>
+    <cs:fontRef idx="minor">
+      <a:schemeClr val="tx1"/>
+    </cs:fontRef>
+    <cs:spPr>
+      <a:ln w="19050" cap="rnd">
+        <a:solidFill>
+          <a:schemeClr val="phClr"/>
+        </a:solidFill>
+        <a:prstDash val="sysDot"/>
+      </a:ln>
+    </cs:spPr>
+  </cs:trendline>
+  <cs:trendlineLabel>
+    <cs:lnRef idx="0"/>
+    <cs:fillRef idx="0"/>
+    <cs:effectRef idx="0"/>
+    <cs:fontRef idx="minor">
+      <a:schemeClr val="tx1">
+        <a:lumMod val="65000"/>
+        <a:lumOff val="35000"/>
+      </a:schemeClr>
+    </cs:fontRef>
+    <cs:defRPr sz="900" kern="1200"/>
+  </cs:trendlineLabel>
+  <cs:upBar>
+    <cs:lnRef idx="0"/>
+    <cs:fillRef idx="0"/>
+    <cs:effectRef idx="0"/>
+    <cs:fontRef idx="minor">
+      <a:schemeClr val="tx1"/>
+    </cs:fontRef>
+    <cs:spPr>
+      <a:solidFill>
+        <a:schemeClr val="lt1"/>
+      </a:solidFill>
+      <a:ln w="9525" cap="flat" cmpd="sng" algn="ctr">
+        <a:solidFill>
+          <a:schemeClr val="tx1">
+            <a:lumMod val="65000"/>
+            <a:lumOff val="35000"/>
+          </a:schemeClr>
+        </a:solidFill>
+        <a:round/>
+      </a:ln>
+    </cs:spPr>
+  </cs:upBar>
+  <cs:valueAxis>
+    <cs:lnRef idx="0"/>
+    <cs:fillRef idx="0"/>
+    <cs:effectRef idx="0"/>
+    <cs:fontRef idx="minor">
+      <a:schemeClr val="tx1">
+        <a:lumMod val="65000"/>
+        <a:lumOff val="35000"/>
+      </a:schemeClr>
+    </cs:fontRef>
+    <cs:spPr>
+      <a:ln w="9525" cap="flat" cmpd="sng" algn="ctr">
+        <a:solidFill>
+          <a:schemeClr val="tx1">
+            <a:lumMod val="25000"/>
+            <a:lumOff val="75000"/>
+          </a:schemeClr>
+        </a:solidFill>
+        <a:round/>
+      </a:ln>
+    </cs:spPr>
+    <cs:defRPr sz="900" kern="1200"/>
+  </cs:valueAxis>
+  <cs:wall>
+    <cs:lnRef idx="0"/>
+    <cs:fillRef idx="0"/>
+    <cs:effectRef idx="0"/>
+    <cs:fontRef idx="minor">
+      <a:schemeClr val="tx1"/>
+    </cs:fontRef>
+    <cs:spPr>
+      <a:noFill/>
+      <a:ln>
+        <a:noFill/>
+      </a:ln>
+    </cs:spPr>
+  </cs:wall>
+</cs:chartStyle>
+</file>
+
+<file path=word/charts/style2.xml><?xml version="1.0" encoding="utf-8"?>
+<cs:chartStyle xmlns:cs="http://schemas.microsoft.com/office/drawing/2012/chartStyle" xmlns:a="http://schemas.openxmlformats.org/drawingml/2006/main" id="240">
+  <cs:axisTitle>
+    <cs:lnRef idx="0"/>
+    <cs:fillRef idx="0"/>
+    <cs:effectRef idx="0"/>
+    <cs:fontRef idx="minor">
+      <a:schemeClr val="tx1">
+        <a:lumMod val="65000"/>
+        <a:lumOff val="35000"/>
+      </a:schemeClr>
+    </cs:fontRef>
+    <cs:defRPr sz="1000" kern="1200"/>
+  </cs:axisTitle>
+  <cs:categoryAxis>
+    <cs:lnRef idx="0"/>
+    <cs:fillRef idx="0"/>
+    <cs:effectRef idx="0"/>
+    <cs:fontRef idx="minor">
+      <a:schemeClr val="tx1">
+        <a:lumMod val="65000"/>
+        <a:lumOff val="35000"/>
+      </a:schemeClr>
+    </cs:fontRef>
+    <cs:spPr>
+      <a:ln w="9525" cap="flat" cmpd="sng" algn="ctr">
+        <a:solidFill>
+          <a:schemeClr val="tx1">
+            <a:lumMod val="25000"/>
+            <a:lumOff val="75000"/>
+          </a:schemeClr>
+        </a:solidFill>
+        <a:round/>
+      </a:ln>
+    </cs:spPr>
+    <cs:defRPr sz="900" kern="1200"/>
+  </cs:categoryAxis>
+  <cs:chartArea mods="allowNoFillOverride allowNoLineOverride">
+    <cs:lnRef idx="0"/>
+    <cs:fillRef idx="0"/>
+    <cs:effectRef idx="0"/>
+    <cs:fontRef idx="minor">
+      <a:schemeClr val="tx1"/>
+    </cs:fontRef>
+    <cs:spPr>
+      <a:solidFill>
+        <a:schemeClr val="bg1"/>
+      </a:solidFill>
+      <a:ln w="9525" cap="flat" cmpd="sng" algn="ctr">
+        <a:solidFill>
+          <a:schemeClr val="tx1">
+            <a:lumMod val="15000"/>
+            <a:lumOff val="85000"/>
+          </a:schemeClr>
+        </a:solidFill>
+        <a:round/>
+      </a:ln>
+    </cs:spPr>
+    <cs:defRPr sz="1000" kern="1200"/>
+  </cs:chartArea>
+  <cs:dataLabel>
+    <cs:lnRef idx="0"/>
+    <cs:fillRef idx="0"/>
+    <cs:effectRef idx="0"/>
+    <cs:fontRef idx="minor">
+      <a:schemeClr val="tx1">
+        <a:lumMod val="75000"/>
+        <a:lumOff val="25000"/>
+      </a:schemeClr>
+    </cs:fontRef>
+    <cs:defRPr sz="900" kern="1200"/>
+  </cs:dataLabel>
+  <cs:dataLabelCallout>
+    <cs:lnRef idx="0"/>
+    <cs:fillRef idx="0"/>
+    <cs:effectRef idx="0"/>
+    <cs:fontRef idx="minor">
+      <a:schemeClr val="dk1">
+        <a:lumMod val="65000"/>
+        <a:lumOff val="35000"/>
+      </a:schemeClr>
+    </cs:fontRef>
+    <cs:spPr>
+      <a:solidFill>
+        <a:schemeClr val="lt1"/>
+      </a:solidFill>
+      <a:ln>
+        <a:solidFill>
+          <a:schemeClr val="dk1">
+            <a:lumMod val="25000"/>
+            <a:lumOff val="75000"/>
+          </a:schemeClr>
+        </a:solidFill>
+      </a:ln>
+    </cs:spPr>
+    <cs:defRPr sz="900" kern="1200"/>
+    <cs:bodyPr rot="0" spcFirstLastPara="1" vertOverflow="clip" horzOverflow="clip" vert="horz" wrap="square" lIns="36576" tIns="18288" rIns="36576" bIns="18288" anchor="ctr" anchorCtr="1">
+      <a:spAutoFit/>
+    </cs:bodyPr>
+  </cs:dataLabelCallout>
+  <cs:dataPoint>
+    <cs:lnRef idx="0"/>
+    <cs:fillRef idx="1">
+      <cs:styleClr val="auto"/>
+    </cs:fillRef>
+    <cs:effectRef idx="0"/>
+    <cs:fontRef idx="minor">
+      <a:schemeClr val="tx1"/>
+    </cs:fontRef>
+  </cs:dataPoint>
+  <cs:dataPoint3D>
+    <cs:lnRef idx="0"/>
+    <cs:fillRef idx="1">
+      <cs:styleClr val="auto"/>
+    </cs:fillRef>
+    <cs:effectRef idx="0"/>
+    <cs:fontRef idx="minor">
+      <a:schemeClr val="tx1"/>
+    </cs:fontRef>
+  </cs:dataPoint3D>
+  <cs:dataPointLine>
+    <cs:lnRef idx="0">
+      <cs:styleClr val="auto"/>
+    </cs:lnRef>
+    <cs:fillRef idx="1"/>
+    <cs:effectRef idx="0"/>
+    <cs:fontRef idx="minor">
+      <a:schemeClr val="tx1"/>
+    </cs:fontRef>
+    <cs:spPr>
+      <a:ln w="19050" cap="rnd">
+        <a:solidFill>
+          <a:schemeClr val="phClr"/>
+        </a:solidFill>
+        <a:round/>
+      </a:ln>
+    </cs:spPr>
+  </cs:dataPointLine>
+  <cs:dataPointMarker>
+    <cs:lnRef idx="0">
+      <cs:styleClr val="auto"/>
+    </cs:lnRef>
+    <cs:fillRef idx="1">
+      <cs:styleClr val="auto"/>
+    </cs:fillRef>
+    <cs:effectRef idx="0"/>
+    <cs:fontRef idx="minor">
+      <a:schemeClr val="tx1"/>
+    </cs:fontRef>
+    <cs:spPr>
+      <a:ln w="9525">
+        <a:solidFill>
+          <a:schemeClr val="phClr"/>
+        </a:solidFill>
+      </a:ln>
+    </cs:spPr>
+  </cs:dataPointMarker>
+  <cs:dataPointMarkerLayout symbol="circle" size="5"/>
+  <cs:dataPointWireframe>
+    <cs:lnRef idx="0">
+      <cs:styleClr val="auto"/>
+    </cs:lnRef>
+    <cs:fillRef idx="0"/>
+    <cs:effectRef idx="0"/>
+    <cs:fontRef idx="minor">
+      <a:schemeClr val="dk1"/>
+    </cs:fontRef>
+    <cs:spPr>
+      <a:ln w="9525" cap="rnd">
+        <a:solidFill>
+          <a:schemeClr val="phClr"/>
+        </a:solidFill>
+        <a:round/>
+      </a:ln>
+    </cs:spPr>
+  </cs:dataPointWireframe>
+  <cs:dataTable>
+    <cs:lnRef idx="0"/>
+    <cs:fillRef idx="0"/>
+    <cs:effectRef idx="0"/>
+    <cs:fontRef idx="minor">
+      <a:schemeClr val="tx1">
+        <a:lumMod val="65000"/>
+        <a:lumOff val="35000"/>
+      </a:schemeClr>
+    </cs:fontRef>
+    <cs:spPr>
+      <a:noFill/>
+      <a:ln w="9525" cap="flat" cmpd="sng" algn="ctr">
+        <a:solidFill>
+          <a:schemeClr val="tx1">
+            <a:lumMod val="15000"/>
+            <a:lumOff val="85000"/>
+          </a:schemeClr>
+        </a:solidFill>
+        <a:round/>
+      </a:ln>
+    </cs:spPr>
+    <cs:defRPr sz="900" kern="1200"/>
+  </cs:dataTable>
+  <cs:downBar>
+    <cs:lnRef idx="0"/>
+    <cs:fillRef idx="0"/>
+    <cs:effectRef idx="0"/>
+    <cs:fontRef idx="minor">
+      <a:schemeClr val="tx1"/>
+    </cs:fontRef>
+    <cs:spPr>
+      <a:solidFill>
+        <a:schemeClr val="dk1">
+          <a:lumMod val="75000"/>
+          <a:lumOff val="25000"/>
+        </a:schemeClr>
+      </a:solidFill>
+      <a:ln w="9525" cap="flat" cmpd="sng" algn="ctr">
+        <a:solidFill>
+          <a:schemeClr val="tx1">
+            <a:lumMod val="65000"/>
+            <a:lumOff val="35000"/>
+          </a:schemeClr>
+        </a:solidFill>
+        <a:round/>
+      </a:ln>
+    </cs:spPr>
+  </cs:downBar>
+  <cs:dropLine>
+    <cs:lnRef idx="0"/>
+    <cs:fillRef idx="0"/>
+    <cs:effectRef idx="0"/>
+    <cs:fontRef idx="minor">
+      <a:schemeClr val="tx1"/>
+    </cs:fontRef>
+    <cs:spPr>
+      <a:ln w="9525" cap="flat" cmpd="sng" algn="ctr">
+        <a:solidFill>
+          <a:schemeClr val="tx1">
+            <a:lumMod val="35000"/>
+            <a:lumOff val="65000"/>
+          </a:schemeClr>
+        </a:solidFill>
+        <a:round/>
+      </a:ln>
+    </cs:spPr>
+  </cs:dropLine>
+  <cs:errorBar>
+    <cs:lnRef idx="0"/>
+    <cs:fillRef idx="0"/>
+    <cs:effectRef idx="0"/>
+    <cs:fontRef idx="minor">
+      <a:schemeClr val="tx1"/>
+    </cs:fontRef>
+    <cs:spPr>
+      <a:ln w="9525" cap="flat" cmpd="sng" algn="ctr">
+        <a:solidFill>
+          <a:schemeClr val="tx1">
+            <a:lumMod val="65000"/>
+            <a:lumOff val="35000"/>
+          </a:schemeClr>
+        </a:solidFill>
+        <a:round/>
+      </a:ln>
+    </cs:spPr>
+  </cs:errorBar>
+  <cs:floor>
+    <cs:lnRef idx="0"/>
+    <cs:fillRef idx="0"/>
+    <cs:effectRef idx="0"/>
+    <cs:fontRef idx="minor">
+      <a:schemeClr val="tx1"/>
+    </cs:fontRef>
+    <cs:spPr>
+      <a:noFill/>
+      <a:ln>
+        <a:noFill/>
+      </a:ln>
+    </cs:spPr>
+  </cs:floor>
+  <cs:gridlineMajor>
+    <cs:lnRef idx="0"/>
+    <cs:fillRef idx="0"/>
+    <cs:effectRef idx="0"/>
+    <cs:fontRef idx="minor">
+      <a:schemeClr val="tx1"/>
+    </cs:fontRef>
+    <cs:spPr>
+      <a:ln w="9525" cap="flat" cmpd="sng" algn="ctr">
+        <a:solidFill>
+          <a:schemeClr val="tx1">
+            <a:lumMod val="15000"/>
+            <a:lumOff val="85000"/>
+          </a:schemeClr>
+        </a:solidFill>
+        <a:round/>
+      </a:ln>
+    </cs:spPr>
+  </cs:gridlineMajor>
+  <cs:gridlineMinor>
+    <cs:lnRef idx="0"/>
+    <cs:fillRef idx="0"/>
+    <cs:effectRef idx="0"/>
+    <cs:fontRef idx="minor">
+      <a:schemeClr val="tx1"/>
+    </cs:fontRef>
+    <cs:spPr>
+      <a:ln w="9525" cap="flat" cmpd="sng" algn="ctr">
+        <a:solidFill>
+          <a:schemeClr val="tx1">
+            <a:lumMod val="5000"/>
+            <a:lumOff val="95000"/>
+          </a:schemeClr>
+        </a:solidFill>
+        <a:round/>
+      </a:ln>
+    </cs:spPr>
+  </cs:gridlineMinor>
+  <cs:hiLoLine>
+    <cs:lnRef idx="0"/>
+    <cs:fillRef idx="0"/>
+    <cs:effectRef idx="0"/>
+    <cs:fontRef idx="minor">
+      <a:schemeClr val="tx1"/>
+    </cs:fontRef>
+    <cs:spPr>
+      <a:ln w="9525" cap="flat" cmpd="sng" algn="ctr">
+        <a:solidFill>
+          <a:schemeClr val="tx1">
+            <a:lumMod val="50000"/>
+            <a:lumOff val="50000"/>
+          </a:schemeClr>
+        </a:solidFill>
+        <a:round/>
+      </a:ln>
+    </cs:spPr>
+  </cs:hiLoLine>
+  <cs:leaderLine>
+    <cs:lnRef idx="0"/>
+    <cs:fillRef idx="0"/>
+    <cs:effectRef idx="0"/>
+    <cs:fontRef idx="minor">
+      <a:schemeClr val="tx1"/>
+    </cs:fontRef>
+    <cs:spPr>
+      <a:ln w="9525" cap="flat" cmpd="sng" algn="ctr">
+        <a:solidFill>
+          <a:schemeClr val="tx1">
+            <a:lumMod val="35000"/>
+            <a:lumOff val="65000"/>
+          </a:schemeClr>
+        </a:solidFill>
+        <a:round/>
+      </a:ln>
+    </cs:spPr>
+  </cs:leaderLine>
+  <cs:legend>
+    <cs:lnRef idx="0"/>
+    <cs:fillRef idx="0"/>
+    <cs:effectRef idx="0"/>
+    <cs:fontRef idx="minor">
+      <a:schemeClr val="tx1">
+        <a:lumMod val="65000"/>
+        <a:lumOff val="35000"/>
+      </a:schemeClr>
+    </cs:fontRef>
+    <cs:defRPr sz="900" kern="1200"/>
+  </cs:legend>
+  <cs:plotArea mods="allowNoFillOverride allowNoLineOverride">
+    <cs:lnRef idx="0"/>
+    <cs:fillRef idx="0"/>
+    <cs:effectRef idx="0"/>
+    <cs:fontRef idx="minor">
+      <a:schemeClr val="tx1"/>
+    </cs:fontRef>
+  </cs:plotArea>
+  <cs:plotArea3D mods="allowNoFillOverride allowNoLineOverride">
+    <cs:lnRef idx="0"/>
+    <cs:fillRef idx="0"/>
+    <cs:effectRef idx="0"/>
+    <cs:fontRef idx="minor">
+      <a:schemeClr val="tx1"/>
+    </cs:fontRef>
+  </cs:plotArea3D>
+  <cs:seriesAxis>
+    <cs:lnRef idx="0"/>
+    <cs:fillRef idx="0"/>
+    <cs:effectRef idx="0"/>
+    <cs:fontRef idx="minor">
+      <a:schemeClr val="tx1">
+        <a:lumMod val="65000"/>
+        <a:lumOff val="35000"/>
+      </a:schemeClr>
+    </cs:fontRef>
+    <cs:defRPr sz="900" kern="1200"/>
+  </cs:seriesAxis>
+  <cs:seriesLine>
+    <cs:lnRef idx="0"/>
+    <cs:fillRef idx="0"/>
+    <cs:effectRef idx="0"/>
+    <cs:fontRef idx="minor">
+      <a:schemeClr val="tx1"/>
+    </cs:fontRef>
+    <cs:spPr>
+      <a:ln w="9525" cap="flat" cmpd="sng" algn="ctr">
+        <a:solidFill>
+          <a:schemeClr val="tx1">
+            <a:lumMod val="35000"/>
+            <a:lumOff val="65000"/>
+          </a:schemeClr>
+        </a:solidFill>
+        <a:round/>
+      </a:ln>
+    </cs:spPr>
+  </cs:seriesLine>
+  <cs:title>
+    <cs:lnRef idx="0"/>
+    <cs:fillRef idx="0"/>
+    <cs:effectRef idx="0"/>
+    <cs:fontRef idx="minor">
+      <a:schemeClr val="tx1">
+        <a:lumMod val="65000"/>
+        <a:lumOff val="35000"/>
+      </a:schemeClr>
+    </cs:fontRef>
+    <cs:defRPr sz="1400" b="0" kern="1200" spc="0" baseline="0"/>
+  </cs:title>
+  <cs:trendline>
+    <cs:lnRef idx="0">
+      <cs:styleClr val="auto"/>
+    </cs:lnRef>
+    <cs:fillRef idx="0"/>
+    <cs:effectRef idx="0"/>
+    <cs:fontRef idx="minor">
+      <a:schemeClr val="tx1"/>
+    </cs:fontRef>
+    <cs:spPr>
+      <a:ln w="19050" cap="rnd">
+        <a:solidFill>
+          <a:schemeClr val="phClr"/>
+        </a:solidFill>
+        <a:prstDash val="sysDot"/>
+      </a:ln>
+    </cs:spPr>
+  </cs:trendline>
+  <cs:trendlineLabel>
+    <cs:lnRef idx="0"/>
+    <cs:fillRef idx="0"/>
+    <cs:effectRef idx="0"/>
+    <cs:fontRef idx="minor">
+      <a:schemeClr val="tx1">
+        <a:lumMod val="65000"/>
+        <a:lumOff val="35000"/>
+      </a:schemeClr>
+    </cs:fontRef>
+    <cs:defRPr sz="900" kern="1200"/>
+  </cs:trendlineLabel>
+  <cs:upBar>
+    <cs:lnRef idx="0"/>
+    <cs:fillRef idx="0"/>
+    <cs:effectRef idx="0"/>
+    <cs:fontRef idx="minor">
+      <a:schemeClr val="tx1"/>
+    </cs:fontRef>
+    <cs:spPr>
+      <a:solidFill>
+        <a:schemeClr val="lt1"/>
+      </a:solidFill>
+      <a:ln w="9525" cap="flat" cmpd="sng" algn="ctr">
+        <a:solidFill>
+          <a:schemeClr val="tx1">
+            <a:lumMod val="65000"/>
+            <a:lumOff val="35000"/>
+          </a:schemeClr>
+        </a:solidFill>
+        <a:round/>
+      </a:ln>
+    </cs:spPr>
+  </cs:upBar>
+  <cs:valueAxis>
+    <cs:lnRef idx="0"/>
+    <cs:fillRef idx="0"/>
+    <cs:effectRef idx="0"/>
+    <cs:fontRef idx="minor">
+      <a:schemeClr val="tx1">
+        <a:lumMod val="65000"/>
+        <a:lumOff val="35000"/>
+      </a:schemeClr>
+    </cs:fontRef>
+    <cs:spPr>
+      <a:ln w="9525" cap="flat" cmpd="sng" algn="ctr">
+        <a:solidFill>
+          <a:schemeClr val="tx1">
+            <a:lumMod val="25000"/>
+            <a:lumOff val="75000"/>
+          </a:schemeClr>
+        </a:solidFill>
+        <a:round/>
+      </a:ln>
+    </cs:spPr>
+    <cs:defRPr sz="900" kern="1200"/>
+  </cs:valueAxis>
+  <cs:wall>
+    <cs:lnRef idx="0"/>
+    <cs:fillRef idx="0"/>
+    <cs:effectRef idx="0"/>
+    <cs:fontRef idx="minor">
+      <a:schemeClr val="tx1"/>
+    </cs:fontRef>
+    <cs:spPr>
+      <a:noFill/>
+      <a:ln>
+        <a:noFill/>
+      </a:ln>
+    </cs:spPr>
+  </cs:wall>
+</cs:chartStyle>
+</file>
+
 <file path=word/theme/theme1.xml><?xml version="1.0" encoding="utf-8"?>
 <a:theme xmlns:a="http://schemas.openxmlformats.org/drawingml/2006/main" name="Thème Office">
   <a:themeElements>
@@ -7718,7 +9541,7 @@
 </file>
 
 <file path=customXml/itemProps1.xml><?xml version="1.0" encoding="utf-8"?>
-<ds:datastoreItem xmlns:ds="http://schemas.openxmlformats.org/officeDocument/2006/customXml" ds:itemID="{449FDA43-1DB8-4D7A-86D5-539A2CF4C497}">
+<ds:datastoreItem xmlns:ds="http://schemas.openxmlformats.org/officeDocument/2006/customXml" ds:itemID="{0597D56C-79B0-4D33-B899-11D5D7933C82}">
   <ds:schemaRefs>
     <ds:schemaRef ds:uri="http://schemas.openxmlformats.org/officeDocument/2006/bibliography"/>
   </ds:schemaRefs>

</xml_diff>

<commit_message>
Implement git branch display on docx file
</commit_message>
<xml_diff>
--- a/src/main/resources/template/code-analysis-template.docx
+++ b/src/main/resources/template/code-analysis-template.docx
@@ -1,6 +1,6 @@
 
 <file path=word/document.xml><?xml version="1.0" encoding="utf-8"?>
-<w:document xmlns:wpc="http://schemas.microsoft.com/office/word/2010/wordprocessingCanvas" xmlns:mc="http://schemas.openxmlformats.org/markup-compatibility/2006" xmlns:o="urn:schemas-microsoft-com:office:office" xmlns:r="http://schemas.openxmlformats.org/officeDocument/2006/relationships" xmlns:m="http://schemas.openxmlformats.org/officeDocument/2006/math" xmlns:v="urn:schemas-microsoft-com:vml" xmlns:wp14="http://schemas.microsoft.com/office/word/2010/wordprocessingDrawing" xmlns:wp="http://schemas.openxmlformats.org/drawingml/2006/wordprocessingDrawing" xmlns:w10="urn:schemas-microsoft-com:office:word" xmlns:w="http://schemas.openxmlformats.org/wordprocessingml/2006/main" xmlns:w14="http://schemas.microsoft.com/office/word/2010/wordml" xmlns:w15="http://schemas.microsoft.com/office/word/2012/wordml" xmlns:wpg="http://schemas.microsoft.com/office/word/2010/wordprocessingGroup" xmlns:wpi="http://schemas.microsoft.com/office/word/2010/wordprocessingInk" xmlns:wne="http://schemas.microsoft.com/office/word/2006/wordml" xmlns:wps="http://schemas.microsoft.com/office/word/2010/wordprocessingShape" mc:Ignorable="w14 w15 wp14">
+<w:document xmlns:wpc="http://schemas.microsoft.com/office/word/2010/wordprocessingCanvas" xmlns:cx="http://schemas.microsoft.com/office/drawing/2014/chartex" xmlns:cx1="http://schemas.microsoft.com/office/drawing/2015/9/8/chartex" xmlns:mc="http://schemas.openxmlformats.org/markup-compatibility/2006" xmlns:o="urn:schemas-microsoft-com:office:office" xmlns:r="http://schemas.openxmlformats.org/officeDocument/2006/relationships" xmlns:m="http://schemas.openxmlformats.org/officeDocument/2006/math" xmlns:v="urn:schemas-microsoft-com:vml" xmlns:wp14="http://schemas.microsoft.com/office/word/2010/wordprocessingDrawing" xmlns:wp="http://schemas.openxmlformats.org/drawingml/2006/wordprocessingDrawing" xmlns:w10="urn:schemas-microsoft-com:office:word" xmlns:w="http://schemas.openxmlformats.org/wordprocessingml/2006/main" xmlns:w14="http://schemas.microsoft.com/office/word/2010/wordml" xmlns:w15="http://schemas.microsoft.com/office/word/2012/wordml" xmlns:w16se="http://schemas.microsoft.com/office/word/2015/wordml/symex" xmlns:wpg="http://schemas.microsoft.com/office/word/2010/wordprocessingGroup" xmlns:wpi="http://schemas.microsoft.com/office/word/2010/wordprocessingInk" xmlns:wne="http://schemas.microsoft.com/office/word/2006/wordml" xmlns:wps="http://schemas.microsoft.com/office/word/2010/wordprocessingShape" mc:Ignorable="w14 w15 w16se wp14">
   <w:body>
     <w:p>
       <w:bookmarkStart w:id="0" w:name="_Hlk483172806"/>
@@ -62,17 +62,17 @@
           </w:p>
           <w:p>
             <w:pPr>
-              <w:pStyle w:val="Puesto"/>
+              <w:pStyle w:val="Titre"/>
               <w:jc w:val="center"/>
               <w:rPr>
-                <w:rStyle w:val="Ttulodellibro"/>
+                <w:rStyle w:val="Titredulivre"/>
                 <w:color w:val="005191" w:themeColor="accent1"/>
                 <w:sz w:val="72"/>
               </w:rPr>
             </w:pPr>
             <w:r>
               <w:rPr>
-                <w:rStyle w:val="Ttulodellibro"/>
+                <w:rStyle w:val="Titredulivre"/>
                 <w:color w:val="005191" w:themeColor="accent1"/>
                 <w:sz w:val="72"/>
               </w:rPr>
@@ -81,16 +81,36 @@
           </w:p>
           <w:p>
             <w:pPr>
-              <w:pStyle w:val="Subttulo"/>
-              <w:rPr>
-                <w:rStyle w:val="Ttulodellibro"/>
+              <w:jc w:val="center"/>
+              <w:rPr>
+                <w:rStyle w:val="Rfrenceple"/>
+              </w:rPr>
+            </w:pPr>
+            <w:r>
+              <w:rPr>
+                <w:rStyle w:val="Rfrenceple"/>
+              </w:rPr>
+              <w:t xml:space="preserve">Branch : </w:t>
+            </w:r>
+            <w:r>
+              <w:rPr>
+                <w:rStyle w:val="Rfrenceple"/>
+              </w:rPr>
+              <w:t>XX-BRANCH-XX</w:t>
+            </w:r>
+          </w:p>
+          <w:p>
+            <w:pPr>
+              <w:pStyle w:val="Sous-titre"/>
+              <w:rPr>
+                <w:rStyle w:val="Titredulivre"/>
                 <w:color w:val="4BACC6" w:themeColor="accent5"/>
                 <w:sz w:val="28"/>
               </w:rPr>
             </w:pPr>
             <w:r>
               <w:rPr>
-                <w:rStyle w:val="Ttulodellibro"/>
+                <w:rStyle w:val="Titredulivre"/>
                 <w:color w:val="4BACC6" w:themeColor="accent5"/>
                 <w:sz w:val="28"/>
               </w:rPr>
@@ -102,26 +122,26 @@
             <w:pPr>
               <w:pStyle w:val="Titreprincipal"/>
               <w:rPr>
-                <w:rStyle w:val="Ttulodellibro"/>
+                <w:rStyle w:val="Titredulivre"/>
                 <w:color w:val="auto"/>
               </w:rPr>
             </w:pPr>
             <w:r>
               <w:rPr>
-                <w:rStyle w:val="PuestoCar"/>
+                <w:rStyle w:val="TitreCar"/>
               </w:rPr>
               <w:t>Code</w:t>
             </w:r>
             <w:r>
               <w:rPr>
-                <w:rStyle w:val="Ttulodellibro"/>
+                <w:rStyle w:val="Titredulivre"/>
                 <w:color w:val="auto"/>
               </w:rPr>
               <w:t xml:space="preserve"> </w:t>
             </w:r>
             <w:r>
               <w:rPr>
-                <w:rStyle w:val="PuestoCar"/>
+                <w:rStyle w:val="TitreCar"/>
               </w:rPr>
               <w:t>analysis</w:t>
             </w:r>
@@ -135,6 +155,8 @@
             </w:pPr>
           </w:p>
         </w:tc>
+        <w:bookmarkStart w:id="1" w:name="_GoBack"/>
+        <w:bookmarkEnd w:id="1"/>
       </w:tr>
     </w:tbl>
     <w:p>
@@ -278,7 +300,7 @@
         <w:br w:type="page"/>
       </w:r>
     </w:p>
-    <w:bookmarkStart w:id="1" w:name="_Toc97156258" w:displacedByCustomXml="next"/>
+    <w:bookmarkStart w:id="2" w:name="_Toc97156258" w:displacedByCustomXml="next"/>
     <w:sdt>
       <w:sdtPr>
         <w:rPr>
@@ -306,16 +328,16 @@
       <w:sdtContent>
         <w:p>
           <w:pPr>
-            <w:pStyle w:val="Ttulo1"/>
+            <w:pStyle w:val="Titre1"/>
           </w:pPr>
           <w:r>
             <w:t>Content</w:t>
           </w:r>
-          <w:bookmarkEnd w:id="1"/>
+          <w:bookmarkEnd w:id="2"/>
         </w:p>
         <w:p>
           <w:pPr>
-            <w:pStyle w:val="TDC1"/>
+            <w:pStyle w:val="TM1"/>
             <w:rPr>
               <w:noProof/>
               <w:sz w:val="22"/>
@@ -335,7 +357,7 @@
           <w:hyperlink w:anchor="_Toc97156258" w:history="1">
             <w:r>
               <w:rPr>
-                <w:rStyle w:val="Hipervnculo"/>
+                <w:rStyle w:val="Lienhypertexte"/>
                 <w:noProof/>
               </w:rPr>
               <w:t>Content</w:t>
@@ -392,7 +414,7 @@
         </w:p>
         <w:p>
           <w:pPr>
-            <w:pStyle w:val="TDC1"/>
+            <w:pStyle w:val="TM1"/>
             <w:rPr>
               <w:noProof/>
               <w:sz w:val="22"/>
@@ -403,7 +425,7 @@
           <w:hyperlink w:anchor="_Toc97156259" w:history="1">
             <w:r>
               <w:rPr>
-                <w:rStyle w:val="Hipervnculo"/>
+                <w:rStyle w:val="Lienhypertexte"/>
                 <w:noProof/>
                 <w:lang w:val="en-US"/>
               </w:rPr>
@@ -461,7 +483,7 @@
         </w:p>
         <w:p>
           <w:pPr>
-            <w:pStyle w:val="TDC1"/>
+            <w:pStyle w:val="TM1"/>
             <w:rPr>
               <w:noProof/>
               <w:sz w:val="22"/>
@@ -472,7 +494,7 @@
           <w:hyperlink w:anchor="_Toc97156260" w:history="1">
             <w:r>
               <w:rPr>
-                <w:rStyle w:val="Hipervnculo"/>
+                <w:rStyle w:val="Lienhypertexte"/>
                 <w:noProof/>
               </w:rPr>
               <w:t>Configuration</w:t>
@@ -529,7 +551,7 @@
         </w:p>
         <w:p>
           <w:pPr>
-            <w:pStyle w:val="TDC1"/>
+            <w:pStyle w:val="TM1"/>
             <w:rPr>
               <w:noProof/>
               <w:sz w:val="22"/>
@@ -540,7 +562,7 @@
           <w:hyperlink w:anchor="_Toc97156261" w:history="1">
             <w:r>
               <w:rPr>
-                <w:rStyle w:val="Hipervnculo"/>
+                <w:rStyle w:val="Lienhypertexte"/>
                 <w:noProof/>
               </w:rPr>
               <w:t>Synthesis</w:t>
@@ -597,7 +619,7 @@
         </w:p>
         <w:p>
           <w:pPr>
-            <w:pStyle w:val="TDC2"/>
+            <w:pStyle w:val="TM2"/>
             <w:tabs>
               <w:tab w:val="right" w:leader="dot" w:pos="9628"/>
             </w:tabs>
@@ -611,7 +633,7 @@
           <w:hyperlink w:anchor="_Toc97156262" w:history="1">
             <w:r>
               <w:rPr>
-                <w:rStyle w:val="Hipervnculo"/>
+                <w:rStyle w:val="Lienhypertexte"/>
                 <w:noProof/>
               </w:rPr>
               <w:t>Analysis Status</w:t>
@@ -668,7 +690,7 @@
         </w:p>
         <w:p>
           <w:pPr>
-            <w:pStyle w:val="TDC2"/>
+            <w:pStyle w:val="TM2"/>
             <w:tabs>
               <w:tab w:val="right" w:leader="dot" w:pos="9628"/>
             </w:tabs>
@@ -682,7 +704,7 @@
           <w:hyperlink w:anchor="_Toc97156263" w:history="1">
             <w:r>
               <w:rPr>
-                <w:rStyle w:val="Hipervnculo"/>
+                <w:rStyle w:val="Lienhypertexte"/>
                 <w:noProof/>
                 <w:lang w:val="en-US"/>
               </w:rPr>
@@ -740,7 +762,7 @@
         </w:p>
         <w:p>
           <w:pPr>
-            <w:pStyle w:val="TDC2"/>
+            <w:pStyle w:val="TM2"/>
             <w:tabs>
               <w:tab w:val="right" w:leader="dot" w:pos="9628"/>
             </w:tabs>
@@ -754,7 +776,7 @@
           <w:hyperlink w:anchor="_Toc97156264" w:history="1">
             <w:r>
               <w:rPr>
-                <w:rStyle w:val="Hipervnculo"/>
+                <w:rStyle w:val="Lienhypertexte"/>
                 <w:noProof/>
               </w:rPr>
               <w:t>Metrics</w:t>
@@ -811,7 +833,7 @@
         </w:p>
         <w:p>
           <w:pPr>
-            <w:pStyle w:val="TDC2"/>
+            <w:pStyle w:val="TM2"/>
             <w:tabs>
               <w:tab w:val="right" w:leader="dot" w:pos="9628"/>
             </w:tabs>
@@ -825,7 +847,7 @@
           <w:hyperlink w:anchor="_Toc97156265" w:history="1">
             <w:r>
               <w:rPr>
-                <w:rStyle w:val="Hipervnculo"/>
+                <w:rStyle w:val="Lienhypertexte"/>
                 <w:noProof/>
               </w:rPr>
               <w:t>Tests</w:t>
@@ -882,7 +904,7 @@
         </w:p>
         <w:p>
           <w:pPr>
-            <w:pStyle w:val="TDC2"/>
+            <w:pStyle w:val="TM2"/>
             <w:tabs>
               <w:tab w:val="right" w:leader="dot" w:pos="9628"/>
             </w:tabs>
@@ -896,7 +918,7 @@
           <w:hyperlink w:anchor="_Toc97156266" w:history="1">
             <w:r>
               <w:rPr>
-                <w:rStyle w:val="Hipervnculo"/>
+                <w:rStyle w:val="Lienhypertexte"/>
                 <w:noProof/>
               </w:rPr>
               <w:t>Detailed technical debt</w:t>
@@ -953,7 +975,7 @@
         </w:p>
         <w:p>
           <w:pPr>
-            <w:pStyle w:val="TDC2"/>
+            <w:pStyle w:val="TM2"/>
             <w:tabs>
               <w:tab w:val="right" w:leader="dot" w:pos="9628"/>
             </w:tabs>
@@ -967,7 +989,7 @@
           <w:hyperlink w:anchor="_Toc97156267" w:history="1">
             <w:r>
               <w:rPr>
-                <w:rStyle w:val="Hipervnculo"/>
+                <w:rStyle w:val="Lienhypertexte"/>
                 <w:noProof/>
               </w:rPr>
               <w:t>Metrics Range</w:t>
@@ -1024,7 +1046,7 @@
         </w:p>
         <w:p>
           <w:pPr>
-            <w:pStyle w:val="TDC2"/>
+            <w:pStyle w:val="TM2"/>
             <w:tabs>
               <w:tab w:val="right" w:leader="dot" w:pos="9628"/>
             </w:tabs>
@@ -1038,7 +1060,7 @@
           <w:hyperlink w:anchor="_Toc97156268" w:history="1">
             <w:r>
               <w:rPr>
-                <w:rStyle w:val="Hipervnculo"/>
+                <w:rStyle w:val="Lienhypertexte"/>
                 <w:noProof/>
                 <w:lang w:val="en-US"/>
               </w:rPr>
@@ -1096,7 +1118,7 @@
         </w:p>
         <w:p>
           <w:pPr>
-            <w:pStyle w:val="TDC1"/>
+            <w:pStyle w:val="TM1"/>
             <w:rPr>
               <w:noProof/>
               <w:sz w:val="22"/>
@@ -1107,7 +1129,7 @@
           <w:hyperlink w:anchor="_Toc97156269" w:history="1">
             <w:r>
               <w:rPr>
-                <w:rStyle w:val="Hipervnculo"/>
+                <w:rStyle w:val="Lienhypertexte"/>
                 <w:noProof/>
                 <w:lang w:val="en-US"/>
               </w:rPr>
@@ -1165,7 +1187,7 @@
         </w:p>
         <w:p>
           <w:pPr>
-            <w:pStyle w:val="TDC2"/>
+            <w:pStyle w:val="TM2"/>
             <w:tabs>
               <w:tab w:val="right" w:leader="dot" w:pos="9628"/>
             </w:tabs>
@@ -1179,7 +1201,7 @@
           <w:hyperlink w:anchor="_Toc97156270" w:history="1">
             <w:r>
               <w:rPr>
-                <w:rStyle w:val="Hipervnculo"/>
+                <w:rStyle w:val="Lienhypertexte"/>
                 <w:noProof/>
                 <w:lang w:val="en-US"/>
               </w:rPr>
@@ -1237,7 +1259,7 @@
         </w:p>
         <w:p>
           <w:pPr>
-            <w:pStyle w:val="TDC2"/>
+            <w:pStyle w:val="TM2"/>
             <w:tabs>
               <w:tab w:val="right" w:leader="dot" w:pos="9628"/>
             </w:tabs>
@@ -1251,7 +1273,7 @@
           <w:hyperlink w:anchor="_Toc97156271" w:history="1">
             <w:r>
               <w:rPr>
-                <w:rStyle w:val="Hipervnculo"/>
+                <w:rStyle w:val="Lienhypertexte"/>
                 <w:noProof/>
                 <w:lang w:val="en-US"/>
               </w:rPr>
@@ -1309,7 +1331,7 @@
         </w:p>
         <w:p>
           <w:pPr>
-            <w:pStyle w:val="TDC2"/>
+            <w:pStyle w:val="TM2"/>
             <w:tabs>
               <w:tab w:val="right" w:leader="dot" w:pos="9628"/>
             </w:tabs>
@@ -1323,7 +1345,7 @@
           <w:hyperlink w:anchor="_Toc97156272" w:history="1">
             <w:r>
               <w:rPr>
-                <w:rStyle w:val="Hipervnculo"/>
+                <w:rStyle w:val="Lienhypertexte"/>
                 <w:noProof/>
                 <w:lang w:val="en-US"/>
               </w:rPr>
@@ -1381,7 +1403,7 @@
         </w:p>
         <w:p>
           <w:pPr>
-            <w:pStyle w:val="TDC1"/>
+            <w:pStyle w:val="TM1"/>
             <w:rPr>
               <w:noProof/>
               <w:sz w:val="22"/>
@@ -1392,7 +1414,7 @@
           <w:hyperlink w:anchor="_Toc97156273" w:history="1">
             <w:r>
               <w:rPr>
-                <w:rStyle w:val="Hipervnculo"/>
+                <w:rStyle w:val="Lienhypertexte"/>
                 <w:noProof/>
                 <w:lang w:val="en-US"/>
               </w:rPr>
@@ -1450,7 +1472,7 @@
         </w:p>
         <w:p>
           <w:pPr>
-            <w:pStyle w:val="TDC2"/>
+            <w:pStyle w:val="TM2"/>
             <w:tabs>
               <w:tab w:val="right" w:leader="dot" w:pos="9628"/>
             </w:tabs>
@@ -1464,7 +1486,7 @@
           <w:hyperlink w:anchor="_Toc97156274" w:history="1">
             <w:r>
               <w:rPr>
-                <w:rStyle w:val="Hipervnculo"/>
+                <w:rStyle w:val="Lienhypertexte"/>
                 <w:noProof/>
                 <w:lang w:val="en-US"/>
               </w:rPr>
@@ -1522,7 +1544,7 @@
         </w:p>
         <w:p>
           <w:pPr>
-            <w:pStyle w:val="TDC2"/>
+            <w:pStyle w:val="TM2"/>
             <w:tabs>
               <w:tab w:val="right" w:leader="dot" w:pos="9628"/>
             </w:tabs>
@@ -1536,7 +1558,7 @@
           <w:hyperlink w:anchor="_Toc97156275" w:history="1">
             <w:r>
               <w:rPr>
-                <w:rStyle w:val="Hipervnculo"/>
+                <w:rStyle w:val="Lienhypertexte"/>
                 <w:noProof/>
                 <w:lang w:val="en-US"/>
               </w:rPr>
@@ -1621,14 +1643,14 @@
     </w:p>
     <w:p>
       <w:pPr>
-        <w:pStyle w:val="Ttulo1"/>
+        <w:pStyle w:val="Titre1"/>
         <w:rPr>
           <w:lang w:val="en-US"/>
         </w:rPr>
       </w:pPr>
-      <w:bookmarkStart w:id="2" w:name="_Toc481744297"/>
-      <w:bookmarkStart w:id="3" w:name="_Toc97156259"/>
-      <w:bookmarkEnd w:id="2"/>
+      <w:bookmarkStart w:id="3" w:name="_Toc481744297"/>
+      <w:bookmarkStart w:id="4" w:name="_Toc97156259"/>
+      <w:bookmarkEnd w:id="3"/>
       <w:r>
         <w:rPr>
           <w:lang w:val="en-US"/>
@@ -1636,7 +1658,7 @@
         <w:lastRenderedPageBreak/>
         <w:t>Introduction</w:t>
       </w:r>
-      <w:bookmarkEnd w:id="3"/>
+      <w:bookmarkEnd w:id="4"/>
     </w:p>
     <w:p>
       <w:pPr>
@@ -1679,13 +1701,13 @@
     </w:p>
     <w:p>
       <w:pPr>
-        <w:pStyle w:val="Ttulo1"/>
-      </w:pPr>
-      <w:bookmarkStart w:id="4" w:name="_Toc97156260"/>
+        <w:pStyle w:val="Titre1"/>
+      </w:pPr>
+      <w:bookmarkStart w:id="5" w:name="_Toc97156260"/>
       <w:r>
         <w:t>Configuration</w:t>
       </w:r>
-      <w:bookmarkEnd w:id="4"/>
+      <w:bookmarkEnd w:id="5"/>
     </w:p>
     <w:p>
       <w:pPr>
@@ -1700,7 +1722,7 @@
     </w:p>
     <w:p>
       <w:pPr>
-        <w:pStyle w:val="Prrafodelista"/>
+        <w:pStyle w:val="Paragraphedeliste"/>
         <w:numPr>
           <w:ilvl w:val="1"/>
           <w:numId w:val="3"/>
@@ -1781,36 +1803,36 @@
           <w:szCs w:val="22"/>
         </w:rPr>
       </w:pPr>
-      <w:bookmarkStart w:id="5" w:name="_Toc481744298"/>
-      <w:bookmarkEnd w:id="5"/>
+      <w:bookmarkStart w:id="6" w:name="_Toc481744298"/>
+      <w:bookmarkEnd w:id="6"/>
       <w:r>
         <w:br w:type="page"/>
       </w:r>
     </w:p>
     <w:p>
       <w:pPr>
-        <w:pStyle w:val="Ttulo1"/>
-      </w:pPr>
-      <w:bookmarkStart w:id="6" w:name="_Toc97156261"/>
+        <w:pStyle w:val="Titre1"/>
+      </w:pPr>
+      <w:bookmarkStart w:id="7" w:name="_Toc97156261"/>
       <w:r>
         <w:lastRenderedPageBreak/>
         <w:t>Synthesis</w:t>
       </w:r>
-      <w:bookmarkEnd w:id="6"/>
+      <w:bookmarkEnd w:id="7"/>
     </w:p>
     <w:p>
       <w:pPr>
-        <w:pStyle w:val="Ttulo2"/>
-      </w:pPr>
-      <w:bookmarkStart w:id="7" w:name="_Toc97156262"/>
+        <w:pStyle w:val="Titre2"/>
+      </w:pPr>
+      <w:bookmarkStart w:id="8" w:name="_Toc97156262"/>
       <w:r>
         <w:t>Analysis Status</w:t>
       </w:r>
-      <w:bookmarkEnd w:id="7"/>
+      <w:bookmarkEnd w:id="8"/>
     </w:p>
     <w:tbl>
       <w:tblPr>
-        <w:tblStyle w:val="Sombreadoclaro-nfasis5"/>
+        <w:tblStyle w:val="Trameclaire-Accent5"/>
         <w:tblW w:w="4994" w:type="pct"/>
         <w:tblLayout w:type="fixed"/>
         <w:tblLook w:val="04A0" w:firstRow="1" w:lastRow="0" w:firstColumn="1" w:lastColumn="0" w:noHBand="0" w:noVBand="1"/>
@@ -2022,25 +2044,25 @@
     </w:p>
     <w:p>
       <w:pPr>
-        <w:pStyle w:val="Ttulo2"/>
+        <w:pStyle w:val="Titre2"/>
         <w:rPr>
           <w:lang w:val="en-US"/>
         </w:rPr>
       </w:pPr>
-      <w:bookmarkStart w:id="8" w:name="_Toc72936669"/>
-      <w:bookmarkStart w:id="9" w:name="_Toc97156263"/>
+      <w:bookmarkStart w:id="9" w:name="_Toc72936669"/>
+      <w:bookmarkStart w:id="10" w:name="_Toc97156263"/>
       <w:r>
         <w:rPr>
           <w:lang w:val="en-US"/>
         </w:rPr>
         <w:t>Quality gate status</w:t>
       </w:r>
-      <w:bookmarkEnd w:id="8"/>
       <w:bookmarkEnd w:id="9"/>
+      <w:bookmarkEnd w:id="10"/>
     </w:p>
     <w:tbl>
       <w:tblPr>
-        <w:tblStyle w:val="Sombreadoclaro-nfasis5"/>
+        <w:tblStyle w:val="Trameclaire-Accent5"/>
         <w:tblW w:w="5000" w:type="pct"/>
         <w:tblLook w:val="0480" w:firstRow="0" w:lastRow="0" w:firstColumn="1" w:lastColumn="0" w:noHBand="0" w:noVBand="1"/>
       </w:tblPr>
@@ -2117,7 +2139,7 @@
     </w:p>
     <w:tbl>
       <w:tblPr>
-        <w:tblStyle w:val="Sombreadoclaro-nfasis5"/>
+        <w:tblStyle w:val="Trameclaire-Accent5"/>
         <w:tblW w:w="5000" w:type="pct"/>
         <w:tblLook w:val="0420" w:firstRow="1" w:lastRow="0" w:firstColumn="0" w:lastColumn="0" w:noHBand="0" w:noVBand="1"/>
       </w:tblPr>
@@ -2149,17 +2171,17 @@
     <w:p/>
     <w:p>
       <w:pPr>
-        <w:pStyle w:val="Ttulo2"/>
-      </w:pPr>
-      <w:bookmarkStart w:id="10" w:name="_Toc97156264"/>
+        <w:pStyle w:val="Titre2"/>
+      </w:pPr>
+      <w:bookmarkStart w:id="11" w:name="_Toc97156264"/>
       <w:r>
         <w:t>Metrics</w:t>
       </w:r>
-      <w:bookmarkEnd w:id="10"/>
+      <w:bookmarkEnd w:id="11"/>
     </w:p>
     <w:tbl>
       <w:tblPr>
-        <w:tblStyle w:val="Sombreadoclaro-nfasis5"/>
+        <w:tblStyle w:val="Trameclaire-Accent5"/>
         <w:tblW w:w="5002" w:type="pct"/>
         <w:tblLook w:val="04A0" w:firstRow="1" w:lastRow="0" w:firstColumn="1" w:lastColumn="0" w:noHBand="0" w:noVBand="1"/>
       </w:tblPr>
@@ -2424,17 +2446,17 @@
     <w:p/>
     <w:p>
       <w:pPr>
-        <w:pStyle w:val="Ttulo2"/>
-      </w:pPr>
-      <w:bookmarkStart w:id="11" w:name="_Toc97156265"/>
+        <w:pStyle w:val="Titre2"/>
+      </w:pPr>
+      <w:bookmarkStart w:id="12" w:name="_Toc97156265"/>
       <w:r>
         <w:t>Tests</w:t>
       </w:r>
-      <w:bookmarkEnd w:id="11"/>
+      <w:bookmarkEnd w:id="12"/>
     </w:p>
     <w:tbl>
       <w:tblPr>
-        <w:tblStyle w:val="Sombreadoclaro-nfasis5"/>
+        <w:tblStyle w:val="Trameclaire-Accent5"/>
         <w:tblW w:w="5002" w:type="pct"/>
         <w:tblLayout w:type="fixed"/>
         <w:tblLook w:val="04A0" w:firstRow="1" w:lastRow="0" w:firstColumn="1" w:lastColumn="0" w:noHBand="0" w:noVBand="1"/>
@@ -2671,20 +2693,20 @@
     <w:p/>
     <w:p>
       <w:pPr>
-        <w:pStyle w:val="Ttulo2"/>
-      </w:pPr>
-      <w:bookmarkStart w:id="12" w:name="_Toc97156266"/>
+        <w:pStyle w:val="Titre2"/>
+      </w:pPr>
+      <w:bookmarkStart w:id="13" w:name="_Toc97156266"/>
       <w:r>
         <w:t>Detailed t</w:t>
       </w:r>
       <w:r>
         <w:t>echnical debt</w:t>
       </w:r>
-      <w:bookmarkEnd w:id="12"/>
+      <w:bookmarkEnd w:id="13"/>
     </w:p>
     <w:tbl>
       <w:tblPr>
-        <w:tblStyle w:val="Sombreadoclaro-nfasis5"/>
+        <w:tblStyle w:val="Trameclaire-Accent5"/>
         <w:tblW w:w="5000" w:type="pct"/>
         <w:tblLook w:val="0520" w:firstRow="1" w:lastRow="0" w:firstColumn="0" w:lastColumn="1" w:noHBand="0" w:noVBand="1"/>
       </w:tblPr>
@@ -2747,9 +2769,9 @@
     </w:p>
     <w:p>
       <w:pPr>
-        <w:pStyle w:val="Ttulo2"/>
-      </w:pPr>
-      <w:bookmarkStart w:id="13" w:name="_Toc97156267"/>
+        <w:pStyle w:val="Titre2"/>
+      </w:pPr>
+      <w:bookmarkStart w:id="14" w:name="_Toc97156267"/>
       <w:r>
         <w:lastRenderedPageBreak/>
         <w:t>Metrics</w:t>
@@ -2760,11 +2782,11 @@
       <w:r>
         <w:t>ange</w:t>
       </w:r>
-      <w:bookmarkEnd w:id="13"/>
+      <w:bookmarkEnd w:id="14"/>
     </w:p>
     <w:tbl>
       <w:tblPr>
-        <w:tblStyle w:val="Sombreadoclaro-nfasis5"/>
+        <w:tblStyle w:val="Trameclaire-Accent5"/>
         <w:tblW w:w="5000" w:type="pct"/>
         <w:tblLook w:val="04A0" w:firstRow="1" w:lastRow="0" w:firstColumn="1" w:lastColumn="0" w:noHBand="0" w:noVBand="1"/>
         <w:tblCaption w:val="TT-SYNTHESIS-TT"/>
@@ -3083,12 +3105,7 @@
               <w:jc w:val="center"/>
             </w:pPr>
             <w:r>
-              <w:t>M</w:t>
-            </w:r>
-            <w:bookmarkStart w:id="14" w:name="_GoBack"/>
-            <w:bookmarkEnd w:id="14"/>
-            <w:r>
-              <w:t>ax</w:t>
+              <w:t>Max</w:t>
             </w:r>
           </w:p>
         </w:tc>
@@ -3206,7 +3223,7 @@
     </w:p>
     <w:p>
       <w:pPr>
-        <w:pStyle w:val="Ttulo2"/>
+        <w:pStyle w:val="Titre2"/>
         <w:rPr>
           <w:lang w:val="en-US"/>
         </w:rPr>
@@ -3222,7 +3239,7 @@
     </w:p>
     <w:tbl>
       <w:tblPr>
-        <w:tblStyle w:val="Sombreadoclaro-nfasis5"/>
+        <w:tblStyle w:val="Trameclaire-Accent5"/>
         <w:tblW w:w="5000" w:type="pct"/>
         <w:tblLook w:val="0420" w:firstRow="1" w:lastRow="0" w:firstColumn="0" w:lastColumn="0" w:noHBand="0" w:noVBand="1"/>
         <w:tblCaption w:val="TT-CATEGORIES-TT"/>
@@ -3288,7 +3305,7 @@
     </w:p>
     <w:p>
       <w:pPr>
-        <w:pStyle w:val="Ttulo1"/>
+        <w:pStyle w:val="Titre1"/>
         <w:rPr>
           <w:lang w:val="en-US"/>
         </w:rPr>
@@ -3305,7 +3322,7 @@
     </w:p>
     <w:p>
       <w:pPr>
-        <w:pStyle w:val="Ttulo2"/>
+        <w:pStyle w:val="Titre2"/>
         <w:rPr>
           <w:lang w:val="en-US"/>
         </w:rPr>
@@ -3329,7 +3346,7 @@
       <w:r>
         <w:rPr>
           <w:noProof/>
-          <w:lang w:val="es-ES" w:eastAsia="es-ES"/>
+          <w:lang w:eastAsia="fr-FR"/>
         </w:rPr>
         <w:drawing>
           <wp:inline distT="0" distB="0" distL="0" distR="0" wp14:anchorId="64048D3F" wp14:editId="1DAB90D7">
@@ -3348,7 +3365,7 @@
       <w:r>
         <w:rPr>
           <w:noProof/>
-          <w:lang w:val="es-ES" w:eastAsia="es-ES"/>
+          <w:lang w:eastAsia="fr-FR"/>
         </w:rPr>
         <w:drawing>
           <wp:inline distT="0" distB="0" distL="0" distR="0" wp14:anchorId="59E0519C" wp14:editId="0DA7AEC8">
@@ -3415,7 +3432,7 @@
       <w:r>
         <w:rPr>
           <w:noProof/>
-          <w:lang w:val="es-ES" w:eastAsia="es-ES"/>
+          <w:lang w:eastAsia="fr-FR"/>
         </w:rPr>
         <w:lastRenderedPageBreak/>
         <w:drawing>
@@ -3443,7 +3460,7 @@
       <w:r>
         <w:rPr>
           <w:noProof/>
-          <w:lang w:val="es-ES" w:eastAsia="es-ES"/>
+          <w:lang w:eastAsia="fr-FR"/>
         </w:rPr>
         <w:drawing>
           <wp:inline distT="0" distB="0" distL="0" distR="0" wp14:anchorId="559A762B" wp14:editId="21B43A8C">
@@ -3505,7 +3522,7 @@
     </w:p>
     <w:p>
       <w:pPr>
-        <w:pStyle w:val="Ttulo2"/>
+        <w:pStyle w:val="Titre2"/>
         <w:rPr>
           <w:lang w:val="en-US"/>
         </w:rPr>
@@ -3522,7 +3539,7 @@
     </w:p>
     <w:tbl>
       <w:tblPr>
-        <w:tblStyle w:val="Sombreadoclaro-nfasis5"/>
+        <w:tblStyle w:val="Trameclaire-Accent5"/>
         <w:tblW w:w="5000" w:type="pct"/>
         <w:tblLook w:val="0420" w:firstRow="1" w:lastRow="0" w:firstColumn="0" w:lastColumn="0" w:noHBand="0" w:noVBand="1"/>
         <w:tblCaption w:val="TT-CATEGORIES-TT"/>
@@ -3575,7 +3592,7 @@
     </w:p>
     <w:p>
       <w:pPr>
-        <w:pStyle w:val="Ttulo2"/>
+        <w:pStyle w:val="Titre2"/>
         <w:rPr>
           <w:lang w:val="en-US"/>
         </w:rPr>
@@ -3603,7 +3620,7 @@
     </w:p>
     <w:tbl>
       <w:tblPr>
-        <w:tblStyle w:val="Sombreadoclaro-nfasis5"/>
+        <w:tblStyle w:val="Trameclaire-Accent5"/>
         <w:tblW w:w="5000" w:type="pct"/>
         <w:tblLook w:val="0420" w:firstRow="1" w:lastRow="0" w:firstColumn="0" w:lastColumn="0" w:noHBand="0" w:noVBand="1"/>
         <w:tblCaption w:val="TT-ISSUES-TT"/>
@@ -3672,7 +3689,7 @@
     </w:p>
     <w:p>
       <w:pPr>
-        <w:pStyle w:val="Ttulo1"/>
+        <w:pStyle w:val="Titre1"/>
         <w:rPr>
           <w:lang w:val="en-US"/>
         </w:rPr>
@@ -3689,7 +3706,7 @@
     </w:p>
     <w:p>
       <w:pPr>
-        <w:pStyle w:val="Ttulo2"/>
+        <w:pStyle w:val="Titre2"/>
         <w:rPr>
           <w:lang w:val="en-US"/>
         </w:rPr>
@@ -3705,7 +3722,7 @@
     </w:p>
     <w:tbl>
       <w:tblPr>
-        <w:tblStyle w:val="Sombreadoclaro-nfasis5"/>
+        <w:tblStyle w:val="Trameclaire-Accent5"/>
         <w:tblW w:w="9853" w:type="dxa"/>
         <w:tblLook w:val="0420" w:firstRow="1" w:lastRow="0" w:firstColumn="0" w:lastColumn="0" w:noHBand="0" w:noVBand="1"/>
       </w:tblPr>
@@ -3763,7 +3780,7 @@
     </w:p>
     <w:p>
       <w:pPr>
-        <w:pStyle w:val="Ttulo2"/>
+        <w:pStyle w:val="Titre2"/>
         <w:rPr>
           <w:lang w:val="en-US"/>
         </w:rPr>
@@ -3791,7 +3808,7 @@
     </w:p>
     <w:tbl>
       <w:tblPr>
-        <w:tblStyle w:val="Sombreadoclaro-nfasis5"/>
+        <w:tblStyle w:val="Trameclaire-Accent5"/>
         <w:tblW w:w="5000" w:type="pct"/>
         <w:tblLook w:val="0420" w:firstRow="1" w:lastRow="0" w:firstColumn="0" w:lastColumn="0" w:noHBand="0" w:noVBand="1"/>
       </w:tblPr>
@@ -3849,7 +3866,7 @@
 </file>
 
 <file path=word/endnotes.xml><?xml version="1.0" encoding="utf-8"?>
-<w:endnotes xmlns:wpc="http://schemas.microsoft.com/office/word/2010/wordprocessingCanvas" xmlns:mc="http://schemas.openxmlformats.org/markup-compatibility/2006" xmlns:o="urn:schemas-microsoft-com:office:office" xmlns:r="http://schemas.openxmlformats.org/officeDocument/2006/relationships" xmlns:m="http://schemas.openxmlformats.org/officeDocument/2006/math" xmlns:v="urn:schemas-microsoft-com:vml" xmlns:wp14="http://schemas.microsoft.com/office/word/2010/wordprocessingDrawing" xmlns:wp="http://schemas.openxmlformats.org/drawingml/2006/wordprocessingDrawing" xmlns:w10="urn:schemas-microsoft-com:office:word" xmlns:w="http://schemas.openxmlformats.org/wordprocessingml/2006/main" xmlns:w14="http://schemas.microsoft.com/office/word/2010/wordml" xmlns:w15="http://schemas.microsoft.com/office/word/2012/wordml" xmlns:wpg="http://schemas.microsoft.com/office/word/2010/wordprocessingGroup" xmlns:wpi="http://schemas.microsoft.com/office/word/2010/wordprocessingInk" xmlns:wne="http://schemas.microsoft.com/office/word/2006/wordml" xmlns:wps="http://schemas.microsoft.com/office/word/2010/wordprocessingShape" mc:Ignorable="w14 w15 wp14">
+<w:endnotes xmlns:wpc="http://schemas.microsoft.com/office/word/2010/wordprocessingCanvas" xmlns:cx="http://schemas.microsoft.com/office/drawing/2014/chartex" xmlns:cx1="http://schemas.microsoft.com/office/drawing/2015/9/8/chartex" xmlns:mc="http://schemas.openxmlformats.org/markup-compatibility/2006" xmlns:o="urn:schemas-microsoft-com:office:office" xmlns:r="http://schemas.openxmlformats.org/officeDocument/2006/relationships" xmlns:m="http://schemas.openxmlformats.org/officeDocument/2006/math" xmlns:v="urn:schemas-microsoft-com:vml" xmlns:wp14="http://schemas.microsoft.com/office/word/2010/wordprocessingDrawing" xmlns:wp="http://schemas.openxmlformats.org/drawingml/2006/wordprocessingDrawing" xmlns:w10="urn:schemas-microsoft-com:office:word" xmlns:w="http://schemas.openxmlformats.org/wordprocessingml/2006/main" xmlns:w14="http://schemas.microsoft.com/office/word/2010/wordml" xmlns:w15="http://schemas.microsoft.com/office/word/2012/wordml" xmlns:w16se="http://schemas.microsoft.com/office/word/2015/wordml/symex" xmlns:wpg="http://schemas.microsoft.com/office/word/2010/wordprocessingGroup" xmlns:wpi="http://schemas.microsoft.com/office/word/2010/wordprocessingInk" xmlns:wne="http://schemas.microsoft.com/office/word/2006/wordml" xmlns:wps="http://schemas.microsoft.com/office/word/2010/wordprocessingShape" mc:Ignorable="w14 w15 w16se wp14">
   <w:endnote w:type="separator" w:id="-1">
     <w:p>
       <w:r>
@@ -3868,7 +3885,7 @@
 </file>
 
 <file path=word/footer1.xml><?xml version="1.0" encoding="utf-8"?>
-<w:ftr xmlns:wpc="http://schemas.microsoft.com/office/word/2010/wordprocessingCanvas" xmlns:mc="http://schemas.openxmlformats.org/markup-compatibility/2006" xmlns:o="urn:schemas-microsoft-com:office:office" xmlns:r="http://schemas.openxmlformats.org/officeDocument/2006/relationships" xmlns:m="http://schemas.openxmlformats.org/officeDocument/2006/math" xmlns:v="urn:schemas-microsoft-com:vml" xmlns:wp14="http://schemas.microsoft.com/office/word/2010/wordprocessingDrawing" xmlns:wp="http://schemas.openxmlformats.org/drawingml/2006/wordprocessingDrawing" xmlns:w10="urn:schemas-microsoft-com:office:word" xmlns:w="http://schemas.openxmlformats.org/wordprocessingml/2006/main" xmlns:w14="http://schemas.microsoft.com/office/word/2010/wordml" xmlns:w15="http://schemas.microsoft.com/office/word/2012/wordml" xmlns:wpg="http://schemas.microsoft.com/office/word/2010/wordprocessingGroup" xmlns:wpi="http://schemas.microsoft.com/office/word/2010/wordprocessingInk" xmlns:wne="http://schemas.microsoft.com/office/word/2006/wordml" xmlns:wps="http://schemas.microsoft.com/office/word/2010/wordprocessingShape" mc:Ignorable="w14 w15 wp14">
+<w:ftr xmlns:wpc="http://schemas.microsoft.com/office/word/2010/wordprocessingCanvas" xmlns:cx="http://schemas.microsoft.com/office/drawing/2014/chartex" xmlns:cx1="http://schemas.microsoft.com/office/drawing/2015/9/8/chartex" xmlns:mc="http://schemas.openxmlformats.org/markup-compatibility/2006" xmlns:o="urn:schemas-microsoft-com:office:office" xmlns:r="http://schemas.openxmlformats.org/officeDocument/2006/relationships" xmlns:m="http://schemas.openxmlformats.org/officeDocument/2006/math" xmlns:v="urn:schemas-microsoft-com:vml" xmlns:wp14="http://schemas.microsoft.com/office/word/2010/wordprocessingDrawing" xmlns:wp="http://schemas.openxmlformats.org/drawingml/2006/wordprocessingDrawing" xmlns:w10="urn:schemas-microsoft-com:office:word" xmlns:w="http://schemas.openxmlformats.org/wordprocessingml/2006/main" xmlns:w14="http://schemas.microsoft.com/office/word/2010/wordml" xmlns:w15="http://schemas.microsoft.com/office/word/2012/wordml" xmlns:w16se="http://schemas.microsoft.com/office/word/2015/wordml/symex" xmlns:wpg="http://schemas.microsoft.com/office/word/2010/wordprocessingGroup" xmlns:wpi="http://schemas.microsoft.com/office/word/2010/wordprocessingInk" xmlns:wne="http://schemas.microsoft.com/office/word/2006/wordml" xmlns:wps="http://schemas.microsoft.com/office/word/2010/wordprocessingShape" mc:Ignorable="w14 w15 w16se wp14">
   <w:sdt>
     <w:sdtPr>
       <w:id w:val="-1546826036"/>
@@ -3881,12 +3898,11 @@
     <w:sdtContent>
       <w:p>
         <w:pPr>
-          <w:pStyle w:val="Piedepgina"/>
+          <w:pStyle w:val="Pieddepage"/>
         </w:pPr>
         <w:r>
           <w:rPr>
             <w:noProof/>
-            <w:lang w:val="es-ES" w:eastAsia="es-ES"/>
           </w:rPr>
           <mc:AlternateContent>
             <mc:Choice Requires="wps">
@@ -3972,7 +3988,7 @@
                                   <w:sz w:val="72"/>
                                   <w:szCs w:val="72"/>
                                 </w:rPr>
-                                <w:t>9</w:t>
+                                <w:t>1</w:t>
                               </w:r>
                               <w:r>
                                 <w:rPr>
@@ -4050,7 +4066,7 @@
                             <w:sz w:val="72"/>
                             <w:szCs w:val="72"/>
                           </w:rPr>
-                          <w:t>9</w:t>
+                          <w:t>1</w:t>
                         </w:r>
                         <w:r>
                           <w:rPr>
@@ -4077,7 +4093,7 @@
 </file>
 
 <file path=word/footnotes.xml><?xml version="1.0" encoding="utf-8"?>
-<w:footnotes xmlns:wpc="http://schemas.microsoft.com/office/word/2010/wordprocessingCanvas" xmlns:mc="http://schemas.openxmlformats.org/markup-compatibility/2006" xmlns:o="urn:schemas-microsoft-com:office:office" xmlns:r="http://schemas.openxmlformats.org/officeDocument/2006/relationships" xmlns:m="http://schemas.openxmlformats.org/officeDocument/2006/math" xmlns:v="urn:schemas-microsoft-com:vml" xmlns:wp14="http://schemas.microsoft.com/office/word/2010/wordprocessingDrawing" xmlns:wp="http://schemas.openxmlformats.org/drawingml/2006/wordprocessingDrawing" xmlns:w10="urn:schemas-microsoft-com:office:word" xmlns:w="http://schemas.openxmlformats.org/wordprocessingml/2006/main" xmlns:w14="http://schemas.microsoft.com/office/word/2010/wordml" xmlns:w15="http://schemas.microsoft.com/office/word/2012/wordml" xmlns:wpg="http://schemas.microsoft.com/office/word/2010/wordprocessingGroup" xmlns:wpi="http://schemas.microsoft.com/office/word/2010/wordprocessingInk" xmlns:wne="http://schemas.microsoft.com/office/word/2006/wordml" xmlns:wps="http://schemas.microsoft.com/office/word/2010/wordprocessingShape" mc:Ignorable="w14 w15 wp14">
+<w:footnotes xmlns:wpc="http://schemas.microsoft.com/office/word/2010/wordprocessingCanvas" xmlns:cx="http://schemas.microsoft.com/office/drawing/2014/chartex" xmlns:cx1="http://schemas.microsoft.com/office/drawing/2015/9/8/chartex" xmlns:mc="http://schemas.openxmlformats.org/markup-compatibility/2006" xmlns:o="urn:schemas-microsoft-com:office:office" xmlns:r="http://schemas.openxmlformats.org/officeDocument/2006/relationships" xmlns:m="http://schemas.openxmlformats.org/officeDocument/2006/math" xmlns:v="urn:schemas-microsoft-com:vml" xmlns:wp14="http://schemas.microsoft.com/office/word/2010/wordprocessingDrawing" xmlns:wp="http://schemas.openxmlformats.org/drawingml/2006/wordprocessingDrawing" xmlns:w10="urn:schemas-microsoft-com:office:word" xmlns:w="http://schemas.openxmlformats.org/wordprocessingml/2006/main" xmlns:w14="http://schemas.microsoft.com/office/word/2010/wordml" xmlns:w15="http://schemas.microsoft.com/office/word/2012/wordml" xmlns:w16se="http://schemas.microsoft.com/office/word/2015/wordml/symex" xmlns:wpg="http://schemas.microsoft.com/office/word/2010/wordprocessingGroup" xmlns:wpi="http://schemas.microsoft.com/office/word/2010/wordprocessingInk" xmlns:wne="http://schemas.microsoft.com/office/word/2006/wordml" xmlns:wps="http://schemas.microsoft.com/office/word/2010/wordprocessingShape" mc:Ignorable="w14 w15 w16se wp14">
   <w:footnote w:type="separator" w:id="-1">
     <w:p>
       <w:r>
@@ -4096,10 +4112,10 @@
 </file>
 
 <file path=word/header1.xml><?xml version="1.0" encoding="utf-8"?>
-<w:hdr xmlns:wpc="http://schemas.microsoft.com/office/word/2010/wordprocessingCanvas" xmlns:mc="http://schemas.openxmlformats.org/markup-compatibility/2006" xmlns:o="urn:schemas-microsoft-com:office:office" xmlns:r="http://schemas.openxmlformats.org/officeDocument/2006/relationships" xmlns:m="http://schemas.openxmlformats.org/officeDocument/2006/math" xmlns:v="urn:schemas-microsoft-com:vml" xmlns:wp14="http://schemas.microsoft.com/office/word/2010/wordprocessingDrawing" xmlns:wp="http://schemas.openxmlformats.org/drawingml/2006/wordprocessingDrawing" xmlns:w10="urn:schemas-microsoft-com:office:word" xmlns:w="http://schemas.openxmlformats.org/wordprocessingml/2006/main" xmlns:w14="http://schemas.microsoft.com/office/word/2010/wordml" xmlns:w15="http://schemas.microsoft.com/office/word/2012/wordml" xmlns:wpg="http://schemas.microsoft.com/office/word/2010/wordprocessingGroup" xmlns:wpi="http://schemas.microsoft.com/office/word/2010/wordprocessingInk" xmlns:wne="http://schemas.microsoft.com/office/word/2006/wordml" xmlns:wps="http://schemas.microsoft.com/office/word/2010/wordprocessingShape" mc:Ignorable="w14 w15 wp14">
+<w:hdr xmlns:wpc="http://schemas.microsoft.com/office/word/2010/wordprocessingCanvas" xmlns:cx="http://schemas.microsoft.com/office/drawing/2014/chartex" xmlns:cx1="http://schemas.microsoft.com/office/drawing/2015/9/8/chartex" xmlns:mc="http://schemas.openxmlformats.org/markup-compatibility/2006" xmlns:o="urn:schemas-microsoft-com:office:office" xmlns:r="http://schemas.openxmlformats.org/officeDocument/2006/relationships" xmlns:m="http://schemas.openxmlformats.org/officeDocument/2006/math" xmlns:v="urn:schemas-microsoft-com:vml" xmlns:wp14="http://schemas.microsoft.com/office/word/2010/wordprocessingDrawing" xmlns:wp="http://schemas.openxmlformats.org/drawingml/2006/wordprocessingDrawing" xmlns:w10="urn:schemas-microsoft-com:office:word" xmlns:w="http://schemas.openxmlformats.org/wordprocessingml/2006/main" xmlns:w14="http://schemas.microsoft.com/office/word/2010/wordml" xmlns:w15="http://schemas.microsoft.com/office/word/2012/wordml" xmlns:w16se="http://schemas.microsoft.com/office/word/2015/wordml/symex" xmlns:wpg="http://schemas.microsoft.com/office/word/2010/wordprocessingGroup" xmlns:wpi="http://schemas.microsoft.com/office/word/2010/wordprocessingInk" xmlns:wne="http://schemas.microsoft.com/office/word/2006/wordml" xmlns:wps="http://schemas.microsoft.com/office/word/2010/wordprocessingShape" mc:Ignorable="w14 w15 w16se wp14">
   <w:p>
     <w:pPr>
-      <w:pStyle w:val="Encabezado"/>
+      <w:pStyle w:val="En-tte"/>
       <w:jc w:val="left"/>
     </w:pPr>
     <w:r>
@@ -4110,7 +4126,7 @@
 </file>
 
 <file path=word/numbering.xml><?xml version="1.0" encoding="utf-8"?>
-<w:numbering xmlns:wpc="http://schemas.microsoft.com/office/word/2010/wordprocessingCanvas" xmlns:mc="http://schemas.openxmlformats.org/markup-compatibility/2006" xmlns:o="urn:schemas-microsoft-com:office:office" xmlns:r="http://schemas.openxmlformats.org/officeDocument/2006/relationships" xmlns:m="http://schemas.openxmlformats.org/officeDocument/2006/math" xmlns:v="urn:schemas-microsoft-com:vml" xmlns:wp14="http://schemas.microsoft.com/office/word/2010/wordprocessingDrawing" xmlns:wp="http://schemas.openxmlformats.org/drawingml/2006/wordprocessingDrawing" xmlns:w10="urn:schemas-microsoft-com:office:word" xmlns:w="http://schemas.openxmlformats.org/wordprocessingml/2006/main" xmlns:w14="http://schemas.microsoft.com/office/word/2010/wordml" xmlns:w15="http://schemas.microsoft.com/office/word/2012/wordml" xmlns:wpg="http://schemas.microsoft.com/office/word/2010/wordprocessingGroup" xmlns:wpi="http://schemas.microsoft.com/office/word/2010/wordprocessingInk" xmlns:wne="http://schemas.microsoft.com/office/word/2006/wordml" xmlns:wps="http://schemas.microsoft.com/office/word/2010/wordprocessingShape" mc:Ignorable="w14 w15 wp14">
+<w:numbering xmlns:wpc="http://schemas.microsoft.com/office/word/2010/wordprocessingCanvas" xmlns:cx="http://schemas.microsoft.com/office/drawing/2014/chartex" xmlns:cx1="http://schemas.microsoft.com/office/drawing/2015/9/8/chartex" xmlns:mc="http://schemas.openxmlformats.org/markup-compatibility/2006" xmlns:o="urn:schemas-microsoft-com:office:office" xmlns:r="http://schemas.openxmlformats.org/officeDocument/2006/relationships" xmlns:m="http://schemas.openxmlformats.org/officeDocument/2006/math" xmlns:v="urn:schemas-microsoft-com:vml" xmlns:wp14="http://schemas.microsoft.com/office/word/2010/wordprocessingDrawing" xmlns:wp="http://schemas.openxmlformats.org/drawingml/2006/wordprocessingDrawing" xmlns:w10="urn:schemas-microsoft-com:office:word" xmlns:w="http://schemas.openxmlformats.org/wordprocessingml/2006/main" xmlns:w14="http://schemas.microsoft.com/office/word/2010/wordml" xmlns:w15="http://schemas.microsoft.com/office/word/2012/wordml" xmlns:w16se="http://schemas.microsoft.com/office/word/2015/wordml/symex" xmlns:wpg="http://schemas.microsoft.com/office/word/2010/wordprocessingGroup" xmlns:wpi="http://schemas.microsoft.com/office/word/2010/wordprocessingInk" xmlns:wne="http://schemas.microsoft.com/office/word/2006/wordml" xmlns:wps="http://schemas.microsoft.com/office/word/2010/wordprocessingShape" mc:Ignorable="w14 w15 w16se wp14">
   <w:abstractNum w:abstractNumId="0" w15:restartNumberingAfterBreak="0">
     <w:nsid w:val="209F3BFD"/>
     <w:multiLevelType w:val="multilevel"/>
@@ -4637,7 +4653,7 @@
 </file>
 
 <file path=word/styles.xml><?xml version="1.0" encoding="utf-8"?>
-<w:styles xmlns:mc="http://schemas.openxmlformats.org/markup-compatibility/2006" xmlns:r="http://schemas.openxmlformats.org/officeDocument/2006/relationships" xmlns:w="http://schemas.openxmlformats.org/wordprocessingml/2006/main" xmlns:w14="http://schemas.microsoft.com/office/word/2010/wordml" xmlns:w15="http://schemas.microsoft.com/office/word/2012/wordml" mc:Ignorable="w14 w15">
+<w:styles xmlns:mc="http://schemas.openxmlformats.org/markup-compatibility/2006" xmlns:r="http://schemas.openxmlformats.org/officeDocument/2006/relationships" xmlns:w="http://schemas.openxmlformats.org/wordprocessingml/2006/main" xmlns:w14="http://schemas.microsoft.com/office/word/2010/wordml" xmlns:w15="http://schemas.microsoft.com/office/word/2012/wordml" xmlns:w16se="http://schemas.microsoft.com/office/word/2015/wordml/symex" mc:Ignorable="w14 w15 w16se">
   <w:docDefaults>
     <w:rPrDefault>
       <w:rPr>
@@ -5035,11 +5051,11 @@
       <w:szCs w:val="20"/>
     </w:rPr>
   </w:style>
-  <w:style w:type="paragraph" w:styleId="Ttulo1">
+  <w:style w:type="paragraph" w:styleId="Titre1">
     <w:name w:val="heading 1"/>
     <w:basedOn w:val="Normal"/>
     <w:next w:val="Normal"/>
-    <w:link w:val="Ttulo1Car"/>
+    <w:link w:val="Titre1Car"/>
     <w:uiPriority w:val="9"/>
     <w:qFormat/>
     <w:rsid w:val="001F5FAC"/>
@@ -5064,11 +5080,11 @@
       <w:szCs w:val="22"/>
     </w:rPr>
   </w:style>
-  <w:style w:type="paragraph" w:styleId="Ttulo2">
+  <w:style w:type="paragraph" w:styleId="Titre2">
     <w:name w:val="heading 2"/>
     <w:basedOn w:val="Normal"/>
     <w:next w:val="Normal"/>
-    <w:link w:val="Ttulo2Car"/>
+    <w:link w:val="Titre2Car"/>
     <w:uiPriority w:val="9"/>
     <w:unhideWhenUsed/>
     <w:qFormat/>
@@ -5091,11 +5107,11 @@
       <w:szCs w:val="22"/>
     </w:rPr>
   </w:style>
-  <w:style w:type="paragraph" w:styleId="Ttulo3">
+  <w:style w:type="paragraph" w:styleId="Titre3">
     <w:name w:val="heading 3"/>
     <w:basedOn w:val="Normal"/>
     <w:next w:val="Normal"/>
-    <w:link w:val="Ttulo3Car"/>
+    <w:link w:val="Titre3Car"/>
     <w:uiPriority w:val="9"/>
     <w:unhideWhenUsed/>
     <w:qFormat/>
@@ -5116,11 +5132,11 @@
       <w:szCs w:val="22"/>
     </w:rPr>
   </w:style>
-  <w:style w:type="paragraph" w:styleId="Ttulo4">
+  <w:style w:type="paragraph" w:styleId="Titre4">
     <w:name w:val="heading 4"/>
     <w:basedOn w:val="Normal"/>
     <w:next w:val="Normal"/>
-    <w:link w:val="Ttulo4Car"/>
+    <w:link w:val="Titre4Car"/>
     <w:uiPriority w:val="9"/>
     <w:unhideWhenUsed/>
     <w:qFormat/>
@@ -5141,11 +5157,11 @@
       <w:szCs w:val="22"/>
     </w:rPr>
   </w:style>
-  <w:style w:type="paragraph" w:styleId="Ttulo5">
+  <w:style w:type="paragraph" w:styleId="Titre5">
     <w:name w:val="heading 5"/>
     <w:basedOn w:val="Normal"/>
     <w:next w:val="Normal"/>
-    <w:link w:val="Ttulo5Car"/>
+    <w:link w:val="Titre5Car"/>
     <w:uiPriority w:val="9"/>
     <w:unhideWhenUsed/>
     <w:qFormat/>
@@ -5165,11 +5181,11 @@
       <w:szCs w:val="22"/>
     </w:rPr>
   </w:style>
-  <w:style w:type="paragraph" w:styleId="Ttulo6">
+  <w:style w:type="paragraph" w:styleId="Titre6">
     <w:name w:val="heading 6"/>
     <w:basedOn w:val="Normal"/>
     <w:next w:val="Normal"/>
-    <w:link w:val="Ttulo6Car"/>
+    <w:link w:val="Titre6Car"/>
     <w:uiPriority w:val="9"/>
     <w:unhideWhenUsed/>
     <w:qFormat/>
@@ -5189,11 +5205,11 @@
       <w:szCs w:val="22"/>
     </w:rPr>
   </w:style>
-  <w:style w:type="paragraph" w:styleId="Ttulo7">
+  <w:style w:type="paragraph" w:styleId="Titre7">
     <w:name w:val="heading 7"/>
     <w:basedOn w:val="Normal"/>
     <w:next w:val="Normal"/>
-    <w:link w:val="Ttulo7Car"/>
+    <w:link w:val="Titre7Car"/>
     <w:uiPriority w:val="9"/>
     <w:unhideWhenUsed/>
     <w:qFormat/>
@@ -5210,11 +5226,11 @@
       <w:szCs w:val="22"/>
     </w:rPr>
   </w:style>
-  <w:style w:type="paragraph" w:styleId="Ttulo8">
+  <w:style w:type="paragraph" w:styleId="Titre8">
     <w:name w:val="heading 8"/>
     <w:basedOn w:val="Normal"/>
     <w:next w:val="Normal"/>
-    <w:link w:val="Ttulo8Car"/>
+    <w:link w:val="Titre8Car"/>
     <w:uiPriority w:val="9"/>
     <w:unhideWhenUsed/>
     <w:qFormat/>
@@ -5230,11 +5246,11 @@
       <w:szCs w:val="18"/>
     </w:rPr>
   </w:style>
-  <w:style w:type="paragraph" w:styleId="Ttulo9">
+  <w:style w:type="paragraph" w:styleId="Titre9">
     <w:name w:val="heading 9"/>
     <w:basedOn w:val="Normal"/>
     <w:next w:val="Normal"/>
-    <w:link w:val="Ttulo9Car"/>
+    <w:link w:val="Titre9Car"/>
     <w:uiPriority w:val="9"/>
     <w:unhideWhenUsed/>
     <w:qFormat/>
@@ -5251,13 +5267,13 @@
       <w:szCs w:val="18"/>
     </w:rPr>
   </w:style>
-  <w:style w:type="character" w:default="1" w:styleId="Fuentedeprrafopredeter">
+  <w:style w:type="character" w:default="1" w:styleId="Policepardfaut">
     <w:name w:val="Default Paragraph Font"/>
     <w:uiPriority w:val="1"/>
     <w:semiHidden/>
     <w:unhideWhenUsed/>
   </w:style>
-  <w:style w:type="table" w:default="1" w:styleId="Tablanormal">
+  <w:style w:type="table" w:default="1" w:styleId="TableauNormal">
     <w:name w:val="Normal Table"/>
     <w:uiPriority w:val="99"/>
     <w:semiHidden/>
@@ -5272,16 +5288,16 @@
       </w:tblCellMar>
     </w:tblPr>
   </w:style>
-  <w:style w:type="numbering" w:default="1" w:styleId="Sinlista">
+  <w:style w:type="numbering" w:default="1" w:styleId="Aucuneliste">
     <w:name w:val="No List"/>
     <w:uiPriority w:val="99"/>
     <w:semiHidden/>
     <w:unhideWhenUsed/>
   </w:style>
-  <w:style w:type="character" w:customStyle="1" w:styleId="Ttulo1Car">
-    <w:name w:val="Título 1 Car"/>
-    <w:basedOn w:val="Fuentedeprrafopredeter"/>
-    <w:link w:val="Ttulo1"/>
+  <w:style w:type="character" w:customStyle="1" w:styleId="Titre1Car">
+    <w:name w:val="Titre 1 Car"/>
+    <w:basedOn w:val="Policepardfaut"/>
+    <w:link w:val="Titre1"/>
     <w:uiPriority w:val="9"/>
     <w:rsid w:val="001F5FAC"/>
     <w:rPr>
@@ -5293,10 +5309,10 @@
       <w:shd w:val="clear" w:color="auto" w:fill="005191" w:themeFill="accent1"/>
     </w:rPr>
   </w:style>
-  <w:style w:type="character" w:customStyle="1" w:styleId="Ttulo2Car">
-    <w:name w:val="Título 2 Car"/>
-    <w:basedOn w:val="Fuentedeprrafopredeter"/>
-    <w:link w:val="Ttulo2"/>
+  <w:style w:type="character" w:customStyle="1" w:styleId="Titre2Car">
+    <w:name w:val="Titre 2 Car"/>
+    <w:basedOn w:val="Policepardfaut"/>
+    <w:link w:val="Titre2"/>
     <w:uiPriority w:val="9"/>
     <w:rsid w:val="001F5FAC"/>
     <w:rPr>
@@ -5305,10 +5321,10 @@
       <w:shd w:val="clear" w:color="auto" w:fill="B6DEFF" w:themeFill="accent1" w:themeFillTint="33"/>
     </w:rPr>
   </w:style>
-  <w:style w:type="character" w:customStyle="1" w:styleId="Ttulo3Car">
-    <w:name w:val="Título 3 Car"/>
-    <w:basedOn w:val="Fuentedeprrafopredeter"/>
-    <w:link w:val="Ttulo3"/>
+  <w:style w:type="character" w:customStyle="1" w:styleId="Titre3Car">
+    <w:name w:val="Titre 3 Car"/>
+    <w:basedOn w:val="Policepardfaut"/>
+    <w:link w:val="Titre3"/>
     <w:uiPriority w:val="9"/>
     <w:rsid w:val="001F5FAC"/>
     <w:rPr>
@@ -5317,10 +5333,10 @@
       <w:spacing w:val="15"/>
     </w:rPr>
   </w:style>
-  <w:style w:type="character" w:customStyle="1" w:styleId="Ttulo4Car">
-    <w:name w:val="Título 4 Car"/>
-    <w:basedOn w:val="Fuentedeprrafopredeter"/>
-    <w:link w:val="Ttulo4"/>
+  <w:style w:type="character" w:customStyle="1" w:styleId="Titre4Car">
+    <w:name w:val="Titre 4 Car"/>
+    <w:basedOn w:val="Policepardfaut"/>
+    <w:link w:val="Titre4"/>
     <w:uiPriority w:val="9"/>
     <w:rsid w:val="001F5FAC"/>
     <w:rPr>
@@ -5329,10 +5345,10 @@
       <w:spacing w:val="10"/>
     </w:rPr>
   </w:style>
-  <w:style w:type="character" w:customStyle="1" w:styleId="Ttulo5Car">
-    <w:name w:val="Título 5 Car"/>
-    <w:basedOn w:val="Fuentedeprrafopredeter"/>
-    <w:link w:val="Ttulo5"/>
+  <w:style w:type="character" w:customStyle="1" w:styleId="Titre5Car">
+    <w:name w:val="Titre 5 Car"/>
+    <w:basedOn w:val="Policepardfaut"/>
+    <w:link w:val="Titre5"/>
     <w:uiPriority w:val="9"/>
     <w:rsid w:val="001F5FAC"/>
     <w:rPr>
@@ -5341,10 +5357,10 @@
       <w:spacing w:val="10"/>
     </w:rPr>
   </w:style>
-  <w:style w:type="character" w:customStyle="1" w:styleId="Ttulo6Car">
-    <w:name w:val="Título 6 Car"/>
-    <w:basedOn w:val="Fuentedeprrafopredeter"/>
-    <w:link w:val="Ttulo6"/>
+  <w:style w:type="character" w:customStyle="1" w:styleId="Titre6Car">
+    <w:name w:val="Titre 6 Car"/>
+    <w:basedOn w:val="Policepardfaut"/>
+    <w:link w:val="Titre6"/>
     <w:uiPriority w:val="9"/>
     <w:rsid w:val="001F5FAC"/>
     <w:rPr>
@@ -5353,10 +5369,10 @@
       <w:spacing w:val="10"/>
     </w:rPr>
   </w:style>
-  <w:style w:type="character" w:customStyle="1" w:styleId="Ttulo7Car">
-    <w:name w:val="Título 7 Car"/>
-    <w:basedOn w:val="Fuentedeprrafopredeter"/>
-    <w:link w:val="Ttulo7"/>
+  <w:style w:type="character" w:customStyle="1" w:styleId="Titre7Car">
+    <w:name w:val="Titre 7 Car"/>
+    <w:basedOn w:val="Policepardfaut"/>
+    <w:link w:val="Titre7"/>
     <w:uiPriority w:val="9"/>
     <w:rsid w:val="001F5FAC"/>
     <w:rPr>
@@ -5365,10 +5381,10 @@
       <w:spacing w:val="10"/>
     </w:rPr>
   </w:style>
-  <w:style w:type="character" w:customStyle="1" w:styleId="Ttulo8Car">
-    <w:name w:val="Título 8 Car"/>
-    <w:basedOn w:val="Fuentedeprrafopredeter"/>
-    <w:link w:val="Ttulo8"/>
+  <w:style w:type="character" w:customStyle="1" w:styleId="Titre8Car">
+    <w:name w:val="Titre 8 Car"/>
+    <w:basedOn w:val="Policepardfaut"/>
+    <w:link w:val="Titre8"/>
     <w:uiPriority w:val="9"/>
     <w:rsid w:val="001F5FAC"/>
     <w:rPr>
@@ -5378,10 +5394,10 @@
       <w:szCs w:val="18"/>
     </w:rPr>
   </w:style>
-  <w:style w:type="character" w:customStyle="1" w:styleId="Ttulo9Car">
-    <w:name w:val="Título 9 Car"/>
-    <w:basedOn w:val="Fuentedeprrafopredeter"/>
-    <w:link w:val="Ttulo9"/>
+  <w:style w:type="character" w:customStyle="1" w:styleId="Titre9Car">
+    <w:name w:val="Titre 9 Car"/>
+    <w:basedOn w:val="Policepardfaut"/>
+    <w:link w:val="Titre9"/>
     <w:uiPriority w:val="9"/>
     <w:rsid w:val="001F5FAC"/>
     <w:rPr>
@@ -5392,10 +5408,10 @@
       <w:szCs w:val="18"/>
     </w:rPr>
   </w:style>
-  <w:style w:type="character" w:customStyle="1" w:styleId="TextodegloboCar">
-    <w:name w:val="Texto de globo Car"/>
-    <w:basedOn w:val="Fuentedeprrafopredeter"/>
-    <w:link w:val="Textodeglobo"/>
+  <w:style w:type="character" w:customStyle="1" w:styleId="TextedebullesCar">
+    <w:name w:val="Texte de bulles Car"/>
+    <w:basedOn w:val="Policepardfaut"/>
+    <w:link w:val="Textedebulles"/>
     <w:uiPriority w:val="99"/>
     <w:semiHidden/>
     <w:rsid w:val="002517D7"/>
@@ -5407,7 +5423,7 @@
   </w:style>
   <w:style w:type="character" w:customStyle="1" w:styleId="En-tteCar">
     <w:name w:val="En-tête Car"/>
-    <w:basedOn w:val="Fuentedeprrafopredeter"/>
+    <w:basedOn w:val="Policepardfaut"/>
     <w:uiPriority w:val="99"/>
     <w:rsid w:val="008F5264"/>
     <w:rPr>
@@ -5416,15 +5432,15 @@
       <w:szCs w:val="20"/>
     </w:rPr>
   </w:style>
-  <w:style w:type="character" w:styleId="Nmerodepgina">
+  <w:style w:type="character" w:styleId="Numrodepage">
     <w:name w:val="page number"/>
-    <w:basedOn w:val="Fuentedeprrafopredeter"/>
+    <w:basedOn w:val="Policepardfaut"/>
     <w:rsid w:val="008F5264"/>
   </w:style>
-  <w:style w:type="character" w:customStyle="1" w:styleId="PiedepginaCar">
-    <w:name w:val="Pie de página Car"/>
-    <w:basedOn w:val="Fuentedeprrafopredeter"/>
-    <w:link w:val="Piedepgina"/>
+  <w:style w:type="character" w:customStyle="1" w:styleId="PieddepageCar">
+    <w:name w:val="Pied de page Car"/>
+    <w:basedOn w:val="Policepardfaut"/>
+    <w:link w:val="Pieddepage"/>
     <w:uiPriority w:val="99"/>
     <w:qFormat/>
     <w:rsid w:val="008F5264"/>
@@ -5437,7 +5453,7 @@
   </w:style>
   <w:style w:type="character" w:customStyle="1" w:styleId="LienInternet">
     <w:name w:val="Lien Internet"/>
-    <w:basedOn w:val="Fuentedeprrafopredeter"/>
+    <w:basedOn w:val="Policepardfaut"/>
     <w:uiPriority w:val="99"/>
     <w:rsid w:val="00D060DA"/>
     <w:rPr>
@@ -5445,10 +5461,10 @@
       <w:u w:val="single"/>
     </w:rPr>
   </w:style>
-  <w:style w:type="character" w:customStyle="1" w:styleId="PuestoCar">
-    <w:name w:val="Puesto Car"/>
-    <w:basedOn w:val="Fuentedeprrafopredeter"/>
-    <w:link w:val="Puesto"/>
+  <w:style w:type="character" w:customStyle="1" w:styleId="TitreCar">
+    <w:name w:val="Titre Car"/>
+    <w:basedOn w:val="Policepardfaut"/>
+    <w:link w:val="Titre"/>
     <w:uiPriority w:val="10"/>
     <w:rsid w:val="001F5FAC"/>
     <w:rPr>
@@ -5462,7 +5478,7 @@
   </w:style>
   <w:style w:type="character" w:customStyle="1" w:styleId="CodeCar">
     <w:name w:val="Code Car"/>
-    <w:basedOn w:val="Fuentedeprrafopredeter"/>
+    <w:basedOn w:val="Policepardfaut"/>
     <w:link w:val="Code"/>
     <w:rsid w:val="00C70664"/>
     <w:rPr>
@@ -5472,10 +5488,10 @@
       <w:lang w:val="en-US"/>
     </w:rPr>
   </w:style>
-  <w:style w:type="character" w:customStyle="1" w:styleId="HTMLconformatoprevioCar">
-    <w:name w:val="HTML con formato previo Car"/>
-    <w:basedOn w:val="Fuentedeprrafopredeter"/>
-    <w:link w:val="HTMLconformatoprevio"/>
+  <w:style w:type="character" w:customStyle="1" w:styleId="PrformatHTMLCar">
+    <w:name w:val="Préformaté HTML Car"/>
+    <w:basedOn w:val="Policepardfaut"/>
+    <w:link w:val="PrformatHTML"/>
     <w:uiPriority w:val="99"/>
     <w:semiHidden/>
     <w:rsid w:val="00FD546F"/>
@@ -5484,9 +5500,9 @@
       <w:lang w:eastAsia="fr-FR"/>
     </w:rPr>
   </w:style>
-  <w:style w:type="character" w:styleId="CdigoHTML">
+  <w:style w:type="character" w:styleId="CodeHTML">
     <w:name w:val="HTML Code"/>
-    <w:basedOn w:val="Fuentedeprrafopredeter"/>
+    <w:basedOn w:val="Policepardfaut"/>
     <w:uiPriority w:val="99"/>
     <w:semiHidden/>
     <w:unhideWhenUsed/>
@@ -5499,7 +5515,7 @@
   </w:style>
   <w:style w:type="character" w:customStyle="1" w:styleId="DescriptionCar">
     <w:name w:val="Description Car"/>
-    <w:basedOn w:val="Fuentedeprrafopredeter"/>
+    <w:basedOn w:val="Policepardfaut"/>
     <w:link w:val="Description"/>
     <w:rsid w:val="00DC2588"/>
     <w:rPr>
@@ -5507,9 +5523,9 @@
       <w:lang w:val="en-US"/>
     </w:rPr>
   </w:style>
-  <w:style w:type="character" w:styleId="Textodelmarcadordeposicin">
+  <w:style w:type="character" w:styleId="Textedelespacerserv">
     <w:name w:val="Placeholder Text"/>
-    <w:basedOn w:val="Fuentedeprrafopredeter"/>
+    <w:basedOn w:val="Policepardfaut"/>
     <w:uiPriority w:val="99"/>
     <w:semiHidden/>
     <w:rsid w:val="00173A3F"/>
@@ -6269,11 +6285,11 @@
       <w:rFonts w:cs="OpenSymbol"/>
     </w:rPr>
   </w:style>
-  <w:style w:type="paragraph" w:styleId="Puesto">
+  <w:style w:type="paragraph" w:styleId="Titre">
     <w:name w:val="Title"/>
     <w:basedOn w:val="Normal"/>
     <w:next w:val="Normal"/>
-    <w:link w:val="PuestoCar"/>
+    <w:link w:val="TitreCar"/>
     <w:uiPriority w:val="10"/>
     <w:qFormat/>
     <w:rsid w:val="001F5FAC"/>
@@ -6289,21 +6305,21 @@
       <w:szCs w:val="52"/>
     </w:rPr>
   </w:style>
-  <w:style w:type="paragraph" w:styleId="Textoindependiente">
+  <w:style w:type="paragraph" w:styleId="Corpsdetexte">
     <w:name w:val="Body Text"/>
     <w:basedOn w:val="Normal"/>
     <w:pPr>
       <w:spacing w:after="140" w:line="288" w:lineRule="auto"/>
     </w:pPr>
   </w:style>
-  <w:style w:type="paragraph" w:styleId="Lista">
+  <w:style w:type="paragraph" w:styleId="Liste">
     <w:name w:val="List"/>
-    <w:basedOn w:val="Textoindependiente"/>
+    <w:basedOn w:val="Corpsdetexte"/>
     <w:rPr>
       <w:rFonts w:cs="Mangal"/>
     </w:rPr>
   </w:style>
-  <w:style w:type="paragraph" w:styleId="Descripcin">
+  <w:style w:type="paragraph" w:styleId="Lgende">
     <w:name w:val="caption"/>
     <w:basedOn w:val="Normal"/>
     <w:next w:val="Normal"/>
@@ -6347,10 +6363,10 @@
       <w:szCs w:val="32"/>
     </w:rPr>
   </w:style>
-  <w:style w:type="paragraph" w:styleId="Textodeglobo">
+  <w:style w:type="paragraph" w:styleId="Textedebulles">
     <w:name w:val="Balloon Text"/>
     <w:basedOn w:val="Normal"/>
-    <w:link w:val="TextodegloboCar"/>
+    <w:link w:val="TextedebullesCar"/>
     <w:uiPriority w:val="99"/>
     <w:semiHidden/>
     <w:unhideWhenUsed/>
@@ -6361,7 +6377,7 @@
       <w:szCs w:val="16"/>
     </w:rPr>
   </w:style>
-  <w:style w:type="paragraph" w:styleId="Encabezado">
+  <w:style w:type="paragraph" w:styleId="En-tte">
     <w:name w:val="header"/>
     <w:basedOn w:val="Normal"/>
     <w:rsid w:val="008F5264"/>
@@ -6370,10 +6386,10 @@
       <w:jc w:val="right"/>
     </w:pPr>
   </w:style>
-  <w:style w:type="paragraph" w:styleId="Piedepgina">
+  <w:style w:type="paragraph" w:styleId="Pieddepage">
     <w:name w:val="footer"/>
     <w:basedOn w:val="Normal"/>
-    <w:link w:val="PiedepginaCar"/>
+    <w:link w:val="PieddepageCar"/>
     <w:rsid w:val="008F5264"/>
     <w:rPr>
       <w:rFonts w:eastAsia="Times New Roman" w:cs="Arial"/>
@@ -6382,7 +6398,7 @@
       <w:lang w:eastAsia="fr-FR"/>
     </w:rPr>
   </w:style>
-  <w:style w:type="paragraph" w:styleId="Prrafodelista">
+  <w:style w:type="paragraph" w:styleId="Paragraphedeliste">
     <w:name w:val="List Paragraph"/>
     <w:basedOn w:val="Normal"/>
     <w:uiPriority w:val="34"/>
@@ -6393,9 +6409,9 @@
       <w:contextualSpacing/>
     </w:pPr>
   </w:style>
-  <w:style w:type="paragraph" w:styleId="TtulodeTDC">
+  <w:style w:type="paragraph" w:styleId="En-ttedetabledesmatires">
     <w:name w:val="TOC Heading"/>
-    <w:basedOn w:val="Ttulo1"/>
+    <w:basedOn w:val="Titre1"/>
     <w:next w:val="Normal"/>
     <w:uiPriority w:val="39"/>
     <w:semiHidden/>
@@ -6463,10 +6479,10 @@
       <w:lang w:val="en-US"/>
     </w:rPr>
   </w:style>
-  <w:style w:type="paragraph" w:styleId="HTMLconformatoprevio">
+  <w:style w:type="paragraph" w:styleId="PrformatHTML">
     <w:name w:val="HTML Preformatted"/>
     <w:basedOn w:val="Normal"/>
-    <w:link w:val="HTMLconformatoprevioCar"/>
+    <w:link w:val="PrformatHTMLCar"/>
     <w:uiPriority w:val="99"/>
     <w:semiHidden/>
     <w:unhideWhenUsed/>
@@ -6539,9 +6555,9 @@
     <w:name w:val="Titre de tableau"/>
     <w:basedOn w:val="Contenudetableau"/>
   </w:style>
-  <w:style w:type="table" w:styleId="Listaclara">
+  <w:style w:type="table" w:styleId="Listeclaire">
     <w:name w:val="Light List"/>
-    <w:basedOn w:val="Tablanormal"/>
+    <w:basedOn w:val="TableauNormal"/>
     <w:uiPriority w:val="61"/>
     <w:rsid w:val="001159C8"/>
     <w:tblPr>
@@ -6621,9 +6637,9 @@
       </w:tcPr>
     </w:tblStylePr>
   </w:style>
-  <w:style w:type="table" w:styleId="Tablaconcuadrcula">
+  <w:style w:type="table" w:styleId="Grilledutableau">
     <w:name w:val="Table Grid"/>
-    <w:basedOn w:val="Tablanormal"/>
+    <w:basedOn w:val="TableauNormal"/>
     <w:uiPriority w:val="59"/>
     <w:rsid w:val="001F1FAE"/>
     <w:tblPr>
@@ -6637,9 +6653,9 @@
       </w:tblBorders>
     </w:tblPr>
   </w:style>
-  <w:style w:type="table" w:styleId="Listaclara-nfasis1">
+  <w:style w:type="table" w:styleId="Listeclaire-Accent1">
     <w:name w:val="Light List Accent 1"/>
-    <w:basedOn w:val="Tablanormal"/>
+    <w:basedOn w:val="TableauNormal"/>
     <w:uiPriority w:val="61"/>
     <w:rsid w:val="00DB4456"/>
     <w:tblPr>
@@ -6719,9 +6735,9 @@
       </w:tcPr>
     </w:tblStylePr>
   </w:style>
-  <w:style w:type="table" w:styleId="Sombreadomedio1">
+  <w:style w:type="table" w:styleId="Tramemoyenne1">
     <w:name w:val="Medium Shading 1"/>
-    <w:basedOn w:val="Tablanormal"/>
+    <w:basedOn w:val="TableauNormal"/>
     <w:uiPriority w:val="63"/>
     <w:rsid w:val="00953A61"/>
     <w:tblPr>
@@ -6815,9 +6831,9 @@
       </w:tcPr>
     </w:tblStylePr>
   </w:style>
-  <w:style w:type="table" w:styleId="Listamedia1-nfasis5">
+  <w:style w:type="table" w:styleId="Listemoyenne1-Accent5">
     <w:name w:val="Medium List 1 Accent 5"/>
-    <w:basedOn w:val="Tablanormal"/>
+    <w:basedOn w:val="TableauNormal"/>
     <w:uiPriority w:val="65"/>
     <w:rsid w:val="00426961"/>
     <w:rPr>
@@ -6889,9 +6905,9 @@
       </w:tcPr>
     </w:tblStylePr>
   </w:style>
-  <w:style w:type="table" w:styleId="Cuadrculaclara-nfasis5">
+  <w:style w:type="table" w:styleId="Grilleclaire-Accent5">
     <w:name w:val="Light Grid Accent 5"/>
-    <w:basedOn w:val="Tablanormal"/>
+    <w:basedOn w:val="TableauNormal"/>
     <w:uiPriority w:val="62"/>
     <w:rsid w:val="00CF2650"/>
     <w:tblPr>
@@ -7009,9 +7025,9 @@
       </w:tcPr>
     </w:tblStylePr>
   </w:style>
-  <w:style w:type="table" w:styleId="Sombreadoclaro-nfasis5">
+  <w:style w:type="table" w:styleId="Trameclaire-Accent5">
     <w:name w:val="Light Shading Accent 5"/>
-    <w:basedOn w:val="Tablanormal"/>
+    <w:basedOn w:val="TableauNormal"/>
     <w:uiPriority w:val="60"/>
     <w:rsid w:val="00CF2650"/>
     <w:rPr>
@@ -7102,7 +7118,7 @@
       </w:tcPr>
     </w:tblStylePr>
   </w:style>
-  <w:style w:type="paragraph" w:styleId="TDC1">
+  <w:style w:type="paragraph" w:styleId="TM1">
     <w:name w:val="toc 1"/>
     <w:basedOn w:val="Normal"/>
     <w:next w:val="Normal"/>
@@ -7117,9 +7133,9 @@
       <w:spacing w:after="100"/>
     </w:pPr>
   </w:style>
-  <w:style w:type="character" w:styleId="Hipervnculo">
+  <w:style w:type="character" w:styleId="Lienhypertexte">
     <w:name w:val="Hyperlink"/>
-    <w:basedOn w:val="Fuentedeprrafopredeter"/>
+    <w:basedOn w:val="Policepardfaut"/>
     <w:uiPriority w:val="99"/>
     <w:unhideWhenUsed/>
     <w:rsid w:val="00E04451"/>
@@ -7128,11 +7144,11 @@
       <w:u w:val="single"/>
     </w:rPr>
   </w:style>
-  <w:style w:type="paragraph" w:styleId="Subttulo">
+  <w:style w:type="paragraph" w:styleId="Sous-titre">
     <w:name w:val="Subtitle"/>
     <w:basedOn w:val="Normal"/>
     <w:next w:val="Normal"/>
-    <w:link w:val="SubttuloCar"/>
+    <w:link w:val="Sous-titreCar"/>
     <w:uiPriority w:val="11"/>
     <w:qFormat/>
     <w:rsid w:val="00BB4162"/>
@@ -7148,10 +7164,10 @@
       <w:szCs w:val="48"/>
     </w:rPr>
   </w:style>
-  <w:style w:type="character" w:customStyle="1" w:styleId="SubttuloCar">
-    <w:name w:val="Subtítulo Car"/>
-    <w:basedOn w:val="Fuentedeprrafopredeter"/>
-    <w:link w:val="Subttulo"/>
+  <w:style w:type="character" w:customStyle="1" w:styleId="Sous-titreCar">
+    <w:name w:val="Sous-titre Car"/>
+    <w:basedOn w:val="Policepardfaut"/>
+    <w:link w:val="Sous-titre"/>
     <w:uiPriority w:val="11"/>
     <w:rsid w:val="00BB4162"/>
     <w:rPr>
@@ -7162,7 +7178,7 @@
       <w:szCs w:val="48"/>
     </w:rPr>
   </w:style>
-  <w:style w:type="character" w:styleId="Textoennegrita">
+  <w:style w:type="character" w:styleId="lev">
     <w:name w:val="Strong"/>
     <w:uiPriority w:val="22"/>
     <w:qFormat/>
@@ -7172,7 +7188,7 @@
       <w:bCs/>
     </w:rPr>
   </w:style>
-  <w:style w:type="character" w:styleId="nfasis">
+  <w:style w:type="character" w:styleId="Accentuation">
     <w:name w:val="Emphasis"/>
     <w:uiPriority w:val="20"/>
     <w:qFormat/>
@@ -7183,10 +7199,10 @@
       <w:spacing w:val="5"/>
     </w:rPr>
   </w:style>
-  <w:style w:type="paragraph" w:styleId="Sinespaciado">
+  <w:style w:type="paragraph" w:styleId="Sansinterligne">
     <w:name w:val="No Spacing"/>
     <w:basedOn w:val="Normal"/>
-    <w:link w:val="SinespaciadoCar"/>
+    <w:link w:val="SansinterligneCar"/>
     <w:uiPriority w:val="1"/>
     <w:qFormat/>
     <w:rsid w:val="001F5FAC"/>
@@ -7194,10 +7210,10 @@
       <w:spacing w:before="0" w:after="0" w:line="240" w:lineRule="auto"/>
     </w:pPr>
   </w:style>
-  <w:style w:type="character" w:customStyle="1" w:styleId="SinespaciadoCar">
-    <w:name w:val="Sin espaciado Car"/>
-    <w:basedOn w:val="Fuentedeprrafopredeter"/>
-    <w:link w:val="Sinespaciado"/>
+  <w:style w:type="character" w:customStyle="1" w:styleId="SansinterligneCar">
+    <w:name w:val="Sans interligne Car"/>
+    <w:basedOn w:val="Policepardfaut"/>
+    <w:link w:val="Sansinterligne"/>
     <w:uiPriority w:val="1"/>
     <w:rsid w:val="001F5FAC"/>
     <w:rPr>
@@ -7205,11 +7221,11 @@
       <w:szCs w:val="20"/>
     </w:rPr>
   </w:style>
-  <w:style w:type="paragraph" w:styleId="Cita">
+  <w:style w:type="paragraph" w:styleId="Citation">
     <w:name w:val="Quote"/>
     <w:basedOn w:val="Normal"/>
     <w:next w:val="Normal"/>
-    <w:link w:val="CitaCar"/>
+    <w:link w:val="CitationCar"/>
     <w:uiPriority w:val="29"/>
     <w:qFormat/>
     <w:rsid w:val="001F5FAC"/>
@@ -7218,10 +7234,10 @@
       <w:iCs/>
     </w:rPr>
   </w:style>
-  <w:style w:type="character" w:customStyle="1" w:styleId="CitaCar">
-    <w:name w:val="Cita Car"/>
-    <w:basedOn w:val="Fuentedeprrafopredeter"/>
-    <w:link w:val="Cita"/>
+  <w:style w:type="character" w:customStyle="1" w:styleId="CitationCar">
+    <w:name w:val="Citation Car"/>
+    <w:basedOn w:val="Policepardfaut"/>
+    <w:link w:val="Citation"/>
     <w:uiPriority w:val="29"/>
     <w:rsid w:val="001F5FAC"/>
     <w:rPr>
@@ -7231,11 +7247,11 @@
       <w:szCs w:val="20"/>
     </w:rPr>
   </w:style>
-  <w:style w:type="paragraph" w:styleId="Citadestacada">
+  <w:style w:type="paragraph" w:styleId="Citationintense">
     <w:name w:val="Intense Quote"/>
     <w:basedOn w:val="Normal"/>
     <w:next w:val="Normal"/>
-    <w:link w:val="CitadestacadaCar"/>
+    <w:link w:val="CitationintenseCar"/>
     <w:uiPriority w:val="30"/>
     <w:qFormat/>
     <w:rsid w:val="001F5FAC"/>
@@ -7254,10 +7270,10 @@
       <w:color w:val="005191" w:themeColor="accent1"/>
     </w:rPr>
   </w:style>
-  <w:style w:type="character" w:customStyle="1" w:styleId="CitadestacadaCar">
-    <w:name w:val="Cita destacada Car"/>
-    <w:basedOn w:val="Fuentedeprrafopredeter"/>
-    <w:link w:val="Citadestacada"/>
+  <w:style w:type="character" w:customStyle="1" w:styleId="CitationintenseCar">
+    <w:name w:val="Citation intense Car"/>
+    <w:basedOn w:val="Policepardfaut"/>
+    <w:link w:val="Citationintense"/>
     <w:uiPriority w:val="30"/>
     <w:rsid w:val="001F5FAC"/>
     <w:rPr>
@@ -7268,7 +7284,7 @@
       <w:szCs w:val="20"/>
     </w:rPr>
   </w:style>
-  <w:style w:type="character" w:styleId="nfasissutil">
+  <w:style w:type="character" w:styleId="Emphaseple">
     <w:name w:val="Subtle Emphasis"/>
     <w:uiPriority w:val="19"/>
     <w:qFormat/>
@@ -7279,7 +7295,7 @@
       <w:color w:val="002848" w:themeColor="accent1" w:themeShade="7F"/>
     </w:rPr>
   </w:style>
-  <w:style w:type="character" w:styleId="nfasisintenso">
+  <w:style w:type="character" w:styleId="Emphaseintense">
     <w:name w:val="Intense Emphasis"/>
     <w:uiPriority w:val="21"/>
     <w:qFormat/>
@@ -7292,7 +7308,7 @@
       <w:spacing w:val="10"/>
     </w:rPr>
   </w:style>
-  <w:style w:type="character" w:styleId="Referenciasutil">
+  <w:style w:type="character" w:styleId="Rfrenceple">
     <w:name w:val="Subtle Reference"/>
     <w:uiPriority w:val="31"/>
     <w:qFormat/>
@@ -7303,7 +7319,7 @@
       <w:color w:val="005191" w:themeColor="accent1"/>
     </w:rPr>
   </w:style>
-  <w:style w:type="character" w:styleId="Referenciaintensa">
+  <w:style w:type="character" w:styleId="Rfrenceintense">
     <w:name w:val="Intense Reference"/>
     <w:uiPriority w:val="32"/>
     <w:qFormat/>
@@ -7317,7 +7333,7 @@
       <w:color w:val="005191" w:themeColor="accent1"/>
     </w:rPr>
   </w:style>
-  <w:style w:type="character" w:styleId="Ttulodellibro">
+  <w:style w:type="character" w:styleId="Titredulivre">
     <w:name w:val="Book Title"/>
     <w:uiPriority w:val="33"/>
     <w:qFormat/>
@@ -7329,10 +7345,10 @@
   </w:style>
   <w:style w:type="character" w:customStyle="1" w:styleId="pl-s">
     <w:name w:val="pl-s"/>
-    <w:basedOn w:val="Fuentedeprrafopredeter"/>
+    <w:basedOn w:val="Policepardfaut"/>
     <w:rsid w:val="00BC3D96"/>
   </w:style>
-  <w:style w:type="paragraph" w:styleId="TDC2">
+  <w:style w:type="paragraph" w:styleId="TM2">
     <w:name w:val="toc 2"/>
     <w:basedOn w:val="Normal"/>
     <w:next w:val="Normal"/>
@@ -7349,9 +7365,9 @@
 </file>
 
 <file path=word/charts/chart1.xml><?xml version="1.0" encoding="utf-8"?>
-<c:chartSpace xmlns:c="http://schemas.openxmlformats.org/drawingml/2006/chart" xmlns:a="http://schemas.openxmlformats.org/drawingml/2006/main" xmlns:r="http://schemas.openxmlformats.org/officeDocument/2006/relationships">
+<c:chartSpace xmlns:c="http://schemas.openxmlformats.org/drawingml/2006/chart" xmlns:a="http://schemas.openxmlformats.org/drawingml/2006/main" xmlns:r="http://schemas.openxmlformats.org/officeDocument/2006/relationships" xmlns:c16r2="http://schemas.microsoft.com/office/drawing/2015/06/chart">
   <c:date1904 val="0"/>
-  <c:lang val="es-ES"/>
+  <c:lang val="fr-FR"/>
   <c:roundedCorners val="0"/>
   <mc:AlternateContent xmlns:mc="http://schemas.openxmlformats.org/markup-compatibility/2006">
     <mc:Choice xmlns:c14="http://schemas.microsoft.com/office/drawing/2007/8/2/chart" Requires="c14">
@@ -7438,7 +7454,7 @@
                 <a:noFill/>
               </a:ln>
             </c:spPr>
-            <c:extLst xmlns:c16r2="http://schemas.microsoft.com/office/drawing/2015/06/chart">
+            <c:extLst>
               <c:ext xmlns:c16="http://schemas.microsoft.com/office/drawing/2014/chart" uri="{C3380CC4-5D6E-409C-BE32-E72D297353CC}">
                 <c16:uniqueId val="{00000001-A3CD-446B-A1DD-1829A805FD7E}"/>
               </c:ext>
@@ -7455,7 +7471,7 @@
                 <a:noFill/>
               </a:ln>
             </c:spPr>
-            <c:extLst xmlns:c16r2="http://schemas.microsoft.com/office/drawing/2015/06/chart">
+            <c:extLst>
               <c:ext xmlns:c16="http://schemas.microsoft.com/office/drawing/2014/chart" uri="{C3380CC4-5D6E-409C-BE32-E72D297353CC}">
                 <c16:uniqueId val="{00000003-A3CD-446B-A1DD-1829A805FD7E}"/>
               </c:ext>
@@ -7472,7 +7488,7 @@
                 <a:noFill/>
               </a:ln>
             </c:spPr>
-            <c:extLst xmlns:c16r2="http://schemas.microsoft.com/office/drawing/2015/06/chart">
+            <c:extLst>
               <c:ext xmlns:c16="http://schemas.microsoft.com/office/drawing/2014/chart" uri="{C3380CC4-5D6E-409C-BE32-E72D297353CC}">
                 <c16:uniqueId val="{00000005-A3CD-446B-A1DD-1829A805FD7E}"/>
               </c:ext>
@@ -7489,7 +7505,7 @@
                 <a:noFill/>
               </a:ln>
             </c:spPr>
-            <c:extLst xmlns:c16r2="http://schemas.microsoft.com/office/drawing/2015/06/chart">
+            <c:extLst>
               <c:ext xmlns:c16="http://schemas.microsoft.com/office/drawing/2014/chart" uri="{C3380CC4-5D6E-409C-BE32-E72D297353CC}">
                 <c16:uniqueId val="{00000007-A3CD-446B-A1DD-1829A805FD7E}"/>
               </c:ext>
@@ -7506,7 +7522,7 @@
                 <a:noFill/>
               </a:ln>
             </c:spPr>
-            <c:extLst xmlns:c16r2="http://schemas.microsoft.com/office/drawing/2015/06/chart">
+            <c:extLst>
               <c:ext xmlns:c16="http://schemas.microsoft.com/office/drawing/2014/chart" uri="{C3380CC4-5D6E-409C-BE32-E72D297353CC}">
                 <c16:uniqueId val="{00000009-A3CD-446B-A1DD-1829A805FD7E}"/>
               </c:ext>
@@ -7527,7 +7543,7 @@
             <c:showPercent val="1"/>
             <c:showBubbleSize val="0"/>
             <c:showLeaderLines val="0"/>
-            <c:extLst xmlns:c16r2="http://schemas.microsoft.com/office/drawing/2015/06/chart">
+            <c:extLst>
               <c:ext xmlns:c15="http://schemas.microsoft.com/office/drawing/2012/chart" uri="{CE6537A1-D6FC-4f65-9D91-7224C49458BB}"/>
             </c:extLst>
           </c:dLbls>
@@ -7578,7 +7594,7 @@
               </c:numCache>
             </c:numRef>
           </c:val>
-          <c:extLst xmlns:c16r2="http://schemas.microsoft.com/office/drawing/2015/06/chart">
+          <c:extLst>
             <c:ext xmlns:c16="http://schemas.microsoft.com/office/drawing/2014/chart" uri="{C3380CC4-5D6E-409C-BE32-E72D297353CC}">
               <c16:uniqueId val="{0000000A-A3CD-446B-A1DD-1829A805FD7E}"/>
             </c:ext>
@@ -7631,9 +7647,9 @@
 </file>
 
 <file path=word/charts/chart2.xml><?xml version="1.0" encoding="utf-8"?>
-<c:chartSpace xmlns:c="http://schemas.openxmlformats.org/drawingml/2006/chart" xmlns:a="http://schemas.openxmlformats.org/drawingml/2006/main" xmlns:r="http://schemas.openxmlformats.org/officeDocument/2006/relationships">
+<c:chartSpace xmlns:c="http://schemas.openxmlformats.org/drawingml/2006/chart" xmlns:a="http://schemas.openxmlformats.org/drawingml/2006/main" xmlns:r="http://schemas.openxmlformats.org/officeDocument/2006/relationships" xmlns:c16r2="http://schemas.microsoft.com/office/drawing/2015/06/chart">
   <c:date1904 val="0"/>
-  <c:lang val="es-ES"/>
+  <c:lang val="fr-FR"/>
   <c:roundedCorners val="0"/>
   <mc:AlternateContent xmlns:mc="http://schemas.openxmlformats.org/markup-compatibility/2006">
     <mc:Choice xmlns:c14="http://schemas.microsoft.com/office/drawing/2007/8/2/chart" Requires="c14">
@@ -7714,7 +7730,7 @@
                 <a:noFill/>
               </a:ln>
             </c:spPr>
-            <c:extLst xmlns:c16r2="http://schemas.microsoft.com/office/drawing/2015/06/chart">
+            <c:extLst>
               <c:ext xmlns:c16="http://schemas.microsoft.com/office/drawing/2014/chart" uri="{C3380CC4-5D6E-409C-BE32-E72D297353CC}">
                 <c16:uniqueId val="{00000001-FE44-497D-83DB-2BDEE0A5D525}"/>
               </c:ext>
@@ -7731,7 +7747,7 @@
                 <a:noFill/>
               </a:ln>
             </c:spPr>
-            <c:extLst xmlns:c16r2="http://schemas.microsoft.com/office/drawing/2015/06/chart">
+            <c:extLst>
               <c:ext xmlns:c16="http://schemas.microsoft.com/office/drawing/2014/chart" uri="{C3380CC4-5D6E-409C-BE32-E72D297353CC}">
                 <c16:uniqueId val="{00000003-FE44-497D-83DB-2BDEE0A5D525}"/>
               </c:ext>
@@ -7748,7 +7764,7 @@
                 <a:noFill/>
               </a:ln>
             </c:spPr>
-            <c:extLst xmlns:c16r2="http://schemas.microsoft.com/office/drawing/2015/06/chart">
+            <c:extLst>
               <c:ext xmlns:c16="http://schemas.microsoft.com/office/drawing/2014/chart" uri="{C3380CC4-5D6E-409C-BE32-E72D297353CC}">
                 <c16:uniqueId val="{00000005-FE44-497D-83DB-2BDEE0A5D525}"/>
               </c:ext>
@@ -7769,7 +7785,7 @@
             <c:showPercent val="1"/>
             <c:showBubbleSize val="0"/>
             <c:showLeaderLines val="0"/>
-            <c:extLst xmlns:c16r2="http://schemas.microsoft.com/office/drawing/2015/06/chart">
+            <c:extLst>
               <c:ext xmlns:c15="http://schemas.microsoft.com/office/drawing/2012/chart" uri="{CE6537A1-D6FC-4f65-9D91-7224C49458BB}"/>
             </c:extLst>
           </c:dLbls>
@@ -7808,7 +7824,7 @@
               </c:numCache>
             </c:numRef>
           </c:val>
-          <c:extLst xmlns:c16r2="http://schemas.microsoft.com/office/drawing/2015/06/chart">
+          <c:extLst>
             <c:ext xmlns:c16="http://schemas.microsoft.com/office/drawing/2014/chart" uri="{C3380CC4-5D6E-409C-BE32-E72D297353CC}">
               <c16:uniqueId val="{00000006-FE44-497D-83DB-2BDEE0A5D525}"/>
             </c:ext>
@@ -7855,9 +7871,9 @@
 </file>
 
 <file path=word/charts/chart3.xml><?xml version="1.0" encoding="utf-8"?>
-<c:chartSpace xmlns:c="http://schemas.openxmlformats.org/drawingml/2006/chart" xmlns:a="http://schemas.openxmlformats.org/drawingml/2006/main" xmlns:r="http://schemas.openxmlformats.org/officeDocument/2006/relationships">
+<c:chartSpace xmlns:c="http://schemas.openxmlformats.org/drawingml/2006/chart" xmlns:a="http://schemas.openxmlformats.org/drawingml/2006/main" xmlns:r="http://schemas.openxmlformats.org/officeDocument/2006/relationships" xmlns:c16r2="http://schemas.microsoft.com/office/drawing/2015/06/chart">
   <c:date1904 val="0"/>
-  <c:lang val="es-ES"/>
+  <c:lang val="fr-FR"/>
   <c:roundedCorners val="0"/>
   <mc:AlternateContent xmlns:mc="http://schemas.openxmlformats.org/markup-compatibility/2006">
     <mc:Choice xmlns:c14="http://schemas.microsoft.com/office/drawing/2007/8/2/chart" Requires="c14">
@@ -7923,7 +7939,7 @@
               <a:cs typeface="+mn-cs"/>
             </a:defRPr>
           </a:pPr>
-          <a:endParaRPr lang="es-ES"/>
+          <a:endParaRPr lang="fr-FR"/>
         </a:p>
       </c:txPr>
     </c:title>
@@ -7990,7 +8006,7 @@
             </c:numRef>
           </c:yVal>
           <c:smooth val="0"/>
-          <c:extLst xmlns:c16r2="http://schemas.microsoft.com/office/drawing/2015/06/chart">
+          <c:extLst>
             <c:ext xmlns:c16="http://schemas.microsoft.com/office/drawing/2014/chart" uri="{C3380CC4-5D6E-409C-BE32-E72D297353CC}">
               <c16:uniqueId val="{00000000-1CCF-4611-BB62-78A756E3749C}"/>
             </c:ext>
@@ -8048,7 +8064,7 @@
                 <a:cs typeface="+mn-cs"/>
               </a:defRPr>
             </a:pPr>
-            <a:endParaRPr lang="es-ES"/>
+            <a:endParaRPr lang="fr-FR"/>
           </a:p>
         </c:txPr>
         <c:crossAx val="556577264"/>
@@ -8107,7 +8123,7 @@
                 <a:cs typeface="+mn-cs"/>
               </a:defRPr>
             </a:pPr>
-            <a:endParaRPr lang="es-ES"/>
+            <a:endParaRPr lang="fr-FR"/>
           </a:p>
         </c:txPr>
         <c:crossAx val="556578440"/>
@@ -8149,7 +8165,7 @@
       <a:pPr>
         <a:defRPr/>
       </a:pPr>
-      <a:endParaRPr lang="es-ES"/>
+      <a:endParaRPr lang="fr-FR"/>
     </a:p>
   </c:txPr>
   <c:externalData r:id="rId3">
@@ -8159,9 +8175,9 @@
 </file>
 
 <file path=word/charts/chart4.xml><?xml version="1.0" encoding="utf-8"?>
-<c:chartSpace xmlns:c="http://schemas.openxmlformats.org/drawingml/2006/chart" xmlns:a="http://schemas.openxmlformats.org/drawingml/2006/main" xmlns:r="http://schemas.openxmlformats.org/officeDocument/2006/relationships">
+<c:chartSpace xmlns:c="http://schemas.openxmlformats.org/drawingml/2006/chart" xmlns:a="http://schemas.openxmlformats.org/drawingml/2006/main" xmlns:r="http://schemas.openxmlformats.org/officeDocument/2006/relationships" xmlns:c16r2="http://schemas.microsoft.com/office/drawing/2015/06/chart">
   <c:date1904 val="0"/>
-  <c:lang val="es-ES"/>
+  <c:lang val="fr-FR"/>
   <c:roundedCorners val="0"/>
   <mc:AlternateContent xmlns:mc="http://schemas.openxmlformats.org/markup-compatibility/2006">
     <mc:Choice xmlns:c14="http://schemas.microsoft.com/office/drawing/2007/8/2/chart" Requires="c14">
@@ -8227,7 +8243,7 @@
               <a:cs typeface="+mn-cs"/>
             </a:defRPr>
           </a:pPr>
-          <a:endParaRPr lang="es-ES"/>
+          <a:endParaRPr lang="fr-FR"/>
         </a:p>
       </c:txPr>
     </c:title>
@@ -8294,7 +8310,7 @@
             </c:numRef>
           </c:yVal>
           <c:smooth val="0"/>
-          <c:extLst xmlns:c16r2="http://schemas.microsoft.com/office/drawing/2015/06/chart">
+          <c:extLst>
             <c:ext xmlns:c16="http://schemas.microsoft.com/office/drawing/2014/chart" uri="{C3380CC4-5D6E-409C-BE32-E72D297353CC}">
               <c16:uniqueId val="{00000000-332C-4D6F-B167-2CEA3F1ADBAF}"/>
             </c:ext>
@@ -8352,7 +8368,7 @@
                 <a:cs typeface="+mn-cs"/>
               </a:defRPr>
             </a:pPr>
-            <a:endParaRPr lang="es-ES"/>
+            <a:endParaRPr lang="fr-FR"/>
           </a:p>
         </c:txPr>
         <c:crossAx val="586440064"/>
@@ -8411,7 +8427,7 @@
                 <a:cs typeface="+mn-cs"/>
               </a:defRPr>
             </a:pPr>
-            <a:endParaRPr lang="es-ES"/>
+            <a:endParaRPr lang="fr-FR"/>
           </a:p>
         </c:txPr>
         <c:crossAx val="586438888"/>
@@ -8453,7 +8469,7 @@
       <a:pPr>
         <a:defRPr/>
       </a:pPr>
-      <a:endParaRPr lang="es-ES"/>
+      <a:endParaRPr lang="fr-FR"/>
     </a:p>
   </c:txPr>
   <c:externalData r:id="rId3">
@@ -9864,7 +9880,7 @@
 </file>
 
 <file path=customXml/itemProps1.xml><?xml version="1.0" encoding="utf-8"?>
-<ds:datastoreItem xmlns:ds="http://schemas.openxmlformats.org/officeDocument/2006/customXml" ds:itemID="{AA363572-540B-456C-8C19-7D05C55F9FB8}">
+<ds:datastoreItem xmlns:ds="http://schemas.openxmlformats.org/officeDocument/2006/customXml" ds:itemID="{EF07EB85-A7E7-44FD-9ABA-B42643A02D42}">
   <ds:schemaRefs>
     <ds:schemaRef ds:uri="http://schemas.openxmlformats.org/officeDocument/2006/bibliography"/>
   </ds:schemaRefs>

</xml_diff>

<commit_message>
Basic functionality of project date feature
</commit_message>
<xml_diff>
--- a/src/main/resources/template/code-analysis-template.docx
+++ b/src/main/resources/template/code-analysis-template.docx
@@ -1,6 +1,6 @@
 
 <file path=word/document.xml><?xml version="1.0" encoding="utf-8"?>
-<w:document xmlns:wpc="http://schemas.microsoft.com/office/word/2010/wordprocessingCanvas" xmlns:cx="http://schemas.microsoft.com/office/drawing/2014/chartex" xmlns:cx1="http://schemas.microsoft.com/office/drawing/2015/9/8/chartex" xmlns:mc="http://schemas.openxmlformats.org/markup-compatibility/2006" xmlns:o="urn:schemas-microsoft-com:office:office" xmlns:r="http://schemas.openxmlformats.org/officeDocument/2006/relationships" xmlns:m="http://schemas.openxmlformats.org/officeDocument/2006/math" xmlns:v="urn:schemas-microsoft-com:vml" xmlns:wp14="http://schemas.microsoft.com/office/word/2010/wordprocessingDrawing" xmlns:wp="http://schemas.openxmlformats.org/drawingml/2006/wordprocessingDrawing" xmlns:w10="urn:schemas-microsoft-com:office:word" xmlns:w="http://schemas.openxmlformats.org/wordprocessingml/2006/main" xmlns:w14="http://schemas.microsoft.com/office/word/2010/wordml" xmlns:w15="http://schemas.microsoft.com/office/word/2012/wordml" xmlns:w16se="http://schemas.microsoft.com/office/word/2015/wordml/symex" xmlns:wpg="http://schemas.microsoft.com/office/word/2010/wordprocessingGroup" xmlns:wpi="http://schemas.microsoft.com/office/word/2010/wordprocessingInk" xmlns:wne="http://schemas.microsoft.com/office/word/2006/wordml" xmlns:wps="http://schemas.microsoft.com/office/word/2010/wordprocessingShape" mc:Ignorable="w14 w15 w16se wp14">
+<w:document xmlns:wpc="http://schemas.microsoft.com/office/word/2010/wordprocessingCanvas" xmlns:cx="http://schemas.microsoft.com/office/drawing/2014/chartex" xmlns:mc="http://schemas.openxmlformats.org/markup-compatibility/2006" xmlns:o="urn:schemas-microsoft-com:office:office" xmlns:r="http://schemas.openxmlformats.org/officeDocument/2006/relationships" xmlns:m="http://schemas.openxmlformats.org/officeDocument/2006/math" xmlns:v="urn:schemas-microsoft-com:vml" xmlns:wp14="http://schemas.microsoft.com/office/word/2010/wordprocessingDrawing" xmlns:wp="http://schemas.openxmlformats.org/drawingml/2006/wordprocessingDrawing" xmlns:w10="urn:schemas-microsoft-com:office:word" xmlns:w="http://schemas.openxmlformats.org/wordprocessingml/2006/main" xmlns:w14="http://schemas.microsoft.com/office/word/2010/wordml" xmlns:w15="http://schemas.microsoft.com/office/word/2012/wordml" xmlns:w16se="http://schemas.microsoft.com/office/word/2015/wordml/symex" xmlns:wpg="http://schemas.microsoft.com/office/word/2010/wordprocessingGroup" xmlns:wpi="http://schemas.microsoft.com/office/word/2010/wordprocessingInk" xmlns:wne="http://schemas.microsoft.com/office/word/2006/wordml" xmlns:wps="http://schemas.microsoft.com/office/word/2010/wordprocessingShape" mc:Ignorable="w14 w15 w16se wp14">
   <w:body>
     <w:p>
       <w:bookmarkStart w:id="0" w:name="_Hlk483172806"/>
@@ -68,6 +68,7 @@
                 <w:rStyle w:val="Titredulivre"/>
                 <w:color w:val="005191" w:themeColor="accent1"/>
                 <w:sz w:val="72"/>
+                <w:lang w:val="en-US"/>
               </w:rPr>
             </w:pPr>
             <w:r>
@@ -75,6 +76,7 @@
                 <w:rStyle w:val="Titredulivre"/>
                 <w:color w:val="005191" w:themeColor="accent1"/>
                 <w:sz w:val="72"/>
+                <w:lang w:val="en-US"/>
               </w:rPr>
               <w:t>XX-PROJECTNAME-XX</w:t>
             </w:r>
@@ -84,17 +86,20 @@
               <w:jc w:val="center"/>
               <w:rPr>
                 <w:rStyle w:val="Rfrenceple"/>
+                <w:lang w:val="en-US"/>
               </w:rPr>
             </w:pPr>
             <w:r>
               <w:rPr>
                 <w:rStyle w:val="Rfrenceple"/>
+                <w:lang w:val="en-US"/>
               </w:rPr>
               <w:t xml:space="preserve">Branch : </w:t>
             </w:r>
             <w:r>
               <w:rPr>
                 <w:rStyle w:val="Rfrenceple"/>
+                <w:lang w:val="en-US"/>
               </w:rPr>
               <w:t>XX-BRANCH-XX</w:t>
             </w:r>
@@ -155,8 +160,6 @@
             </w:pPr>
           </w:p>
         </w:tc>
-        <w:bookmarkStart w:id="1" w:name="_GoBack"/>
-        <w:bookmarkEnd w:id="1"/>
       </w:tr>
     </w:tbl>
     <w:p>
@@ -221,7 +224,6 @@
               <w:ind w:left="170"/>
               <w:rPr>
                 <w:b/>
-                <w:lang w:val="en-US"/>
               </w:rPr>
             </w:pPr>
           </w:p>
@@ -263,6 +265,7 @@
               </w:tabs>
               <w:ind w:left="170"/>
               <w:rPr>
+                <w:b/>
                 <w:lang w:val="en-US"/>
               </w:rPr>
             </w:pPr>
@@ -279,8 +282,60 @@
               <w:tabs>
                 <w:tab w:val="left" w:pos="5103"/>
               </w:tabs>
+              <w:ind w:left="170"/>
               <w:rPr>
                 <w:lang w:val="en-US"/>
+              </w:rPr>
+            </w:pPr>
+            <w:r>
+              <w:rPr>
+                <w:b/>
+                <w:lang w:val="en-US"/>
+              </w:rPr>
+              <w:t>Analyzed the : XX-ANALYSISDATE-XX</w:t>
+            </w:r>
+            <w:bookmarkStart w:id="1" w:name="_GoBack"/>
+            <w:bookmarkEnd w:id="1"/>
+          </w:p>
+          <w:p>
+            <w:pPr>
+              <w:tabs>
+                <w:tab w:val="left" w:pos="5103"/>
+              </w:tabs>
+              <w:rPr>
+                <w:lang w:val="en-US"/>
+              </w:rPr>
+            </w:pPr>
+          </w:p>
+        </w:tc>
+      </w:tr>
+      <w:tr>
+        <w:trPr>
+          <w:cantSplit/>
+          <w:trHeight w:val="80"/>
+        </w:trPr>
+        <w:tc>
+          <w:tcPr>
+            <w:tcW w:w="9638" w:type="dxa"/>
+            <w:tcBorders>
+              <w:top w:val="nil"/>
+              <w:left w:val="nil"/>
+              <w:bottom w:val="nil"/>
+              <w:right w:val="nil"/>
+            </w:tcBorders>
+            <w:shd w:val="clear" w:color="auto" w:fill="auto"/>
+            <w:tcMar>
+              <w:left w:w="46" w:type="dxa"/>
+            </w:tcMar>
+          </w:tcPr>
+          <w:p>
+            <w:pPr>
+              <w:tabs>
+                <w:tab w:val="left" w:pos="5103"/>
+              </w:tabs>
+              <w:ind w:left="170"/>
+              <w:rPr>
+                <w:b/>
               </w:rPr>
             </w:pPr>
           </w:p>
@@ -3866,7 +3921,7 @@
 </file>
 
 <file path=word/endnotes.xml><?xml version="1.0" encoding="utf-8"?>
-<w:endnotes xmlns:wpc="http://schemas.microsoft.com/office/word/2010/wordprocessingCanvas" xmlns:cx="http://schemas.microsoft.com/office/drawing/2014/chartex" xmlns:cx1="http://schemas.microsoft.com/office/drawing/2015/9/8/chartex" xmlns:mc="http://schemas.openxmlformats.org/markup-compatibility/2006" xmlns:o="urn:schemas-microsoft-com:office:office" xmlns:r="http://schemas.openxmlformats.org/officeDocument/2006/relationships" xmlns:m="http://schemas.openxmlformats.org/officeDocument/2006/math" xmlns:v="urn:schemas-microsoft-com:vml" xmlns:wp14="http://schemas.microsoft.com/office/word/2010/wordprocessingDrawing" xmlns:wp="http://schemas.openxmlformats.org/drawingml/2006/wordprocessingDrawing" xmlns:w10="urn:schemas-microsoft-com:office:word" xmlns:w="http://schemas.openxmlformats.org/wordprocessingml/2006/main" xmlns:w14="http://schemas.microsoft.com/office/word/2010/wordml" xmlns:w15="http://schemas.microsoft.com/office/word/2012/wordml" xmlns:w16se="http://schemas.microsoft.com/office/word/2015/wordml/symex" xmlns:wpg="http://schemas.microsoft.com/office/word/2010/wordprocessingGroup" xmlns:wpi="http://schemas.microsoft.com/office/word/2010/wordprocessingInk" xmlns:wne="http://schemas.microsoft.com/office/word/2006/wordml" xmlns:wps="http://schemas.microsoft.com/office/word/2010/wordprocessingShape" mc:Ignorable="w14 w15 w16se wp14">
+<w:endnotes xmlns:wpc="http://schemas.microsoft.com/office/word/2010/wordprocessingCanvas" xmlns:cx="http://schemas.microsoft.com/office/drawing/2014/chartex" xmlns:mc="http://schemas.openxmlformats.org/markup-compatibility/2006" xmlns:o="urn:schemas-microsoft-com:office:office" xmlns:r="http://schemas.openxmlformats.org/officeDocument/2006/relationships" xmlns:m="http://schemas.openxmlformats.org/officeDocument/2006/math" xmlns:v="urn:schemas-microsoft-com:vml" xmlns:wp14="http://schemas.microsoft.com/office/word/2010/wordprocessingDrawing" xmlns:wp="http://schemas.openxmlformats.org/drawingml/2006/wordprocessingDrawing" xmlns:w10="urn:schemas-microsoft-com:office:word" xmlns:w="http://schemas.openxmlformats.org/wordprocessingml/2006/main" xmlns:w14="http://schemas.microsoft.com/office/word/2010/wordml" xmlns:w15="http://schemas.microsoft.com/office/word/2012/wordml" xmlns:w16se="http://schemas.microsoft.com/office/word/2015/wordml/symex" xmlns:wpg="http://schemas.microsoft.com/office/word/2010/wordprocessingGroup" xmlns:wpi="http://schemas.microsoft.com/office/word/2010/wordprocessingInk" xmlns:wne="http://schemas.microsoft.com/office/word/2006/wordml" xmlns:wps="http://schemas.microsoft.com/office/word/2010/wordprocessingShape" mc:Ignorable="w14 w15 w16se wp14">
   <w:endnote w:type="separator" w:id="-1">
     <w:p>
       <w:r>
@@ -3885,7 +3940,7 @@
 </file>
 
 <file path=word/footer1.xml><?xml version="1.0" encoding="utf-8"?>
-<w:ftr xmlns:wpc="http://schemas.microsoft.com/office/word/2010/wordprocessingCanvas" xmlns:cx="http://schemas.microsoft.com/office/drawing/2014/chartex" xmlns:cx1="http://schemas.microsoft.com/office/drawing/2015/9/8/chartex" xmlns:mc="http://schemas.openxmlformats.org/markup-compatibility/2006" xmlns:o="urn:schemas-microsoft-com:office:office" xmlns:r="http://schemas.openxmlformats.org/officeDocument/2006/relationships" xmlns:m="http://schemas.openxmlformats.org/officeDocument/2006/math" xmlns:v="urn:schemas-microsoft-com:vml" xmlns:wp14="http://schemas.microsoft.com/office/word/2010/wordprocessingDrawing" xmlns:wp="http://schemas.openxmlformats.org/drawingml/2006/wordprocessingDrawing" xmlns:w10="urn:schemas-microsoft-com:office:word" xmlns:w="http://schemas.openxmlformats.org/wordprocessingml/2006/main" xmlns:w14="http://schemas.microsoft.com/office/word/2010/wordml" xmlns:w15="http://schemas.microsoft.com/office/word/2012/wordml" xmlns:w16se="http://schemas.microsoft.com/office/word/2015/wordml/symex" xmlns:wpg="http://schemas.microsoft.com/office/word/2010/wordprocessingGroup" xmlns:wpi="http://schemas.microsoft.com/office/word/2010/wordprocessingInk" xmlns:wne="http://schemas.microsoft.com/office/word/2006/wordml" xmlns:wps="http://schemas.microsoft.com/office/word/2010/wordprocessingShape" mc:Ignorable="w14 w15 w16se wp14">
+<w:ftr xmlns:wpc="http://schemas.microsoft.com/office/word/2010/wordprocessingCanvas" xmlns:cx="http://schemas.microsoft.com/office/drawing/2014/chartex" xmlns:mc="http://schemas.openxmlformats.org/markup-compatibility/2006" xmlns:o="urn:schemas-microsoft-com:office:office" xmlns:r="http://schemas.openxmlformats.org/officeDocument/2006/relationships" xmlns:m="http://schemas.openxmlformats.org/officeDocument/2006/math" xmlns:v="urn:schemas-microsoft-com:vml" xmlns:wp14="http://schemas.microsoft.com/office/word/2010/wordprocessingDrawing" xmlns:wp="http://schemas.openxmlformats.org/drawingml/2006/wordprocessingDrawing" xmlns:w10="urn:schemas-microsoft-com:office:word" xmlns:w="http://schemas.openxmlformats.org/wordprocessingml/2006/main" xmlns:w14="http://schemas.microsoft.com/office/word/2010/wordml" xmlns:w15="http://schemas.microsoft.com/office/word/2012/wordml" xmlns:w16se="http://schemas.microsoft.com/office/word/2015/wordml/symex" xmlns:wpg="http://schemas.microsoft.com/office/word/2010/wordprocessingGroup" xmlns:wpi="http://schemas.microsoft.com/office/word/2010/wordprocessingInk" xmlns:wne="http://schemas.microsoft.com/office/word/2006/wordml" xmlns:wps="http://schemas.microsoft.com/office/word/2010/wordprocessingShape" mc:Ignorable="w14 w15 w16se wp14">
   <w:sdt>
     <w:sdtPr>
       <w:id w:val="-1546826036"/>
@@ -4093,7 +4148,7 @@
 </file>
 
 <file path=word/footnotes.xml><?xml version="1.0" encoding="utf-8"?>
-<w:footnotes xmlns:wpc="http://schemas.microsoft.com/office/word/2010/wordprocessingCanvas" xmlns:cx="http://schemas.microsoft.com/office/drawing/2014/chartex" xmlns:cx1="http://schemas.microsoft.com/office/drawing/2015/9/8/chartex" xmlns:mc="http://schemas.openxmlformats.org/markup-compatibility/2006" xmlns:o="urn:schemas-microsoft-com:office:office" xmlns:r="http://schemas.openxmlformats.org/officeDocument/2006/relationships" xmlns:m="http://schemas.openxmlformats.org/officeDocument/2006/math" xmlns:v="urn:schemas-microsoft-com:vml" xmlns:wp14="http://schemas.microsoft.com/office/word/2010/wordprocessingDrawing" xmlns:wp="http://schemas.openxmlformats.org/drawingml/2006/wordprocessingDrawing" xmlns:w10="urn:schemas-microsoft-com:office:word" xmlns:w="http://schemas.openxmlformats.org/wordprocessingml/2006/main" xmlns:w14="http://schemas.microsoft.com/office/word/2010/wordml" xmlns:w15="http://schemas.microsoft.com/office/word/2012/wordml" xmlns:w16se="http://schemas.microsoft.com/office/word/2015/wordml/symex" xmlns:wpg="http://schemas.microsoft.com/office/word/2010/wordprocessingGroup" xmlns:wpi="http://schemas.microsoft.com/office/word/2010/wordprocessingInk" xmlns:wne="http://schemas.microsoft.com/office/word/2006/wordml" xmlns:wps="http://schemas.microsoft.com/office/word/2010/wordprocessingShape" mc:Ignorable="w14 w15 w16se wp14">
+<w:footnotes xmlns:wpc="http://schemas.microsoft.com/office/word/2010/wordprocessingCanvas" xmlns:cx="http://schemas.microsoft.com/office/drawing/2014/chartex" xmlns:mc="http://schemas.openxmlformats.org/markup-compatibility/2006" xmlns:o="urn:schemas-microsoft-com:office:office" xmlns:r="http://schemas.openxmlformats.org/officeDocument/2006/relationships" xmlns:m="http://schemas.openxmlformats.org/officeDocument/2006/math" xmlns:v="urn:schemas-microsoft-com:vml" xmlns:wp14="http://schemas.microsoft.com/office/word/2010/wordprocessingDrawing" xmlns:wp="http://schemas.openxmlformats.org/drawingml/2006/wordprocessingDrawing" xmlns:w10="urn:schemas-microsoft-com:office:word" xmlns:w="http://schemas.openxmlformats.org/wordprocessingml/2006/main" xmlns:w14="http://schemas.microsoft.com/office/word/2010/wordml" xmlns:w15="http://schemas.microsoft.com/office/word/2012/wordml" xmlns:w16se="http://schemas.microsoft.com/office/word/2015/wordml/symex" xmlns:wpg="http://schemas.microsoft.com/office/word/2010/wordprocessingGroup" xmlns:wpi="http://schemas.microsoft.com/office/word/2010/wordprocessingInk" xmlns:wne="http://schemas.microsoft.com/office/word/2006/wordml" xmlns:wps="http://schemas.microsoft.com/office/word/2010/wordprocessingShape" mc:Ignorable="w14 w15 w16se wp14">
   <w:footnote w:type="separator" w:id="-1">
     <w:p>
       <w:r>
@@ -4112,7 +4167,7 @@
 </file>
 
 <file path=word/header1.xml><?xml version="1.0" encoding="utf-8"?>
-<w:hdr xmlns:wpc="http://schemas.microsoft.com/office/word/2010/wordprocessingCanvas" xmlns:cx="http://schemas.microsoft.com/office/drawing/2014/chartex" xmlns:cx1="http://schemas.microsoft.com/office/drawing/2015/9/8/chartex" xmlns:mc="http://schemas.openxmlformats.org/markup-compatibility/2006" xmlns:o="urn:schemas-microsoft-com:office:office" xmlns:r="http://schemas.openxmlformats.org/officeDocument/2006/relationships" xmlns:m="http://schemas.openxmlformats.org/officeDocument/2006/math" xmlns:v="urn:schemas-microsoft-com:vml" xmlns:wp14="http://schemas.microsoft.com/office/word/2010/wordprocessingDrawing" xmlns:wp="http://schemas.openxmlformats.org/drawingml/2006/wordprocessingDrawing" xmlns:w10="urn:schemas-microsoft-com:office:word" xmlns:w="http://schemas.openxmlformats.org/wordprocessingml/2006/main" xmlns:w14="http://schemas.microsoft.com/office/word/2010/wordml" xmlns:w15="http://schemas.microsoft.com/office/word/2012/wordml" xmlns:w16se="http://schemas.microsoft.com/office/word/2015/wordml/symex" xmlns:wpg="http://schemas.microsoft.com/office/word/2010/wordprocessingGroup" xmlns:wpi="http://schemas.microsoft.com/office/word/2010/wordprocessingInk" xmlns:wne="http://schemas.microsoft.com/office/word/2006/wordml" xmlns:wps="http://schemas.microsoft.com/office/word/2010/wordprocessingShape" mc:Ignorable="w14 w15 w16se wp14">
+<w:hdr xmlns:wpc="http://schemas.microsoft.com/office/word/2010/wordprocessingCanvas" xmlns:cx="http://schemas.microsoft.com/office/drawing/2014/chartex" xmlns:mc="http://schemas.openxmlformats.org/markup-compatibility/2006" xmlns:o="urn:schemas-microsoft-com:office:office" xmlns:r="http://schemas.openxmlformats.org/officeDocument/2006/relationships" xmlns:m="http://schemas.openxmlformats.org/officeDocument/2006/math" xmlns:v="urn:schemas-microsoft-com:vml" xmlns:wp14="http://schemas.microsoft.com/office/word/2010/wordprocessingDrawing" xmlns:wp="http://schemas.openxmlformats.org/drawingml/2006/wordprocessingDrawing" xmlns:w10="urn:schemas-microsoft-com:office:word" xmlns:w="http://schemas.openxmlformats.org/wordprocessingml/2006/main" xmlns:w14="http://schemas.microsoft.com/office/word/2010/wordml" xmlns:w15="http://schemas.microsoft.com/office/word/2012/wordml" xmlns:w16se="http://schemas.microsoft.com/office/word/2015/wordml/symex" xmlns:wpg="http://schemas.microsoft.com/office/word/2010/wordprocessingGroup" xmlns:wpi="http://schemas.microsoft.com/office/word/2010/wordprocessingInk" xmlns:wne="http://schemas.microsoft.com/office/word/2006/wordml" xmlns:wps="http://schemas.microsoft.com/office/word/2010/wordprocessingShape" mc:Ignorable="w14 w15 w16se wp14">
   <w:p>
     <w:pPr>
       <w:pStyle w:val="En-tte"/>
@@ -4126,7 +4181,7 @@
 </file>
 
 <file path=word/numbering.xml><?xml version="1.0" encoding="utf-8"?>
-<w:numbering xmlns:wpc="http://schemas.microsoft.com/office/word/2010/wordprocessingCanvas" xmlns:cx="http://schemas.microsoft.com/office/drawing/2014/chartex" xmlns:cx1="http://schemas.microsoft.com/office/drawing/2015/9/8/chartex" xmlns:mc="http://schemas.openxmlformats.org/markup-compatibility/2006" xmlns:o="urn:schemas-microsoft-com:office:office" xmlns:r="http://schemas.openxmlformats.org/officeDocument/2006/relationships" xmlns:m="http://schemas.openxmlformats.org/officeDocument/2006/math" xmlns:v="urn:schemas-microsoft-com:vml" xmlns:wp14="http://schemas.microsoft.com/office/word/2010/wordprocessingDrawing" xmlns:wp="http://schemas.openxmlformats.org/drawingml/2006/wordprocessingDrawing" xmlns:w10="urn:schemas-microsoft-com:office:word" xmlns:w="http://schemas.openxmlformats.org/wordprocessingml/2006/main" xmlns:w14="http://schemas.microsoft.com/office/word/2010/wordml" xmlns:w15="http://schemas.microsoft.com/office/word/2012/wordml" xmlns:w16se="http://schemas.microsoft.com/office/word/2015/wordml/symex" xmlns:wpg="http://schemas.microsoft.com/office/word/2010/wordprocessingGroup" xmlns:wpi="http://schemas.microsoft.com/office/word/2010/wordprocessingInk" xmlns:wne="http://schemas.microsoft.com/office/word/2006/wordml" xmlns:wps="http://schemas.microsoft.com/office/word/2010/wordprocessingShape" mc:Ignorable="w14 w15 w16se wp14">
+<w:numbering xmlns:wpc="http://schemas.microsoft.com/office/word/2010/wordprocessingCanvas" xmlns:cx="http://schemas.microsoft.com/office/drawing/2014/chartex" xmlns:mc="http://schemas.openxmlformats.org/markup-compatibility/2006" xmlns:o="urn:schemas-microsoft-com:office:office" xmlns:r="http://schemas.openxmlformats.org/officeDocument/2006/relationships" xmlns:m="http://schemas.openxmlformats.org/officeDocument/2006/math" xmlns:v="urn:schemas-microsoft-com:vml" xmlns:wp14="http://schemas.microsoft.com/office/word/2010/wordprocessingDrawing" xmlns:wp="http://schemas.openxmlformats.org/drawingml/2006/wordprocessingDrawing" xmlns:w10="urn:schemas-microsoft-com:office:word" xmlns:w="http://schemas.openxmlformats.org/wordprocessingml/2006/main" xmlns:w14="http://schemas.microsoft.com/office/word/2010/wordml" xmlns:w15="http://schemas.microsoft.com/office/word/2012/wordml" xmlns:w16se="http://schemas.microsoft.com/office/word/2015/wordml/symex" xmlns:wpg="http://schemas.microsoft.com/office/word/2010/wordprocessingGroup" xmlns:wpi="http://schemas.microsoft.com/office/word/2010/wordprocessingInk" xmlns:wne="http://schemas.microsoft.com/office/word/2006/wordml" xmlns:wps="http://schemas.microsoft.com/office/word/2010/wordprocessingShape" mc:Ignorable="w14 w15 w16se wp14">
   <w:abstractNum w:abstractNumId="0" w15:restartNumberingAfterBreak="0">
     <w:nsid w:val="209F3BFD"/>
     <w:multiLevelType w:val="multilevel"/>
@@ -9880,7 +9935,7 @@
 </file>
 
 <file path=customXml/itemProps1.xml><?xml version="1.0" encoding="utf-8"?>
-<ds:datastoreItem xmlns:ds="http://schemas.openxmlformats.org/officeDocument/2006/customXml" ds:itemID="{EF07EB85-A7E7-44FD-9ABA-B42643A02D42}">
+<ds:datastoreItem xmlns:ds="http://schemas.openxmlformats.org/officeDocument/2006/customXml" ds:itemID="{2A67B610-A032-427A-B737-A1230FDC8512}">
   <ds:schemaRefs>
     <ds:schemaRef ds:uri="http://schemas.openxmlformats.org/officeDocument/2006/bibliography"/>
   </ds:schemaRefs>

</xml_diff>